<commit_message>
Improved last paragraph of introduction.
</commit_message>
<xml_diff>
--- a/cuautle_softwareengineering_2016.docx
+++ b/cuautle_softwareengineering_2016.docx
@@ -4259,7 +4259,62 @@
         <w:rPr>
           <w:lang w:val="en-GB"/>
         </w:rPr>
-        <w:t xml:space="preserve"> and with a conceptual definition of e-services with emphasis on </w:t>
+        <w:t xml:space="preserve"> and with a conceptual definition of e-services with emphasis on AUES</w:t>
+      </w:r>
+      <w:r>
+        <w:rPr>
+          <w:lang w:val="en-GB"/>
+        </w:rPr>
+        <w:t>.</w:t>
+      </w:r>
+    </w:p>
+    <w:p>
+      <w:pPr>
+        <w:rPr>
+          <w:lang w:val="en-GB"/>
+        </w:rPr>
+      </w:pPr>
+      <w:r>
+        <w:rPr>
+          <w:lang w:val="en-GB"/>
+        </w:rPr>
+        <w:t>Understanding e-service concept and its qualit</w:t>
+      </w:r>
+      <w:r>
+        <w:rPr>
+          <w:lang w:val="en-GB"/>
+        </w:rPr>
+        <w:t>ative characteristics</w:t>
+      </w:r>
+      <w:r>
+        <w:rPr>
+          <w:lang w:val="en-GB"/>
+        </w:rPr>
+        <w:t xml:space="preserve"> in four</w:t>
+      </w:r>
+      <w:r>
+        <w:rPr>
+          <w:lang w:val="en-GB"/>
+        </w:rPr>
+        <w:t xml:space="preserve"> </w:t>
+      </w:r>
+      <w:r>
+        <w:rPr>
+          <w:lang w:val="en-GB"/>
+        </w:rPr>
+        <w:t>dimensions</w:t>
+      </w:r>
+      <w:r>
+        <w:rPr>
+          <w:lang w:val="en-GB"/>
+        </w:rPr>
+        <w:t xml:space="preserve"> (AUES)</w:t>
+      </w:r>
+      <w:r>
+        <w:rPr>
+          <w:lang w:val="en-GB"/>
+        </w:rPr>
+        <w:t xml:space="preserve"> </w:t>
       </w:r>
       <w:bookmarkStart w:id="7" w:name="_GoBack"/>
       <w:bookmarkEnd w:id="7"/>
@@ -4267,38 +4322,19 @@
         <w:rPr>
           <w:lang w:val="en-GB"/>
         </w:rPr>
-        <w:t>AUES</w:t>
-      </w:r>
-      <w:r>
-        <w:rPr>
-          <w:lang w:val="en-GB"/>
-        </w:rPr>
-        <w:t>.</w:t>
-      </w:r>
-    </w:p>
-    <w:p>
-      <w:pPr>
-        <w:rPr>
-          <w:lang w:val="en-GB"/>
-        </w:rPr>
-      </w:pPr>
-      <w:r>
-        <w:rPr>
-          <w:lang w:val="en-GB"/>
-        </w:rPr>
-        <w:t>Understanding e-service concept and its qualit</w:t>
-      </w:r>
-      <w:r>
-        <w:rPr>
-          <w:lang w:val="en-GB"/>
-        </w:rPr>
-        <w:t>ative characteristics</w:t>
-      </w:r>
-      <w:r>
-        <w:rPr>
-          <w:lang w:val="en-GB"/>
-        </w:rPr>
-        <w:t xml:space="preserve"> in four</w:t>
+        <w:t>through a model, gives the opportunity to combine diffe</w:t>
+      </w:r>
+      <w:r>
+        <w:rPr>
+          <w:lang w:val="en-GB"/>
+        </w:rPr>
+        <w:t>r</w:t>
+      </w:r>
+      <w:r>
+        <w:rPr>
+          <w:lang w:val="en-GB"/>
+        </w:rPr>
+        <w:t>ent e-services to produce for example, new business</w:t>
       </w:r>
       <w:r>
         <w:rPr>
@@ -4306,42 +4342,6 @@
         </w:rPr>
         <w:t xml:space="preserve"> </w:t>
       </w:r>
-      <w:r>
-        <w:rPr>
-          <w:lang w:val="en-GB"/>
-        </w:rPr>
-        <w:t>dimensions</w:t>
-      </w:r>
-      <w:r>
-        <w:rPr>
-          <w:lang w:val="en-GB"/>
-        </w:rPr>
-        <w:t xml:space="preserve"> (AUES)</w:t>
-      </w:r>
-      <w:r>
-        <w:rPr>
-          <w:lang w:val="en-GB"/>
-        </w:rPr>
-        <w:t xml:space="preserve"> and their dependability through a model, gives the opportunity to combine diffe</w:t>
-      </w:r>
-      <w:r>
-        <w:rPr>
-          <w:lang w:val="en-GB"/>
-        </w:rPr>
-        <w:t>r</w:t>
-      </w:r>
-      <w:r>
-        <w:rPr>
-          <w:lang w:val="en-GB"/>
-        </w:rPr>
-        <w:t>ent e-services to produce for example, new business</w:t>
-      </w:r>
-      <w:r>
-        <w:rPr>
-          <w:lang w:val="en-GB"/>
-        </w:rPr>
-        <w:t xml:space="preserve"> </w:t>
-      </w:r>
       <w:proofErr w:type="spellStart"/>
       <w:r>
         <w:rPr>
@@ -4366,40 +4366,40 @@
         <w:rPr>
           <w:lang w:val="en-GB"/>
         </w:rPr>
-        <w:t xml:space="preserve"> opportun</w:t>
-      </w:r>
-      <w:r>
-        <w:rPr>
-          <w:lang w:val="en-GB"/>
-        </w:rPr>
-        <w:t>i</w:t>
-      </w:r>
-      <w:r>
-        <w:rPr>
-          <w:lang w:val="en-GB"/>
-        </w:rPr>
+        <w:t xml:space="preserve"> opportunities, increase users satisfa</w:t>
+      </w:r>
+      <w:r>
+        <w:rPr>
+          <w:lang w:val="en-GB"/>
+        </w:rPr>
+        <w:t>c</w:t>
+      </w:r>
+      <w:r>
+        <w:rPr>
+          <w:lang w:val="en-GB"/>
+        </w:rPr>
+        <w:t>tion, and give the chance to realize i</w:t>
+      </w:r>
+      <w:r>
+        <w:rPr>
+          <w:lang w:val="en-GB"/>
+        </w:rPr>
+        <w:t>m</w:t>
+      </w:r>
+      <w:r>
+        <w:rPr>
+          <w:lang w:val="en-GB"/>
+        </w:rPr>
+        <w:t>provement areas on e-services.</w:t>
+      </w:r>
+    </w:p>
+    <w:p>
+      <w:pPr>
+        <w:pStyle w:val="Heading2"/>
+      </w:pPr>
+      <w:bookmarkStart w:id="8" w:name="_Toc332659538"/>
+      <w:r>
         <w:lastRenderedPageBreak/>
-        <w:t>ties, increase users satisfaction, and give the chance to realize i</w:t>
-      </w:r>
-      <w:r>
-        <w:rPr>
-          <w:lang w:val="en-GB"/>
-        </w:rPr>
-        <w:t>m</w:t>
-      </w:r>
-      <w:r>
-        <w:rPr>
-          <w:lang w:val="en-GB"/>
-        </w:rPr>
-        <w:t>provement areas on e-services.</w:t>
-      </w:r>
-    </w:p>
-    <w:p>
-      <w:pPr>
-        <w:pStyle w:val="Heading2"/>
-      </w:pPr>
-      <w:bookmarkStart w:id="8" w:name="_Toc332659538"/>
-      <w:r>
         <w:t>Organization of thesis</w:t>
       </w:r>
       <w:bookmarkEnd w:id="8"/>
@@ -16275,7 +16275,7 @@
           <w:rPr>
             <w:noProof/>
           </w:rPr>
-          <w:t>30</w:t>
+          <w:t>7</w:t>
         </w:r>
         <w:r>
           <w:rPr>
@@ -25821,7 +25821,7 @@
 </file>
 
 <file path=customXml/itemProps2.xml><?xml version="1.0" encoding="utf-8"?>
-<ds:datastoreItem xmlns:ds="http://schemas.openxmlformats.org/officeDocument/2006/customXml" ds:itemID="{2FBB8331-1530-D54C-B42B-6F66458703AA}">
+<ds:datastoreItem xmlns:ds="http://schemas.openxmlformats.org/officeDocument/2006/customXml" ds:itemID="{BF47B0D8-CEE6-254B-9C2A-929FEFF08437}">
   <ds:schemaRefs>
     <ds:schemaRef ds:uri="http://schemas.openxmlformats.org/officeDocument/2006/bibliography"/>
   </ds:schemaRefs>

</xml_diff>

<commit_message>
Updated the name of selected estonian e-services
</commit_message>
<xml_diff>
--- a/cuautle_softwareengineering_2016.docx
+++ b/cuautle_softwareengineering_2016.docx
@@ -19116,10 +19116,7 @@
         <w:t>/*Should be set an Hypothesis per each?*/</w:t>
       </w:r>
     </w:p>
-    <w:p>
-      <w:bookmarkStart w:id="44" w:name="_GoBack"/>
-      <w:bookmarkEnd w:id="44"/>
-    </w:p>
+    <w:p/>
     <w:p>
       <w:pPr>
         <w:pStyle w:val="Heading3"/>
@@ -19128,11 +19125,11 @@
           <w:numId w:val="30"/>
         </w:numPr>
       </w:pPr>
-      <w:bookmarkStart w:id="45" w:name="_Toc332733646"/>
+      <w:bookmarkStart w:id="44" w:name="_Toc332733646"/>
       <w:r>
         <w:t>Accessibility</w:t>
       </w:r>
-      <w:bookmarkEnd w:id="45"/>
+      <w:bookmarkEnd w:id="44"/>
     </w:p>
     <w:p>
       <w:pPr>
@@ -19341,14 +19338,14 @@
       <w:r>
         <w:t xml:space="preserve"> is the degree to which a system, product or component meets needs for reliability under normal operation</w:t>
       </w:r>
-      <w:bookmarkStart w:id="46" w:name="_Ref332718146"/>
+      <w:bookmarkStart w:id="45" w:name="_Ref332718146"/>
       <w:r>
         <w:rPr>
           <w:rStyle w:val="FootnoteReference"/>
         </w:rPr>
         <w:footnoteReference w:id="5"/>
       </w:r>
-      <w:bookmarkEnd w:id="46"/>
+      <w:bookmarkEnd w:id="45"/>
       <w:r>
         <w:t>.</w:t>
       </w:r>
@@ -19403,12 +19400,12 @@
           <w:numId w:val="30"/>
         </w:numPr>
       </w:pPr>
-      <w:bookmarkStart w:id="47" w:name="_Toc332733647"/>
+      <w:bookmarkStart w:id="46" w:name="_Toc332733647"/>
       <w:r>
         <w:lastRenderedPageBreak/>
         <w:t>Usability</w:t>
       </w:r>
-      <w:bookmarkEnd w:id="47"/>
+      <w:bookmarkEnd w:id="46"/>
     </w:p>
     <w:p>
       <w:pPr>
@@ -19705,11 +19702,11 @@
           <w:numId w:val="30"/>
         </w:numPr>
       </w:pPr>
-      <w:bookmarkStart w:id="48" w:name="_Toc332733648"/>
+      <w:bookmarkStart w:id="47" w:name="_Toc332733648"/>
       <w:r>
         <w:t>Efficiency</w:t>
       </w:r>
-      <w:bookmarkEnd w:id="48"/>
+      <w:bookmarkEnd w:id="47"/>
     </w:p>
     <w:p>
       <w:pPr>
@@ -19728,14 +19725,14 @@
       <w:r>
         <w:t xml:space="preserve"> is the degree to which a system, product or component operates as intended despite the presence of hardware or software limits</w:t>
       </w:r>
-      <w:bookmarkStart w:id="49" w:name="_Ref332720216"/>
+      <w:bookmarkStart w:id="48" w:name="_Ref332720216"/>
       <w:r>
         <w:rPr>
           <w:rStyle w:val="FootnoteReference"/>
         </w:rPr>
         <w:footnoteReference w:id="6"/>
       </w:r>
-      <w:bookmarkEnd w:id="49"/>
+      <w:bookmarkEnd w:id="48"/>
       <w:r>
         <w:t>.</w:t>
       </w:r>
@@ -20266,14 +20263,14 @@
       <w:r>
         <w:t xml:space="preserve"> is the degree to which the set of functions covers all the specified tasks and user objectives</w:t>
       </w:r>
-      <w:bookmarkStart w:id="50" w:name="_Ref332719043"/>
+      <w:bookmarkStart w:id="49" w:name="_Ref332719043"/>
       <w:r>
         <w:rPr>
           <w:rStyle w:val="FootnoteReference"/>
         </w:rPr>
         <w:footnoteReference w:id="8"/>
       </w:r>
-      <w:bookmarkEnd w:id="50"/>
+      <w:bookmarkEnd w:id="49"/>
       <w:r>
         <w:t>.</w:t>
       </w:r>
@@ -20331,11 +20328,11 @@
           <w:numId w:val="30"/>
         </w:numPr>
       </w:pPr>
-      <w:bookmarkStart w:id="51" w:name="_Toc332733649"/>
+      <w:bookmarkStart w:id="50" w:name="_Toc332733649"/>
       <w:r>
         <w:t>Security</w:t>
       </w:r>
-      <w:bookmarkEnd w:id="51"/>
+      <w:bookmarkEnd w:id="50"/>
     </w:p>
     <w:p>
       <w:pPr>
@@ -20369,14 +20366,14 @@
       <w:r>
         <w:t xml:space="preserve"> is the degree to which the identity of a subject or resource can be proved to be the one claimed</w:t>
       </w:r>
-      <w:bookmarkStart w:id="52" w:name="_Ref332722138"/>
+      <w:bookmarkStart w:id="51" w:name="_Ref332722138"/>
       <w:r>
         <w:rPr>
           <w:rStyle w:val="FootnoteReference"/>
         </w:rPr>
         <w:footnoteReference w:id="9"/>
       </w:r>
-      <w:bookmarkEnd w:id="52"/>
+      <w:bookmarkEnd w:id="51"/>
       <w:r>
         <w:t>.</w:t>
       </w:r>
@@ -20669,7 +20666,7 @@
       <w:pPr>
         <w:pStyle w:val="Heading1"/>
       </w:pPr>
-      <w:bookmarkStart w:id="53" w:name="_Toc332733650"/>
+      <w:bookmarkStart w:id="52" w:name="_Toc332733650"/>
       <w:r>
         <w:lastRenderedPageBreak/>
         <w:t>Apply</w:t>
@@ -20677,27 +20674,38 @@
       <w:r>
         <w:t>ing conceptual model on selected Estonian e-services</w:t>
       </w:r>
-      <w:bookmarkEnd w:id="53"/>
+      <w:bookmarkEnd w:id="52"/>
     </w:p>
     <w:p>
       <w:pPr>
         <w:pStyle w:val="Heading2"/>
       </w:pPr>
-      <w:bookmarkStart w:id="54" w:name="_Toc332733651"/>
-      <w:r>
-        <w:t>Estonian e-service 1: www.latinpassion.com</w:t>
-      </w:r>
-      <w:bookmarkEnd w:id="54"/>
+      <w:bookmarkStart w:id="53" w:name="_Toc332733651"/>
+      <w:r>
+        <w:t xml:space="preserve">Estonian e-service 1: </w:t>
+      </w:r>
+      <w:bookmarkEnd w:id="53"/>
+      <w:r>
+        <w:t>Digital Prescription</w:t>
+      </w:r>
     </w:p>
     <w:p>
       <w:pPr>
         <w:pStyle w:val="Heading2"/>
       </w:pPr>
-      <w:bookmarkStart w:id="55" w:name="_Toc332733652"/>
+      <w:bookmarkStart w:id="54" w:name="_Toc332733652"/>
       <w:r>
         <w:t>Estonian e-service 2:</w:t>
       </w:r>
+      <w:bookmarkEnd w:id="54"/>
+      <w:r>
+        <w:t xml:space="preserve"> X-Road services for citizens via ee</w:t>
+      </w:r>
+      <w:bookmarkStart w:id="55" w:name="_GoBack"/>
       <w:bookmarkEnd w:id="55"/>
+      <w:r>
+        <w:t>sti.ee</w:t>
+      </w:r>
     </w:p>
     <w:p>
       <w:pPr>
@@ -25536,7 +25544,7 @@
           <w:rPr>
             <w:noProof/>
           </w:rPr>
-          <w:t>26</w:t>
+          <w:t>29</w:t>
         </w:r>
         <w:r>
           <w:rPr>
@@ -35506,7 +35514,7 @@
 </file>
 
 <file path=customXml/itemProps2.xml><?xml version="1.0" encoding="utf-8"?>
-<ds:datastoreItem xmlns:ds="http://schemas.openxmlformats.org/officeDocument/2006/customXml" ds:itemID="{968F4863-2C00-7640-87F5-08F18E5FB350}">
+<ds:datastoreItem xmlns:ds="http://schemas.openxmlformats.org/officeDocument/2006/customXml" ds:itemID="{020EE240-5A37-E641-B0E3-14A7C03D15D2}">
   <ds:schemaRefs>
     <ds:schemaRef ds:uri="http://schemas.openxmlformats.org/officeDocument/2006/bibliography"/>
   </ds:schemaRefs>

</xml_diff>

<commit_message>
Corrected chapters descriptions, and restored the chapter word on each section.
</commit_message>
<xml_diff>
--- a/cuautle_softwareengineering_2016.docx
+++ b/cuautle_softwareengineering_2016.docx
@@ -5700,6 +5700,13 @@
       </w:r>
       <w:r>
         <w:rPr>
+          <w:b/>
+          <w:lang w:val="en-GB"/>
+        </w:rPr>
+        <w:t>.</w:t>
+      </w:r>
+      <w:r>
+        <w:rPr>
           <w:lang w:val="en-GB"/>
         </w:rPr>
         <w:t xml:space="preserve"> </w:t>
@@ -5708,7 +5715,13 @@
         <w:rPr>
           <w:lang w:val="en-GB"/>
         </w:rPr>
-        <w:t>gives</w:t>
+        <w:t>G</w:t>
+      </w:r>
+      <w:r>
+        <w:rPr>
+          <w:lang w:val="en-GB"/>
+        </w:rPr>
+        <w:t>ives</w:t>
       </w:r>
       <w:r>
         <w:rPr>
@@ -5727,6 +5740,89 @@
           <w:lang w:val="en-GB"/>
         </w:rPr>
         <w:t>organization of this thesis work.</w:t>
+      </w:r>
+    </w:p>
+    <w:p>
+      <w:pPr>
+        <w:rPr>
+          <w:lang w:val="en-GB"/>
+        </w:rPr>
+      </w:pPr>
+      <w:r>
+        <w:rPr>
+          <w:b/>
+          <w:lang w:val="en-GB"/>
+        </w:rPr>
+        <w:t xml:space="preserve">Chapter </w:t>
+      </w:r>
+      <w:r>
+        <w:rPr>
+          <w:b/>
+          <w:lang w:val="en-GB"/>
+        </w:rPr>
+        <w:t>2</w:t>
+      </w:r>
+      <w:r>
+        <w:rPr>
+          <w:b/>
+          <w:lang w:val="en-GB"/>
+        </w:rPr>
+        <w:t>.</w:t>
+      </w:r>
+      <w:r>
+        <w:rPr>
+          <w:b/>
+          <w:lang w:val="en-GB"/>
+        </w:rPr>
+        <w:t xml:space="preserve"> </w:t>
+      </w:r>
+      <w:r>
+        <w:rPr>
+          <w:lang w:val="en-GB"/>
+        </w:rPr>
+        <w:t>P</w:t>
+      </w:r>
+      <w:r>
+        <w:rPr>
+          <w:lang w:val="en-GB"/>
+        </w:rPr>
+        <w:t>resents</w:t>
+      </w:r>
+      <w:r>
+        <w:rPr>
+          <w:lang w:val="en-GB"/>
+        </w:rPr>
+        <w:t xml:space="preserve"> the State-of-the-Art considering ten (10) topics</w:t>
+      </w:r>
+      <w:r>
+        <w:rPr>
+          <w:lang w:val="en-GB"/>
+        </w:rPr>
+        <w:t xml:space="preserve"> and describes </w:t>
+      </w:r>
+      <w:r>
+        <w:rPr>
+          <w:lang w:val="en-GB"/>
+        </w:rPr>
+        <w:t>what is missing</w:t>
+      </w:r>
+      <w:r>
+        <w:rPr>
+          <w:lang w:val="en-GB"/>
+        </w:rPr>
+        <w:t xml:space="preserve"> on it</w:t>
+      </w:r>
+      <w:r>
+        <w:rPr>
+          <w:lang w:val="en-GB"/>
+        </w:rPr>
+        <w:t>:</w:t>
+      </w:r>
+      <w:r>
+        <w:rPr>
+          <w:lang w:val="en-GB"/>
+        </w:rPr>
+        <w:t xml:space="preserve"> </w:t>
       </w:r>
     </w:p>
     <w:p>
@@ -5743,17 +5839,9 @@
         <mc:AlternateContent>
           <mc:Choice Requires="wps">
             <w:drawing>
-              <wp:anchor distT="0" distB="0" distL="114300" distR="114300" simplePos="0" relativeHeight="251664384" behindDoc="0" locked="0" layoutInCell="1" allowOverlap="1" wp14:anchorId="54D141BD" wp14:editId="705DA36E">
-                <wp:simplePos x="0" y="0"/>
-                <wp:positionH relativeFrom="column">
-                  <wp:posOffset>76200</wp:posOffset>
-                </wp:positionH>
-                <wp:positionV relativeFrom="paragraph">
-                  <wp:posOffset>371475</wp:posOffset>
-                </wp:positionV>
-                <wp:extent cx="5562600" cy="1898650"/>
-                <wp:effectExtent l="0" t="0" r="0" b="6350"/>
-                <wp:wrapSquare wrapText="bothSides"/>
+              <wp:inline distT="0" distB="0" distL="0" distR="0" wp14:anchorId="3ED2E604" wp14:editId="7C463070">
+                <wp:extent cx="5551805" cy="1894965"/>
+                <wp:effectExtent l="0" t="0" r="0" b="10160"/>
                 <wp:docPr id="9" name="Text Box 9"/>
                 <wp:cNvGraphicFramePr/>
                 <a:graphic xmlns:a="http://schemas.openxmlformats.org/drawingml/2006/main">
@@ -5763,7 +5851,7 @@
                       <wps:spPr>
                         <a:xfrm>
                           <a:off x="0" y="0"/>
-                          <a:ext cx="5562600" cy="1898650"/>
+                          <a:ext cx="5551805" cy="1894965"/>
                         </a:xfrm>
                         <a:prstGeom prst="rect">
                           <a:avLst/>
@@ -5810,8 +5898,8 @@
                               <w:tblLook w:val="04A0" w:firstRow="1" w:lastRow="0" w:firstColumn="1" w:lastColumn="0" w:noHBand="0" w:noVBand="1"/>
                             </w:tblPr>
                             <w:tblGrid>
-                              <w:gridCol w:w="3624"/>
-                              <w:gridCol w:w="5063"/>
+                              <w:gridCol w:w="3617"/>
+                              <w:gridCol w:w="5053"/>
                             </w:tblGrid>
                             <w:tr>
                               <w:tc>
@@ -5966,18 +6054,12 @@
                     </wps:wsp>
                   </a:graphicData>
                 </a:graphic>
-                <wp14:sizeRelH relativeFrom="margin">
-                  <wp14:pctWidth>0</wp14:pctWidth>
-                </wp14:sizeRelH>
-                <wp14:sizeRelV relativeFrom="margin">
-                  <wp14:pctHeight>0</wp14:pctHeight>
-                </wp14:sizeRelV>
-              </wp:anchor>
+              </wp:inline>
             </w:drawing>
           </mc:Choice>
           <mc:Fallback>
             <w:pict>
-              <v:shape id="Text Box 9" o:spid="_x0000_s1027" type="#_x0000_t202" style="position:absolute;left:0;text-align:left;margin-left:6pt;margin-top:29.25pt;width:438pt;height:149.5pt;z-index:251664384;visibility:visible;mso-wrap-style:square;mso-width-percent:0;mso-height-percent:0;mso-wrap-distance-left:9pt;mso-wrap-distance-top:0;mso-wrap-distance-right:9pt;mso-wrap-distance-bottom:0;mso-position-horizontal:absolute;mso-position-horizontal-relative:text;mso-position-vertical:absolute;mso-position-vertical-relative:text;mso-width-percent:0;mso-height-percent:0;mso-width-relative:margin;mso-height-relative:margin;v-text-anchor:top" o:gfxdata="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" filled="f" stroked="f">
+              <v:shape id="Text Box 9" o:spid="_x0000_s1027" type="#_x0000_t202" style="width:437.15pt;height:149.2pt;visibility:visible;mso-wrap-style:square;mso-left-percent:-10001;mso-top-percent:-10001;mso-position-horizontal:absolute;mso-position-horizontal-relative:char;mso-position-vertical:absolute;mso-position-vertical-relative:line;mso-left-percent:-10001;mso-top-percent:-10001;v-text-anchor:top" o:gfxdata="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" filled="f" stroked="f">
                 <v:textbox>
                   <w:txbxContent>
                     <w:tbl>
@@ -5995,8 +6077,8 @@
                         <w:tblLook w:val="04A0" w:firstRow="1" w:lastRow="0" w:firstColumn="1" w:lastColumn="0" w:noHBand="0" w:noVBand="1"/>
                       </w:tblPr>
                       <w:tblGrid>
-                        <w:gridCol w:w="3624"/>
-                        <w:gridCol w:w="5063"/>
+                        <w:gridCol w:w="3617"/>
+                        <w:gridCol w:w="5053"/>
                       </w:tblGrid>
                       <w:tr>
                         <w:tc>
@@ -6142,51 +6224,12 @@
                     <w:p/>
                   </w:txbxContent>
                 </v:textbox>
-                <w10:wrap type="square"/>
+                <w10:anchorlock/>
               </v:shape>
             </w:pict>
           </mc:Fallback>
         </mc:AlternateContent>
       </w:r>
-      <w:r>
-        <w:rPr>
-          <w:b/>
-          <w:lang w:val="en-GB"/>
-        </w:rPr>
-        <w:t xml:space="preserve">Chapter </w:t>
-      </w:r>
-      <w:r>
-        <w:rPr>
-          <w:b/>
-          <w:lang w:val="en-GB"/>
-        </w:rPr>
-        <w:t>2</w:t>
-      </w:r>
-      <w:r>
-        <w:rPr>
-          <w:b/>
-          <w:lang w:val="en-GB"/>
-        </w:rPr>
-        <w:t xml:space="preserve"> </w:t>
-      </w:r>
-      <w:r>
-        <w:rPr>
-          <w:lang w:val="en-GB"/>
-        </w:rPr>
-        <w:t>presents</w:t>
-      </w:r>
-      <w:r>
-        <w:rPr>
-          <w:lang w:val="en-GB"/>
-        </w:rPr>
-        <w:t xml:space="preserve"> the State-of-the-Art considering ten (10) topics:</w:t>
-      </w:r>
-      <w:r>
-        <w:rPr>
-          <w:lang w:val="en-GB"/>
-        </w:rPr>
-        <w:t xml:space="preserve"> </w:t>
-      </w:r>
     </w:p>
     <w:p>
       <w:pPr>
@@ -6210,9 +6253,34 @@
       </w:r>
       <w:r>
         <w:rPr>
-          <w:lang w:val="en-GB"/>
-        </w:rPr>
-        <w:t xml:space="preserve"> is focused on understanding concept of e-service </w:t>
+          <w:b/>
+          <w:lang w:val="en-GB"/>
+        </w:rPr>
+        <w:t>.</w:t>
+      </w:r>
+      <w:r>
+        <w:rPr>
+          <w:lang w:val="en-GB"/>
+        </w:rPr>
+        <w:t xml:space="preserve"> F</w:t>
+      </w:r>
+      <w:r>
+        <w:rPr>
+          <w:lang w:val="en-GB"/>
+        </w:rPr>
+        <w:t>o</w:t>
+      </w:r>
+      <w:r>
+        <w:rPr>
+          <w:lang w:val="en-GB"/>
+        </w:rPr>
+        <w:t>cuses</w:t>
+      </w:r>
+      <w:r>
+        <w:rPr>
+          <w:lang w:val="en-GB"/>
+        </w:rPr>
+        <w:t xml:space="preserve"> on understanding concept of e-service </w:t>
       </w:r>
       <w:r>
         <w:rPr>
@@ -6272,7 +6340,19 @@
         <w:rPr>
           <w:lang w:val="en-GB"/>
         </w:rPr>
-        <w:t>and (4) Security represent</w:t>
+        <w:t>and (4) Security repr</w:t>
+      </w:r>
+      <w:r>
+        <w:rPr>
+          <w:lang w:val="en-GB"/>
+        </w:rPr>
+        <w:t>e</w:t>
+      </w:r>
+      <w:r>
+        <w:rPr>
+          <w:lang w:val="en-GB"/>
+        </w:rPr>
+        <w:t>sent</w:t>
       </w:r>
       <w:r>
         <w:rPr>
@@ -6303,21 +6383,70 @@
       </w:r>
       <w:r>
         <w:rPr>
-          <w:lang w:val="en-GB"/>
-        </w:rPr>
-        <w:t xml:space="preserve"> is the part where conceptual model is presented </w:t>
-      </w:r>
-      <w:r>
-        <w:rPr>
-          <w:lang w:val="en-GB"/>
-        </w:rPr>
-        <w:t xml:space="preserve">and the set of key e-service dimensional components </w:t>
-      </w:r>
-      <w:r>
-        <w:rPr>
-          <w:lang w:val="en-GB"/>
-        </w:rPr>
-        <w:t>are presented.</w:t>
+          <w:b/>
+          <w:lang w:val="en-GB"/>
+        </w:rPr>
+        <w:t>.</w:t>
+      </w:r>
+      <w:r>
+        <w:rPr>
+          <w:lang w:val="en-GB"/>
+        </w:rPr>
+        <w:t xml:space="preserve"> </w:t>
+      </w:r>
+      <w:r>
+        <w:rPr>
+          <w:lang w:val="en-GB"/>
+        </w:rPr>
+        <w:t>Conceptual</w:t>
+      </w:r>
+      <w:r>
+        <w:rPr>
+          <w:lang w:val="en-GB"/>
+        </w:rPr>
+        <w:t xml:space="preserve"> model is presented</w:t>
+      </w:r>
+      <w:r>
+        <w:rPr>
+          <w:lang w:val="en-GB"/>
+        </w:rPr>
+        <w:t>, its components</w:t>
+      </w:r>
+      <w:r>
+        <w:rPr>
+          <w:lang w:val="en-GB"/>
+        </w:rPr>
+        <w:t xml:space="preserve"> </w:t>
+      </w:r>
+      <w:r>
+        <w:rPr>
+          <w:lang w:val="en-GB"/>
+        </w:rPr>
+        <w:t>and the set of key e-service d</w:t>
+      </w:r>
+      <w:r>
+        <w:rPr>
+          <w:lang w:val="en-GB"/>
+        </w:rPr>
+        <w:t>i</w:t>
+      </w:r>
+      <w:r>
+        <w:rPr>
+          <w:lang w:val="en-GB"/>
+        </w:rPr>
+        <w:t>mensional components</w:t>
+      </w:r>
+      <w:r>
+        <w:rPr>
+          <w:lang w:val="en-GB"/>
+        </w:rPr>
+        <w:t xml:space="preserve"> as well</w:t>
+      </w:r>
+      <w:r>
+        <w:rPr>
+          <w:lang w:val="en-GB"/>
+        </w:rPr>
+        <w:t>.</w:t>
       </w:r>
     </w:p>
     <w:p>
@@ -6344,7 +6473,13 @@
         <w:rPr>
           <w:lang w:val="en-GB"/>
         </w:rPr>
-        <w:t xml:space="preserve"> is about applying proposed conceptual model to selected Estonian e-services</w:t>
+        <w:t>. A</w:t>
+      </w:r>
+      <w:r>
+        <w:rPr>
+          <w:lang w:val="en-GB"/>
+        </w:rPr>
+        <w:t>pplying proposed conceptual model to selected Estonian e-services</w:t>
       </w:r>
       <w:r>
         <w:rPr>
@@ -6375,9 +6510,40 @@
       </w:r>
       <w:r>
         <w:rPr>
-          <w:lang w:val="en-GB"/>
-        </w:rPr>
-        <w:t xml:space="preserve"> is a discussion about results from experiencing with conceptual model on s</w:t>
+          <w:b/>
+          <w:lang w:val="en-GB"/>
+        </w:rPr>
+        <w:t>.</w:t>
+      </w:r>
+      <w:r>
+        <w:rPr>
+          <w:lang w:val="en-GB"/>
+        </w:rPr>
+        <w:t xml:space="preserve"> </w:t>
+      </w:r>
+      <w:r>
+        <w:rPr>
+          <w:lang w:val="en-GB"/>
+        </w:rPr>
+        <w:t>D</w:t>
+      </w:r>
+      <w:r>
+        <w:rPr>
+          <w:lang w:val="en-GB"/>
+        </w:rPr>
+        <w:t xml:space="preserve">iscussion about </w:t>
+      </w:r>
+      <w:r>
+        <w:rPr>
+          <w:lang w:val="en-GB"/>
+        </w:rPr>
+        <w:t xml:space="preserve">obtained </w:t>
+      </w:r>
+      <w:r>
+        <w:rPr>
+          <w:lang w:val="en-GB"/>
+        </w:rPr>
+        <w:t>results from experiencing with conceptual model on s</w:t>
       </w:r>
       <w:r>
         <w:rPr>
@@ -6414,21 +6580,112 @@
       </w:r>
       <w:r>
         <w:rPr>
-          <w:lang w:val="en-GB"/>
-        </w:rPr>
-        <w:t xml:space="preserve"> it is not only results summary and its interpretations but also we set what we learned from the model and its limitations</w:t>
-      </w:r>
-      <w:r>
-        <w:rPr>
-          <w:lang w:val="en-GB"/>
-        </w:rPr>
-        <w:t>, wh</w:t>
-      </w:r>
-      <w:r>
-        <w:rPr>
-          <w:lang w:val="en-GB"/>
-        </w:rPr>
-        <w:t xml:space="preserve">en it is applied to real </w:t>
+          <w:b/>
+          <w:lang w:val="en-GB"/>
+        </w:rPr>
+        <w:t>.</w:t>
+      </w:r>
+      <w:r>
+        <w:rPr>
+          <w:lang w:val="en-GB"/>
+        </w:rPr>
+        <w:t xml:space="preserve"> </w:t>
+      </w:r>
+      <w:r>
+        <w:rPr>
+          <w:lang w:val="en-GB"/>
+        </w:rPr>
+        <w:t>Results discussion,</w:t>
+      </w:r>
+      <w:r>
+        <w:rPr>
+          <w:lang w:val="en-GB"/>
+        </w:rPr>
+        <w:t xml:space="preserve"> its interpretations</w:t>
+      </w:r>
+      <w:r>
+        <w:rPr>
+          <w:lang w:val="en-GB"/>
+        </w:rPr>
+        <w:t>,</w:t>
+      </w:r>
+      <w:r>
+        <w:rPr>
+          <w:lang w:val="en-GB"/>
+        </w:rPr>
+        <w:t xml:space="preserve"> </w:t>
+      </w:r>
+      <w:r>
+        <w:rPr>
+          <w:lang w:val="en-GB"/>
+        </w:rPr>
+        <w:t>and</w:t>
+      </w:r>
+      <w:r>
+        <w:rPr>
+          <w:lang w:val="en-GB"/>
+        </w:rPr>
+        <w:t xml:space="preserve"> </w:t>
+      </w:r>
+      <w:r>
+        <w:rPr>
+          <w:lang w:val="en-GB"/>
+        </w:rPr>
+        <w:t>s</w:t>
+      </w:r>
+      <w:r>
+        <w:rPr>
+          <w:lang w:val="en-GB"/>
+        </w:rPr>
+        <w:t>et learn</w:t>
+      </w:r>
+      <w:r>
+        <w:rPr>
+          <w:lang w:val="en-GB"/>
+        </w:rPr>
+        <w:t xml:space="preserve">ing </w:t>
+      </w:r>
+      <w:r>
+        <w:rPr>
+          <w:lang w:val="en-GB"/>
+        </w:rPr>
+        <w:t xml:space="preserve">from the model and </w:t>
+      </w:r>
+      <w:r>
+        <w:rPr>
+          <w:lang w:val="en-GB"/>
+        </w:rPr>
+        <w:t>rea</w:t>
+      </w:r>
+      <w:r>
+        <w:rPr>
+          <w:lang w:val="en-GB"/>
+        </w:rPr>
+        <w:t>l</w:t>
+      </w:r>
+      <w:r>
+        <w:rPr>
+          <w:lang w:val="en-GB"/>
+        </w:rPr>
+        <w:t xml:space="preserve">izes </w:t>
+      </w:r>
+      <w:r>
+        <w:rPr>
+          <w:lang w:val="en-GB"/>
+        </w:rPr>
+        <w:t>its limitations</w:t>
+      </w:r>
+      <w:r>
+        <w:rPr>
+          <w:lang w:val="en-GB"/>
+        </w:rPr>
+        <w:t xml:space="preserve"> wh</w:t>
+      </w:r>
+      <w:r>
+        <w:rPr>
+          <w:lang w:val="en-GB"/>
+        </w:rPr>
+        <w:t xml:space="preserve">en it is applied to </w:t>
       </w:r>
       <w:r>
         <w:rPr>
@@ -6465,9 +6722,34 @@
       </w:r>
       <w:r>
         <w:rPr>
-          <w:lang w:val="en-GB"/>
-        </w:rPr>
-        <w:t xml:space="preserve"> contains all the references used for this thesis work</w:t>
+          <w:b/>
+          <w:lang w:val="en-GB"/>
+        </w:rPr>
+        <w:t>.</w:t>
+      </w:r>
+      <w:r>
+        <w:rPr>
+          <w:lang w:val="en-GB"/>
+        </w:rPr>
+        <w:t xml:space="preserve"> </w:t>
+      </w:r>
+      <w:r>
+        <w:rPr>
+          <w:lang w:val="en-GB"/>
+        </w:rPr>
+        <w:t>C</w:t>
+      </w:r>
+      <w:r>
+        <w:rPr>
+          <w:lang w:val="en-GB"/>
+        </w:rPr>
+        <w:t>ontains all the references used for this thesis work</w:t>
+      </w:r>
+      <w:r>
+        <w:rPr>
+          <w:lang w:val="en-GB"/>
+        </w:rPr>
+        <w:t>.</w:t>
       </w:r>
     </w:p>
     <w:p>
@@ -6479,7 +6761,13 @@
         <w:t>Appendix</w:t>
       </w:r>
       <w:r>
-        <w:t xml:space="preserve"> contains </w:t>
+        <w:t xml:space="preserve"> </w:t>
+      </w:r>
+      <w:r>
+        <w:t>C</w:t>
+      </w:r>
+      <w:r>
+        <w:t xml:space="preserve">ontains </w:t>
       </w:r>
       <w:r>
         <w:t xml:space="preserve">a glossary with </w:t>
@@ -6506,6 +6794,7 @@
       <w:bookmarkStart w:id="16" w:name="_Toc164947853"/>
       <w:bookmarkStart w:id="17" w:name="_Toc164949069"/>
       <w:bookmarkStart w:id="18" w:name="_Toc332828138"/>
+      <w:bookmarkStart w:id="19" w:name="_GoBack"/>
       <w:bookmarkEnd w:id="8"/>
       <w:bookmarkEnd w:id="9"/>
       <w:bookmarkEnd w:id="10"/>
@@ -6516,6 +6805,7 @@
       <w:bookmarkEnd w:id="15"/>
       <w:bookmarkEnd w:id="16"/>
       <w:bookmarkEnd w:id="17"/>
+      <w:bookmarkEnd w:id="19"/>
       <w:r>
         <w:lastRenderedPageBreak/>
         <w:t>The state-of-the-Art</w:t>
@@ -6603,8 +6893,8 @@
                               <w:tblLook w:val="04A0" w:firstRow="1" w:lastRow="0" w:firstColumn="1" w:lastColumn="0" w:noHBand="0" w:noVBand="1"/>
                             </w:tblPr>
                             <w:tblGrid>
-                              <w:gridCol w:w="3630"/>
-                              <w:gridCol w:w="5073"/>
+                              <w:gridCol w:w="3624"/>
+                              <w:gridCol w:w="5063"/>
                             </w:tblGrid>
                             <w:tr>
                               <w:tc>
@@ -6802,8 +7092,8 @@
                         <w:tblLook w:val="04A0" w:firstRow="1" w:lastRow="0" w:firstColumn="1" w:lastColumn="0" w:noHBand="0" w:noVBand="1"/>
                       </w:tblPr>
                       <w:tblGrid>
-                        <w:gridCol w:w="3630"/>
-                        <w:gridCol w:w="5073"/>
+                        <w:gridCol w:w="3624"/>
+                        <w:gridCol w:w="5063"/>
                       </w:tblGrid>
                       <w:tr>
                         <w:tc>
@@ -7022,11 +7312,11 @@
       <w:pPr>
         <w:pStyle w:val="Heading2"/>
       </w:pPr>
-      <w:bookmarkStart w:id="19" w:name="_Toc332828139"/>
+      <w:bookmarkStart w:id="20" w:name="_Toc332828139"/>
       <w:r>
         <w:t>Service</w:t>
       </w:r>
-      <w:bookmarkEnd w:id="19"/>
+      <w:bookmarkEnd w:id="20"/>
     </w:p>
     <w:p>
       <w:r>
@@ -7096,11 +7386,11 @@
       <w:pPr>
         <w:pStyle w:val="Heading2"/>
       </w:pPr>
-      <w:bookmarkStart w:id="20" w:name="_Toc332828140"/>
+      <w:bookmarkStart w:id="21" w:name="_Toc332828140"/>
       <w:r>
         <w:t>Quality</w:t>
       </w:r>
-      <w:bookmarkEnd w:id="20"/>
+      <w:bookmarkEnd w:id="21"/>
     </w:p>
     <w:p>
       <w:r>
@@ -7192,14 +7482,14 @@
       <w:pPr>
         <w:pStyle w:val="Heading2"/>
       </w:pPr>
-      <w:bookmarkStart w:id="21" w:name="_Toc332828141"/>
+      <w:bookmarkStart w:id="22" w:name="_Toc332828141"/>
       <w:r>
         <w:t>Service</w:t>
       </w:r>
       <w:r>
         <w:t xml:space="preserve"> Quality</w:t>
       </w:r>
-      <w:bookmarkEnd w:id="21"/>
+      <w:bookmarkEnd w:id="22"/>
     </w:p>
     <w:p>
       <w:r>
@@ -7794,7 +8084,7 @@
       <w:pPr>
         <w:pStyle w:val="Heading2"/>
       </w:pPr>
-      <w:bookmarkStart w:id="22" w:name="_Toc332828142"/>
+      <w:bookmarkStart w:id="23" w:name="_Toc332828142"/>
       <w:r>
         <w:t xml:space="preserve">Definitions of </w:t>
       </w:r>
@@ -7804,7 +8094,7 @@
       <w:r>
         <w:t>-service</w:t>
       </w:r>
-      <w:bookmarkEnd w:id="22"/>
+      <w:bookmarkEnd w:id="23"/>
     </w:p>
     <w:p>
       <w:pPr>
@@ -8010,12 +8300,12 @@
       <w:pPr>
         <w:pStyle w:val="Heading2"/>
       </w:pPr>
-      <w:bookmarkStart w:id="23" w:name="_Toc332828143"/>
+      <w:bookmarkStart w:id="24" w:name="_Toc332828143"/>
       <w:r>
         <w:lastRenderedPageBreak/>
         <w:t>ISO/IEC 25010</w:t>
       </w:r>
-      <w:bookmarkEnd w:id="23"/>
+      <w:bookmarkEnd w:id="24"/>
     </w:p>
     <w:p>
       <w:r>
@@ -8137,7 +8427,7 @@
       <w:pPr>
         <w:pStyle w:val="Heading2"/>
       </w:pPr>
-      <w:bookmarkStart w:id="24" w:name="_Toc332828144"/>
+      <w:bookmarkStart w:id="25" w:name="_Toc332828144"/>
       <w:r>
         <w:t>E</w:t>
       </w:r>
@@ -8150,7 +8440,7 @@
       <w:r>
         <w:t xml:space="preserve"> (e-SQ)</w:t>
       </w:r>
-      <w:bookmarkEnd w:id="24"/>
+      <w:bookmarkEnd w:id="25"/>
     </w:p>
     <w:p>
       <w:r>
@@ -12409,7 +12699,7 @@
                                       <w:lang w:val="en-US" w:eastAsia="en-US"/>
                                     </w:rPr>
                                   </w:pPr>
-                                  <w:bookmarkStart w:id="25" w:name="RANGE!C16"/>
+                                  <w:bookmarkStart w:id="26" w:name="RANGE!C16"/>
                                   <w:r>
                                     <w:rPr>
                                       <w:rFonts w:eastAsia="Times New Roman" w:cs="Times New Roman"/>
@@ -12420,7 +12710,7 @@
                                     </w:rPr>
                                     <w:t>1. Information</w:t>
                                   </w:r>
-                                  <w:bookmarkEnd w:id="25"/>
+                                  <w:bookmarkEnd w:id="26"/>
                                 </w:p>
                               </w:tc>
                               <w:tc>
@@ -15161,7 +15451,7 @@
                                 <w:lang w:val="en-US" w:eastAsia="en-US"/>
                               </w:rPr>
                             </w:pPr>
-                            <w:bookmarkStart w:id="26" w:name="RANGE!C16"/>
+                            <w:bookmarkStart w:id="27" w:name="RANGE!C16"/>
                             <w:r>
                               <w:rPr>
                                 <w:rFonts w:eastAsia="Times New Roman" w:cs="Times New Roman"/>
@@ -15172,7 +15462,7 @@
                               </w:rPr>
                               <w:t>1. Information</w:t>
                             </w:r>
-                            <w:bookmarkEnd w:id="26"/>
+                            <w:bookmarkEnd w:id="27"/>
                           </w:p>
                         </w:tc>
                         <w:tc>
@@ -15642,12 +15932,12 @@
       <w:pPr>
         <w:pStyle w:val="Heading2"/>
       </w:pPr>
-      <w:bookmarkStart w:id="27" w:name="_Toc332828145"/>
+      <w:bookmarkStart w:id="28" w:name="_Toc332828145"/>
       <w:r>
         <w:lastRenderedPageBreak/>
         <w:t>IT-Services</w:t>
       </w:r>
-      <w:bookmarkEnd w:id="27"/>
+      <w:bookmarkEnd w:id="28"/>
     </w:p>
     <w:p>
       <w:pPr>
@@ -16152,14 +16442,14 @@
       <w:pPr>
         <w:pStyle w:val="Heading2"/>
       </w:pPr>
-      <w:bookmarkStart w:id="28" w:name="_Toc332828146"/>
+      <w:bookmarkStart w:id="29" w:name="_Toc332828146"/>
       <w:r>
         <w:t>E</w:t>
       </w:r>
       <w:r>
         <w:t>-commerce</w:t>
       </w:r>
-      <w:bookmarkEnd w:id="28"/>
+      <w:bookmarkEnd w:id="29"/>
     </w:p>
     <w:p>
       <w:pPr>
@@ -16494,14 +16784,14 @@
       <w:pPr>
         <w:pStyle w:val="Heading2"/>
       </w:pPr>
-      <w:bookmarkStart w:id="29" w:name="_Toc332828147"/>
+      <w:bookmarkStart w:id="30" w:name="_Toc332828147"/>
       <w:r>
         <w:t>E</w:t>
       </w:r>
       <w:r>
         <w:t>-government</w:t>
       </w:r>
-      <w:bookmarkEnd w:id="29"/>
+      <w:bookmarkEnd w:id="30"/>
     </w:p>
     <w:p>
       <w:r>
@@ -17374,7 +17664,7 @@
       <w:pPr>
         <w:pStyle w:val="Heading2"/>
       </w:pPr>
-      <w:bookmarkStart w:id="30" w:name="_Toc332828148"/>
+      <w:bookmarkStart w:id="31" w:name="_Toc332828148"/>
       <w:r>
         <w:lastRenderedPageBreak/>
         <w:t>E</w:t>
@@ -17382,7 +17672,7 @@
       <w:r>
         <w:t>-infrastructure</w:t>
       </w:r>
-      <w:bookmarkEnd w:id="30"/>
+      <w:bookmarkEnd w:id="31"/>
     </w:p>
     <w:p>
       <w:r>
@@ -17649,14 +17939,14 @@
       <w:pPr>
         <w:pStyle w:val="Heading2"/>
       </w:pPr>
-      <w:bookmarkStart w:id="31" w:name="_Toc332828149"/>
+      <w:bookmarkStart w:id="32" w:name="_Toc332828149"/>
       <w:r>
         <w:t>E</w:t>
       </w:r>
       <w:r>
         <w:t>-services Providers</w:t>
       </w:r>
-      <w:bookmarkEnd w:id="31"/>
+      <w:bookmarkEnd w:id="32"/>
     </w:p>
     <w:p>
       <w:pPr>
@@ -18189,11 +18479,11 @@
       <w:pPr>
         <w:pStyle w:val="Heading2"/>
       </w:pPr>
-      <w:bookmarkStart w:id="32" w:name="_Toc332828150"/>
+      <w:bookmarkStart w:id="33" w:name="_Toc332828150"/>
       <w:r>
         <w:t>Online environment vs. Traditional business</w:t>
       </w:r>
-      <w:bookmarkEnd w:id="32"/>
+      <w:bookmarkEnd w:id="33"/>
     </w:p>
     <w:p>
       <w:r>
@@ -18419,7 +18709,7 @@
       <w:pPr>
         <w:pStyle w:val="Heading2"/>
       </w:pPr>
-      <w:bookmarkStart w:id="33" w:name="_Toc332828151"/>
+      <w:bookmarkStart w:id="34" w:name="_Toc332828151"/>
       <w:r>
         <w:lastRenderedPageBreak/>
         <w:t>Chapter</w:t>
@@ -18427,7 +18717,7 @@
       <w:r>
         <w:t xml:space="preserve"> summary</w:t>
       </w:r>
-      <w:bookmarkEnd w:id="33"/>
+      <w:bookmarkEnd w:id="34"/>
     </w:p>
     <w:p>
       <w:r>
@@ -18838,7 +19128,7 @@
       <w:pPr>
         <w:pStyle w:val="Heading1"/>
       </w:pPr>
-      <w:bookmarkStart w:id="34" w:name="_Toc332828152"/>
+      <w:bookmarkStart w:id="35" w:name="_Toc332828152"/>
       <w:r>
         <w:lastRenderedPageBreak/>
         <w:t xml:space="preserve">The </w:t>
@@ -18849,7 +19139,7 @@
       <w:r>
         <w:t xml:space="preserve"> and four dimensions</w:t>
       </w:r>
-      <w:bookmarkEnd w:id="34"/>
+      <w:bookmarkEnd w:id="35"/>
     </w:p>
     <w:p>
       <w:r>
@@ -18887,7 +19177,7 @@
       <w:pPr>
         <w:pStyle w:val="Heading2"/>
       </w:pPr>
-      <w:bookmarkStart w:id="35" w:name="_Toc332828153"/>
+      <w:bookmarkStart w:id="36" w:name="_Toc332828153"/>
       <w:r>
         <w:t>Four dimensions for e-service</w:t>
       </w:r>
@@ -18897,7 +19187,7 @@
       <w:r>
         <w:t xml:space="preserve"> (AUES)</w:t>
       </w:r>
-      <w:bookmarkEnd w:id="35"/>
+      <w:bookmarkEnd w:id="36"/>
     </w:p>
     <w:p>
       <w:r>
@@ -19383,11 +19673,11 @@
       <w:pPr>
         <w:pStyle w:val="Heading3"/>
       </w:pPr>
-      <w:bookmarkStart w:id="36" w:name="_Toc332828154"/>
+      <w:bookmarkStart w:id="37" w:name="_Toc332828154"/>
       <w:r>
         <w:t>Accessibility</w:t>
       </w:r>
-      <w:bookmarkEnd w:id="36"/>
+      <w:bookmarkEnd w:id="37"/>
       <w:r>
         <w:t xml:space="preserve"> dimension</w:t>
       </w:r>
@@ -19464,12 +19754,12 @@
           <w:numId w:val="38"/>
         </w:numPr>
       </w:pPr>
-      <w:bookmarkStart w:id="37" w:name="_Toc332828155"/>
+      <w:bookmarkStart w:id="38" w:name="_Toc332828155"/>
       <w:r>
         <w:lastRenderedPageBreak/>
         <w:t>Usability</w:t>
       </w:r>
-      <w:bookmarkEnd w:id="37"/>
+      <w:bookmarkEnd w:id="38"/>
       <w:r>
         <w:t xml:space="preserve"> dimension</w:t>
       </w:r>
@@ -19551,11 +19841,11 @@
       <w:pPr>
         <w:pStyle w:val="Heading3"/>
       </w:pPr>
-      <w:bookmarkStart w:id="38" w:name="_Toc332828156"/>
+      <w:bookmarkStart w:id="39" w:name="_Toc332828156"/>
       <w:r>
         <w:t>Efficiency</w:t>
       </w:r>
-      <w:bookmarkEnd w:id="38"/>
+      <w:bookmarkEnd w:id="39"/>
       <w:r>
         <w:t xml:space="preserve"> dimension</w:t>
       </w:r>
@@ -19698,11 +19988,11 @@
       <w:pPr>
         <w:pStyle w:val="Heading3"/>
       </w:pPr>
-      <w:bookmarkStart w:id="39" w:name="_Toc332828157"/>
+      <w:bookmarkStart w:id="40" w:name="_Toc332828157"/>
       <w:r>
         <w:t>Security</w:t>
       </w:r>
-      <w:bookmarkEnd w:id="39"/>
+      <w:bookmarkEnd w:id="40"/>
       <w:r>
         <w:t xml:space="preserve"> dimension</w:t>
       </w:r>
@@ -19839,25 +20129,28 @@
       <w:pPr>
         <w:pStyle w:val="Heading2"/>
       </w:pPr>
-      <w:bookmarkStart w:id="40" w:name="_Toc332828158"/>
+      <w:bookmarkStart w:id="41" w:name="_Toc332828158"/>
       <w:r>
         <w:t>Chapter Summary</w:t>
       </w:r>
-      <w:bookmarkEnd w:id="40"/>
+      <w:bookmarkEnd w:id="41"/>
     </w:p>
     <w:p>
       <w:pPr>
         <w:pStyle w:val="Heading1"/>
       </w:pPr>
-      <w:bookmarkStart w:id="41" w:name="_Toc332828159"/>
+      <w:bookmarkStart w:id="42" w:name="_Toc332828159"/>
       <w:r>
         <w:lastRenderedPageBreak/>
         <w:t>Conceptual model for understanding e-services qualit</w:t>
       </w:r>
       <w:r>
-        <w:t>ative characteristics</w:t>
-      </w:r>
-      <w:bookmarkEnd w:id="41"/>
+        <w:t>a</w:t>
+      </w:r>
+      <w:r>
+        <w:t>tive characteristics</w:t>
+      </w:r>
+      <w:bookmarkEnd w:id="42"/>
     </w:p>
     <w:p>
       <w:r>
@@ -20083,7 +20376,7 @@
       <w:pPr>
         <w:pStyle w:val="Heading2"/>
       </w:pPr>
-      <w:bookmarkStart w:id="42" w:name="_Toc332828160"/>
+      <w:bookmarkStart w:id="43" w:name="_Toc332828160"/>
       <w:r>
         <w:t xml:space="preserve">Quality in </w:t>
       </w:r>
@@ -20093,7 +20386,7 @@
       <w:r>
         <w:t>se model for e-services</w:t>
       </w:r>
-      <w:bookmarkEnd w:id="42"/>
+      <w:bookmarkEnd w:id="43"/>
     </w:p>
     <w:p>
       <w:r>
@@ -20634,7 +20927,7 @@
       <w:pPr>
         <w:pStyle w:val="Heading2"/>
       </w:pPr>
-      <w:bookmarkStart w:id="43" w:name="_Toc332828161"/>
+      <w:bookmarkStart w:id="44" w:name="_Toc332828161"/>
       <w:r>
         <w:t>Pro</w:t>
       </w:r>
@@ -20644,7 +20937,7 @@
       <w:r>
         <w:t>uct quality model for e-services</w:t>
       </w:r>
-      <w:bookmarkEnd w:id="43"/>
+      <w:bookmarkEnd w:id="44"/>
     </w:p>
     <w:p>
       <w:r>
@@ -21268,7 +21561,7 @@
       <w:pPr>
         <w:pStyle w:val="Heading2"/>
       </w:pPr>
-      <w:bookmarkStart w:id="44" w:name="_Toc332828162"/>
+      <w:bookmarkStart w:id="45" w:name="_Toc332828162"/>
       <w:r>
         <w:t>Quality in use model</w:t>
       </w:r>
@@ -21281,7 +21574,7 @@
       <w:r>
         <w:t xml:space="preserve"> dimensions</w:t>
       </w:r>
-      <w:bookmarkEnd w:id="44"/>
+      <w:bookmarkEnd w:id="45"/>
     </w:p>
     <w:p>
       <w:r>
@@ -21613,14 +21906,14 @@
       <w:pPr>
         <w:pStyle w:val="Heading2"/>
       </w:pPr>
-      <w:bookmarkStart w:id="45" w:name="_Toc332828163"/>
+      <w:bookmarkStart w:id="46" w:name="_Toc332828163"/>
       <w:r>
         <w:t xml:space="preserve">Quality product model </w:t>
       </w:r>
       <w:r>
         <w:t>and AUES</w:t>
       </w:r>
-      <w:bookmarkEnd w:id="45"/>
+      <w:bookmarkEnd w:id="46"/>
     </w:p>
     <w:p>
       <w:r>
@@ -21910,7 +22203,7 @@
       <w:pPr>
         <w:pStyle w:val="Heading2"/>
       </w:pPr>
-      <w:bookmarkStart w:id="46" w:name="_Toc332828164"/>
+      <w:bookmarkStart w:id="47" w:name="_Toc332828164"/>
       <w:r>
         <w:t>Quality in use, Product quality models and AUES d</w:t>
       </w:r>
@@ -21920,7 +22213,7 @@
       <w:r>
         <w:t>mensions</w:t>
       </w:r>
-      <w:bookmarkEnd w:id="46"/>
+      <w:bookmarkEnd w:id="47"/>
     </w:p>
     <w:p>
       <w:r>
@@ -22465,7 +22758,7 @@
       <w:pPr>
         <w:pStyle w:val="Heading2"/>
       </w:pPr>
-      <w:bookmarkStart w:id="47" w:name="_Toc332828165"/>
+      <w:bookmarkStart w:id="48" w:name="_Toc332828165"/>
       <w:r>
         <w:t>Hypothesis on e-services AUES dimensions and Qualitative chara</w:t>
       </w:r>
@@ -22589,7 +22882,7 @@
       <w:r>
         <w:t>nents</w:t>
       </w:r>
-      <w:bookmarkEnd w:id="47"/>
+      <w:bookmarkEnd w:id="48"/>
       <w:r>
         <w:t xml:space="preserve"> </w:t>
       </w:r>
@@ -22893,11 +23186,11 @@
       <w:pPr>
         <w:pStyle w:val="Heading3"/>
       </w:pPr>
-      <w:bookmarkStart w:id="48" w:name="_Toc332828166"/>
+      <w:bookmarkStart w:id="49" w:name="_Toc332828166"/>
       <w:r>
         <w:t>Accessibility</w:t>
       </w:r>
-      <w:bookmarkEnd w:id="48"/>
+      <w:bookmarkEnd w:id="49"/>
       <w:r>
         <w:t xml:space="preserve"> key components</w:t>
       </w:r>
@@ -23109,14 +23402,14 @@
       <w:r>
         <w:t xml:space="preserve"> is the degree to which a system, product or component meets needs for reliability under normal operation</w:t>
       </w:r>
-      <w:bookmarkStart w:id="49" w:name="_Ref332718146"/>
+      <w:bookmarkStart w:id="50" w:name="_Ref332718146"/>
       <w:r>
         <w:rPr>
           <w:rStyle w:val="FootnoteReference"/>
         </w:rPr>
         <w:footnoteReference w:id="5"/>
       </w:r>
-      <w:bookmarkEnd w:id="49"/>
+      <w:bookmarkEnd w:id="50"/>
       <w:r>
         <w:t>.</w:t>
       </w:r>
@@ -23167,12 +23460,12 @@
       <w:pPr>
         <w:pStyle w:val="Heading3"/>
       </w:pPr>
-      <w:bookmarkStart w:id="50" w:name="_Toc332828167"/>
+      <w:bookmarkStart w:id="51" w:name="_Toc332828167"/>
       <w:r>
         <w:lastRenderedPageBreak/>
         <w:t>Usability</w:t>
       </w:r>
-      <w:bookmarkEnd w:id="50"/>
+      <w:bookmarkEnd w:id="51"/>
       <w:r>
         <w:t xml:space="preserve"> </w:t>
       </w:r>
@@ -23471,11 +23764,11 @@
       <w:pPr>
         <w:pStyle w:val="Heading3"/>
       </w:pPr>
-      <w:bookmarkStart w:id="51" w:name="_Toc332828168"/>
+      <w:bookmarkStart w:id="52" w:name="_Toc332828168"/>
       <w:r>
         <w:t>Efficiency</w:t>
       </w:r>
-      <w:bookmarkEnd w:id="51"/>
+      <w:bookmarkEnd w:id="52"/>
       <w:r>
         <w:t xml:space="preserve"> </w:t>
       </w:r>
@@ -23500,14 +23793,14 @@
       <w:r>
         <w:t xml:space="preserve"> is the degree to which a system, product or component operates as intended despite the presence of hardware or software limits</w:t>
       </w:r>
-      <w:bookmarkStart w:id="52" w:name="_Ref332720216"/>
+      <w:bookmarkStart w:id="53" w:name="_Ref332720216"/>
       <w:r>
         <w:rPr>
           <w:rStyle w:val="FootnoteReference"/>
         </w:rPr>
         <w:footnoteReference w:id="6"/>
       </w:r>
-      <w:bookmarkEnd w:id="52"/>
+      <w:bookmarkEnd w:id="53"/>
       <w:r>
         <w:t>.</w:t>
       </w:r>
@@ -24038,14 +24331,14 @@
       <w:r>
         <w:t xml:space="preserve"> is the degree to which the set of functions covers all the specified tasks and user objectives</w:t>
       </w:r>
-      <w:bookmarkStart w:id="53" w:name="_Ref332719043"/>
+      <w:bookmarkStart w:id="54" w:name="_Ref332719043"/>
       <w:r>
         <w:rPr>
           <w:rStyle w:val="FootnoteReference"/>
         </w:rPr>
         <w:footnoteReference w:id="8"/>
       </w:r>
-      <w:bookmarkEnd w:id="53"/>
+      <w:bookmarkEnd w:id="54"/>
       <w:r>
         <w:t>.</w:t>
       </w:r>
@@ -24099,11 +24392,11 @@
       <w:pPr>
         <w:pStyle w:val="Heading3"/>
       </w:pPr>
-      <w:bookmarkStart w:id="54" w:name="_Toc332828169"/>
+      <w:bookmarkStart w:id="55" w:name="_Toc332828169"/>
       <w:r>
         <w:t>Security</w:t>
       </w:r>
-      <w:bookmarkEnd w:id="54"/>
+      <w:bookmarkEnd w:id="55"/>
       <w:r>
         <w:t xml:space="preserve"> </w:t>
       </w:r>
@@ -24209,14 +24502,14 @@
       <w:r>
         <w:t xml:space="preserve"> is the degree to which the identity of a subject or resource can be proved to be the one claimed</w:t>
       </w:r>
-      <w:bookmarkStart w:id="55" w:name="_Ref332722138"/>
+      <w:bookmarkStart w:id="56" w:name="_Ref332722138"/>
       <w:r>
         <w:rPr>
           <w:rStyle w:val="FootnoteReference"/>
         </w:rPr>
         <w:footnoteReference w:id="9"/>
       </w:r>
-      <w:bookmarkEnd w:id="55"/>
+      <w:bookmarkEnd w:id="56"/>
       <w:r>
         <w:t>.</w:t>
       </w:r>
@@ -24645,8 +24938,8 @@
                                 <w:lang w:val="en-US" w:eastAsia="en-US"/>
                               </w:rPr>
                               <w:drawing>
-                                <wp:inline distT="0" distB="0" distL="0" distR="0" wp14:anchorId="050DC7C6" wp14:editId="035EA361">
-                                  <wp:extent cx="4857103" cy="4935355"/>
+                                <wp:inline distT="0" distB="0" distL="0" distR="0" wp14:anchorId="050DC7C6" wp14:editId="7BFC9382">
+                                  <wp:extent cx="4451101" cy="4522812"/>
                                   <wp:effectExtent l="0" t="0" r="0" b="0"/>
                                   <wp:docPr id="47" name="Picture 47"/>
                                   <wp:cNvGraphicFramePr>
@@ -24674,7 +24967,7 @@
                                         <pic:spPr>
                                           <a:xfrm>
                                             <a:off x="0" y="0"/>
-                                            <a:ext cx="4857103" cy="4935355"/>
+                                            <a:ext cx="4451672" cy="4523392"/>
                                           </a:xfrm>
                                           <a:prstGeom prst="rect">
                                             <a:avLst/>
@@ -24751,8 +25044,8 @@
                           <w:lang w:val="en-US" w:eastAsia="en-US"/>
                         </w:rPr>
                         <w:drawing>
-                          <wp:inline distT="0" distB="0" distL="0" distR="0" wp14:anchorId="050DC7C6" wp14:editId="035EA361">
-                            <wp:extent cx="4857103" cy="4935355"/>
+                          <wp:inline distT="0" distB="0" distL="0" distR="0" wp14:anchorId="050DC7C6" wp14:editId="7BFC9382">
+                            <wp:extent cx="4451101" cy="4522812"/>
                             <wp:effectExtent l="0" t="0" r="0" b="0"/>
                             <wp:docPr id="47" name="Picture 47"/>
                             <wp:cNvGraphicFramePr>
@@ -24780,7 +25073,7 @@
                                   <pic:spPr>
                                     <a:xfrm>
                                       <a:off x="0" y="0"/>
-                                      <a:ext cx="4857103" cy="4935355"/>
+                                      <a:ext cx="4451672" cy="4523392"/>
                                     </a:xfrm>
                                     <a:prstGeom prst="rect">
                                       <a:avLst/>
@@ -24846,9 +25139,15 @@
     </w:p>
     <w:p>
       <w:r>
+        <w:rPr>
+          <w:b/>
+        </w:rPr>
         <w:t>H</w:t>
       </w:r>
       <w:r>
+        <w:rPr>
+          <w:b/>
+        </w:rPr>
         <w:t>4.7.1</w:t>
       </w:r>
       <w:r>
@@ -24857,9 +25156,15 @@
     </w:p>
     <w:p>
       <w:r>
+        <w:rPr>
+          <w:b/>
+        </w:rPr>
         <w:t>H</w:t>
       </w:r>
       <w:r>
+        <w:rPr>
+          <w:b/>
+        </w:rPr>
         <w:t>4.7.2</w:t>
       </w:r>
       <w:r>
@@ -24868,9 +25173,15 @@
     </w:p>
     <w:p>
       <w:r>
+        <w:rPr>
+          <w:b/>
+        </w:rPr>
         <w:t>H</w:t>
       </w:r>
       <w:r>
+        <w:rPr>
+          <w:b/>
+        </w:rPr>
         <w:t>4.7.3</w:t>
       </w:r>
       <w:r>
@@ -24894,9 +25205,15 @@
     </w:p>
     <w:p>
       <w:r>
+        <w:rPr>
+          <w:b/>
+        </w:rPr>
         <w:t>H</w:t>
       </w:r>
       <w:r>
+        <w:rPr>
+          <w:b/>
+        </w:rPr>
         <w:t>4.7.4</w:t>
       </w:r>
       <w:r>
@@ -24917,12 +25234,21 @@
     </w:p>
     <w:p>
       <w:r>
+        <w:rPr>
+          <w:b/>
+        </w:rPr>
         <w:t>H</w:t>
       </w:r>
       <w:r>
+        <w:rPr>
+          <w:b/>
+        </w:rPr>
         <w:t>4.7.</w:t>
       </w:r>
       <w:r>
+        <w:rPr>
+          <w:b/>
+        </w:rPr>
         <w:t>5</w:t>
       </w:r>
       <w:r>
@@ -24955,9 +25281,15 @@
     </w:p>
     <w:p>
       <w:r>
+        <w:rPr>
+          <w:b/>
+        </w:rPr>
         <w:t>H</w:t>
       </w:r>
       <w:r>
+        <w:rPr>
+          <w:b/>
+        </w:rPr>
         <w:t>4.7.6</w:t>
       </w:r>
       <w:r>
@@ -24972,9 +25304,15 @@
     </w:p>
     <w:p>
       <w:r>
+        <w:rPr>
+          <w:b/>
+        </w:rPr>
         <w:t>H</w:t>
       </w:r>
       <w:r>
+        <w:rPr>
+          <w:b/>
+        </w:rPr>
         <w:t>4.7.7</w:t>
       </w:r>
       <w:r>
@@ -25020,11 +25358,11 @@
       <w:pPr>
         <w:pStyle w:val="Heading2"/>
       </w:pPr>
-      <w:bookmarkStart w:id="56" w:name="_Toc332828170"/>
+      <w:bookmarkStart w:id="57" w:name="_Toc332828170"/>
       <w:r>
         <w:t>Conceptual Model</w:t>
       </w:r>
-      <w:bookmarkEnd w:id="56"/>
+      <w:bookmarkEnd w:id="57"/>
     </w:p>
     <w:p>
       <w:r>
@@ -25067,12 +25405,7 @@
         <w:t xml:space="preserve"> the conceptual model on figure 10</w:t>
       </w:r>
       <w:r>
-        <w:t xml:space="preserve"> proposes six qualitative characteristics for understanding the quality of e</w:t>
-      </w:r>
-      <w:bookmarkStart w:id="57" w:name="_GoBack"/>
-      <w:bookmarkEnd w:id="57"/>
-      <w:r>
-        <w:t>-services.</w:t>
+        <w:t xml:space="preserve"> proposes six qualitative characteristics for understanding the quality of e-services.</w:t>
       </w:r>
     </w:p>
     <w:p>
@@ -30684,7 +31017,7 @@
           <w:rPr>
             <w:noProof/>
           </w:rPr>
-          <w:t>34</w:t>
+          <w:t>33</w:t>
         </w:r>
         <w:r>
           <w:rPr>
@@ -31426,20 +31759,20 @@
   <w:abstractNum w:abstractNumId="5">
     <w:nsid w:val="106B19B0"/>
     <w:multiLevelType w:val="multilevel"/>
-    <w:tmpl w:val="04090025"/>
+    <w:tmpl w:val="743EE20A"/>
     <w:lvl w:ilvl="0">
       <w:start w:val="1"/>
       <w:numFmt w:val="decimal"/>
       <w:pStyle w:val="Heading1"/>
-      <w:lvlText w:val="%1"/>
+      <w:lvlText w:val="Chapter %1"/>
       <w:lvlJc w:val="left"/>
       <w:pPr>
         <w:ind w:left="432" w:hanging="432"/>
       </w:pPr>
       <w:rPr>
         <w:rFonts w:hint="default"/>
-        <w:b w:val="0"/>
-        <w:bCs w:val="0"/>
+        <w:b/>
+        <w:bCs/>
         <w:i w:val="0"/>
         <w:iCs w:val="0"/>
         <w:caps w:val="0"/>
@@ -32593,381 +32926,9 @@
     </w:lvl>
   </w:abstractNum>
   <w:abstractNum w:abstractNumId="15">
-    <w:nsid w:val="2EF63E04"/>
-    <w:multiLevelType w:val="hybridMultilevel"/>
-    <w:tmpl w:val="9EDE4BE8"/>
-    <w:lvl w:ilvl="0" w:tplc="E216077C">
-      <w:start w:val="1"/>
-      <w:numFmt w:val="upperRoman"/>
-      <w:pStyle w:val="Appendixheading"/>
-      <w:lvlText w:val="%1."/>
-      <w:lvlJc w:val="right"/>
-      <w:pPr>
-        <w:ind w:left="720" w:hanging="360"/>
-      </w:pPr>
-    </w:lvl>
-    <w:lvl w:ilvl="1" w:tplc="04250019" w:tentative="1">
-      <w:start w:val="1"/>
-      <w:numFmt w:val="lowerLetter"/>
-      <w:lvlText w:val="%2."/>
-      <w:lvlJc w:val="left"/>
-      <w:pPr>
-        <w:ind w:left="1440" w:hanging="360"/>
-      </w:pPr>
-    </w:lvl>
-    <w:lvl w:ilvl="2" w:tplc="0425001B" w:tentative="1">
-      <w:start w:val="1"/>
-      <w:numFmt w:val="lowerRoman"/>
-      <w:lvlText w:val="%3."/>
-      <w:lvlJc w:val="right"/>
-      <w:pPr>
-        <w:ind w:left="2160" w:hanging="180"/>
-      </w:pPr>
-    </w:lvl>
-    <w:lvl w:ilvl="3" w:tplc="0425000F" w:tentative="1">
-      <w:start w:val="1"/>
-      <w:numFmt w:val="decimal"/>
-      <w:lvlText w:val="%4."/>
-      <w:lvlJc w:val="left"/>
-      <w:pPr>
-        <w:ind w:left="2880" w:hanging="360"/>
-      </w:pPr>
-    </w:lvl>
-    <w:lvl w:ilvl="4" w:tplc="04250019" w:tentative="1">
-      <w:start w:val="1"/>
-      <w:numFmt w:val="lowerLetter"/>
-      <w:lvlText w:val="%5."/>
-      <w:lvlJc w:val="left"/>
-      <w:pPr>
-        <w:ind w:left="3600" w:hanging="360"/>
-      </w:pPr>
-    </w:lvl>
-    <w:lvl w:ilvl="5" w:tplc="0425001B" w:tentative="1">
-      <w:start w:val="1"/>
-      <w:numFmt w:val="lowerRoman"/>
-      <w:lvlText w:val="%6."/>
-      <w:lvlJc w:val="right"/>
-      <w:pPr>
-        <w:ind w:left="4320" w:hanging="180"/>
-      </w:pPr>
-    </w:lvl>
-    <w:lvl w:ilvl="6" w:tplc="0425000F" w:tentative="1">
-      <w:start w:val="1"/>
-      <w:numFmt w:val="decimal"/>
-      <w:lvlText w:val="%7."/>
-      <w:lvlJc w:val="left"/>
-      <w:pPr>
-        <w:ind w:left="5040" w:hanging="360"/>
-      </w:pPr>
-    </w:lvl>
-    <w:lvl w:ilvl="7" w:tplc="04250019" w:tentative="1">
-      <w:start w:val="1"/>
-      <w:numFmt w:val="lowerLetter"/>
-      <w:lvlText w:val="%8."/>
-      <w:lvlJc w:val="left"/>
-      <w:pPr>
-        <w:ind w:left="5760" w:hanging="360"/>
-      </w:pPr>
-    </w:lvl>
-    <w:lvl w:ilvl="8" w:tplc="0425001B" w:tentative="1">
-      <w:start w:val="1"/>
-      <w:numFmt w:val="lowerRoman"/>
-      <w:lvlText w:val="%9."/>
-      <w:lvlJc w:val="right"/>
-      <w:pPr>
-        <w:ind w:left="6480" w:hanging="180"/>
-      </w:pPr>
-    </w:lvl>
-  </w:abstractNum>
-  <w:abstractNum w:abstractNumId="16">
-    <w:nsid w:val="352C150E"/>
+    <w:nsid w:val="2A77480B"/>
     <w:multiLevelType w:val="multilevel"/>
-    <w:tmpl w:val="0409001F"/>
-    <w:lvl w:ilvl="0">
-      <w:start w:val="1"/>
-      <w:numFmt w:val="decimal"/>
-      <w:lvlText w:val="%1."/>
-      <w:lvlJc w:val="left"/>
-      <w:pPr>
-        <w:ind w:left="360" w:hanging="360"/>
-      </w:pPr>
-    </w:lvl>
-    <w:lvl w:ilvl="1">
-      <w:start w:val="1"/>
-      <w:numFmt w:val="decimal"/>
-      <w:lvlText w:val="%1.%2."/>
-      <w:lvlJc w:val="left"/>
-      <w:pPr>
-        <w:ind w:left="792" w:hanging="432"/>
-      </w:pPr>
-    </w:lvl>
-    <w:lvl w:ilvl="2">
-      <w:start w:val="1"/>
-      <w:numFmt w:val="decimal"/>
-      <w:lvlText w:val="%1.%2.%3."/>
-      <w:lvlJc w:val="left"/>
-      <w:pPr>
-        <w:ind w:left="1224" w:hanging="504"/>
-      </w:pPr>
-    </w:lvl>
-    <w:lvl w:ilvl="3">
-      <w:start w:val="1"/>
-      <w:numFmt w:val="decimal"/>
-      <w:lvlText w:val="%1.%2.%3.%4."/>
-      <w:lvlJc w:val="left"/>
-      <w:pPr>
-        <w:ind w:left="1728" w:hanging="648"/>
-      </w:pPr>
-    </w:lvl>
-    <w:lvl w:ilvl="4">
-      <w:start w:val="1"/>
-      <w:numFmt w:val="decimal"/>
-      <w:lvlText w:val="%1.%2.%3.%4.%5."/>
-      <w:lvlJc w:val="left"/>
-      <w:pPr>
-        <w:ind w:left="2232" w:hanging="792"/>
-      </w:pPr>
-    </w:lvl>
-    <w:lvl w:ilvl="5">
-      <w:start w:val="1"/>
-      <w:numFmt w:val="decimal"/>
-      <w:lvlText w:val="%1.%2.%3.%4.%5.%6."/>
-      <w:lvlJc w:val="left"/>
-      <w:pPr>
-        <w:ind w:left="2736" w:hanging="936"/>
-      </w:pPr>
-    </w:lvl>
-    <w:lvl w:ilvl="6">
-      <w:start w:val="1"/>
-      <w:numFmt w:val="decimal"/>
-      <w:lvlText w:val="%1.%2.%3.%4.%5.%6.%7."/>
-      <w:lvlJc w:val="left"/>
-      <w:pPr>
-        <w:ind w:left="3240" w:hanging="1080"/>
-      </w:pPr>
-    </w:lvl>
-    <w:lvl w:ilvl="7">
-      <w:start w:val="1"/>
-      <w:numFmt w:val="decimal"/>
-      <w:lvlText w:val="%1.%2.%3.%4.%5.%6.%7.%8."/>
-      <w:lvlJc w:val="left"/>
-      <w:pPr>
-        <w:ind w:left="3744" w:hanging="1224"/>
-      </w:pPr>
-    </w:lvl>
-    <w:lvl w:ilvl="8">
-      <w:start w:val="1"/>
-      <w:numFmt w:val="decimal"/>
-      <w:lvlText w:val="%1.%2.%3.%4.%5.%6.%7.%8.%9."/>
-      <w:lvlJc w:val="left"/>
-      <w:pPr>
-        <w:ind w:left="4320" w:hanging="1440"/>
-      </w:pPr>
-    </w:lvl>
-  </w:abstractNum>
-  <w:abstractNum w:abstractNumId="17">
-    <w:nsid w:val="3A627473"/>
-    <w:multiLevelType w:val="multilevel"/>
-    <w:tmpl w:val="0409001D"/>
-    <w:lvl w:ilvl="0">
-      <w:start w:val="1"/>
-      <w:numFmt w:val="decimal"/>
-      <w:lvlText w:val="%1)"/>
-      <w:lvlJc w:val="left"/>
-      <w:pPr>
-        <w:ind w:left="360" w:hanging="360"/>
-      </w:pPr>
-    </w:lvl>
-    <w:lvl w:ilvl="1">
-      <w:start w:val="1"/>
-      <w:numFmt w:val="lowerLetter"/>
-      <w:lvlText w:val="%2)"/>
-      <w:lvlJc w:val="left"/>
-      <w:pPr>
-        <w:ind w:left="720" w:hanging="360"/>
-      </w:pPr>
-    </w:lvl>
-    <w:lvl w:ilvl="2">
-      <w:start w:val="1"/>
-      <w:numFmt w:val="lowerRoman"/>
-      <w:lvlText w:val="%3)"/>
-      <w:lvlJc w:val="left"/>
-      <w:pPr>
-        <w:ind w:left="1080" w:hanging="360"/>
-      </w:pPr>
-    </w:lvl>
-    <w:lvl w:ilvl="3">
-      <w:start w:val="1"/>
-      <w:numFmt w:val="decimal"/>
-      <w:lvlText w:val="(%4)"/>
-      <w:lvlJc w:val="left"/>
-      <w:pPr>
-        <w:ind w:left="1440" w:hanging="360"/>
-      </w:pPr>
-    </w:lvl>
-    <w:lvl w:ilvl="4">
-      <w:start w:val="1"/>
-      <w:numFmt w:val="lowerLetter"/>
-      <w:lvlText w:val="(%5)"/>
-      <w:lvlJc w:val="left"/>
-      <w:pPr>
-        <w:ind w:left="1800" w:hanging="360"/>
-      </w:pPr>
-    </w:lvl>
-    <w:lvl w:ilvl="5">
-      <w:start w:val="1"/>
-      <w:numFmt w:val="lowerRoman"/>
-      <w:lvlText w:val="(%6)"/>
-      <w:lvlJc w:val="left"/>
-      <w:pPr>
-        <w:ind w:left="2160" w:hanging="360"/>
-      </w:pPr>
-    </w:lvl>
-    <w:lvl w:ilvl="6">
-      <w:start w:val="1"/>
-      <w:numFmt w:val="decimal"/>
-      <w:lvlText w:val="%7."/>
-      <w:lvlJc w:val="left"/>
-      <w:pPr>
-        <w:ind w:left="2520" w:hanging="360"/>
-      </w:pPr>
-    </w:lvl>
-    <w:lvl w:ilvl="7">
-      <w:start w:val="1"/>
-      <w:numFmt w:val="lowerLetter"/>
-      <w:lvlText w:val="%8."/>
-      <w:lvlJc w:val="left"/>
-      <w:pPr>
-        <w:ind w:left="2880" w:hanging="360"/>
-      </w:pPr>
-    </w:lvl>
-    <w:lvl w:ilvl="8">
-      <w:start w:val="1"/>
-      <w:numFmt w:val="lowerRoman"/>
-      <w:lvlText w:val="%9."/>
-      <w:lvlJc w:val="left"/>
-      <w:pPr>
-        <w:ind w:left="3240" w:hanging="360"/>
-      </w:pPr>
-    </w:lvl>
-  </w:abstractNum>
-  <w:abstractNum w:abstractNumId="18">
-    <w:nsid w:val="3B9054B8"/>
-    <w:multiLevelType w:val="hybridMultilevel"/>
-    <w:tmpl w:val="AA6EA7C2"/>
-    <w:lvl w:ilvl="0" w:tplc="04090001">
-      <w:start w:val="1"/>
-      <w:numFmt w:val="bullet"/>
-      <w:lvlText w:val=""/>
-      <w:lvlJc w:val="left"/>
-      <w:pPr>
-        <w:ind w:left="720" w:hanging="360"/>
-      </w:pPr>
-      <w:rPr>
-        <w:rFonts w:ascii="Symbol" w:hAnsi="Symbol" w:hint="default"/>
-      </w:rPr>
-    </w:lvl>
-    <w:lvl w:ilvl="1" w:tplc="04090003" w:tentative="1">
-      <w:start w:val="1"/>
-      <w:numFmt w:val="bullet"/>
-      <w:lvlText w:val="o"/>
-      <w:lvlJc w:val="left"/>
-      <w:pPr>
-        <w:ind w:left="1440" w:hanging="360"/>
-      </w:pPr>
-      <w:rPr>
-        <w:rFonts w:ascii="Courier New" w:hAnsi="Courier New" w:hint="default"/>
-      </w:rPr>
-    </w:lvl>
-    <w:lvl w:ilvl="2" w:tplc="04090005" w:tentative="1">
-      <w:start w:val="1"/>
-      <w:numFmt w:val="bullet"/>
-      <w:lvlText w:val=""/>
-      <w:lvlJc w:val="left"/>
-      <w:pPr>
-        <w:ind w:left="2160" w:hanging="360"/>
-      </w:pPr>
-      <w:rPr>
-        <w:rFonts w:ascii="Wingdings" w:hAnsi="Wingdings" w:hint="default"/>
-      </w:rPr>
-    </w:lvl>
-    <w:lvl w:ilvl="3" w:tplc="04090001" w:tentative="1">
-      <w:start w:val="1"/>
-      <w:numFmt w:val="bullet"/>
-      <w:lvlText w:val=""/>
-      <w:lvlJc w:val="left"/>
-      <w:pPr>
-        <w:ind w:left="2880" w:hanging="360"/>
-      </w:pPr>
-      <w:rPr>
-        <w:rFonts w:ascii="Symbol" w:hAnsi="Symbol" w:hint="default"/>
-      </w:rPr>
-    </w:lvl>
-    <w:lvl w:ilvl="4" w:tplc="04090003" w:tentative="1">
-      <w:start w:val="1"/>
-      <w:numFmt w:val="bullet"/>
-      <w:lvlText w:val="o"/>
-      <w:lvlJc w:val="left"/>
-      <w:pPr>
-        <w:ind w:left="3600" w:hanging="360"/>
-      </w:pPr>
-      <w:rPr>
-        <w:rFonts w:ascii="Courier New" w:hAnsi="Courier New" w:hint="default"/>
-      </w:rPr>
-    </w:lvl>
-    <w:lvl w:ilvl="5" w:tplc="04090005" w:tentative="1">
-      <w:start w:val="1"/>
-      <w:numFmt w:val="bullet"/>
-      <w:lvlText w:val=""/>
-      <w:lvlJc w:val="left"/>
-      <w:pPr>
-        <w:ind w:left="4320" w:hanging="360"/>
-      </w:pPr>
-      <w:rPr>
-        <w:rFonts w:ascii="Wingdings" w:hAnsi="Wingdings" w:hint="default"/>
-      </w:rPr>
-    </w:lvl>
-    <w:lvl w:ilvl="6" w:tplc="04090001" w:tentative="1">
-      <w:start w:val="1"/>
-      <w:numFmt w:val="bullet"/>
-      <w:lvlText w:val=""/>
-      <w:lvlJc w:val="left"/>
-      <w:pPr>
-        <w:ind w:left="5040" w:hanging="360"/>
-      </w:pPr>
-      <w:rPr>
-        <w:rFonts w:ascii="Symbol" w:hAnsi="Symbol" w:hint="default"/>
-      </w:rPr>
-    </w:lvl>
-    <w:lvl w:ilvl="7" w:tplc="04090003" w:tentative="1">
-      <w:start w:val="1"/>
-      <w:numFmt w:val="bullet"/>
-      <w:lvlText w:val="o"/>
-      <w:lvlJc w:val="left"/>
-      <w:pPr>
-        <w:ind w:left="5760" w:hanging="360"/>
-      </w:pPr>
-      <w:rPr>
-        <w:rFonts w:ascii="Courier New" w:hAnsi="Courier New" w:hint="default"/>
-      </w:rPr>
-    </w:lvl>
-    <w:lvl w:ilvl="8" w:tplc="04090005" w:tentative="1">
-      <w:start w:val="1"/>
-      <w:numFmt w:val="bullet"/>
-      <w:lvlText w:val=""/>
-      <w:lvlJc w:val="left"/>
-      <w:pPr>
-        <w:ind w:left="6480" w:hanging="360"/>
-      </w:pPr>
-      <w:rPr>
-        <w:rFonts w:ascii="Wingdings" w:hAnsi="Wingdings" w:hint="default"/>
-      </w:rPr>
-    </w:lvl>
-  </w:abstractNum>
-  <w:abstractNum w:abstractNumId="19">
-    <w:nsid w:val="3F502D41"/>
-    <w:multiLevelType w:val="multilevel"/>
-    <w:tmpl w:val="AEAED5D6"/>
+    <w:tmpl w:val="04090025"/>
     <w:lvl w:ilvl="0">
       <w:start w:val="1"/>
       <w:numFmt w:val="decimal"/>
@@ -33016,6 +32977,9 @@
       <w:pPr>
         <w:ind w:left="576" w:hanging="576"/>
       </w:pPr>
+      <w:rPr>
+        <w:rFonts w:hint="default"/>
+      </w:rPr>
     </w:lvl>
     <w:lvl w:ilvl="2">
       <w:start w:val="1"/>
@@ -33025,6 +32989,9 @@
       <w:pPr>
         <w:ind w:left="720" w:hanging="720"/>
       </w:pPr>
+      <w:rPr>
+        <w:rFonts w:hint="default"/>
+      </w:rPr>
     </w:lvl>
     <w:lvl w:ilvl="3">
       <w:start w:val="1"/>
@@ -33034,6 +33001,9 @@
       <w:pPr>
         <w:ind w:left="864" w:hanging="864"/>
       </w:pPr>
+      <w:rPr>
+        <w:rFonts w:hint="default"/>
+      </w:rPr>
     </w:lvl>
     <w:lvl w:ilvl="4">
       <w:start w:val="1"/>
@@ -33043,6 +33013,9 @@
       <w:pPr>
         <w:ind w:left="1008" w:hanging="1008"/>
       </w:pPr>
+      <w:rPr>
+        <w:rFonts w:hint="default"/>
+      </w:rPr>
     </w:lvl>
     <w:lvl w:ilvl="5">
       <w:start w:val="1"/>
@@ -33052,6 +33025,9 @@
       <w:pPr>
         <w:ind w:left="1152" w:hanging="1152"/>
       </w:pPr>
+      <w:rPr>
+        <w:rFonts w:hint="default"/>
+      </w:rPr>
     </w:lvl>
     <w:lvl w:ilvl="6">
       <w:start w:val="1"/>
@@ -33061,6 +33037,9 @@
       <w:pPr>
         <w:ind w:left="1296" w:hanging="1296"/>
       </w:pPr>
+      <w:rPr>
+        <w:rFonts w:hint="default"/>
+      </w:rPr>
     </w:lvl>
     <w:lvl w:ilvl="7">
       <w:start w:val="1"/>
@@ -33070,6 +33049,9 @@
       <w:pPr>
         <w:ind w:left="1440" w:hanging="1440"/>
       </w:pPr>
+      <w:rPr>
+        <w:rFonts w:hint="default"/>
+      </w:rPr>
     </w:lvl>
     <w:lvl w:ilvl="8">
       <w:start w:val="1"/>
@@ -33079,22 +33061,26 @@
       <w:pPr>
         <w:ind w:left="1584" w:hanging="1584"/>
       </w:pPr>
+      <w:rPr>
+        <w:rFonts w:hint="default"/>
+      </w:rPr>
     </w:lvl>
   </w:abstractNum>
-  <w:abstractNum w:abstractNumId="20">
-    <w:nsid w:val="4BDD2612"/>
+  <w:abstractNum w:abstractNumId="16">
+    <w:nsid w:val="2EF63E04"/>
     <w:multiLevelType w:val="hybridMultilevel"/>
-    <w:tmpl w:val="8FDA10E6"/>
-    <w:lvl w:ilvl="0" w:tplc="0409000F">
+    <w:tmpl w:val="9EDE4BE8"/>
+    <w:lvl w:ilvl="0" w:tplc="E216077C">
       <w:start w:val="1"/>
-      <w:numFmt w:val="decimal"/>
+      <w:numFmt w:val="upperRoman"/>
+      <w:pStyle w:val="Appendixheading"/>
       <w:lvlText w:val="%1."/>
-      <w:lvlJc w:val="left"/>
+      <w:lvlJc w:val="right"/>
       <w:pPr>
         <w:ind w:left="720" w:hanging="360"/>
       </w:pPr>
     </w:lvl>
-    <w:lvl w:ilvl="1" w:tplc="04090019" w:tentative="1">
+    <w:lvl w:ilvl="1" w:tplc="04250019" w:tentative="1">
       <w:start w:val="1"/>
       <w:numFmt w:val="lowerLetter"/>
       <w:lvlText w:val="%2."/>
@@ -33103,7 +33089,7 @@
         <w:ind w:left="1440" w:hanging="360"/>
       </w:pPr>
     </w:lvl>
-    <w:lvl w:ilvl="2" w:tplc="0409001B" w:tentative="1">
+    <w:lvl w:ilvl="2" w:tplc="0425001B" w:tentative="1">
       <w:start w:val="1"/>
       <w:numFmt w:val="lowerRoman"/>
       <w:lvlText w:val="%3."/>
@@ -33112,7 +33098,7 @@
         <w:ind w:left="2160" w:hanging="180"/>
       </w:pPr>
     </w:lvl>
-    <w:lvl w:ilvl="3" w:tplc="0409000F" w:tentative="1">
+    <w:lvl w:ilvl="3" w:tplc="0425000F" w:tentative="1">
       <w:start w:val="1"/>
       <w:numFmt w:val="decimal"/>
       <w:lvlText w:val="%4."/>
@@ -33121,7 +33107,7 @@
         <w:ind w:left="2880" w:hanging="360"/>
       </w:pPr>
     </w:lvl>
-    <w:lvl w:ilvl="4" w:tplc="04090019" w:tentative="1">
+    <w:lvl w:ilvl="4" w:tplc="04250019" w:tentative="1">
       <w:start w:val="1"/>
       <w:numFmt w:val="lowerLetter"/>
       <w:lvlText w:val="%5."/>
@@ -33130,7 +33116,7 @@
         <w:ind w:left="3600" w:hanging="360"/>
       </w:pPr>
     </w:lvl>
-    <w:lvl w:ilvl="5" w:tplc="0409001B" w:tentative="1">
+    <w:lvl w:ilvl="5" w:tplc="0425001B" w:tentative="1">
       <w:start w:val="1"/>
       <w:numFmt w:val="lowerRoman"/>
       <w:lvlText w:val="%6."/>
@@ -33139,7 +33125,7 @@
         <w:ind w:left="4320" w:hanging="180"/>
       </w:pPr>
     </w:lvl>
-    <w:lvl w:ilvl="6" w:tplc="0409000F" w:tentative="1">
+    <w:lvl w:ilvl="6" w:tplc="0425000F" w:tentative="1">
       <w:start w:val="1"/>
       <w:numFmt w:val="decimal"/>
       <w:lvlText w:val="%7."/>
@@ -33148,7 +33134,7 @@
         <w:ind w:left="5040" w:hanging="360"/>
       </w:pPr>
     </w:lvl>
-    <w:lvl w:ilvl="7" w:tplc="04090019" w:tentative="1">
+    <w:lvl w:ilvl="7" w:tplc="04250019" w:tentative="1">
       <w:start w:val="1"/>
       <w:numFmt w:val="lowerLetter"/>
       <w:lvlText w:val="%8."/>
@@ -33157,7 +33143,7 @@
         <w:ind w:left="5760" w:hanging="360"/>
       </w:pPr>
     </w:lvl>
-    <w:lvl w:ilvl="8" w:tplc="0409001B" w:tentative="1">
+    <w:lvl w:ilvl="8" w:tplc="0425001B" w:tentative="1">
       <w:start w:val="1"/>
       <w:numFmt w:val="lowerRoman"/>
       <w:lvlText w:val="%9."/>
@@ -33167,8 +33153,149 @@
       </w:pPr>
     </w:lvl>
   </w:abstractNum>
-  <w:abstractNum w:abstractNumId="21">
-    <w:nsid w:val="4EBB1A97"/>
+  <w:abstractNum w:abstractNumId="17">
+    <w:nsid w:val="2F633331"/>
+    <w:multiLevelType w:val="multilevel"/>
+    <w:tmpl w:val="04090025"/>
+    <w:lvl w:ilvl="0">
+      <w:start w:val="1"/>
+      <w:numFmt w:val="decimal"/>
+      <w:lvlText w:val="%1"/>
+      <w:lvlJc w:val="left"/>
+      <w:pPr>
+        <w:ind w:left="432" w:hanging="432"/>
+      </w:pPr>
+      <w:rPr>
+        <w:rFonts w:hint="default"/>
+        <w:b w:val="0"/>
+        <w:bCs w:val="0"/>
+        <w:i w:val="0"/>
+        <w:iCs w:val="0"/>
+        <w:caps w:val="0"/>
+        <w:smallCaps w:val="0"/>
+        <w:strike w:val="0"/>
+        <w:dstrike w:val="0"/>
+        <w:noProof w:val="0"/>
+        <w:snapToGrid w:val="0"/>
+        <w:vanish w:val="0"/>
+        <w:color w:val="000000"/>
+        <w:spacing w:val="0"/>
+        <w:w w:val="0"/>
+        <w:kern w:val="0"/>
+        <w:position w:val="0"/>
+        <w:szCs w:val="0"/>
+        <w:u w:val="none"/>
+        <w:vertAlign w:val="baseline"/>
+        <w:em w:val="none"/>
+        <w14:shadow w14:blurRad="0" w14:dist="0" w14:dir="0" w14:sx="0" w14:sy="0" w14:kx="0" w14:ky="0" w14:algn="none">
+          <w14:srgbClr w14:val="000000"/>
+        </w14:shadow>
+        <w14:textOutline w14:w="0" w14:cap="rnd" w14:cmpd="sng" w14:algn="ctr">
+          <w14:noFill/>
+          <w14:prstDash w14:val="solid"/>
+          <w14:bevel/>
+        </w14:textOutline>
+      </w:rPr>
+    </w:lvl>
+    <w:lvl w:ilvl="1">
+      <w:start w:val="1"/>
+      <w:numFmt w:val="decimal"/>
+      <w:lvlText w:val="%1.%2"/>
+      <w:lvlJc w:val="left"/>
+      <w:pPr>
+        <w:ind w:left="576" w:hanging="576"/>
+      </w:pPr>
+      <w:rPr>
+        <w:rFonts w:hint="default"/>
+      </w:rPr>
+    </w:lvl>
+    <w:lvl w:ilvl="2">
+      <w:start w:val="1"/>
+      <w:numFmt w:val="decimal"/>
+      <w:lvlText w:val="%1.%2.%3"/>
+      <w:lvlJc w:val="left"/>
+      <w:pPr>
+        <w:ind w:left="720" w:hanging="720"/>
+      </w:pPr>
+      <w:rPr>
+        <w:rFonts w:hint="default"/>
+      </w:rPr>
+    </w:lvl>
+    <w:lvl w:ilvl="3">
+      <w:start w:val="1"/>
+      <w:numFmt w:val="decimal"/>
+      <w:lvlText w:val="%1.%2.%3.%4"/>
+      <w:lvlJc w:val="left"/>
+      <w:pPr>
+        <w:ind w:left="864" w:hanging="864"/>
+      </w:pPr>
+      <w:rPr>
+        <w:rFonts w:hint="default"/>
+      </w:rPr>
+    </w:lvl>
+    <w:lvl w:ilvl="4">
+      <w:start w:val="1"/>
+      <w:numFmt w:val="decimal"/>
+      <w:lvlText w:val="%1.%2.%3.%4.%5"/>
+      <w:lvlJc w:val="left"/>
+      <w:pPr>
+        <w:ind w:left="1008" w:hanging="1008"/>
+      </w:pPr>
+      <w:rPr>
+        <w:rFonts w:hint="default"/>
+      </w:rPr>
+    </w:lvl>
+    <w:lvl w:ilvl="5">
+      <w:start w:val="1"/>
+      <w:numFmt w:val="decimal"/>
+      <w:lvlText w:val="%1.%2.%3.%4.%5.%6"/>
+      <w:lvlJc w:val="left"/>
+      <w:pPr>
+        <w:ind w:left="1152" w:hanging="1152"/>
+      </w:pPr>
+      <w:rPr>
+        <w:rFonts w:hint="default"/>
+      </w:rPr>
+    </w:lvl>
+    <w:lvl w:ilvl="6">
+      <w:start w:val="1"/>
+      <w:numFmt w:val="decimal"/>
+      <w:lvlText w:val="%1.%2.%3.%4.%5.%6.%7"/>
+      <w:lvlJc w:val="left"/>
+      <w:pPr>
+        <w:ind w:left="1296" w:hanging="1296"/>
+      </w:pPr>
+      <w:rPr>
+        <w:rFonts w:hint="default"/>
+      </w:rPr>
+    </w:lvl>
+    <w:lvl w:ilvl="7">
+      <w:start w:val="1"/>
+      <w:numFmt w:val="decimal"/>
+      <w:lvlText w:val="%1.%2.%3.%4.%5.%6.%7.%8"/>
+      <w:lvlJc w:val="left"/>
+      <w:pPr>
+        <w:ind w:left="1440" w:hanging="1440"/>
+      </w:pPr>
+      <w:rPr>
+        <w:rFonts w:hint="default"/>
+      </w:rPr>
+    </w:lvl>
+    <w:lvl w:ilvl="8">
+      <w:start w:val="1"/>
+      <w:numFmt w:val="decimal"/>
+      <w:lvlText w:val="%1.%2.%3.%4.%5.%6.%7.%8.%9"/>
+      <w:lvlJc w:val="left"/>
+      <w:pPr>
+        <w:ind w:left="1584" w:hanging="1584"/>
+      </w:pPr>
+      <w:rPr>
+        <w:rFonts w:hint="default"/>
+      </w:rPr>
+    </w:lvl>
+  </w:abstractNum>
+  <w:abstractNum w:abstractNumId="18">
+    <w:nsid w:val="352C150E"/>
     <w:multiLevelType w:val="multilevel"/>
     <w:tmpl w:val="0409001F"/>
     <w:lvl w:ilvl="0">
@@ -33253,10 +33380,96 @@
       </w:pPr>
     </w:lvl>
   </w:abstractNum>
-  <w:abstractNum w:abstractNumId="22">
-    <w:nsid w:val="577F5ADD"/>
+  <w:abstractNum w:abstractNumId="19">
+    <w:nsid w:val="3A627473"/>
+    <w:multiLevelType w:val="multilevel"/>
+    <w:tmpl w:val="0409001D"/>
+    <w:lvl w:ilvl="0">
+      <w:start w:val="1"/>
+      <w:numFmt w:val="decimal"/>
+      <w:lvlText w:val="%1)"/>
+      <w:lvlJc w:val="left"/>
+      <w:pPr>
+        <w:ind w:left="360" w:hanging="360"/>
+      </w:pPr>
+    </w:lvl>
+    <w:lvl w:ilvl="1">
+      <w:start w:val="1"/>
+      <w:numFmt w:val="lowerLetter"/>
+      <w:lvlText w:val="%2)"/>
+      <w:lvlJc w:val="left"/>
+      <w:pPr>
+        <w:ind w:left="720" w:hanging="360"/>
+      </w:pPr>
+    </w:lvl>
+    <w:lvl w:ilvl="2">
+      <w:start w:val="1"/>
+      <w:numFmt w:val="lowerRoman"/>
+      <w:lvlText w:val="%3)"/>
+      <w:lvlJc w:val="left"/>
+      <w:pPr>
+        <w:ind w:left="1080" w:hanging="360"/>
+      </w:pPr>
+    </w:lvl>
+    <w:lvl w:ilvl="3">
+      <w:start w:val="1"/>
+      <w:numFmt w:val="decimal"/>
+      <w:lvlText w:val="(%4)"/>
+      <w:lvlJc w:val="left"/>
+      <w:pPr>
+        <w:ind w:left="1440" w:hanging="360"/>
+      </w:pPr>
+    </w:lvl>
+    <w:lvl w:ilvl="4">
+      <w:start w:val="1"/>
+      <w:numFmt w:val="lowerLetter"/>
+      <w:lvlText w:val="(%5)"/>
+      <w:lvlJc w:val="left"/>
+      <w:pPr>
+        <w:ind w:left="1800" w:hanging="360"/>
+      </w:pPr>
+    </w:lvl>
+    <w:lvl w:ilvl="5">
+      <w:start w:val="1"/>
+      <w:numFmt w:val="lowerRoman"/>
+      <w:lvlText w:val="(%6)"/>
+      <w:lvlJc w:val="left"/>
+      <w:pPr>
+        <w:ind w:left="2160" w:hanging="360"/>
+      </w:pPr>
+    </w:lvl>
+    <w:lvl w:ilvl="6">
+      <w:start w:val="1"/>
+      <w:numFmt w:val="decimal"/>
+      <w:lvlText w:val="%7."/>
+      <w:lvlJc w:val="left"/>
+      <w:pPr>
+        <w:ind w:left="2520" w:hanging="360"/>
+      </w:pPr>
+    </w:lvl>
+    <w:lvl w:ilvl="7">
+      <w:start w:val="1"/>
+      <w:numFmt w:val="lowerLetter"/>
+      <w:lvlText w:val="%8."/>
+      <w:lvlJc w:val="left"/>
+      <w:pPr>
+        <w:ind w:left="2880" w:hanging="360"/>
+      </w:pPr>
+    </w:lvl>
+    <w:lvl w:ilvl="8">
+      <w:start w:val="1"/>
+      <w:numFmt w:val="lowerRoman"/>
+      <w:lvlText w:val="%9."/>
+      <w:lvlJc w:val="left"/>
+      <w:pPr>
+        <w:ind w:left="3240" w:hanging="360"/>
+      </w:pPr>
+    </w:lvl>
+  </w:abstractNum>
+  <w:abstractNum w:abstractNumId="20">
+    <w:nsid w:val="3B9054B8"/>
     <w:multiLevelType w:val="hybridMultilevel"/>
-    <w:tmpl w:val="4656A96C"/>
+    <w:tmpl w:val="AA6EA7C2"/>
     <w:lvl w:ilvl="0" w:tplc="04090001">
       <w:start w:val="1"/>
       <w:numFmt w:val="bullet"/>
@@ -33366,7 +33579,409 @@
       </w:rPr>
     </w:lvl>
   </w:abstractNum>
+  <w:abstractNum w:abstractNumId="21">
+    <w:nsid w:val="3F502D41"/>
+    <w:multiLevelType w:val="multilevel"/>
+    <w:tmpl w:val="AEAED5D6"/>
+    <w:lvl w:ilvl="0">
+      <w:start w:val="1"/>
+      <w:numFmt w:val="decimal"/>
+      <w:lvlText w:val="%1"/>
+      <w:lvlJc w:val="left"/>
+      <w:pPr>
+        <w:ind w:left="432" w:hanging="432"/>
+      </w:pPr>
+      <w:rPr>
+        <w:rFonts w:hint="default"/>
+        <w:b w:val="0"/>
+        <w:bCs w:val="0"/>
+        <w:i w:val="0"/>
+        <w:iCs w:val="0"/>
+        <w:caps w:val="0"/>
+        <w:smallCaps w:val="0"/>
+        <w:strike w:val="0"/>
+        <w:dstrike w:val="0"/>
+        <w:noProof w:val="0"/>
+        <w:snapToGrid w:val="0"/>
+        <w:vanish w:val="0"/>
+        <w:color w:val="000000"/>
+        <w:spacing w:val="0"/>
+        <w:w w:val="0"/>
+        <w:kern w:val="0"/>
+        <w:position w:val="0"/>
+        <w:szCs w:val="0"/>
+        <w:u w:val="none"/>
+        <w:vertAlign w:val="baseline"/>
+        <w:em w:val="none"/>
+        <w14:shadow w14:blurRad="0" w14:dist="0" w14:dir="0" w14:sx="0" w14:sy="0" w14:kx="0" w14:ky="0" w14:algn="none">
+          <w14:srgbClr w14:val="000000"/>
+        </w14:shadow>
+        <w14:textOutline w14:w="0" w14:cap="rnd" w14:cmpd="sng" w14:algn="ctr">
+          <w14:noFill/>
+          <w14:prstDash w14:val="solid"/>
+          <w14:bevel/>
+        </w14:textOutline>
+      </w:rPr>
+    </w:lvl>
+    <w:lvl w:ilvl="1">
+      <w:start w:val="1"/>
+      <w:numFmt w:val="decimal"/>
+      <w:lvlText w:val="%1.%2"/>
+      <w:lvlJc w:val="left"/>
+      <w:pPr>
+        <w:ind w:left="576" w:hanging="576"/>
+      </w:pPr>
+    </w:lvl>
+    <w:lvl w:ilvl="2">
+      <w:start w:val="1"/>
+      <w:numFmt w:val="decimal"/>
+      <w:lvlText w:val="%1.%2.%3"/>
+      <w:lvlJc w:val="left"/>
+      <w:pPr>
+        <w:ind w:left="720" w:hanging="720"/>
+      </w:pPr>
+    </w:lvl>
+    <w:lvl w:ilvl="3">
+      <w:start w:val="1"/>
+      <w:numFmt w:val="decimal"/>
+      <w:lvlText w:val="%1.%2.%3.%4"/>
+      <w:lvlJc w:val="left"/>
+      <w:pPr>
+        <w:ind w:left="864" w:hanging="864"/>
+      </w:pPr>
+    </w:lvl>
+    <w:lvl w:ilvl="4">
+      <w:start w:val="1"/>
+      <w:numFmt w:val="decimal"/>
+      <w:lvlText w:val="%1.%2.%3.%4.%5"/>
+      <w:lvlJc w:val="left"/>
+      <w:pPr>
+        <w:ind w:left="1008" w:hanging="1008"/>
+      </w:pPr>
+    </w:lvl>
+    <w:lvl w:ilvl="5">
+      <w:start w:val="1"/>
+      <w:numFmt w:val="decimal"/>
+      <w:lvlText w:val="%1.%2.%3.%4.%5.%6"/>
+      <w:lvlJc w:val="left"/>
+      <w:pPr>
+        <w:ind w:left="1152" w:hanging="1152"/>
+      </w:pPr>
+    </w:lvl>
+    <w:lvl w:ilvl="6">
+      <w:start w:val="1"/>
+      <w:numFmt w:val="decimal"/>
+      <w:lvlText w:val="%1.%2.%3.%4.%5.%6.%7"/>
+      <w:lvlJc w:val="left"/>
+      <w:pPr>
+        <w:ind w:left="1296" w:hanging="1296"/>
+      </w:pPr>
+    </w:lvl>
+    <w:lvl w:ilvl="7">
+      <w:start w:val="1"/>
+      <w:numFmt w:val="decimal"/>
+      <w:lvlText w:val="%1.%2.%3.%4.%5.%6.%7.%8"/>
+      <w:lvlJc w:val="left"/>
+      <w:pPr>
+        <w:ind w:left="1440" w:hanging="1440"/>
+      </w:pPr>
+    </w:lvl>
+    <w:lvl w:ilvl="8">
+      <w:start w:val="1"/>
+      <w:numFmt w:val="decimal"/>
+      <w:lvlText w:val="%1.%2.%3.%4.%5.%6.%7.%8.%9"/>
+      <w:lvlJc w:val="left"/>
+      <w:pPr>
+        <w:ind w:left="1584" w:hanging="1584"/>
+      </w:pPr>
+    </w:lvl>
+  </w:abstractNum>
+  <w:abstractNum w:abstractNumId="22">
+    <w:nsid w:val="4BDD2612"/>
+    <w:multiLevelType w:val="hybridMultilevel"/>
+    <w:tmpl w:val="8FDA10E6"/>
+    <w:lvl w:ilvl="0" w:tplc="0409000F">
+      <w:start w:val="1"/>
+      <w:numFmt w:val="decimal"/>
+      <w:lvlText w:val="%1."/>
+      <w:lvlJc w:val="left"/>
+      <w:pPr>
+        <w:ind w:left="720" w:hanging="360"/>
+      </w:pPr>
+    </w:lvl>
+    <w:lvl w:ilvl="1" w:tplc="04090019" w:tentative="1">
+      <w:start w:val="1"/>
+      <w:numFmt w:val="lowerLetter"/>
+      <w:lvlText w:val="%2."/>
+      <w:lvlJc w:val="left"/>
+      <w:pPr>
+        <w:ind w:left="1440" w:hanging="360"/>
+      </w:pPr>
+    </w:lvl>
+    <w:lvl w:ilvl="2" w:tplc="0409001B" w:tentative="1">
+      <w:start w:val="1"/>
+      <w:numFmt w:val="lowerRoman"/>
+      <w:lvlText w:val="%3."/>
+      <w:lvlJc w:val="right"/>
+      <w:pPr>
+        <w:ind w:left="2160" w:hanging="180"/>
+      </w:pPr>
+    </w:lvl>
+    <w:lvl w:ilvl="3" w:tplc="0409000F" w:tentative="1">
+      <w:start w:val="1"/>
+      <w:numFmt w:val="decimal"/>
+      <w:lvlText w:val="%4."/>
+      <w:lvlJc w:val="left"/>
+      <w:pPr>
+        <w:ind w:left="2880" w:hanging="360"/>
+      </w:pPr>
+    </w:lvl>
+    <w:lvl w:ilvl="4" w:tplc="04090019" w:tentative="1">
+      <w:start w:val="1"/>
+      <w:numFmt w:val="lowerLetter"/>
+      <w:lvlText w:val="%5."/>
+      <w:lvlJc w:val="left"/>
+      <w:pPr>
+        <w:ind w:left="3600" w:hanging="360"/>
+      </w:pPr>
+    </w:lvl>
+    <w:lvl w:ilvl="5" w:tplc="0409001B" w:tentative="1">
+      <w:start w:val="1"/>
+      <w:numFmt w:val="lowerRoman"/>
+      <w:lvlText w:val="%6."/>
+      <w:lvlJc w:val="right"/>
+      <w:pPr>
+        <w:ind w:left="4320" w:hanging="180"/>
+      </w:pPr>
+    </w:lvl>
+    <w:lvl w:ilvl="6" w:tplc="0409000F" w:tentative="1">
+      <w:start w:val="1"/>
+      <w:numFmt w:val="decimal"/>
+      <w:lvlText w:val="%7."/>
+      <w:lvlJc w:val="left"/>
+      <w:pPr>
+        <w:ind w:left="5040" w:hanging="360"/>
+      </w:pPr>
+    </w:lvl>
+    <w:lvl w:ilvl="7" w:tplc="04090019" w:tentative="1">
+      <w:start w:val="1"/>
+      <w:numFmt w:val="lowerLetter"/>
+      <w:lvlText w:val="%8."/>
+      <w:lvlJc w:val="left"/>
+      <w:pPr>
+        <w:ind w:left="5760" w:hanging="360"/>
+      </w:pPr>
+    </w:lvl>
+    <w:lvl w:ilvl="8" w:tplc="0409001B" w:tentative="1">
+      <w:start w:val="1"/>
+      <w:numFmt w:val="lowerRoman"/>
+      <w:lvlText w:val="%9."/>
+      <w:lvlJc w:val="right"/>
+      <w:pPr>
+        <w:ind w:left="6480" w:hanging="180"/>
+      </w:pPr>
+    </w:lvl>
+  </w:abstractNum>
   <w:abstractNum w:abstractNumId="23">
+    <w:nsid w:val="4EBB1A97"/>
+    <w:multiLevelType w:val="multilevel"/>
+    <w:tmpl w:val="0409001F"/>
+    <w:lvl w:ilvl="0">
+      <w:start w:val="1"/>
+      <w:numFmt w:val="decimal"/>
+      <w:lvlText w:val="%1."/>
+      <w:lvlJc w:val="left"/>
+      <w:pPr>
+        <w:ind w:left="360" w:hanging="360"/>
+      </w:pPr>
+    </w:lvl>
+    <w:lvl w:ilvl="1">
+      <w:start w:val="1"/>
+      <w:numFmt w:val="decimal"/>
+      <w:lvlText w:val="%1.%2."/>
+      <w:lvlJc w:val="left"/>
+      <w:pPr>
+        <w:ind w:left="792" w:hanging="432"/>
+      </w:pPr>
+    </w:lvl>
+    <w:lvl w:ilvl="2">
+      <w:start w:val="1"/>
+      <w:numFmt w:val="decimal"/>
+      <w:lvlText w:val="%1.%2.%3."/>
+      <w:lvlJc w:val="left"/>
+      <w:pPr>
+        <w:ind w:left="1224" w:hanging="504"/>
+      </w:pPr>
+    </w:lvl>
+    <w:lvl w:ilvl="3">
+      <w:start w:val="1"/>
+      <w:numFmt w:val="decimal"/>
+      <w:lvlText w:val="%1.%2.%3.%4."/>
+      <w:lvlJc w:val="left"/>
+      <w:pPr>
+        <w:ind w:left="1728" w:hanging="648"/>
+      </w:pPr>
+    </w:lvl>
+    <w:lvl w:ilvl="4">
+      <w:start w:val="1"/>
+      <w:numFmt w:val="decimal"/>
+      <w:lvlText w:val="%1.%2.%3.%4.%5."/>
+      <w:lvlJc w:val="left"/>
+      <w:pPr>
+        <w:ind w:left="2232" w:hanging="792"/>
+      </w:pPr>
+    </w:lvl>
+    <w:lvl w:ilvl="5">
+      <w:start w:val="1"/>
+      <w:numFmt w:val="decimal"/>
+      <w:lvlText w:val="%1.%2.%3.%4.%5.%6."/>
+      <w:lvlJc w:val="left"/>
+      <w:pPr>
+        <w:ind w:left="2736" w:hanging="936"/>
+      </w:pPr>
+    </w:lvl>
+    <w:lvl w:ilvl="6">
+      <w:start w:val="1"/>
+      <w:numFmt w:val="decimal"/>
+      <w:lvlText w:val="%1.%2.%3.%4.%5.%6.%7."/>
+      <w:lvlJc w:val="left"/>
+      <w:pPr>
+        <w:ind w:left="3240" w:hanging="1080"/>
+      </w:pPr>
+    </w:lvl>
+    <w:lvl w:ilvl="7">
+      <w:start w:val="1"/>
+      <w:numFmt w:val="decimal"/>
+      <w:lvlText w:val="%1.%2.%3.%4.%5.%6.%7.%8."/>
+      <w:lvlJc w:val="left"/>
+      <w:pPr>
+        <w:ind w:left="3744" w:hanging="1224"/>
+      </w:pPr>
+    </w:lvl>
+    <w:lvl w:ilvl="8">
+      <w:start w:val="1"/>
+      <w:numFmt w:val="decimal"/>
+      <w:lvlText w:val="%1.%2.%3.%4.%5.%6.%7.%8.%9."/>
+      <w:lvlJc w:val="left"/>
+      <w:pPr>
+        <w:ind w:left="4320" w:hanging="1440"/>
+      </w:pPr>
+    </w:lvl>
+  </w:abstractNum>
+  <w:abstractNum w:abstractNumId="24">
+    <w:nsid w:val="577F5ADD"/>
+    <w:multiLevelType w:val="hybridMultilevel"/>
+    <w:tmpl w:val="4656A96C"/>
+    <w:lvl w:ilvl="0" w:tplc="04090001">
+      <w:start w:val="1"/>
+      <w:numFmt w:val="bullet"/>
+      <w:lvlText w:val=""/>
+      <w:lvlJc w:val="left"/>
+      <w:pPr>
+        <w:ind w:left="720" w:hanging="360"/>
+      </w:pPr>
+      <w:rPr>
+        <w:rFonts w:ascii="Symbol" w:hAnsi="Symbol" w:hint="default"/>
+      </w:rPr>
+    </w:lvl>
+    <w:lvl w:ilvl="1" w:tplc="04090003" w:tentative="1">
+      <w:start w:val="1"/>
+      <w:numFmt w:val="bullet"/>
+      <w:lvlText w:val="o"/>
+      <w:lvlJc w:val="left"/>
+      <w:pPr>
+        <w:ind w:left="1440" w:hanging="360"/>
+      </w:pPr>
+      <w:rPr>
+        <w:rFonts w:ascii="Courier New" w:hAnsi="Courier New" w:hint="default"/>
+      </w:rPr>
+    </w:lvl>
+    <w:lvl w:ilvl="2" w:tplc="04090005" w:tentative="1">
+      <w:start w:val="1"/>
+      <w:numFmt w:val="bullet"/>
+      <w:lvlText w:val=""/>
+      <w:lvlJc w:val="left"/>
+      <w:pPr>
+        <w:ind w:left="2160" w:hanging="360"/>
+      </w:pPr>
+      <w:rPr>
+        <w:rFonts w:ascii="Wingdings" w:hAnsi="Wingdings" w:hint="default"/>
+      </w:rPr>
+    </w:lvl>
+    <w:lvl w:ilvl="3" w:tplc="04090001" w:tentative="1">
+      <w:start w:val="1"/>
+      <w:numFmt w:val="bullet"/>
+      <w:lvlText w:val=""/>
+      <w:lvlJc w:val="left"/>
+      <w:pPr>
+        <w:ind w:left="2880" w:hanging="360"/>
+      </w:pPr>
+      <w:rPr>
+        <w:rFonts w:ascii="Symbol" w:hAnsi="Symbol" w:hint="default"/>
+      </w:rPr>
+    </w:lvl>
+    <w:lvl w:ilvl="4" w:tplc="04090003" w:tentative="1">
+      <w:start w:val="1"/>
+      <w:numFmt w:val="bullet"/>
+      <w:lvlText w:val="o"/>
+      <w:lvlJc w:val="left"/>
+      <w:pPr>
+        <w:ind w:left="3600" w:hanging="360"/>
+      </w:pPr>
+      <w:rPr>
+        <w:rFonts w:ascii="Courier New" w:hAnsi="Courier New" w:hint="default"/>
+      </w:rPr>
+    </w:lvl>
+    <w:lvl w:ilvl="5" w:tplc="04090005" w:tentative="1">
+      <w:start w:val="1"/>
+      <w:numFmt w:val="bullet"/>
+      <w:lvlText w:val=""/>
+      <w:lvlJc w:val="left"/>
+      <w:pPr>
+        <w:ind w:left="4320" w:hanging="360"/>
+      </w:pPr>
+      <w:rPr>
+        <w:rFonts w:ascii="Wingdings" w:hAnsi="Wingdings" w:hint="default"/>
+      </w:rPr>
+    </w:lvl>
+    <w:lvl w:ilvl="6" w:tplc="04090001" w:tentative="1">
+      <w:start w:val="1"/>
+      <w:numFmt w:val="bullet"/>
+      <w:lvlText w:val=""/>
+      <w:lvlJc w:val="left"/>
+      <w:pPr>
+        <w:ind w:left="5040" w:hanging="360"/>
+      </w:pPr>
+      <w:rPr>
+        <w:rFonts w:ascii="Symbol" w:hAnsi="Symbol" w:hint="default"/>
+      </w:rPr>
+    </w:lvl>
+    <w:lvl w:ilvl="7" w:tplc="04090003" w:tentative="1">
+      <w:start w:val="1"/>
+      <w:numFmt w:val="bullet"/>
+      <w:lvlText w:val="o"/>
+      <w:lvlJc w:val="left"/>
+      <w:pPr>
+        <w:ind w:left="5760" w:hanging="360"/>
+      </w:pPr>
+      <w:rPr>
+        <w:rFonts w:ascii="Courier New" w:hAnsi="Courier New" w:hint="default"/>
+      </w:rPr>
+    </w:lvl>
+    <w:lvl w:ilvl="8" w:tplc="04090005" w:tentative="1">
+      <w:start w:val="1"/>
+      <w:numFmt w:val="bullet"/>
+      <w:lvlText w:val=""/>
+      <w:lvlJc w:val="left"/>
+      <w:pPr>
+        <w:ind w:left="6480" w:hanging="360"/>
+      </w:pPr>
+      <w:rPr>
+        <w:rFonts w:ascii="Wingdings" w:hAnsi="Wingdings" w:hint="default"/>
+      </w:rPr>
+    </w:lvl>
+  </w:abstractNum>
+  <w:abstractNum w:abstractNumId="25">
     <w:nsid w:val="57824F0A"/>
     <w:multiLevelType w:val="multilevel"/>
     <w:tmpl w:val="5BF4F29E"/>
@@ -33495,7 +34110,7 @@
       </w:rPr>
     </w:lvl>
   </w:abstractNum>
-  <w:abstractNum w:abstractNumId="24">
+  <w:abstractNum w:abstractNumId="26">
     <w:nsid w:val="62D1479B"/>
     <w:multiLevelType w:val="multilevel"/>
     <w:tmpl w:val="0409001F"/>
@@ -33581,7 +34196,7 @@
       </w:pPr>
     </w:lvl>
   </w:abstractNum>
-  <w:abstractNum w:abstractNumId="25">
+  <w:abstractNum w:abstractNumId="27">
     <w:nsid w:val="62DA0493"/>
     <w:multiLevelType w:val="hybridMultilevel"/>
     <w:tmpl w:val="49689AEE"/>
@@ -33667,7 +34282,7 @@
       </w:pPr>
     </w:lvl>
   </w:abstractNum>
-  <w:abstractNum w:abstractNumId="26">
+  <w:abstractNum w:abstractNumId="28">
     <w:nsid w:val="67545F98"/>
     <w:multiLevelType w:val="hybridMultilevel"/>
     <w:tmpl w:val="14AC6DF6"/>
@@ -33753,7 +34368,7 @@
       </w:pPr>
     </w:lvl>
   </w:abstractNum>
-  <w:abstractNum w:abstractNumId="27">
+  <w:abstractNum w:abstractNumId="29">
     <w:nsid w:val="6A0047E0"/>
     <w:multiLevelType w:val="multilevel"/>
     <w:tmpl w:val="40B6E044"/>
@@ -33894,7 +34509,7 @@
       </w:rPr>
     </w:lvl>
   </w:abstractNum>
-  <w:abstractNum w:abstractNumId="28">
+  <w:abstractNum w:abstractNumId="30">
     <w:nsid w:val="6BD81AA6"/>
     <w:multiLevelType w:val="multilevel"/>
     <w:tmpl w:val="AEAED5D6"/>
@@ -34011,7 +34626,7 @@
       </w:pPr>
     </w:lvl>
   </w:abstractNum>
-  <w:abstractNum w:abstractNumId="29">
+  <w:abstractNum w:abstractNumId="31">
     <w:nsid w:val="6FA558F1"/>
     <w:multiLevelType w:val="hybridMultilevel"/>
     <w:tmpl w:val="B6A8F3B2"/>
@@ -34124,7 +34739,7 @@
       </w:rPr>
     </w:lvl>
   </w:abstractNum>
-  <w:abstractNum w:abstractNumId="30">
+  <w:abstractNum w:abstractNumId="32">
     <w:nsid w:val="714F31EE"/>
     <w:multiLevelType w:val="multilevel"/>
     <w:tmpl w:val="857C5E94"/>
@@ -34265,7 +34880,7 @@
       </w:rPr>
     </w:lvl>
   </w:abstractNum>
-  <w:abstractNum w:abstractNumId="31">
+  <w:abstractNum w:abstractNumId="33">
     <w:nsid w:val="76306160"/>
     <w:multiLevelType w:val="hybridMultilevel"/>
     <w:tmpl w:val="F1A636C2"/>
@@ -34378,7 +34993,7 @@
       </w:rPr>
     </w:lvl>
   </w:abstractNum>
-  <w:abstractNum w:abstractNumId="32">
+  <w:abstractNum w:abstractNumId="34">
     <w:nsid w:val="7E943701"/>
     <w:multiLevelType w:val="hybridMultilevel"/>
     <w:tmpl w:val="D94CED86"/>
@@ -34464,7 +35079,7 @@
       </w:pPr>
     </w:lvl>
   </w:abstractNum>
-  <w:abstractNum w:abstractNumId="33">
+  <w:abstractNum w:abstractNumId="35">
     <w:nsid w:val="7EB81DCC"/>
     <w:multiLevelType w:val="hybridMultilevel"/>
     <w:tmpl w:val="90E4ED6E"/>
@@ -34550,7 +35165,7 @@
       </w:pPr>
     </w:lvl>
   </w:abstractNum>
-  <w:abstractNum w:abstractNumId="34">
+  <w:abstractNum w:abstractNumId="36">
     <w:nsid w:val="7F86176F"/>
     <w:multiLevelType w:val="hybridMultilevel"/>
     <w:tmpl w:val="668C6CC8"/>
@@ -34667,10 +35282,10 @@
     <w:abstractNumId w:val="6"/>
   </w:num>
   <w:num w:numId="2">
-    <w:abstractNumId w:val="15"/>
+    <w:abstractNumId w:val="16"/>
   </w:num>
   <w:num w:numId="3">
-    <w:abstractNumId w:val="31"/>
+    <w:abstractNumId w:val="33"/>
   </w:num>
   <w:num w:numId="4">
     <w:abstractNumId w:val="11"/>
@@ -34679,16 +35294,16 @@
     <w:abstractNumId w:val="4"/>
   </w:num>
   <w:num w:numId="6">
-    <w:abstractNumId w:val="32"/>
+    <w:abstractNumId w:val="34"/>
   </w:num>
   <w:num w:numId="7">
-    <w:abstractNumId w:val="33"/>
+    <w:abstractNumId w:val="35"/>
   </w:num>
   <w:num w:numId="8">
     <w:abstractNumId w:val="0"/>
   </w:num>
   <w:num w:numId="9">
-    <w:abstractNumId w:val="26"/>
+    <w:abstractNumId w:val="28"/>
   </w:num>
   <w:num w:numId="10">
     <w:abstractNumId w:val="3"/>
@@ -34706,7 +35321,7 @@
     <w:abstractNumId w:val="5"/>
   </w:num>
   <w:num w:numId="15">
-    <w:abstractNumId w:val="20"/>
+    <w:abstractNumId w:val="22"/>
   </w:num>
   <w:num w:numId="16">
     <w:abstractNumId w:val="9"/>
@@ -34715,49 +35330,49 @@
     <w:abstractNumId w:val="7"/>
   </w:num>
   <w:num w:numId="18">
-    <w:abstractNumId w:val="19"/>
+    <w:abstractNumId w:val="21"/>
   </w:num>
   <w:num w:numId="19">
-    <w:abstractNumId w:val="28"/>
+    <w:abstractNumId w:val="30"/>
   </w:num>
   <w:num w:numId="20">
-    <w:abstractNumId w:val="30"/>
+    <w:abstractNumId w:val="32"/>
   </w:num>
   <w:num w:numId="21">
     <w:abstractNumId w:val="14"/>
   </w:num>
   <w:num w:numId="22">
-    <w:abstractNumId w:val="16"/>
+    <w:abstractNumId w:val="18"/>
   </w:num>
   <w:num w:numId="23">
-    <w:abstractNumId w:val="24"/>
+    <w:abstractNumId w:val="26"/>
   </w:num>
   <w:num w:numId="24">
-    <w:abstractNumId w:val="21"/>
+    <w:abstractNumId w:val="23"/>
   </w:num>
   <w:num w:numId="25">
     <w:abstractNumId w:val="10"/>
   </w:num>
   <w:num w:numId="26">
-    <w:abstractNumId w:val="25"/>
+    <w:abstractNumId w:val="27"/>
   </w:num>
   <w:num w:numId="27">
-    <w:abstractNumId w:val="27"/>
+    <w:abstractNumId w:val="29"/>
   </w:num>
   <w:num w:numId="28">
     <w:abstractNumId w:val="2"/>
   </w:num>
   <w:num w:numId="29">
-    <w:abstractNumId w:val="17"/>
+    <w:abstractNumId w:val="19"/>
   </w:num>
   <w:num w:numId="30">
     <w:abstractNumId w:val="8"/>
   </w:num>
   <w:num w:numId="31">
-    <w:abstractNumId w:val="22"/>
+    <w:abstractNumId w:val="24"/>
   </w:num>
   <w:num w:numId="32">
-    <w:abstractNumId w:val="29"/>
+    <w:abstractNumId w:val="31"/>
   </w:num>
   <w:num w:numId="33">
     <w:abstractNumId w:val="12"/>
@@ -34766,13 +35381,13 @@
     <w:abstractNumId w:val="13"/>
   </w:num>
   <w:num w:numId="35">
-    <w:abstractNumId w:val="18"/>
+    <w:abstractNumId w:val="20"/>
   </w:num>
   <w:num w:numId="36">
-    <w:abstractNumId w:val="34"/>
+    <w:abstractNumId w:val="36"/>
   </w:num>
   <w:num w:numId="37">
-    <w:abstractNumId w:val="23"/>
+    <w:abstractNumId w:val="25"/>
   </w:num>
   <w:num w:numId="38">
     <w:abstractNumId w:val="5"/>
@@ -34806,6 +35421,12 @@
   </w:num>
   <w:num w:numId="39">
     <w:abstractNumId w:val="5"/>
+  </w:num>
+  <w:num w:numId="40">
+    <w:abstractNumId w:val="17"/>
+  </w:num>
+  <w:num w:numId="41">
+    <w:abstractNumId w:val="15"/>
   </w:num>
   <w:numIdMacAtCleanup w:val="11"/>
 </w:numbering>
@@ -41011,7 +41632,7 @@
 </file>
 
 <file path=customXml/itemProps2.xml><?xml version="1.0" encoding="utf-8"?>
-<ds:datastoreItem xmlns:ds="http://schemas.openxmlformats.org/officeDocument/2006/customXml" ds:itemID="{71057521-8EEC-A041-B0E6-28D3FAECAE05}">
+<ds:datastoreItem xmlns:ds="http://schemas.openxmlformats.org/officeDocument/2006/customXml" ds:itemID="{2596263C-2C84-CD46-B0FF-DEEFDD26583C}">
   <ds:schemaRefs>
     <ds:schemaRef ds:uri="http://schemas.openxmlformats.org/officeDocument/2006/bibliography"/>
   </ds:schemaRefs>

</xml_diff>

<commit_message>
Corrected table 2 format
</commit_message>
<xml_diff>
--- a/cuautle_softwareengineering_2016.docx
+++ b/cuautle_softwareengineering_2016.docx
@@ -20661,6 +20661,7 @@
           <w:lang w:val="en-GB"/>
         </w:rPr>
       </w:pPr>
+      <w:bookmarkStart w:id="29" w:name="_GoBack"/>
       <w:r>
         <w:rPr>
           <w:noProof/>
@@ -20669,8 +20670,8 @@
         <mc:AlternateContent>
           <mc:Choice Requires="wps">
             <w:drawing>
-              <wp:inline distT="0" distB="0" distL="0" distR="0" wp14:anchorId="30B2BDA7" wp14:editId="68008BEC">
-                <wp:extent cx="4951742" cy="3812493"/>
+              <wp:inline distT="0" distB="0" distL="0" distR="0" wp14:anchorId="30B2BDA7" wp14:editId="6F59560F">
+                <wp:extent cx="5027942" cy="3812493"/>
                 <wp:effectExtent l="0" t="0" r="0" b="0"/>
                 <wp:docPr id="76" name="Text Box 76"/>
                 <wp:cNvGraphicFramePr/>
@@ -20681,7 +20682,7 @@
                       <wps:spPr>
                         <a:xfrm>
                           <a:off x="0" y="0"/>
-                          <a:ext cx="4951742" cy="3812493"/>
+                          <a:ext cx="5027942" cy="3812493"/>
                         </a:xfrm>
                         <a:prstGeom prst="rect">
                           <a:avLst/>
@@ -20750,8 +20751,8 @@
                               <w:tblLook w:val="04A0" w:firstRow="1" w:lastRow="0" w:firstColumn="1" w:lastColumn="0" w:noHBand="0" w:noVBand="1"/>
                             </w:tblPr>
                             <w:tblGrid>
-                              <w:gridCol w:w="2681"/>
-                              <w:gridCol w:w="3580"/>
+                              <w:gridCol w:w="3760"/>
+                              <w:gridCol w:w="4085"/>
                             </w:tblGrid>
                             <w:tr>
                               <w:trPr>
@@ -21180,7 +21181,7 @@
           </mc:Choice>
           <mc:Fallback>
             <w:pict>
-              <v:shape id="Text Box 76" o:spid="_x0000_s1035" type="#_x0000_t202" style="width:389.9pt;height:300.2pt;visibility:visible;mso-wrap-style:none;mso-left-percent:-10001;mso-top-percent:-10001;mso-position-horizontal:absolute;mso-position-horizontal-relative:char;mso-position-vertical:absolute;mso-position-vertical-relative:line;mso-left-percent:-10001;mso-top-percent:-10001;v-text-anchor:top" o:gfxdata="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" filled="f" stroked="f">
+              <v:shape id="Text Box 76" o:spid="_x0000_s1035" type="#_x0000_t202" style="width:395.9pt;height:300.2pt;visibility:visible;mso-wrap-style:none;mso-left-percent:-10001;mso-top-percent:-10001;mso-position-horizontal:absolute;mso-position-horizontal-relative:char;mso-position-vertical:absolute;mso-position-vertical-relative:line;mso-left-percent:-10001;mso-top-percent:-10001;v-text-anchor:top" o:gfxdata="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" filled="f" stroked="f">
                 <v:textbox>
                   <w:txbxContent>
                     <w:p>
@@ -21220,8 +21221,8 @@
                         <w:tblLook w:val="04A0" w:firstRow="1" w:lastRow="0" w:firstColumn="1" w:lastColumn="0" w:noHBand="0" w:noVBand="1"/>
                       </w:tblPr>
                       <w:tblGrid>
-                        <w:gridCol w:w="2681"/>
-                        <w:gridCol w:w="3580"/>
+                        <w:gridCol w:w="3760"/>
+                        <w:gridCol w:w="4085"/>
                       </w:tblGrid>
                       <w:tr>
                         <w:trPr>
@@ -21642,6 +21643,7 @@
           </mc:Fallback>
         </mc:AlternateContent>
       </w:r>
+      <w:bookmarkEnd w:id="29"/>
     </w:p>
     <w:p>
       <w:pPr>
@@ -21798,15 +21800,7 @@
         <w:rPr>
           <w:lang w:val="en-GB"/>
         </w:rPr>
-        <w:t>T</w:t>
-      </w:r>
-      <w:bookmarkStart w:id="29" w:name="_GoBack"/>
-      <w:bookmarkEnd w:id="29"/>
-      <w:r>
-        <w:rPr>
-          <w:lang w:val="en-GB"/>
-        </w:rPr>
-        <w:t>w of the dimensions that are seen in most of studies are ‘Reliability’ and ‘Ease of use’ which shows that customers determine this dimensions in evaluating e-service quality r</w:t>
+        <w:t>Tw of the dimensions that are seen in most of studies are ‘Reliability’ and ‘Ease of use’ which shows that customers determine this dimensions in evaluating e-service quality r</w:t>
       </w:r>
       <w:r>
         <w:rPr>
@@ -37155,7 +37149,7 @@
           <w:rPr>
             <w:noProof/>
           </w:rPr>
-          <w:t>21</w:t>
+          <w:t>20</w:t>
         </w:r>
         <w:r>
           <w:rPr>
@@ -52581,7 +52575,7 @@
 </file>
 
 <file path=customXml/itemProps2.xml><?xml version="1.0" encoding="utf-8"?>
-<ds:datastoreItem xmlns:ds="http://schemas.openxmlformats.org/officeDocument/2006/customXml" ds:itemID="{0D0A365B-CD53-E546-8314-41AEADC7058A}">
+<ds:datastoreItem xmlns:ds="http://schemas.openxmlformats.org/officeDocument/2006/customXml" ds:itemID="{F85ADEEF-53EA-D447-97B5-C339D09DF875}">
   <ds:schemaRefs>
     <ds:schemaRef ds:uri="http://schemas.openxmlformats.org/officeDocument/2006/bibliography"/>
   </ds:schemaRefs>

</xml_diff>

<commit_message>
Corrected the type of table2
</commit_message>
<xml_diff>
--- a/cuautle_softwareengineering_2016.docx
+++ b/cuautle_softwareengineering_2016.docx
@@ -3744,6 +3744,7 @@
             <w:rPr>
               <w:noProof/>
             </w:rPr>
+            <w:lastRenderedPageBreak/>
             <w:t>4.7.3</w:t>
           </w:r>
           <w:r>
@@ -6632,19 +6633,7 @@
         <w:rPr>
           <w:lang w:val="en-GB"/>
         </w:rPr>
-        <w:t>and (4) Security repr</w:t>
-      </w:r>
-      <w:r>
-        <w:rPr>
-          <w:lang w:val="en-GB"/>
-        </w:rPr>
-        <w:t>e</w:t>
-      </w:r>
-      <w:r>
-        <w:rPr>
-          <w:lang w:val="en-GB"/>
-        </w:rPr>
-        <w:t>sent</w:t>
+        <w:t>and (4) Security represent</w:t>
       </w:r>
       <w:r>
         <w:rPr>
@@ -6714,19 +6703,7 @@
         <w:rPr>
           <w:lang w:val="en-GB"/>
         </w:rPr>
-        <w:t>and the set of key e-service d</w:t>
-      </w:r>
-      <w:r>
-        <w:rPr>
-          <w:lang w:val="en-GB"/>
-        </w:rPr>
-        <w:t>i</w:t>
-      </w:r>
-      <w:r>
-        <w:rPr>
-          <w:lang w:val="en-GB"/>
-        </w:rPr>
-        <w:t>mensional components</w:t>
+        <w:t>and the set of key e-service dimensional components</w:t>
       </w:r>
       <w:r>
         <w:rPr>
@@ -6835,19 +6812,7 @@
         <w:rPr>
           <w:lang w:val="en-GB"/>
         </w:rPr>
-        <w:t>results from experiencing with conceptual model on s</w:t>
-      </w:r>
-      <w:r>
-        <w:rPr>
-          <w:lang w:val="en-GB"/>
-        </w:rPr>
-        <w:t>e</w:t>
-      </w:r>
-      <w:r>
-        <w:rPr>
-          <w:lang w:val="en-GB"/>
-        </w:rPr>
-        <w:t>lected Estonian e-services.</w:t>
+        <w:t>results from experiencing with conceptual model on selected Estonian e-services.</w:t>
       </w:r>
     </w:p>
     <w:p>
@@ -6947,19 +6912,7 @@
         <w:rPr>
           <w:lang w:val="en-GB"/>
         </w:rPr>
-        <w:t>rea</w:t>
-      </w:r>
-      <w:r>
-        <w:rPr>
-          <w:lang w:val="en-GB"/>
-        </w:rPr>
-        <w:t>l</w:t>
-      </w:r>
-      <w:r>
-        <w:rPr>
-          <w:lang w:val="en-GB"/>
-        </w:rPr>
-        <w:t xml:space="preserve">izes </w:t>
+        <w:t xml:space="preserve">realizes </w:t>
       </w:r>
       <w:r>
         <w:rPr>
@@ -7406,7 +7359,7 @@
           </mc:Choice>
           <mc:Fallback>
             <w:pict>
-              <v:shape id="Text Box 55" o:spid="_x0000_s1028" type="#_x0000_t202" style="position:absolute;left:0;text-align:left;margin-left:-11.95pt;margin-top:74.9pt;width:450pt;height:149.5pt;z-index:251666432;visibility:visible;mso-wrap-style:square;mso-width-percent:0;mso-height-percent:0;mso-wrap-distance-left:9pt;mso-wrap-distance-top:0;mso-wrap-distance-right:9pt;mso-wrap-distance-bottom:0;mso-position-horizontal:absolute;mso-position-horizontal-relative:text;mso-position-vertical:absolute;mso-position-vertical-relative:text;mso-width-percent:0;mso-height-percent:0;mso-width-relative:margin;mso-height-relative:margin;v-text-anchor:top" o:gfxdata="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" filled="f" stroked="f">
+              <v:shape id="Text Box 55" o:spid="_x0000_s1028" type="#_x0000_t202" style="position:absolute;left:0;text-align:left;margin-left:-11.95pt;margin-top:74.9pt;width:450pt;height:149.5pt;z-index:251666432;visibility:visible;mso-wrap-style:square;mso-width-percent:0;mso-height-percent:0;mso-wrap-distance-left:9pt;mso-wrap-distance-top:0;mso-wrap-distance-right:9pt;mso-wrap-distance-bottom:0;mso-position-horizontal:absolute;mso-position-horizontal-relative:text;mso-position-vertical:absolute;mso-position-vertical-relative:text;mso-width-percent:0;mso-height-percent:0;mso-width-relative:margin;mso-height-relative:margin;v-text-anchor:top" o:gfxdata="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" filled="f" stroked="f">
                 <v:textbox>
                   <w:txbxContent>
                     <w:tbl>
@@ -7655,19 +7608,7 @@
         <w:rPr>
           <w:lang w:val="en-GB"/>
         </w:rPr>
-        <w:t xml:space="preserve"> ten topics were co</w:t>
-      </w:r>
-      <w:r>
-        <w:rPr>
-          <w:lang w:val="en-GB"/>
-        </w:rPr>
-        <w:t>n</w:t>
-      </w:r>
-      <w:r>
-        <w:rPr>
-          <w:lang w:val="en-GB"/>
-        </w:rPr>
-        <w:t xml:space="preserve">sidered for this </w:t>
+        <w:t xml:space="preserve"> ten topics were considered for this </w:t>
       </w:r>
       <w:r>
         <w:rPr>
@@ -7768,11 +7709,7 @@
     </w:p>
     <w:p>
       <w:r>
-        <w:t xml:space="preserve">There are several definitions and meanings for the concept of “quality” as discussed by Ojasalo (2006). Reeves and Bednar (1994) argue that, no universal definition of quality exists; there are different definitions appropiate for different circumstances. When quality </w:t>
-      </w:r>
-      <w:r>
-        <w:lastRenderedPageBreak/>
-        <w:t xml:space="preserve">is defined as coformance to specifications then objective and measurable standards are established </w:t>
+        <w:t xml:space="preserve">There are several definitions and meanings for the concept of “quality” as discussed by Ojasalo (2006). Reeves and Bednar (1994) argue that, no universal definition of quality exists; there are different definitions appropiate for different circumstances. When quality is defined as coformance to specifications then objective and measurable standards are established </w:t>
       </w:r>
       <w:sdt>
         <w:sdtPr>
@@ -7803,7 +7740,6 @@
           <w:hyperlink w:anchor="Juk10" w:history="1">
             <w:r>
               <w:rPr>
-                <w:rStyle w:val="Tiitellehtautor"/>
                 <w:noProof/>
                 <w:lang w:val="en-US"/>
               </w:rPr>
@@ -7843,6 +7779,7 @@
     </w:p>
     <w:p>
       <w:r>
+        <w:lastRenderedPageBreak/>
         <w:t>It is important to consider quality concept as the perception a customer has after receving the benefits or experiencing the performan</w:t>
       </w:r>
       <w:r>
@@ -7912,19 +7849,7 @@
             <w:rPr>
               <w:lang w:val="en-US"/>
             </w:rPr>
-            <w:instrText xml:space="preserve"> C</w:instrText>
-          </w:r>
-          <w:r>
-            <w:rPr>
-              <w:lang w:val="en-US"/>
-            </w:rPr>
-            <w:instrText>I</w:instrText>
-          </w:r>
-          <w:r>
-            <w:rPr>
-              <w:lang w:val="en-US"/>
-            </w:rPr>
-            <w:instrText xml:space="preserve">TATION Juk10 \l 1033 </w:instrText>
+            <w:instrText xml:space="preserve"> CITATION Juk10 \l 1033 </w:instrText>
           </w:r>
           <w:r>
             <w:fldChar w:fldCharType="separate"/>
@@ -7939,7 +7864,6 @@
           <w:hyperlink w:anchor="Juk10" w:history="1">
             <w:r>
               <w:rPr>
-                <w:rStyle w:val="Tiitellehtautor"/>
                 <w:noProof/>
                 <w:lang w:val="en-US"/>
               </w:rPr>
@@ -8022,6 +7946,7 @@
           <w:id w:val="-620994974"/>
           <w:citation/>
         </w:sdtPr>
+        <w:sdtEndPr/>
         <w:sdtContent>
           <w:r>
             <w:rPr>
@@ -8058,7 +7983,6 @@
           <w:hyperlink w:anchor="APa85" w:history="1">
             <w:r>
               <w:rPr>
-                <w:rStyle w:val="Tiitellehtautor"/>
                 <w:noProof/>
                 <w:lang w:val="en-US"/>
               </w:rPr>
@@ -8096,19 +8020,7 @@
         <w:rPr>
           <w:lang w:val="en-GB"/>
         </w:rPr>
-        <w:t>ture and public conscience were not yet aware of the relevance of service qual</w:t>
-      </w:r>
-      <w:r>
-        <w:rPr>
-          <w:lang w:val="en-GB"/>
-        </w:rPr>
-        <w:t>i</w:t>
-      </w:r>
-      <w:r>
-        <w:rPr>
-          <w:lang w:val="en-GB"/>
-        </w:rPr>
-        <w:t>ty</w:t>
+        <w:t>ture and public conscience were not yet aware of the relevance of service quality</w:t>
       </w:r>
       <w:sdt>
         <w:sdtPr>
@@ -8118,6 +8030,7 @@
           <w:id w:val="209309526"/>
           <w:citation/>
         </w:sdtPr>
+        <w:sdtEndPr/>
         <w:sdtContent>
           <w:r>
             <w:rPr>
@@ -8154,7 +8067,6 @@
           <w:hyperlink w:anchor="Fil14" w:history="1">
             <w:r>
               <w:rPr>
-                <w:rStyle w:val="Tiitellehtautor"/>
                 <w:noProof/>
                 <w:lang w:val="en-US"/>
               </w:rPr>
@@ -8343,6 +8255,7 @@
                                 <w:id w:val="710841597"/>
                                 <w:citation/>
                               </w:sdtPr>
+                              <w:sdtEndPr/>
                               <w:sdtContent>
                                 <w:r>
                                   <w:fldChar w:fldCharType="begin"/>
@@ -8366,7 +8279,6 @@
                                 <w:hyperlink w:anchor="APa85" w:history="1">
                                   <w:r>
                                     <w:rPr>
-                                      <w:rStyle w:val="Tiitellehtautor"/>
                                       <w:noProof/>
                                       <w:lang w:val="en-US"/>
                                     </w:rPr>
@@ -8444,7 +8356,7 @@
                                     </pic:cNvPicPr>
                                   </pic:nvPicPr>
                                   <pic:blipFill>
-                                    <a:blip r:embed="rId10">
+                                    <a:blip r:embed="rId11">
                                       <a:extLst>
                                         <a:ext uri="{28A0092B-C50C-407E-A947-70E740481C1C}">
                                           <a14:useLocalDpi xmlns:a14="http://schemas.microsoft.com/office/drawing/2010/main" val="0"/>
@@ -8579,6 +8491,7 @@
           <w:id w:val="-64646040"/>
           <w:citation/>
         </w:sdtPr>
+        <w:sdtEndPr/>
         <w:sdtContent>
           <w:r>
             <w:fldChar w:fldCharType="begin"/>
@@ -8602,7 +8515,6 @@
           <w:hyperlink w:anchor="APa85" w:history="1">
             <w:r>
               <w:rPr>
-                <w:rStyle w:val="Tiitellehtautor"/>
                 <w:noProof/>
                 <w:lang w:val="en-US"/>
               </w:rPr>
@@ -8641,6 +8553,7 @@
     <w:p/>
     <w:p>
       <w:r>
+        <w:lastRenderedPageBreak/>
         <w:t>Each gap is described as follows:</w:t>
       </w:r>
     </w:p>
@@ -8717,6 +8630,7 @@
           <w:id w:val="-2012977859"/>
           <w:citation/>
         </w:sdtPr>
+        <w:sdtEndPr/>
         <w:sdtContent>
           <w:r>
             <w:fldChar w:fldCharType="begin"/>
@@ -8740,7 +8654,6 @@
           <w:hyperlink w:anchor="APa85" w:history="1">
             <w:r>
               <w:rPr>
-                <w:rStyle w:val="Tiitellehtautor"/>
                 <w:noProof/>
                 <w:lang w:val="en-US"/>
               </w:rPr>
@@ -8844,7 +8757,7 @@
                                           <pic:cNvPicPr/>
                                         </pic:nvPicPr>
                                         <pic:blipFill>
-                                          <a:blip r:embed="rId11">
+                                          <a:blip r:embed="rId12">
                                             <a:extLst>
                                               <a:ext uri="{28A0092B-C50C-407E-A947-70E740481C1C}">
                                                 <a14:useLocalDpi xmlns:a14="http://schemas.microsoft.com/office/drawing/2010/main" val="0"/>
@@ -8908,6 +8821,7 @@
                                 <w:id w:val="1747144273"/>
                                 <w:citation/>
                               </w:sdtPr>
+                              <w:sdtEndPr/>
                               <w:sdtContent>
                                 <w:r>
                                   <w:fldChar w:fldCharType="begin"/>
@@ -8931,7 +8845,6 @@
                                 <w:hyperlink w:anchor="APa85" w:history="1">
                                   <w:r>
                                     <w:rPr>
-                                      <w:rStyle w:val="Tiitellehtautor"/>
                                       <w:noProof/>
                                       <w:lang w:val="en-US"/>
                                     </w:rPr>
@@ -8996,7 +8909,7 @@
                                     <pic:cNvPicPr/>
                                   </pic:nvPicPr>
                                   <pic:blipFill>
-                                    <a:blip r:embed="rId11">
+                                    <a:blip r:embed="rId13">
                                       <a:extLst>
                                         <a:ext uri="{28A0092B-C50C-407E-A947-70E740481C1C}">
                                           <a14:useLocalDpi xmlns:a14="http://schemas.microsoft.com/office/drawing/2010/main" val="0"/>
@@ -9127,19 +9040,7 @@
         <w:rPr>
           <w:lang w:val="en-GB"/>
         </w:rPr>
-        <w:t>ervices need to be described and unde</w:t>
-      </w:r>
-      <w:r>
-        <w:rPr>
-          <w:lang w:val="en-GB"/>
-        </w:rPr>
-        <w:t>r</w:t>
-      </w:r>
-      <w:r>
-        <w:rPr>
-          <w:lang w:val="en-GB"/>
-        </w:rPr>
-        <w:t>stood in</w:t>
+        <w:t>ervices need to be described and understood in</w:t>
       </w:r>
       <w:r>
         <w:rPr>
@@ -9173,6 +9074,7 @@
           <w:id w:val="2121560633"/>
           <w:citation/>
         </w:sdtPr>
+        <w:sdtEndPr/>
         <w:sdtContent>
           <w:r>
             <w:rPr>
@@ -9209,7 +9111,6 @@
           <w:hyperlink w:anchor="kri13" w:history="1">
             <w:r>
               <w:rPr>
-                <w:rStyle w:val="Tiitellehtautor"/>
                 <w:noProof/>
                 <w:lang w:val="en-US"/>
               </w:rPr>
@@ -9247,7 +9148,14 @@
         <w:rPr>
           <w:lang w:val="en-GB"/>
         </w:rPr>
-        <w:t xml:space="preserve">rity, availability, response time, etc., and generally are seen as distinctive success factors for service providers. Quality is used in order to define contract between a service user and the service provider, this </w:t>
+        <w:t xml:space="preserve">rity, availability, response time, etc., and generally are seen as distinctive success factors </w:t>
+      </w:r>
+      <w:r>
+        <w:rPr>
+          <w:lang w:val="en-GB"/>
+        </w:rPr>
+        <w:lastRenderedPageBreak/>
+        <w:t xml:space="preserve">for service providers. Quality is used in order to define contract between a service user and the service provider, this </w:t>
       </w:r>
       <w:r>
         <w:rPr>
@@ -9272,31 +9180,7 @@
         <w:rPr>
           <w:lang w:val="en-GB"/>
         </w:rPr>
-        <w:t>On the other hand se</w:t>
-      </w:r>
-      <w:r>
-        <w:rPr>
-          <w:lang w:val="en-GB"/>
-        </w:rPr>
-        <w:t>r</w:t>
-      </w:r>
-      <w:r>
-        <w:rPr>
-          <w:lang w:val="en-GB"/>
-        </w:rPr>
-        <w:t>vice quality has been defined as a set of non-functional attributes of contextual entities consi</w:t>
-      </w:r>
-      <w:r>
-        <w:rPr>
-          <w:lang w:val="en-GB"/>
-        </w:rPr>
-        <w:t>d</w:t>
-      </w:r>
-      <w:r>
-        <w:rPr>
-          <w:lang w:val="en-GB"/>
-        </w:rPr>
-        <w:t>ered as relevant to the service-user interaction. Service quality could be classified as Quality of Execution (</w:t>
+        <w:t>On the other hand service quality has been defined as a set of non-functional attributes of contextual entities considered as relevant to the service-user interaction. Service quality could be classified as Quality of Execution (</w:t>
       </w:r>
       <w:proofErr w:type="spellStart"/>
       <w:r>
@@ -9324,19 +9208,7 @@
         <w:rPr>
           <w:lang w:val="en-GB"/>
         </w:rPr>
-        <w:t>) which can be measured for e</w:t>
-      </w:r>
-      <w:r>
-        <w:rPr>
-          <w:lang w:val="en-GB"/>
-        </w:rPr>
-        <w:t>x</w:t>
-      </w:r>
-      <w:r>
-        <w:rPr>
-          <w:lang w:val="en-GB"/>
-        </w:rPr>
-        <w:t xml:space="preserve">ample with execution time, and are supported typically with Service Layer Agreements (SLAs). </w:t>
+        <w:t xml:space="preserve">) which can be measured for example with execution time, and are supported typically with Service Layer Agreements (SLAs). </w:t>
       </w:r>
       <w:proofErr w:type="spellStart"/>
       <w:r>
@@ -9451,6 +9323,7 @@
           <w:id w:val="1701501160"/>
           <w:citation/>
         </w:sdtPr>
+        <w:sdtEndPr/>
         <w:sdtContent>
           <w:r>
             <w:rPr>
@@ -9480,7 +9353,6 @@
           <w:hyperlink w:anchor="kri13" w:history="1">
             <w:r>
               <w:rPr>
-                <w:rStyle w:val="Tiitellehtautor"/>
                 <w:noProof/>
                 <w:lang w:val="en-US"/>
               </w:rPr>
@@ -9544,19 +9416,7 @@
         <w:rPr>
           <w:lang w:val="en-GB"/>
         </w:rPr>
-        <w:t xml:space="preserve"> et al., 2006): co</w:t>
-      </w:r>
-      <w:r>
-        <w:rPr>
-          <w:lang w:val="en-GB"/>
-        </w:rPr>
-        <w:t>n</w:t>
-      </w:r>
-      <w:r>
-        <w:rPr>
-          <w:lang w:val="en-GB"/>
-        </w:rPr>
-        <w:t>tract validity period, involved parts, service definition and action guarantees. Service definitions specify the service characteristics, components and observable parameters.</w:t>
+        <w:t xml:space="preserve"> et al., 2006): contract validity period, involved parts, service definition and action guarantees. Service definitions specify the service characteristics, components and observable parameters.</w:t>
       </w:r>
     </w:p>
     <w:p>
@@ -9579,6 +9439,7 @@
           <w:id w:val="1514649745"/>
           <w:citation/>
         </w:sdtPr>
+        <w:sdtEndPr/>
         <w:sdtContent>
           <w:r>
             <w:rPr>
@@ -9608,7 +9469,6 @@
           <w:hyperlink w:anchor="JSa03" w:history="1">
             <w:r>
               <w:rPr>
-                <w:rStyle w:val="Tiitellehtautor"/>
                 <w:noProof/>
                 <w:lang w:val="en-US"/>
               </w:rPr>
@@ -9669,6 +9529,7 @@
           <w:id w:val="1181473832"/>
           <w:citation/>
         </w:sdtPr>
+        <w:sdtEndPr/>
         <w:sdtContent>
           <w:r>
             <w:rPr>
@@ -9705,7 +9566,6 @@
           <w:hyperlink w:anchor="Fil14" w:history="1">
             <w:r>
               <w:rPr>
-                <w:rStyle w:val="Tiitellehtautor"/>
                 <w:noProof/>
                 <w:lang w:val="en-US"/>
               </w:rPr>
@@ -9736,19 +9596,14 @@
     </w:p>
     <w:p>
       <w:r>
-        <w:t xml:space="preserve">Ever since the dawn of civilization, human beings resort to other for the provision of services. These services vary from their most traditional </w:t>
-      </w:r>
-      <w:r>
-        <w:t>format to modern day electronic</w:t>
-      </w:r>
-      <w:r>
-        <w:t xml:space="preserve"> services</w:t>
+        <w:t>Ever since the dawn of civilization, human beings resort to other for the provision of services. These services vary from their most traditional format to modern day electronic services</w:t>
       </w:r>
       <w:sdt>
         <w:sdtPr>
           <w:id w:val="-295381551"/>
           <w:citation/>
         </w:sdtPr>
+        <w:sdtEndPr/>
         <w:sdtContent>
           <w:r>
             <w:fldChar w:fldCharType="begin"/>
@@ -9779,7 +9634,6 @@
           <w:hyperlink w:anchor="Fil14" w:history="1">
             <w:r>
               <w:rPr>
-                <w:rStyle w:val="Tiitellehtautor"/>
                 <w:noProof/>
                 <w:lang w:val="en-US"/>
               </w:rPr>
@@ -9814,6 +9668,7 @@
           <w:id w:val="766052794"/>
           <w:citation/>
         </w:sdtPr>
+        <w:sdtEndPr/>
         <w:sdtContent>
           <w:r>
             <w:fldChar w:fldCharType="begin"/>
@@ -9837,7 +9692,6 @@
           <w:hyperlink w:anchor="May" w:history="1">
             <w:r>
               <w:rPr>
-                <w:rStyle w:val="Tiitellehtautor"/>
                 <w:noProof/>
                 <w:lang w:val="en-US"/>
               </w:rPr>
@@ -9941,6 +9795,7 @@
         </w:numPr>
       </w:pPr>
       <w:r>
+        <w:lastRenderedPageBreak/>
         <w:t>Relevant literature has not dealt with quality in use in sufficient depth.</w:t>
       </w:r>
     </w:p>
@@ -10007,6 +9862,7 @@
           <w:id w:val="52743753"/>
           <w:citation/>
         </w:sdtPr>
+        <w:sdtEndPr/>
         <w:sdtContent>
           <w:r>
             <w:fldChar w:fldCharType="begin"/>
@@ -10030,7 +9886,6 @@
           <w:hyperlink w:anchor="kri13" w:history="1">
             <w:r>
               <w:rPr>
-                <w:rStyle w:val="Tiitellehtautor"/>
                 <w:noProof/>
                 <w:lang w:val="en-US"/>
               </w:rPr>
@@ -10150,7 +10005,6 @@
           <w:hyperlink w:anchor="JSa03" w:history="1">
             <w:r>
               <w:rPr>
-                <w:rStyle w:val="Tiitellehtautor"/>
                 <w:noProof/>
                 <w:lang w:val="en-US"/>
               </w:rPr>
@@ -10188,6 +10042,7 @@
           <w:id w:val="-544524046"/>
           <w:citation/>
         </w:sdtPr>
+        <w:sdtEndPr/>
         <w:sdtContent>
           <w:r>
             <w:rPr>
@@ -10224,7 +10079,6 @@
           <w:hyperlink w:anchor="GPi" w:history="1">
             <w:r>
               <w:rPr>
-                <w:rStyle w:val="Tiitellehtautor"/>
                 <w:noProof/>
                 <w:lang w:val="en-US"/>
               </w:rPr>
@@ -10266,6 +10120,7 @@
           <w:id w:val="-1702628240"/>
           <w:citation/>
         </w:sdtPr>
+        <w:sdtEndPr/>
         <w:sdtContent>
           <w:r>
             <w:fldChar w:fldCharType="begin"/>
@@ -10296,7 +10151,6 @@
           <w:hyperlink w:anchor="GPi" w:history="1">
             <w:r>
               <w:rPr>
-                <w:rStyle w:val="Tiitellehtautor"/>
                 <w:noProof/>
                 <w:lang w:val="en-US"/>
               </w:rPr>
@@ -10326,6 +10180,7 @@
           <w:id w:val="425086543"/>
           <w:citation/>
         </w:sdtPr>
+        <w:sdtEndPr/>
         <w:sdtContent>
           <w:r>
             <w:fldChar w:fldCharType="begin"/>
@@ -10356,7 +10211,6 @@
           <w:hyperlink w:anchor="GPi" w:history="1">
             <w:r>
               <w:rPr>
-                <w:rStyle w:val="Tiitellehtautor"/>
                 <w:noProof/>
                 <w:lang w:val="en-US"/>
               </w:rPr>
@@ -10381,16 +10235,14 @@
     </w:p>
     <w:p>
       <w:r>
-        <w:t>In order to</w:t>
-      </w:r>
-      <w:r>
-        <w:t xml:space="preserve">o evaluate an e-service it is necessary to combine efficiency and effectiveness evaluation dimensions and measures from several existing frameworks, and adapt them to the particular objectives, characteristics, resources and capabilities of the particualer e-service </w:t>
+        <w:t xml:space="preserve">In order too evaluate an e-service it is necessary to combine efficiency and effectiveness evaluation dimensions and measures from several existing frameworks, and adapt them to the particular objectives, characteristics, resources and capabilities of the particualer e-service </w:t>
       </w:r>
       <w:sdt>
         <w:sdtPr>
           <w:id w:val="1453517723"/>
           <w:citation/>
         </w:sdtPr>
+        <w:sdtEndPr/>
         <w:sdtContent>
           <w:r>
             <w:fldChar w:fldCharType="begin"/>
@@ -10414,7 +10266,6 @@
           <w:hyperlink w:anchor="ELo12" w:history="1">
             <w:r>
               <w:rPr>
-                <w:rStyle w:val="Tiitellehtautor"/>
                 <w:noProof/>
                 <w:lang w:val="en-US"/>
               </w:rPr>
@@ -10439,6 +10290,7 @@
     </w:p>
     <w:p>
       <w:r>
+        <w:lastRenderedPageBreak/>
         <w:t xml:space="preserve">As stated on </w:t>
       </w:r>
       <w:sdt>
@@ -10446,6 +10298,7 @@
           <w:id w:val="983280133"/>
           <w:citation/>
         </w:sdtPr>
+        <w:sdtEndPr/>
         <w:sdtContent>
           <w:r>
             <w:fldChar w:fldCharType="begin"/>
@@ -10469,7 +10322,6 @@
           <w:hyperlink w:anchor="Egi10" w:history="1">
             <w:r>
               <w:rPr>
-                <w:rStyle w:val="Tiitellehtautor"/>
                 <w:noProof/>
                 <w:lang w:val="en-US"/>
               </w:rPr>
@@ -10509,10 +10361,7 @@
         <w:t xml:space="preserve"> single</w:t>
       </w:r>
       <w:r>
-        <w:t xml:space="preserve"> E-service</w:t>
-      </w:r>
-      <w:r>
-        <w:t>.</w:t>
+        <w:t xml:space="preserve"> E-service.</w:t>
       </w:r>
     </w:p>
     <w:p>
@@ -10521,7 +10370,6 @@
       </w:pPr>
       <w:bookmarkStart w:id="23" w:name="_Toc332882806"/>
       <w:r>
-        <w:lastRenderedPageBreak/>
         <w:t>ISO/IEC 25010</w:t>
       </w:r>
       <w:bookmarkEnd w:id="23"/>
@@ -10538,6 +10386,7 @@
           <w:id w:val="1769044983"/>
           <w:citation/>
         </w:sdtPr>
+        <w:sdtEndPr/>
         <w:sdtContent>
           <w:r>
             <w:fldChar w:fldCharType="begin"/>
@@ -10568,7 +10417,6 @@
           <w:hyperlink w:anchor="BSI11" w:history="1">
             <w:r>
               <w:rPr>
-                <w:rStyle w:val="Tiitellehtautor"/>
                 <w:noProof/>
                 <w:lang w:val="en-US"/>
               </w:rPr>
@@ -10600,6 +10448,7 @@
           <w:id w:val="-2030167194"/>
           <w:citation/>
         </w:sdtPr>
+        <w:sdtEndPr/>
         <w:sdtContent>
           <w:r>
             <w:fldChar w:fldCharType="begin"/>
@@ -10623,7 +10472,6 @@
           <w:hyperlink w:anchor="BSI11" w:history="1">
             <w:r>
               <w:rPr>
-                <w:rStyle w:val="Tiitellehtautor"/>
                 <w:noProof/>
                 <w:lang w:val="en-US"/>
               </w:rPr>
@@ -10760,7 +10608,7 @@
                                           <pic:cNvPicPr/>
                                         </pic:nvPicPr>
                                         <pic:blipFill>
-                                          <a:blip r:embed="rId12">
+                                          <a:blip r:embed="rId14">
                                             <a:extLst>
                                               <a:ext uri="{28A0092B-C50C-407E-A947-70E740481C1C}">
                                                 <a14:useLocalDpi xmlns:a14="http://schemas.microsoft.com/office/drawing/2010/main" val="0"/>
@@ -10824,6 +10672,7 @@
                                 <w:id w:val="-791127997"/>
                                 <w:citation/>
                               </w:sdtPr>
+                              <w:sdtEndPr/>
                               <w:sdtContent>
                                 <w:r>
                                   <w:fldChar w:fldCharType="begin"/>
@@ -10847,7 +10696,6 @@
                                 <w:hyperlink w:anchor="BSI11" w:history="1">
                                   <w:r>
                                     <w:rPr>
-                                      <w:rStyle w:val="Tiitellehtautor"/>
                                       <w:noProof/>
                                       <w:lang w:val="en-US"/>
                                     </w:rPr>
@@ -10911,7 +10759,7 @@
                                     <pic:cNvPicPr/>
                                   </pic:nvPicPr>
                                   <pic:blipFill>
-                                    <a:blip r:embed="rId12">
+                                    <a:blip r:embed="rId15">
                                       <a:extLst>
                                         <a:ext uri="{28A0092B-C50C-407E-A947-70E740481C1C}">
                                           <a14:useLocalDpi xmlns:a14="http://schemas.microsoft.com/office/drawing/2010/main" val="0"/>
@@ -11032,6 +10880,7 @@
         <w:rPr>
           <w:b/>
         </w:rPr>
+        <w:lastRenderedPageBreak/>
         <w:t>ISO/IEC 2501n</w:t>
       </w:r>
       <w:r>
@@ -11048,6 +10897,7 @@
           <w:id w:val="2037384804"/>
           <w:citation/>
         </w:sdtPr>
+        <w:sdtEndPr/>
         <w:sdtContent>
           <w:r>
             <w:fldChar w:fldCharType="begin"/>
@@ -11078,7 +10928,6 @@
           <w:hyperlink w:anchor="BSI11" w:history="1">
             <w:r>
               <w:rPr>
-                <w:rStyle w:val="Tiitellehtautor"/>
                 <w:noProof/>
                 <w:lang w:val="en-US"/>
               </w:rPr>
@@ -11110,6 +10959,7 @@
           <w:id w:val="-1328591101"/>
           <w:citation/>
         </w:sdtPr>
+        <w:sdtEndPr/>
         <w:sdtContent>
           <w:r>
             <w:fldChar w:fldCharType="begin"/>
@@ -11133,7 +10983,6 @@
           <w:hyperlink w:anchor="BSI11" w:history="1">
             <w:r>
               <w:rPr>
-                <w:rStyle w:val="Tiitellehtautor"/>
                 <w:noProof/>
                 <w:lang w:val="en-US"/>
               </w:rPr>
@@ -11237,7 +11086,7 @@
                                           <pic:cNvPicPr/>
                                         </pic:nvPicPr>
                                         <pic:blipFill>
-                                          <a:blip r:embed="rId13">
+                                          <a:blip r:embed="rId16">
                                             <a:extLst>
                                               <a:ext uri="{28A0092B-C50C-407E-A947-70E740481C1C}">
                                                 <a14:useLocalDpi xmlns:a14="http://schemas.microsoft.com/office/drawing/2010/main" val="0"/>
@@ -11339,7 +11188,7 @@
                                     <pic:cNvPicPr/>
                                   </pic:nvPicPr>
                                   <pic:blipFill>
-                                    <a:blip r:embed="rId13">
+                                    <a:blip r:embed="rId17">
                                       <a:extLst>
                                         <a:ext uri="{28A0092B-C50C-407E-A947-70E740481C1C}">
                                           <a14:useLocalDpi xmlns:a14="http://schemas.microsoft.com/office/drawing/2010/main" val="0"/>
@@ -11415,6 +11264,7 @@
           <w:id w:val="1465322458"/>
           <w:citation/>
         </w:sdtPr>
+        <w:sdtEndPr/>
         <w:sdtContent>
           <w:r>
             <w:fldChar w:fldCharType="begin"/>
@@ -11438,7 +11288,6 @@
           <w:hyperlink w:anchor="BSI11" w:history="1">
             <w:r>
               <w:rPr>
-                <w:rStyle w:val="Tiitellehtautor"/>
                 <w:noProof/>
                 <w:lang w:val="en-US"/>
               </w:rPr>
@@ -11470,6 +11319,7 @@
           <w:id w:val="-971817311"/>
           <w:citation/>
         </w:sdtPr>
+        <w:sdtEndPr/>
         <w:sdtContent>
           <w:r>
             <w:fldChar w:fldCharType="begin"/>
@@ -11493,7 +11343,6 @@
           <w:hyperlink w:anchor="BSI11" w:history="1">
             <w:r>
               <w:rPr>
-                <w:rStyle w:val="Tiitellehtautor"/>
                 <w:noProof/>
                 <w:lang w:val="en-US"/>
               </w:rPr>
@@ -11525,6 +11374,7 @@
           <w:noProof/>
           <w:lang w:val="en-US" w:eastAsia="en-US"/>
         </w:rPr>
+        <w:lastRenderedPageBreak/>
         <mc:AlternateContent>
           <mc:Choice Requires="wps">
             <w:drawing>
@@ -11597,7 +11447,7 @@
                                           <pic:cNvPicPr/>
                                         </pic:nvPicPr>
                                         <pic:blipFill>
-                                          <a:blip r:embed="rId14">
+                                          <a:blip r:embed="rId18">
                                             <a:extLst>
                                               <a:ext uri="{28A0092B-C50C-407E-A947-70E740481C1C}">
                                                 <a14:useLocalDpi xmlns:a14="http://schemas.microsoft.com/office/drawing/2010/main" val="0"/>
@@ -11661,6 +11511,7 @@
                                 <w:id w:val="-1448769022"/>
                                 <w:citation/>
                               </w:sdtPr>
+                              <w:sdtEndPr/>
                               <w:sdtContent>
                                 <w:r>
                                   <w:fldChar w:fldCharType="begin"/>
@@ -11684,7 +11535,6 @@
                                 <w:hyperlink w:anchor="BSI11" w:history="1">
                                   <w:r>
                                     <w:rPr>
-                                      <w:rStyle w:val="Tiitellehtautor"/>
                                       <w:noProof/>
                                       <w:lang w:val="en-US"/>
                                     </w:rPr>
@@ -11749,7 +11599,7 @@
                                     <pic:cNvPicPr/>
                                   </pic:nvPicPr>
                                   <pic:blipFill>
-                                    <a:blip r:embed="rId14">
+                                    <a:blip r:embed="rId19">
                                       <a:extLst>
                                         <a:ext uri="{28A0092B-C50C-407E-A947-70E740481C1C}">
                                           <a14:useLocalDpi xmlns:a14="http://schemas.microsoft.com/office/drawing/2010/main" val="0"/>
@@ -11875,6 +11725,7 @@
           <w:id w:val="609399060"/>
           <w:citation/>
         </w:sdtPr>
+        <w:sdtEndPr/>
         <w:sdtContent>
           <w:r>
             <w:fldChar w:fldCharType="begin"/>
@@ -11898,7 +11749,6 @@
           <w:hyperlink w:anchor="BSI11" w:history="1">
             <w:r>
               <w:rPr>
-                <w:rStyle w:val="Tiitellehtautor"/>
                 <w:noProof/>
                 <w:lang w:val="en-US"/>
               </w:rPr>
@@ -11949,6 +11799,7 @@
           <w:id w:val="1854146555"/>
           <w:citation/>
         </w:sdtPr>
+        <w:sdtEndPr/>
         <w:sdtContent>
           <w:r>
             <w:fldChar w:fldCharType="begin"/>
@@ -11957,19 +11808,7 @@
             <w:rPr>
               <w:lang w:val="en-US"/>
             </w:rPr>
-            <w:instrText xml:space="preserve"> C</w:instrText>
-          </w:r>
-          <w:r>
-            <w:rPr>
-              <w:lang w:val="en-US"/>
-            </w:rPr>
-            <w:instrText>I</w:instrText>
-          </w:r>
-          <w:r>
-            <w:rPr>
-              <w:lang w:val="en-US"/>
-            </w:rPr>
-            <w:instrText xml:space="preserve">TATION Moh \l 1033 </w:instrText>
+            <w:instrText xml:space="preserve"> CITATION Moh \l 1033 </w:instrText>
           </w:r>
           <w:r>
             <w:fldChar w:fldCharType="separate"/>
@@ -11984,7 +11823,6 @@
           <w:hyperlink w:anchor="Moh" w:history="1">
             <w:r>
               <w:rPr>
-                <w:rStyle w:val="Tiitellehtautor"/>
                 <w:noProof/>
                 <w:lang w:val="en-US"/>
               </w:rPr>
@@ -12004,10 +11842,7 @@
         </w:sdtContent>
       </w:sdt>
       <w:r>
-        <w:t>.</w:t>
-      </w:r>
-      <w:r>
-        <w:t xml:space="preserve"> </w:t>
+        <w:t xml:space="preserve">. </w:t>
       </w:r>
       <w:r>
         <w:t xml:space="preserve">According with Teimouri et al. </w:t>
@@ -12041,7 +11876,6 @@
           <w:hyperlink w:anchor="Had14" w:history="1">
             <w:r>
               <w:rPr>
-                <w:rStyle w:val="Tiitellehtautor"/>
                 <w:noProof/>
                 <w:lang w:val="en-US"/>
               </w:rPr>
@@ -12073,6 +11907,7 @@
           <w:id w:val="1089430668"/>
           <w:citation/>
         </w:sdtPr>
+        <w:sdtEndPr/>
         <w:sdtContent>
           <w:r>
             <w:fldChar w:fldCharType="begin"/>
@@ -12096,7 +11931,6 @@
           <w:hyperlink w:anchor="JSa03" w:history="1">
             <w:r>
               <w:rPr>
-                <w:rStyle w:val="Tiitellehtautor"/>
                 <w:noProof/>
                 <w:lang w:val="en-US"/>
               </w:rPr>
@@ -12123,6 +11957,7 @@
           <w:id w:val="-1246496744"/>
           <w:citation/>
         </w:sdtPr>
+        <w:sdtEndPr/>
         <w:sdtContent>
           <w:r>
             <w:fldChar w:fldCharType="begin"/>
@@ -12153,7 +11988,6 @@
           <w:hyperlink w:anchor="JEC06" w:history="1">
             <w:r>
               <w:rPr>
-                <w:rStyle w:val="Tiitellehtautor"/>
                 <w:noProof/>
                 <w:lang w:val="en-US"/>
               </w:rPr>
@@ -12218,7 +12052,6 @@
           <w:hyperlink w:anchor="Juk10" w:history="1">
             <w:r>
               <w:rPr>
-                <w:rStyle w:val="Tiitellehtautor"/>
                 <w:noProof/>
                 <w:lang w:val="en-US"/>
               </w:rPr>
@@ -12274,7 +12107,6 @@
           <w:hyperlink w:anchor="Moh" w:history="1">
             <w:r>
               <w:rPr>
-                <w:rStyle w:val="Tiitellehtautor"/>
                 <w:noProof/>
                 <w:lang w:val="en-US"/>
               </w:rPr>
@@ -12305,6 +12137,7 @@
     </w:p>
     <w:p>
       <w:r>
+        <w:lastRenderedPageBreak/>
         <w:t xml:space="preserve">The term </w:t>
       </w:r>
       <w:r>
@@ -12327,19 +12160,7 @@
             <w:rPr>
               <w:lang w:val="en-US"/>
             </w:rPr>
-            <w:instrText xml:space="preserve"> C</w:instrText>
-          </w:r>
-          <w:r>
-            <w:rPr>
-              <w:lang w:val="en-US"/>
-            </w:rPr>
-            <w:instrText>I</w:instrText>
-          </w:r>
-          <w:r>
-            <w:rPr>
-              <w:lang w:val="en-US"/>
-            </w:rPr>
-            <w:instrText xml:space="preserve">TATION JSa03 \l 1033 </w:instrText>
+            <w:instrText xml:space="preserve"> CITATION JSa03 \l 1033 </w:instrText>
           </w:r>
           <w:r>
             <w:fldChar w:fldCharType="separate"/>
@@ -12361,7 +12182,6 @@
           <w:hyperlink w:anchor="JSa03" w:history="1">
             <w:r>
               <w:rPr>
-                <w:rStyle w:val="Tiitellehtautor"/>
                 <w:noProof/>
                 <w:lang w:val="en-US"/>
               </w:rPr>
@@ -12393,6 +12213,7 @@
           <w:id w:val="1662504732"/>
           <w:citation/>
         </w:sdtPr>
+        <w:sdtEndPr/>
         <w:sdtContent>
           <w:r>
             <w:fldChar w:fldCharType="begin"/>
@@ -12423,7 +12244,6 @@
           <w:hyperlink w:anchor="VAZ02" w:history="1">
             <w:r>
               <w:rPr>
-                <w:rStyle w:val="Tiitellehtautor"/>
                 <w:noProof/>
                 <w:lang w:val="en-US"/>
               </w:rPr>
@@ -12476,6 +12296,7 @@
           <w:id w:val="1224408637"/>
           <w:citation/>
         </w:sdtPr>
+        <w:sdtEndPr/>
         <w:sdtContent>
           <w:r>
             <w:fldChar w:fldCharType="begin"/>
@@ -12506,7 +12327,6 @@
           <w:hyperlink w:anchor="Zei01" w:history="1">
             <w:r>
               <w:rPr>
-                <w:rStyle w:val="Tiitellehtautor"/>
                 <w:noProof/>
                 <w:lang w:val="en-US"/>
               </w:rPr>
@@ -12548,6 +12368,7 @@
           <w:id w:val="1583106983"/>
           <w:citation/>
         </w:sdtPr>
+        <w:sdtEndPr/>
         <w:sdtContent>
           <w:r>
             <w:fldChar w:fldCharType="begin"/>
@@ -12578,7 +12399,6 @@
           <w:hyperlink w:anchor="Cox01" w:history="1">
             <w:r>
               <w:rPr>
-                <w:rStyle w:val="Tiitellehtautor"/>
                 <w:noProof/>
                 <w:lang w:val="en-US"/>
               </w:rPr>
@@ -12614,6 +12434,7 @@
           <w:id w:val="-1571497153"/>
           <w:citation/>
         </w:sdtPr>
+        <w:sdtEndPr/>
         <w:sdtContent>
           <w:r>
             <w:fldChar w:fldCharType="begin"/>
@@ -12644,7 +12465,6 @@
           <w:hyperlink w:anchor="ZYa03" w:history="1">
             <w:r>
               <w:rPr>
-                <w:rStyle w:val="Tiitellehtautor"/>
                 <w:noProof/>
                 <w:lang w:val="en-US"/>
               </w:rPr>
@@ -12689,6 +12509,7 @@
           <w:id w:val="-245969072"/>
           <w:citation/>
         </w:sdtPr>
+        <w:sdtEndPr/>
         <w:sdtContent>
           <w:r>
             <w:fldChar w:fldCharType="begin"/>
@@ -12719,7 +12540,6 @@
           <w:hyperlink w:anchor="MRa08" w:history="1">
             <w:r>
               <w:rPr>
-                <w:rStyle w:val="Tiitellehtautor"/>
                 <w:noProof/>
                 <w:lang w:val="en-US"/>
               </w:rPr>
@@ -12750,13 +12570,7 @@
         <w:t xml:space="preserve"> other author have defined measurement instruments with dimensions</w:t>
       </w:r>
       <w:r>
-        <w:t xml:space="preserve">, </w:t>
-      </w:r>
-      <w:r>
-        <w:t xml:space="preserve">Parasuraman et al. (2005) </w:t>
-      </w:r>
-      <w:r>
-        <w:t xml:space="preserve">developed </w:t>
+        <w:t xml:space="preserve">, Parasuraman et al. (2005) developed </w:t>
       </w:r>
       <w:r>
         <w:t>E-S-QUAL</w:t>
@@ -12808,6 +12622,7 @@
           <w:id w:val="-1529560445"/>
           <w:citation/>
         </w:sdtPr>
+        <w:sdtEndPr/>
         <w:sdtContent>
           <w:r>
             <w:fldChar w:fldCharType="begin"/>
@@ -12831,7 +12646,6 @@
           <w:hyperlink w:anchor="Wol" w:history="1">
             <w:r>
               <w:rPr>
-                <w:rStyle w:val="Tiitellehtautor"/>
                 <w:noProof/>
                 <w:lang w:val="en-US"/>
               </w:rPr>
@@ -12885,6 +12699,7 @@
           <w:id w:val="-1226453972"/>
           <w:citation/>
         </w:sdtPr>
+        <w:sdtEndPr/>
         <w:sdtContent>
           <w:r>
             <w:fldChar w:fldCharType="begin"/>
@@ -12915,7 +12730,6 @@
           <w:hyperlink w:anchor="VAZ021" w:history="1">
             <w:r>
               <w:rPr>
-                <w:rStyle w:val="Tiitellehtautor"/>
                 <w:noProof/>
                 <w:lang w:val="en-US"/>
               </w:rPr>
@@ -12942,6 +12756,7 @@
           <w:id w:val="-1065721194"/>
           <w:citation/>
         </w:sdtPr>
+        <w:sdtEndPr/>
         <w:sdtContent>
           <w:r>
             <w:fldChar w:fldCharType="begin"/>
@@ -12965,7 +12780,6 @@
           <w:hyperlink w:anchor="BVa" w:history="1">
             <w:r>
               <w:rPr>
-                <w:rStyle w:val="Tiitellehtautor"/>
                 <w:noProof/>
                 <w:lang w:val="en-US"/>
               </w:rPr>
@@ -13001,6 +12815,7 @@
           <w:id w:val="-448862044"/>
           <w:citation/>
         </w:sdtPr>
+        <w:sdtEndPr/>
         <w:sdtContent>
           <w:r>
             <w:fldChar w:fldCharType="begin"/>
@@ -13031,7 +12846,6 @@
           <w:hyperlink w:anchor="GBr08" w:history="1">
             <w:r>
               <w:rPr>
-                <w:rStyle w:val="Tiitellehtautor"/>
                 <w:noProof/>
                 <w:lang w:val="en-US"/>
               </w:rPr>
@@ -13068,6 +12882,7 @@
           <w:noProof/>
           <w:lang w:val="en-US" w:eastAsia="en-US"/>
         </w:rPr>
+        <w:lastRenderedPageBreak/>
         <mc:AlternateContent>
           <mc:Choice Requires="wps">
             <w:drawing>
@@ -13149,6 +12964,7 @@
                                 <w:id w:val="660660123"/>
                                 <w:citation/>
                               </w:sdtPr>
+                              <w:sdtEndPr/>
                               <w:sdtContent>
                                 <w:r>
                                   <w:fldChar w:fldCharType="begin"/>
@@ -13179,7 +12995,6 @@
                                 <w:hyperlink w:anchor="Iha14" w:history="1">
                                   <w:r>
                                     <w:rPr>
-                                      <w:rStyle w:val="Tiitellehtautor"/>
                                       <w:noProof/>
                                       <w:lang w:val="en-US"/>
                                     </w:rPr>
@@ -15864,7 +15679,7 @@
           </mc:Choice>
           <mc:Fallback>
             <w:pict>
-              <v:shape id="Text Box 14" o:spid="_x0000_s1034" type="#_x0000_t202" style="width:369.25pt;height:353.35pt;visibility:visible;mso-wrap-style:none;mso-left-percent:-10001;mso-top-percent:-10001;mso-position-horizontal:absolute;mso-position-horizontal-relative:char;mso-position-vertical:absolute;mso-position-vertical-relative:line;mso-left-percent:-10001;mso-top-percent:-10001;v-text-anchor:top" o:gfxdata="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" filled="f" stroked="f">
+              <v:shape id="Text Box 14" o:spid="_x0000_s1034" type="#_x0000_t202" style="width:369.25pt;height:353.35pt;visibility:visible;mso-wrap-style:none;mso-left-percent:-10001;mso-top-percent:-10001;mso-position-horizontal:absolute;mso-position-horizontal-relative:char;mso-position-vertical:absolute;mso-position-vertical-relative:line;mso-left-percent:-10001;mso-top-percent:-10001;v-text-anchor:top" o:gfxdata="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" filled="f" stroked="f">
                 <v:textbox>
                   <w:txbxContent>
                     <w:p>
@@ -15901,6 +15716,7 @@
                           <w:id w:val="660660123"/>
                           <w:citation/>
                         </w:sdtPr>
+                        <w:sdtEndPr/>
                         <w:sdtContent>
                           <w:r>
                             <w:fldChar w:fldCharType="begin"/>
@@ -15931,7 +15747,6 @@
                           <w:hyperlink w:anchor="Iha14" w:history="1">
                             <w:r>
                               <w:rPr>
-                                <w:rStyle w:val="Tiitellehtautor"/>
                                 <w:noProof/>
                                 <w:lang w:val="en-US"/>
                               </w:rPr>
@@ -18660,6 +18475,7 @@
           <w:id w:val="-2089686395"/>
           <w:citation/>
         </w:sdtPr>
+        <w:sdtEndPr/>
         <w:sdtContent>
           <w:r>
             <w:fldChar w:fldCharType="begin"/>
@@ -18690,7 +18506,6 @@
           <w:hyperlink w:anchor="Bre11" w:history="1">
             <w:r>
               <w:rPr>
-                <w:rStyle w:val="Tiitellehtautor"/>
                 <w:noProof/>
                 <w:lang w:val="en-US"/>
               </w:rPr>
@@ -18720,6 +18535,7 @@
           <w:id w:val="-2087217933"/>
           <w:citation/>
         </w:sdtPr>
+        <w:sdtEndPr/>
         <w:sdtContent>
           <w:r>
             <w:fldChar w:fldCharType="begin"/>
@@ -18750,7 +18566,6 @@
           <w:hyperlink w:anchor="VAZ02" w:history="1">
             <w:r>
               <w:rPr>
-                <w:rStyle w:val="Tiitellehtautor"/>
                 <w:noProof/>
                 <w:lang w:val="en-US"/>
               </w:rPr>
@@ -18800,6 +18615,7 @@
           <w:id w:val="302815688"/>
           <w:citation/>
         </w:sdtPr>
+        <w:sdtEndPr/>
         <w:sdtContent>
           <w:r>
             <w:fldChar w:fldCharType="begin"/>
@@ -18823,7 +18639,6 @@
           <w:hyperlink w:anchor="HLi091" w:history="1">
             <w:r>
               <w:rPr>
-                <w:rStyle w:val="Tiitellehtautor"/>
                 <w:noProof/>
                 <w:lang w:val="en-US"/>
               </w:rPr>
@@ -18850,6 +18665,7 @@
           <w:id w:val="1961683980"/>
           <w:citation/>
         </w:sdtPr>
+        <w:sdtEndPr/>
         <w:sdtContent>
           <w:r>
             <w:fldChar w:fldCharType="begin"/>
@@ -18873,7 +18689,6 @@
           <w:hyperlink w:anchor="LiH08" w:history="1">
             <w:r>
               <w:rPr>
-                <w:rStyle w:val="Tiitellehtautor"/>
                 <w:noProof/>
                 <w:lang w:val="en-US"/>
               </w:rPr>
@@ -18905,6 +18720,7 @@
           <w:id w:val="-1089620133"/>
           <w:citation/>
         </w:sdtPr>
+        <w:sdtEndPr/>
         <w:sdtContent>
           <w:r>
             <w:fldChar w:fldCharType="begin"/>
@@ -18935,7 +18751,6 @@
           <w:hyperlink w:anchor="Fil14" w:history="1">
             <w:r>
               <w:rPr>
-                <w:rStyle w:val="Tiitellehtautor"/>
                 <w:noProof/>
                 <w:lang w:val="en-US"/>
               </w:rPr>
@@ -18967,6 +18782,7 @@
           <w:id w:val="901648743"/>
           <w:citation/>
         </w:sdtPr>
+        <w:sdtEndPr/>
         <w:sdtContent>
           <w:r>
             <w:fldChar w:fldCharType="begin"/>
@@ -18997,7 +18813,6 @@
           <w:hyperlink w:anchor="GGL05" w:history="1">
             <w:r>
               <w:rPr>
-                <w:rStyle w:val="Tiitellehtautor"/>
                 <w:noProof/>
                 <w:lang w:val="en-US"/>
               </w:rPr>
@@ -19025,6 +18840,7 @@
     </w:p>
     <w:p>
       <w:r>
+        <w:lastRenderedPageBreak/>
         <w:t xml:space="preserve">Companies can use e-service quality as a competitive advantage in competitive marketplace. High e-service quality provide long-term benefits to a company </w:t>
       </w:r>
       <w:sdt>
@@ -19032,6 +18848,7 @@
           <w:id w:val="2057897402"/>
           <w:citation/>
         </w:sdtPr>
+        <w:sdtEndPr/>
         <w:sdtContent>
           <w:r>
             <w:fldChar w:fldCharType="begin"/>
@@ -19040,19 +18857,7 @@
             <w:rPr>
               <w:lang w:val="en-US"/>
             </w:rPr>
-            <w:instrText xml:space="preserve"> CIT</w:instrText>
-          </w:r>
-          <w:r>
-            <w:rPr>
-              <w:lang w:val="en-US"/>
-            </w:rPr>
-            <w:instrText>A</w:instrText>
-          </w:r>
-          <w:r>
-            <w:rPr>
-              <w:lang w:val="en-US"/>
-            </w:rPr>
-            <w:instrText xml:space="preserve">TION JSa03 \l 1033 </w:instrText>
+            <w:instrText xml:space="preserve"> CITATION JSa03 \l 1033 </w:instrText>
           </w:r>
           <w:r>
             <w:fldChar w:fldCharType="separate"/>
@@ -19067,7 +18872,6 @@
           <w:hyperlink w:anchor="JSa03" w:history="1">
             <w:r>
               <w:rPr>
-                <w:rStyle w:val="Tiitellehtautor"/>
                 <w:noProof/>
                 <w:lang w:val="en-US"/>
               </w:rPr>
@@ -19099,6 +18903,7 @@
           <w:id w:val="1629825479"/>
           <w:citation/>
         </w:sdtPr>
+        <w:sdtEndPr/>
         <w:sdtContent>
           <w:r>
             <w:fldChar w:fldCharType="begin"/>
@@ -19129,7 +18934,6 @@
           <w:hyperlink w:anchor="GGL05" w:history="1">
             <w:r>
               <w:rPr>
-                <w:rStyle w:val="Tiitellehtautor"/>
                 <w:noProof/>
                 <w:lang w:val="en-US"/>
               </w:rPr>
@@ -19161,6 +18965,7 @@
           <w:id w:val="-2105332130"/>
           <w:citation/>
         </w:sdtPr>
+        <w:sdtEndPr/>
         <w:sdtContent>
           <w:r>
             <w:fldChar w:fldCharType="begin"/>
@@ -19191,7 +18996,6 @@
           <w:hyperlink w:anchor="NSe06" w:history="1">
             <w:r>
               <w:rPr>
-                <w:rStyle w:val="Tiitellehtautor"/>
                 <w:noProof/>
                 <w:lang w:val="en-US"/>
               </w:rPr>
@@ -19223,6 +19027,7 @@
           <w:id w:val="-1908226163"/>
           <w:citation/>
         </w:sdtPr>
+        <w:sdtEndPr/>
         <w:sdtContent>
           <w:r>
             <w:fldChar w:fldCharType="begin"/>
@@ -19246,7 +19051,6 @@
           <w:hyperlink w:anchor="ISO09" w:history="1">
             <w:r>
               <w:rPr>
-                <w:rStyle w:val="Tiitellehtautor"/>
                 <w:noProof/>
                 <w:lang w:val="en-US"/>
               </w:rPr>
@@ -19397,7 +19201,6 @@
           <w:hyperlink w:anchor="Mar14" w:history="1">
             <w:r>
               <w:rPr>
-                <w:rStyle w:val="Tiitellehtautor"/>
                 <w:noProof/>
                 <w:lang w:val="en-US"/>
               </w:rPr>
@@ -19423,19 +19226,7 @@
         <w:rPr>
           <w:lang w:val="en-GB"/>
         </w:rPr>
-        <w:t>. This approach is not applicable when organizations consider each system element as isolated and completely separated units, being that coherency wouldn't be part of rea</w:t>
-      </w:r>
-      <w:r>
-        <w:rPr>
-          <w:lang w:val="en-GB"/>
-        </w:rPr>
-        <w:t>c</w:t>
-      </w:r>
-      <w:r>
-        <w:rPr>
-          <w:lang w:val="en-GB"/>
-        </w:rPr>
-        <w:t xml:space="preserve">tion to risks and changes. </w:t>
+        <w:t xml:space="preserve">. This approach is not applicable when organizations consider each system element as isolated and completely separated units, being that coherency wouldn't be part of reaction to risks and changes. </w:t>
       </w:r>
       <w:r>
         <w:rPr>
@@ -19447,31 +19238,7 @@
         <w:rPr>
           <w:lang w:val="en-GB"/>
         </w:rPr>
-        <w:t>easurement elements could be used in order to u</w:t>
-      </w:r>
-      <w:r>
-        <w:rPr>
-          <w:lang w:val="en-GB"/>
-        </w:rPr>
-        <w:t>n</w:t>
-      </w:r>
-      <w:r>
-        <w:rPr>
-          <w:lang w:val="en-GB"/>
-        </w:rPr>
-        <w:t>derstand improvements and quality on services in three different contexts: simple, compl</w:t>
-      </w:r>
-      <w:r>
-        <w:rPr>
-          <w:lang w:val="en-GB"/>
-        </w:rPr>
-        <w:t>i</w:t>
-      </w:r>
-      <w:r>
-        <w:rPr>
-          <w:lang w:val="en-GB"/>
-        </w:rPr>
-        <w:t>cated and complex.</w:t>
+        <w:t>easurement elements could be used in order to understand improvements and quality on services in three different contexts: simple, complicated and complex.</w:t>
       </w:r>
       <w:r>
         <w:rPr>
@@ -19530,7 +19297,6 @@
           <w:hyperlink w:anchor="kri13" w:history="1">
             <w:r>
               <w:rPr>
-                <w:rStyle w:val="Tiitellehtautor"/>
                 <w:noProof/>
                 <w:lang w:val="en-US"/>
               </w:rPr>
@@ -19596,7 +19362,6 @@
           <w:hyperlink w:anchor="Mar14" w:history="1">
             <w:r>
               <w:rPr>
-                <w:rStyle w:val="Tiitellehtautor"/>
                 <w:noProof/>
                 <w:lang w:val="en-US"/>
               </w:rPr>
@@ -19622,19 +19387,7 @@
         <w:rPr>
           <w:lang w:val="en-GB"/>
         </w:rPr>
-        <w:t>, five (5) i</w:t>
-      </w:r>
-      <w:r>
-        <w:rPr>
-          <w:lang w:val="en-GB"/>
-        </w:rPr>
-        <w:t>m</w:t>
-      </w:r>
-      <w:r>
-        <w:rPr>
-          <w:lang w:val="en-GB"/>
-        </w:rPr>
-        <w:t>portant facts about IT-Services are considered:</w:t>
+        <w:t>, five (5) important facts about IT-Services are considered:</w:t>
       </w:r>
     </w:p>
     <w:p>
@@ -19746,6 +19499,7 @@
         <w:rPr>
           <w:lang w:val="en-GB"/>
         </w:rPr>
+        <w:lastRenderedPageBreak/>
         <w:t xml:space="preserve">Continuous improvement on quality of services increases customer satisfaction, this is vital for companies in order to survive on the market. </w:t>
       </w:r>
       <w:r>
@@ -19810,6 +19564,7 @@
           <w:id w:val="229503990"/>
           <w:citation/>
         </w:sdtPr>
+        <w:sdtEndPr/>
         <w:sdtContent>
           <w:r>
             <w:rPr>
@@ -19839,7 +19594,6 @@
           <w:hyperlink w:anchor="Mar14" w:history="1">
             <w:r>
               <w:rPr>
-                <w:rStyle w:val="Tiitellehtautor"/>
                 <w:noProof/>
                 <w:lang w:val="en-US"/>
               </w:rPr>
@@ -19993,19 +19747,7 @@
         <w:rPr>
           <w:lang w:val="en-GB"/>
         </w:rPr>
-        <w:t>-commerce has been defined as the buying and selling of products and se</w:t>
-      </w:r>
-      <w:r>
-        <w:rPr>
-          <w:lang w:val="en-GB"/>
-        </w:rPr>
-        <w:t>r</w:t>
-      </w:r>
-      <w:r>
-        <w:rPr>
-          <w:lang w:val="en-GB"/>
-        </w:rPr>
-        <w:t>vices by businesses and consumers through an electronic medium, wi</w:t>
+        <w:t>-commerce has been defined as the buying and selling of products and services by businesses and consumers through an electronic medium, wi</w:t>
       </w:r>
       <w:r>
         <w:rPr>
@@ -20029,19 +19771,7 @@
         <w:rPr>
           <w:lang w:val="en-GB"/>
         </w:rPr>
-        <w:t>usiness to Bus</w:t>
-      </w:r>
-      <w:r>
-        <w:rPr>
-          <w:lang w:val="en-GB"/>
-        </w:rPr>
-        <w:t>i</w:t>
-      </w:r>
-      <w:r>
-        <w:rPr>
-          <w:lang w:val="en-GB"/>
-        </w:rPr>
-        <w:t>ness or B2B (for example Cisco Networks), Business to Consumer or B2C (for example Am</w:t>
+        <w:t>usiness to Business or B2B (for example Cisco Networks), Business to Consumer or B2C (for example Am</w:t>
       </w:r>
       <w:r>
         <w:rPr>
@@ -20104,19 +19834,7 @@
         <w:rPr>
           <w:lang w:val="en-GB"/>
         </w:rPr>
-        <w:t xml:space="preserve"> environment to a social and customer ce</w:t>
-      </w:r>
-      <w:r>
-        <w:rPr>
-          <w:lang w:val="en-GB"/>
-        </w:rPr>
-        <w:t>n</w:t>
-      </w:r>
-      <w:r>
-        <w:rPr>
-          <w:lang w:val="en-GB"/>
-        </w:rPr>
-        <w:t>t</w:t>
+        <w:t xml:space="preserve"> environment to a social and customer cent</w:t>
       </w:r>
       <w:r>
         <w:rPr>
@@ -20144,6 +19862,7 @@
           <w:id w:val="1010112998"/>
           <w:citation/>
         </w:sdtPr>
+        <w:sdtEndPr/>
         <w:sdtContent>
           <w:r>
             <w:rPr>
@@ -20180,7 +19899,6 @@
           <w:hyperlink w:anchor="Hua13" w:history="1">
             <w:r>
               <w:rPr>
-                <w:rStyle w:val="Tiitellehtautor"/>
                 <w:noProof/>
                 <w:lang w:val="en-US"/>
               </w:rPr>
@@ -20219,7 +19937,14 @@
         <w:rPr>
           <w:lang w:val="en-GB"/>
         </w:rPr>
-        <w:t>Companies need to focus on e-services supported by appropriate technology in order to maintain customers, improve operational efficiencies and boost revenues from e-commerce. In a market where there are so many players, companies need to be customer-centric. Success for a company is measured by how effectively it interacts with its custo</w:t>
+        <w:t>Companies need to focus on e-services supported by appropriate technology in order to maintain customers, improve operational efficiencies and boost revenues from e-commerce. In a market where there are so many players, companies need to be customer-</w:t>
+      </w:r>
+      <w:r>
+        <w:rPr>
+          <w:lang w:val="en-GB"/>
+        </w:rPr>
+        <w:lastRenderedPageBreak/>
+        <w:t>centric. Success for a company is measured by how effectively it interacts with its custo</w:t>
       </w:r>
       <w:r>
         <w:rPr>
@@ -20254,6 +19979,7 @@
           <w:id w:val="-46298093"/>
           <w:citation/>
         </w:sdtPr>
+        <w:sdtEndPr/>
         <w:sdtContent>
           <w:r>
             <w:rPr>
@@ -20290,7 +20016,6 @@
           <w:hyperlink w:anchor="Had14" w:history="1">
             <w:r>
               <w:rPr>
-                <w:rStyle w:val="Tiitellehtautor"/>
                 <w:noProof/>
                 <w:lang w:val="en-US"/>
               </w:rPr>
@@ -20332,6 +20057,7 @@
           <w:id w:val="1245922343"/>
           <w:citation/>
         </w:sdtPr>
+        <w:sdtEndPr/>
         <w:sdtContent>
           <w:r>
             <w:rPr>
@@ -20361,7 +20087,6 @@
           <w:hyperlink w:anchor="Hua13" w:history="1">
             <w:r>
               <w:rPr>
-                <w:rStyle w:val="Tiitellehtautor"/>
                 <w:noProof/>
                 <w:lang w:val="en-US"/>
               </w:rPr>
@@ -20416,6 +20141,7 @@
           <w:id w:val="1227487987"/>
           <w:citation/>
         </w:sdtPr>
+        <w:sdtEndPr/>
         <w:sdtContent>
           <w:r>
             <w:rPr>
@@ -20445,7 +20171,6 @@
           <w:hyperlink w:anchor="Hua13" w:history="1">
             <w:r>
               <w:rPr>
-                <w:rStyle w:val="Tiitellehtautor"/>
                 <w:noProof/>
                 <w:lang w:val="en-US"/>
               </w:rPr>
@@ -20501,19 +20226,7 @@
         <w:rPr>
           <w:lang w:val="en-GB"/>
         </w:rPr>
-        <w:t>-commerce should make cu</w:t>
-      </w:r>
-      <w:r>
-        <w:rPr>
-          <w:lang w:val="en-GB"/>
-        </w:rPr>
-        <w:t>s</w:t>
-      </w:r>
-      <w:r>
-        <w:rPr>
-          <w:lang w:val="en-GB"/>
-        </w:rPr>
-        <w:t>tomer enjoy their visit</w:t>
+        <w:t>-commerce should make customer enjoy their visit</w:t>
       </w:r>
     </w:p>
     <w:p>
@@ -20591,19 +20304,7 @@
         <w:rPr>
           <w:lang w:val="en-GB"/>
         </w:rPr>
-        <w:t>should offer aesthetic design to attract cu</w:t>
-      </w:r>
-      <w:r>
-        <w:rPr>
-          <w:lang w:val="en-GB"/>
-        </w:rPr>
-        <w:t>s</w:t>
-      </w:r>
-      <w:r>
-        <w:rPr>
-          <w:lang w:val="en-GB"/>
-        </w:rPr>
-        <w:t>tom</w:t>
+        <w:t>should offer aesthetic design to attract custom</w:t>
       </w:r>
       <w:r>
         <w:rPr>
@@ -20633,19 +20334,7 @@
         <w:rPr>
           <w:lang w:val="en-GB"/>
         </w:rPr>
-        <w:t xml:space="preserve"> should promote the concentr</w:t>
-      </w:r>
-      <w:r>
-        <w:rPr>
-          <w:lang w:val="en-GB"/>
-        </w:rPr>
-        <w:t>a</w:t>
-      </w:r>
-      <w:r>
-        <w:rPr>
-          <w:lang w:val="en-GB"/>
-        </w:rPr>
-        <w:t xml:space="preserve">tion of </w:t>
+        <w:t xml:space="preserve"> should promote the concentration of </w:t>
       </w:r>
       <w:r>
         <w:rPr>
@@ -20657,11 +20346,11 @@
     <w:p>
       <w:pPr>
         <w:ind w:left="360"/>
-        <w:rPr>
-          <w:lang w:val="en-GB"/>
-        </w:rPr>
-      </w:pPr>
-      <w:bookmarkStart w:id="29" w:name="_GoBack"/>
+        <w:jc w:val="center"/>
+        <w:rPr>
+          <w:lang w:val="en-GB"/>
+        </w:rPr>
+      </w:pPr>
       <w:r>
         <w:rPr>
           <w:noProof/>
@@ -20670,10 +20359,10 @@
         <mc:AlternateContent>
           <mc:Choice Requires="wps">
             <w:drawing>
-              <wp:inline distT="0" distB="0" distL="0" distR="0" wp14:anchorId="30B2BDA7" wp14:editId="6F59560F">
-                <wp:extent cx="5027942" cy="3812493"/>
-                <wp:effectExtent l="0" t="0" r="0" b="0"/>
-                <wp:docPr id="76" name="Text Box 76"/>
+              <wp:inline distT="0" distB="0" distL="0" distR="0" wp14:anchorId="524C2912" wp14:editId="77C4E0F2">
+                <wp:extent cx="4260957" cy="2555193"/>
+                <wp:effectExtent l="0" t="0" r="0" b="10795"/>
+                <wp:docPr id="2" name="Text Box 2"/>
                 <wp:cNvGraphicFramePr/>
                 <a:graphic xmlns:a="http://schemas.openxmlformats.org/drawingml/2006/main">
                   <a:graphicData uri="http://schemas.microsoft.com/office/word/2010/wordprocessingShape">
@@ -20682,7 +20371,7 @@
                       <wps:spPr>
                         <a:xfrm>
                           <a:off x="0" y="0"/>
-                          <a:ext cx="5027942" cy="3812493"/>
+                          <a:ext cx="4260957" cy="2555193"/>
                         </a:xfrm>
                         <a:prstGeom prst="rect">
                           <a:avLst/>
@@ -20718,6 +20407,7 @@
                             <w:pPr>
                               <w:pStyle w:val="Caption"/>
                               <w:keepNext/>
+                              <w:jc w:val="both"/>
                             </w:pPr>
                             <w:r>
                               <w:t xml:space="preserve">Table </w:t>
@@ -20744,427 +20434,55 @@
                               <w:t>. Common dimensions to evaluate e-SQ in e-commerce</w:t>
                             </w:r>
                           </w:p>
-                          <w:tbl>
-                            <w:tblPr>
-                              <w:tblStyle w:val="LightGrid-Accent4"/>
-                              <w:tblW w:w="0" w:type="auto"/>
-                              <w:tblLook w:val="04A0" w:firstRow="1" w:lastRow="0" w:firstColumn="1" w:lastColumn="0" w:noHBand="0" w:noVBand="1"/>
-                            </w:tblPr>
-                            <w:tblGrid>
-                              <w:gridCol w:w="3760"/>
-                              <w:gridCol w:w="4085"/>
-                            </w:tblGrid>
-                            <w:tr>
-                              <w:trPr>
-                                <w:cnfStyle w:val="100000000000" w:firstRow="1" w:lastRow="0" w:firstColumn="0" w:lastColumn="0" w:oddVBand="0" w:evenVBand="0" w:oddHBand="0" w:evenHBand="0" w:firstRowFirstColumn="0" w:firstRowLastColumn="0" w:lastRowFirstColumn="0" w:lastRowLastColumn="0"/>
-                              </w:trPr>
-                              <w:tc>
-                                <w:tcPr>
-                                  <w:cnfStyle w:val="001000000000" w:firstRow="0" w:lastRow="0" w:firstColumn="1" w:lastColumn="0" w:oddVBand="0" w:evenVBand="0" w:oddHBand="0" w:evenHBand="0" w:firstRowFirstColumn="0" w:firstRowLastColumn="0" w:lastRowFirstColumn="0" w:lastRowLastColumn="0"/>
-                                  <w:tcW w:w="4321" w:type="dxa"/>
-                                </w:tcPr>
-                                <w:p>
-                                  <w:pPr>
-                                    <w:jc w:val="center"/>
-                                    <w:rPr>
-                                      <w:b w:val="0"/>
-                                    </w:rPr>
-                                  </w:pPr>
-                                  <w:r>
-                                    <w:rPr>
-                                      <w:b w:val="0"/>
-                                      <w:lang w:val="en-GB"/>
-                                    </w:rPr>
-                                    <w:t>Common dimensions to evaluate</w:t>
-                                  </w:r>
-                                  <w:r>
-                                    <w:rPr>
-                                      <w:b w:val="0"/>
-                                      <w:lang w:val="en-GB"/>
-                                    </w:rPr>
-                                    <w:t xml:space="preserve"> e-SQ</w:t>
-                                  </w:r>
-                                  <w:r>
-                                    <w:rPr>
-                                      <w:b w:val="0"/>
-                                      <w:lang w:val="en-GB"/>
-                                    </w:rPr>
-                                    <w:t xml:space="preserve"> in e-commerce</w:t>
-                                  </w:r>
-                                </w:p>
-                              </w:tc>
-                              <w:tc>
-                                <w:tcPr>
-                                  <w:tcW w:w="4348" w:type="dxa"/>
-                                </w:tcPr>
-                                <w:p>
-                                  <w:pPr>
-                                    <w:jc w:val="center"/>
-                                    <w:cnfStyle w:val="100000000000" w:firstRow="1" w:lastRow="0" w:firstColumn="0" w:lastColumn="0" w:oddVBand="0" w:evenVBand="0" w:oddHBand="0" w:evenHBand="0" w:firstRowFirstColumn="0" w:firstRowLastColumn="0" w:lastRowFirstColumn="0" w:lastRowLastColumn="0"/>
-                                    <w:rPr>
-                                      <w:b w:val="0"/>
-                                    </w:rPr>
-                                  </w:pPr>
-                                  <w:r>
-                                    <w:rPr>
-                                      <w:b w:val="0"/>
-                                    </w:rPr>
-                                    <w:t>Common consistent dimensions</w:t>
-                                  </w:r>
-                                  <w:r>
-                                    <w:rPr>
-                                      <w:b w:val="0"/>
-                                    </w:rPr>
-                                    <w:t xml:space="preserve"> to evaluate s-SQ in e-commerce</w:t>
-                                  </w:r>
-                                </w:p>
-                              </w:tc>
-                            </w:tr>
-                            <w:tr>
-                              <w:trPr>
-                                <w:cnfStyle w:val="000000100000" w:firstRow="0" w:lastRow="0" w:firstColumn="0" w:lastColumn="0" w:oddVBand="0" w:evenVBand="0" w:oddHBand="1" w:evenHBand="0" w:firstRowFirstColumn="0" w:firstRowLastColumn="0" w:lastRowFirstColumn="0" w:lastRowLastColumn="0"/>
-                                <w:trHeight w:val="743"/>
-                              </w:trPr>
-                              <w:tc>
-                                <w:tcPr>
-                                  <w:cnfStyle w:val="001000000000" w:firstRow="0" w:lastRow="0" w:firstColumn="1" w:lastColumn="0" w:oddVBand="0" w:evenVBand="0" w:oddHBand="0" w:evenHBand="0" w:firstRowFirstColumn="0" w:firstRowLastColumn="0" w:lastRowFirstColumn="0" w:lastRowLastColumn="0"/>
-                                  <w:tcW w:w="4321" w:type="dxa"/>
-                                </w:tcPr>
-                                <w:p>
-                                  <w:pPr>
-                                    <w:ind w:left="426"/>
-                                    <w:jc w:val="left"/>
-                                    <w:rPr>
-                                      <w:b w:val="0"/>
-                                      <w:lang w:val="en-GB"/>
-                                    </w:rPr>
-                                  </w:pPr>
-                                  <w:r>
-                                    <w:rPr>
-                                      <w:b w:val="0"/>
-                                      <w:lang w:val="en-GB"/>
-                                    </w:rPr>
-                                    <w:t xml:space="preserve">1. </w:t>
-                                  </w:r>
-                                  <w:r>
-                                    <w:rPr>
-                                      <w:b w:val="0"/>
-                                      <w:lang w:val="en-GB"/>
-                                    </w:rPr>
-                                    <w:t>Reliability</w:t>
-                                  </w:r>
-                                </w:p>
-                              </w:tc>
-                              <w:tc>
-                                <w:tcPr>
-                                  <w:tcW w:w="4348" w:type="dxa"/>
-                                </w:tcPr>
-                                <w:p>
-                                  <w:pPr>
-                                    <w:pStyle w:val="ListParagraph"/>
-                                    <w:numPr>
-                                      <w:ilvl w:val="0"/>
-                                      <w:numId w:val="48"/>
-                                    </w:numPr>
-                                    <w:jc w:val="left"/>
-                                    <w:cnfStyle w:val="000000100000" w:firstRow="0" w:lastRow="0" w:firstColumn="0" w:lastColumn="0" w:oddVBand="0" w:evenVBand="0" w:oddHBand="1" w:evenHBand="0" w:firstRowFirstColumn="0" w:firstRowLastColumn="0" w:lastRowFirstColumn="0" w:lastRowLastColumn="0"/>
-                                    <w:rPr>
-                                      <w:lang w:val="en-GB"/>
-                                    </w:rPr>
-                                  </w:pPr>
-                                  <w:r>
-                                    <w:rPr>
-                                      <w:lang w:val="en-GB"/>
-                                    </w:rPr>
-                                    <w:t>Reliability/fulfilment</w:t>
-                                  </w:r>
-                                </w:p>
-                              </w:tc>
-                            </w:tr>
-                            <w:tr>
-                              <w:trPr>
-                                <w:cnfStyle w:val="000000010000" w:firstRow="0" w:lastRow="0" w:firstColumn="0" w:lastColumn="0" w:oddVBand="0" w:evenVBand="0" w:oddHBand="0" w:evenHBand="1" w:firstRowFirstColumn="0" w:firstRowLastColumn="0" w:lastRowFirstColumn="0" w:lastRowLastColumn="0"/>
-                              </w:trPr>
-                              <w:tc>
-                                <w:tcPr>
-                                  <w:cnfStyle w:val="001000000000" w:firstRow="0" w:lastRow="0" w:firstColumn="1" w:lastColumn="0" w:oddVBand="0" w:evenVBand="0" w:oddHBand="0" w:evenHBand="0" w:firstRowFirstColumn="0" w:firstRowLastColumn="0" w:lastRowFirstColumn="0" w:lastRowLastColumn="0"/>
-                                  <w:tcW w:w="4321" w:type="dxa"/>
-                                </w:tcPr>
-                                <w:p>
-                                  <w:pPr>
-                                    <w:ind w:left="426"/>
-                                    <w:jc w:val="left"/>
-                                    <w:rPr>
-                                      <w:b w:val="0"/>
-                                      <w:lang w:val="en-GB"/>
-                                    </w:rPr>
-                                  </w:pPr>
-                                  <w:r>
-                                    <w:rPr>
-                                      <w:b w:val="0"/>
-                                      <w:lang w:val="en-GB"/>
-                                    </w:rPr>
-                                    <w:t xml:space="preserve">2. </w:t>
-                                  </w:r>
-                                  <w:r>
-                                    <w:rPr>
-                                      <w:b w:val="0"/>
-                                      <w:lang w:val="en-GB"/>
-                                    </w:rPr>
-                                    <w:t>Web design</w:t>
-                                  </w:r>
-                                </w:p>
-                              </w:tc>
-                              <w:tc>
-                                <w:tcPr>
-                                  <w:tcW w:w="4348" w:type="dxa"/>
-                                </w:tcPr>
-                                <w:p>
-                                  <w:pPr>
-                                    <w:pStyle w:val="ListParagraph"/>
-                                    <w:numPr>
-                                      <w:ilvl w:val="0"/>
-                                      <w:numId w:val="48"/>
-                                    </w:numPr>
-                                    <w:jc w:val="left"/>
-                                    <w:cnfStyle w:val="000000010000" w:firstRow="0" w:lastRow="0" w:firstColumn="0" w:lastColumn="0" w:oddVBand="0" w:evenVBand="0" w:oddHBand="0" w:evenHBand="1" w:firstRowFirstColumn="0" w:firstRowLastColumn="0" w:lastRowFirstColumn="0" w:lastRowLastColumn="0"/>
-                                    <w:rPr>
-                                      <w:lang w:val="en-GB"/>
-                                    </w:rPr>
-                                  </w:pPr>
-                                  <w:r>
-                                    <w:rPr>
-                                      <w:lang w:val="en-GB"/>
-                                    </w:rPr>
-                                    <w:t>Web design</w:t>
-                                  </w:r>
-                                </w:p>
-                              </w:tc>
-                            </w:tr>
-                            <w:tr>
-                              <w:trPr>
-                                <w:cnfStyle w:val="000000100000" w:firstRow="0" w:lastRow="0" w:firstColumn="0" w:lastColumn="0" w:oddVBand="0" w:evenVBand="0" w:oddHBand="1" w:evenHBand="0" w:firstRowFirstColumn="0" w:firstRowLastColumn="0" w:lastRowFirstColumn="0" w:lastRowLastColumn="0"/>
-                              </w:trPr>
-                              <w:tc>
-                                <w:tcPr>
-                                  <w:cnfStyle w:val="001000000000" w:firstRow="0" w:lastRow="0" w:firstColumn="1" w:lastColumn="0" w:oddVBand="0" w:evenVBand="0" w:oddHBand="0" w:evenHBand="0" w:firstRowFirstColumn="0" w:firstRowLastColumn="0" w:lastRowFirstColumn="0" w:lastRowLastColumn="0"/>
-                                  <w:tcW w:w="4321" w:type="dxa"/>
-                                </w:tcPr>
-                                <w:p>
-                                  <w:pPr>
-                                    <w:ind w:left="426"/>
-                                    <w:jc w:val="left"/>
-                                    <w:rPr>
-                                      <w:b w:val="0"/>
-                                      <w:lang w:val="en-GB"/>
-                                    </w:rPr>
-                                  </w:pPr>
-                                  <w:r>
-                                    <w:rPr>
-                                      <w:b w:val="0"/>
-                                      <w:lang w:val="en-GB"/>
-                                    </w:rPr>
-                                    <w:t xml:space="preserve">3. </w:t>
-                                  </w:r>
-                                  <w:r>
-                                    <w:rPr>
-                                      <w:b w:val="0"/>
-                                      <w:lang w:val="en-GB"/>
-                                    </w:rPr>
-                                    <w:t>Responsiveness</w:t>
-                                  </w:r>
-                                </w:p>
-                              </w:tc>
-                              <w:tc>
-                                <w:tcPr>
-                                  <w:tcW w:w="4348" w:type="dxa"/>
-                                </w:tcPr>
-                                <w:p>
-                                  <w:pPr>
-                                    <w:pStyle w:val="ListParagraph"/>
-                                    <w:numPr>
-                                      <w:ilvl w:val="0"/>
-                                      <w:numId w:val="48"/>
-                                    </w:numPr>
-                                    <w:jc w:val="left"/>
-                                    <w:cnfStyle w:val="000000100000" w:firstRow="0" w:lastRow="0" w:firstColumn="0" w:lastColumn="0" w:oddVBand="0" w:evenVBand="0" w:oddHBand="1" w:evenHBand="0" w:firstRowFirstColumn="0" w:firstRowLastColumn="0" w:lastRowFirstColumn="0" w:lastRowLastColumn="0"/>
-                                    <w:rPr>
-                                      <w:lang w:val="en-GB"/>
-                                    </w:rPr>
-                                  </w:pPr>
-                                  <w:r>
-                                    <w:rPr>
-                                      <w:lang w:val="en-GB"/>
-                                    </w:rPr>
-                                    <w:t>Responsiveness</w:t>
-                                  </w:r>
-                                </w:p>
-                              </w:tc>
-                            </w:tr>
-                            <w:tr>
-                              <w:trPr>
-                                <w:cnfStyle w:val="000000010000" w:firstRow="0" w:lastRow="0" w:firstColumn="0" w:lastColumn="0" w:oddVBand="0" w:evenVBand="0" w:oddHBand="0" w:evenHBand="1" w:firstRowFirstColumn="0" w:firstRowLastColumn="0" w:lastRowFirstColumn="0" w:lastRowLastColumn="0"/>
-                              </w:trPr>
-                              <w:tc>
-                                <w:tcPr>
-                                  <w:cnfStyle w:val="001000000000" w:firstRow="0" w:lastRow="0" w:firstColumn="1" w:lastColumn="0" w:oddVBand="0" w:evenVBand="0" w:oddHBand="0" w:evenHBand="0" w:firstRowFirstColumn="0" w:firstRowLastColumn="0" w:lastRowFirstColumn="0" w:lastRowLastColumn="0"/>
-                                  <w:tcW w:w="4321" w:type="dxa"/>
-                                </w:tcPr>
-                                <w:p>
-                                  <w:pPr>
-                                    <w:ind w:left="426"/>
-                                    <w:jc w:val="left"/>
-                                    <w:rPr>
-                                      <w:b w:val="0"/>
-                                      <w:lang w:val="en-GB"/>
-                                    </w:rPr>
-                                  </w:pPr>
-                                  <w:r>
-                                    <w:rPr>
-                                      <w:b w:val="0"/>
-                                      <w:lang w:val="en-GB"/>
-                                    </w:rPr>
-                                    <w:t xml:space="preserve">4. </w:t>
-                                  </w:r>
-                                  <w:r>
-                                    <w:rPr>
-                                      <w:b w:val="0"/>
-                                      <w:lang w:val="en-GB"/>
-                                    </w:rPr>
-                                    <w:t>Customer service</w:t>
-                                  </w:r>
-                                </w:p>
-                              </w:tc>
-                              <w:tc>
-                                <w:tcPr>
-                                  <w:tcW w:w="4348" w:type="dxa"/>
-                                </w:tcPr>
-                                <w:p>
-                                  <w:pPr>
-                                    <w:pStyle w:val="ListParagraph"/>
-                                    <w:numPr>
-                                      <w:ilvl w:val="0"/>
-                                      <w:numId w:val="48"/>
-                                    </w:numPr>
-                                    <w:jc w:val="left"/>
-                                    <w:cnfStyle w:val="000000010000" w:firstRow="0" w:lastRow="0" w:firstColumn="0" w:lastColumn="0" w:oddVBand="0" w:evenVBand="0" w:oddHBand="0" w:evenHBand="1" w:firstRowFirstColumn="0" w:firstRowLastColumn="0" w:lastRowFirstColumn="0" w:lastRowLastColumn="0"/>
-                                    <w:rPr>
-                                      <w:lang w:val="en-GB"/>
-                                    </w:rPr>
-                                  </w:pPr>
-                                  <w:r>
-                                    <w:rPr>
-                                      <w:lang w:val="en-GB"/>
-                                    </w:rPr>
-                                    <w:t>Privacy/security</w:t>
-                                  </w:r>
-                                </w:p>
-                              </w:tc>
-                            </w:tr>
-                            <w:tr>
-                              <w:trPr>
-                                <w:cnfStyle w:val="000000100000" w:firstRow="0" w:lastRow="0" w:firstColumn="0" w:lastColumn="0" w:oddVBand="0" w:evenVBand="0" w:oddHBand="1" w:evenHBand="0" w:firstRowFirstColumn="0" w:firstRowLastColumn="0" w:lastRowFirstColumn="0" w:lastRowLastColumn="0"/>
-                              </w:trPr>
-                              <w:tc>
-                                <w:tcPr>
-                                  <w:cnfStyle w:val="001000000000" w:firstRow="0" w:lastRow="0" w:firstColumn="1" w:lastColumn="0" w:oddVBand="0" w:evenVBand="0" w:oddHBand="0" w:evenHBand="0" w:firstRowFirstColumn="0" w:firstRowLastColumn="0" w:lastRowFirstColumn="0" w:lastRowLastColumn="0"/>
-                                  <w:tcW w:w="4321" w:type="dxa"/>
-                                </w:tcPr>
-                                <w:p>
-                                  <w:pPr>
-                                    <w:ind w:left="426"/>
-                                    <w:jc w:val="left"/>
-                                    <w:rPr>
-                                      <w:b w:val="0"/>
-                                    </w:rPr>
-                                  </w:pPr>
-                                  <w:r>
-                                    <w:rPr>
-                                      <w:b w:val="0"/>
-                                      <w:lang w:val="en-GB"/>
-                                    </w:rPr>
-                                    <w:t xml:space="preserve">5. </w:t>
-                                  </w:r>
-                                  <w:r>
-                                    <w:rPr>
-                                      <w:b w:val="0"/>
-                                      <w:lang w:val="en-GB"/>
-                                    </w:rPr>
-                                    <w:t>Personalization</w:t>
-                                  </w:r>
-                                </w:p>
-                              </w:tc>
-                              <w:tc>
-                                <w:tcPr>
-                                  <w:tcW w:w="4348" w:type="dxa"/>
-                                </w:tcPr>
-                                <w:p>
-                                  <w:pPr>
-                                    <w:pStyle w:val="ListParagraph"/>
-                                    <w:numPr>
-                                      <w:ilvl w:val="0"/>
-                                      <w:numId w:val="48"/>
-                                    </w:numPr>
-                                    <w:jc w:val="left"/>
-                                    <w:cnfStyle w:val="000000100000" w:firstRow="0" w:lastRow="0" w:firstColumn="0" w:lastColumn="0" w:oddVBand="0" w:evenVBand="0" w:oddHBand="1" w:evenHBand="0" w:firstRowFirstColumn="0" w:firstRowLastColumn="0" w:lastRowFirstColumn="0" w:lastRowLastColumn="0"/>
-                                    <w:rPr>
-                                      <w:lang w:val="en-GB"/>
-                                    </w:rPr>
-                                  </w:pPr>
-                                  <w:r>
-                                    <w:rPr>
-                                      <w:lang w:val="en-GB"/>
-                                    </w:rPr>
-                                    <w:t>Ease of use/usability</w:t>
-                                  </w:r>
-                                </w:p>
-                              </w:tc>
-                            </w:tr>
-                            <w:tr>
-                              <w:trPr>
-                                <w:cnfStyle w:val="000000010000" w:firstRow="0" w:lastRow="0" w:firstColumn="0" w:lastColumn="0" w:oddVBand="0" w:evenVBand="0" w:oddHBand="0" w:evenHBand="1" w:firstRowFirstColumn="0" w:firstRowLastColumn="0" w:lastRowFirstColumn="0" w:lastRowLastColumn="0"/>
-                              </w:trPr>
-                              <w:tc>
-                                <w:tcPr>
-                                  <w:cnfStyle w:val="001000000000" w:firstRow="0" w:lastRow="0" w:firstColumn="1" w:lastColumn="0" w:oddVBand="0" w:evenVBand="0" w:oddHBand="0" w:evenHBand="0" w:firstRowFirstColumn="0" w:firstRowLastColumn="0" w:lastRowFirstColumn="0" w:lastRowLastColumn="0"/>
-                                  <w:tcW w:w="4321" w:type="dxa"/>
-                                </w:tcPr>
-                                <w:p>
-                                  <w:pPr>
-                                    <w:rPr>
-                                      <w:b w:val="0"/>
-                                    </w:rPr>
-                                  </w:pPr>
-                                </w:p>
-                              </w:tc>
-                              <w:tc>
-                                <w:tcPr>
-                                  <w:tcW w:w="4348" w:type="dxa"/>
-                                </w:tcPr>
-                                <w:p>
-                                  <w:pPr>
-                                    <w:pStyle w:val="ListParagraph"/>
-                                    <w:numPr>
-                                      <w:ilvl w:val="0"/>
-                                      <w:numId w:val="48"/>
-                                    </w:numPr>
-                                    <w:jc w:val="left"/>
-                                    <w:cnfStyle w:val="000000010000" w:firstRow="0" w:lastRow="0" w:firstColumn="0" w:lastColumn="0" w:oddVBand="0" w:evenVBand="0" w:oddHBand="0" w:evenHBand="1" w:firstRowFirstColumn="0" w:firstRowLastColumn="0" w:lastRowFirstColumn="0" w:lastRowLastColumn="0"/>
-                                    <w:rPr>
-                                      <w:lang w:val="en-GB"/>
-                                    </w:rPr>
-                                  </w:pPr>
-                                  <w:r>
-                                    <w:rPr>
-                                      <w:lang w:val="en-GB"/>
-                                    </w:rPr>
-                                    <w:t>Information quality/benefit</w:t>
-                                  </w:r>
-                                </w:p>
-                              </w:tc>
-                            </w:tr>
-                          </w:tbl>
-                          <w:p/>
+                          <w:p>
+                            <w:r>
+                              <w:rPr>
+                                <w:noProof/>
+                                <w:lang w:val="en-US" w:eastAsia="en-US"/>
+                              </w:rPr>
+                              <w:drawing>
+                                <wp:inline distT="0" distB="0" distL="0" distR="0" wp14:anchorId="61CA40E7" wp14:editId="237900BE">
+                                  <wp:extent cx="4067252" cy="2147083"/>
+                                  <wp:effectExtent l="0" t="0" r="0" b="12065"/>
+                                  <wp:docPr id="3" name="Picture 3"/>
+                                  <wp:cNvGraphicFramePr>
+                                    <a:graphicFrameLocks xmlns:a="http://schemas.openxmlformats.org/drawingml/2006/main" noChangeAspect="1"/>
+                                  </wp:cNvGraphicFramePr>
+                                  <a:graphic xmlns:a="http://schemas.openxmlformats.org/drawingml/2006/main">
+                                    <a:graphicData uri="http://schemas.openxmlformats.org/drawingml/2006/picture">
+                                      <pic:pic xmlns:pic="http://schemas.openxmlformats.org/drawingml/2006/picture">
+                                        <pic:nvPicPr>
+                                          <pic:cNvPr id="0" name="Screen Shot 2016-08-15 at 16.11.11.png"/>
+                                          <pic:cNvPicPr/>
+                                        </pic:nvPicPr>
+                                        <pic:blipFill>
+                                          <a:blip r:embed="rId20">
+                                            <a:extLst>
+                                              <a:ext uri="{28A0092B-C50C-407E-A947-70E740481C1C}">
+                                                <a14:useLocalDpi xmlns:a14="http://schemas.microsoft.com/office/drawing/2010/main" val="0"/>
+                                              </a:ext>
+                                            </a:extLst>
+                                          </a:blip>
+                                          <a:stretch>
+                                            <a:fillRect/>
+                                          </a:stretch>
+                                        </pic:blipFill>
+                                        <pic:spPr>
+                                          <a:xfrm>
+                                            <a:off x="0" y="0"/>
+                                            <a:ext cx="4067739" cy="2147340"/>
+                                          </a:xfrm>
+                                          <a:prstGeom prst="rect">
+                                            <a:avLst/>
+                                          </a:prstGeom>
+                                        </pic:spPr>
+                                      </pic:pic>
+                                    </a:graphicData>
+                                  </a:graphic>
+                                </wp:inline>
+                              </w:drawing>
+                            </w:r>
+                          </w:p>
                         </w:txbxContent>
                       </wps:txbx>
                       <wps:bodyPr rot="0" spcFirstLastPara="0" vertOverflow="overflow" horzOverflow="overflow" vert="horz" wrap="none" lIns="91440" tIns="45720" rIns="91440" bIns="45720" numCol="1" spcCol="0" rtlCol="0" fromWordArt="0" anchor="t" anchorCtr="0" forceAA="0" compatLnSpc="1">
@@ -21181,13 +20499,14 @@
           </mc:Choice>
           <mc:Fallback>
             <w:pict>
-              <v:shape id="Text Box 76" o:spid="_x0000_s1035" type="#_x0000_t202" style="width:395.9pt;height:300.2pt;visibility:visible;mso-wrap-style:none;mso-left-percent:-10001;mso-top-percent:-10001;mso-position-horizontal:absolute;mso-position-horizontal-relative:char;mso-position-vertical:absolute;mso-position-vertical-relative:line;mso-left-percent:-10001;mso-top-percent:-10001;v-text-anchor:top" o:gfxdata="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" filled="f" stroked="f">
+              <v:shape id="Text Box 2" o:spid="_x0000_s1035" type="#_x0000_t202" style="width:335.5pt;height:201.2pt;visibility:visible;mso-wrap-style:none;mso-left-percent:-10001;mso-top-percent:-10001;mso-position-horizontal:absolute;mso-position-horizontal-relative:char;mso-position-vertical:absolute;mso-position-vertical-relative:line;mso-left-percent:-10001;mso-top-percent:-10001;v-text-anchor:top" o:gfxdata="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" filled="f" stroked="f">
                 <v:textbox>
                   <w:txbxContent>
                     <w:p>
                       <w:pPr>
                         <w:pStyle w:val="Caption"/>
                         <w:keepNext/>
+                        <w:jc w:val="both"/>
                       </w:pPr>
                       <w:r>
                         <w:t xml:space="preserve">Table </w:t>
@@ -21214,427 +20533,55 @@
                         <w:t>. Common dimensions to evaluate e-SQ in e-commerce</w:t>
                       </w:r>
                     </w:p>
-                    <w:tbl>
-                      <w:tblPr>
-                        <w:tblStyle w:val="LightGrid-Accent4"/>
-                        <w:tblW w:w="0" w:type="auto"/>
-                        <w:tblLook w:val="04A0" w:firstRow="1" w:lastRow="0" w:firstColumn="1" w:lastColumn="0" w:noHBand="0" w:noVBand="1"/>
-                      </w:tblPr>
-                      <w:tblGrid>
-                        <w:gridCol w:w="3760"/>
-                        <w:gridCol w:w="4085"/>
-                      </w:tblGrid>
-                      <w:tr>
-                        <w:trPr>
-                          <w:cnfStyle w:val="100000000000" w:firstRow="1" w:lastRow="0" w:firstColumn="0" w:lastColumn="0" w:oddVBand="0" w:evenVBand="0" w:oddHBand="0" w:evenHBand="0" w:firstRowFirstColumn="0" w:firstRowLastColumn="0" w:lastRowFirstColumn="0" w:lastRowLastColumn="0"/>
-                        </w:trPr>
-                        <w:tc>
-                          <w:tcPr>
-                            <w:cnfStyle w:val="001000000000" w:firstRow="0" w:lastRow="0" w:firstColumn="1" w:lastColumn="0" w:oddVBand="0" w:evenVBand="0" w:oddHBand="0" w:evenHBand="0" w:firstRowFirstColumn="0" w:firstRowLastColumn="0" w:lastRowFirstColumn="0" w:lastRowLastColumn="0"/>
-                            <w:tcW w:w="4321" w:type="dxa"/>
-                          </w:tcPr>
-                          <w:p>
-                            <w:pPr>
-                              <w:jc w:val="center"/>
-                              <w:rPr>
-                                <w:b w:val="0"/>
-                              </w:rPr>
-                            </w:pPr>
-                            <w:r>
-                              <w:rPr>
-                                <w:b w:val="0"/>
-                                <w:lang w:val="en-GB"/>
-                              </w:rPr>
-                              <w:t>Common dimensions to evaluate</w:t>
-                            </w:r>
-                            <w:r>
-                              <w:rPr>
-                                <w:b w:val="0"/>
-                                <w:lang w:val="en-GB"/>
-                              </w:rPr>
-                              <w:t xml:space="preserve"> e-SQ</w:t>
-                            </w:r>
-                            <w:r>
-                              <w:rPr>
-                                <w:b w:val="0"/>
-                                <w:lang w:val="en-GB"/>
-                              </w:rPr>
-                              <w:t xml:space="preserve"> in e-commerce</w:t>
-                            </w:r>
-                          </w:p>
-                        </w:tc>
-                        <w:tc>
-                          <w:tcPr>
-                            <w:tcW w:w="4348" w:type="dxa"/>
-                          </w:tcPr>
-                          <w:p>
-                            <w:pPr>
-                              <w:jc w:val="center"/>
-                              <w:cnfStyle w:val="100000000000" w:firstRow="1" w:lastRow="0" w:firstColumn="0" w:lastColumn="0" w:oddVBand="0" w:evenVBand="0" w:oddHBand="0" w:evenHBand="0" w:firstRowFirstColumn="0" w:firstRowLastColumn="0" w:lastRowFirstColumn="0" w:lastRowLastColumn="0"/>
-                              <w:rPr>
-                                <w:b w:val="0"/>
-                              </w:rPr>
-                            </w:pPr>
-                            <w:r>
-                              <w:rPr>
-                                <w:b w:val="0"/>
-                              </w:rPr>
-                              <w:t>Common consistent dimensions</w:t>
-                            </w:r>
-                            <w:r>
-                              <w:rPr>
-                                <w:b w:val="0"/>
-                              </w:rPr>
-                              <w:t xml:space="preserve"> to evaluate s-SQ in e-commerce</w:t>
-                            </w:r>
-                          </w:p>
-                        </w:tc>
-                      </w:tr>
-                      <w:tr>
-                        <w:trPr>
-                          <w:cnfStyle w:val="000000100000" w:firstRow="0" w:lastRow="0" w:firstColumn="0" w:lastColumn="0" w:oddVBand="0" w:evenVBand="0" w:oddHBand="1" w:evenHBand="0" w:firstRowFirstColumn="0" w:firstRowLastColumn="0" w:lastRowFirstColumn="0" w:lastRowLastColumn="0"/>
-                          <w:trHeight w:val="743"/>
-                        </w:trPr>
-                        <w:tc>
-                          <w:tcPr>
-                            <w:cnfStyle w:val="001000000000" w:firstRow="0" w:lastRow="0" w:firstColumn="1" w:lastColumn="0" w:oddVBand="0" w:evenVBand="0" w:oddHBand="0" w:evenHBand="0" w:firstRowFirstColumn="0" w:firstRowLastColumn="0" w:lastRowFirstColumn="0" w:lastRowLastColumn="0"/>
-                            <w:tcW w:w="4321" w:type="dxa"/>
-                          </w:tcPr>
-                          <w:p>
-                            <w:pPr>
-                              <w:ind w:left="426"/>
-                              <w:jc w:val="left"/>
-                              <w:rPr>
-                                <w:b w:val="0"/>
-                                <w:lang w:val="en-GB"/>
-                              </w:rPr>
-                            </w:pPr>
-                            <w:r>
-                              <w:rPr>
-                                <w:b w:val="0"/>
-                                <w:lang w:val="en-GB"/>
-                              </w:rPr>
-                              <w:t xml:space="preserve">1. </w:t>
-                            </w:r>
-                            <w:r>
-                              <w:rPr>
-                                <w:b w:val="0"/>
-                                <w:lang w:val="en-GB"/>
-                              </w:rPr>
-                              <w:t>Reliability</w:t>
-                            </w:r>
-                          </w:p>
-                        </w:tc>
-                        <w:tc>
-                          <w:tcPr>
-                            <w:tcW w:w="4348" w:type="dxa"/>
-                          </w:tcPr>
-                          <w:p>
-                            <w:pPr>
-                              <w:pStyle w:val="ListParagraph"/>
-                              <w:numPr>
-                                <w:ilvl w:val="0"/>
-                                <w:numId w:val="48"/>
-                              </w:numPr>
-                              <w:jc w:val="left"/>
-                              <w:cnfStyle w:val="000000100000" w:firstRow="0" w:lastRow="0" w:firstColumn="0" w:lastColumn="0" w:oddVBand="0" w:evenVBand="0" w:oddHBand="1" w:evenHBand="0" w:firstRowFirstColumn="0" w:firstRowLastColumn="0" w:lastRowFirstColumn="0" w:lastRowLastColumn="0"/>
-                              <w:rPr>
-                                <w:lang w:val="en-GB"/>
-                              </w:rPr>
-                            </w:pPr>
-                            <w:r>
-                              <w:rPr>
-                                <w:lang w:val="en-GB"/>
-                              </w:rPr>
-                              <w:t>Reliability/fulfilment</w:t>
-                            </w:r>
-                          </w:p>
-                        </w:tc>
-                      </w:tr>
-                      <w:tr>
-                        <w:trPr>
-                          <w:cnfStyle w:val="000000010000" w:firstRow="0" w:lastRow="0" w:firstColumn="0" w:lastColumn="0" w:oddVBand="0" w:evenVBand="0" w:oddHBand="0" w:evenHBand="1" w:firstRowFirstColumn="0" w:firstRowLastColumn="0" w:lastRowFirstColumn="0" w:lastRowLastColumn="0"/>
-                        </w:trPr>
-                        <w:tc>
-                          <w:tcPr>
-                            <w:cnfStyle w:val="001000000000" w:firstRow="0" w:lastRow="0" w:firstColumn="1" w:lastColumn="0" w:oddVBand="0" w:evenVBand="0" w:oddHBand="0" w:evenHBand="0" w:firstRowFirstColumn="0" w:firstRowLastColumn="0" w:lastRowFirstColumn="0" w:lastRowLastColumn="0"/>
-                            <w:tcW w:w="4321" w:type="dxa"/>
-                          </w:tcPr>
-                          <w:p>
-                            <w:pPr>
-                              <w:ind w:left="426"/>
-                              <w:jc w:val="left"/>
-                              <w:rPr>
-                                <w:b w:val="0"/>
-                                <w:lang w:val="en-GB"/>
-                              </w:rPr>
-                            </w:pPr>
-                            <w:r>
-                              <w:rPr>
-                                <w:b w:val="0"/>
-                                <w:lang w:val="en-GB"/>
-                              </w:rPr>
-                              <w:t xml:space="preserve">2. </w:t>
-                            </w:r>
-                            <w:r>
-                              <w:rPr>
-                                <w:b w:val="0"/>
-                                <w:lang w:val="en-GB"/>
-                              </w:rPr>
-                              <w:t>Web design</w:t>
-                            </w:r>
-                          </w:p>
-                        </w:tc>
-                        <w:tc>
-                          <w:tcPr>
-                            <w:tcW w:w="4348" w:type="dxa"/>
-                          </w:tcPr>
-                          <w:p>
-                            <w:pPr>
-                              <w:pStyle w:val="ListParagraph"/>
-                              <w:numPr>
-                                <w:ilvl w:val="0"/>
-                                <w:numId w:val="48"/>
-                              </w:numPr>
-                              <w:jc w:val="left"/>
-                              <w:cnfStyle w:val="000000010000" w:firstRow="0" w:lastRow="0" w:firstColumn="0" w:lastColumn="0" w:oddVBand="0" w:evenVBand="0" w:oddHBand="0" w:evenHBand="1" w:firstRowFirstColumn="0" w:firstRowLastColumn="0" w:lastRowFirstColumn="0" w:lastRowLastColumn="0"/>
-                              <w:rPr>
-                                <w:lang w:val="en-GB"/>
-                              </w:rPr>
-                            </w:pPr>
-                            <w:r>
-                              <w:rPr>
-                                <w:lang w:val="en-GB"/>
-                              </w:rPr>
-                              <w:t>Web design</w:t>
-                            </w:r>
-                          </w:p>
-                        </w:tc>
-                      </w:tr>
-                      <w:tr>
-                        <w:trPr>
-                          <w:cnfStyle w:val="000000100000" w:firstRow="0" w:lastRow="0" w:firstColumn="0" w:lastColumn="0" w:oddVBand="0" w:evenVBand="0" w:oddHBand="1" w:evenHBand="0" w:firstRowFirstColumn="0" w:firstRowLastColumn="0" w:lastRowFirstColumn="0" w:lastRowLastColumn="0"/>
-                        </w:trPr>
-                        <w:tc>
-                          <w:tcPr>
-                            <w:cnfStyle w:val="001000000000" w:firstRow="0" w:lastRow="0" w:firstColumn="1" w:lastColumn="0" w:oddVBand="0" w:evenVBand="0" w:oddHBand="0" w:evenHBand="0" w:firstRowFirstColumn="0" w:firstRowLastColumn="0" w:lastRowFirstColumn="0" w:lastRowLastColumn="0"/>
-                            <w:tcW w:w="4321" w:type="dxa"/>
-                          </w:tcPr>
-                          <w:p>
-                            <w:pPr>
-                              <w:ind w:left="426"/>
-                              <w:jc w:val="left"/>
-                              <w:rPr>
-                                <w:b w:val="0"/>
-                                <w:lang w:val="en-GB"/>
-                              </w:rPr>
-                            </w:pPr>
-                            <w:r>
-                              <w:rPr>
-                                <w:b w:val="0"/>
-                                <w:lang w:val="en-GB"/>
-                              </w:rPr>
-                              <w:t xml:space="preserve">3. </w:t>
-                            </w:r>
-                            <w:r>
-                              <w:rPr>
-                                <w:b w:val="0"/>
-                                <w:lang w:val="en-GB"/>
-                              </w:rPr>
-                              <w:t>Responsiveness</w:t>
-                            </w:r>
-                          </w:p>
-                        </w:tc>
-                        <w:tc>
-                          <w:tcPr>
-                            <w:tcW w:w="4348" w:type="dxa"/>
-                          </w:tcPr>
-                          <w:p>
-                            <w:pPr>
-                              <w:pStyle w:val="ListParagraph"/>
-                              <w:numPr>
-                                <w:ilvl w:val="0"/>
-                                <w:numId w:val="48"/>
-                              </w:numPr>
-                              <w:jc w:val="left"/>
-                              <w:cnfStyle w:val="000000100000" w:firstRow="0" w:lastRow="0" w:firstColumn="0" w:lastColumn="0" w:oddVBand="0" w:evenVBand="0" w:oddHBand="1" w:evenHBand="0" w:firstRowFirstColumn="0" w:firstRowLastColumn="0" w:lastRowFirstColumn="0" w:lastRowLastColumn="0"/>
-                              <w:rPr>
-                                <w:lang w:val="en-GB"/>
-                              </w:rPr>
-                            </w:pPr>
-                            <w:r>
-                              <w:rPr>
-                                <w:lang w:val="en-GB"/>
-                              </w:rPr>
-                              <w:t>Responsiveness</w:t>
-                            </w:r>
-                          </w:p>
-                        </w:tc>
-                      </w:tr>
-                      <w:tr>
-                        <w:trPr>
-                          <w:cnfStyle w:val="000000010000" w:firstRow="0" w:lastRow="0" w:firstColumn="0" w:lastColumn="0" w:oddVBand="0" w:evenVBand="0" w:oddHBand="0" w:evenHBand="1" w:firstRowFirstColumn="0" w:firstRowLastColumn="0" w:lastRowFirstColumn="0" w:lastRowLastColumn="0"/>
-                        </w:trPr>
-                        <w:tc>
-                          <w:tcPr>
-                            <w:cnfStyle w:val="001000000000" w:firstRow="0" w:lastRow="0" w:firstColumn="1" w:lastColumn="0" w:oddVBand="0" w:evenVBand="0" w:oddHBand="0" w:evenHBand="0" w:firstRowFirstColumn="0" w:firstRowLastColumn="0" w:lastRowFirstColumn="0" w:lastRowLastColumn="0"/>
-                            <w:tcW w:w="4321" w:type="dxa"/>
-                          </w:tcPr>
-                          <w:p>
-                            <w:pPr>
-                              <w:ind w:left="426"/>
-                              <w:jc w:val="left"/>
-                              <w:rPr>
-                                <w:b w:val="0"/>
-                                <w:lang w:val="en-GB"/>
-                              </w:rPr>
-                            </w:pPr>
-                            <w:r>
-                              <w:rPr>
-                                <w:b w:val="0"/>
-                                <w:lang w:val="en-GB"/>
-                              </w:rPr>
-                              <w:t xml:space="preserve">4. </w:t>
-                            </w:r>
-                            <w:r>
-                              <w:rPr>
-                                <w:b w:val="0"/>
-                                <w:lang w:val="en-GB"/>
-                              </w:rPr>
-                              <w:t>Customer service</w:t>
-                            </w:r>
-                          </w:p>
-                        </w:tc>
-                        <w:tc>
-                          <w:tcPr>
-                            <w:tcW w:w="4348" w:type="dxa"/>
-                          </w:tcPr>
-                          <w:p>
-                            <w:pPr>
-                              <w:pStyle w:val="ListParagraph"/>
-                              <w:numPr>
-                                <w:ilvl w:val="0"/>
-                                <w:numId w:val="48"/>
-                              </w:numPr>
-                              <w:jc w:val="left"/>
-                              <w:cnfStyle w:val="000000010000" w:firstRow="0" w:lastRow="0" w:firstColumn="0" w:lastColumn="0" w:oddVBand="0" w:evenVBand="0" w:oddHBand="0" w:evenHBand="1" w:firstRowFirstColumn="0" w:firstRowLastColumn="0" w:lastRowFirstColumn="0" w:lastRowLastColumn="0"/>
-                              <w:rPr>
-                                <w:lang w:val="en-GB"/>
-                              </w:rPr>
-                            </w:pPr>
-                            <w:r>
-                              <w:rPr>
-                                <w:lang w:val="en-GB"/>
-                              </w:rPr>
-                              <w:t>Privacy/security</w:t>
-                            </w:r>
-                          </w:p>
-                        </w:tc>
-                      </w:tr>
-                      <w:tr>
-                        <w:trPr>
-                          <w:cnfStyle w:val="000000100000" w:firstRow="0" w:lastRow="0" w:firstColumn="0" w:lastColumn="0" w:oddVBand="0" w:evenVBand="0" w:oddHBand="1" w:evenHBand="0" w:firstRowFirstColumn="0" w:firstRowLastColumn="0" w:lastRowFirstColumn="0" w:lastRowLastColumn="0"/>
-                        </w:trPr>
-                        <w:tc>
-                          <w:tcPr>
-                            <w:cnfStyle w:val="001000000000" w:firstRow="0" w:lastRow="0" w:firstColumn="1" w:lastColumn="0" w:oddVBand="0" w:evenVBand="0" w:oddHBand="0" w:evenHBand="0" w:firstRowFirstColumn="0" w:firstRowLastColumn="0" w:lastRowFirstColumn="0" w:lastRowLastColumn="0"/>
-                            <w:tcW w:w="4321" w:type="dxa"/>
-                          </w:tcPr>
-                          <w:p>
-                            <w:pPr>
-                              <w:ind w:left="426"/>
-                              <w:jc w:val="left"/>
-                              <w:rPr>
-                                <w:b w:val="0"/>
-                              </w:rPr>
-                            </w:pPr>
-                            <w:r>
-                              <w:rPr>
-                                <w:b w:val="0"/>
-                                <w:lang w:val="en-GB"/>
-                              </w:rPr>
-                              <w:t xml:space="preserve">5. </w:t>
-                            </w:r>
-                            <w:r>
-                              <w:rPr>
-                                <w:b w:val="0"/>
-                                <w:lang w:val="en-GB"/>
-                              </w:rPr>
-                              <w:t>Personalization</w:t>
-                            </w:r>
-                          </w:p>
-                        </w:tc>
-                        <w:tc>
-                          <w:tcPr>
-                            <w:tcW w:w="4348" w:type="dxa"/>
-                          </w:tcPr>
-                          <w:p>
-                            <w:pPr>
-                              <w:pStyle w:val="ListParagraph"/>
-                              <w:numPr>
-                                <w:ilvl w:val="0"/>
-                                <w:numId w:val="48"/>
-                              </w:numPr>
-                              <w:jc w:val="left"/>
-                              <w:cnfStyle w:val="000000100000" w:firstRow="0" w:lastRow="0" w:firstColumn="0" w:lastColumn="0" w:oddVBand="0" w:evenVBand="0" w:oddHBand="1" w:evenHBand="0" w:firstRowFirstColumn="0" w:firstRowLastColumn="0" w:lastRowFirstColumn="0" w:lastRowLastColumn="0"/>
-                              <w:rPr>
-                                <w:lang w:val="en-GB"/>
-                              </w:rPr>
-                            </w:pPr>
-                            <w:r>
-                              <w:rPr>
-                                <w:lang w:val="en-GB"/>
-                              </w:rPr>
-                              <w:t>Ease of use/usability</w:t>
-                            </w:r>
-                          </w:p>
-                        </w:tc>
-                      </w:tr>
-                      <w:tr>
-                        <w:trPr>
-                          <w:cnfStyle w:val="000000010000" w:firstRow="0" w:lastRow="0" w:firstColumn="0" w:lastColumn="0" w:oddVBand="0" w:evenVBand="0" w:oddHBand="0" w:evenHBand="1" w:firstRowFirstColumn="0" w:firstRowLastColumn="0" w:lastRowFirstColumn="0" w:lastRowLastColumn="0"/>
-                        </w:trPr>
-                        <w:tc>
-                          <w:tcPr>
-                            <w:cnfStyle w:val="001000000000" w:firstRow="0" w:lastRow="0" w:firstColumn="1" w:lastColumn="0" w:oddVBand="0" w:evenVBand="0" w:oddHBand="0" w:evenHBand="0" w:firstRowFirstColumn="0" w:firstRowLastColumn="0" w:lastRowFirstColumn="0" w:lastRowLastColumn="0"/>
-                            <w:tcW w:w="4321" w:type="dxa"/>
-                          </w:tcPr>
-                          <w:p>
-                            <w:pPr>
-                              <w:rPr>
-                                <w:b w:val="0"/>
-                              </w:rPr>
-                            </w:pPr>
-                          </w:p>
-                        </w:tc>
-                        <w:tc>
-                          <w:tcPr>
-                            <w:tcW w:w="4348" w:type="dxa"/>
-                          </w:tcPr>
-                          <w:p>
-                            <w:pPr>
-                              <w:pStyle w:val="ListParagraph"/>
-                              <w:numPr>
-                                <w:ilvl w:val="0"/>
-                                <w:numId w:val="48"/>
-                              </w:numPr>
-                              <w:jc w:val="left"/>
-                              <w:cnfStyle w:val="000000010000" w:firstRow="0" w:lastRow="0" w:firstColumn="0" w:lastColumn="0" w:oddVBand="0" w:evenVBand="0" w:oddHBand="0" w:evenHBand="1" w:firstRowFirstColumn="0" w:firstRowLastColumn="0" w:lastRowFirstColumn="0" w:lastRowLastColumn="0"/>
-                              <w:rPr>
-                                <w:lang w:val="en-GB"/>
-                              </w:rPr>
-                            </w:pPr>
-                            <w:r>
-                              <w:rPr>
-                                <w:lang w:val="en-GB"/>
-                              </w:rPr>
-                              <w:t>Information quality/benefit</w:t>
-                            </w:r>
-                          </w:p>
-                        </w:tc>
-                      </w:tr>
-                    </w:tbl>
-                    <w:p/>
+                    <w:p>
+                      <w:r>
+                        <w:rPr>
+                          <w:noProof/>
+                          <w:lang w:val="en-US" w:eastAsia="en-US"/>
+                        </w:rPr>
+                        <w:drawing>
+                          <wp:inline distT="0" distB="0" distL="0" distR="0" wp14:anchorId="61CA40E7" wp14:editId="237900BE">
+                            <wp:extent cx="4067252" cy="2147083"/>
+                            <wp:effectExtent l="0" t="0" r="0" b="12065"/>
+                            <wp:docPr id="3" name="Picture 3"/>
+                            <wp:cNvGraphicFramePr>
+                              <a:graphicFrameLocks xmlns:a="http://schemas.openxmlformats.org/drawingml/2006/main" noChangeAspect="1"/>
+                            </wp:cNvGraphicFramePr>
+                            <a:graphic xmlns:a="http://schemas.openxmlformats.org/drawingml/2006/main">
+                              <a:graphicData uri="http://schemas.openxmlformats.org/drawingml/2006/picture">
+                                <pic:pic xmlns:pic="http://schemas.openxmlformats.org/drawingml/2006/picture">
+                                  <pic:nvPicPr>
+                                    <pic:cNvPr id="0" name="Screen Shot 2016-08-15 at 16.11.11.png"/>
+                                    <pic:cNvPicPr/>
+                                  </pic:nvPicPr>
+                                  <pic:blipFill>
+                                    <a:blip r:embed="rId20">
+                                      <a:extLst>
+                                        <a:ext uri="{28A0092B-C50C-407E-A947-70E740481C1C}">
+                                          <a14:useLocalDpi xmlns:a14="http://schemas.microsoft.com/office/drawing/2010/main" val="0"/>
+                                        </a:ext>
+                                      </a:extLst>
+                                    </a:blip>
+                                    <a:stretch>
+                                      <a:fillRect/>
+                                    </a:stretch>
+                                  </pic:blipFill>
+                                  <pic:spPr>
+                                    <a:xfrm>
+                                      <a:off x="0" y="0"/>
+                                      <a:ext cx="4067739" cy="2147340"/>
+                                    </a:xfrm>
+                                    <a:prstGeom prst="rect">
+                                      <a:avLst/>
+                                    </a:prstGeom>
+                                  </pic:spPr>
+                                </pic:pic>
+                              </a:graphicData>
+                            </a:graphic>
+                          </wp:inline>
+                        </w:drawing>
+                      </w:r>
+                    </w:p>
                   </w:txbxContent>
                 </v:textbox>
                 <w10:anchorlock/>
@@ -21643,7 +20590,6 @@
           </mc:Fallback>
         </mc:AlternateContent>
       </w:r>
-      <w:bookmarkEnd w:id="29"/>
     </w:p>
     <w:p>
       <w:pPr>
@@ -21655,19 +20601,15 @@
         <w:rPr>
           <w:lang w:val="en-GB"/>
         </w:rPr>
-        <w:t>Some of these dimensions are similar to those of service quality dime</w:t>
-      </w:r>
-      <w:r>
-        <w:rPr>
-          <w:lang w:val="en-GB"/>
-        </w:rPr>
-        <w:t>n</w:t>
-      </w:r>
-      <w:r>
-        <w:rPr>
-          <w:lang w:val="en-GB"/>
-        </w:rPr>
-        <w:t>sions, for example ‘Reliability’ which is one of the key dimensions of the offline context is reported in n</w:t>
+        <w:t>Some of these dimensions are similar to those of service quality dimensions, for example ‘Reliability’ which is one of the key</w:t>
+      </w:r>
+      <w:bookmarkStart w:id="29" w:name="_GoBack"/>
+      <w:bookmarkEnd w:id="29"/>
+      <w:r>
+        <w:rPr>
+          <w:lang w:val="en-GB"/>
+        </w:rPr>
+        <w:t xml:space="preserve"> dimensions of the offline context is reported in n</w:t>
       </w:r>
       <w:r>
         <w:rPr>
@@ -21679,31 +20621,7 @@
         <w:rPr>
           <w:lang w:val="en-GB"/>
         </w:rPr>
-        <w:t>merous e-SQ scales. ‘Responsiv</w:t>
-      </w:r>
-      <w:r>
-        <w:rPr>
-          <w:lang w:val="en-GB"/>
-        </w:rPr>
-        <w:t>e</w:t>
-      </w:r>
-      <w:r>
-        <w:rPr>
-          <w:lang w:val="en-GB"/>
-        </w:rPr>
-        <w:t>ness’ which is one of SERVQUAL dimensions is also reported in several studies of e-SQ, but the interpretation of ‘Respo</w:t>
-      </w:r>
-      <w:r>
-        <w:rPr>
-          <w:lang w:val="en-GB"/>
-        </w:rPr>
-        <w:t>n</w:t>
-      </w:r>
-      <w:r>
-        <w:rPr>
-          <w:lang w:val="en-GB"/>
-        </w:rPr>
-        <w:t>siveness’ dimension is different in web-based context from its connotations in the traditional inte</w:t>
+        <w:t>merous e-SQ scales. ‘Responsiveness’ which is one of SERVQUAL dimensions is also reported in several studies of e-SQ, but the inte</w:t>
       </w:r>
       <w:r>
         <w:rPr>
@@ -21715,7 +20633,19 @@
         <w:rPr>
           <w:lang w:val="en-GB"/>
         </w:rPr>
-        <w:t>personal service environment</w:t>
+        <w:t>pretation of ‘Responsiveness’ dimension is different in web-based context from its conn</w:t>
+      </w:r>
+      <w:r>
+        <w:rPr>
+          <w:lang w:val="en-GB"/>
+        </w:rPr>
+        <w:t>o</w:t>
+      </w:r>
+      <w:r>
+        <w:rPr>
+          <w:lang w:val="en-GB"/>
+        </w:rPr>
+        <w:t>tations in the traditional interpersonal service environment</w:t>
       </w:r>
       <w:sdt>
         <w:sdtPr>
@@ -21725,6 +20655,7 @@
           <w:id w:val="-2667426"/>
           <w:citation/>
         </w:sdtPr>
+        <w:sdtEndPr/>
         <w:sdtContent>
           <w:r>
             <w:rPr>
@@ -21761,7 +20692,6 @@
           <w:hyperlink w:anchor="RLa10" w:history="1">
             <w:r>
               <w:rPr>
-                <w:rStyle w:val="Tiitellehtautor"/>
                 <w:noProof/>
                 <w:lang w:val="en-US"/>
               </w:rPr>
@@ -21837,19 +20767,7 @@
         <w:rPr>
           <w:lang w:val="en-GB"/>
         </w:rPr>
-        <w:t>mportant points about e-co</w:t>
-      </w:r>
-      <w:r>
-        <w:rPr>
-          <w:lang w:val="en-GB"/>
-        </w:rPr>
-        <w:t>m</w:t>
-      </w:r>
-      <w:r>
-        <w:rPr>
-          <w:lang w:val="en-GB"/>
-        </w:rPr>
-        <w:t>merce are:</w:t>
+        <w:t>mportant points about e-commerce are:</w:t>
       </w:r>
     </w:p>
     <w:p>
@@ -21867,6 +20785,7 @@
         <w:rPr>
           <w:lang w:val="en-GB"/>
         </w:rPr>
+        <w:lastRenderedPageBreak/>
         <w:t>Business to Consumer (B2C) e-commerce is still new and unproven to many cu</w:t>
       </w:r>
       <w:r>
@@ -21899,21 +20818,7 @@
           <w:highlight w:val="green"/>
           <w:lang w:val="en-GB"/>
         </w:rPr>
-        <w:t>A proactive strategy to develop and implement e-services is important r</w:t>
-      </w:r>
-      <w:r>
-        <w:rPr>
-          <w:highlight w:val="green"/>
-          <w:lang w:val="en-GB"/>
-        </w:rPr>
-        <w:t>e</w:t>
-      </w:r>
-      <w:r>
-        <w:rPr>
-          <w:highlight w:val="green"/>
-          <w:lang w:val="en-GB"/>
-        </w:rPr>
-        <w:t>quirement in B2C e-commerce.</w:t>
+        <w:t>A proactive strategy to develop and implement e-services is important requirement in B2C e-commerce.</w:t>
       </w:r>
     </w:p>
     <w:p>
@@ -22054,7 +20959,6 @@
           <w:hyperlink w:anchor="Moh" w:history="1">
             <w:r>
               <w:rPr>
-                <w:rStyle w:val="Tiitellehtautor"/>
                 <w:noProof/>
                 <w:lang w:val="en-US"/>
               </w:rPr>
@@ -22089,11 +20993,7 @@
         <w:t xml:space="preserve"> </w:t>
       </w:r>
       <w:r>
-        <w:t xml:space="preserve">increasing effectiveness and efficiency. For example, citizens and businesses can get information about government policies and regulations and apply for government benefits </w:t>
-      </w:r>
-      <w:r>
-        <w:lastRenderedPageBreak/>
-        <w:t>from anywhere at any time by using e-government services. Electrocnic government can be used as a tool to improve the transparency of government, leading to more accountability and less depravity.</w:t>
+        <w:t>increasing effectiveness and efficiency. For example, citizens and businesses can get information about government policies and regulations and apply for government benefits from anywhere at any time by using e-government services. Electrocnic government can be used as a tool to improve the transparency of government, leading to more accountability and less depravity.</w:t>
       </w:r>
       <w:r>
         <w:t xml:space="preserve"> </w:t>
@@ -22130,7 +21030,6 @@
           <w:hyperlink w:anchor="AAl08" w:history="1">
             <w:r>
               <w:rPr>
-                <w:rStyle w:val="Tiitellehtautor"/>
                 <w:noProof/>
                 <w:lang w:val="en-US"/>
               </w:rPr>
@@ -22193,7 +21092,6 @@
           <w:hyperlink w:anchor="JSa03" w:history="1">
             <w:r>
               <w:rPr>
-                <w:rStyle w:val="Tiitellehtautor"/>
                 <w:noProof/>
                 <w:lang w:val="en-US"/>
               </w:rPr>
@@ -22210,7 +21108,6 @@
           <w:hyperlink w:anchor="Owe13" w:history="1">
             <w:r>
               <w:rPr>
-                <w:rStyle w:val="Tiitellehtautor"/>
                 <w:noProof/>
                 <w:lang w:val="en-US"/>
               </w:rPr>
@@ -22261,7 +21158,6 @@
           <w:hyperlink w:anchor="HLi09" w:history="1">
             <w:r>
               <w:rPr>
-                <w:rStyle w:val="Tiitellehtautor"/>
                 <w:noProof/>
                 <w:lang w:val="en-US"/>
               </w:rPr>
@@ -22350,16 +21246,16 @@
         <w:t xml:space="preserve"> dimensions</w:t>
       </w:r>
       <w:r>
-        <w:t xml:space="preserve"> (where none of the 4-dimensions  from this thesis work were considerd). Conceptual Model for e-government services does not consider any of the 4-dimensions (AUES) although it was based on improvements of Parasuraman et al. model. During 2010 (Sá, F., et al. 2014) Alanezi, Kamil and Basri did a proposal to measure quality of e-government services, here Security was considered as part of its conception.</w:t>
+        <w:t xml:space="preserve"> (where none of the 4-dimensions  from this thesis work were considerd). Conceptual Model for e-government </w:t>
+      </w:r>
+      <w:r>
+        <w:lastRenderedPageBreak/>
+        <w:t>services does not consider any of the 4-dimensions (AUES) although it was based on improvements of Parasuraman et al. model. During 2010 (Sá, F., et al. 2014) Alanezi, Kamil and Basri did a proposal to measure quality of e-government services, here Security was considered as part of its conception.</w:t>
       </w:r>
     </w:p>
     <w:p>
       <w:r>
-        <w:t xml:space="preserve">E-government service portals need to understand user needs more than government's perspectives or interests. This is a challenge, that's why it's important to have standardized framework that makes architecture of government service portals as clear as possible, the easier is to find information from user’s perspective the better. According to Sarantis, D., et al. (2009) standard frameworks for electronic governments service portals are still in early age; available technologies are used on advanced profitable products. Considered potential and capabilities of having an applicable, sustainable and ever-expanding framework are guidelines (of the framework), to design, development and operation of portals in central, regional and other levels of government. A general accepted definition for government portal and its characteristics definition, is still pending, therefore concept of a portal has not yet been standardized and as a result each entity which implements their own designs, set its own functionality and technical specifications and put own needs </w:t>
-      </w:r>
-      <w:r>
-        <w:lastRenderedPageBreak/>
-        <w:t>before other more important, which are from customers, citizens and businesses. There are implemented e-government services which are not well-designed or not promoted with agencies that provide them.</w:t>
+        <w:t>E-government service portals need to understand user needs more than government's perspectives or interests. This is a challenge, that's why it's important to have standardized framework that makes architecture of government service portals as clear as possible, the easier is to find information from user’s perspective the better. According to Sarantis, D., et al. (2009) standard frameworks for electronic governments service portals are still in early age; available technologies are used on advanced profitable products. Considered potential and capabilities of having an applicable, sustainable and ever-expanding framework are guidelines (of the framework), to design, development and operation of portals in central, regional and other levels of government. A general accepted definition for government portal and its characteristics definition, is still pending, therefore concept of a portal has not yet been standardized and as a result each entity which implements their own designs, set its own functionality and technical specifications and put own needs before other more important, which are from customers, citizens and businesses. There are implemented e-government services which are not well-designed or not promoted with agencies that provide them.</w:t>
       </w:r>
     </w:p>
     <w:p>
@@ -22414,7 +21310,6 @@
           <w:hyperlink w:anchor="Dem09" w:history="1">
             <w:r>
               <w:rPr>
-                <w:rStyle w:val="Tiitellehtautor"/>
                 <w:noProof/>
                 <w:highlight w:val="yellow"/>
                 <w:lang w:val="en-US"/>
@@ -22597,6 +21492,7 @@
     </w:p>
     <w:p>
       <w:r>
+        <w:lastRenderedPageBreak/>
         <w:t xml:space="preserve">Difficulty to find the needed information and services, complexity </w:t>
       </w:r>
       <w:r>
@@ -22631,7 +21527,6 @@
           <w:hyperlink w:anchor="CHa07" w:history="1">
             <w:r>
               <w:rPr>
-                <w:rStyle w:val="Tiitellehtautor"/>
                 <w:noProof/>
                 <w:lang w:val="en-US"/>
               </w:rPr>
@@ -22690,7 +21585,6 @@
           <w:hyperlink w:anchor="CWT" w:history="1">
             <w:r>
               <w:rPr>
-                <w:rStyle w:val="Tiitellehtautor"/>
                 <w:noProof/>
                 <w:lang w:val="en-US"/>
               </w:rPr>
@@ -22746,7 +21640,6 @@
           <w:hyperlink w:anchor="Moh" w:history="1">
             <w:r>
               <w:rPr>
-                <w:rStyle w:val="Tiitellehtautor"/>
                 <w:noProof/>
                 <w:lang w:val="en-US"/>
               </w:rPr>
@@ -22802,7 +21695,6 @@
           <w:hyperlink w:anchor="Moh" w:history="1">
             <w:r>
               <w:rPr>
-                <w:rStyle w:val="Tiitellehtautor"/>
                 <w:noProof/>
                 <w:lang w:val="en-US"/>
               </w:rPr>
@@ -22865,7 +21757,6 @@
           <w:hyperlink w:anchor="ECr07" w:history="1">
             <w:r>
               <w:rPr>
-                <w:rStyle w:val="Tiitellehtautor"/>
                 <w:noProof/>
                 <w:lang w:val="en-US"/>
               </w:rPr>
@@ -22894,7 +21785,6 @@
       </w:pPr>
       <w:bookmarkStart w:id="31" w:name="_Toc332882811"/>
       <w:r>
-        <w:lastRenderedPageBreak/>
         <w:t>E</w:t>
       </w:r>
       <w:r>
@@ -22947,7 +21837,6 @@
           <w:hyperlink w:anchor="Owe13" w:history="1">
             <w:r>
               <w:rPr>
-                <w:rStyle w:val="Tiitellehtautor"/>
                 <w:noProof/>
                 <w:lang w:val="en-US"/>
               </w:rPr>
@@ -22967,7 +21856,11 @@
         </w:sdtContent>
       </w:sdt>
       <w:r>
-        <w:t>. E-infrastructures usually take place when various applications merge allowing dissimilar applications to be linked into networks. E-infraestructure design never starts in a green-field situation, this means that the central problem is how to integrate existing applications, which are locally controlled by different organizations into an interoperable distributed e-infrestructure of IT capabilities, there is no concrete way to accomplish this. Interoperability in e-government shoud enable efficient information exchange between applications from different agencies in order to provide high quality services to both, businesses and citizens. E-infraestructures are not designed by an omnipotent design and the e-infraestructre emerges from e-infraestructure growth.</w:t>
+        <w:t>. E-infrastructures usually take place when various applications merge allowing dissimilar applications to be linked into networks. E-infraestructure design never starts in a green-field situation, this means that the central problem is how to integrate existing applications, which are locally controlled by different organizations into an interoperable distributed e-infrestructure of IT capabilities, there is no concrete way to accomplish this. Interoperability in e-government shoud enable efficient information exchange between applications from different agencies in order to provide high quality services to both, businesses and citizens. E-</w:t>
+      </w:r>
+      <w:r>
+        <w:lastRenderedPageBreak/>
+        <w:t>infraestructures are not designed by an omnipotent design and the e-infraestructre emerges from e-infraestructure growth.</w:t>
       </w:r>
     </w:p>
     <w:p>
@@ -23020,7 +21913,6 @@
           <w:hyperlink w:anchor="Owe13" w:history="1">
             <w:r>
               <w:rPr>
-                <w:rStyle w:val="Tiitellehtautor"/>
                 <w:noProof/>
                 <w:lang w:val="en-US"/>
               </w:rPr>
@@ -23186,14 +22078,7 @@
         <w:rPr>
           <w:lang w:val="en-GB"/>
         </w:rPr>
-        <w:t xml:space="preserve">Around trust and trustworthiness there have been several researches. A trustworthy service is considered to have as minimum a set of elements, those are: preserve and respect the </w:t>
-      </w:r>
-      <w:r>
-        <w:rPr>
-          <w:lang w:val="en-GB"/>
-        </w:rPr>
-        <w:lastRenderedPageBreak/>
-        <w:t>privacy concern of its users, be reliable and be delivered with the top level business inte</w:t>
+        <w:t>Around trust and trustworthiness there have been several researches. A trustworthy service is considered to have as minimum a set of elements, those are: preserve and respect the privacy concern of its users, be reliable and be delivered with the top level business inte</w:t>
       </w:r>
       <w:r>
         <w:rPr>
@@ -23300,7 +22185,6 @@
           <w:hyperlink w:anchor="Egi10" w:history="1">
             <w:r>
               <w:rPr>
-                <w:rStyle w:val="Tiitellehtautor"/>
                 <w:noProof/>
                 <w:lang w:val="en-US"/>
               </w:rPr>
@@ -23326,19 +22210,7 @@
         <w:rPr>
           <w:lang w:val="en-GB"/>
         </w:rPr>
-        <w:t>. Talking about services for the public sector, there is a model, which assist authorities to evaluate maturity and co</w:t>
-      </w:r>
-      <w:r>
-        <w:rPr>
-          <w:lang w:val="en-GB"/>
-        </w:rPr>
-        <w:t>m</w:t>
-      </w:r>
-      <w:r>
-        <w:rPr>
-          <w:lang w:val="en-GB"/>
-        </w:rPr>
-        <w:t xml:space="preserve">plexity level of provided e-services. Some studies with their methodologies of measuring sophistication level have ranked countries for e-government implementation; they bear basic features in common and are based on the stage models of sophistication. According to </w:t>
+        <w:t xml:space="preserve">. Talking about services for the public sector, there is a model, which assist authorities to evaluate maturity and complexity level of provided e-services. Some studies with their methodologies of measuring sophistication level have ranked countries for e-government implementation; they bear basic features in common and are based on the stage models of sophistication. According to </w:t>
       </w:r>
       <w:r>
         <w:t>Al-Dabbous, N.,</w:t>
@@ -23347,19 +22219,14 @@
         <w:rPr>
           <w:lang w:val="en-GB"/>
         </w:rPr>
-        <w:t xml:space="preserve"> et al. (2011) demand of high quality e-services means to have a co</w:t>
-      </w:r>
-      <w:r>
-        <w:rPr>
-          <w:lang w:val="en-GB"/>
-        </w:rPr>
-        <w:t>m</w:t>
-      </w:r>
-      <w:r>
-        <w:rPr>
-          <w:lang w:val="en-GB"/>
-        </w:rPr>
-        <w:t>plex providing system, and contrary, the higher sophistication level means the simpler e-service from the user point of view.</w:t>
+        <w:t xml:space="preserve"> et al. </w:t>
+      </w:r>
+      <w:r>
+        <w:rPr>
+          <w:lang w:val="en-GB"/>
+        </w:rPr>
+        <w:lastRenderedPageBreak/>
+        <w:t>(2011) demand of high quality e-services means to have a complex providing system, and contrary, the higher sophistication level means the simpler e-service from the user point of view.</w:t>
       </w:r>
     </w:p>
     <w:p>
@@ -23412,7 +22279,6 @@
           <w:hyperlink w:anchor="Egi10" w:history="1">
             <w:r>
               <w:rPr>
-                <w:rStyle w:val="Tiitellehtautor"/>
                 <w:noProof/>
                 <w:lang w:val="en-US"/>
               </w:rPr>
@@ -23570,7 +22436,6 @@
         </w:numPr>
       </w:pPr>
       <w:r>
-        <w:lastRenderedPageBreak/>
         <w:t>There are eight fundamental elements affecting the level of trustworthiness of e-service: service personnel, information and communication, technology, policies and plans, service level agreements, privacy, accountability and third party.</w:t>
       </w:r>
     </w:p>
@@ -23680,7 +22545,6 @@
           <w:hyperlink w:anchor="JSa03" w:history="1">
             <w:r>
               <w:rPr>
-                <w:rStyle w:val="Tiitellehtautor"/>
                 <w:noProof/>
                 <w:lang w:val="en-US"/>
               </w:rPr>
@@ -23709,6 +22573,7 @@
       </w:pPr>
       <w:bookmarkStart w:id="33" w:name="_Toc332882813"/>
       <w:r>
+        <w:lastRenderedPageBreak/>
         <w:t>Online environment vs. Traditional business</w:t>
       </w:r>
       <w:bookmarkEnd w:id="33"/>
@@ -23746,7 +22611,6 @@
           <w:hyperlink w:anchor="RLa10" w:history="1">
             <w:r>
               <w:rPr>
-                <w:rStyle w:val="Tiitellehtautor"/>
                 <w:noProof/>
                 <w:lang w:val="en-US"/>
               </w:rPr>
@@ -23816,7 +22680,6 @@
           <w:hyperlink w:anchor="JSa03" w:history="1">
             <w:r>
               <w:rPr>
-                <w:rStyle w:val="Tiitellehtautor"/>
                 <w:noProof/>
                 <w:lang w:val="en-US"/>
               </w:rPr>
@@ -23910,7 +22773,6 @@
           <w:hyperlink w:anchor="MFa07" w:history="1">
             <w:r>
               <w:rPr>
-                <w:rStyle w:val="Tiitellehtautor"/>
                 <w:noProof/>
                 <w:lang w:val="en-US"/>
               </w:rPr>
@@ -23939,7 +22801,6 @@
       </w:pPr>
       <w:bookmarkStart w:id="34" w:name="_Toc332882814"/>
       <w:r>
-        <w:lastRenderedPageBreak/>
         <w:t>Chapter</w:t>
       </w:r>
       <w:r>
@@ -24045,7 +22906,7 @@
                                           </pic:cNvPicPr>
                                         </pic:nvPicPr>
                                         <pic:blipFill>
-                                          <a:blip r:embed="rId15">
+                                          <a:blip r:embed="rId21">
                                             <a:extLst>
                                               <a:ext uri="{28A0092B-C50C-407E-A947-70E740481C1C}">
                                                 <a14:useLocalDpi xmlns:a14="http://schemas.microsoft.com/office/drawing/2010/main" val="0"/>
@@ -24160,7 +23021,7 @@
                                     </pic:cNvPicPr>
                                   </pic:nvPicPr>
                                   <pic:blipFill>
-                                    <a:blip r:embed="rId15">
+                                    <a:blip r:embed="rId22">
                                       <a:extLst>
                                         <a:ext uri="{28A0092B-C50C-407E-A947-70E740481C1C}">
                                           <a14:useLocalDpi xmlns:a14="http://schemas.microsoft.com/office/drawing/2010/main" val="0"/>
@@ -24241,6 +23102,7 @@
         <w:t xml:space="preserve">l the studies propose different </w:t>
       </w:r>
       <w:r>
+        <w:lastRenderedPageBreak/>
         <w:t xml:space="preserve">dimensions for evaluating e-service quality, but </w:t>
       </w:r>
       <w:r>
@@ -24335,11 +23197,7 @@
         <w:t xml:space="preserve">ince the  quality and context for all the different types of e-services </w:t>
       </w:r>
       <w:r>
-        <w:t xml:space="preserve">are different it is not possible to </w:t>
-      </w:r>
-      <w:r>
-        <w:lastRenderedPageBreak/>
-        <w:t>have the most generic way to measure the quality of</w:t>
+        <w:t>are different it is not possible to have the most generic way to measure the quality of</w:t>
       </w:r>
       <w:r>
         <w:t xml:space="preserve"> any kind of</w:t>
@@ -24372,6 +23230,7 @@
           <w:id w:val="-1920779623"/>
           <w:citation/>
         </w:sdtPr>
+        <w:sdtEndPr/>
         <w:sdtContent>
           <w:r>
             <w:fldChar w:fldCharType="begin"/>
@@ -24395,7 +23254,6 @@
           <w:hyperlink w:anchor="May" w:history="1">
             <w:r>
               <w:rPr>
-                <w:rStyle w:val="Tiitellehtautor"/>
                 <w:noProof/>
                 <w:lang w:val="en-US"/>
               </w:rPr>
@@ -24501,19 +23359,7 @@
             <w:rPr>
               <w:lang w:val="en-US"/>
             </w:rPr>
-            <w:instrText xml:space="preserve"> C</w:instrText>
-          </w:r>
-          <w:r>
-            <w:rPr>
-              <w:lang w:val="en-US"/>
-            </w:rPr>
-            <w:instrText>I</w:instrText>
-          </w:r>
-          <w:r>
-            <w:rPr>
-              <w:lang w:val="en-US"/>
-            </w:rPr>
-            <w:instrText xml:space="preserve">TATION ELo12 \l 1033 </w:instrText>
+            <w:instrText xml:space="preserve"> CITATION ELo12 \l 1033 </w:instrText>
           </w:r>
           <w:r>
             <w:fldChar w:fldCharType="separate"/>
@@ -24528,7 +23374,6 @@
           <w:hyperlink w:anchor="ELo12" w:history="1">
             <w:r>
               <w:rPr>
-                <w:rStyle w:val="Tiitellehtautor"/>
                 <w:noProof/>
                 <w:lang w:val="en-US"/>
               </w:rPr>
@@ -24584,7 +23429,6 @@
           <w:hyperlink w:anchor="ELo12" w:history="1">
             <w:r>
               <w:rPr>
-                <w:rStyle w:val="Tiitellehtautor"/>
                 <w:noProof/>
                 <w:lang w:val="en-US"/>
               </w:rPr>
@@ -24627,10 +23471,7 @@
         <w:t>pically are below the expectations of users.</w:t>
       </w:r>
       <w:r>
-        <w:t xml:space="preserve"> </w:t>
-      </w:r>
-      <w:r>
-        <w:t>Diversity on business</w:t>
+        <w:t xml:space="preserve"> Diversity on business</w:t>
       </w:r>
       <w:r>
         <w:t>es</w:t>
@@ -24647,13 +23488,7 @@
         <w:t xml:space="preserve"> four dimensions</w:t>
       </w:r>
       <w:r>
-        <w:t xml:space="preserve"> are </w:t>
-      </w:r>
-      <w:r>
-        <w:t>propose</w:t>
-      </w:r>
-      <w:r>
-        <w:t>d</w:t>
+        <w:t xml:space="preserve"> are proposed</w:t>
       </w:r>
       <w:r>
         <w:t xml:space="preserve"> for understanding</w:t>
@@ -24753,7 +23588,7 @@
                                           <pic:cNvPicPr/>
                                         </pic:nvPicPr>
                                         <pic:blipFill rotWithShape="1">
-                                          <a:blip r:embed="rId16">
+                                          <a:blip r:embed="rId23">
                                             <a:alphaModFix/>
                                             <a:extLst>
                                               <a:ext uri="{28A0092B-C50C-407E-A947-70E740481C1C}">
@@ -24873,7 +23708,7 @@
                                     <pic:cNvPicPr/>
                                   </pic:nvPicPr>
                                   <pic:blipFill rotWithShape="1">
-                                    <a:blip r:embed="rId16">
+                                    <a:blip r:embed="rId24">
                                       <a:alphaModFix/>
                                       <a:extLst>
                                         <a:ext uri="{28A0092B-C50C-407E-A947-70E740481C1C}">
@@ -24960,6 +23795,7 @@
     <w:p/>
     <w:p>
       <w:r>
+        <w:lastRenderedPageBreak/>
         <w:t>We define each dimension and set an hypothesis for each one as follows:</w:t>
       </w:r>
     </w:p>
@@ -25009,7 +23845,6 @@
           <w:hyperlink w:anchor="MKi061" w:history="1">
             <w:r>
               <w:rPr>
-                <w:rStyle w:val="Tiitellehtautor"/>
                 <w:noProof/>
                 <w:lang w:val="en-US"/>
               </w:rPr>
@@ -25050,7 +23885,6 @@
       </w:pPr>
       <w:bookmarkStart w:id="38" w:name="_Toc332882818"/>
       <w:r>
-        <w:lastRenderedPageBreak/>
         <w:t>Usability</w:t>
       </w:r>
       <w:r>
@@ -25091,7 +23925,6 @@
           <w:hyperlink w:anchor="BYo01" w:history="1">
             <w:r>
               <w:rPr>
-                <w:rStyle w:val="Tiitellehtautor"/>
                 <w:noProof/>
                 <w:lang w:val="en-US"/>
               </w:rPr>
@@ -25177,7 +24010,6 @@
           <w:hyperlink w:anchor="MKi061" w:history="1">
             <w:r>
               <w:rPr>
-                <w:rStyle w:val="Tiitellehtautor"/>
                 <w:noProof/>
                 <w:lang w:val="en-US"/>
               </w:rPr>
@@ -25238,7 +24070,6 @@
           <w:hyperlink w:anchor="Moh" w:history="1">
             <w:r>
               <w:rPr>
-                <w:rStyle w:val="Tiitellehtautor"/>
                 <w:noProof/>
                 <w:lang w:val="en-US"/>
               </w:rPr>
@@ -25327,7 +24158,6 @@
           <w:hyperlink w:anchor="Had14" w:history="1">
             <w:r>
               <w:rPr>
-                <w:rStyle w:val="Tiitellehtautor"/>
                 <w:noProof/>
                 <w:lang w:val="en-US"/>
               </w:rPr>
@@ -25383,7 +24213,6 @@
           <w:hyperlink w:anchor="APa05" w:history="1">
             <w:r>
               <w:rPr>
-                <w:rStyle w:val="Tiitellehtautor"/>
                 <w:noProof/>
                 <w:lang w:val="en-US"/>
               </w:rPr>
@@ -25461,6 +24290,7 @@
           <w:id w:val="-452866927"/>
           <w:citation/>
         </w:sdtPr>
+        <w:sdtEndPr/>
         <w:sdtContent>
           <w:r>
             <w:fldChar w:fldCharType="begin"/>
@@ -25484,7 +24314,6 @@
           <w:hyperlink w:anchor="NSe06" w:history="1">
             <w:r>
               <w:rPr>
-                <w:rStyle w:val="Tiitellehtautor"/>
                 <w:noProof/>
                 <w:lang w:val="en-US"/>
               </w:rPr>
@@ -25535,6 +24364,7 @@
           <w:id w:val="804351542"/>
           <w:citation/>
         </w:sdtPr>
+        <w:sdtEndPr/>
         <w:sdtContent>
           <w:r>
             <w:fldChar w:fldCharType="begin"/>
@@ -25565,7 +24395,6 @@
           <w:hyperlink w:anchor="Iha14" w:history="1">
             <w:r>
               <w:rPr>
-                <w:rStyle w:val="Tiitellehtautor"/>
                 <w:noProof/>
                 <w:lang w:val="en-US"/>
               </w:rPr>
@@ -25595,6 +24424,7 @@
           <w:id w:val="-874388892"/>
           <w:citation/>
         </w:sdtPr>
+        <w:sdtEndPr/>
         <w:sdtContent>
           <w:r>
             <w:fldChar w:fldCharType="begin"/>
@@ -25618,7 +24448,6 @@
           <w:hyperlink w:anchor="ZYa03" w:history="1">
             <w:r>
               <w:rPr>
-                <w:rStyle w:val="Tiitellehtautor"/>
                 <w:noProof/>
                 <w:lang w:val="en-US"/>
               </w:rPr>
@@ -25691,6 +24520,7 @@
           <w:id w:val="1152173939"/>
           <w:citation/>
         </w:sdtPr>
+        <w:sdtEndPr/>
         <w:sdtContent>
           <w:r>
             <w:fldChar w:fldCharType="begin"/>
@@ -25721,7 +24551,6 @@
           <w:hyperlink w:anchor="ISO09" w:history="1">
             <w:r>
               <w:rPr>
-                <w:rStyle w:val="Tiitellehtautor"/>
                 <w:noProof/>
                 <w:lang w:val="en-US"/>
               </w:rPr>
@@ -25759,6 +24588,7 @@
           <w:id w:val="-1643340375"/>
           <w:citation/>
         </w:sdtPr>
+        <w:sdtEndPr/>
         <w:sdtContent>
           <w:r>
             <w:fldChar w:fldCharType="begin"/>
@@ -25782,7 +24612,6 @@
           <w:hyperlink w:anchor="BSI11" w:history="1">
             <w:r>
               <w:rPr>
-                <w:rStyle w:val="Tiitellehtautor"/>
                 <w:noProof/>
                 <w:lang w:val="en-US"/>
               </w:rPr>
@@ -25812,6 +24641,7 @@
           <w:id w:val="-1133643345"/>
           <w:citation/>
         </w:sdtPr>
+        <w:sdtEndPr/>
         <w:sdtContent>
           <w:r>
             <w:fldChar w:fldCharType="begin"/>
@@ -25842,7 +24672,6 @@
           <w:hyperlink w:anchor="ISO09" w:history="1">
             <w:r>
               <w:rPr>
-                <w:rStyle w:val="Tiitellehtautor"/>
                 <w:noProof/>
                 <w:lang w:val="en-US"/>
               </w:rPr>
@@ -25874,6 +24703,7 @@
           <w:id w:val="-404143208"/>
           <w:citation/>
         </w:sdtPr>
+        <w:sdtEndPr/>
         <w:sdtContent>
           <w:r>
             <w:fldChar w:fldCharType="begin"/>
@@ -25904,7 +24734,6 @@
           <w:hyperlink w:anchor="May" w:history="1">
             <w:r>
               <w:rPr>
-                <w:rStyle w:val="Tiitellehtautor"/>
                 <w:noProof/>
                 <w:lang w:val="en-US"/>
               </w:rPr>
@@ -25935,10 +24764,7 @@
         <w:t xml:space="preserve"> the question</w:t>
       </w:r>
       <w:r>
-        <w:t xml:space="preserve"> “</w:t>
-      </w:r>
-      <w:r>
-        <w:t xml:space="preserve">What </w:t>
+        <w:t xml:space="preserve"> “What </w:t>
       </w:r>
       <w:r>
         <w:t>are the</w:t>
@@ -25962,10 +24788,7 @@
         <w:t xml:space="preserve"> from the user perspective</w:t>
       </w:r>
       <w:r>
-        <w:t>?“</w:t>
-      </w:r>
-      <w:r>
-        <w:t xml:space="preserve"> was </w:t>
+        <w:t xml:space="preserve">?“ was </w:t>
       </w:r>
       <w:r>
         <w:t>considered</w:t>
@@ -25979,16 +24802,7 @@
         <w:t>Based on ... and f</w:t>
       </w:r>
       <w:r>
-        <w:t>rom the perspective of e-service user</w:t>
-      </w:r>
-      <w:r>
-        <w:t>,</w:t>
-      </w:r>
-      <w:r>
-        <w:t xml:space="preserve"> </w:t>
-      </w:r>
-      <w:r>
-        <w:t>t</w:t>
+        <w:t>rom the perspective of e-service user, t</w:t>
       </w:r>
       <w:r>
         <w:t xml:space="preserve">he </w:t>
@@ -26045,6 +24859,7 @@
           <w:noProof/>
           <w:lang w:val="en-US" w:eastAsia="en-US"/>
         </w:rPr>
+        <w:lastRenderedPageBreak/>
         <mc:AlternateContent>
           <mc:Choice Requires="wps">
             <w:drawing>
@@ -26117,7 +24932,7 @@
                                           <pic:cNvPicPr/>
                                         </pic:nvPicPr>
                                         <pic:blipFill rotWithShape="1">
-                                          <a:blip r:embed="rId17">
+                                          <a:blip r:embed="rId25">
                                             <a:extLst>
                                               <a:ext uri="{28A0092B-C50C-407E-A947-70E740481C1C}">
                                                 <a14:useLocalDpi xmlns:a14="http://schemas.microsoft.com/office/drawing/2010/main" val="0"/>
@@ -26226,7 +25041,7 @@
                                     <pic:cNvPicPr/>
                                   </pic:nvPicPr>
                                   <pic:blipFill rotWithShape="1">
-                                    <a:blip r:embed="rId17">
+                                    <a:blip r:embed="rId26">
                                       <a:extLst>
                                         <a:ext uri="{28A0092B-C50C-407E-A947-70E740481C1C}">
                                           <a14:useLocalDpi xmlns:a14="http://schemas.microsoft.com/office/drawing/2010/main" val="0"/>
@@ -26337,6 +25152,7 @@
           <w:id w:val="-1829424371"/>
           <w:citation/>
         </w:sdtPr>
+        <w:sdtEndPr/>
         <w:sdtContent>
           <w:r>
             <w:fldChar w:fldCharType="begin"/>
@@ -26367,7 +25183,6 @@
           <w:hyperlink w:anchor="BSI11" w:history="1">
             <w:r>
               <w:rPr>
-                <w:rStyle w:val="Tiitellehtautor"/>
                 <w:noProof/>
                 <w:lang w:val="en-US"/>
               </w:rPr>
@@ -26407,13 +25222,7 @@
       </w:pPr>
       <w:bookmarkStart w:id="44" w:name="_Toc332882824"/>
       <w:r>
-        <w:t>Pro</w:t>
-      </w:r>
-      <w:r>
-        <w:t>d</w:t>
-      </w:r>
-      <w:r>
-        <w:t>uct quality model for e-services</w:t>
+        <w:t>Product quality model for e-services</w:t>
       </w:r>
       <w:bookmarkEnd w:id="44"/>
     </w:p>
@@ -26430,6 +25239,7 @@
           <w:id w:val="668912018"/>
           <w:citation/>
         </w:sdtPr>
+        <w:sdtEndPr/>
         <w:sdtContent>
           <w:r>
             <w:rPr>
@@ -26464,7 +25274,6 @@
           <w:hyperlink w:anchor="May" w:history="1">
             <w:r>
               <w:rPr>
-                <w:rStyle w:val="Tiitellehtautor"/>
                 <w:rFonts w:eastAsiaTheme="minorEastAsia"/>
                 <w:noProof/>
                 <w:lang w:val="en-US"/>
@@ -26512,13 +25321,7 @@
     </w:p>
     <w:p>
       <w:r>
-        <w:t xml:space="preserve">In order to propose a set of attributes the question the question “What are the qualitative characteristics of an e-service from the </w:t>
-      </w:r>
-      <w:r>
-        <w:t>provider</w:t>
-      </w:r>
-      <w:r>
-        <w:t xml:space="preserve"> perspective?“ was considered.</w:t>
+        <w:t>In order to propose a set of attributes the question the question “What are the qualitative characteristics of an e-service from the provider perspective?“ was considered.</w:t>
       </w:r>
     </w:p>
     <w:p>
@@ -26532,37 +25335,13 @@
         <w:t>provider</w:t>
       </w:r>
       <w:r>
-        <w:t xml:space="preserve">, the attributes for </w:t>
-      </w:r>
-      <w:r>
-        <w:t xml:space="preserve">product </w:t>
-      </w:r>
-      <w:r>
-        <w:t>quality</w:t>
-      </w:r>
-      <w:r>
-        <w:t xml:space="preserve"> </w:t>
-      </w:r>
-      <w:r>
-        <w:t xml:space="preserve">considered </w:t>
+        <w:t xml:space="preserve">, the attributes for product quality considered </w:t>
       </w:r>
       <w:r>
         <w:t>on</w:t>
       </w:r>
       <w:r>
-        <w:t xml:space="preserve"> this thesis work are: </w:t>
-      </w:r>
-      <w:r>
-        <w:t>Compatibility, Funcionality, and Reliability</w:t>
-      </w:r>
-      <w:r>
-        <w:t xml:space="preserve">, depicted in Figure </w:t>
-      </w:r>
-      <w:r>
-        <w:t>3</w:t>
-      </w:r>
-      <w:r>
-        <w:t>.</w:t>
+        <w:t xml:space="preserve"> this thesis work are: Compatibility, Funcionality, and Reliability, depicted in Figure 3.</w:t>
       </w:r>
     </w:p>
     <w:p>
@@ -26574,6 +25353,7 @@
           <w:noProof/>
           <w:lang w:val="en-US" w:eastAsia="en-US"/>
         </w:rPr>
+        <w:lastRenderedPageBreak/>
         <mc:AlternateContent>
           <mc:Choice Requires="wps">
             <w:drawing>
@@ -26647,7 +25427,7 @@
                                           <pic:cNvPicPr/>
                                         </pic:nvPicPr>
                                         <pic:blipFill>
-                                          <a:blip r:embed="rId18">
+                                          <a:blip r:embed="rId27">
                                             <a:extLst>
                                               <a:ext uri="{28A0092B-C50C-407E-A947-70E740481C1C}">
                                                 <a14:useLocalDpi xmlns:a14="http://schemas.microsoft.com/office/drawing/2010/main" val="0"/>
@@ -26756,7 +25536,7 @@
                                     <pic:cNvPicPr/>
                                   </pic:nvPicPr>
                                   <pic:blipFill>
-                                    <a:blip r:embed="rId18">
+                                    <a:blip r:embed="rId28">
                                       <a:extLst>
                                         <a:ext uri="{28A0092B-C50C-407E-A947-70E740481C1C}">
                                           <a14:useLocalDpi xmlns:a14="http://schemas.microsoft.com/office/drawing/2010/main" val="0"/>
@@ -26843,13 +25623,7 @@
         <w:t xml:space="preserve"> and Reliability</w:t>
       </w:r>
       <w:r>
-        <w:t xml:space="preserve"> contribute to the quality </w:t>
-      </w:r>
-      <w:r>
-        <w:t xml:space="preserve">provided </w:t>
-      </w:r>
-      <w:r>
-        <w:t>in e-services</w:t>
+        <w:t xml:space="preserve"> contribute to the quality provided in e-services</w:t>
       </w:r>
       <w:r>
         <w:t xml:space="preserve"> for users</w:t>
@@ -26901,6 +25675,7 @@
           <w:id w:val="-2136018474"/>
           <w:citation/>
         </w:sdtPr>
+        <w:sdtEndPr/>
         <w:sdtContent>
           <w:r>
             <w:fldChar w:fldCharType="begin"/>
@@ -26924,7 +25699,6 @@
           <w:hyperlink w:anchor="Had14" w:history="1">
             <w:r>
               <w:rPr>
-                <w:rStyle w:val="Tiitellehtautor"/>
                 <w:noProof/>
                 <w:lang w:val="en-US"/>
               </w:rPr>
@@ -26951,6 +25725,7 @@
           <w:id w:val="1316228605"/>
           <w:citation/>
         </w:sdtPr>
+        <w:sdtEndPr/>
         <w:sdtContent>
           <w:r>
             <w:fldChar w:fldCharType="begin"/>
@@ -26974,7 +25749,6 @@
           <w:hyperlink w:anchor="ZYa04" w:history="1">
             <w:r>
               <w:rPr>
-                <w:rStyle w:val="Tiitellehtautor"/>
                 <w:noProof/>
                 <w:lang w:val="en-US"/>
               </w:rPr>
@@ -27001,6 +25775,7 @@
           <w:id w:val="1841118855"/>
           <w:citation/>
         </w:sdtPr>
+        <w:sdtEndPr/>
         <w:sdtContent>
           <w:r>
             <w:fldChar w:fldCharType="begin"/>
@@ -27031,7 +25806,6 @@
           <w:hyperlink w:anchor="RLa10" w:history="1">
             <w:r>
               <w:rPr>
-                <w:rStyle w:val="Tiitellehtautor"/>
                 <w:noProof/>
                 <w:lang w:val="en-US"/>
               </w:rPr>
@@ -27058,6 +25832,7 @@
           <w:id w:val="-1924326244"/>
           <w:citation/>
         </w:sdtPr>
+        <w:sdtEndPr/>
         <w:sdtContent>
           <w:r>
             <w:fldChar w:fldCharType="begin"/>
@@ -27088,7 +25863,6 @@
           <w:hyperlink w:anchor="HLi091" w:history="1">
             <w:r>
               <w:rPr>
-                <w:rStyle w:val="Tiitellehtautor"/>
                 <w:noProof/>
                 <w:lang w:val="en-US"/>
               </w:rPr>
@@ -27144,13 +25918,7 @@
         <w:t xml:space="preserve"> </w:t>
       </w:r>
       <w:r>
-        <w:t>E-service customer perce</w:t>
-      </w:r>
-      <w:r>
-        <w:t>p</w:t>
-      </w:r>
-      <w:r>
-        <w:t>tions</w:t>
+        <w:t>E-service customer perceptions</w:t>
       </w:r>
     </w:p>
     <w:p>
@@ -27206,6 +25974,7 @@
           <w:noProof/>
           <w:lang w:val="en-US" w:eastAsia="en-US"/>
         </w:rPr>
+        <w:lastRenderedPageBreak/>
         <mc:AlternateContent>
           <mc:Choice Requires="wps">
             <w:drawing>
@@ -27279,7 +26048,7 @@
                                           <pic:cNvPicPr/>
                                         </pic:nvPicPr>
                                         <pic:blipFill>
-                                          <a:blip r:embed="rId19">
+                                          <a:blip r:embed="rId29">
                                             <a:extLst>
                                               <a:ext uri="{28A0092B-C50C-407E-A947-70E740481C1C}">
                                                 <a14:useLocalDpi xmlns:a14="http://schemas.microsoft.com/office/drawing/2010/main" val="0"/>
@@ -27382,7 +26151,7 @@
                                     <pic:cNvPicPr/>
                                   </pic:nvPicPr>
                                   <pic:blipFill>
-                                    <a:blip r:embed="rId19">
+                                    <a:blip r:embed="rId30">
                                       <a:extLst>
                                         <a:ext uri="{28A0092B-C50C-407E-A947-70E740481C1C}">
                                           <a14:useLocalDpi xmlns:a14="http://schemas.microsoft.com/office/drawing/2010/main" val="0"/>
@@ -27474,36 +26243,12 @@
     </w:p>
     <w:p>
       <w:r>
-        <w:t xml:space="preserve">// </w:t>
-      </w:r>
-      <w:r>
-        <w:t>E-service provider pe</w:t>
-      </w:r>
-      <w:r>
-        <w:t>r</w:t>
-      </w:r>
-      <w:r>
-        <w:t>ceptions</w:t>
+        <w:t>// E-service provider perceptions</w:t>
       </w:r>
     </w:p>
     <w:p>
       <w:r>
-        <w:t xml:space="preserve">Figure 6, shows the quality product model (Chapter , Part ) and </w:t>
-      </w:r>
-      <w:r>
-        <w:t>and the four proposed dimensions  (Chapter 3, Part 1),</w:t>
-      </w:r>
-      <w:r>
-        <w:t xml:space="preserve"> </w:t>
-      </w:r>
-      <w:r>
-        <w:t xml:space="preserve">where relationships between the </w:t>
-      </w:r>
-      <w:r>
-        <w:t>e-service Product Quality Model</w:t>
-      </w:r>
-      <w:r>
-        <w:t xml:space="preserve"> components and AUES dimensions are shown.</w:t>
+        <w:t>Figure 6, shows the quality product model (Chapter , Part ) and and the four proposed dimensions  (Chapter 3, Part 1), where relationships between the e-service Product Quality Model components and AUES dimensions are shown.</w:t>
       </w:r>
     </w:p>
     <w:p>
@@ -27587,7 +26332,7 @@
                                           <pic:cNvPicPr/>
                                         </pic:nvPicPr>
                                         <pic:blipFill>
-                                          <a:blip r:embed="rId20">
+                                          <a:blip r:embed="rId31">
                                             <a:extLst>
                                               <a:ext uri="{28A0092B-C50C-407E-A947-70E740481C1C}">
                                                 <a14:useLocalDpi xmlns:a14="http://schemas.microsoft.com/office/drawing/2010/main" val="0"/>
@@ -27689,7 +26434,7 @@
                                     <pic:cNvPicPr/>
                                   </pic:nvPicPr>
                                   <pic:blipFill>
-                                    <a:blip r:embed="rId20">
+                                    <a:blip r:embed="rId32">
                                       <a:extLst>
                                         <a:ext uri="{28A0092B-C50C-407E-A947-70E740481C1C}">
                                           <a14:useLocalDpi xmlns:a14="http://schemas.microsoft.com/office/drawing/2010/main" val="0"/>
@@ -27762,13 +26507,7 @@
       </w:pPr>
       <w:bookmarkStart w:id="47" w:name="_Toc332882827"/>
       <w:r>
-        <w:t>Quality in use, Product quality models and AUES d</w:t>
-      </w:r>
-      <w:r>
-        <w:t>i</w:t>
-      </w:r>
-      <w:r>
-        <w:t>mensions</w:t>
+        <w:t>Quality in use, Product quality models and AUES dimensions</w:t>
       </w:r>
       <w:bookmarkEnd w:id="47"/>
     </w:p>
@@ -27782,6 +26521,11 @@
         <w:jc w:val="center"/>
       </w:pPr>
       <w:r>
+        <w:rPr>
+          <w:noProof/>
+          <w:lang w:val="en-US" w:eastAsia="en-US"/>
+        </w:rPr>
+        <w:lastRenderedPageBreak/>
         <mc:AlternateContent>
           <mc:Choice Requires="wps">
             <w:drawing>
@@ -27854,7 +26598,7 @@
                                           <pic:cNvPicPr/>
                                         </pic:nvPicPr>
                                         <pic:blipFill>
-                                          <a:blip r:embed="rId21">
+                                          <a:blip r:embed="rId33">
                                             <a:extLst>
                                               <a:ext uri="{28A0092B-C50C-407E-A947-70E740481C1C}">
                                                 <a14:useLocalDpi xmlns:a14="http://schemas.microsoft.com/office/drawing/2010/main" val="0"/>
@@ -27956,7 +26700,7 @@
                                     <pic:cNvPicPr/>
                                   </pic:nvPicPr>
                                   <pic:blipFill>
-                                    <a:blip r:embed="rId21">
+                                    <a:blip r:embed="rId34">
                                       <a:extLst>
                                         <a:ext uri="{28A0092B-C50C-407E-A947-70E740481C1C}">
                                           <a14:useLocalDpi xmlns:a14="http://schemas.microsoft.com/office/drawing/2010/main" val="0"/>
@@ -28048,6 +26792,10 @@
     </w:p>
     <w:p>
       <w:r>
+        <w:rPr>
+          <w:noProof/>
+          <w:lang w:val="en-US" w:eastAsia="en-US"/>
+        </w:rPr>
         <mc:AlternateContent>
           <mc:Choice Requires="wps">
             <w:drawing>
@@ -28162,7 +26910,7 @@
                                           <pic:cNvPicPr/>
                                         </pic:nvPicPr>
                                         <pic:blipFill>
-                                          <a:blip r:embed="rId22">
+                                          <a:blip r:embed="rId35">
                                             <a:extLst>
                                               <a:ext uri="{28A0092B-C50C-407E-A947-70E740481C1C}">
                                                 <a14:useLocalDpi xmlns:a14="http://schemas.microsoft.com/office/drawing/2010/main" val="0"/>
@@ -28275,7 +27023,7 @@
                                     <pic:cNvPicPr/>
                                   </pic:nvPicPr>
                                   <pic:blipFill>
-                                    <a:blip r:embed="rId22">
+                                    <a:blip r:embed="rId36">
                                       <a:extLst>
                                         <a:ext uri="{28A0092B-C50C-407E-A947-70E740481C1C}">
                                           <a14:useLocalDpi xmlns:a14="http://schemas.microsoft.com/office/drawing/2010/main" val="0"/>
@@ -28349,19 +27097,14 @@
         <w:rPr>
           <w:b/>
         </w:rPr>
+        <w:lastRenderedPageBreak/>
         <w:t>H</w:t>
       </w:r>
       <w:r>
         <w:rPr>
           <w:b/>
         </w:rPr>
-        <w:t>4.</w:t>
-      </w:r>
-      <w:r>
-        <w:rPr>
-          <w:b/>
-        </w:rPr>
-        <w:t>6.2</w:t>
+        <w:t>4.6.2</w:t>
       </w:r>
       <w:r>
         <w:t>: Degree of Usability quality dimension contributes directly but independently to Convenience, Compatibility, and Functionality qualitative characteristics.</w:t>
@@ -28378,13 +27121,7 @@
         <w:rPr>
           <w:b/>
         </w:rPr>
-        <w:t>4.</w:t>
-      </w:r>
-      <w:r>
-        <w:rPr>
-          <w:b/>
-        </w:rPr>
-        <w:t>6.3</w:t>
+        <w:t>4.6.3</w:t>
       </w:r>
       <w:r>
         <w:t xml:space="preserve">: </w:t>
@@ -28404,13 +27141,7 @@
         <w:rPr>
           <w:b/>
         </w:rPr>
-        <w:t>4.</w:t>
-      </w:r>
-      <w:r>
-        <w:rPr>
-          <w:b/>
-        </w:rPr>
-        <w:t>6.4</w:t>
+        <w:t>4.6.4</w:t>
       </w:r>
       <w:r>
         <w:t xml:space="preserve">: </w:t>
@@ -28433,13 +27164,7 @@
         <w:t>AUES and k</w:t>
       </w:r>
       <w:r>
-        <w:t>ey e-service dimensional comp</w:t>
-      </w:r>
-      <w:r>
-        <w:t>o</w:t>
-      </w:r>
-      <w:r>
-        <w:t>nents</w:t>
+        <w:t>ey e-service dimensional components</w:t>
       </w:r>
       <w:bookmarkEnd w:id="49"/>
       <w:r>
@@ -28558,7 +27283,7 @@
                                           <pic:cNvPicPr/>
                                         </pic:nvPicPr>
                                         <pic:blipFill>
-                                          <a:blip r:embed="rId23">
+                                          <a:blip r:embed="rId37">
                                             <a:extLst>
                                               <a:ext uri="{28A0092B-C50C-407E-A947-70E740481C1C}">
                                                 <a14:useLocalDpi xmlns:a14="http://schemas.microsoft.com/office/drawing/2010/main" val="0"/>
@@ -28660,7 +27385,7 @@
                                     <pic:cNvPicPr/>
                                   </pic:nvPicPr>
                                   <pic:blipFill>
-                                    <a:blip r:embed="rId23">
+                                    <a:blip r:embed="rId38">
                                       <a:extLst>
                                         <a:ext uri="{28A0092B-C50C-407E-A947-70E740481C1C}">
                                           <a14:useLocalDpi xmlns:a14="http://schemas.microsoft.com/office/drawing/2010/main" val="0"/>
@@ -28732,6 +27457,7 @@
         <w:jc w:val="left"/>
       </w:pPr>
       <w:r>
+        <w:lastRenderedPageBreak/>
         <w:t>Following subsections contain definition</w:t>
       </w:r>
       <w:r>
@@ -28800,7 +27526,6 @@
           <w:hyperlink w:anchor="KWa02" w:history="1">
             <w:r>
               <w:rPr>
-                <w:rStyle w:val="Tiitellehtautor"/>
                 <w:noProof/>
                 <w:lang w:val="en-US"/>
               </w:rPr>
@@ -28858,7 +27583,6 @@
           <w:hyperlink w:anchor="HLi091" w:history="1">
             <w:r>
               <w:rPr>
-                <w:rStyle w:val="Tiitellehtautor"/>
                 <w:noProof/>
                 <w:lang w:val="en-US"/>
               </w:rPr>
@@ -28918,7 +27642,6 @@
           <w:hyperlink w:anchor="MKi061" w:history="1">
             <w:r>
               <w:rPr>
-                <w:rStyle w:val="Tiitellehtautor"/>
                 <w:noProof/>
                 <w:lang w:val="en-US"/>
               </w:rPr>
@@ -29021,14 +27744,10 @@
       </w:pPr>
       <w:bookmarkStart w:id="52" w:name="_Toc332882831"/>
       <w:r>
-        <w:lastRenderedPageBreak/>
         <w:t>Usability</w:t>
       </w:r>
       <w:r>
-        <w:t xml:space="preserve"> </w:t>
-      </w:r>
-      <w:r>
-        <w:t>key components</w:t>
+        <w:t xml:space="preserve"> key components</w:t>
       </w:r>
       <w:bookmarkEnd w:id="52"/>
     </w:p>
@@ -29097,7 +27816,6 @@
           <w:hyperlink w:anchor="ZYa04" w:history="1">
             <w:r>
               <w:rPr>
-                <w:rStyle w:val="Tiitellehtautor"/>
                 <w:noProof/>
                 <w:lang w:val="en-US"/>
               </w:rPr>
@@ -29158,7 +27876,6 @@
           <w:hyperlink w:anchor="APa05" w:history="1">
             <w:r>
               <w:rPr>
-                <w:rStyle w:val="Tiitellehtautor"/>
                 <w:noProof/>
                 <w:lang w:val="en-US"/>
               </w:rPr>
@@ -29188,6 +27905,7 @@
           <w:id w:val="-1399584233"/>
           <w:citation/>
         </w:sdtPr>
+        <w:sdtEndPr/>
         <w:sdtContent>
           <w:r>
             <w:fldChar w:fldCharType="begin"/>
@@ -29218,7 +27936,6 @@
           <w:hyperlink w:anchor="BYo01" w:history="1">
             <w:r>
               <w:rPr>
-                <w:rStyle w:val="Tiitellehtautor"/>
                 <w:noProof/>
                 <w:lang w:val="en-US"/>
               </w:rPr>
@@ -29328,10 +28045,7 @@
         <w:t>Efficiency</w:t>
       </w:r>
       <w:r>
-        <w:t xml:space="preserve"> </w:t>
-      </w:r>
-      <w:r>
-        <w:t>key components</w:t>
+        <w:t xml:space="preserve"> key components</w:t>
       </w:r>
       <w:bookmarkEnd w:id="53"/>
     </w:p>
@@ -29376,6 +28090,7 @@
         <w:rPr>
           <w:b/>
         </w:rPr>
+        <w:lastRenderedPageBreak/>
         <w:t>Responsiveness</w:t>
       </w:r>
       <w:r>
@@ -29386,6 +28101,7 @@
           <w:id w:val="-1391809296"/>
           <w:citation/>
         </w:sdtPr>
+        <w:sdtEndPr/>
         <w:sdtContent>
           <w:r>
             <w:fldChar w:fldCharType="begin"/>
@@ -29416,7 +28132,6 @@
           <w:hyperlink w:anchor="HLi091" w:history="1">
             <w:r>
               <w:rPr>
-                <w:rStyle w:val="Tiitellehtautor"/>
                 <w:noProof/>
                 <w:lang w:val="en-US"/>
               </w:rPr>
@@ -29477,7 +28192,6 @@
           <w:hyperlink w:anchor="Yan02" w:history="1">
             <w:r>
               <w:rPr>
-                <w:rStyle w:val="Tiitellehtautor"/>
                 <w:noProof/>
                 <w:lang w:val="en-US"/>
               </w:rPr>
@@ -29507,6 +28221,7 @@
           <w:id w:val="1036312163"/>
           <w:citation/>
         </w:sdtPr>
+        <w:sdtEndPr/>
         <w:sdtContent>
           <w:r>
             <w:fldChar w:fldCharType="begin"/>
@@ -29537,7 +28252,6 @@
           <w:hyperlink w:anchor="GGL05" w:history="1">
             <w:r>
               <w:rPr>
-                <w:rStyle w:val="Tiitellehtautor"/>
                 <w:noProof/>
                 <w:lang w:val="en-US"/>
               </w:rPr>
@@ -29616,7 +28330,6 @@
           <w:hyperlink w:anchor="ECr07" w:history="1">
             <w:r>
               <w:rPr>
-                <w:rStyle w:val="Tiitellehtautor"/>
                 <w:noProof/>
                 <w:lang w:val="en-US"/>
               </w:rPr>
@@ -29652,7 +28365,6 @@
           <w:b/>
           <w:lang w:val="en-US"/>
         </w:rPr>
-        <w:lastRenderedPageBreak/>
         <w:t>Time behavior</w:t>
       </w:r>
       <w:r>
@@ -29736,7 +28448,6 @@
           <w:hyperlink w:anchor="MCO09" w:history="1">
             <w:r>
               <w:rPr>
-                <w:rStyle w:val="Tiitellehtautor"/>
                 <w:noProof/>
                 <w:lang w:val="en-US"/>
               </w:rPr>
@@ -29835,7 +28546,6 @@
           <w:hyperlink w:anchor="Int98" w:history="1">
             <w:r>
               <w:rPr>
-                <w:rStyle w:val="Tiitellehtautor"/>
                 <w:noProof/>
                 <w:lang w:val="en-US"/>
               </w:rPr>
@@ -29956,10 +28666,7 @@
         <w:t>Security</w:t>
       </w:r>
       <w:r>
-        <w:t xml:space="preserve"> </w:t>
-      </w:r>
-      <w:r>
-        <w:t>key components</w:t>
+        <w:t xml:space="preserve"> key components</w:t>
       </w:r>
       <w:bookmarkEnd w:id="56"/>
     </w:p>
@@ -29994,6 +28701,7 @@
           <w:id w:val="1587502582"/>
           <w:citation/>
         </w:sdtPr>
+        <w:sdtEndPr/>
         <w:sdtContent>
           <w:r>
             <w:fldChar w:fldCharType="begin"/>
@@ -30024,7 +28732,6 @@
           <w:hyperlink w:anchor="BSI11" w:history="1">
             <w:r>
               <w:rPr>
-                <w:rStyle w:val="Tiitellehtautor"/>
                 <w:noProof/>
                 <w:lang w:val="en-US"/>
               </w:rPr>
@@ -30085,6 +28792,7 @@
         <w:rPr>
           <w:b/>
         </w:rPr>
+        <w:lastRenderedPageBreak/>
         <w:t>Privacy</w:t>
       </w:r>
       <w:r>
@@ -30128,7 +28836,6 @@
           <w:hyperlink w:anchor="APa05" w:history="1">
             <w:r>
               <w:rPr>
-                <w:rStyle w:val="Tiitellehtautor"/>
                 <w:noProof/>
                 <w:lang w:val="en-US"/>
               </w:rPr>
@@ -30189,7 +28896,6 @@
           <w:hyperlink w:anchor="Had14" w:history="1">
             <w:r>
               <w:rPr>
-                <w:rStyle w:val="Tiitellehtautor"/>
                 <w:noProof/>
                 <w:lang w:val="en-US"/>
               </w:rPr>
@@ -30256,7 +28962,6 @@
           <w:hyperlink w:anchor="JEC06" w:history="1">
             <w:r>
               <w:rPr>
-                <w:rStyle w:val="Tiitellehtautor"/>
                 <w:noProof/>
                 <w:lang w:val="en-US"/>
               </w:rPr>
@@ -30441,6 +29146,7 @@
           <w:noProof/>
           <w:lang w:val="en-US" w:eastAsia="en-US"/>
         </w:rPr>
+        <w:lastRenderedPageBreak/>
         <mc:AlternateContent>
           <mc:Choice Requires="wps">
             <w:drawing>
@@ -30514,7 +29220,7 @@
                                           <pic:cNvPicPr/>
                                         </pic:nvPicPr>
                                         <pic:blipFill>
-                                          <a:blip r:embed="rId24">
+                                          <a:blip r:embed="rId39">
                                             <a:extLst>
                                               <a:ext uri="{28A0092B-C50C-407E-A947-70E740481C1C}">
                                                 <a14:useLocalDpi xmlns:a14="http://schemas.microsoft.com/office/drawing/2010/main" val="0"/>
@@ -30620,7 +29326,7 @@
                                     <pic:cNvPicPr/>
                                   </pic:nvPicPr>
                                   <pic:blipFill>
-                                    <a:blip r:embed="rId24">
+                                    <a:blip r:embed="rId40">
                                       <a:extLst>
                                         <a:ext uri="{28A0092B-C50C-407E-A947-70E740481C1C}">
                                           <a14:useLocalDpi xmlns:a14="http://schemas.microsoft.com/office/drawing/2010/main" val="0"/>
@@ -30806,13 +29512,7 @@
         <w:rPr>
           <w:b/>
         </w:rPr>
-        <w:t>4.7.</w:t>
-      </w:r>
-      <w:r>
-        <w:rPr>
-          <w:b/>
-        </w:rPr>
-        <w:t>5</w:t>
+        <w:t>4.7.5</w:t>
       </w:r>
       <w:r>
         <w:t xml:space="preserve">: </w:t>
@@ -30870,6 +29570,7 @@
         <w:rPr>
           <w:b/>
         </w:rPr>
+        <w:lastRenderedPageBreak/>
         <w:t>H</w:t>
       </w:r>
       <w:r>
@@ -31066,7 +29767,7 @@
                                           <pic:cNvPicPr/>
                                         </pic:nvPicPr>
                                         <pic:blipFill>
-                                          <a:blip r:embed="rId25">
+                                          <a:blip r:embed="rId41">
                                             <a:extLst>
                                               <a:ext uri="{28A0092B-C50C-407E-A947-70E740481C1C}">
                                                 <a14:useLocalDpi xmlns:a14="http://schemas.microsoft.com/office/drawing/2010/main" val="0"/>
@@ -31168,7 +29869,7 @@
                                     <pic:cNvPicPr/>
                                   </pic:nvPicPr>
                                   <pic:blipFill>
-                                    <a:blip r:embed="rId25">
+                                    <a:blip r:embed="rId42">
                                       <a:extLst>
                                         <a:ext uri="{28A0092B-C50C-407E-A947-70E740481C1C}">
                                           <a14:useLocalDpi xmlns:a14="http://schemas.microsoft.com/office/drawing/2010/main" val="0"/>
@@ -31237,6 +29938,7 @@
     </w:p>
     <w:p>
       <w:r>
+        <w:lastRenderedPageBreak/>
         <w:t>Table 2 in section 4.5 can be used in order to have a clear understanding on how relationships between qualitative characteristics and AUES qualitative dimensions are.</w:t>
       </w:r>
     </w:p>
@@ -31257,6 +29959,7 @@
       </w:pPr>
       <w:bookmarkStart w:id="62" w:name="_Toc332882838"/>
       <w:r>
+        <w:lastRenderedPageBreak/>
         <w:t>Apply</w:t>
       </w:r>
       <w:r>
@@ -31379,6 +30082,7 @@
       </w:pPr>
       <w:bookmarkStart w:id="71" w:name="_Toc332882847"/>
       <w:r>
+        <w:lastRenderedPageBreak/>
         <w:t>Conclusions and future work</w:t>
       </w:r>
       <w:bookmarkEnd w:id="71"/>
@@ -31432,7 +30136,6 @@
           <w:hyperlink w:anchor="ELo12" w:history="1">
             <w:r>
               <w:rPr>
-                <w:rStyle w:val="Tiitellehtautor"/>
                 <w:noProof/>
                 <w:lang w:val="en-US"/>
               </w:rPr>
@@ -31536,21 +30239,18 @@
     <w:sdt>
       <w:sdtPr>
         <w:rPr>
-          <w:lang w:val="en-GB"/>
-        </w:rPr>
-        <w:id w:val="25567878"/>
-        <w:bibliography/>
-      </w:sdtPr>
-      <w:sdtEndPr>
-        <w:rPr>
           <w:rFonts w:asciiTheme="majorHAnsi" w:eastAsiaTheme="majorEastAsia" w:hAnsiTheme="majorHAnsi" w:cstheme="majorBidi"/>
           <w:b/>
           <w:bCs/>
           <w:sz w:val="28"/>
           <w:szCs w:val="28"/>
+          <w:lang w:val="en-GB"/>
           <w14:ligatures w14:val="standardContextual"/>
         </w:rPr>
-      </w:sdtEndPr>
+        <w:id w:val="25567878"/>
+        <w:bibliography/>
+      </w:sdtPr>
+      <w:sdtEndPr/>
       <w:sdtContent>
         <w:p>
           <w:pPr>
@@ -32372,7 +31072,17 @@
                     <w:iCs/>
                     <w:noProof/>
                   </w:rPr>
-                  <w:t>Journal of Service Research</w:t>
+                  <w:t xml:space="preserve">Journal </w:t>
+                </w:r>
+                <w:r>
+                  <w:rPr>
+                    <w:rFonts w:cs="Times New Roman"/>
+                    <w:i/>
+                    <w:iCs/>
+                    <w:noProof/>
+                  </w:rPr>
+                  <w:lastRenderedPageBreak/>
+                  <w:t>of Service Research</w:t>
                 </w:r>
                 <w:r>
                   <w:rPr>
@@ -32408,6 +31118,7 @@
                     <w:rFonts w:cs="Times New Roman"/>
                     <w:noProof/>
                   </w:rPr>
+                  <w:lastRenderedPageBreak/>
                   <w:t>[14]</w:t>
                 </w:r>
                 <w:bookmarkEnd w:id="87"/>
@@ -33134,7 +31845,17 @@
                     <w:iCs/>
                     <w:noProof/>
                   </w:rPr>
-                  <w:t>Future Generation Communication and Networking Symposia, Second International Conference</w:t>
+                  <w:t xml:space="preserve">Future Generation Communication and Networking Symposia, Second International </w:t>
+                </w:r>
+                <w:r>
+                  <w:rPr>
+                    <w:rFonts w:cs="Times New Roman"/>
+                    <w:i/>
+                    <w:iCs/>
+                    <w:noProof/>
+                  </w:rPr>
+                  <w:lastRenderedPageBreak/>
+                  <w:t>Conference</w:t>
                 </w:r>
                 <w:r>
                   <w:rPr>
@@ -33170,6 +31891,7 @@
                     <w:rFonts w:cs="Times New Roman"/>
                     <w:noProof/>
                   </w:rPr>
+                  <w:lastRenderedPageBreak/>
                   <w:t>[26]</w:t>
                 </w:r>
                 <w:bookmarkEnd w:id="96"/>
@@ -33849,7 +32571,15 @@
                     <w:rFonts w:cs="Times New Roman"/>
                     <w:noProof/>
                   </w:rPr>
-                  <w:t>, vol. 17, no. 4, pp. 378-401, 2007.</w:t>
+                  <w:t xml:space="preserve">, vol. 17, </w:t>
+                </w:r>
+                <w:r>
+                  <w:rPr>
+                    <w:rFonts w:cs="Times New Roman"/>
+                    <w:noProof/>
+                  </w:rPr>
+                  <w:lastRenderedPageBreak/>
+                  <w:t>no. 4, pp. 378-401, 2007.</w:t>
                 </w:r>
               </w:p>
             </w:tc>
@@ -33877,6 +32607,7 @@
                     <w:rFonts w:cs="Times New Roman"/>
                     <w:noProof/>
                   </w:rPr>
+                  <w:lastRenderedPageBreak/>
                   <w:t>[37]</w:t>
                 </w:r>
               </w:p>
@@ -34543,7 +33274,15 @@
                     <w:rFonts w:cs="Times New Roman"/>
                     <w:noProof/>
                   </w:rPr>
-                  <w:t>M.C. Obi, "Cevelopment and validation of a scale for measuring e-government user satisfaction," 2009.</w:t>
+                  <w:t xml:space="preserve">M.C. Obi, "Cevelopment and validation of a scale for measuring e-government user </w:t>
+                </w:r>
+                <w:r>
+                  <w:rPr>
+                    <w:rFonts w:cs="Times New Roman"/>
+                    <w:noProof/>
+                  </w:rPr>
+                  <w:lastRenderedPageBreak/>
+                  <w:t>satisfaction," 2009.</w:t>
                 </w:r>
               </w:p>
             </w:tc>
@@ -34572,6 +33311,7 @@
                     <w:rFonts w:cs="Times New Roman"/>
                     <w:noProof/>
                   </w:rPr>
+                  <w:lastRenderedPageBreak/>
                   <w:t>[48]</w:t>
                 </w:r>
                 <w:bookmarkEnd w:id="111"/>
@@ -35379,6 +34119,7 @@
           </w:pPr>
           <w:bookmarkStart w:id="123" w:name="_Toc332882851"/>
           <w:r>
+            <w:lastRenderedPageBreak/>
             <w:t>Appendix A</w:t>
           </w:r>
         </w:p>
@@ -35477,7 +34218,7 @@
                                           <pic:cNvPicPr/>
                                         </pic:nvPicPr>
                                         <pic:blipFill>
-                                          <a:blip r:embed="rId26">
+                                          <a:blip r:embed="rId43">
                                             <a:extLst>
                                               <a:ext uri="{28A0092B-C50C-407E-A947-70E740481C1C}">
                                                 <a14:useLocalDpi xmlns:a14="http://schemas.microsoft.com/office/drawing/2010/main" val="0"/>
@@ -35509,13 +34250,7 @@
                               <w:pStyle w:val="Caption"/>
                             </w:pPr>
                             <w:r>
-                              <w:t xml:space="preserve">Figure </w:t>
-                            </w:r>
-                            <w:r>
-                              <w:t>A.1.</w:t>
-                            </w:r>
-                            <w:r>
-                              <w:t xml:space="preserve"> Procedure model for an E-service</w:t>
+                              <w:t>Figure A.1. Procedure model for an E-service</w:t>
                             </w:r>
                           </w:p>
                           <w:p>
@@ -35574,7 +34309,7 @@
                                     <pic:cNvPicPr/>
                                   </pic:nvPicPr>
                                   <pic:blipFill>
-                                    <a:blip r:embed="rId26">
+                                    <a:blip r:embed="rId44">
                                       <a:extLst>
                                         <a:ext uri="{28A0092B-C50C-407E-A947-70E740481C1C}">
                                           <a14:useLocalDpi xmlns:a14="http://schemas.microsoft.com/office/drawing/2010/main" val="0"/>
@@ -35656,19 +34391,7 @@
         <w:rPr>
           <w:lang w:val="en-GB"/>
         </w:rPr>
-        <w:t>plement concepts on pa</w:t>
-      </w:r>
-      <w:r>
-        <w:rPr>
-          <w:lang w:val="en-GB"/>
-        </w:rPr>
-        <w:t>r</w:t>
-      </w:r>
-      <w:r>
-        <w:rPr>
-          <w:lang w:val="en-GB"/>
-        </w:rPr>
-        <w:t>ticular chapters</w:t>
+        <w:t>plement concepts on particular chapters</w:t>
       </w:r>
       <w:r>
         <w:rPr>
@@ -35683,6 +34406,7 @@
       </w:pPr>
       <w:bookmarkStart w:id="124" w:name="_Toc332882852"/>
       <w:r>
+        <w:lastRenderedPageBreak/>
         <w:t>Appendix</w:t>
       </w:r>
       <w:r>
@@ -35794,6 +34518,7 @@
                 <w:id w:val="-542138149"/>
                 <w:citation/>
               </w:sdtPr>
+              <w:sdtEndPr/>
               <w:sdtContent>
                 <w:r>
                   <w:rPr>
@@ -35827,7 +34552,6 @@
                 <w:hyperlink w:anchor="BSI11" w:history="1">
                   <w:r>
                     <w:rPr>
-                      <w:rStyle w:val="Tiitellehtautor"/>
                       <w:rFonts w:cs="Times New Roman"/>
                       <w:noProof/>
                       <w:lang w:val="en-US"/>
@@ -35949,6 +34673,7 @@
                 <w:id w:val="458697668"/>
                 <w:citation/>
               </w:sdtPr>
+              <w:sdtEndPr/>
               <w:sdtContent>
                 <w:r>
                   <w:rPr>
@@ -35982,7 +34707,6 @@
                 <w:hyperlink w:anchor="BSI11" w:history="1">
                   <w:r>
                     <w:rPr>
-                      <w:rStyle w:val="Tiitellehtautor"/>
                       <w:rFonts w:cs="Times New Roman"/>
                       <w:noProof/>
                       <w:lang w:val="en-US"/>
@@ -36083,7 +34807,6 @@
                 <w:rFonts w:cs="Times New Roman"/>
                 <w:lang w:val="en-GB"/>
               </w:rPr>
-              <w:lastRenderedPageBreak/>
               <w:t>Quality property</w:t>
             </w:r>
           </w:p>
@@ -36101,14 +34824,7 @@
                 <w:rFonts w:cs="Times New Roman"/>
                 <w:lang w:val="en-GB"/>
               </w:rPr>
-              <w:t>Measurable component of quality</w:t>
-            </w:r>
-            <w:r>
-              <w:rPr>
-                <w:rFonts w:cs="Times New Roman"/>
-                <w:lang w:val="en-GB"/>
-              </w:rPr>
-              <w:t xml:space="preserve"> </w:t>
+              <w:t xml:space="preserve">Measurable component of quality </w:t>
             </w:r>
             <w:sdt>
               <w:sdtPr>
@@ -36119,6 +34835,7 @@
                 <w:id w:val="1303347566"/>
                 <w:citation/>
               </w:sdtPr>
+              <w:sdtEndPr/>
               <w:sdtContent>
                 <w:r>
                   <w:rPr>
@@ -36152,7 +34869,6 @@
                 <w:hyperlink w:anchor="BSI11" w:history="1">
                   <w:r>
                     <w:rPr>
-                      <w:rStyle w:val="Tiitellehtautor"/>
                       <w:rFonts w:cs="Times New Roman"/>
                       <w:noProof/>
                       <w:lang w:val="en-US"/>
@@ -36236,14 +34952,7 @@
                 <w:rFonts w:cs="Times New Roman"/>
                 <w:lang w:val="en-GB"/>
               </w:rPr>
-              <w:t>Defined set of characteristics, and of relationships between them, which provides a framework for specifying quality requirements and evaluating quality</w:t>
-            </w:r>
-            <w:r>
-              <w:rPr>
-                <w:rFonts w:cs="Times New Roman"/>
-                <w:lang w:val="en-GB"/>
-              </w:rPr>
-              <w:t xml:space="preserve"> </w:t>
+              <w:t xml:space="preserve">Defined set of characteristics, and of relationships between them, which provides a framework for specifying quality requirements and evaluating quality </w:t>
             </w:r>
             <w:sdt>
               <w:sdtPr>
@@ -36254,6 +34963,7 @@
                 <w:id w:val="-519855638"/>
                 <w:citation/>
               </w:sdtPr>
+              <w:sdtEndPr/>
               <w:sdtContent>
                 <w:r>
                   <w:rPr>
@@ -36287,7 +34997,6 @@
                 <w:hyperlink w:anchor="BSI11" w:history="1">
                   <w:r>
                     <w:rPr>
-                      <w:rStyle w:val="Tiitellehtautor"/>
                       <w:rFonts w:cs="Times New Roman"/>
                       <w:noProof/>
                       <w:lang w:val="en-US"/>
@@ -36341,6 +35050,7 @@
       </w:pPr>
       <w:bookmarkStart w:id="127" w:name="_Toc332882854"/>
       <w:r>
+        <w:lastRenderedPageBreak/>
         <w:t>License</w:t>
       </w:r>
       <w:bookmarkEnd w:id="127"/>
@@ -37071,7 +35781,7 @@
           <w:spacing w:val="-1"/>
           <w:lang w:val="en-GB"/>
         </w:rPr>
-        <w:t>13.08.2016</w:t>
+        <w:t>15.08.2016</w:t>
       </w:r>
       <w:r>
         <w:rPr>
@@ -37083,7 +35793,7 @@
       </w:r>
     </w:p>
     <w:sectPr>
-      <w:footerReference w:type="default" r:id="rId27"/>
+      <w:footerReference w:type="default" r:id="rId45"/>
       <w:pgSz w:w="11907" w:h="16839" w:code="9"/>
       <w:pgMar w:top="1440" w:right="1440" w:bottom="1440" w:left="1440" w:header="709" w:footer="709" w:gutter="284"/>
       <w:cols w:space="708"/>
@@ -50150,7 +48860,7 @@
     <w:charset w:val="00"/>
     <w:family w:val="auto"/>
     <w:pitch w:val="variable"/>
-    <w:sig w:usb0="F7FFAFFF" w:usb1="E9DFFFFF" w:usb2="0000003F" w:usb3="00000000" w:csb0="003F01FF" w:csb1="00000000"/>
+    <w:sig w:usb0="00000003" w:usb1="00000000" w:usb2="00000000" w:usb3="00000000" w:csb0="00000001" w:csb1="00000000"/>
   </w:font>
   <w:font w:name="Cambria">
     <w:panose1 w:val="02040503050406030204"/>
@@ -50163,7 +48873,7 @@
     <w:charset w:val="4E"/>
     <w:family w:val="auto"/>
     <w:pitch w:val="variable"/>
-    <w:sig w:usb0="E00002FF" w:usb1="6AC7FDFB" w:usb2="00000012" w:usb3="00000000" w:csb0="0002009F" w:csb1="00000000"/>
+    <w:sig w:usb0="00000001" w:usb1="08070000" w:usb2="00000010" w:usb3="00000000" w:csb0="00020000" w:csb1="00000000"/>
   </w:font>
   <w:font w:name="Arial">
     <w:panose1 w:val="020B0604020202020204"/>
@@ -50190,7 +48900,7 @@
     <w:charset w:val="4E"/>
     <w:family w:val="auto"/>
     <w:pitch w:val="variable"/>
-    <w:sig w:usb0="E00002FF" w:usb1="6AC7FDFB" w:usb2="00000012" w:usb3="00000000" w:csb0="0002009F" w:csb1="00000000"/>
+    <w:sig w:usb0="00000001" w:usb1="08070000" w:usb2="00000010" w:usb3="00000000" w:csb0="00020000" w:csb1="00000000"/>
   </w:font>
   <w:font w:name="MS MinNew Roman">
     <w:altName w:val="Roman"/>
@@ -52575,7 +51285,7 @@
 </file>
 
 <file path=customXml/itemProps2.xml><?xml version="1.0" encoding="utf-8"?>
-<ds:datastoreItem xmlns:ds="http://schemas.openxmlformats.org/officeDocument/2006/customXml" ds:itemID="{F85ADEEF-53EA-D447-97B5-C339D09DF875}">
+<ds:datastoreItem xmlns:ds="http://schemas.openxmlformats.org/officeDocument/2006/customXml" ds:itemID="{5B5AE9F5-14F3-2740-B1AB-FD5B63BB8A42}">
   <ds:schemaRefs>
     <ds:schemaRef ds:uri="http://schemas.openxmlformats.org/officeDocument/2006/bibliography"/>
   </ds:schemaRefs>

</xml_diff>

<commit_message>
Added excel file for tables creation; improved main thesis doc; and added new schema on ppt file.
</commit_message>
<xml_diff>
--- a/cuautle_softwareengineering_2016.docx
+++ b/cuautle_softwareengineering_2016.docx
@@ -10311,14 +10311,11 @@
     </w:p>
     <w:p>
       <w:r>
-        <w:t>International Organization for Standarization (ISO) and International Electrotechnical Commission (IEC) standard, series 25010</w:t>
-      </w:r>
-      <w:r>
-        <w:t xml:space="preserve"> is known as ISO/IEC 25010 which is an evolution of ISO/IEC 9126</w:t>
+        <w:t xml:space="preserve">Accordign to </w:t>
       </w:r>
       <w:sdt>
         <w:sdtPr>
-          <w:id w:val="1769044983"/>
+          <w:id w:val="1719236324"/>
           <w:citation/>
         </w:sdtPr>
         <w:sdtContent>
@@ -10333,13 +10330,6 @@
           </w:r>
           <w:r>
             <w:fldChar w:fldCharType="separate"/>
-          </w:r>
-          <w:r>
-            <w:rPr>
-              <w:noProof/>
-              <w:lang w:val="en-US"/>
-            </w:rPr>
-            <w:t xml:space="preserve"> </w:t>
           </w:r>
           <w:r>
             <w:rPr>
@@ -10371,65 +10361,15 @@
         </w:sdtContent>
       </w:sdt>
       <w:r>
-        <w:t>,</w:t>
+        <w:t>, a working group of the International Organization for Standardization released in 2011 a reworked software product quality model stardard: ISO/IEC 25010. It is strongly influenced by its predecessor ISO 9126 but restructures and adds several parts of the quality models.</w:t>
       </w:r>
     </w:p>
     <w:p>
       <w:r>
-        <w:t xml:space="preserve">According with </w:t>
-      </w:r>
-      <w:sdt>
-        <w:sdtPr>
-          <w:id w:val="-2030167194"/>
-          <w:citation/>
-        </w:sdtPr>
-        <w:sdtContent>
-          <w:r>
-            <w:fldChar w:fldCharType="begin"/>
-          </w:r>
-          <w:r>
-            <w:rPr>
-              <w:lang w:val="en-US"/>
-            </w:rPr>
-            <w:instrText xml:space="preserve"> CITATION BSI11 \l 1033 </w:instrText>
-          </w:r>
-          <w:r>
-            <w:fldChar w:fldCharType="separate"/>
-          </w:r>
-          <w:r>
-            <w:rPr>
-              <w:noProof/>
-              <w:lang w:val="en-US"/>
-            </w:rPr>
-            <w:t>[</w:t>
-          </w:r>
-          <w:hyperlink w:anchor="BSI11" w:history="1">
-            <w:r>
-              <w:rPr>
-                <w:rStyle w:val="Tiitellehtautor"/>
-                <w:noProof/>
-                <w:lang w:val="en-US"/>
-              </w:rPr>
-              <w:t>10</w:t>
-            </w:r>
-          </w:hyperlink>
-          <w:r>
-            <w:rPr>
-              <w:noProof/>
-              <w:lang w:val="en-US"/>
-            </w:rPr>
-            <w:t>]</w:t>
-          </w:r>
-          <w:r>
-            <w:fldChar w:fldCharType="end"/>
-          </w:r>
-        </w:sdtContent>
-      </w:sdt>
-      <w:r>
-        <w:t>, t</w:t>
-      </w:r>
-      <w:r>
-        <w:t>he quality models in this international standard can be used to identify relevant quality characteristics that can be further used to establish requirements, their criteria for satisfaction and the corresponding measures.</w:t>
+        <w:t>Q</w:t>
+      </w:r>
+      <w:r>
+        <w:t>uality models in this international standard can be used to identify relevant quality characteristics that can be further used to establish requirements, their criteria for satisfaction and the corresponding measures.</w:t>
       </w:r>
       <w:r>
         <w:t xml:space="preserve"> This standard can be used in conjunction with ISO 9001</w:t>
@@ -12424,7 +12364,7 @@
         <w:t xml:space="preserve"> 6 dimensions (</w:t>
       </w:r>
       <w:r>
-        <w:t>Website appearance, Accessibility, Communication, |Credibility, Availability and U</w:t>
+        <w:t>Website appearance, Accessibility, Communication, Credibility, Availability and U</w:t>
       </w:r>
       <w:r>
         <w:t>nderstanding)</w:t>
@@ -12753,7 +12693,10 @@
         <w:t xml:space="preserve">rust, </w:t>
       </w:r>
       <w:r>
-        <w:t>Sesign, I</w:t>
+        <w:t>D</w:t>
+      </w:r>
+      <w:r>
+        <w:t>esign, I</w:t>
       </w:r>
       <w:r>
         <w:t>ntuit</w:t>
@@ -22079,6 +22022,212 @@
     </w:p>
     <w:p>
       <w:pPr>
+        <w:keepNext/>
+        <w:jc w:val="center"/>
+      </w:pPr>
+      <w:r>
+        <w:rPr>
+          <w:noProof/>
+          <w:lang w:val="en-US" w:eastAsia="en-US"/>
+        </w:rPr>
+        <mc:AlternateContent>
+          <mc:Choice Requires="wps">
+            <w:drawing>
+              <wp:inline distT="0" distB="0" distL="0" distR="0" wp14:anchorId="6DE6A0FC" wp14:editId="6A8A7D77">
+                <wp:extent cx="4649078" cy="3293336"/>
+                <wp:effectExtent l="0" t="0" r="0" b="8890"/>
+                <wp:docPr id="16" name="Text Box 16"/>
+                <wp:cNvGraphicFramePr/>
+                <a:graphic xmlns:a="http://schemas.openxmlformats.org/drawingml/2006/main">
+                  <a:graphicData uri="http://schemas.microsoft.com/office/word/2010/wordprocessingShape">
+                    <wps:wsp>
+                      <wps:cNvSpPr txBox="1"/>
+                      <wps:spPr>
+                        <a:xfrm>
+                          <a:off x="0" y="0"/>
+                          <a:ext cx="4649078" cy="3293336"/>
+                        </a:xfrm>
+                        <a:prstGeom prst="rect">
+                          <a:avLst/>
+                        </a:prstGeom>
+                        <a:noFill/>
+                        <a:ln>
+                          <a:noFill/>
+                        </a:ln>
+                        <a:effectLst/>
+                        <a:extLst>
+                          <a:ext uri="{C572A759-6A51-4108-AA02-DFA0A04FC94B}">
+                            <ma14:wrappingTextBoxFlag xmlns:ma14="http://schemas.microsoft.com/office/mac/drawingml/2011/main"/>
+                          </a:ext>
+                        </a:extLst>
+                      </wps:spPr>
+                      <wps:style>
+                        <a:lnRef idx="0">
+                          <a:schemeClr val="accent1"/>
+                        </a:lnRef>
+                        <a:fillRef idx="0">
+                          <a:schemeClr val="accent1"/>
+                        </a:fillRef>
+                        <a:effectRef idx="0">
+                          <a:schemeClr val="accent1"/>
+                        </a:effectRef>
+                        <a:fontRef idx="minor">
+                          <a:schemeClr val="dk1"/>
+                        </a:fontRef>
+                      </wps:style>
+                      <wps:txbx>
+                        <w:txbxContent>
+                          <w:p>
+                            <w:pPr>
+                              <w:keepNext/>
+                              <w:jc w:val="center"/>
+                            </w:pPr>
+                            <w:r>
+                              <w:rPr>
+                                <w:noProof/>
+                                <w:lang w:val="en-US" w:eastAsia="en-US"/>
+                              </w:rPr>
+                              <w:drawing>
+                                <wp:inline distT="0" distB="0" distL="0" distR="0" wp14:anchorId="10D0DC38" wp14:editId="7DFFAE6A">
+                                  <wp:extent cx="4399114" cy="3084243"/>
+                                  <wp:effectExtent l="0" t="0" r="0" b="0"/>
+                                  <wp:docPr id="18" name="Picture 18"/>
+                                  <wp:cNvGraphicFramePr>
+                                    <a:graphicFrameLocks xmlns:a="http://schemas.openxmlformats.org/drawingml/2006/main" noChangeAspect="1"/>
+                                  </wp:cNvGraphicFramePr>
+                                  <a:graphic xmlns:a="http://schemas.openxmlformats.org/drawingml/2006/main">
+                                    <a:graphicData uri="http://schemas.openxmlformats.org/drawingml/2006/picture">
+                                      <pic:pic xmlns:pic="http://schemas.openxmlformats.org/drawingml/2006/picture">
+                                        <pic:nvPicPr>
+                                          <pic:cNvPr id="0" name="Screen Shot 2016-08-16 at 04.32.52.png"/>
+                                          <pic:cNvPicPr/>
+                                        </pic:nvPicPr>
+                                        <pic:blipFill>
+                                          <a:blip r:embed="rId18">
+                                            <a:extLst>
+                                              <a:ext uri="{28A0092B-C50C-407E-A947-70E740481C1C}">
+                                                <a14:useLocalDpi xmlns:a14="http://schemas.microsoft.com/office/drawing/2010/main" val="0"/>
+                                              </a:ext>
+                                            </a:extLst>
+                                          </a:blip>
+                                          <a:stretch>
+                                            <a:fillRect/>
+                                          </a:stretch>
+                                        </pic:blipFill>
+                                        <pic:spPr>
+                                          <a:xfrm>
+                                            <a:off x="0" y="0"/>
+                                            <a:ext cx="4404102" cy="3087740"/>
+                                          </a:xfrm>
+                                          <a:prstGeom prst="rect">
+                                            <a:avLst/>
+                                          </a:prstGeom>
+                                        </pic:spPr>
+                                      </pic:pic>
+                                    </a:graphicData>
+                                  </a:graphic>
+                                </wp:inline>
+                              </w:drawing>
+                            </w:r>
+                          </w:p>
+                        </w:txbxContent>
+                      </wps:txbx>
+                      <wps:bodyPr rot="0" spcFirstLastPara="0" vertOverflow="overflow" horzOverflow="overflow" vert="horz" wrap="square" lIns="91440" tIns="45720" rIns="91440" bIns="45720" numCol="1" spcCol="0" rtlCol="0" fromWordArt="0" anchor="t" anchorCtr="0" forceAA="0" compatLnSpc="1">
+                        <a:prstTxWarp prst="textNoShape">
+                          <a:avLst/>
+                        </a:prstTxWarp>
+                        <a:noAutofit/>
+                      </wps:bodyPr>
+                    </wps:wsp>
+                  </a:graphicData>
+                </a:graphic>
+              </wp:inline>
+            </w:drawing>
+          </mc:Choice>
+          <mc:Fallback>
+            <w:pict>
+              <v:shape id="Text Box 16" o:spid="_x0000_s1036" type="#_x0000_t202" style="width:366.05pt;height:259.3pt;visibility:visible;mso-wrap-style:square;mso-left-percent:-10001;mso-top-percent:-10001;mso-position-horizontal:absolute;mso-position-horizontal-relative:char;mso-position-vertical:absolute;mso-position-vertical-relative:line;mso-left-percent:-10001;mso-top-percent:-10001;v-text-anchor:top" o:gfxdata="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" filled="f" stroked="f">
+                <v:textbox>
+                  <w:txbxContent>
+                    <w:p>
+                      <w:pPr>
+                        <w:keepNext/>
+                        <w:jc w:val="center"/>
+                      </w:pPr>
+                      <w:r>
+                        <w:rPr>
+                          <w:noProof/>
+                          <w:lang w:val="en-US" w:eastAsia="en-US"/>
+                        </w:rPr>
+                        <w:drawing>
+                          <wp:inline distT="0" distB="0" distL="0" distR="0" wp14:anchorId="10D0DC38" wp14:editId="7DFFAE6A">
+                            <wp:extent cx="4399114" cy="3084243"/>
+                            <wp:effectExtent l="0" t="0" r="0" b="0"/>
+                            <wp:docPr id="18" name="Picture 18"/>
+                            <wp:cNvGraphicFramePr>
+                              <a:graphicFrameLocks xmlns:a="http://schemas.openxmlformats.org/drawingml/2006/main" noChangeAspect="1"/>
+                            </wp:cNvGraphicFramePr>
+                            <a:graphic xmlns:a="http://schemas.openxmlformats.org/drawingml/2006/main">
+                              <a:graphicData uri="http://schemas.openxmlformats.org/drawingml/2006/picture">
+                                <pic:pic xmlns:pic="http://schemas.openxmlformats.org/drawingml/2006/picture">
+                                  <pic:nvPicPr>
+                                    <pic:cNvPr id="0" name="Screen Shot 2016-08-16 at 04.32.52.png"/>
+                                    <pic:cNvPicPr/>
+                                  </pic:nvPicPr>
+                                  <pic:blipFill>
+                                    <a:blip r:embed="rId18">
+                                      <a:extLst>
+                                        <a:ext uri="{28A0092B-C50C-407E-A947-70E740481C1C}">
+                                          <a14:useLocalDpi xmlns:a14="http://schemas.microsoft.com/office/drawing/2010/main" val="0"/>
+                                        </a:ext>
+                                      </a:extLst>
+                                    </a:blip>
+                                    <a:stretch>
+                                      <a:fillRect/>
+                                    </a:stretch>
+                                  </pic:blipFill>
+                                  <pic:spPr>
+                                    <a:xfrm>
+                                      <a:off x="0" y="0"/>
+                                      <a:ext cx="4404102" cy="3087740"/>
+                                    </a:xfrm>
+                                    <a:prstGeom prst="rect">
+                                      <a:avLst/>
+                                    </a:prstGeom>
+                                  </pic:spPr>
+                                </pic:pic>
+                              </a:graphicData>
+                            </a:graphic>
+                          </wp:inline>
+                        </w:drawing>
+                      </w:r>
+                    </w:p>
+                  </w:txbxContent>
+                </v:textbox>
+                <w10:anchorlock/>
+              </v:shape>
+            </w:pict>
+          </mc:Fallback>
+        </mc:AlternateContent>
+      </w:r>
+    </w:p>
+    <w:p>
+      <w:pPr>
+        <w:pStyle w:val="Caption"/>
+      </w:pPr>
+      <w:r>
+        <w:t>E-Government and e-services examples</w:t>
+      </w:r>
+      <w:r>
+        <w:rPr>
+          <w:rStyle w:val="FootnoteReference"/>
+        </w:rPr>
+        <w:footnoteReference w:id="5"/>
+      </w:r>
+    </w:p>
+    <w:p/>
+    <w:p>
+      <w:pPr>
         <w:pStyle w:val="Heading2"/>
       </w:pPr>
       <w:bookmarkStart w:id="30" w:name="_Toc332882811"/>
@@ -22245,6 +22394,7 @@
         <w:rPr>
           <w:lang w:val="en-GB"/>
         </w:rPr>
+        <w:lastRenderedPageBreak/>
         <w:t>Interoperability should enable efficient information exchange between applications from different agencies with help of IT-Services.</w:t>
       </w:r>
     </w:p>
@@ -22435,7 +22585,6 @@
       </w:pPr>
       <w:bookmarkStart w:id="31" w:name="_Toc332882812"/>
       <w:r>
-        <w:lastRenderedPageBreak/>
         <w:t>E</w:t>
       </w:r>
       <w:r>
@@ -22832,6 +22981,7 @@
         <w:rPr>
           <w:lang w:val="en-GB"/>
         </w:rPr>
+        <w:lastRenderedPageBreak/>
         <w:t xml:space="preserve">Based on </w:t>
       </w:r>
       <w:sdt>
@@ -23014,7 +23164,6 @@
         <w:rPr>
           <w:highlight w:val="magenta"/>
         </w:rPr>
-        <w:lastRenderedPageBreak/>
         <w:t>It is important to consider a quantitative assessment of the trustworthiness level of e-service provider</w:t>
       </w:r>
       <w:r>
@@ -23238,6 +23387,7 @@
         <w:rPr>
           <w:b/>
         </w:rPr>
+        <w:lastRenderedPageBreak/>
         <w:t>Convenience and efficiency</w:t>
       </w:r>
       <w:r>
@@ -23436,7 +23586,6 @@
       </w:pPr>
       <w:bookmarkStart w:id="33" w:name="_Toc332882814"/>
       <w:r>
-        <w:lastRenderedPageBreak/>
         <w:t>Chapter</w:t>
       </w:r>
       <w:r>
@@ -23510,10 +23659,13 @@
         <w:t>determining</w:t>
       </w:r>
       <w:r>
-        <w:t xml:space="preserve"> how high or low is</w:t>
-      </w:r>
-      <w:r>
-        <w:t xml:space="preserve"> the quality of e-services</w:t>
+        <w:t xml:space="preserve"> quality</w:t>
+      </w:r>
+      <w:r>
+        <w:t xml:space="preserve"> level</w:t>
+      </w:r>
+      <w:r>
+        <w:t xml:space="preserve"> of e-services</w:t>
       </w:r>
       <w:r>
         <w:t xml:space="preserve">, </w:t>
@@ -23522,13 +23674,31 @@
         <w:t>all of them are reinventing the wheel and suggesting in different ways how to do the same idea</w:t>
       </w:r>
       <w:r>
-        <w:t xml:space="preserve"> “h</w:t>
-      </w:r>
-      <w:r>
-        <w:t>ow to evaluate and meassure the quality of e-services</w:t>
-      </w:r>
-      <w:r>
-        <w:t xml:space="preserve"> according with the perspective of its authors</w:t>
+        <w:t xml:space="preserve"> “Q</w:t>
+      </w:r>
+      <w:r>
+        <w:t xml:space="preserve">uality of e-services should be </w:t>
+      </w:r>
+      <w:r>
+        <w:t>evaluate</w:t>
+      </w:r>
+      <w:r>
+        <w:t>d</w:t>
+      </w:r>
+      <w:r>
+        <w:t xml:space="preserve"> and meassure</w:t>
+      </w:r>
+      <w:r>
+        <w:t>d</w:t>
+      </w:r>
+      <w:r>
+        <w:t xml:space="preserve"> </w:t>
+      </w:r>
+      <w:r>
+        <w:t xml:space="preserve">according with </w:t>
+      </w:r>
+      <w:r>
+        <w:t>X or Y approach</w:t>
       </w:r>
       <w:r>
         <w:t>”,</w:t>
@@ -23537,13 +23707,10 @@
         <w:t xml:space="preserve"> </w:t>
       </w:r>
       <w:r>
-        <w:t xml:space="preserve">but </w:t>
-      </w:r>
-      <w:r>
-        <w:t xml:space="preserve">on the State-of-the-Art </w:t>
-      </w:r>
-      <w:r>
-        <w:t>there are no</w:t>
+        <w:t xml:space="preserve">moreover there </w:t>
+      </w:r>
+      <w:r>
+        <w:t>are no</w:t>
       </w:r>
       <w:r>
         <w:t xml:space="preserve"> </w:t>
@@ -23567,7 +23734,13 @@
         <w:t xml:space="preserve">minimum dimensions </w:t>
       </w:r>
       <w:r>
-        <w:t>with specific key components for understanding the qualitative characteristics of e-services.</w:t>
+        <w:t>with specific key components for understanding the qualitative characteristics of e-services</w:t>
+      </w:r>
+      <w:r>
+        <w:t xml:space="preserve"> which could be considered as reference point</w:t>
+      </w:r>
+      <w:r>
+        <w:t>.</w:t>
       </w:r>
     </w:p>
     <w:p>
@@ -23581,7 +23754,16 @@
         <w:t xml:space="preserve">before </w:t>
       </w:r>
       <w:r>
-        <w:t>but, there is no model aligned with the ISO/IEC 25010</w:t>
+        <w:t xml:space="preserve">but, there is no model </w:t>
+      </w:r>
+      <w:r>
+        <w:t xml:space="preserve">considering both quality in use model and product quality model depicted </w:t>
+      </w:r>
+      <w:r>
+        <w:t>within</w:t>
+      </w:r>
+      <w:r>
+        <w:t xml:space="preserve"> ISO/IEC 25010</w:t>
       </w:r>
       <w:r>
         <w:t>:2011</w:t>
@@ -23590,7 +23772,10 @@
         <w:t xml:space="preserve"> standard</w:t>
       </w:r>
       <w:r>
-        <w:t xml:space="preserve">, there is a quality in use model for web portals </w:t>
+        <w:t>. T</w:t>
+      </w:r>
+      <w:r>
+        <w:t xml:space="preserve">here is a quality in use model for web portals </w:t>
       </w:r>
       <w:sdt>
         <w:sdtPr>
@@ -23661,7 +23846,7 @@
         <w:t>,</w:t>
       </w:r>
       <w:r>
-        <w:t xml:space="preserve"> the ISO/IEC 25010</w:t>
+        <w:t xml:space="preserve"> ISO/IEC 25010</w:t>
       </w:r>
       <w:r>
         <w:t>:2011</w:t>
@@ -23670,7 +23855,11 @@
         <w:t xml:space="preserve"> suggests </w:t>
       </w:r>
       <w:r>
-        <w:t>different characteristics</w:t>
+        <w:t xml:space="preserve">different </w:t>
+      </w:r>
+      <w:r>
+        <w:lastRenderedPageBreak/>
+        <w:t>characteristics</w:t>
       </w:r>
       <w:r>
         <w:t xml:space="preserve">: </w:t>
@@ -23685,13 +23874,13 @@
         <w:t>.</w:t>
       </w:r>
     </w:p>
+    <w:p/>
     <w:p>
       <w:r>
         <w:rPr>
           <w:noProof/>
           <w:lang w:val="en-US" w:eastAsia="en-US"/>
         </w:rPr>
-        <w:lastRenderedPageBreak/>
         <mc:AlternateContent>
           <mc:Choice Requires="wps">
             <w:drawing>
@@ -23743,7 +23932,6 @@
                             <w:pPr>
                               <w:keepNext/>
                             </w:pPr>
-                            <w:bookmarkStart w:id="34" w:name="_GoBack"/>
                             <w:r>
                               <w:rPr>
                                 <w:noProof/>
@@ -23767,7 +23955,7 @@
                                           </pic:cNvPicPr>
                                         </pic:nvPicPr>
                                         <pic:blipFill>
-                                          <a:blip r:embed="rId18">
+                                          <a:blip r:embed="rId19">
                                             <a:extLst>
                                               <a:ext uri="{28A0092B-C50C-407E-A947-70E740481C1C}">
                                                 <a14:useLocalDpi xmlns:a14="http://schemas.microsoft.com/office/drawing/2010/main" val="0"/>
@@ -23798,7 +23986,6 @@
                                 </wp:inline>
                               </w:drawing>
                             </w:r>
-                            <w:bookmarkEnd w:id="34"/>
                           </w:p>
                           <w:p>
                             <w:pPr>
@@ -23826,7 +24013,7 @@
                               <w:fldChar w:fldCharType="end"/>
                             </w:r>
                             <w:r>
-                              <w:t>.</w:t>
+                              <w:t xml:space="preserve">. Meta-model </w:t>
                             </w:r>
                           </w:p>
                           <w:p/>
@@ -23846,14 +24033,13 @@
           </mc:Choice>
           <mc:Fallback>
             <w:pict>
-              <v:shape id="Text Box 15" o:spid="_x0000_s1036" type="#_x0000_t202" style="width:450.05pt;height:253pt;visibility:visible;mso-wrap-style:square;mso-left-percent:-10001;mso-top-percent:-10001;mso-position-horizontal:absolute;mso-position-horizontal-relative:char;mso-position-vertical:absolute;mso-position-vertical-relative:line;mso-left-percent:-10001;mso-top-percent:-10001;v-text-anchor:top" o:gfxdata="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" filled="f" stroked="f">
+              <v:shape id="Text Box 15" o:spid="_x0000_s1037" type="#_x0000_t202" style="width:450.05pt;height:253pt;visibility:visible;mso-wrap-style:square;mso-left-percent:-10001;mso-top-percent:-10001;mso-position-horizontal:absolute;mso-position-horizontal-relative:char;mso-position-vertical:absolute;mso-position-vertical-relative:line;mso-left-percent:-10001;mso-top-percent:-10001;v-text-anchor:top" o:gfxdata="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" filled="f" stroked="f">
                 <v:textbox>
                   <w:txbxContent>
                     <w:p>
                       <w:pPr>
                         <w:keepNext/>
                       </w:pPr>
-                      <w:bookmarkStart w:id="35" w:name="_GoBack"/>
                       <w:r>
                         <w:rPr>
                           <w:noProof/>
@@ -23877,7 +24063,7 @@
                                     </pic:cNvPicPr>
                                   </pic:nvPicPr>
                                   <pic:blipFill>
-                                    <a:blip r:embed="rId18">
+                                    <a:blip r:embed="rId19">
                                       <a:extLst>
                                         <a:ext uri="{28A0092B-C50C-407E-A947-70E740481C1C}">
                                           <a14:useLocalDpi xmlns:a14="http://schemas.microsoft.com/office/drawing/2010/main" val="0"/>
@@ -23908,7 +24094,6 @@
                           </wp:inline>
                         </w:drawing>
                       </w:r>
-                      <w:bookmarkEnd w:id="35"/>
                     </w:p>
                     <w:p>
                       <w:pPr>
@@ -23936,7 +24121,7 @@
                         <w:fldChar w:fldCharType="end"/>
                       </w:r>
                       <w:r>
-                        <w:t>.</w:t>
+                        <w:t xml:space="preserve">. Meta-model </w:t>
                       </w:r>
                     </w:p>
                     <w:p/>
@@ -23953,7 +24138,7 @@
       <w:pPr>
         <w:pStyle w:val="Heading1"/>
       </w:pPr>
-      <w:bookmarkStart w:id="36" w:name="_Toc332882815"/>
+      <w:bookmarkStart w:id="34" w:name="_Toc332882815"/>
       <w:r>
         <w:lastRenderedPageBreak/>
         <w:t xml:space="preserve">The </w:t>
@@ -23964,7 +24149,7 @@
       <w:r>
         <w:t xml:space="preserve"> and four dimensions</w:t>
       </w:r>
-      <w:bookmarkEnd w:id="36"/>
+      <w:bookmarkEnd w:id="34"/>
     </w:p>
     <w:p>
       <w:r>
@@ -23986,7 +24171,13 @@
         <w:t>.</w:t>
       </w:r>
       <w:r>
-        <w:t xml:space="preserve"> An hypothesis per e</w:t>
+        <w:t xml:space="preserve"> An hypothesis </w:t>
+      </w:r>
+      <w:r>
+        <w:t>for</w:t>
+      </w:r>
+      <w:r>
+        <w:t xml:space="preserve"> e</w:t>
       </w:r>
       <w:r>
         <w:t>a</w:t>
@@ -23995,14 +24186,44 @@
         <w:t xml:space="preserve">ch dimention is set in order to establish </w:t>
       </w:r>
       <w:r>
-        <w:t>a conclusion after applying the proposed conceptual model to selected Estonian e-services.</w:t>
+        <w:t>a conclusion</w:t>
+      </w:r>
+      <w:r>
+        <w:t xml:space="preserve"> in Chapter 7</w:t>
+      </w:r>
+      <w:r>
+        <w:t xml:space="preserve"> </w:t>
+      </w:r>
+      <w:r>
+        <w:t>as result of</w:t>
+      </w:r>
+      <w:r>
+        <w:t xml:space="preserve"> applying proposed conceptual model</w:t>
+      </w:r>
+      <w:r>
+        <w:t xml:space="preserve"> (Chapter 4)</w:t>
+      </w:r>
+      <w:r>
+        <w:t xml:space="preserve"> to selected Estonian e-services</w:t>
+      </w:r>
+      <w:r>
+        <w:t xml:space="preserve"> in </w:t>
+      </w:r>
+      <w:r>
+        <w:t xml:space="preserve">Chapter </w:t>
+      </w:r>
+      <w:r>
+        <w:t>5</w:t>
+      </w:r>
+      <w:r>
+        <w:t>.</w:t>
       </w:r>
     </w:p>
     <w:p>
       <w:pPr>
         <w:pStyle w:val="Heading2"/>
       </w:pPr>
-      <w:bookmarkStart w:id="37" w:name="_Toc332882816"/>
+      <w:bookmarkStart w:id="35" w:name="_Toc332882816"/>
       <w:r>
         <w:t>Four dimensions for e-service</w:t>
       </w:r>
@@ -24012,7 +24233,7 @@
       <w:r>
         <w:t xml:space="preserve"> (AUES)</w:t>
       </w:r>
-      <w:bookmarkEnd w:id="37"/>
+      <w:bookmarkEnd w:id="35"/>
     </w:p>
     <w:p>
       <w:r>
@@ -24155,19 +24376,28 @@
     </w:p>
     <w:p>
       <w:r>
-        <w:t>On this thesis work</w:t>
-      </w:r>
-      <w:r>
-        <w:t xml:space="preserve"> four dimensions</w:t>
+        <w:t>Four</w:t>
+      </w:r>
+      <w:r>
+        <w:t xml:space="preserve"> dimensions</w:t>
       </w:r>
       <w:r>
         <w:t xml:space="preserve"> are proposed</w:t>
       </w:r>
       <w:r>
+        <w:t xml:space="preserve"> in this thesis work</w:t>
+      </w:r>
+      <w:r>
         <w:t xml:space="preserve"> for understanding</w:t>
       </w:r>
       <w:r>
-        <w:t xml:space="preserve"> the quality of e-services: (1)Accessibility, (2)Usability, (3)Efficiency, and (4)</w:t>
+        <w:t xml:space="preserve"> the quality of e-services</w:t>
+      </w:r>
+      <w:r>
+        <w:t xml:space="preserve"> (AUES)</w:t>
+      </w:r>
+      <w:r>
+        <w:t xml:space="preserve">: Accessibility, Usability, Efficiency, and </w:t>
       </w:r>
       <w:r>
         <w:t>Security, shown in Figure</w:t>
@@ -24261,7 +24491,7 @@
                                           <pic:cNvPicPr/>
                                         </pic:nvPicPr>
                                         <pic:blipFill rotWithShape="1">
-                                          <a:blip r:embed="rId19">
+                                          <a:blip r:embed="rId20">
                                             <a:alphaModFix/>
                                             <a:extLst>
                                               <a:ext uri="{28A0092B-C50C-407E-A947-70E740481C1C}">
@@ -24322,7 +24552,10 @@
                               <w:fldChar w:fldCharType="end"/>
                             </w:r>
                             <w:r>
-                              <w:t>. Four Qualitative dimensions for e-services</w:t>
+                              <w:t xml:space="preserve">. </w:t>
+                            </w:r>
+                            <w:r>
+                              <w:t>Four Quality dimensions for e-services</w:t>
                             </w:r>
                           </w:p>
                           <w:p>
@@ -24346,7 +24579,7 @@
           </mc:Choice>
           <mc:Fallback>
             <w:pict>
-              <v:shape id="Text Box 23" o:spid="_x0000_s1037" type="#_x0000_t202" style="width:275.8pt;height:162pt;visibility:visible;mso-wrap-style:square;mso-left-percent:-10001;mso-top-percent:-10001;mso-position-horizontal:absolute;mso-position-horizontal-relative:char;mso-position-vertical:absolute;mso-position-vertical-relative:line;mso-left-percent:-10001;mso-top-percent:-10001;v-text-anchor:top" o:gfxdata="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" filled="f" stroked="f">
+              <v:shape id="Text Box 23" o:spid="_x0000_s1038" type="#_x0000_t202" style="width:275.8pt;height:162pt;visibility:visible;mso-wrap-style:square;mso-left-percent:-10001;mso-top-percent:-10001;mso-position-horizontal:absolute;mso-position-horizontal-relative:char;mso-position-vertical:absolute;mso-position-vertical-relative:line;mso-left-percent:-10001;mso-top-percent:-10001;v-text-anchor:top" o:gfxdata="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" filled="f" stroked="f">
                 <v:textbox>
                   <w:txbxContent>
                     <w:p>
@@ -24375,7 +24608,7 @@
                                     <pic:cNvPicPr/>
                                   </pic:nvPicPr>
                                   <pic:blipFill rotWithShape="1">
-                                    <a:blip r:embed="rId19">
+                                    <a:blip r:embed="rId20">
                                       <a:alphaModFix/>
                                       <a:extLst>
                                         <a:ext uri="{28A0092B-C50C-407E-A947-70E740481C1C}">
@@ -24436,7 +24669,10 @@
                         <w:fldChar w:fldCharType="end"/>
                       </w:r>
                       <w:r>
-                        <w:t>. Four Qualitative dimensions for e-services</w:t>
+                        <w:t xml:space="preserve">. </w:t>
+                      </w:r>
+                      <w:r>
+                        <w:t>Four Quality dimensions for e-services</w:t>
                       </w:r>
                     </w:p>
                     <w:p>
@@ -24453,33 +24689,738 @@
         </mc:AlternateContent>
       </w:r>
     </w:p>
-    <w:p/>
     <w:p>
       <w:r>
         <w:lastRenderedPageBreak/>
-        <w:t>We define each dimension and set an hypothesis for each one as follows:</w:t>
+        <w:t xml:space="preserve">AUES dimensions </w:t>
+      </w:r>
+      <w:r>
+        <w:t xml:space="preserve">consider as basis </w:t>
+      </w:r>
+      <w:r>
+        <w:t xml:space="preserve">its relevance on </w:t>
+      </w:r>
+      <w:r>
+        <w:t>e-SQ instruments (Table 3) and e-SQ approaches (Table 4), as described in Chapter 2, Part 6 (e-SQ).</w:t>
       </w:r>
     </w:p>
     <w:p>
-      <w:pPr>
-        <w:pStyle w:val="Heading3"/>
-      </w:pPr>
-      <w:bookmarkStart w:id="38" w:name="_Toc332882817"/>
-      <w:r>
-        <w:t>Accessibility</w:t>
-      </w:r>
-      <w:r>
-        <w:t xml:space="preserve"> dimension</w:t>
-      </w:r>
-      <w:bookmarkEnd w:id="38"/>
+      <w:r>
+        <w:rPr>
+          <w:noProof/>
+          <w:lang w:val="en-US" w:eastAsia="en-US"/>
+        </w:rPr>
+        <mc:AlternateContent>
+          <mc:Choice Requires="wps">
+            <w:drawing>
+              <wp:inline distT="0" distB="0" distL="0" distR="0" wp14:anchorId="44B3E36E" wp14:editId="395E3087">
+                <wp:extent cx="5551805" cy="2043430"/>
+                <wp:effectExtent l="0" t="0" r="0" b="0"/>
+                <wp:docPr id="19" name="Text Box 19"/>
+                <wp:cNvGraphicFramePr/>
+                <a:graphic xmlns:a="http://schemas.openxmlformats.org/drawingml/2006/main">
+                  <a:graphicData uri="http://schemas.microsoft.com/office/word/2010/wordprocessingShape">
+                    <wps:wsp>
+                      <wps:cNvSpPr txBox="1"/>
+                      <wps:spPr>
+                        <a:xfrm>
+                          <a:off x="0" y="0"/>
+                          <a:ext cx="5551805" cy="2043430"/>
+                        </a:xfrm>
+                        <a:prstGeom prst="rect">
+                          <a:avLst/>
+                        </a:prstGeom>
+                        <a:noFill/>
+                        <a:ln>
+                          <a:noFill/>
+                        </a:ln>
+                        <a:effectLst/>
+                        <a:extLst>
+                          <a:ext uri="{FAA26D3D-D897-4be2-8F04-BA451C77F1D7}">
+                            <ma14:placeholderFlag xmlns:ma14="http://schemas.microsoft.com/office/mac/drawingml/2011/main"/>
+                          </a:ext>
+                          <a:ext uri="{C572A759-6A51-4108-AA02-DFA0A04FC94B}">
+                            <ma14:wrappingTextBoxFlag xmlns:ma14="http://schemas.microsoft.com/office/mac/drawingml/2011/main"/>
+                          </a:ext>
+                        </a:extLst>
+                      </wps:spPr>
+                      <wps:style>
+                        <a:lnRef idx="0">
+                          <a:schemeClr val="accent1"/>
+                        </a:lnRef>
+                        <a:fillRef idx="0">
+                          <a:schemeClr val="accent1"/>
+                        </a:fillRef>
+                        <a:effectRef idx="0">
+                          <a:schemeClr val="accent1"/>
+                        </a:effectRef>
+                        <a:fontRef idx="minor">
+                          <a:schemeClr val="dk1"/>
+                        </a:fontRef>
+                      </wps:style>
+                      <wps:txbx>
+                        <w:txbxContent>
+                          <w:p>
+                            <w:pPr>
+                              <w:pStyle w:val="Caption"/>
+                              <w:keepNext/>
+                            </w:pPr>
+                            <w:r>
+                              <w:t xml:space="preserve">Table </w:t>
+                            </w:r>
+                            <w:r>
+                              <w:fldChar w:fldCharType="begin"/>
+                            </w:r>
+                            <w:r>
+                              <w:instrText xml:space="preserve"> SEQ Table \* ARABIC </w:instrText>
+                            </w:r>
+                            <w:r>
+                              <w:fldChar w:fldCharType="separate"/>
+                            </w:r>
+                            <w:r>
+                              <w:rPr>
+                                <w:noProof/>
+                              </w:rPr>
+                              <w:t>3</w:t>
+                            </w:r>
+                            <w:r>
+                              <w:fldChar w:fldCharType="end"/>
+                            </w:r>
+                            <w:r>
+                              <w:t>. Attributes within e-SQ instruments for AUES dimensions</w:t>
+                            </w:r>
+                          </w:p>
+                          <w:p>
+                            <w:r>
+                              <w:rPr>
+                                <w:lang w:val="en-US"/>
+                              </w:rPr>
+                              <w:drawing>
+                                <wp:inline distT="0" distB="0" distL="0" distR="0" wp14:anchorId="481AA208" wp14:editId="40C6DECE">
+                                  <wp:extent cx="5393275" cy="1694815"/>
+                                  <wp:effectExtent l="0" t="0" r="0" b="6985"/>
+                                  <wp:docPr id="20" name="Picture 3" descr="Screen Shot 2016-08-16 at 15.21.16.png"/>
+                                  <wp:cNvGraphicFramePr>
+                                    <a:graphicFrameLocks xmlns:a="http://schemas.openxmlformats.org/drawingml/2006/main" noChangeAspect="1"/>
+                                  </wp:cNvGraphicFramePr>
+                                  <a:graphic xmlns:a="http://schemas.openxmlformats.org/drawingml/2006/main">
+                                    <a:graphicData uri="http://schemas.openxmlformats.org/drawingml/2006/picture">
+                                      <pic:pic xmlns:pic="http://schemas.openxmlformats.org/drawingml/2006/picture">
+                                        <pic:nvPicPr>
+                                          <pic:cNvPr id="4" name="Picture 3" descr="Screen Shot 2016-08-16 at 15.21.16.png"/>
+                                          <pic:cNvPicPr>
+                                            <a:picLocks noChangeAspect="1"/>
+                                          </pic:cNvPicPr>
+                                        </pic:nvPicPr>
+                                        <pic:blipFill>
+                                          <a:blip r:embed="rId21">
+                                            <a:extLst>
+                                              <a:ext uri="{28A0092B-C50C-407E-A947-70E740481C1C}">
+                                                <a14:useLocalDpi xmlns:a14="http://schemas.microsoft.com/office/drawing/2010/main" val="0"/>
+                                              </a:ext>
+                                            </a:extLst>
+                                          </a:blip>
+                                          <a:stretch>
+                                            <a:fillRect/>
+                                          </a:stretch>
+                                        </pic:blipFill>
+                                        <pic:spPr>
+                                          <a:xfrm>
+                                            <a:off x="0" y="0"/>
+                                            <a:ext cx="5396069" cy="1695693"/>
+                                          </a:xfrm>
+                                          <a:prstGeom prst="rect">
+                                            <a:avLst/>
+                                          </a:prstGeom>
+                                        </pic:spPr>
+                                      </pic:pic>
+                                    </a:graphicData>
+                                  </a:graphic>
+                                </wp:inline>
+                              </w:drawing>
+                            </w:r>
+                          </w:p>
+                        </w:txbxContent>
+                      </wps:txbx>
+                      <wps:bodyPr rot="0" spcFirstLastPara="0" vertOverflow="overflow" horzOverflow="overflow" vert="horz" wrap="none" lIns="91440" tIns="45720" rIns="91440" bIns="45720" numCol="1" spcCol="0" rtlCol="0" fromWordArt="0" anchor="t" anchorCtr="0" forceAA="0" compatLnSpc="1">
+                        <a:prstTxWarp prst="textNoShape">
+                          <a:avLst/>
+                        </a:prstTxWarp>
+                        <a:noAutofit/>
+                      </wps:bodyPr>
+                    </wps:wsp>
+                  </a:graphicData>
+                </a:graphic>
+              </wp:inline>
+            </w:drawing>
+          </mc:Choice>
+          <mc:Fallback>
+            <w:pict>
+              <v:shape id="Text Box 19" o:spid="_x0000_s1039" type="#_x0000_t202" style="width:437.15pt;height:160.9pt;visibility:visible;mso-wrap-style:none;mso-left-percent:-10001;mso-top-percent:-10001;mso-position-horizontal:absolute;mso-position-horizontal-relative:char;mso-position-vertical:absolute;mso-position-vertical-relative:line;mso-left-percent:-10001;mso-top-percent:-10001;v-text-anchor:top" o:gfxdata="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" filled="f" stroked="f">
+                <v:textbox>
+                  <w:txbxContent>
+                    <w:p>
+                      <w:pPr>
+                        <w:pStyle w:val="Caption"/>
+                        <w:keepNext/>
+                      </w:pPr>
+                      <w:r>
+                        <w:t xml:space="preserve">Table </w:t>
+                      </w:r>
+                      <w:r>
+                        <w:fldChar w:fldCharType="begin"/>
+                      </w:r>
+                      <w:r>
+                        <w:instrText xml:space="preserve"> SEQ Table \* ARABIC </w:instrText>
+                      </w:r>
+                      <w:r>
+                        <w:fldChar w:fldCharType="separate"/>
+                      </w:r>
+                      <w:r>
+                        <w:rPr>
+                          <w:noProof/>
+                        </w:rPr>
+                        <w:t>3</w:t>
+                      </w:r>
+                      <w:r>
+                        <w:fldChar w:fldCharType="end"/>
+                      </w:r>
+                      <w:r>
+                        <w:t>. Attributes within e-SQ instruments for AUES dimensions</w:t>
+                      </w:r>
+                    </w:p>
+                    <w:p>
+                      <w:r>
+                        <w:rPr>
+                          <w:lang w:val="en-US"/>
+                        </w:rPr>
+                        <w:drawing>
+                          <wp:inline distT="0" distB="0" distL="0" distR="0" wp14:anchorId="481AA208" wp14:editId="40C6DECE">
+                            <wp:extent cx="5393275" cy="1694815"/>
+                            <wp:effectExtent l="0" t="0" r="0" b="6985"/>
+                            <wp:docPr id="20" name="Picture 3" descr="Screen Shot 2016-08-16 at 15.21.16.png"/>
+                            <wp:cNvGraphicFramePr>
+                              <a:graphicFrameLocks xmlns:a="http://schemas.openxmlformats.org/drawingml/2006/main" noChangeAspect="1"/>
+                            </wp:cNvGraphicFramePr>
+                            <a:graphic xmlns:a="http://schemas.openxmlformats.org/drawingml/2006/main">
+                              <a:graphicData uri="http://schemas.openxmlformats.org/drawingml/2006/picture">
+                                <pic:pic xmlns:pic="http://schemas.openxmlformats.org/drawingml/2006/picture">
+                                  <pic:nvPicPr>
+                                    <pic:cNvPr id="4" name="Picture 3" descr="Screen Shot 2016-08-16 at 15.21.16.png"/>
+                                    <pic:cNvPicPr>
+                                      <a:picLocks noChangeAspect="1"/>
+                                    </pic:cNvPicPr>
+                                  </pic:nvPicPr>
+                                  <pic:blipFill>
+                                    <a:blip r:embed="rId21">
+                                      <a:extLst>
+                                        <a:ext uri="{28A0092B-C50C-407E-A947-70E740481C1C}">
+                                          <a14:useLocalDpi xmlns:a14="http://schemas.microsoft.com/office/drawing/2010/main" val="0"/>
+                                        </a:ext>
+                                      </a:extLst>
+                                    </a:blip>
+                                    <a:stretch>
+                                      <a:fillRect/>
+                                    </a:stretch>
+                                  </pic:blipFill>
+                                  <pic:spPr>
+                                    <a:xfrm>
+                                      <a:off x="0" y="0"/>
+                                      <a:ext cx="5396069" cy="1695693"/>
+                                    </a:xfrm>
+                                    <a:prstGeom prst="rect">
+                                      <a:avLst/>
+                                    </a:prstGeom>
+                                  </pic:spPr>
+                                </pic:pic>
+                              </a:graphicData>
+                            </a:graphic>
+                          </wp:inline>
+                        </w:drawing>
+                      </w:r>
+                    </w:p>
+                  </w:txbxContent>
+                </v:textbox>
+                <w10:anchorlock/>
+              </v:shape>
+            </w:pict>
+          </mc:Fallback>
+        </mc:AlternateContent>
+      </w:r>
     </w:p>
     <w:p>
       <w:r>
-        <w:t xml:space="preserve">According to Kim et al., on system availability dimension of E-S-QUAL is a significant element to ensure that techinical functionality of the website is properly working which may direct to high user satisfaction and good productivity </w:t>
+        <w:t>As shown on Table 3, Accessibility dimension was not considered on any of e-SQ considered instruments, however, it was considered by different</w:t>
+      </w:r>
+      <w:r>
+        <w:t xml:space="preserve"> studies by different</w:t>
+      </w:r>
+      <w:r>
+        <w:t xml:space="preserve"> authors in 2001, 2003, and 2005 as depicted in Table 4.</w:t>
+      </w:r>
+    </w:p>
+    <w:p>
+      <w:r>
+        <w:rPr>
+          <w:noProof/>
+          <w:lang w:val="en-US" w:eastAsia="en-US"/>
+        </w:rPr>
+        <mc:AlternateContent>
+          <mc:Choice Requires="wps">
+            <w:drawing>
+              <wp:inline distT="0" distB="0" distL="0" distR="0" wp14:anchorId="2C38B896" wp14:editId="170E2717">
+                <wp:extent cx="5487278" cy="2354366"/>
+                <wp:effectExtent l="0" t="0" r="0" b="8255"/>
+                <wp:docPr id="22" name="Text Box 22"/>
+                <wp:cNvGraphicFramePr/>
+                <a:graphic xmlns:a="http://schemas.openxmlformats.org/drawingml/2006/main">
+                  <a:graphicData uri="http://schemas.microsoft.com/office/word/2010/wordprocessingShape">
+                    <wps:wsp>
+                      <wps:cNvSpPr txBox="1"/>
+                      <wps:spPr>
+                        <a:xfrm>
+                          <a:off x="0" y="0"/>
+                          <a:ext cx="5487278" cy="2354366"/>
+                        </a:xfrm>
+                        <a:prstGeom prst="rect">
+                          <a:avLst/>
+                        </a:prstGeom>
+                        <a:noFill/>
+                        <a:ln>
+                          <a:noFill/>
+                        </a:ln>
+                        <a:effectLst/>
+                        <a:extLst>
+                          <a:ext uri="{C572A759-6A51-4108-AA02-DFA0A04FC94B}">
+                            <ma14:wrappingTextBoxFlag xmlns:ma14="http://schemas.microsoft.com/office/mac/drawingml/2011/main"/>
+                          </a:ext>
+                        </a:extLst>
+                      </wps:spPr>
+                      <wps:style>
+                        <a:lnRef idx="0">
+                          <a:schemeClr val="accent1"/>
+                        </a:lnRef>
+                        <a:fillRef idx="0">
+                          <a:schemeClr val="accent1"/>
+                        </a:fillRef>
+                        <a:effectRef idx="0">
+                          <a:schemeClr val="accent1"/>
+                        </a:effectRef>
+                        <a:fontRef idx="minor">
+                          <a:schemeClr val="dk1"/>
+                        </a:fontRef>
+                      </wps:style>
+                      <wps:txbx>
+                        <w:txbxContent>
+                          <w:p>
+                            <w:pPr>
+                              <w:pStyle w:val="Caption"/>
+                              <w:keepNext/>
+                            </w:pPr>
+                            <w:r>
+                              <w:t xml:space="preserve">Table </w:t>
+                            </w:r>
+                            <w:r>
+                              <w:fldChar w:fldCharType="begin"/>
+                            </w:r>
+                            <w:r>
+                              <w:instrText xml:space="preserve"> SEQ Table \* ARABIC </w:instrText>
+                            </w:r>
+                            <w:r>
+                              <w:fldChar w:fldCharType="separate"/>
+                            </w:r>
+                            <w:r>
+                              <w:rPr>
+                                <w:noProof/>
+                              </w:rPr>
+                              <w:t>4</w:t>
+                            </w:r>
+                            <w:r>
+                              <w:fldChar w:fldCharType="end"/>
+                            </w:r>
+                            <w:r>
+                              <w:t>. Attributes within different approaches for AUES dimensions</w:t>
+                            </w:r>
+                          </w:p>
+                          <w:p>
+                            <w:pPr>
+                              <w:jc w:val="center"/>
+                            </w:pPr>
+                            <w:r>
+                              <w:rPr>
+                                <w:lang w:val="en-US"/>
+                              </w:rPr>
+                              <w:drawing>
+                                <wp:inline distT="0" distB="0" distL="0" distR="0" wp14:anchorId="0AA32E28" wp14:editId="312E6948">
+                                  <wp:extent cx="5290631" cy="1895197"/>
+                                  <wp:effectExtent l="0" t="0" r="0" b="10160"/>
+                                  <wp:docPr id="6" name="Picture 5" descr="Screen Shot 2016-08-16 at 15.24.33.png"/>
+                                  <wp:cNvGraphicFramePr>
+                                    <a:graphicFrameLocks xmlns:a="http://schemas.openxmlformats.org/drawingml/2006/main" noChangeAspect="1"/>
+                                  </wp:cNvGraphicFramePr>
+                                  <a:graphic xmlns:a="http://schemas.openxmlformats.org/drawingml/2006/main">
+                                    <a:graphicData uri="http://schemas.openxmlformats.org/drawingml/2006/picture">
+                                      <pic:pic xmlns:pic="http://schemas.openxmlformats.org/drawingml/2006/picture">
+                                        <pic:nvPicPr>
+                                          <pic:cNvPr id="6" name="Picture 5" descr="Screen Shot 2016-08-16 at 15.24.33.png"/>
+                                          <pic:cNvPicPr>
+                                            <a:picLocks noChangeAspect="1"/>
+                                          </pic:cNvPicPr>
+                                        </pic:nvPicPr>
+                                        <pic:blipFill>
+                                          <a:blip r:embed="rId22">
+                                            <a:extLst>
+                                              <a:ext uri="{28A0092B-C50C-407E-A947-70E740481C1C}">
+                                                <a14:useLocalDpi xmlns:a14="http://schemas.microsoft.com/office/drawing/2010/main" val="0"/>
+                                              </a:ext>
+                                            </a:extLst>
+                                          </a:blip>
+                                          <a:stretch>
+                                            <a:fillRect/>
+                                          </a:stretch>
+                                        </pic:blipFill>
+                                        <pic:spPr>
+                                          <a:xfrm>
+                                            <a:off x="0" y="0"/>
+                                            <a:ext cx="5291639" cy="1895558"/>
+                                          </a:xfrm>
+                                          <a:prstGeom prst="rect">
+                                            <a:avLst/>
+                                          </a:prstGeom>
+                                        </pic:spPr>
+                                      </pic:pic>
+                                    </a:graphicData>
+                                  </a:graphic>
+                                </wp:inline>
+                              </w:drawing>
+                            </w:r>
+                          </w:p>
+                        </w:txbxContent>
+                      </wps:txbx>
+                      <wps:bodyPr rot="0" spcFirstLastPara="0" vertOverflow="overflow" horzOverflow="overflow" vert="horz" wrap="none" lIns="91440" tIns="45720" rIns="91440" bIns="45720" numCol="1" spcCol="0" rtlCol="0" fromWordArt="0" anchor="t" anchorCtr="0" forceAA="0" compatLnSpc="1">
+                        <a:prstTxWarp prst="textNoShape">
+                          <a:avLst/>
+                        </a:prstTxWarp>
+                        <a:noAutofit/>
+                      </wps:bodyPr>
+                    </wps:wsp>
+                  </a:graphicData>
+                </a:graphic>
+              </wp:inline>
+            </w:drawing>
+          </mc:Choice>
+          <mc:Fallback>
+            <w:pict>
+              <v:shape id="Text Box 22" o:spid="_x0000_s1040" type="#_x0000_t202" style="width:432.05pt;height:185.4pt;visibility:visible;mso-wrap-style:none;mso-left-percent:-10001;mso-top-percent:-10001;mso-position-horizontal:absolute;mso-position-horizontal-relative:char;mso-position-vertical:absolute;mso-position-vertical-relative:line;mso-left-percent:-10001;mso-top-percent:-10001;v-text-anchor:top" o:gfxdata="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" filled="f" stroked="f">
+                <v:textbox>
+                  <w:txbxContent>
+                    <w:p>
+                      <w:pPr>
+                        <w:pStyle w:val="Caption"/>
+                        <w:keepNext/>
+                      </w:pPr>
+                      <w:r>
+                        <w:t xml:space="preserve">Table </w:t>
+                      </w:r>
+                      <w:r>
+                        <w:fldChar w:fldCharType="begin"/>
+                      </w:r>
+                      <w:r>
+                        <w:instrText xml:space="preserve"> SEQ Table \* ARABIC </w:instrText>
+                      </w:r>
+                      <w:r>
+                        <w:fldChar w:fldCharType="separate"/>
+                      </w:r>
+                      <w:r>
+                        <w:rPr>
+                          <w:noProof/>
+                        </w:rPr>
+                        <w:t>4</w:t>
+                      </w:r>
+                      <w:r>
+                        <w:fldChar w:fldCharType="end"/>
+                      </w:r>
+                      <w:r>
+                        <w:t>. Attributes within different approaches for AUES dimensions</w:t>
+                      </w:r>
+                    </w:p>
+                    <w:p>
+                      <w:pPr>
+                        <w:jc w:val="center"/>
+                      </w:pPr>
+                      <w:r>
+                        <w:rPr>
+                          <w:lang w:val="en-US"/>
+                        </w:rPr>
+                        <w:drawing>
+                          <wp:inline distT="0" distB="0" distL="0" distR="0" wp14:anchorId="0AA32E28" wp14:editId="312E6948">
+                            <wp:extent cx="5290631" cy="1895197"/>
+                            <wp:effectExtent l="0" t="0" r="0" b="10160"/>
+                            <wp:docPr id="6" name="Picture 5" descr="Screen Shot 2016-08-16 at 15.24.33.png"/>
+                            <wp:cNvGraphicFramePr>
+                              <a:graphicFrameLocks xmlns:a="http://schemas.openxmlformats.org/drawingml/2006/main" noChangeAspect="1"/>
+                            </wp:cNvGraphicFramePr>
+                            <a:graphic xmlns:a="http://schemas.openxmlformats.org/drawingml/2006/main">
+                              <a:graphicData uri="http://schemas.openxmlformats.org/drawingml/2006/picture">
+                                <pic:pic xmlns:pic="http://schemas.openxmlformats.org/drawingml/2006/picture">
+                                  <pic:nvPicPr>
+                                    <pic:cNvPr id="6" name="Picture 5" descr="Screen Shot 2016-08-16 at 15.24.33.png"/>
+                                    <pic:cNvPicPr>
+                                      <a:picLocks noChangeAspect="1"/>
+                                    </pic:cNvPicPr>
+                                  </pic:nvPicPr>
+                                  <pic:blipFill>
+                                    <a:blip r:embed="rId22">
+                                      <a:extLst>
+                                        <a:ext uri="{28A0092B-C50C-407E-A947-70E740481C1C}">
+                                          <a14:useLocalDpi xmlns:a14="http://schemas.microsoft.com/office/drawing/2010/main" val="0"/>
+                                        </a:ext>
+                                      </a:extLst>
+                                    </a:blip>
+                                    <a:stretch>
+                                      <a:fillRect/>
+                                    </a:stretch>
+                                  </pic:blipFill>
+                                  <pic:spPr>
+                                    <a:xfrm>
+                                      <a:off x="0" y="0"/>
+                                      <a:ext cx="5291639" cy="1895558"/>
+                                    </a:xfrm>
+                                    <a:prstGeom prst="rect">
+                                      <a:avLst/>
+                                    </a:prstGeom>
+                                  </pic:spPr>
+                                </pic:pic>
+                              </a:graphicData>
+                            </a:graphic>
+                          </wp:inline>
+                        </w:drawing>
+                      </w:r>
+                    </w:p>
+                  </w:txbxContent>
+                </v:textbox>
+                <w10:anchorlock/>
+              </v:shape>
+            </w:pict>
+          </mc:Fallback>
+        </mc:AlternateContent>
+      </w:r>
+    </w:p>
+    <w:p>
+      <w:r>
+        <w:t>Definitions for</w:t>
+      </w:r>
+      <w:r>
+        <w:t xml:space="preserve"> each dimension and hypothesis for each one </w:t>
+      </w:r>
+      <w:r>
+        <w:t xml:space="preserve">are </w:t>
+      </w:r>
+      <w:r>
+        <w:t>as follows:</w:t>
+      </w:r>
+    </w:p>
+    <w:p>
+      <w:pPr>
+        <w:pStyle w:val="Heading3"/>
+      </w:pPr>
+      <w:bookmarkStart w:id="36" w:name="_Toc332882817"/>
+      <w:r>
+        <w:t>Accessibility</w:t>
+      </w:r>
+      <w:r>
+        <w:t xml:space="preserve"> dimension</w:t>
+      </w:r>
+      <w:bookmarkEnd w:id="36"/>
+    </w:p>
+    <w:p>
+      <w:r>
+        <w:t>Degree to which a product or system can be used by people with the wides range of characteristics and capabilities to achieve a specified goal in a specified context of use</w:t>
       </w:r>
       <w:sdt>
         <w:sdtPr>
-          <w:id w:val="-453170091"/>
+          <w:id w:val="-1509352930"/>
+          <w:citation/>
+        </w:sdtPr>
+        <w:sdtContent>
+          <w:r>
+            <w:fldChar w:fldCharType="begin"/>
+          </w:r>
+          <w:r>
+            <w:rPr>
+              <w:lang w:val="en-US"/>
+            </w:rPr>
+            <w:instrText xml:space="preserve"> CITATION BSI11 \l 1033 </w:instrText>
+          </w:r>
+          <w:r>
+            <w:fldChar w:fldCharType="separate"/>
+          </w:r>
+          <w:r>
+            <w:rPr>
+              <w:noProof/>
+              <w:lang w:val="en-US"/>
+            </w:rPr>
+            <w:t xml:space="preserve"> </w:t>
+          </w:r>
+          <w:r>
+            <w:rPr>
+              <w:noProof/>
+              <w:lang w:val="en-US"/>
+            </w:rPr>
+            <w:t>[</w:t>
+          </w:r>
+          <w:hyperlink w:anchor="BSI11" w:history="1">
+            <w:r>
+              <w:rPr>
+                <w:rStyle w:val="Tiitellehtautor"/>
+                <w:noProof/>
+                <w:lang w:val="en-US"/>
+              </w:rPr>
+              <w:t>10</w:t>
+            </w:r>
+          </w:hyperlink>
+          <w:r>
+            <w:rPr>
+              <w:noProof/>
+              <w:lang w:val="en-US"/>
+            </w:rPr>
+            <w:t>]</w:t>
+          </w:r>
+          <w:r>
+            <w:fldChar w:fldCharType="end"/>
+          </w:r>
+        </w:sdtContent>
+      </w:sdt>
+      <w:r>
+        <w:t>.</w:t>
+      </w:r>
+    </w:p>
+    <w:p>
+      <w:pPr>
+        <w:ind w:firstLine="284"/>
+      </w:pPr>
+      <w:r>
+        <w:t>H.A.: Accessibility dimension in e-services positively influences customer satisfaction.</w:t>
+      </w:r>
+    </w:p>
+    <w:p>
+      <w:pPr>
+        <w:pStyle w:val="Heading3"/>
+        <w:numPr>
+          <w:ilvl w:val="2"/>
+          <w:numId w:val="38"/>
+        </w:numPr>
+      </w:pPr>
+      <w:bookmarkStart w:id="37" w:name="_Toc332882818"/>
+      <w:r>
+        <w:lastRenderedPageBreak/>
+        <w:t>Usability</w:t>
+      </w:r>
+      <w:r>
+        <w:t xml:space="preserve"> dimension</w:t>
+      </w:r>
+      <w:bookmarkEnd w:id="37"/>
+    </w:p>
+    <w:p>
+      <w:r>
+        <w:t>According to Yoo and Douth</w:t>
+      </w:r>
+      <w:r>
+        <w:t xml:space="preserve"> in </w:t>
+      </w:r>
+      <w:sdt>
+        <w:sdtPr>
+          <w:id w:val="-1554765727"/>
+          <w:citation/>
+        </w:sdtPr>
+        <w:sdtContent>
+          <w:r>
+            <w:fldChar w:fldCharType="begin"/>
+          </w:r>
+          <w:r>
+            <w:rPr>
+              <w:lang w:val="en-US"/>
+            </w:rPr>
+            <w:instrText xml:space="preserve"> CITATION BYo01 \l 1033 </w:instrText>
+          </w:r>
+          <w:r>
+            <w:fldChar w:fldCharType="separate"/>
+          </w:r>
+          <w:r>
+            <w:rPr>
+              <w:noProof/>
+              <w:lang w:val="en-US"/>
+            </w:rPr>
+            <w:t>[</w:t>
+          </w:r>
+          <w:hyperlink w:anchor="BYo01" w:history="1">
+            <w:r>
+              <w:rPr>
+                <w:rStyle w:val="Tiitellehtautor"/>
+                <w:noProof/>
+                <w:lang w:val="en-US"/>
+              </w:rPr>
+              <w:t>40</w:t>
+            </w:r>
+          </w:hyperlink>
+          <w:r>
+            <w:rPr>
+              <w:noProof/>
+              <w:lang w:val="en-US"/>
+            </w:rPr>
+            <w:t>]</w:t>
+          </w:r>
+          <w:r>
+            <w:fldChar w:fldCharType="end"/>
+          </w:r>
+        </w:sdtContent>
+      </w:sdt>
+      <w:r>
+        <w:t>, ease of the site usage is one of the most significant elements that have influenced online satisfactions and behaviours on online users</w:t>
+      </w:r>
+      <w:bookmarkStart w:id="38" w:name="_GoBack"/>
+      <w:bookmarkEnd w:id="38"/>
+      <w:r>
+        <w:t>.</w:t>
+      </w:r>
+      <w:r>
+        <w:t xml:space="preserve"> Th</w:t>
+      </w:r>
+      <w:r>
+        <w:t>e</w:t>
+      </w:r>
+      <w:r>
+        <w:t xml:space="preserve"> complexity to use or consume an e-service might emerge dissatisfaction and respectively decrease the trust of users leading them to search for alternatives.</w:t>
+      </w:r>
+    </w:p>
+    <w:p>
+      <w:pPr>
+        <w:ind w:firstLine="284"/>
+      </w:pPr>
+      <w:r>
+        <w:t>H.U.: Usability dimension in e-services positively influences customer satisfaction.</w:t>
+      </w:r>
+    </w:p>
+    <w:p>
+      <w:pPr>
+        <w:pStyle w:val="Heading3"/>
+      </w:pPr>
+      <w:bookmarkStart w:id="39" w:name="_Toc332882819"/>
+      <w:r>
+        <w:t>Efficiency</w:t>
+      </w:r>
+      <w:r>
+        <w:t xml:space="preserve"> dimension</w:t>
+      </w:r>
+      <w:bookmarkEnd w:id="39"/>
+    </w:p>
+    <w:p>
+      <w:r>
+        <w:t xml:space="preserve">Two of the most important reasons for users to do their online transactions are convenience and time saving </w:t>
+      </w:r>
+      <w:sdt>
+        <w:sdtPr>
+          <w:id w:val="-919561516"/>
           <w:citation/>
         </w:sdtPr>
         <w:sdtContent>
@@ -24527,171 +25468,6 @@
       <w:r>
         <w:t>.</w:t>
       </w:r>
-    </w:p>
-    <w:p>
-      <w:pPr>
-        <w:ind w:firstLine="284"/>
-      </w:pPr>
-      <w:r>
-        <w:t>H.A.: Accessibility dimension in e-services positively influences customer satisfaction.</w:t>
-      </w:r>
-    </w:p>
-    <w:p>
-      <w:pPr>
-        <w:pStyle w:val="Heading3"/>
-        <w:numPr>
-          <w:ilvl w:val="2"/>
-          <w:numId w:val="38"/>
-        </w:numPr>
-      </w:pPr>
-      <w:bookmarkStart w:id="39" w:name="_Toc332882818"/>
-      <w:r>
-        <w:t>Usability</w:t>
-      </w:r>
-      <w:r>
-        <w:t xml:space="preserve"> dimension</w:t>
-      </w:r>
-      <w:bookmarkEnd w:id="39"/>
-    </w:p>
-    <w:p>
-      <w:r>
-        <w:t xml:space="preserve">According to Yoo and Douth, ease of the site usage is one of the most significant elements that have influenced online satisfactions and behaviours on online users </w:t>
-      </w:r>
-      <w:sdt>
-        <w:sdtPr>
-          <w:id w:val="780768218"/>
-          <w:citation/>
-        </w:sdtPr>
-        <w:sdtContent>
-          <w:r>
-            <w:fldChar w:fldCharType="begin"/>
-          </w:r>
-          <w:r>
-            <w:rPr>
-              <w:lang w:val="en-US"/>
-            </w:rPr>
-            <w:instrText xml:space="preserve"> CITATION BYo01 \l 1033 </w:instrText>
-          </w:r>
-          <w:r>
-            <w:fldChar w:fldCharType="separate"/>
-          </w:r>
-          <w:r>
-            <w:rPr>
-              <w:noProof/>
-              <w:lang w:val="en-US"/>
-            </w:rPr>
-            <w:t>[</w:t>
-          </w:r>
-          <w:hyperlink w:anchor="BYo01" w:history="1">
-            <w:r>
-              <w:rPr>
-                <w:rStyle w:val="Tiitellehtautor"/>
-                <w:noProof/>
-                <w:lang w:val="en-US"/>
-              </w:rPr>
-              <w:t>41</w:t>
-            </w:r>
-          </w:hyperlink>
-          <w:r>
-            <w:rPr>
-              <w:noProof/>
-              <w:lang w:val="en-US"/>
-            </w:rPr>
-            <w:t>]</w:t>
-          </w:r>
-          <w:r>
-            <w:fldChar w:fldCharType="end"/>
-          </w:r>
-        </w:sdtContent>
-      </w:sdt>
-      <w:r>
-        <w:t>.</w:t>
-      </w:r>
-      <w:r>
-        <w:t xml:space="preserve"> Th</w:t>
-      </w:r>
-      <w:r>
-        <w:t>e</w:t>
-      </w:r>
-      <w:r>
-        <w:t xml:space="preserve"> complexity to use or consume an e-service might emerge dissatisfaction and respectively decrease the trust of users leading them to search for alternatives.</w:t>
-      </w:r>
-    </w:p>
-    <w:p>
-      <w:pPr>
-        <w:ind w:firstLine="284"/>
-      </w:pPr>
-      <w:r>
-        <w:t>H.U.: Usability dimension in e-services positively influences customer satisfaction.</w:t>
-      </w:r>
-    </w:p>
-    <w:p>
-      <w:pPr>
-        <w:pStyle w:val="Heading3"/>
-      </w:pPr>
-      <w:bookmarkStart w:id="40" w:name="_Toc332882819"/>
-      <w:r>
-        <w:t>Efficiency</w:t>
-      </w:r>
-      <w:r>
-        <w:t xml:space="preserve"> dimension</w:t>
-      </w:r>
-      <w:bookmarkEnd w:id="40"/>
-    </w:p>
-    <w:p>
-      <w:r>
-        <w:t xml:space="preserve">Two of the most important reasons for users to do their online transactions are convenience and time saving </w:t>
-      </w:r>
-      <w:sdt>
-        <w:sdtPr>
-          <w:id w:val="-919561516"/>
-          <w:citation/>
-        </w:sdtPr>
-        <w:sdtContent>
-          <w:r>
-            <w:fldChar w:fldCharType="begin"/>
-          </w:r>
-          <w:r>
-            <w:rPr>
-              <w:lang w:val="en-US"/>
-            </w:rPr>
-            <w:instrText xml:space="preserve"> CITATION MKi061 \l 1033 </w:instrText>
-          </w:r>
-          <w:r>
-            <w:fldChar w:fldCharType="separate"/>
-          </w:r>
-          <w:r>
-            <w:rPr>
-              <w:noProof/>
-              <w:lang w:val="en-US"/>
-            </w:rPr>
-            <w:t>[</w:t>
-          </w:r>
-          <w:hyperlink w:anchor="MKi061" w:history="1">
-            <w:r>
-              <w:rPr>
-                <w:rStyle w:val="Tiitellehtautor"/>
-                <w:noProof/>
-                <w:lang w:val="en-US"/>
-              </w:rPr>
-              <w:t>40</w:t>
-            </w:r>
-          </w:hyperlink>
-          <w:r>
-            <w:rPr>
-              <w:noProof/>
-              <w:lang w:val="en-US"/>
-            </w:rPr>
-            <w:t>]</w:t>
-          </w:r>
-          <w:r>
-            <w:fldChar w:fldCharType="end"/>
-          </w:r>
-        </w:sdtContent>
-      </w:sdt>
-      <w:r>
-        <w:t>.</w:t>
-      </w:r>
       <w:r>
         <w:t xml:space="preserve"> The efficiency dimension will play a substantial role in achieving the goal of providing fast and convenient access to information and services</w:t>
       </w:r>
@@ -24774,14 +25550,14 @@
       <w:pPr>
         <w:pStyle w:val="Heading3"/>
       </w:pPr>
-      <w:bookmarkStart w:id="41" w:name="_Toc332882820"/>
+      <w:bookmarkStart w:id="40" w:name="_Toc332882820"/>
       <w:r>
         <w:t>Security</w:t>
       </w:r>
       <w:r>
         <w:t xml:space="preserve"> dimension</w:t>
       </w:r>
-      <w:bookmarkEnd w:id="41"/>
+      <w:bookmarkEnd w:id="40"/>
     </w:p>
     <w:p>
       <w:r>
@@ -24906,24 +25682,289 @@
     </w:p>
     <w:p>
       <w:r>
-        <w:t xml:space="preserve"> /* how is e-service concept defined in terms of AUES? */</w:t>
+        <w:t>Figure 9 shows each hypothesis and its influence to customer satisfaction.</w:t>
       </w:r>
     </w:p>
     <w:p>
       <w:pPr>
+        <w:jc w:val="center"/>
+      </w:pPr>
+      <w:r>
+        <w:rPr>
+          <w:noProof/>
+          <w:lang w:val="en-US" w:eastAsia="en-US"/>
+        </w:rPr>
+        <mc:AlternateContent>
+          <mc:Choice Requires="wps">
+            <w:drawing>
+              <wp:inline distT="0" distB="0" distL="0" distR="0" wp14:anchorId="6A79CD79" wp14:editId="066BEAE9">
+                <wp:extent cx="4030933" cy="2053127"/>
+                <wp:effectExtent l="0" t="0" r="0" b="4445"/>
+                <wp:docPr id="24" name="Text Box 24"/>
+                <wp:cNvGraphicFramePr/>
+                <a:graphic xmlns:a="http://schemas.openxmlformats.org/drawingml/2006/main">
+                  <a:graphicData uri="http://schemas.microsoft.com/office/word/2010/wordprocessingShape">
+                    <wps:wsp>
+                      <wps:cNvSpPr txBox="1"/>
+                      <wps:spPr>
+                        <a:xfrm>
+                          <a:off x="0" y="0"/>
+                          <a:ext cx="4030933" cy="2053127"/>
+                        </a:xfrm>
+                        <a:prstGeom prst="rect">
+                          <a:avLst/>
+                        </a:prstGeom>
+                        <a:noFill/>
+                        <a:ln>
+                          <a:noFill/>
+                        </a:ln>
+                        <a:effectLst/>
+                        <a:extLst>
+                          <a:ext uri="{C572A759-6A51-4108-AA02-DFA0A04FC94B}">
+                            <ma14:wrappingTextBoxFlag xmlns:ma14="http://schemas.microsoft.com/office/mac/drawingml/2011/main"/>
+                          </a:ext>
+                        </a:extLst>
+                      </wps:spPr>
+                      <wps:style>
+                        <a:lnRef idx="0">
+                          <a:schemeClr val="accent1"/>
+                        </a:lnRef>
+                        <a:fillRef idx="0">
+                          <a:schemeClr val="accent1"/>
+                        </a:fillRef>
+                        <a:effectRef idx="0">
+                          <a:schemeClr val="accent1"/>
+                        </a:effectRef>
+                        <a:fontRef idx="minor">
+                          <a:schemeClr val="dk1"/>
+                        </a:fontRef>
+                      </wps:style>
+                      <wps:txbx>
+                        <w:txbxContent>
+                          <w:p>
+                            <w:pPr>
+                              <w:keepNext/>
+                              <w:jc w:val="center"/>
+                            </w:pPr>
+                            <w:r>
+                              <w:rPr>
+                                <w:noProof/>
+                                <w:lang w:val="en-US" w:eastAsia="en-US"/>
+                              </w:rPr>
+                              <w:drawing>
+                                <wp:inline distT="0" distB="0" distL="0" distR="0" wp14:anchorId="1EBFCCE6" wp14:editId="53485714">
+                                  <wp:extent cx="2473298" cy="1467740"/>
+                                  <wp:effectExtent l="0" t="0" r="0" b="5715"/>
+                                  <wp:docPr id="25" name="Picture 25"/>
+                                  <wp:cNvGraphicFramePr>
+                                    <a:graphicFrameLocks xmlns:a="http://schemas.openxmlformats.org/drawingml/2006/main" noChangeAspect="1"/>
+                                  </wp:cNvGraphicFramePr>
+                                  <a:graphic xmlns:a="http://schemas.openxmlformats.org/drawingml/2006/main">
+                                    <a:graphicData uri="http://schemas.openxmlformats.org/drawingml/2006/picture">
+                                      <pic:pic xmlns:pic="http://schemas.openxmlformats.org/drawingml/2006/picture">
+                                        <pic:nvPicPr>
+                                          <pic:cNvPr id="0" name="Screen Shot 2016-08-16 at 15.59.06.png"/>
+                                          <pic:cNvPicPr/>
+                                        </pic:nvPicPr>
+                                        <pic:blipFill>
+                                          <a:blip r:embed="rId23">
+                                            <a:extLst>
+                                              <a:ext uri="{28A0092B-C50C-407E-A947-70E740481C1C}">
+                                                <a14:useLocalDpi xmlns:a14="http://schemas.microsoft.com/office/drawing/2010/main" val="0"/>
+                                              </a:ext>
+                                            </a:extLst>
+                                          </a:blip>
+                                          <a:stretch>
+                                            <a:fillRect/>
+                                          </a:stretch>
+                                        </pic:blipFill>
+                                        <pic:spPr>
+                                          <a:xfrm>
+                                            <a:off x="0" y="0"/>
+                                            <a:ext cx="2473298" cy="1467740"/>
+                                          </a:xfrm>
+                                          <a:prstGeom prst="rect">
+                                            <a:avLst/>
+                                          </a:prstGeom>
+                                        </pic:spPr>
+                                      </pic:pic>
+                                    </a:graphicData>
+                                  </a:graphic>
+                                </wp:inline>
+                              </w:drawing>
+                            </w:r>
+                          </w:p>
+                          <w:p>
+                            <w:pPr>
+                              <w:pStyle w:val="Caption"/>
+                            </w:pPr>
+                            <w:r>
+                              <w:t xml:space="preserve">Figure </w:t>
+                            </w:r>
+                            <w:r>
+                              <w:fldChar w:fldCharType="begin"/>
+                            </w:r>
+                            <w:r>
+                              <w:instrText xml:space="preserve"> SEQ Figure \* ARABIC </w:instrText>
+                            </w:r>
+                            <w:r>
+                              <w:fldChar w:fldCharType="separate"/>
+                            </w:r>
+                            <w:r>
+                              <w:rPr>
+                                <w:noProof/>
+                              </w:rPr>
+                              <w:t>9</w:t>
+                            </w:r>
+                            <w:r>
+                              <w:fldChar w:fldCharType="end"/>
+                            </w:r>
+                            <w:r>
+                              <w:t xml:space="preserve">. </w:t>
+                            </w:r>
+                            <w:r>
+                              <w:t>AUES hypothesis influence on customer satisfaction</w:t>
+                            </w:r>
+                          </w:p>
+                          <w:p/>
+                        </w:txbxContent>
+                      </wps:txbx>
+                      <wps:bodyPr rot="0" spcFirstLastPara="0" vertOverflow="overflow" horzOverflow="overflow" vert="horz" wrap="square" lIns="91440" tIns="45720" rIns="91440" bIns="45720" numCol="1" spcCol="0" rtlCol="0" fromWordArt="0" anchor="t" anchorCtr="0" forceAA="0" compatLnSpc="1">
+                        <a:prstTxWarp prst="textNoShape">
+                          <a:avLst/>
+                        </a:prstTxWarp>
+                        <a:noAutofit/>
+                      </wps:bodyPr>
+                    </wps:wsp>
+                  </a:graphicData>
+                </a:graphic>
+              </wp:inline>
+            </w:drawing>
+          </mc:Choice>
+          <mc:Fallback>
+            <w:pict>
+              <v:shape id="Text Box 24" o:spid="_x0000_s1041" type="#_x0000_t202" style="width:317.4pt;height:161.65pt;visibility:visible;mso-wrap-style:square;mso-left-percent:-10001;mso-top-percent:-10001;mso-position-horizontal:absolute;mso-position-horizontal-relative:char;mso-position-vertical:absolute;mso-position-vertical-relative:line;mso-left-percent:-10001;mso-top-percent:-10001;v-text-anchor:top" o:gfxdata="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" filled="f" stroked="f">
+                <v:textbox>
+                  <w:txbxContent>
+                    <w:p>
+                      <w:pPr>
+                        <w:keepNext/>
+                        <w:jc w:val="center"/>
+                      </w:pPr>
+                      <w:r>
+                        <w:rPr>
+                          <w:noProof/>
+                          <w:lang w:val="en-US" w:eastAsia="en-US"/>
+                        </w:rPr>
+                        <w:drawing>
+                          <wp:inline distT="0" distB="0" distL="0" distR="0" wp14:anchorId="1EBFCCE6" wp14:editId="53485714">
+                            <wp:extent cx="2473298" cy="1467740"/>
+                            <wp:effectExtent l="0" t="0" r="0" b="5715"/>
+                            <wp:docPr id="25" name="Picture 25"/>
+                            <wp:cNvGraphicFramePr>
+                              <a:graphicFrameLocks xmlns:a="http://schemas.openxmlformats.org/drawingml/2006/main" noChangeAspect="1"/>
+                            </wp:cNvGraphicFramePr>
+                            <a:graphic xmlns:a="http://schemas.openxmlformats.org/drawingml/2006/main">
+                              <a:graphicData uri="http://schemas.openxmlformats.org/drawingml/2006/picture">
+                                <pic:pic xmlns:pic="http://schemas.openxmlformats.org/drawingml/2006/picture">
+                                  <pic:nvPicPr>
+                                    <pic:cNvPr id="0" name="Screen Shot 2016-08-16 at 15.59.06.png"/>
+                                    <pic:cNvPicPr/>
+                                  </pic:nvPicPr>
+                                  <pic:blipFill>
+                                    <a:blip r:embed="rId23">
+                                      <a:extLst>
+                                        <a:ext uri="{28A0092B-C50C-407E-A947-70E740481C1C}">
+                                          <a14:useLocalDpi xmlns:a14="http://schemas.microsoft.com/office/drawing/2010/main" val="0"/>
+                                        </a:ext>
+                                      </a:extLst>
+                                    </a:blip>
+                                    <a:stretch>
+                                      <a:fillRect/>
+                                    </a:stretch>
+                                  </pic:blipFill>
+                                  <pic:spPr>
+                                    <a:xfrm>
+                                      <a:off x="0" y="0"/>
+                                      <a:ext cx="2473298" cy="1467740"/>
+                                    </a:xfrm>
+                                    <a:prstGeom prst="rect">
+                                      <a:avLst/>
+                                    </a:prstGeom>
+                                  </pic:spPr>
+                                </pic:pic>
+                              </a:graphicData>
+                            </a:graphic>
+                          </wp:inline>
+                        </w:drawing>
+                      </w:r>
+                    </w:p>
+                    <w:p>
+                      <w:pPr>
+                        <w:pStyle w:val="Caption"/>
+                      </w:pPr>
+                      <w:r>
+                        <w:t xml:space="preserve">Figure </w:t>
+                      </w:r>
+                      <w:r>
+                        <w:fldChar w:fldCharType="begin"/>
+                      </w:r>
+                      <w:r>
+                        <w:instrText xml:space="preserve"> SEQ Figure \* ARABIC </w:instrText>
+                      </w:r>
+                      <w:r>
+                        <w:fldChar w:fldCharType="separate"/>
+                      </w:r>
+                      <w:r>
+                        <w:rPr>
+                          <w:noProof/>
+                        </w:rPr>
+                        <w:t>9</w:t>
+                      </w:r>
+                      <w:r>
+                        <w:fldChar w:fldCharType="end"/>
+                      </w:r>
+                      <w:r>
+                        <w:t xml:space="preserve">. </w:t>
+                      </w:r>
+                      <w:r>
+                        <w:t>AUES hypothesis influence on customer satisfaction</w:t>
+                      </w:r>
+                    </w:p>
+                    <w:p/>
+                  </w:txbxContent>
+                </v:textbox>
+                <w10:anchorlock/>
+              </v:shape>
+            </w:pict>
+          </mc:Fallback>
+        </mc:AlternateContent>
+      </w:r>
+    </w:p>
+    <w:p/>
+    <w:p/>
+    <w:p/>
+    <w:p>
+      <w:r>
+        <w:t xml:space="preserve"> /* how is e-service concept defined in terms of AUES? */</w:t>
+      </w:r>
+    </w:p>
+    <w:p/>
+    <w:p>
+      <w:pPr>
         <w:pStyle w:val="Heading2"/>
       </w:pPr>
-      <w:bookmarkStart w:id="42" w:name="_Toc332882821"/>
+      <w:bookmarkStart w:id="41" w:name="_Toc332882821"/>
       <w:r>
         <w:t>Chapter Summary</w:t>
       </w:r>
-      <w:bookmarkEnd w:id="42"/>
+      <w:bookmarkEnd w:id="41"/>
     </w:p>
     <w:p>
       <w:pPr>
         <w:pStyle w:val="Heading1"/>
       </w:pPr>
-      <w:bookmarkStart w:id="43" w:name="_Toc332882822"/>
+      <w:bookmarkStart w:id="42" w:name="_Toc332882822"/>
       <w:r>
         <w:lastRenderedPageBreak/>
         <w:t>Conceptual model for understanding e-services qualit</w:t>
@@ -24934,7 +25975,7 @@
       <w:r>
         <w:t>tive characteristics</w:t>
       </w:r>
-      <w:bookmarkEnd w:id="43"/>
+      <w:bookmarkEnd w:id="42"/>
     </w:p>
     <w:p>
       <w:r>
@@ -25160,7 +26201,7 @@
       <w:pPr>
         <w:pStyle w:val="Heading2"/>
       </w:pPr>
-      <w:bookmarkStart w:id="44" w:name="_Toc332882823"/>
+      <w:bookmarkStart w:id="43" w:name="_Toc332882823"/>
       <w:r>
         <w:t xml:space="preserve">Quality in </w:t>
       </w:r>
@@ -25170,7 +26211,7 @@
       <w:r>
         <w:t>se model for e-services</w:t>
       </w:r>
-      <w:bookmarkEnd w:id="44"/>
+      <w:bookmarkEnd w:id="43"/>
     </w:p>
     <w:p>
       <w:r>
@@ -25593,7 +26634,7 @@
                                           <pic:cNvPicPr/>
                                         </pic:nvPicPr>
                                         <pic:blipFill rotWithShape="1">
-                                          <a:blip r:embed="rId20">
+                                          <a:blip r:embed="rId24">
                                             <a:extLst>
                                               <a:ext uri="{28A0092B-C50C-407E-A947-70E740481C1C}">
                                                 <a14:useLocalDpi xmlns:a14="http://schemas.microsoft.com/office/drawing/2010/main" val="0"/>
@@ -25674,7 +26715,7 @@
           </mc:Choice>
           <mc:Fallback>
             <w:pict>
-              <v:shape id="Text Box 17" o:spid="_x0000_s1038" type="#_x0000_t202" style="width:241.5pt;height:157.85pt;visibility:visible;mso-wrap-style:square;mso-left-percent:-10001;mso-top-percent:-10001;mso-position-horizontal:absolute;mso-position-horizontal-relative:char;mso-position-vertical:absolute;mso-position-vertical-relative:line;mso-left-percent:-10001;mso-top-percent:-10001;v-text-anchor:top" o:gfxdata="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" filled="f" stroked="f">
+              <v:shape id="Text Box 17" o:spid="_x0000_s1042" type="#_x0000_t202" style="width:241.5pt;height:157.85pt;visibility:visible;mso-wrap-style:square;mso-left-percent:-10001;mso-top-percent:-10001;mso-position-horizontal:absolute;mso-position-horizontal-relative:char;mso-position-vertical:absolute;mso-position-vertical-relative:line;mso-left-percent:-10001;mso-top-percent:-10001;v-text-anchor:top" o:gfxdata="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" filled="f" stroked="f">
                 <v:textbox>
                   <w:txbxContent>
                     <w:p>
@@ -25702,7 +26743,7 @@
                                     <pic:cNvPicPr/>
                                   </pic:nvPicPr>
                                   <pic:blipFill rotWithShape="1">
-                                    <a:blip r:embed="rId20">
+                                    <a:blip r:embed="rId24">
                                       <a:extLst>
                                         <a:ext uri="{28A0092B-C50C-407E-A947-70E740481C1C}">
                                           <a14:useLocalDpi xmlns:a14="http://schemas.microsoft.com/office/drawing/2010/main" val="0"/>
@@ -25806,7 +26847,7 @@
         <w:t>Trustworthiness</w:t>
       </w:r>
       <w:r>
-        <w:t xml:space="preserve"> is the integrity of a system that errors or attacks will not lead to damage to the state of the system, including data, code, etc</w:t>
+        <w:t xml:space="preserve"> integrity of a system that errors or attacks will not lead to damage to the state of the system, including data, code, etc</w:t>
       </w:r>
       <w:sdt>
         <w:sdtPr>
@@ -25874,18 +26915,21 @@
         <w:t>Compatibility</w:t>
       </w:r>
       <w:r>
-        <w:t>, we define it as the degree to work or share information with other e-services of same type in which an e-service can be used in building new e-services regardless the hardware for software environment.</w:t>
+        <w:t xml:space="preserve"> d</w:t>
+      </w:r>
+      <w:r>
+        <w:t>egree to work or share information with other e-services of same type in which an e-service can be used in building new e-services regardless the hardware for software environment.</w:t>
       </w:r>
     </w:p>
     <w:p>
       <w:pPr>
         <w:pStyle w:val="Heading2"/>
       </w:pPr>
-      <w:bookmarkStart w:id="45" w:name="_Toc332882824"/>
+      <w:bookmarkStart w:id="44" w:name="_Toc332882824"/>
       <w:r>
         <w:t>Product quality model for e-services</w:t>
       </w:r>
-      <w:bookmarkEnd w:id="45"/>
+      <w:bookmarkEnd w:id="44"/>
     </w:p>
     <w:p>
       <w:r>
@@ -26088,7 +27132,7 @@
                                           <pic:cNvPicPr/>
                                         </pic:nvPicPr>
                                         <pic:blipFill>
-                                          <a:blip r:embed="rId21">
+                                          <a:blip r:embed="rId25">
                                             <a:extLst>
                                               <a:ext uri="{28A0092B-C50C-407E-A947-70E740481C1C}">
                                                 <a14:useLocalDpi xmlns:a14="http://schemas.microsoft.com/office/drawing/2010/main" val="0"/>
@@ -26165,7 +27209,7 @@
           </mc:Choice>
           <mc:Fallback>
             <w:pict>
-              <v:shape id="Text Box 21" o:spid="_x0000_s1039" type="#_x0000_t202" style="width:348.15pt;height:153pt;visibility:visible;mso-wrap-style:square;mso-left-percent:-10001;mso-top-percent:-10001;mso-position-horizontal:absolute;mso-position-horizontal-relative:char;mso-position-vertical:absolute;mso-position-vertical-relative:line;mso-left-percent:-10001;mso-top-percent:-10001;v-text-anchor:top" o:gfxdata="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" filled="f" stroked="f">
+              <v:shape id="Text Box 21" o:spid="_x0000_s1043" type="#_x0000_t202" style="width:348.15pt;height:153pt;visibility:visible;mso-wrap-style:square;mso-left-percent:-10001;mso-top-percent:-10001;mso-position-horizontal:absolute;mso-position-horizontal-relative:char;mso-position-vertical:absolute;mso-position-vertical-relative:line;mso-left-percent:-10001;mso-top-percent:-10001;v-text-anchor:top" o:gfxdata="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" filled="f" stroked="f">
                 <v:textbox>
                   <w:txbxContent>
                     <w:p>
@@ -26194,7 +27238,7 @@
                                     <pic:cNvPicPr/>
                                   </pic:nvPicPr>
                                   <pic:blipFill>
-                                    <a:blip r:embed="rId21">
+                                    <a:blip r:embed="rId25">
                                       <a:extLst>
                                         <a:ext uri="{28A0092B-C50C-407E-A947-70E740481C1C}">
                                           <a14:useLocalDpi xmlns:a14="http://schemas.microsoft.com/office/drawing/2010/main" val="0"/>
@@ -26295,7 +27339,7 @@
         <w:t>Compatibility</w:t>
       </w:r>
       <w:r>
-        <w:t>, we define it as the degree to work or share information with other e-services of same type in which an e-service can be used in building new e-services regardless the hardware for software environment.</w:t>
+        <w:t>, degree to work or share information with other e-services of same type in which an e-service can be used in building new e-services regardless the hardware for software environment.</w:t>
       </w:r>
     </w:p>
     <w:p>
@@ -26306,7 +27350,10 @@
         <w:t>Functionality</w:t>
       </w:r>
       <w:r>
-        <w:t xml:space="preserve"> it refers to the service characteristics regarding the functions and availability of the e-service.</w:t>
+        <w:t xml:space="preserve"> </w:t>
+      </w:r>
+      <w:r>
+        <w:t>refers to the service characteristics regarding the functions and availability of the e-service.</w:t>
       </w:r>
     </w:p>
     <w:p>
@@ -26323,7 +27370,7 @@
         <w:t xml:space="preserve"> </w:t>
       </w:r>
       <w:r>
-        <w:t xml:space="preserve">is defined as the ability to perform the promised service dependably and accurately </w:t>
+        <w:t xml:space="preserve">ability to perform the promised service dependably and accurately </w:t>
       </w:r>
       <w:sdt>
         <w:sdtPr>
@@ -26544,7 +27591,7 @@
       <w:pPr>
         <w:pStyle w:val="Heading2"/>
       </w:pPr>
-      <w:bookmarkStart w:id="46" w:name="_Toc332882825"/>
+      <w:bookmarkStart w:id="45" w:name="_Toc332882825"/>
       <w:r>
         <w:t>Quality in use model</w:t>
       </w:r>
@@ -26557,7 +27604,7 @@
       <w:r>
         <w:t xml:space="preserve"> dimensions</w:t>
       </w:r>
-      <w:bookmarkEnd w:id="46"/>
+      <w:bookmarkEnd w:id="45"/>
     </w:p>
     <w:p>
       <w:r>
@@ -26703,7 +27750,7 @@
                                           <pic:cNvPicPr/>
                                         </pic:nvPicPr>
                                         <pic:blipFill>
-                                          <a:blip r:embed="rId22">
+                                          <a:blip r:embed="rId26">
                                             <a:extLst>
                                               <a:ext uri="{28A0092B-C50C-407E-A947-70E740481C1C}">
                                                 <a14:useLocalDpi xmlns:a14="http://schemas.microsoft.com/office/drawing/2010/main" val="0"/>
@@ -26777,7 +27824,7 @@
           </mc:Choice>
           <mc:Fallback>
             <w:pict>
-              <v:shape id="Text Box 28" o:spid="_x0000_s1040" type="#_x0000_t202" style="width:396pt;height:206.4pt;visibility:visible;mso-wrap-style:square;mso-left-percent:-10001;mso-top-percent:-10001;mso-position-horizontal:absolute;mso-position-horizontal-relative:char;mso-position-vertical:absolute;mso-position-vertical-relative:line;mso-left-percent:-10001;mso-top-percent:-10001;v-text-anchor:top" o:gfxdata="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" filled="f" stroked="f">
+              <v:shape id="Text Box 28" o:spid="_x0000_s1044" type="#_x0000_t202" style="width:396pt;height:206.4pt;visibility:visible;mso-wrap-style:square;mso-left-percent:-10001;mso-top-percent:-10001;mso-position-horizontal:absolute;mso-position-horizontal-relative:char;mso-position-vertical:absolute;mso-position-vertical-relative:line;mso-left-percent:-10001;mso-top-percent:-10001;v-text-anchor:top" o:gfxdata="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" filled="f" stroked="f">
                 <v:textbox>
                   <w:txbxContent>
                     <w:p>
@@ -26806,7 +27853,7 @@
                                     <pic:cNvPicPr/>
                                   </pic:nvPicPr>
                                   <pic:blipFill>
-                                    <a:blip r:embed="rId22">
+                                    <a:blip r:embed="rId26">
                                       <a:extLst>
                                         <a:ext uri="{28A0092B-C50C-407E-A947-70E740481C1C}">
                                           <a14:useLocalDpi xmlns:a14="http://schemas.microsoft.com/office/drawing/2010/main" val="0"/>
@@ -26884,7 +27931,7 @@
       <w:pPr>
         <w:pStyle w:val="Heading2"/>
       </w:pPr>
-      <w:bookmarkStart w:id="47" w:name="_Toc332882826"/>
+      <w:bookmarkStart w:id="46" w:name="_Toc332882826"/>
       <w:r>
         <w:t xml:space="preserve">Quality product model </w:t>
       </w:r>
@@ -26894,7 +27941,7 @@
       <w:r>
         <w:t xml:space="preserve"> dimensions</w:t>
       </w:r>
-      <w:bookmarkEnd w:id="47"/>
+      <w:bookmarkEnd w:id="46"/>
     </w:p>
     <w:p>
       <w:r>
@@ -26987,7 +28034,7 @@
                                           <pic:cNvPicPr/>
                                         </pic:nvPicPr>
                                         <pic:blipFill>
-                                          <a:blip r:embed="rId23">
+                                          <a:blip r:embed="rId27">
                                             <a:extLst>
                                               <a:ext uri="{28A0092B-C50C-407E-A947-70E740481C1C}">
                                                 <a14:useLocalDpi xmlns:a14="http://schemas.microsoft.com/office/drawing/2010/main" val="0"/>
@@ -27061,7 +28108,7 @@
           </mc:Choice>
           <mc:Fallback>
             <w:pict>
-              <v:shape id="Text Box 33" o:spid="_x0000_s1041" type="#_x0000_t202" style="width:390.35pt;height:177.7pt;visibility:visible;mso-wrap-style:none;mso-left-percent:-10001;mso-top-percent:-10001;mso-position-horizontal:absolute;mso-position-horizontal-relative:char;mso-position-vertical:absolute;mso-position-vertical-relative:line;mso-left-percent:-10001;mso-top-percent:-10001;v-text-anchor:top" o:gfxdata="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" filled="f" stroked="f">
+              <v:shape id="Text Box 33" o:spid="_x0000_s1045" type="#_x0000_t202" style="width:390.35pt;height:177.7pt;visibility:visible;mso-wrap-style:none;mso-left-percent:-10001;mso-top-percent:-10001;mso-position-horizontal:absolute;mso-position-horizontal-relative:char;mso-position-vertical:absolute;mso-position-vertical-relative:line;mso-left-percent:-10001;mso-top-percent:-10001;v-text-anchor:top" o:gfxdata="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" filled="f" stroked="f">
                 <v:textbox>
                   <w:txbxContent>
                     <w:p>
@@ -27089,7 +28136,7 @@
                                     <pic:cNvPicPr/>
                                   </pic:nvPicPr>
                                   <pic:blipFill>
-                                    <a:blip r:embed="rId23">
+                                    <a:blip r:embed="rId27">
                                       <a:extLst>
                                         <a:ext uri="{28A0092B-C50C-407E-A947-70E740481C1C}">
                                           <a14:useLocalDpi xmlns:a14="http://schemas.microsoft.com/office/drawing/2010/main" val="0"/>
@@ -27160,11 +28207,11 @@
       <w:pPr>
         <w:pStyle w:val="Heading2"/>
       </w:pPr>
-      <w:bookmarkStart w:id="48" w:name="_Toc332882827"/>
+      <w:bookmarkStart w:id="47" w:name="_Toc332882827"/>
       <w:r>
         <w:t>Quality in use, Product quality models and AUES dimensions</w:t>
       </w:r>
-      <w:bookmarkEnd w:id="48"/>
+      <w:bookmarkEnd w:id="47"/>
     </w:p>
     <w:p>
       <w:r>
@@ -27253,7 +28300,7 @@
                                           <pic:cNvPicPr/>
                                         </pic:nvPicPr>
                                         <pic:blipFill>
-                                          <a:blip r:embed="rId24">
+                                          <a:blip r:embed="rId28">
                                             <a:extLst>
                                               <a:ext uri="{28A0092B-C50C-407E-A947-70E740481C1C}">
                                                 <a14:useLocalDpi xmlns:a14="http://schemas.microsoft.com/office/drawing/2010/main" val="0"/>
@@ -27327,7 +28374,7 @@
           </mc:Choice>
           <mc:Fallback>
             <w:pict>
-              <v:shape id="Text Box 39" o:spid="_x0000_s1042" type="#_x0000_t202" style="width:368.2pt;height:325.7pt;visibility:visible;mso-wrap-style:none;mso-left-percent:-10001;mso-top-percent:-10001;mso-position-horizontal:absolute;mso-position-horizontal-relative:char;mso-position-vertical:absolute;mso-position-vertical-relative:line;mso-left-percent:-10001;mso-top-percent:-10001;v-text-anchor:top" o:gfxdata="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" filled="f" stroked="f">
+              <v:shape id="Text Box 39" o:spid="_x0000_s1046" type="#_x0000_t202" style="width:368.2pt;height:325.7pt;visibility:visible;mso-wrap-style:none;mso-left-percent:-10001;mso-top-percent:-10001;mso-position-horizontal:absolute;mso-position-horizontal-relative:char;mso-position-vertical:absolute;mso-position-vertical-relative:line;mso-left-percent:-10001;mso-top-percent:-10001;v-text-anchor:top" o:gfxdata="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" filled="f" stroked="f">
                 <v:textbox>
                   <w:txbxContent>
                     <w:p>
@@ -27355,7 +28402,7 @@
                                     <pic:cNvPicPr/>
                                   </pic:nvPicPr>
                                   <pic:blipFill>
-                                    <a:blip r:embed="rId24">
+                                    <a:blip r:embed="rId28">
                                       <a:extLst>
                                         <a:ext uri="{28A0092B-C50C-407E-A947-70E740481C1C}">
                                           <a14:useLocalDpi xmlns:a14="http://schemas.microsoft.com/office/drawing/2010/main" val="0"/>
@@ -27454,9 +28501,9 @@
         <mc:AlternateContent>
           <mc:Choice Requires="wps">
             <w:drawing>
-              <wp:inline distT="0" distB="0" distL="0" distR="0" wp14:anchorId="432B019C" wp14:editId="44057336">
-                <wp:extent cx="5779527" cy="2628900"/>
-                <wp:effectExtent l="0" t="0" r="0" b="12700"/>
+              <wp:inline distT="0" distB="0" distL="0" distR="0" wp14:anchorId="432B019C" wp14:editId="41FB90F5">
+                <wp:extent cx="5639678" cy="2409914"/>
+                <wp:effectExtent l="0" t="0" r="0" b="3175"/>
                 <wp:docPr id="42" name="Text Box 42"/>
                 <wp:cNvGraphicFramePr/>
                 <a:graphic xmlns:a="http://schemas.openxmlformats.org/drawingml/2006/main">
@@ -27466,7 +28513,7 @@
                       <wps:spPr>
                         <a:xfrm>
                           <a:off x="0" y="0"/>
-                          <a:ext cx="5779527" cy="2628900"/>
+                          <a:ext cx="5639678" cy="2409914"/>
                         </a:xfrm>
                         <a:prstGeom prst="rect">
                           <a:avLst/>
@@ -27553,7 +28600,7 @@
                                           <pic:cNvPicPr/>
                                         </pic:nvPicPr>
                                         <pic:blipFill>
-                                          <a:blip r:embed="rId25">
+                                          <a:blip r:embed="rId29">
                                             <a:extLst>
                                               <a:ext uri="{28A0092B-C50C-407E-A947-70E740481C1C}">
                                                 <a14:useLocalDpi xmlns:a14="http://schemas.microsoft.com/office/drawing/2010/main" val="0"/>
@@ -27596,7 +28643,7 @@
           </mc:Choice>
           <mc:Fallback>
             <w:pict>
-              <v:shape id="Text Box 42" o:spid="_x0000_s1043" type="#_x0000_t202" style="width:455.1pt;height:207pt;visibility:visible;mso-wrap-style:none;mso-left-percent:-10001;mso-top-percent:-10001;mso-position-horizontal:absolute;mso-position-horizontal-relative:char;mso-position-vertical:absolute;mso-position-vertical-relative:line;mso-left-percent:-10001;mso-top-percent:-10001;v-text-anchor:top" o:gfxdata="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" filled="f" stroked="f">
+              <v:shape id="Text Box 42" o:spid="_x0000_s1047" type="#_x0000_t202" style="width:444.05pt;height:189.75pt;visibility:visible;mso-wrap-style:none;mso-left-percent:-10001;mso-top-percent:-10001;mso-position-horizontal:absolute;mso-position-horizontal-relative:char;mso-position-vertical:absolute;mso-position-vertical-relative:line;mso-left-percent:-10001;mso-top-percent:-10001;v-text-anchor:top" o:gfxdata="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" filled="f" stroked="f">
                 <v:textbox>
                   <w:txbxContent>
                     <w:p>
@@ -27654,7 +28701,7 @@
                                     <pic:cNvPicPr/>
                                   </pic:nvPicPr>
                                   <pic:blipFill>
-                                    <a:blip r:embed="rId25">
+                                    <a:blip r:embed="rId29">
                                       <a:extLst>
                                         <a:ext uri="{28A0092B-C50C-407E-A947-70E740481C1C}">
                                           <a14:useLocalDpi xmlns:a14="http://schemas.microsoft.com/office/drawing/2010/main" val="0"/>
@@ -27694,7 +28741,7 @@
       <w:pPr>
         <w:pStyle w:val="Heading2"/>
       </w:pPr>
-      <w:bookmarkStart w:id="49" w:name="_Toc332882828"/>
+      <w:bookmarkStart w:id="48" w:name="_Toc332882828"/>
       <w:r>
         <w:t>Hypothesis on e-services AUES dimensions and Qualitative chara</w:t>
       </w:r>
@@ -27704,7 +28751,7 @@
       <w:r>
         <w:t>teristics</w:t>
       </w:r>
-      <w:bookmarkEnd w:id="49"/>
+      <w:bookmarkEnd w:id="48"/>
     </w:p>
     <w:p>
       <w:r>
@@ -27790,14 +28837,14 @@
       <w:pPr>
         <w:pStyle w:val="Heading2"/>
       </w:pPr>
-      <w:bookmarkStart w:id="50" w:name="_Toc332882829"/>
+      <w:bookmarkStart w:id="49" w:name="_Toc332882829"/>
       <w:r>
         <w:t>AUES and k</w:t>
       </w:r>
       <w:r>
         <w:t>ey e-service dimensional components</w:t>
       </w:r>
-      <w:bookmarkEnd w:id="50"/>
+      <w:bookmarkEnd w:id="49"/>
       <w:r>
         <w:t xml:space="preserve"> </w:t>
       </w:r>
@@ -27914,7 +28961,7 @@
                                           <pic:cNvPicPr/>
                                         </pic:nvPicPr>
                                         <pic:blipFill>
-                                          <a:blip r:embed="rId26">
+                                          <a:blip r:embed="rId30">
                                             <a:extLst>
                                               <a:ext uri="{28A0092B-C50C-407E-A947-70E740481C1C}">
                                                 <a14:useLocalDpi xmlns:a14="http://schemas.microsoft.com/office/drawing/2010/main" val="0"/>
@@ -27988,7 +29035,7 @@
           </mc:Choice>
           <mc:Fallback>
             <w:pict>
-              <v:shape id="Text Box 36" o:spid="_x0000_s1044" type="#_x0000_t202" style="width:286.85pt;height:401.25pt;visibility:visible;mso-wrap-style:square;mso-left-percent:-10001;mso-top-percent:-10001;mso-position-horizontal:absolute;mso-position-horizontal-relative:char;mso-position-vertical:absolute;mso-position-vertical-relative:line;mso-left-percent:-10001;mso-top-percent:-10001;v-text-anchor:top" o:gfxdata="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" filled="f" stroked="f">
+              <v:shape id="Text Box 36" o:spid="_x0000_s1048" type="#_x0000_t202" style="width:286.85pt;height:401.25pt;visibility:visible;mso-wrap-style:square;mso-left-percent:-10001;mso-top-percent:-10001;mso-position-horizontal:absolute;mso-position-horizontal-relative:char;mso-position-vertical:absolute;mso-position-vertical-relative:line;mso-left-percent:-10001;mso-top-percent:-10001;v-text-anchor:top" o:gfxdata="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" filled="f" stroked="f">
                 <v:textbox>
                   <w:txbxContent>
                     <w:p>
@@ -28016,7 +29063,7 @@
                                     <pic:cNvPicPr/>
                                   </pic:nvPicPr>
                                   <pic:blipFill>
-                                    <a:blip r:embed="rId26">
+                                    <a:blip r:embed="rId30">
                                       <a:extLst>
                                         <a:ext uri="{28A0092B-C50C-407E-A947-70E740481C1C}">
                                           <a14:useLocalDpi xmlns:a14="http://schemas.microsoft.com/office/drawing/2010/main" val="0"/>
@@ -28102,14 +29149,14 @@
       <w:pPr>
         <w:pStyle w:val="Heading3"/>
       </w:pPr>
-      <w:bookmarkStart w:id="51" w:name="_Toc332882830"/>
+      <w:bookmarkStart w:id="50" w:name="_Toc332882830"/>
       <w:r>
         <w:t>Accessibility</w:t>
       </w:r>
       <w:r>
         <w:t xml:space="preserve"> key components</w:t>
       </w:r>
-      <w:bookmarkEnd w:id="51"/>
+      <w:bookmarkEnd w:id="50"/>
     </w:p>
     <w:p>
       <w:pPr>
@@ -28313,16 +29360,16 @@
         <w:t>Maturity</w:t>
       </w:r>
       <w:r>
-        <w:t xml:space="preserve"> is the degree to which a system, product or component meets needs for reliability under normal operation</w:t>
-      </w:r>
-      <w:bookmarkStart w:id="52" w:name="_Ref332718146"/>
+        <w:t xml:space="preserve"> degree to which a system, product or component meets needs for reliability under normal operation</w:t>
+      </w:r>
+      <w:bookmarkStart w:id="51" w:name="_Ref332718146"/>
       <w:r>
         <w:rPr>
           <w:rStyle w:val="FootnoteReference"/>
         </w:rPr>
-        <w:footnoteReference w:id="5"/>
-      </w:r>
-      <w:bookmarkEnd w:id="52"/>
+        <w:footnoteReference w:id="6"/>
+      </w:r>
+      <w:bookmarkEnd w:id="51"/>
       <w:r>
         <w:t>.</w:t>
       </w:r>
@@ -28345,7 +29392,7 @@
         <w:t>Operability</w:t>
       </w:r>
       <w:r>
-        <w:t xml:space="preserve"> is the degree to which a product or system has attributes that make it easy to operate and control</w:t>
+        <w:t xml:space="preserve"> degree to which a product or system has attributes that make it easy to operate and control</w:t>
       </w:r>
       <w:r>
         <w:fldChar w:fldCharType="begin"/>
@@ -28373,14 +29420,14 @@
       <w:pPr>
         <w:pStyle w:val="Heading3"/>
       </w:pPr>
-      <w:bookmarkStart w:id="53" w:name="_Toc332882831"/>
+      <w:bookmarkStart w:id="52" w:name="_Toc332882831"/>
       <w:r>
         <w:t>Usability</w:t>
       </w:r>
       <w:r>
         <w:t xml:space="preserve"> key components</w:t>
       </w:r>
-      <w:bookmarkEnd w:id="53"/>
+      <w:bookmarkEnd w:id="52"/>
     </w:p>
     <w:p>
       <w:pPr>
@@ -28604,7 +29651,7 @@
         <w:t>Learnability</w:t>
       </w:r>
       <w:r>
-        <w:t xml:space="preserve"> is the degree to wich a product or system can be used by specified users to achieve specified goals of learning oto use the product or system with effectiveness, efficiency, freedom from risk and satisfaction in a specified context of use</w:t>
+        <w:t xml:space="preserve"> degree to wich a product or system can be used by specified users to achieve specified goals of learning oto use the product or system with effectiveness, efficiency, freedom from risk and satisfaction in a specified context of use</w:t>
       </w:r>
       <w:r>
         <w:fldChar w:fldCharType="begin"/>
@@ -28643,7 +29690,7 @@
         <w:t>User interface aesthetics</w:t>
       </w:r>
       <w:r>
-        <w:t xml:space="preserve"> is the degree to which a user interface enables pleasing ans satisfying interaction for the user</w:t>
+        <w:t xml:space="preserve"> degree to which a user interface enables pleasing ans satisfying interaction for the user</w:t>
       </w:r>
       <w:r>
         <w:fldChar w:fldCharType="begin"/>
@@ -28671,14 +29718,14 @@
       <w:pPr>
         <w:pStyle w:val="Heading3"/>
       </w:pPr>
-      <w:bookmarkStart w:id="54" w:name="_Toc332882832"/>
+      <w:bookmarkStart w:id="53" w:name="_Toc332882832"/>
       <w:r>
         <w:t>Efficiency</w:t>
       </w:r>
       <w:r>
         <w:t xml:space="preserve"> key components</w:t>
       </w:r>
-      <w:bookmarkEnd w:id="54"/>
+      <w:bookmarkEnd w:id="53"/>
     </w:p>
     <w:p>
       <w:pPr>
@@ -28695,16 +29742,16 @@
         <w:t>Fault tolerance</w:t>
       </w:r>
       <w:r>
-        <w:t xml:space="preserve"> is the degree to which a system, product or component operates as intended despite the presence of hardware or software limits</w:t>
-      </w:r>
-      <w:bookmarkStart w:id="55" w:name="_Ref332720216"/>
+        <w:t xml:space="preserve"> degree to which a system, product or component operates as intended despite the presence of hardware or software limits</w:t>
+      </w:r>
+      <w:bookmarkStart w:id="54" w:name="_Ref332720216"/>
       <w:r>
         <w:rPr>
           <w:rStyle w:val="FootnoteReference"/>
         </w:rPr>
-        <w:footnoteReference w:id="6"/>
-      </w:r>
-      <w:bookmarkEnd w:id="55"/>
+        <w:footnoteReference w:id="7"/>
+      </w:r>
+      <w:bookmarkEnd w:id="54"/>
       <w:r>
         <w:t>.</w:t>
       </w:r>
@@ -28725,7 +29772,7 @@
         <w:t>Responsiveness</w:t>
       </w:r>
       <w:r>
-        <w:t xml:space="preserve"> is the handling of problems effectively and responding to users in online environment, wich can increase the satisfaction of users</w:t>
+        <w:t xml:space="preserve"> handling of problems effectively and responding to users in online environment, wich can increase the satisfaction of users</w:t>
       </w:r>
       <w:sdt>
         <w:sdtPr>
@@ -29002,26 +30049,14 @@
         <w:rPr>
           <w:lang w:val="en-US"/>
         </w:rPr>
-        <w:t xml:space="preserve"> is the degree to which the response and processing times and throughput rates of a product or system, when performing its functions, meet r</w:t>
-      </w:r>
-      <w:r>
-        <w:rPr>
-          <w:lang w:val="en-US"/>
-        </w:rPr>
-        <w:t>e</w:t>
-      </w:r>
-      <w:r>
-        <w:rPr>
-          <w:lang w:val="en-US"/>
-        </w:rPr>
-        <w:t>quirements</w:t>
+        <w:t xml:space="preserve"> degree to which the response and processing times and throughput rates of a product or system, when performing its functions, meet requirements</w:t>
       </w:r>
       <w:r>
         <w:rPr>
           <w:rStyle w:val="FootnoteReference"/>
           <w:lang w:val="en-US"/>
         </w:rPr>
-        <w:footnoteReference w:id="7"/>
+        <w:footnoteReference w:id="8"/>
       </w:r>
       <w:r>
         <w:rPr>
@@ -29104,19 +30139,7 @@
         <w:rPr>
           <w:lang w:val="en-US"/>
         </w:rPr>
-        <w:t xml:space="preserve"> that lengthy process times may affect user sati</w:t>
-      </w:r>
-      <w:r>
-        <w:rPr>
-          <w:lang w:val="en-US"/>
-        </w:rPr>
-        <w:t>s</w:t>
-      </w:r>
-      <w:r>
-        <w:rPr>
-          <w:lang w:val="en-US"/>
-        </w:rPr>
-        <w:t>faction, user trust, and productivity negatively.</w:t>
+        <w:t xml:space="preserve"> that lengthy process times may affect user satisfaction, user trust, and productivity negatively.</w:t>
       </w:r>
     </w:p>
     <w:p>
@@ -29140,7 +30163,7 @@
         <w:t>Capability</w:t>
       </w:r>
       <w:r>
-        <w:t xml:space="preserve">, this term refers to a set of communication capabilities that provide and interface between applications and a network layer service. </w:t>
+        <w:t xml:space="preserve"> refers to a set of communication capabilities that provide and interface between applications and a network layer service. </w:t>
       </w:r>
       <w:r>
         <w:t>is the degree to provide the means for the transfer of information between nodes, and to provide generic services to applications, while being independent of any of these</w:t>
@@ -29229,16 +30252,16 @@
         <w:t>Completeness</w:t>
       </w:r>
       <w:r>
-        <w:t xml:space="preserve"> is the degree to which the set of functions covers all the specified tasks and user objectives</w:t>
-      </w:r>
-      <w:bookmarkStart w:id="56" w:name="_Ref332719043"/>
+        <w:t xml:space="preserve"> degree to which the set of functions covers all the specified tasks and user objectives</w:t>
+      </w:r>
+      <w:bookmarkStart w:id="55" w:name="_Ref332719043"/>
       <w:r>
         <w:rPr>
           <w:rStyle w:val="FootnoteReference"/>
         </w:rPr>
-        <w:footnoteReference w:id="8"/>
-      </w:r>
-      <w:bookmarkEnd w:id="56"/>
+        <w:footnoteReference w:id="9"/>
+      </w:r>
+      <w:bookmarkEnd w:id="55"/>
       <w:r>
         <w:t>.</w:t>
       </w:r>
@@ -29258,7 +30281,7 @@
         <w:t>Correctness</w:t>
       </w:r>
       <w:r>
-        <w:t xml:space="preserve"> is the degree to whi</w:t>
+        <w:t xml:space="preserve"> degree to whi</w:t>
       </w:r>
       <w:r>
         <w:t>c</w:t>
@@ -29292,14 +30315,14 @@
       <w:pPr>
         <w:pStyle w:val="Heading3"/>
       </w:pPr>
-      <w:bookmarkStart w:id="57" w:name="_Toc332882833"/>
+      <w:bookmarkStart w:id="56" w:name="_Toc332882833"/>
       <w:r>
         <w:t>Security</w:t>
       </w:r>
       <w:r>
         <w:t xml:space="preserve"> key components</w:t>
       </w:r>
-      <w:bookmarkEnd w:id="57"/>
+      <w:bookmarkEnd w:id="56"/>
     </w:p>
     <w:p>
       <w:pPr>
@@ -29313,19 +30336,16 @@
         <w:rPr>
           <w:b/>
         </w:rPr>
-        <w:t xml:space="preserve">Safety </w:t>
-      </w:r>
-      <w:r>
-        <w:t>is the attribute of a system that it will not incur any catastrophic failures in the interval of time when it is</w:t>
+        <w:t>Safety</w:t>
+      </w:r>
+      <w:r>
+        <w:t xml:space="preserve"> attribute of a system that it will not incur any catastrophic failures in the interval of time when it is</w:t>
       </w:r>
       <w:r>
         <w:t xml:space="preserve"> in</w:t>
       </w:r>
       <w:r>
         <w:t xml:space="preserve"> use</w:t>
-      </w:r>
-      <w:r>
-        <w:t>.</w:t>
       </w:r>
       <w:sdt>
         <w:sdtPr>
@@ -29381,6 +30401,9 @@
           </w:r>
         </w:sdtContent>
       </w:sdt>
+      <w:r>
+        <w:t>, (freedom of risk).</w:t>
+      </w:r>
     </w:p>
     <w:p>
       <w:pPr>
@@ -29397,16 +30420,25 @@
         <w:t>Authenticity</w:t>
       </w:r>
       <w:r>
-        <w:t xml:space="preserve"> is the degree to which the identity of a subject or resource can be proved to be the one claimed</w:t>
-      </w:r>
-      <w:bookmarkStart w:id="58" w:name="_Ref332722138"/>
+        <w:t xml:space="preserve"> </w:t>
+      </w:r>
+      <w:r>
+        <w:t>d</w:t>
+      </w:r>
+      <w:r>
+        <w:t>egree</w:t>
+      </w:r>
+      <w:r>
+        <w:t xml:space="preserve"> to which the identity of a subject or resource can be proved to be the one claimed</w:t>
+      </w:r>
+      <w:bookmarkStart w:id="57" w:name="_Ref332722138"/>
       <w:r>
         <w:rPr>
           <w:rStyle w:val="FootnoteReference"/>
         </w:rPr>
-        <w:footnoteReference w:id="9"/>
-      </w:r>
-      <w:bookmarkEnd w:id="58"/>
+        <w:footnoteReference w:id="10"/>
+      </w:r>
+      <w:bookmarkEnd w:id="57"/>
       <w:r>
         <w:t>.</w:t>
       </w:r>
@@ -29427,7 +30459,7 @@
         <w:t>Privacy</w:t>
       </w:r>
       <w:r>
-        <w:t xml:space="preserve"> is the degree to which the </w:t>
+        <w:t xml:space="preserve"> degree to which the </w:t>
       </w:r>
       <w:r>
         <w:t>e-service</w:t>
@@ -29630,7 +30662,7 @@
         <w:t>Integrity</w:t>
       </w:r>
       <w:r>
-        <w:t xml:space="preserve"> is the degree to which a system, product or component prevents unauthorized access to, or modification of, computers programs or data</w:t>
+        <w:t xml:space="preserve"> degree to which a system, product or component prevents unauthorized access to, or modification of, computers programs or data</w:t>
       </w:r>
       <w:r>
         <w:fldChar w:fldCharType="begin"/>
@@ -29669,7 +30701,7 @@
         <w:t>Confidentiality</w:t>
       </w:r>
       <w:r>
-        <w:t xml:space="preserve"> is the degree of which a product or system ensure that data are accessible only to those suthorized to have access</w:t>
+        <w:t xml:space="preserve"> degree of which a product or system ensure that data are accessible only to those suthorized to have access</w:t>
       </w:r>
       <w:r>
         <w:fldChar w:fldCharType="begin"/>
@@ -29697,14 +30729,14 @@
       <w:pPr>
         <w:pStyle w:val="Heading2"/>
       </w:pPr>
-      <w:bookmarkStart w:id="59" w:name="_Toc332882834"/>
+      <w:bookmarkStart w:id="58" w:name="_Toc332882834"/>
       <w:r>
         <w:t>Hypothesis</w:t>
       </w:r>
       <w:r>
         <w:t xml:space="preserve"> on AUES Key dimensional components</w:t>
       </w:r>
-      <w:bookmarkEnd w:id="59"/>
+      <w:bookmarkEnd w:id="58"/>
     </w:p>
     <w:p>
       <w:r>
@@ -29851,7 +30883,7 @@
                                           <pic:cNvPicPr/>
                                         </pic:nvPicPr>
                                         <pic:blipFill>
-                                          <a:blip r:embed="rId27">
+                                          <a:blip r:embed="rId31">
                                             <a:extLst>
                                               <a:ext uri="{28A0092B-C50C-407E-A947-70E740481C1C}">
                                                 <a14:useLocalDpi xmlns:a14="http://schemas.microsoft.com/office/drawing/2010/main" val="0"/>
@@ -29928,7 +30960,7 @@
           </mc:Choice>
           <mc:Fallback>
             <w:pict>
-              <v:shape id="Text Box 44" o:spid="_x0000_s1045" type="#_x0000_t202" style="width:393.9pt;height:6in;visibility:visible;mso-wrap-style:none;mso-left-percent:-10001;mso-top-percent:-10001;mso-position-horizontal:absolute;mso-position-horizontal-relative:char;mso-position-vertical:absolute;mso-position-vertical-relative:line;mso-left-percent:-10001;mso-top-percent:-10001;v-text-anchor:top" o:gfxdata="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" filled="f" stroked="f">
+              <v:shape id="Text Box 44" o:spid="_x0000_s1049" type="#_x0000_t202" style="width:393.9pt;height:6in;visibility:visible;mso-wrap-style:none;mso-left-percent:-10001;mso-top-percent:-10001;mso-position-horizontal:absolute;mso-position-horizontal-relative:char;mso-position-vertical:absolute;mso-position-vertical-relative:line;mso-left-percent:-10001;mso-top-percent:-10001;v-text-anchor:top" o:gfxdata="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" filled="f" stroked="f">
                 <v:textbox>
                   <w:txbxContent>
                     <w:p>
@@ -29957,7 +30989,7 @@
                                     <pic:cNvPicPr/>
                                   </pic:nvPicPr>
                                   <pic:blipFill>
-                                    <a:blip r:embed="rId27">
+                                    <a:blip r:embed="rId31">
                                       <a:extLst>
                                         <a:ext uri="{28A0092B-C50C-407E-A947-70E740481C1C}">
                                           <a14:useLocalDpi xmlns:a14="http://schemas.microsoft.com/office/drawing/2010/main" val="0"/>
@@ -30031,11 +31063,11 @@
       <w:pPr>
         <w:pStyle w:val="Heading3"/>
       </w:pPr>
-      <w:bookmarkStart w:id="60" w:name="_Toc332882835"/>
+      <w:bookmarkStart w:id="59" w:name="_Toc332882835"/>
       <w:r>
         <w:t>Hypothesis series</w:t>
       </w:r>
-      <w:bookmarkEnd w:id="60"/>
+      <w:bookmarkEnd w:id="59"/>
     </w:p>
     <w:p>
       <w:r>
@@ -30051,7 +31083,13 @@
         <w:t>4.7.1</w:t>
       </w:r>
       <w:r>
-        <w:t>: Operability component contributes to degree of maturity.</w:t>
+        <w:t>: Operability component contributes t</w:t>
+      </w:r>
+      <w:r>
+        <w:t>o degree of M</w:t>
+      </w:r>
+      <w:r>
+        <w:t>aturity.</w:t>
       </w:r>
     </w:p>
     <w:p>
@@ -30244,22 +31282,22 @@
       <w:pPr>
         <w:pStyle w:val="Heading2"/>
       </w:pPr>
-      <w:bookmarkStart w:id="61" w:name="_Toc332882836"/>
+      <w:bookmarkStart w:id="60" w:name="_Toc332882836"/>
       <w:r>
         <w:t>Dependability</w:t>
       </w:r>
-      <w:bookmarkEnd w:id="61"/>
+      <w:bookmarkEnd w:id="60"/>
     </w:p>
     <w:p/>
     <w:p>
       <w:pPr>
         <w:pStyle w:val="Heading2"/>
       </w:pPr>
-      <w:bookmarkStart w:id="62" w:name="_Toc332882837"/>
+      <w:bookmarkStart w:id="61" w:name="_Toc332882837"/>
       <w:r>
         <w:t>Conceptual Model</w:t>
       </w:r>
-      <w:bookmarkEnd w:id="62"/>
+      <w:bookmarkEnd w:id="61"/>
     </w:p>
     <w:p>
       <w:r>
@@ -30398,7 +31436,7 @@
                                           <pic:cNvPicPr/>
                                         </pic:nvPicPr>
                                         <pic:blipFill>
-                                          <a:blip r:embed="rId28">
+                                          <a:blip r:embed="rId32">
                                             <a:extLst>
                                               <a:ext uri="{28A0092B-C50C-407E-A947-70E740481C1C}">
                                                 <a14:useLocalDpi xmlns:a14="http://schemas.microsoft.com/office/drawing/2010/main" val="0"/>
@@ -30472,7 +31510,7 @@
           </mc:Choice>
           <mc:Fallback>
             <w:pict>
-              <v:shape id="Text Box 48" o:spid="_x0000_s1046" type="#_x0000_t202" style="width:444.05pt;height:365.05pt;visibility:visible;mso-wrap-style:none;mso-left-percent:-10001;mso-top-percent:-10001;mso-position-horizontal:absolute;mso-position-horizontal-relative:char;mso-position-vertical:absolute;mso-position-vertical-relative:line;mso-left-percent:-10001;mso-top-percent:-10001;v-text-anchor:top" o:gfxdata="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" filled="f" stroked="f">
+              <v:shape id="Text Box 48" o:spid="_x0000_s1050" type="#_x0000_t202" style="width:444.05pt;height:365.05pt;visibility:visible;mso-wrap-style:none;mso-left-percent:-10001;mso-top-percent:-10001;mso-position-horizontal:absolute;mso-position-horizontal-relative:char;mso-position-vertical:absolute;mso-position-vertical-relative:line;mso-left-percent:-10001;mso-top-percent:-10001;v-text-anchor:top" o:gfxdata="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" filled="f" stroked="f">
                 <v:textbox>
                   <w:txbxContent>
                     <w:p>
@@ -30500,7 +31538,7 @@
                                     <pic:cNvPicPr/>
                                   </pic:nvPicPr>
                                   <pic:blipFill>
-                                    <a:blip r:embed="rId28">
+                                    <a:blip r:embed="rId32">
                                       <a:extLst>
                                         <a:ext uri="{28A0092B-C50C-407E-A947-70E740481C1C}">
                                           <a14:useLocalDpi xmlns:a14="http://schemas.microsoft.com/office/drawing/2010/main" val="0"/>
@@ -30588,13 +31626,26 @@
       <w:pPr>
         <w:pStyle w:val="Heading1"/>
       </w:pPr>
-      <w:bookmarkStart w:id="63" w:name="_Toc332882838"/>
+      <w:bookmarkStart w:id="62" w:name="_Toc332882838"/>
       <w:r>
         <w:lastRenderedPageBreak/>
         <w:t>Apply</w:t>
       </w:r>
       <w:r>
         <w:t>ing conceptual model on selected Estonian e-services</w:t>
+      </w:r>
+      <w:bookmarkEnd w:id="62"/>
+    </w:p>
+    <w:p>
+      <w:pPr>
+        <w:pStyle w:val="Heading2"/>
+      </w:pPr>
+      <w:bookmarkStart w:id="63" w:name="_Toc332882839"/>
+      <w:r>
+        <w:t xml:space="preserve">Estonian e-service 1: </w:t>
+      </w:r>
+      <w:r>
+        <w:t>Digital Prescription</w:t>
       </w:r>
       <w:bookmarkEnd w:id="63"/>
     </w:p>
@@ -30602,12 +31653,12 @@
       <w:pPr>
         <w:pStyle w:val="Heading2"/>
       </w:pPr>
-      <w:bookmarkStart w:id="64" w:name="_Toc332882839"/>
-      <w:r>
-        <w:t xml:space="preserve">Estonian e-service 1: </w:t>
-      </w:r>
-      <w:r>
-        <w:t>Digital Prescription</w:t>
+      <w:bookmarkStart w:id="64" w:name="_Toc332882840"/>
+      <w:r>
+        <w:t>Estonian e-service 2:</w:t>
+      </w:r>
+      <w:r>
+        <w:t xml:space="preserve"> X-Road services for citizens via eesti.ee</w:t>
       </w:r>
       <w:bookmarkEnd w:id="64"/>
     </w:p>
@@ -30615,12 +31666,9 @@
       <w:pPr>
         <w:pStyle w:val="Heading2"/>
       </w:pPr>
-      <w:bookmarkStart w:id="65" w:name="_Toc332882840"/>
-      <w:r>
-        <w:t>Estonian e-service 2:</w:t>
-      </w:r>
-      <w:r>
-        <w:t xml:space="preserve"> X-Road services for citizens via eesti.ee</w:t>
+      <w:bookmarkStart w:id="65" w:name="_Toc332882841"/>
+      <w:r>
+        <w:t>Methodology</w:t>
       </w:r>
       <w:bookmarkEnd w:id="65"/>
     </w:p>
@@ -30628,9 +31676,9 @@
       <w:pPr>
         <w:pStyle w:val="Heading2"/>
       </w:pPr>
-      <w:bookmarkStart w:id="66" w:name="_Toc332882841"/>
-      <w:r>
-        <w:t>Methodology</w:t>
+      <w:bookmarkStart w:id="66" w:name="_Toc332882842"/>
+      <w:r>
+        <w:t>Scope</w:t>
       </w:r>
       <w:bookmarkEnd w:id="66"/>
     </w:p>
@@ -30638,23 +31686,13 @@
       <w:pPr>
         <w:pStyle w:val="Heading2"/>
       </w:pPr>
-      <w:bookmarkStart w:id="67" w:name="_Toc332882842"/>
-      <w:r>
-        <w:t>Scope</w:t>
+      <w:bookmarkStart w:id="67" w:name="_Toc332882843"/>
+      <w:r>
+        <w:t>Limitations</w:t>
       </w:r>
       <w:bookmarkEnd w:id="67"/>
     </w:p>
     <w:p>
-      <w:pPr>
-        <w:pStyle w:val="Heading2"/>
-      </w:pPr>
-      <w:bookmarkStart w:id="68" w:name="_Toc332882843"/>
-      <w:r>
-        <w:t>Limitations</w:t>
-      </w:r>
-      <w:bookmarkEnd w:id="68"/>
-    </w:p>
-    <w:p>
       <w:r>
         <w:t xml:space="preserve">Some type of users in both provider (people who give support, content provider, system manager/administrator, security manager, maintainer, analyzer, porter, installer) and customer perspective (indirect people who receives output, but does not interact with an e-service) are not considered as part of this thesis work, those type of users accordig witn ISO/IEC 25010 are: Primary </w:t>
       </w:r>
@@ -30664,7 +31702,7 @@
       <w:pPr>
         <w:pStyle w:val="Heading1"/>
       </w:pPr>
-      <w:bookmarkStart w:id="69" w:name="_Toc332882844"/>
+      <w:bookmarkStart w:id="68" w:name="_Toc332882844"/>
       <w:r>
         <w:lastRenderedPageBreak/>
         <w:t>Results</w:t>
@@ -30672,7 +31710,7 @@
       <w:r>
         <w:t xml:space="preserve"> and discussion</w:t>
       </w:r>
-      <w:bookmarkEnd w:id="69"/>
+      <w:bookmarkEnd w:id="68"/>
       <w:r>
         <w:t xml:space="preserve"> </w:t>
       </w:r>
@@ -30681,21 +31719,21 @@
       <w:pPr>
         <w:pStyle w:val="Heading2"/>
       </w:pPr>
-      <w:bookmarkStart w:id="70" w:name="_Toc332882845"/>
+      <w:bookmarkStart w:id="69" w:name="_Toc332882845"/>
       <w:r>
         <w:t>Results</w:t>
       </w:r>
-      <w:bookmarkEnd w:id="70"/>
+      <w:bookmarkEnd w:id="69"/>
     </w:p>
     <w:p>
       <w:pPr>
         <w:pStyle w:val="Heading2"/>
       </w:pPr>
-      <w:bookmarkStart w:id="71" w:name="_Toc332882846"/>
+      <w:bookmarkStart w:id="70" w:name="_Toc332882846"/>
       <w:r>
         <w:t>Discussion</w:t>
       </w:r>
-      <w:bookmarkEnd w:id="71"/>
+      <w:bookmarkEnd w:id="70"/>
     </w:p>
     <w:p>
       <w:pPr>
@@ -30711,23 +31749,27 @@
       <w:pPr>
         <w:pStyle w:val="Heading1"/>
       </w:pPr>
-      <w:bookmarkStart w:id="72" w:name="_Toc332882847"/>
+      <w:bookmarkStart w:id="71" w:name="_Toc332882847"/>
       <w:r>
         <w:lastRenderedPageBreak/>
         <w:t>Conclusions and future work</w:t>
       </w:r>
+      <w:bookmarkEnd w:id="71"/>
+    </w:p>
+    <w:p>
+      <w:r>
+        <w:t>On this chapter conclusions based on the experience along this thesis work are presented in conjunction with description of future work.</w:t>
+      </w:r>
+    </w:p>
+    <w:p>
+      <w:pPr>
+        <w:pStyle w:val="Heading2"/>
+      </w:pPr>
+      <w:bookmarkStart w:id="72" w:name="_Toc332882848"/>
+      <w:r>
+        <w:t>Conclusions</w:t>
+      </w:r>
       <w:bookmarkEnd w:id="72"/>
-    </w:p>
-    <w:p/>
-    <w:p>
-      <w:pPr>
-        <w:pStyle w:val="Heading2"/>
-      </w:pPr>
-      <w:bookmarkStart w:id="73" w:name="_Toc332882848"/>
-      <w:r>
-        <w:t>Conclusions</w:t>
-      </w:r>
-      <w:bookmarkEnd w:id="73"/>
     </w:p>
     <w:p>
       <w:r>
@@ -30824,11 +31866,11 @@
       <w:pPr>
         <w:pStyle w:val="Heading2"/>
       </w:pPr>
-      <w:bookmarkStart w:id="74" w:name="_Toc332882849"/>
+      <w:bookmarkStart w:id="73" w:name="_Toc332882849"/>
       <w:r>
         <w:t>Future work</w:t>
       </w:r>
-      <w:bookmarkEnd w:id="74"/>
+      <w:bookmarkEnd w:id="73"/>
     </w:p>
     <w:p>
       <w:r>
@@ -30844,6 +31886,11 @@
     <w:p>
       <w:r>
         <w:t>To see how the ISO/IEC 25012 standard (model for data quality) could be a complement to this work remains as future work as well.</w:t>
+      </w:r>
+    </w:p>
+    <w:p>
+      <w:r>
+        <w:t>Quality assessment model and quality prediction model.</w:t>
       </w:r>
     </w:p>
     <w:p>
@@ -30854,18 +31901,18 @@
           <w:numId w:val="0"/>
         </w:numPr>
       </w:pPr>
-      <w:bookmarkStart w:id="75" w:name="_Toc165742637"/>
-      <w:bookmarkStart w:id="76" w:name="_Toc165745807"/>
-      <w:bookmarkStart w:id="77" w:name="_Toc165746100"/>
-      <w:bookmarkStart w:id="78" w:name="_Toc332882850"/>
+      <w:bookmarkStart w:id="74" w:name="_Toc165742637"/>
+      <w:bookmarkStart w:id="75" w:name="_Toc165745807"/>
+      <w:bookmarkStart w:id="76" w:name="_Toc165746100"/>
+      <w:bookmarkStart w:id="77" w:name="_Toc332882850"/>
+      <w:bookmarkEnd w:id="74"/>
       <w:bookmarkEnd w:id="75"/>
       <w:bookmarkEnd w:id="76"/>
-      <w:bookmarkEnd w:id="77"/>
       <w:r>
         <w:lastRenderedPageBreak/>
         <w:t>References</w:t>
       </w:r>
-      <w:bookmarkEnd w:id="78"/>
+      <w:bookmarkEnd w:id="77"/>
     </w:p>
     <w:sdt>
       <w:sdtPr>
@@ -30952,7 +31999,7 @@
                     <w:noProof/>
                   </w:rPr>
                 </w:pPr>
-                <w:bookmarkStart w:id="79" w:name="Juk10"/>
+                <w:bookmarkStart w:id="78" w:name="Juk10"/>
                 <w:r>
                   <w:rPr>
                     <w:rFonts w:cs="Times New Roman"/>
@@ -30960,7 +32007,7 @@
                   </w:rPr>
                   <w:t>[1]</w:t>
                 </w:r>
-                <w:bookmarkEnd w:id="79"/>
+                <w:bookmarkEnd w:id="78"/>
               </w:p>
             </w:tc>
             <w:tc>
@@ -31020,7 +32067,7 @@
                     <w:noProof/>
                   </w:rPr>
                 </w:pPr>
-                <w:bookmarkStart w:id="80" w:name="APa85"/>
+                <w:bookmarkStart w:id="79" w:name="APa85"/>
                 <w:r>
                   <w:rPr>
                     <w:rFonts w:cs="Times New Roman"/>
@@ -31028,7 +32075,7 @@
                   </w:rPr>
                   <w:t>[2]</w:t>
                 </w:r>
-                <w:bookmarkEnd w:id="80"/>
+                <w:bookmarkEnd w:id="79"/>
               </w:p>
             </w:tc>
             <w:tc>
@@ -31336,7 +32383,7 @@
                     <w:noProof/>
                   </w:rPr>
                 </w:pPr>
-                <w:bookmarkStart w:id="81" w:name="GPi"/>
+                <w:bookmarkStart w:id="80" w:name="GPi"/>
                 <w:r>
                   <w:rPr>
                     <w:rFonts w:cs="Times New Roman"/>
@@ -31344,7 +32391,7 @@
                   </w:rPr>
                   <w:t>[7]</w:t>
                 </w:r>
-                <w:bookmarkEnd w:id="81"/>
+                <w:bookmarkEnd w:id="80"/>
               </w:p>
             </w:tc>
             <w:tc>
@@ -31504,7 +32551,7 @@
                     <w:noProof/>
                   </w:rPr>
                 </w:pPr>
-                <w:bookmarkStart w:id="82" w:name="BSI11"/>
+                <w:bookmarkStart w:id="81" w:name="BSI11"/>
                 <w:r>
                   <w:rPr>
                     <w:rFonts w:cs="Times New Roman"/>
@@ -31512,7 +32559,7 @@
                   </w:rPr>
                   <w:t>[10]</w:t>
                 </w:r>
-                <w:bookmarkEnd w:id="82"/>
+                <w:bookmarkEnd w:id="81"/>
               </w:p>
             </w:tc>
             <w:tc>
@@ -31799,7 +32846,7 @@
                     <w:noProof/>
                   </w:rPr>
                 </w:pPr>
-                <w:bookmarkStart w:id="83" w:name="Zei01"/>
+                <w:bookmarkStart w:id="82" w:name="Zei01"/>
                 <w:r>
                   <w:rPr>
                     <w:rFonts w:cs="Times New Roman"/>
@@ -31807,7 +32854,7 @@
                   </w:rPr>
                   <w:t>[15]</w:t>
                 </w:r>
-                <w:bookmarkEnd w:id="83"/>
+                <w:bookmarkEnd w:id="82"/>
               </w:p>
             </w:tc>
             <w:tc>
@@ -31851,7 +32898,7 @@
                     <w:noProof/>
                   </w:rPr>
                 </w:pPr>
-                <w:bookmarkStart w:id="84" w:name="Cox01"/>
+                <w:bookmarkStart w:id="83" w:name="Cox01"/>
                 <w:r>
                   <w:rPr>
                     <w:rFonts w:cs="Times New Roman"/>
@@ -31859,7 +32906,7 @@
                   </w:rPr>
                   <w:t>[16]</w:t>
                 </w:r>
-                <w:bookmarkEnd w:id="84"/>
+                <w:bookmarkEnd w:id="83"/>
               </w:p>
             </w:tc>
             <w:tc>
@@ -32051,7 +33098,7 @@
                     <w:noProof/>
                   </w:rPr>
                 </w:pPr>
-                <w:bookmarkStart w:id="85" w:name="Wol"/>
+                <w:bookmarkStart w:id="84" w:name="Wol"/>
                 <w:r>
                   <w:rPr>
                     <w:rFonts w:cs="Times New Roman"/>
@@ -32059,7 +33106,7 @@
                   </w:rPr>
                   <w:t>[19]</w:t>
                 </w:r>
-                <w:bookmarkEnd w:id="85"/>
+                <w:bookmarkEnd w:id="84"/>
               </w:p>
             </w:tc>
             <w:tc>
@@ -32560,7 +33607,7 @@
                     <w:noProof/>
                   </w:rPr>
                 </w:pPr>
-                <w:bookmarkStart w:id="86" w:name="NSe06"/>
+                <w:bookmarkStart w:id="85" w:name="NSe06"/>
                 <w:r>
                   <w:rPr>
                     <w:rFonts w:cs="Times New Roman"/>
@@ -32568,7 +33615,7 @@
                   </w:rPr>
                   <w:t>[27]</w:t>
                 </w:r>
-                <w:bookmarkEnd w:id="86"/>
+                <w:bookmarkEnd w:id="85"/>
               </w:p>
             </w:tc>
             <w:tc>
@@ -32628,7 +33675,7 @@
                     <w:noProof/>
                   </w:rPr>
                 </w:pPr>
-                <w:bookmarkStart w:id="87" w:name="ISO09"/>
+                <w:bookmarkStart w:id="86" w:name="ISO09"/>
                 <w:r>
                   <w:rPr>
                     <w:rFonts w:cs="Times New Roman"/>
@@ -32636,7 +33683,7 @@
                   </w:rPr>
                   <w:t>[28]</w:t>
                 </w:r>
-                <w:bookmarkEnd w:id="87"/>
+                <w:bookmarkEnd w:id="86"/>
               </w:p>
             </w:tc>
             <w:tc>
@@ -32894,7 +33941,7 @@
                     <w:noProof/>
                   </w:rPr>
                 </w:pPr>
-                <w:bookmarkStart w:id="88" w:name="AAl08"/>
+                <w:bookmarkStart w:id="87" w:name="AAl08"/>
                 <w:r>
                   <w:rPr>
                     <w:rFonts w:cs="Times New Roman"/>
@@ -32902,7 +33949,7 @@
                   </w:rPr>
                   <w:t>[32]</w:t>
                 </w:r>
-                <w:bookmarkEnd w:id="88"/>
+                <w:bookmarkEnd w:id="87"/>
               </w:p>
             </w:tc>
             <w:tc>
@@ -33128,7 +34175,7 @@
                     <w:noProof/>
                   </w:rPr>
                 </w:pPr>
-                <w:bookmarkStart w:id="89" w:name="CHa07"/>
+                <w:bookmarkStart w:id="88" w:name="CHa07"/>
                 <w:r>
                   <w:rPr>
                     <w:rFonts w:cs="Times New Roman"/>
@@ -33136,7 +34183,7 @@
                   </w:rPr>
                   <w:t>[36]</w:t>
                 </w:r>
-                <w:bookmarkEnd w:id="89"/>
+                <w:bookmarkEnd w:id="88"/>
               </w:p>
             </w:tc>
             <w:tc>
@@ -33204,7 +34251,7 @@
                     <w:noProof/>
                   </w:rPr>
                 </w:pPr>
-                <w:bookmarkStart w:id="90" w:name="CWT"/>
+                <w:bookmarkStart w:id="89" w:name="CWT"/>
                 <w:r>
                   <w:rPr>
                     <w:rFonts w:cs="Times New Roman"/>
@@ -33213,7 +34260,7 @@
                   <w:lastRenderedPageBreak/>
                   <w:t>[37]</w:t>
                 </w:r>
-                <w:bookmarkEnd w:id="90"/>
+                <w:bookmarkEnd w:id="89"/>
               </w:p>
             </w:tc>
             <w:tc>
@@ -33621,7 +34668,7 @@
                     <w:noProof/>
                   </w:rPr>
                 </w:pPr>
-                <w:bookmarkStart w:id="91" w:name="ZYa04"/>
+                <w:bookmarkStart w:id="90" w:name="ZYa04"/>
                 <w:r>
                   <w:rPr>
                     <w:rFonts w:cs="Times New Roman"/>
@@ -33629,7 +34676,7 @@
                   </w:rPr>
                   <w:t>[44]</w:t>
                 </w:r>
-                <w:bookmarkEnd w:id="91"/>
+                <w:bookmarkEnd w:id="90"/>
               </w:p>
             </w:tc>
             <w:tc>
@@ -33689,7 +34736,7 @@
                     <w:noProof/>
                   </w:rPr>
                 </w:pPr>
-                <w:bookmarkStart w:id="92" w:name="KWa02"/>
+                <w:bookmarkStart w:id="91" w:name="KWa02"/>
                 <w:r>
                   <w:rPr>
                     <w:rFonts w:cs="Times New Roman"/>
@@ -33697,7 +34744,7 @@
                   </w:rPr>
                   <w:t>[45]</w:t>
                 </w:r>
-                <w:bookmarkEnd w:id="92"/>
+                <w:bookmarkEnd w:id="91"/>
               </w:p>
             </w:tc>
             <w:tc>
@@ -34678,7 +35725,7 @@
           <w:pPr>
             <w:pStyle w:val="HeaderNotNumbered"/>
           </w:pPr>
-          <w:bookmarkStart w:id="93" w:name="_Toc332882851"/>
+          <w:bookmarkStart w:id="92" w:name="_Toc332882851"/>
           <w:r>
             <w:lastRenderedPageBreak/>
             <w:t>Appendix A</w:t>
@@ -34686,7 +35733,7 @@
         </w:p>
       </w:sdtContent>
     </w:sdt>
-    <w:bookmarkEnd w:id="93" w:displacedByCustomXml="prev"/>
+    <w:bookmarkEnd w:id="92" w:displacedByCustomXml="prev"/>
     <w:p>
       <w:pPr>
         <w:rPr>
@@ -34841,7 +35888,7 @@
           </mc:Choice>
           <mc:Fallback>
             <w:pict>
-              <v:shape id="Text Box 65" o:spid="_x0000_s1047" type="#_x0000_t202" style="position:absolute;left:0;text-align:left;margin-left:6pt;margin-top:104.4pt;width:438.8pt;height:522pt;z-index:251669504;visibility:visible;mso-wrap-style:square;mso-width-percent:0;mso-height-percent:0;mso-wrap-distance-left:9pt;mso-wrap-distance-top:0;mso-wrap-distance-right:9pt;mso-wrap-distance-bottom:0;mso-position-horizontal:absolute;mso-position-horizontal-relative:text;mso-position-vertical:absolute;mso-position-vertical-relative:text;mso-width-percent:0;mso-height-percent:0;mso-width-relative:page;mso-height-relative:page;v-text-anchor:top" o:gfxdata="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" filled="f" stroked="f">
+              <v:shape id="Text Box 65" o:spid="_x0000_s1051" type="#_x0000_t202" style="position:absolute;left:0;text-align:left;margin-left:6pt;margin-top:104.4pt;width:438.8pt;height:522pt;z-index:251669504;visibility:visible;mso-wrap-style:square;mso-width-percent:0;mso-height-percent:0;mso-wrap-distance-left:9pt;mso-wrap-distance-top:0;mso-wrap-distance-right:9pt;mso-wrap-distance-bottom:0;mso-position-horizontal:absolute;mso-position-horizontal-relative:text;mso-position-vertical:absolute;mso-position-vertical-relative:text;mso-width-percent:0;mso-height-percent:0;mso-width-relative:page;mso-height-relative:page;v-text-anchor:top" o:gfxdata="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" filled="f" stroked="f">
                 <v:textbox>
                   <w:txbxContent>
                     <w:p>
@@ -34959,7 +36006,7 @@
       <w:pPr>
         <w:pStyle w:val="HeaderNotNumbered"/>
       </w:pPr>
-      <w:bookmarkStart w:id="94" w:name="_Toc332882852"/>
+      <w:bookmarkStart w:id="93" w:name="_Toc332882852"/>
       <w:r>
         <w:lastRenderedPageBreak/>
         <w:t>Appendix</w:t>
@@ -34970,20 +36017,20 @@
       <w:r>
         <w:t>B</w:t>
       </w:r>
-      <w:bookmarkEnd w:id="94"/>
+      <w:bookmarkEnd w:id="93"/>
     </w:p>
     <w:p>
       <w:pPr>
         <w:pStyle w:val="Appendixheading"/>
         <w:pageBreakBefore w:val="0"/>
       </w:pPr>
-      <w:bookmarkStart w:id="95" w:name="_Ref166675784"/>
-      <w:bookmarkStart w:id="96" w:name="_Toc332882853"/>
+      <w:bookmarkStart w:id="94" w:name="_Ref166675784"/>
+      <w:bookmarkStart w:id="95" w:name="_Toc332882853"/>
       <w:r>
         <w:t>Glossary</w:t>
       </w:r>
+      <w:bookmarkEnd w:id="94"/>
       <w:bookmarkEnd w:id="95"/>
-      <w:bookmarkEnd w:id="96"/>
     </w:p>
     <w:tbl>
       <w:tblPr>
@@ -35603,12 +36650,12 @@
       <w:pPr>
         <w:pStyle w:val="Appendixheading"/>
       </w:pPr>
-      <w:bookmarkStart w:id="97" w:name="_Toc332882854"/>
+      <w:bookmarkStart w:id="96" w:name="_Toc332882854"/>
       <w:r>
         <w:lastRenderedPageBreak/>
         <w:t>License</w:t>
       </w:r>
-      <w:bookmarkEnd w:id="97"/>
+      <w:bookmarkEnd w:id="96"/>
     </w:p>
     <w:p>
       <w:pPr>
@@ -36346,7 +37393,7 @@
       </w:r>
     </w:p>
     <w:sectPr>
-      <w:footerReference w:type="default" r:id="rId29"/>
+      <w:footerReference w:type="default" r:id="rId33"/>
       <w:pgSz w:w="11907" w:h="16839" w:code="9"/>
       <w:pgMar w:top="1440" w:right="1440" w:bottom="1440" w:left="1440" w:header="709" w:footer="709" w:gutter="284"/>
       <w:cols w:space="708"/>
@@ -36411,7 +37458,7 @@
           <w:rPr>
             <w:noProof/>
           </w:rPr>
-          <w:t>28</w:t>
+          <w:t>31</w:t>
         </w:r>
         <w:r>
           <w:rPr>
@@ -36565,7 +37612,7 @@
         <w:t xml:space="preserve"> </w:t>
       </w:r>
       <w:r>
-        <w:t>http://iso25000.com/index.php/en/iso-25000-standards/iso-25010?limit=3&amp;start=3</w:t>
+        <w:t>http://www.slideshare.net/rp-blog/measuring-online-service-quality-the-case-of-localegovernment</w:t>
       </w:r>
     </w:p>
   </w:footnote>
@@ -36609,7 +37656,7 @@
         <w:t xml:space="preserve"> </w:t>
       </w:r>
       <w:r>
-        <w:t>http://iso25000.com/index.php/en/iso-25000-standards/iso-25010</w:t>
+        <w:t>http://iso25000.com/index.php/en/iso-25000-standards/iso-25010?limit=3&amp;start=3</w:t>
       </w:r>
     </w:p>
   </w:footnote>
@@ -36631,11 +37678,33 @@
         <w:t xml:space="preserve"> </w:t>
       </w:r>
       <w:r>
-        <w:t>http://iso25000.com/index.php/en/iso-25000-standards/iso-25010?limit=3&amp;limitstart=0</w:t>
+        <w:t>http://iso25000.com/index.php/en/iso-25000-standards/iso-25010</w:t>
       </w:r>
     </w:p>
   </w:footnote>
   <w:footnote w:id="9">
+    <w:p>
+      <w:pPr>
+        <w:pStyle w:val="FootnoteText"/>
+        <w:rPr>
+          <w:lang w:val="en-US"/>
+        </w:rPr>
+      </w:pPr>
+      <w:r>
+        <w:rPr>
+          <w:rStyle w:val="FootnoteReference"/>
+        </w:rPr>
+        <w:footnoteRef/>
+      </w:r>
+      <w:r>
+        <w:t xml:space="preserve"> </w:t>
+      </w:r>
+      <w:r>
+        <w:t>http://iso25000.com/index.php/en/iso-25000-standards/iso-25010?limit=3&amp;limitstart=0</w:t>
+      </w:r>
+    </w:p>
+  </w:footnote>
+  <w:footnote w:id="10">
     <w:p>
       <w:pPr>
         <w:pStyle w:val="FootnoteText"/>
@@ -41954,7 +43023,6 @@
   <w:style w:type="character" w:default="1" w:styleId="DefaultParagraphFont">
     <w:name w:val="Default Paragraph Font"/>
     <w:uiPriority w:val="1"/>
-    <w:semiHidden/>
     <w:unhideWhenUsed/>
   </w:style>
   <w:style w:type="table" w:default="1" w:styleId="TableNormal">
@@ -45778,7 +46846,6 @@
   <w:style w:type="character" w:default="1" w:styleId="DefaultParagraphFont">
     <w:name w:val="Default Paragraph Font"/>
     <w:uiPriority w:val="1"/>
-    <w:semiHidden/>
     <w:unhideWhenUsed/>
   </w:style>
   <w:style w:type="table" w:default="1" w:styleId="TableNormal">
@@ -50991,7 +52058,7 @@
     <b:Volume>2</b:Volume>
     <b:Issue>1</b:Issue>
     <b:Pages>31-46</b:Pages>
-    <b:RefOrder>41</b:RefOrder>
+    <b:RefOrder>40</b:RefOrder>
   </b:Source>
   <b:Source>
     <b:Tag>JSa03</b:Tag>
@@ -51307,7 +52374,7 @@
     <b:Volume>16</b:Volume>
     <b:Issue>1</b:Issue>
     <b:Pages>51-77</b:Pages>
-    <b:RefOrder>40</b:RefOrder>
+    <b:RefOrder>41</b:RefOrder>
   </b:Source>
   <b:Source>
     <b:Tag>Int98</b:Tag>
@@ -51838,7 +52905,7 @@
 </file>
 
 <file path=customXml/itemProps2.xml><?xml version="1.0" encoding="utf-8"?>
-<ds:datastoreItem xmlns:ds="http://schemas.openxmlformats.org/officeDocument/2006/customXml" ds:itemID="{9C9423FE-A0A7-5F40-9E5D-64551A0F7E79}">
+<ds:datastoreItem xmlns:ds="http://schemas.openxmlformats.org/officeDocument/2006/customXml" ds:itemID="{79B8DF35-1775-4547-8A29-4512927D2A6B}">
   <ds:schemaRefs>
     <ds:schemaRef ds:uri="http://schemas.openxmlformats.org/officeDocument/2006/bibliography"/>
   </ds:schemaRefs>

</xml_diff>

<commit_message>
Added garbage collector and updated main document.
</commit_message>
<xml_diff>
--- a/cuautle_softwareengineering_2016.docx
+++ b/cuautle_softwareengineering_2016.docx
@@ -134,14 +134,12 @@
             </w:rPr>
             <w:t>Israel Cuautle Mu</w:t>
           </w:r>
-          <w:proofErr w:type="spellStart"/>
           <w:r>
             <w:rPr>
               <w:lang w:val="es-ES_tradnl"/>
             </w:rPr>
             <w:t>ñoz</w:t>
           </w:r>
-          <w:proofErr w:type="spellEnd"/>
         </w:p>
       </w:sdtContent>
     </w:sdt>
@@ -744,7 +742,6 @@
             </w:rPr>
             <w:t xml:space="preserve">) what exactly ‘e-service’ is? </w:t>
           </w:r>
-          <w:proofErr w:type="gramStart"/>
           <w:r>
             <w:rPr>
               <w:lang w:val="en-GB"/>
@@ -757,7 +754,6 @@
             </w:rPr>
             <w:t>nd</w:t>
           </w:r>
-          <w:proofErr w:type="gramEnd"/>
           <w:r>
             <w:rPr>
               <w:lang w:val="en-GB"/>
@@ -5887,14 +5883,7 @@
         <w:rPr>
           <w:lang w:val="en-GB"/>
         </w:rPr>
-        <w:t xml:space="preserve"> </w:t>
-      </w:r>
-      <w:proofErr w:type="spellStart"/>
-      <w:r>
-        <w:rPr>
-          <w:lang w:val="en-GB"/>
-        </w:rPr>
-        <w:t>artifact</w:t>
+        <w:t xml:space="preserve"> artifact</w:t>
       </w:r>
       <w:r>
         <w:rPr>
@@ -5902,7 +5891,6 @@
         </w:rPr>
         <w:t>s</w:t>
       </w:r>
-      <w:proofErr w:type="spellEnd"/>
       <w:r>
         <w:rPr>
           <w:lang w:val="en-GB"/>
@@ -7189,35 +7177,7 @@
         <w:rPr>
           <w:lang w:val="en-GB"/>
         </w:rPr>
-        <w:t>cially on how those are delivered. When users get a product they do evaluations according to several factors, style, texture, tags, etc. But when services are purchased, aspects to evaluate become intangible (</w:t>
-      </w:r>
-      <w:proofErr w:type="spellStart"/>
-      <w:r>
-        <w:rPr>
-          <w:lang w:val="en-GB"/>
-        </w:rPr>
-        <w:t>Parasuraman</w:t>
-      </w:r>
-      <w:proofErr w:type="spellEnd"/>
-      <w:r>
-        <w:rPr>
-          <w:lang w:val="en-GB"/>
-        </w:rPr>
-        <w:t xml:space="preserve">, </w:t>
-      </w:r>
-      <w:proofErr w:type="spellStart"/>
-      <w:r>
-        <w:rPr>
-          <w:lang w:val="en-GB"/>
-        </w:rPr>
-        <w:t>Zeithaml</w:t>
-      </w:r>
-      <w:proofErr w:type="spellEnd"/>
-      <w:r>
-        <w:rPr>
-          <w:lang w:val="en-GB"/>
-        </w:rPr>
-        <w:t xml:space="preserve"> and Berry, 1985)</w:t>
+        <w:t>cially on how those are delivered. When users get a product they do evaluations according to several factors, style, texture, tags, etc. But when services are purchased, aspects to evaluate become intangible (Parasuraman, Zeithaml and Berry, 1985)</w:t>
       </w:r>
       <w:sdt>
         <w:sdtPr>
@@ -7406,7 +7366,7 @@
                 <w:noProof/>
                 <w:lang w:val="en-US"/>
               </w:rPr>
-              <w:t>1</w:t>
+              <w:t>2</w:t>
             </w:r>
           </w:hyperlink>
           <w:r>
@@ -7532,7 +7492,7 @@
                 <w:noProof/>
                 <w:lang w:val="en-US"/>
               </w:rPr>
-              <w:t>1</w:t>
+              <w:t>2</w:t>
             </w:r>
           </w:hyperlink>
           <w:r>
@@ -7711,10 +7671,7 @@
                               <w:fldChar w:fldCharType="end"/>
                             </w:r>
                             <w:r>
-                              <w:t xml:space="preserve">. </w:t>
-                            </w:r>
-                            <w:r>
-                              <w:t xml:space="preserve">Service Quality Model </w:t>
+                              <w:t xml:space="preserve">. Service Quality Model </w:t>
                             </w:r>
                             <w:sdt>
                               <w:sdtPr>
@@ -7748,7 +7705,7 @@
                                       <w:noProof/>
                                       <w:lang w:val="en-US"/>
                                     </w:rPr>
-                                    <w:t>2</w:t>
+                                    <w:t>1</w:t>
                                   </w:r>
                                 </w:hyperlink>
                                 <w:r>
@@ -7877,10 +7834,7 @@
                         <w:fldChar w:fldCharType="end"/>
                       </w:r>
                       <w:r>
-                        <w:t xml:space="preserve">. </w:t>
-                      </w:r>
-                      <w:r>
-                        <w:t xml:space="preserve">Service Quality Model </w:t>
+                        <w:t xml:space="preserve">. Service Quality Model </w:t>
                       </w:r>
                       <w:sdt>
                         <w:sdtPr>
@@ -7914,7 +7868,7 @@
                                 <w:noProof/>
                                 <w:lang w:val="en-US"/>
                               </w:rPr>
-                              <w:t>2</w:t>
+                              <w:t>1</w:t>
                             </w:r>
                           </w:hyperlink>
                           <w:r>
@@ -7971,35 +7925,7 @@
         <w:rPr>
           <w:lang w:val="en-GB"/>
         </w:rPr>
-        <w:t xml:space="preserve">veloped by </w:t>
-      </w:r>
-      <w:proofErr w:type="spellStart"/>
-      <w:r>
-        <w:rPr>
-          <w:lang w:val="en-GB"/>
-        </w:rPr>
-        <w:t>Parasuraman</w:t>
-      </w:r>
-      <w:proofErr w:type="spellEnd"/>
-      <w:r>
-        <w:rPr>
-          <w:lang w:val="en-GB"/>
-        </w:rPr>
-        <w:t xml:space="preserve">, </w:t>
-      </w:r>
-      <w:proofErr w:type="spellStart"/>
-      <w:r>
-        <w:rPr>
-          <w:lang w:val="en-GB"/>
-        </w:rPr>
-        <w:t>Zeithaml</w:t>
-      </w:r>
-      <w:proofErr w:type="spellEnd"/>
-      <w:r>
-        <w:rPr>
-          <w:lang w:val="en-GB"/>
-        </w:rPr>
-        <w:t xml:space="preserve"> and Berry (1985)</w:t>
+        <w:t>veloped by Parasuraman, Zeithaml and Berry (1985)</w:t>
       </w:r>
       <w:sdt>
         <w:sdtPr>
@@ -8049,7 +7975,7 @@
                 <w:noProof/>
                 <w:lang w:val="en-US"/>
               </w:rPr>
-              <w:t>2</w:t>
+              <w:t>1</w:t>
             </w:r>
           </w:hyperlink>
           <w:r>
@@ -8206,7 +8132,7 @@
                 <w:noProof/>
                 <w:lang w:val="en-US"/>
               </w:rPr>
-              <w:t>2</w:t>
+              <w:t>1</w:t>
             </w:r>
           </w:hyperlink>
           <w:r>
@@ -8347,7 +8273,7 @@
                 <w:noProof/>
                 <w:lang w:val="en-US"/>
               </w:rPr>
-              <w:t>2</w:t>
+              <w:t>1</w:t>
             </w:r>
           </w:hyperlink>
           <w:r>
@@ -8501,10 +8427,7 @@
                               <w:fldChar w:fldCharType="end"/>
                             </w:r>
                             <w:r>
-                              <w:t xml:space="preserve">. </w:t>
-                            </w:r>
-                            <w:r>
-                              <w:t xml:space="preserve">Perception of Service Quality </w:t>
+                              <w:t xml:space="preserve">. Perception of Service Quality </w:t>
                             </w:r>
                             <w:sdt>
                               <w:sdtPr>
@@ -8538,7 +8461,7 @@
                                       <w:noProof/>
                                       <w:lang w:val="en-US"/>
                                     </w:rPr>
-                                    <w:t>2</w:t>
+                                    <w:t>1</w:t>
                                   </w:r>
                                 </w:hyperlink>
                                 <w:r>
@@ -8653,10 +8576,7 @@
                         <w:fldChar w:fldCharType="end"/>
                       </w:r>
                       <w:r>
-                        <w:t xml:space="preserve">. </w:t>
-                      </w:r>
-                      <w:r>
-                        <w:t xml:space="preserve">Perception of Service Quality </w:t>
+                        <w:t xml:space="preserve">. Perception of Service Quality </w:t>
                       </w:r>
                       <w:sdt>
                         <w:sdtPr>
@@ -8690,7 +8610,7 @@
                                 <w:noProof/>
                                 <w:lang w:val="en-US"/>
                               </w:rPr>
-                              <w:t>2</w:t>
+                              <w:t>1</w:t>
                             </w:r>
                           </w:hyperlink>
                           <w:r>
@@ -8870,49 +8790,7 @@
         <w:rPr>
           <w:lang w:val="en-GB"/>
         </w:rPr>
-        <w:t>On the other hand service quality has been defined as a set of non-functional attributes of contextual entities considered as relevant to the service-user interaction. Service quality could be classified as Quality of Execution (</w:t>
-      </w:r>
-      <w:proofErr w:type="spellStart"/>
-      <w:r>
-        <w:rPr>
-          <w:lang w:val="en-GB"/>
-        </w:rPr>
-        <w:t>QoE</w:t>
-      </w:r>
-      <w:proofErr w:type="spellEnd"/>
-      <w:r>
-        <w:rPr>
-          <w:lang w:val="en-GB"/>
-        </w:rPr>
-        <w:t>) and Quality of Service (</w:t>
-      </w:r>
-      <w:proofErr w:type="spellStart"/>
-      <w:r>
-        <w:rPr>
-          <w:lang w:val="en-GB"/>
-        </w:rPr>
-        <w:t>QoS</w:t>
-      </w:r>
-      <w:proofErr w:type="spellEnd"/>
-      <w:r>
-        <w:rPr>
-          <w:lang w:val="en-GB"/>
-        </w:rPr>
-        <w:t xml:space="preserve">) which can be measured for example with execution time, and are supported typically with Service Layer Agreements (SLAs). </w:t>
-      </w:r>
-      <w:proofErr w:type="spellStart"/>
-      <w:r>
-        <w:rPr>
-          <w:lang w:val="en-GB"/>
-        </w:rPr>
-        <w:t>QoE</w:t>
-      </w:r>
-      <w:proofErr w:type="spellEnd"/>
-      <w:r>
-        <w:rPr>
-          <w:lang w:val="en-GB"/>
-        </w:rPr>
-        <w:t xml:space="preserve"> do</w:t>
+        <w:t>On the other hand service quality has been defined as a set of non-functional attributes of contextual entities considered as relevant to the service-user interaction. Service quality could be classified as Quality of Execution (QoE) and Quality of Service (QoS) which can be measured for example with execution time, and are supported typically with Service Layer Agreements (SLAs). QoE do</w:t>
       </w:r>
       <w:r>
         <w:rPr>
@@ -8936,35 +8814,13 @@
         <w:rPr>
           <w:lang w:val="en-GB"/>
         </w:rPr>
-        <w:t xml:space="preserve">bility or reputation; both </w:t>
-      </w:r>
-      <w:proofErr w:type="spellStart"/>
-      <w:r>
-        <w:rPr>
-          <w:lang w:val="en-GB"/>
-        </w:rPr>
-        <w:t>QoE</w:t>
-      </w:r>
-      <w:proofErr w:type="spellEnd"/>
-      <w:r>
-        <w:rPr>
-          <w:lang w:val="en-GB"/>
-        </w:rPr>
-        <w:t xml:space="preserve"> and </w:t>
-      </w:r>
-      <w:proofErr w:type="spellStart"/>
-      <w:r>
-        <w:rPr>
-          <w:lang w:val="en-GB"/>
-        </w:rPr>
-        <w:t>QoS</w:t>
-      </w:r>
-      <w:proofErr w:type="spellEnd"/>
-      <w:r>
-        <w:rPr>
-          <w:lang w:val="en-GB"/>
-        </w:rPr>
-        <w:t xml:space="preserve"> give a perception to users.</w:t>
+        <w:t xml:space="preserve">bility or reputation; both QoE and </w:t>
+      </w:r>
+      <w:r>
+        <w:rPr>
+          <w:lang w:val="en-GB"/>
+        </w:rPr>
+        <w:t>QoS give a perception to users.</w:t>
       </w:r>
     </w:p>
     <w:p>
@@ -8983,21 +8839,7 @@
         <w:rPr>
           <w:lang w:val="en-GB"/>
         </w:rPr>
-        <w:t xml:space="preserve"> </w:t>
-      </w:r>
-      <w:proofErr w:type="spellStart"/>
-      <w:r>
-        <w:rPr>
-          <w:lang w:val="en-GB"/>
-        </w:rPr>
-        <w:t>Kritikos</w:t>
-      </w:r>
-      <w:proofErr w:type="spellEnd"/>
-      <w:r>
-        <w:rPr>
-          <w:lang w:val="en-GB"/>
-        </w:rPr>
-        <w:t xml:space="preserve"> in</w:t>
+        <w:t xml:space="preserve"> Kritikos in</w:t>
       </w:r>
       <w:r>
         <w:rPr>
@@ -9092,21 +8934,7 @@
         <w:rPr>
           <w:lang w:val="en-GB"/>
         </w:rPr>
-        <w:t xml:space="preserve">vice quality capabilities or requirements. It is worth to mention that the most common SLA components are (according to </w:t>
-      </w:r>
-      <w:proofErr w:type="spellStart"/>
-      <w:r>
-        <w:rPr>
-          <w:lang w:val="en-GB"/>
-        </w:rPr>
-        <w:t>Paschke</w:t>
-      </w:r>
-      <w:proofErr w:type="spellEnd"/>
-      <w:r>
-        <w:rPr>
-          <w:lang w:val="en-GB"/>
-        </w:rPr>
-        <w:t xml:space="preserve"> et al., 2006): contract validity period, involved parts, service definition and action guarantees. Service definitions specify the service characteristics, components and observable parameters.</w:t>
+        <w:t>vice quality capabilities or requirements. It is worth to mention that the most common SLA components are (according to Paschke et al., 2006): contract validity period, involved parts, service definition and action guarantees. Service definitions specify the service characteristics, components and observable parameters.</w:t>
       </w:r>
     </w:p>
     <w:p>
@@ -9633,21 +9461,7 @@
         <w:rPr>
           <w:lang w:val="en-GB"/>
         </w:rPr>
-        <w:t xml:space="preserve">According to the </w:t>
-      </w:r>
-      <w:proofErr w:type="spellStart"/>
-      <w:r>
-        <w:rPr>
-          <w:lang w:val="en-GB"/>
-        </w:rPr>
-        <w:t>Ruyter</w:t>
-      </w:r>
-      <w:proofErr w:type="spellEnd"/>
-      <w:r>
-        <w:rPr>
-          <w:lang w:val="en-GB"/>
-        </w:rPr>
-        <w:t xml:space="preserve"> et al. (2001) an e-service is an interactive, content-centred and internet-based customer service driven by the customer and integrated with related organ</w:t>
+        <w:t>According to the Ruyter et al. (2001) an e-service is an interactive, content-centred and internet-based customer service driven by the customer and integrated with related organ</w:t>
       </w:r>
       <w:r>
         <w:rPr>
@@ -10537,10 +10351,7 @@
                               <w:fldChar w:fldCharType="end"/>
                             </w:r>
                             <w:r>
-                              <w:t xml:space="preserve">. </w:t>
-                            </w:r>
-                            <w:r>
-                              <w:t xml:space="preserve">ISO/IEC Family Standards, taken from </w:t>
+                              <w:t xml:space="preserve">. ISO/IEC Family Standards, taken from </w:t>
                             </w:r>
                             <w:sdt>
                               <w:sdtPr>
@@ -10688,10 +10499,7 @@
                         <w:fldChar w:fldCharType="end"/>
                       </w:r>
                       <w:r>
-                        <w:t xml:space="preserve">. </w:t>
-                      </w:r>
-                      <w:r>
-                        <w:t xml:space="preserve">ISO/IEC Family Standards, taken from </w:t>
+                        <w:t xml:space="preserve">. ISO/IEC Family Standards, taken from </w:t>
                       </w:r>
                       <w:sdt>
                         <w:sdtPr>
@@ -10761,7 +10569,15 @@
         <w:rPr>
           <w:b/>
         </w:rPr>
-        <w:t xml:space="preserve"> (in Fig. 3)</w:t>
+        <w:t xml:space="preserve"> (in Figure</w:t>
+      </w:r>
+      <w:bookmarkStart w:id="24" w:name="_GoBack"/>
+      <w:bookmarkEnd w:id="24"/>
+      <w:r>
+        <w:rPr>
+          <w:b/>
+        </w:rPr>
+        <w:t xml:space="preserve"> 3)</w:t>
       </w:r>
       <w:r>
         <w:t xml:space="preserve"> – Quality Model Division. The international standards that for this division present detailed quality models for computer systems and software products, quality in use, and data. Practical guidance on the use of the quality models is also provided</w:t>
@@ -11032,10 +10848,7 @@
                               <w:fldChar w:fldCharType="end"/>
                             </w:r>
                             <w:r>
-                              <w:t xml:space="preserve">. </w:t>
-                            </w:r>
-                            <w:r>
-                              <w:t xml:space="preserve">Quality in Use model, ISO/IEC 25010:2011, taken from </w:t>
+                              <w:t xml:space="preserve">. Quality in Use model, ISO/IEC 25010:2011, taken from </w:t>
                             </w:r>
                             <w:sdt>
                               <w:sdtPr>
@@ -11184,10 +10997,7 @@
                         <w:fldChar w:fldCharType="end"/>
                       </w:r>
                       <w:r>
-                        <w:t xml:space="preserve">. </w:t>
-                      </w:r>
-                      <w:r>
-                        <w:t xml:space="preserve">Quality in Use model, ISO/IEC 25010:2011, taken from </w:t>
+                        <w:t xml:space="preserve">. Quality in Use model, ISO/IEC 25010:2011, taken from </w:t>
                       </w:r>
                       <w:sdt>
                         <w:sdtPr>
@@ -11506,10 +11316,7 @@
                               <w:fldChar w:fldCharType="end"/>
                             </w:r>
                             <w:r>
-                              <w:t xml:space="preserve">. </w:t>
-                            </w:r>
-                            <w:r>
-                              <w:t xml:space="preserve">Product Quality, ISO/IEC 25010;2011, taken from </w:t>
+                              <w:t xml:space="preserve">. Product Quality, ISO/IEC 25010;2011, taken from </w:t>
                             </w:r>
                             <w:sdt>
                               <w:sdtPr>
@@ -11658,10 +11465,7 @@
                         <w:fldChar w:fldCharType="end"/>
                       </w:r>
                       <w:r>
-                        <w:t xml:space="preserve">. </w:t>
-                      </w:r>
-                      <w:r>
-                        <w:t xml:space="preserve">Product Quality, ISO/IEC 25010;2011, taken from </w:t>
+                        <w:t xml:space="preserve">. Product Quality, ISO/IEC 25010;2011, taken from </w:t>
                       </w:r>
                       <w:sdt>
                         <w:sdtPr>
@@ -11781,7 +11585,7 @@
       <w:pPr>
         <w:pStyle w:val="Heading2"/>
       </w:pPr>
-      <w:bookmarkStart w:id="24" w:name="_Toc332882807"/>
+      <w:bookmarkStart w:id="25" w:name="_Toc332882807"/>
       <w:r>
         <w:t>E</w:t>
       </w:r>
@@ -11794,7 +11598,7 @@
       <w:r>
         <w:t xml:space="preserve"> (e-SQ)</w:t>
       </w:r>
-      <w:bookmarkEnd w:id="24"/>
+      <w:bookmarkEnd w:id="25"/>
     </w:p>
     <w:p>
       <w:r>
@@ -12061,7 +11865,7 @@
                 <w:noProof/>
                 <w:lang w:val="en-US"/>
               </w:rPr>
-              <w:t>1</w:t>
+              <w:t>2</w:t>
             </w:r>
           </w:hyperlink>
           <w:r>
@@ -13524,7 +13328,6 @@
                                       <w:lang w:val="en-US" w:eastAsia="en-US"/>
                                     </w:rPr>
                                   </w:pPr>
-                                  <w:proofErr w:type="spellStart"/>
                                   <w:r>
                                     <w:rPr>
                                       <w:rFonts w:eastAsia="Times New Roman" w:cs="Times New Roman"/>
@@ -13535,7 +13338,6 @@
                                     </w:rPr>
                                     <w:t>WebQual</w:t>
                                   </w:r>
-                                  <w:proofErr w:type="spellEnd"/>
                                 </w:p>
                               </w:tc>
                               <w:tc>
@@ -14390,7 +14192,6 @@
                                       <w:lang w:val="en-US" w:eastAsia="en-US"/>
                                     </w:rPr>
                                   </w:pPr>
-                                  <w:proofErr w:type="spellStart"/>
                                   <w:r>
                                     <w:rPr>
                                       <w:rFonts w:eastAsia="Times New Roman" w:cs="Times New Roman"/>
@@ -14399,18 +14200,7 @@
                                       <w:szCs w:val="22"/>
                                       <w:lang w:val="en-US" w:eastAsia="en-US"/>
                                     </w:rPr>
-                                    <w:t>WebQual</w:t>
-                                  </w:r>
-                                  <w:proofErr w:type="spellEnd"/>
-                                  <w:r>
-                                    <w:rPr>
-                                      <w:rFonts w:eastAsia="Times New Roman" w:cs="Times New Roman"/>
-                                      <w:color w:val="000000"/>
-                                      <w:sz w:val="22"/>
-                                      <w:szCs w:val="22"/>
-                                      <w:lang w:val="en-US" w:eastAsia="en-US"/>
-                                    </w:rPr>
-                                    <w:t xml:space="preserve"> 4</w:t>
+                                    <w:t>WebQual 4</w:t>
                                   </w:r>
                                 </w:p>
                               </w:tc>
@@ -14692,7 +14482,6 @@
                                       <w:lang w:val="en-US" w:eastAsia="en-US"/>
                                     </w:rPr>
                                   </w:pPr>
-                                  <w:proofErr w:type="gramStart"/>
                                   <w:r>
                                     <w:rPr>
                                       <w:rFonts w:eastAsia="Times New Roman" w:cs="Times New Roman"/>
@@ -14701,31 +14490,8 @@
                                       <w:szCs w:val="22"/>
                                       <w:lang w:val="en-US" w:eastAsia="en-US"/>
                                     </w:rPr>
-                                    <w:t>e</w:t>
+                                    <w:t>e-TailQ</w:t>
                                   </w:r>
-                                  <w:proofErr w:type="gramEnd"/>
-                                  <w:r>
-                                    <w:rPr>
-                                      <w:rFonts w:eastAsia="Times New Roman" w:cs="Times New Roman"/>
-                                      <w:color w:val="000000"/>
-                                      <w:sz w:val="22"/>
-                                      <w:szCs w:val="22"/>
-                                      <w:lang w:val="en-US" w:eastAsia="en-US"/>
-                                    </w:rPr>
-                                    <w:t>-</w:t>
-                                  </w:r>
-                                  <w:proofErr w:type="spellStart"/>
-                                  <w:r>
-                                    <w:rPr>
-                                      <w:rFonts w:eastAsia="Times New Roman" w:cs="Times New Roman"/>
-                                      <w:color w:val="000000"/>
-                                      <w:sz w:val="22"/>
-                                      <w:szCs w:val="22"/>
-                                      <w:lang w:val="en-US" w:eastAsia="en-US"/>
-                                    </w:rPr>
-                                    <w:t>TailQ</w:t>
-                                  </w:r>
-                                  <w:proofErr w:type="spellEnd"/>
                                 </w:p>
                               </w:tc>
                               <w:tc>
@@ -15296,7 +15062,6 @@
                                       <w:lang w:val="en-US" w:eastAsia="en-US"/>
                                     </w:rPr>
                                   </w:pPr>
-                                  <w:proofErr w:type="spellStart"/>
                                   <w:r>
                                     <w:rPr>
                                       <w:rFonts w:eastAsia="Times New Roman" w:cs="Times New Roman"/>
@@ -15307,7 +15072,6 @@
                                     </w:rPr>
                                     <w:t>NetQual</w:t>
                                   </w:r>
-                                  <w:proofErr w:type="spellEnd"/>
                                 </w:p>
                               </w:tc>
                               <w:tc>
@@ -15334,7 +15098,7 @@
                                       <w:lang w:val="en-US" w:eastAsia="en-US"/>
                                     </w:rPr>
                                   </w:pPr>
-                                  <w:bookmarkStart w:id="25" w:name="RANGE!C16"/>
+                                  <w:bookmarkStart w:id="26" w:name="RANGE!C16"/>
                                   <w:r>
                                     <w:rPr>
                                       <w:rFonts w:eastAsia="Times New Roman" w:cs="Times New Roman"/>
@@ -15345,7 +15109,7 @@
                                     </w:rPr>
                                     <w:t>1. Information</w:t>
                                   </w:r>
-                                  <w:bookmarkEnd w:id="25"/>
+                                  <w:bookmarkEnd w:id="26"/>
                                 </w:p>
                               </w:tc>
                               <w:tc>
@@ -16276,7 +16040,6 @@
                                 <w:lang w:val="en-US" w:eastAsia="en-US"/>
                               </w:rPr>
                             </w:pPr>
-                            <w:proofErr w:type="spellStart"/>
                             <w:r>
                               <w:rPr>
                                 <w:rFonts w:eastAsia="Times New Roman" w:cs="Times New Roman"/>
@@ -16287,7 +16050,6 @@
                               </w:rPr>
                               <w:t>WebQual</w:t>
                             </w:r>
-                            <w:proofErr w:type="spellEnd"/>
                           </w:p>
                         </w:tc>
                         <w:tc>
@@ -17142,7 +16904,6 @@
                                 <w:lang w:val="en-US" w:eastAsia="en-US"/>
                               </w:rPr>
                             </w:pPr>
-                            <w:proofErr w:type="spellStart"/>
                             <w:r>
                               <w:rPr>
                                 <w:rFonts w:eastAsia="Times New Roman" w:cs="Times New Roman"/>
@@ -17151,18 +16912,7 @@
                                 <w:szCs w:val="22"/>
                                 <w:lang w:val="en-US" w:eastAsia="en-US"/>
                               </w:rPr>
-                              <w:t>WebQual</w:t>
-                            </w:r>
-                            <w:proofErr w:type="spellEnd"/>
-                            <w:r>
-                              <w:rPr>
-                                <w:rFonts w:eastAsia="Times New Roman" w:cs="Times New Roman"/>
-                                <w:color w:val="000000"/>
-                                <w:sz w:val="22"/>
-                                <w:szCs w:val="22"/>
-                                <w:lang w:val="en-US" w:eastAsia="en-US"/>
-                              </w:rPr>
-                              <w:t xml:space="preserve"> 4</w:t>
+                              <w:t>WebQual 4</w:t>
                             </w:r>
                           </w:p>
                         </w:tc>
@@ -17444,7 +17194,6 @@
                                 <w:lang w:val="en-US" w:eastAsia="en-US"/>
                               </w:rPr>
                             </w:pPr>
-                            <w:proofErr w:type="gramStart"/>
                             <w:r>
                               <w:rPr>
                                 <w:rFonts w:eastAsia="Times New Roman" w:cs="Times New Roman"/>
@@ -17453,31 +17202,8 @@
                                 <w:szCs w:val="22"/>
                                 <w:lang w:val="en-US" w:eastAsia="en-US"/>
                               </w:rPr>
-                              <w:t>e</w:t>
+                              <w:t>e-TailQ</w:t>
                             </w:r>
-                            <w:proofErr w:type="gramEnd"/>
-                            <w:r>
-                              <w:rPr>
-                                <w:rFonts w:eastAsia="Times New Roman" w:cs="Times New Roman"/>
-                                <w:color w:val="000000"/>
-                                <w:sz w:val="22"/>
-                                <w:szCs w:val="22"/>
-                                <w:lang w:val="en-US" w:eastAsia="en-US"/>
-                              </w:rPr>
-                              <w:t>-</w:t>
-                            </w:r>
-                            <w:proofErr w:type="spellStart"/>
-                            <w:r>
-                              <w:rPr>
-                                <w:rFonts w:eastAsia="Times New Roman" w:cs="Times New Roman"/>
-                                <w:color w:val="000000"/>
-                                <w:sz w:val="22"/>
-                                <w:szCs w:val="22"/>
-                                <w:lang w:val="en-US" w:eastAsia="en-US"/>
-                              </w:rPr>
-                              <w:t>TailQ</w:t>
-                            </w:r>
-                            <w:proofErr w:type="spellEnd"/>
                           </w:p>
                         </w:tc>
                         <w:tc>
@@ -18048,7 +17774,6 @@
                                 <w:lang w:val="en-US" w:eastAsia="en-US"/>
                               </w:rPr>
                             </w:pPr>
-                            <w:proofErr w:type="spellStart"/>
                             <w:r>
                               <w:rPr>
                                 <w:rFonts w:eastAsia="Times New Roman" w:cs="Times New Roman"/>
@@ -18059,7 +17784,6 @@
                               </w:rPr>
                               <w:t>NetQual</w:t>
                             </w:r>
-                            <w:proofErr w:type="spellEnd"/>
                           </w:p>
                         </w:tc>
                         <w:tc>
@@ -18086,7 +17810,7 @@
                                 <w:lang w:val="en-US" w:eastAsia="en-US"/>
                               </w:rPr>
                             </w:pPr>
-                            <w:bookmarkStart w:id="26" w:name="RANGE!C16"/>
+                            <w:bookmarkStart w:id="27" w:name="RANGE!C16"/>
                             <w:r>
                               <w:rPr>
                                 <w:rFonts w:eastAsia="Times New Roman" w:cs="Times New Roman"/>
@@ -18097,7 +17821,7 @@
                               </w:rPr>
                               <w:t>1. Information</w:t>
                             </w:r>
-                            <w:bookmarkEnd w:id="26"/>
+                            <w:bookmarkEnd w:id="27"/>
                           </w:p>
                         </w:tc>
                         <w:tc>
@@ -19084,11 +18808,11 @@
       <w:pPr>
         <w:pStyle w:val="Heading2"/>
       </w:pPr>
-      <w:bookmarkStart w:id="27" w:name="_Toc332882808"/>
+      <w:bookmarkStart w:id="28" w:name="_Toc332882808"/>
       <w:r>
         <w:t>IT-Services</w:t>
       </w:r>
-      <w:bookmarkEnd w:id="27"/>
+      <w:bookmarkEnd w:id="28"/>
     </w:p>
     <w:p>
       <w:pPr>
@@ -19668,49 +19392,7 @@
         <w:rPr>
           <w:lang w:val="en-GB"/>
         </w:rPr>
-        <w:t xml:space="preserve"> improvement (</w:t>
-      </w:r>
-      <w:proofErr w:type="spellStart"/>
-      <w:r>
-        <w:rPr>
-          <w:lang w:val="en-GB"/>
-        </w:rPr>
-        <w:t>Chesbrough</w:t>
-      </w:r>
-      <w:proofErr w:type="spellEnd"/>
-      <w:r>
-        <w:rPr>
-          <w:lang w:val="en-GB"/>
-        </w:rPr>
-        <w:t xml:space="preserve"> and </w:t>
-      </w:r>
-      <w:proofErr w:type="spellStart"/>
-      <w:r>
-        <w:rPr>
-          <w:lang w:val="en-GB"/>
-        </w:rPr>
-        <w:t>Spohrer</w:t>
-      </w:r>
-      <w:proofErr w:type="spellEnd"/>
-      <w:r>
-        <w:rPr>
-          <w:lang w:val="en-GB"/>
-        </w:rPr>
-        <w:t xml:space="preserve"> 2006; </w:t>
-      </w:r>
-      <w:proofErr w:type="spellStart"/>
-      <w:r>
-        <w:rPr>
-          <w:lang w:val="en-GB"/>
-        </w:rPr>
-        <w:t>Ostrom</w:t>
-      </w:r>
-      <w:proofErr w:type="spellEnd"/>
-      <w:r>
-        <w:rPr>
-          <w:lang w:val="en-GB"/>
-        </w:rPr>
-        <w:t xml:space="preserve"> et al. 2010; Rush 2004)</w:t>
+        <w:t xml:space="preserve"> improvement (Chesbrough and Spohrer 2006; Ostrom et al. 2010; Rush 2004)</w:t>
       </w:r>
       <w:r>
         <w:rPr>
@@ -19723,14 +19405,14 @@
       <w:pPr>
         <w:pStyle w:val="Heading2"/>
       </w:pPr>
-      <w:bookmarkStart w:id="28" w:name="_Toc332882809"/>
+      <w:bookmarkStart w:id="29" w:name="_Toc332882809"/>
       <w:r>
         <w:t>E</w:t>
       </w:r>
       <w:r>
         <w:t>-commerce</w:t>
       </w:r>
-      <w:bookmarkEnd w:id="28"/>
+      <w:bookmarkEnd w:id="29"/>
     </w:p>
     <w:p>
       <w:pPr>
@@ -21027,7 +20709,7 @@
       <w:pPr>
         <w:pStyle w:val="Heading2"/>
       </w:pPr>
-      <w:bookmarkStart w:id="29" w:name="_Toc332882810"/>
+      <w:bookmarkStart w:id="30" w:name="_Toc332882810"/>
       <w:r>
         <w:lastRenderedPageBreak/>
         <w:t>E</w:t>
@@ -21035,7 +20717,7 @@
       <w:r>
         <w:t>-government</w:t>
       </w:r>
-      <w:bookmarkEnd w:id="29"/>
+      <w:bookmarkEnd w:id="30"/>
     </w:p>
     <w:p>
       <w:r>
@@ -21365,7 +21047,7 @@
                 <w:noProof/>
                 <w:lang w:val="en-US"/>
               </w:rPr>
-              <w:t>2</w:t>
+              <w:t>1</w:t>
             </w:r>
           </w:hyperlink>
           <w:r>
@@ -22230,14 +21912,14 @@
       <w:pPr>
         <w:pStyle w:val="Heading2"/>
       </w:pPr>
-      <w:bookmarkStart w:id="30" w:name="_Toc332882811"/>
+      <w:bookmarkStart w:id="31" w:name="_Toc332882811"/>
       <w:r>
         <w:t>E</w:t>
       </w:r>
       <w:r>
         <w:t>-infrastructure</w:t>
       </w:r>
-      <w:bookmarkEnd w:id="30"/>
+      <w:bookmarkEnd w:id="31"/>
     </w:p>
     <w:p>
       <w:r>
@@ -22583,7 +22265,7 @@
       <w:pPr>
         <w:pStyle w:val="Heading2"/>
       </w:pPr>
-      <w:bookmarkStart w:id="31" w:name="_Toc332882812"/>
+      <w:bookmarkStart w:id="32" w:name="_Toc332882812"/>
       <w:r>
         <w:t>E</w:t>
       </w:r>
@@ -22596,7 +22278,7 @@
       <w:r>
         <w:t xml:space="preserve"> Providers</w:t>
       </w:r>
-      <w:bookmarkEnd w:id="31"/>
+      <w:bookmarkEnd w:id="32"/>
     </w:p>
     <w:p>
       <w:pPr>
@@ -22608,43 +22290,7 @@
         <w:rPr>
           <w:lang w:val="en-GB"/>
         </w:rPr>
-        <w:t>Around trust and trustworthiness there have been several researches. A trustworthy service is considered to have as minimum a set of elements, those are: preserve and respect the privacy concern</w:t>
-      </w:r>
-      <w:r>
-        <w:rPr>
-          <w:lang w:val="en-GB"/>
-        </w:rPr>
-        <w:t>ed</w:t>
-      </w:r>
-      <w:r>
-        <w:rPr>
-          <w:lang w:val="en-GB"/>
-        </w:rPr>
-        <w:t xml:space="preserve"> </w:t>
-      </w:r>
-      <w:r>
-        <w:rPr>
-          <w:lang w:val="en-GB"/>
-        </w:rPr>
-        <w:t>t</w:t>
-      </w:r>
-      <w:r>
-        <w:rPr>
-          <w:lang w:val="en-GB"/>
-        </w:rPr>
-        <w:t>o its users, be reliable and be delivered with the top level business i</w:t>
-      </w:r>
-      <w:r>
-        <w:rPr>
-          <w:lang w:val="en-GB"/>
-        </w:rPr>
-        <w:t>n</w:t>
-      </w:r>
-      <w:r>
-        <w:rPr>
-          <w:lang w:val="en-GB"/>
-        </w:rPr>
-        <w:t xml:space="preserve">tegrity. </w:t>
+        <w:t xml:space="preserve">Around trust and trustworthiness there have been several researches. </w:t>
       </w:r>
       <w:r>
         <w:rPr>
@@ -22721,7 +22367,31 @@
         <w:rPr>
           <w:lang w:val="en-GB"/>
         </w:rPr>
-        <w:t>ontinuous growth of e-services economy is a trigger for stakeholders to adopt trustworthiness as critical component on offered e-services. Eight elements fundamental for trustworthine</w:t>
+        <w:t>ontinuous growth of e-services economy is a trigger for stakeholders to adopt trustwo</w:t>
+      </w:r>
+      <w:r>
+        <w:rPr>
+          <w:lang w:val="en-GB"/>
+        </w:rPr>
+        <w:t>r</w:t>
+      </w:r>
+      <w:r>
+        <w:rPr>
+          <w:lang w:val="en-GB"/>
+        </w:rPr>
+        <w:t>thiness as critical component on offered e-services. Eight elements fundamental for trus</w:t>
+      </w:r>
+      <w:r>
+        <w:rPr>
+          <w:lang w:val="en-GB"/>
+        </w:rPr>
+        <w:t>t</w:t>
+      </w:r>
+      <w:r>
+        <w:rPr>
+          <w:lang w:val="en-GB"/>
+        </w:rPr>
+        <w:t>worthine</w:t>
       </w:r>
       <w:r>
         <w:rPr>
@@ -22733,19 +22403,7 @@
         <w:rPr>
           <w:lang w:val="en-GB"/>
         </w:rPr>
-        <w:t>: (1) The service pe</w:t>
-      </w:r>
-      <w:r>
-        <w:rPr>
-          <w:lang w:val="en-GB"/>
-        </w:rPr>
-        <w:t>r</w:t>
-      </w:r>
-      <w:r>
-        <w:rPr>
-          <w:lang w:val="en-GB"/>
-        </w:rPr>
-        <w:t>sonnel, (2) Information and communication, (3) Technology, (4) Policies and plans, (5) Se</w:t>
+        <w:t>: (1) The service personnel, (2) Information and communication, (3) Technology, (4) Policies and plans, (5) Se</w:t>
       </w:r>
       <w:r>
         <w:rPr>
@@ -22981,7 +22639,6 @@
         <w:rPr>
           <w:lang w:val="en-GB"/>
         </w:rPr>
-        <w:lastRenderedPageBreak/>
         <w:t xml:space="preserve">Based on </w:t>
       </w:r>
       <w:sdt>
@@ -23059,6 +22716,7 @@
         </w:numPr>
       </w:pPr>
       <w:r>
+        <w:lastRenderedPageBreak/>
         <w:t>Assessment and comparison on new e-services takes place as the number of new e-services growth.</w:t>
       </w:r>
     </w:p>
@@ -23314,11 +22972,11 @@
       <w:pPr>
         <w:pStyle w:val="Heading2"/>
       </w:pPr>
-      <w:bookmarkStart w:id="32" w:name="_Toc332882813"/>
+      <w:bookmarkStart w:id="33" w:name="_Toc332882813"/>
       <w:r>
         <w:t>Online environment vs. Traditional business</w:t>
       </w:r>
-      <w:bookmarkEnd w:id="32"/>
+      <w:bookmarkEnd w:id="33"/>
     </w:p>
     <w:p>
       <w:r>
@@ -23584,14 +23242,14 @@
       <w:pPr>
         <w:pStyle w:val="Heading2"/>
       </w:pPr>
-      <w:bookmarkStart w:id="33" w:name="_Toc332882814"/>
+      <w:bookmarkStart w:id="34" w:name="_Toc332882814"/>
       <w:r>
         <w:t>Chapter</w:t>
       </w:r>
       <w:r>
         <w:t xml:space="preserve"> summary</w:t>
       </w:r>
-      <w:bookmarkEnd w:id="33"/>
+      <w:bookmarkEnd w:id="34"/>
     </w:p>
     <w:p>
       <w:r>
@@ -24138,7 +23796,7 @@
       <w:pPr>
         <w:pStyle w:val="Heading1"/>
       </w:pPr>
-      <w:bookmarkStart w:id="34" w:name="_Toc332882815"/>
+      <w:bookmarkStart w:id="35" w:name="_Toc332882815"/>
       <w:r>
         <w:lastRenderedPageBreak/>
         <w:t xml:space="preserve">The </w:t>
@@ -24149,7 +23807,7 @@
       <w:r>
         <w:t xml:space="preserve"> and four dimensions</w:t>
       </w:r>
-      <w:bookmarkEnd w:id="34"/>
+      <w:bookmarkEnd w:id="35"/>
     </w:p>
     <w:p>
       <w:r>
@@ -24223,7 +23881,7 @@
       <w:pPr>
         <w:pStyle w:val="Heading2"/>
       </w:pPr>
-      <w:bookmarkStart w:id="35" w:name="_Toc332882816"/>
+      <w:bookmarkStart w:id="36" w:name="_Toc332882816"/>
       <w:r>
         <w:t>Four dimensions for e-service</w:t>
       </w:r>
@@ -24233,7 +23891,7 @@
       <w:r>
         <w:t xml:space="preserve"> (AUES)</w:t>
       </w:r>
-      <w:bookmarkEnd w:id="35"/>
+      <w:bookmarkEnd w:id="36"/>
     </w:p>
     <w:p>
       <w:r>
@@ -24552,10 +24210,7 @@
                               <w:fldChar w:fldCharType="end"/>
                             </w:r>
                             <w:r>
-                              <w:t xml:space="preserve">. </w:t>
-                            </w:r>
-                            <w:r>
-                              <w:t>Four Quality dimensions for e-services</w:t>
+                              <w:t>. Four Quality dimensions for e-services</w:t>
                             </w:r>
                           </w:p>
                           <w:p>
@@ -24669,10 +24324,7 @@
                         <w:fldChar w:fldCharType="end"/>
                       </w:r>
                       <w:r>
-                        <w:t xml:space="preserve">. </w:t>
-                      </w:r>
-                      <w:r>
-                        <w:t>Four Quality dimensions for e-services</w:t>
+                        <w:t>. Four Quality dimensions for e-services</w:t>
                       </w:r>
                     </w:p>
                     <w:p>
@@ -25224,14 +24876,14 @@
       <w:pPr>
         <w:pStyle w:val="Heading3"/>
       </w:pPr>
-      <w:bookmarkStart w:id="36" w:name="_Toc332882817"/>
+      <w:bookmarkStart w:id="37" w:name="_Toc332882817"/>
       <w:r>
         <w:t>Accessibility</w:t>
       </w:r>
       <w:r>
         <w:t xml:space="preserve"> dimension</w:t>
       </w:r>
-      <w:bookmarkEnd w:id="36"/>
+      <w:bookmarkEnd w:id="37"/>
     </w:p>
     <w:p>
       <w:r>
@@ -25311,7 +24963,7 @@
           <w:numId w:val="38"/>
         </w:numPr>
       </w:pPr>
-      <w:bookmarkStart w:id="37" w:name="_Toc332882818"/>
+      <w:bookmarkStart w:id="38" w:name="_Toc332882818"/>
       <w:r>
         <w:lastRenderedPageBreak/>
         <w:t>Usability</w:t>
@@ -25319,7 +24971,7 @@
       <w:r>
         <w:t xml:space="preserve"> dimension</w:t>
       </w:r>
-      <w:bookmarkEnd w:id="37"/>
+      <w:bookmarkEnd w:id="38"/>
     </w:p>
     <w:p>
       <w:r>
@@ -25378,8 +25030,6 @@
       <w:r>
         <w:t>, ease of the site usage is one of the most significant elements that have influenced online satisfactions and behaviours on online users</w:t>
       </w:r>
-      <w:bookmarkStart w:id="38" w:name="_GoBack"/>
-      <w:bookmarkEnd w:id="38"/>
       <w:r>
         <w:t>.</w:t>
       </w:r>
@@ -25450,7 +25100,7 @@
                 <w:noProof/>
                 <w:lang w:val="en-US"/>
               </w:rPr>
-              <w:t>40</w:t>
+              <w:t>41</w:t>
             </w:r>
           </w:hyperlink>
           <w:r>
@@ -25820,10 +25470,7 @@
                               <w:fldChar w:fldCharType="end"/>
                             </w:r>
                             <w:r>
-                              <w:t xml:space="preserve">. </w:t>
-                            </w:r>
-                            <w:r>
-                              <w:t>AUES hypothesis influence on customer satisfaction</w:t>
+                              <w:t>. AUES hypothesis influence on customer satisfaction</w:t>
                             </w:r>
                           </w:p>
                           <w:p/>
@@ -25925,10 +25572,7 @@
                         <w:fldChar w:fldCharType="end"/>
                       </w:r>
                       <w:r>
-                        <w:t xml:space="preserve">. </w:t>
-                      </w:r>
-                      <w:r>
-                        <w:t>AUES hypothesis influence on customer satisfaction</w:t>
+                        <w:t>. AUES hypothesis influence on customer satisfaction</w:t>
                       </w:r>
                     </w:p>
                     <w:p/>
@@ -25949,33 +25593,67 @@
         <w:t xml:space="preserve"> /* how is e-service concept defined in terms of AUES? */</w:t>
       </w:r>
     </w:p>
-    <w:p/>
     <w:p>
-      <w:pPr>
-        <w:pStyle w:val="Heading2"/>
-      </w:pPr>
-      <w:bookmarkStart w:id="41" w:name="_Toc332882821"/>
-      <w:r>
-        <w:t>Chapter Summary</w:t>
+      <w:r>
+        <w:t>/* Should a definition of e-service in terms of AUES be added or not? */</w:t>
+      </w:r>
+    </w:p>
+    <w:p>
+      <w:r>
+        <w:t>Presented AUES quality dimensions presented on this chapter will be related to a quality in use model and product quality model on next chapter</w:t>
+      </w:r>
+      <w:r>
+        <w:t xml:space="preserve"> based on ISO/IEC 25010:2011</w:t>
+      </w:r>
+      <w:r>
+        <w:t>.</w:t>
+      </w:r>
+    </w:p>
+    <w:p>
+      <w:pPr>
+        <w:pStyle w:val="Heading1"/>
+      </w:pPr>
+      <w:bookmarkStart w:id="41" w:name="_Toc332882822"/>
+      <w:r>
+        <w:lastRenderedPageBreak/>
+        <w:t>Conceptual model for understanding e-services qualit</w:t>
+      </w:r>
+      <w:r>
+        <w:t>a</w:t>
+      </w:r>
+      <w:r>
+        <w:t>tive characteristics</w:t>
       </w:r>
       <w:bookmarkEnd w:id="41"/>
     </w:p>
     <w:p>
-      <w:pPr>
-        <w:pStyle w:val="Heading1"/>
-      </w:pPr>
-      <w:bookmarkStart w:id="42" w:name="_Toc332882822"/>
-      <w:r>
-        <w:lastRenderedPageBreak/>
-        <w:t>Conceptual model for understanding e-services qualit</w:t>
-      </w:r>
-      <w:r>
-        <w:t>a</w:t>
-      </w:r>
-      <w:r>
-        <w:t>tive characteristics</w:t>
-      </w:r>
-      <w:bookmarkEnd w:id="42"/>
+      <w:r>
+        <w:t xml:space="preserve">On this chapter, a quality in use model and a product quality model </w:t>
+      </w:r>
+      <w:r>
+        <w:t>based</w:t>
+      </w:r>
+      <w:r>
+        <w:t xml:space="preserve"> on ISO/IEC 25010:2011 </w:t>
+      </w:r>
+      <w:r>
+        <w:t xml:space="preserve">stardard </w:t>
+      </w:r>
+      <w:r>
+        <w:t>are defined in order</w:t>
+      </w:r>
+      <w:r>
+        <w:t xml:space="preserve"> to stablish an understanding</w:t>
+      </w:r>
+      <w:r>
+        <w:t xml:space="preserve"> on</w:t>
+      </w:r>
+      <w:r>
+        <w:t xml:space="preserve"> </w:t>
+      </w:r>
+      <w:r>
+        <w:t>how the quality perceived by e-service user and quality perceived by the e-service provider are related.</w:t>
+      </w:r>
     </w:p>
     <w:p>
       <w:r>
@@ -26041,25 +25719,31 @@
         <w:t xml:space="preserve"> and proposed different quality measurement instruments</w:t>
       </w:r>
       <w:r>
-        <w:t xml:space="preserve"> for e-SQ based on the field of their study</w:t>
-      </w:r>
-      <w:r>
-        <w:t xml:space="preserve"> (Section </w:t>
-      </w:r>
-      <w:r>
-        <w:t>2.6, Table 1</w:t>
+        <w:t xml:space="preserve"> for e-SQ </w:t>
+      </w:r>
+      <w:r>
+        <w:t>(Chapter</w:t>
+      </w:r>
+      <w:r>
+        <w:t xml:space="preserve"> </w:t>
+      </w:r>
+      <w:r>
+        <w:t xml:space="preserve">2, Part </w:t>
+      </w:r>
+      <w:r>
+        <w:t>6, Table 1</w:t>
       </w:r>
       <w:r>
         <w:t>)</w:t>
       </w:r>
       <w:r>
-        <w:t>.</w:t>
-      </w:r>
-      <w:r>
-        <w:t xml:space="preserve"> Moreover</w:t>
-      </w:r>
-      <w:r>
-        <w:t>, the dimensions of the common measures are subject to change based on researches study</w:t>
+        <w:t xml:space="preserve">, but those differente dimensions </w:t>
+      </w:r>
+      <w:r>
+        <w:t>are subject to change based on researches stud</w:t>
+      </w:r>
+      <w:r>
+        <w:t>ies</w:t>
       </w:r>
       <w:sdt>
         <w:sdtPr>
@@ -26173,35 +25857,10 @@
       </w:r>
     </w:p>
     <w:p>
-      <w:r>
-        <w:t>On this chapter</w:t>
-      </w:r>
-      <w:r>
-        <w:t xml:space="preserve">, a quality in use and a product quality model are defined, </w:t>
-      </w:r>
-    </w:p>
-    <w:p>
-      <w:r>
-        <w:t>Note: A way of t</w:t>
-      </w:r>
-      <w:r>
-        <w:t xml:space="preserve">hinking on the user quality perspective and expectations (Quality in use model components) was </w:t>
-      </w:r>
-      <w:r>
-        <w:t xml:space="preserve">strongly </w:t>
-      </w:r>
-      <w:r>
-        <w:t>considered</w:t>
-      </w:r>
-      <w:r>
-        <w:t xml:space="preserve"> for creation of conceptual model for understanding e-services qualitative characteristics.</w:t>
-      </w:r>
-    </w:p>
-    <w:p>
       <w:pPr>
         <w:pStyle w:val="Heading2"/>
       </w:pPr>
-      <w:bookmarkStart w:id="43" w:name="_Toc332882823"/>
+      <w:bookmarkStart w:id="42" w:name="_Toc332882823"/>
       <w:r>
         <w:t xml:space="preserve">Quality in </w:t>
       </w:r>
@@ -26211,69 +25870,7 @@
       <w:r>
         <w:t>se model for e-services</w:t>
       </w:r>
-      <w:bookmarkEnd w:id="43"/>
-    </w:p>
-    <w:p>
-      <w:r>
-        <w:t>Quality in use is the extent to which a product which is being used by specific users meets their needs to achieve specific specific goals with effectiveness, efficiency, flexibility, safety and satisfaction in specific context of use</w:t>
-      </w:r>
-      <w:sdt>
-        <w:sdtPr>
-          <w:id w:val="1152173939"/>
-          <w:citation/>
-        </w:sdtPr>
-        <w:sdtContent>
-          <w:r>
-            <w:fldChar w:fldCharType="begin"/>
-          </w:r>
-          <w:r>
-            <w:rPr>
-              <w:lang w:val="en-US"/>
-            </w:rPr>
-            <w:instrText xml:space="preserve"> CITATION ISO09 \l 1033 </w:instrText>
-          </w:r>
-          <w:r>
-            <w:fldChar w:fldCharType="separate"/>
-          </w:r>
-          <w:r>
-            <w:rPr>
-              <w:noProof/>
-              <w:lang w:val="en-US"/>
-            </w:rPr>
-            <w:t xml:space="preserve"> </w:t>
-          </w:r>
-          <w:r>
-            <w:rPr>
-              <w:noProof/>
-              <w:lang w:val="en-US"/>
-            </w:rPr>
-            <w:t>[</w:t>
-          </w:r>
-          <w:hyperlink w:anchor="ISO09" w:history="1">
-            <w:r>
-              <w:rPr>
-                <w:rStyle w:val="Tiitellehtautor"/>
-                <w:noProof/>
-                <w:lang w:val="en-US"/>
-              </w:rPr>
-              <w:t>28</w:t>
-            </w:r>
-          </w:hyperlink>
-          <w:r>
-            <w:rPr>
-              <w:noProof/>
-              <w:lang w:val="en-US"/>
-            </w:rPr>
-            <w:t>]</w:t>
-          </w:r>
-          <w:r>
-            <w:fldChar w:fldCharType="end"/>
-          </w:r>
-        </w:sdtContent>
-      </w:sdt>
-      <w:r>
-        <w:t>.</w:t>
-      </w:r>
+      <w:bookmarkEnd w:id="42"/>
     </w:p>
     <w:p>
       <w:r>
@@ -26335,66 +25932,6 @@
       <w:r>
         <w:t>.</w:t>
       </w:r>
-      <w:r>
-        <w:t xml:space="preserve"> The main purpose of the software quality model is to specify and assess the level of quality of a product through internal measures of inherent properties of the software, and through external measures of the behaviour of the system of which the software is part</w:t>
-      </w:r>
-      <w:sdt>
-        <w:sdtPr>
-          <w:id w:val="-1133643345"/>
-          <w:citation/>
-        </w:sdtPr>
-        <w:sdtContent>
-          <w:r>
-            <w:fldChar w:fldCharType="begin"/>
-          </w:r>
-          <w:r>
-            <w:rPr>
-              <w:lang w:val="en-US"/>
-            </w:rPr>
-            <w:instrText xml:space="preserve"> CITATION ISO09 \l 1033 </w:instrText>
-          </w:r>
-          <w:r>
-            <w:fldChar w:fldCharType="separate"/>
-          </w:r>
-          <w:r>
-            <w:rPr>
-              <w:noProof/>
-              <w:lang w:val="en-US"/>
-            </w:rPr>
-            <w:t xml:space="preserve"> </w:t>
-          </w:r>
-          <w:r>
-            <w:rPr>
-              <w:noProof/>
-              <w:lang w:val="en-US"/>
-            </w:rPr>
-            <w:t>[</w:t>
-          </w:r>
-          <w:hyperlink w:anchor="ISO09" w:history="1">
-            <w:r>
-              <w:rPr>
-                <w:rStyle w:val="Tiitellehtautor"/>
-                <w:noProof/>
-                <w:lang w:val="en-US"/>
-              </w:rPr>
-              <w:t>28</w:t>
-            </w:r>
-          </w:hyperlink>
-          <w:r>
-            <w:rPr>
-              <w:noProof/>
-              <w:lang w:val="en-US"/>
-            </w:rPr>
-            <w:t>]</w:t>
-          </w:r>
-          <w:r>
-            <w:fldChar w:fldCharType="end"/>
-          </w:r>
-        </w:sdtContent>
-      </w:sdt>
-      <w:r>
-        <w:t>.</w:t>
-      </w:r>
     </w:p>
     <w:p>
       <w:r>
@@ -26460,13 +25997,19 @@
     </w:p>
     <w:p>
       <w:r>
-        <w:t>In order to propose a set of attributes the question</w:t>
+        <w:t>In order to propose a set of attributes</w:t>
+      </w:r>
+      <w:r>
+        <w:t xml:space="preserve"> for a quality in use model,</w:t>
       </w:r>
       <w:r>
         <w:t xml:space="preserve"> the question</w:t>
       </w:r>
       <w:r>
-        <w:t xml:space="preserve"> “What </w:t>
+        <w:t xml:space="preserve"> </w:t>
+      </w:r>
+      <w:r>
+        <w:t xml:space="preserve">“What </w:t>
       </w:r>
       <w:r>
         <w:t>are the</w:t>
@@ -26501,13 +26044,16 @@
     </w:p>
     <w:p>
       <w:r>
-        <w:t>Based on ... and f</w:t>
-      </w:r>
-      <w:r>
-        <w:t>rom the perspective of e-service user, t</w:t>
-      </w:r>
-      <w:r>
-        <w:t xml:space="preserve">he </w:t>
+        <w:t>Base ond the facth that o</w:t>
+      </w:r>
+      <w:r>
+        <w:t>nline customers expect fast, friendly and high quality e-services,</w:t>
+      </w:r>
+      <w:r>
+        <w:t xml:space="preserve"> </w:t>
+      </w:r>
+      <w:r>
+        <w:t xml:space="preserve">the </w:t>
       </w:r>
       <w:r>
         <w:t>attributes</w:t>
@@ -26561,13 +26107,12 @@
           <w:noProof/>
           <w:lang w:val="en-US" w:eastAsia="en-US"/>
         </w:rPr>
-        <w:lastRenderedPageBreak/>
         <mc:AlternateContent>
           <mc:Choice Requires="wps">
             <w:drawing>
-              <wp:inline distT="0" distB="0" distL="0" distR="0" wp14:anchorId="712C8DF0" wp14:editId="09EF81BD">
-                <wp:extent cx="3066899" cy="2004673"/>
-                <wp:effectExtent l="0" t="0" r="0" b="2540"/>
+              <wp:inline distT="0" distB="0" distL="0" distR="0" wp14:anchorId="712C8DF0" wp14:editId="62643EC9">
+                <wp:extent cx="3036772" cy="1884348"/>
+                <wp:effectExtent l="0" t="0" r="0" b="0"/>
                 <wp:docPr id="17" name="Text Box 17"/>
                 <wp:cNvGraphicFramePr/>
                 <a:graphic xmlns:a="http://schemas.openxmlformats.org/drawingml/2006/main">
@@ -26577,7 +26122,7 @@
                       <wps:spPr>
                         <a:xfrm>
                           <a:off x="0" y="0"/>
-                          <a:ext cx="3066899" cy="2004673"/>
+                          <a:ext cx="3036772" cy="1884348"/>
                         </a:xfrm>
                         <a:prstGeom prst="rect">
                           <a:avLst/>
@@ -26619,9 +26164,9 @@
                                 <w:lang w:val="en-US" w:eastAsia="en-US"/>
                               </w:rPr>
                               <w:drawing>
-                                <wp:inline distT="0" distB="0" distL="0" distR="0" wp14:anchorId="2266BAB4" wp14:editId="65D8D8E1">
-                                  <wp:extent cx="2840036" cy="1432539"/>
-                                  <wp:effectExtent l="0" t="0" r="5080" b="0"/>
+                                <wp:inline distT="0" distB="0" distL="0" distR="0" wp14:anchorId="2266BAB4" wp14:editId="6F0254A8">
+                                  <wp:extent cx="2818761" cy="1421807"/>
+                                  <wp:effectExtent l="0" t="0" r="1270" b="635"/>
                                   <wp:docPr id="35" name="Picture 35"/>
                                   <wp:cNvGraphicFramePr>
                                     <a:graphicFrameLocks xmlns:a="http://schemas.openxmlformats.org/drawingml/2006/main" noChangeAspect="1"/>
@@ -26647,7 +26192,7 @@
                                         <pic:spPr bwMode="auto">
                                           <a:xfrm>
                                             <a:off x="0" y="0"/>
-                                            <a:ext cx="2840882" cy="1432966"/>
+                                            <a:ext cx="2821453" cy="1423165"/>
                                           </a:xfrm>
                                           <a:prstGeom prst="rect">
                                             <a:avLst/>
@@ -26715,7 +26260,7 @@
           </mc:Choice>
           <mc:Fallback>
             <w:pict>
-              <v:shape id="Text Box 17" o:spid="_x0000_s1042" type="#_x0000_t202" style="width:241.5pt;height:157.85pt;visibility:visible;mso-wrap-style:square;mso-left-percent:-10001;mso-top-percent:-10001;mso-position-horizontal:absolute;mso-position-horizontal-relative:char;mso-position-vertical:absolute;mso-position-vertical-relative:line;mso-left-percent:-10001;mso-top-percent:-10001;v-text-anchor:top" o:gfxdata="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" filled="f" stroked="f">
+              <v:shape id="Text Box 17" o:spid="_x0000_s1042" type="#_x0000_t202" style="width:239.1pt;height:148.35pt;visibility:visible;mso-wrap-style:square;mso-left-percent:-10001;mso-top-percent:-10001;mso-position-horizontal:absolute;mso-position-horizontal-relative:char;mso-position-vertical:absolute;mso-position-vertical-relative:line;mso-left-percent:-10001;mso-top-percent:-10001;v-text-anchor:top" o:gfxdata="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" filled="f" stroked="f">
                 <v:textbox>
                   <w:txbxContent>
                     <w:p>
@@ -26728,9 +26273,9 @@
                           <w:lang w:val="en-US" w:eastAsia="en-US"/>
                         </w:rPr>
                         <w:drawing>
-                          <wp:inline distT="0" distB="0" distL="0" distR="0" wp14:anchorId="2266BAB4" wp14:editId="65D8D8E1">
-                            <wp:extent cx="2840036" cy="1432539"/>
-                            <wp:effectExtent l="0" t="0" r="5080" b="0"/>
+                          <wp:inline distT="0" distB="0" distL="0" distR="0" wp14:anchorId="2266BAB4" wp14:editId="6F0254A8">
+                            <wp:extent cx="2818761" cy="1421807"/>
+                            <wp:effectExtent l="0" t="0" r="1270" b="635"/>
                             <wp:docPr id="35" name="Picture 35"/>
                             <wp:cNvGraphicFramePr>
                               <a:graphicFrameLocks xmlns:a="http://schemas.openxmlformats.org/drawingml/2006/main" noChangeAspect="1"/>
@@ -26756,7 +26301,7 @@
                                   <pic:spPr bwMode="auto">
                                     <a:xfrm>
                                       <a:off x="0" y="0"/>
-                                      <a:ext cx="2840882" cy="1432966"/>
+                                      <a:ext cx="2821453" cy="1423165"/>
                                     </a:xfrm>
                                     <a:prstGeom prst="rect">
                                       <a:avLst/>
@@ -26819,13 +26364,8 @@
     </w:p>
     <w:p>
       <w:r>
-        <w:rPr>
-          <w:b/>
-        </w:rPr>
-        <w:t>Convenience</w:t>
-      </w:r>
-      <w:r>
-        <w:t xml:space="preserve"> ...</w:t>
+        <w:lastRenderedPageBreak/>
+        <w:t>We define the e-service quality in use model components as follows:</w:t>
       </w:r>
     </w:p>
     <w:p>
@@ -26833,10 +26373,31 @@
         <w:rPr>
           <w:b/>
         </w:rPr>
-        <w:t>Performance</w:t>
-      </w:r>
-      <w:r>
-        <w:t xml:space="preserve"> refers to how an e-service provides responce and processing times when by performing its functions, meet requirements.</w:t>
+        <w:t>Convenience</w:t>
+      </w:r>
+      <w:r>
+        <w:t xml:space="preserve"> refers to degree </w:t>
+      </w:r>
+      <w:r>
+        <w:t>of usefulness</w:t>
+      </w:r>
+      <w:r>
+        <w:t xml:space="preserve"> a</w:t>
+      </w:r>
+      <w:r>
+        <w:t>n</w:t>
+      </w:r>
+      <w:r>
+        <w:t xml:space="preserve"> e-service </w:t>
+      </w:r>
+      <w:r>
+        <w:t xml:space="preserve">provide to its </w:t>
+      </w:r>
+      <w:r>
+        <w:t>users</w:t>
+      </w:r>
+      <w:r>
+        <w:t>.</w:t>
       </w:r>
     </w:p>
     <w:p>
@@ -26844,65 +26405,14 @@
         <w:rPr>
           <w:b/>
         </w:rPr>
-        <w:t>Trustworthiness</w:t>
-      </w:r>
-      <w:r>
-        <w:t xml:space="preserve"> integrity of a system that errors or attacks will not lead to damage to the state of the system, including data, code, etc</w:t>
-      </w:r>
-      <w:sdt>
-        <w:sdtPr>
-          <w:id w:val="-1829424371"/>
-          <w:citation/>
-        </w:sdtPr>
-        <w:sdtContent>
-          <w:r>
-            <w:fldChar w:fldCharType="begin"/>
-          </w:r>
-          <w:r>
-            <w:rPr>
-              <w:lang w:val="en-US"/>
-            </w:rPr>
-            <w:instrText xml:space="preserve"> CITATION BSI11 \l 1033 </w:instrText>
-          </w:r>
-          <w:r>
-            <w:fldChar w:fldCharType="separate"/>
-          </w:r>
-          <w:r>
-            <w:rPr>
-              <w:noProof/>
-              <w:lang w:val="en-US"/>
-            </w:rPr>
-            <w:t xml:space="preserve"> </w:t>
-          </w:r>
-          <w:r>
-            <w:rPr>
-              <w:noProof/>
-              <w:lang w:val="en-US"/>
-            </w:rPr>
-            <w:t>[</w:t>
-          </w:r>
-          <w:hyperlink w:anchor="BSI11" w:history="1">
-            <w:r>
-              <w:rPr>
-                <w:rStyle w:val="Tiitellehtautor"/>
-                <w:noProof/>
-                <w:lang w:val="en-US"/>
-              </w:rPr>
-              <w:t>10</w:t>
-            </w:r>
-          </w:hyperlink>
-          <w:r>
-            <w:rPr>
-              <w:noProof/>
-              <w:lang w:val="en-US"/>
-            </w:rPr>
-            <w:t>]</w:t>
-          </w:r>
-          <w:r>
-            <w:fldChar w:fldCharType="end"/>
-          </w:r>
-        </w:sdtContent>
-      </w:sdt>
+        <w:t>Performance</w:t>
+      </w:r>
+      <w:r>
+        <w:t xml:space="preserve"> refers to how an e-service provides responce and processing times when by performing its functions, meet requirements</w:t>
+      </w:r>
+      <w:r>
+        <w:t xml:space="preserve"> of users</w:t>
+      </w:r>
       <w:r>
         <w:t>.</w:t>
       </w:r>
@@ -26912,24 +26422,44 @@
         <w:rPr>
           <w:b/>
         </w:rPr>
-        <w:t>Compatibility</w:t>
-      </w:r>
-      <w:r>
-        <w:t xml:space="preserve"> d</w:t>
-      </w:r>
-      <w:r>
-        <w:t>egree to work or share information with other e-services of same type in which an e-service can be used in building new e-services regardless the hardware for software environment.</w:t>
+        <w:t>Trustworthiness</w:t>
+      </w:r>
+      <w:r>
+        <w:t xml:space="preserve"> </w:t>
+      </w:r>
+      <w:r>
+        <w:t>degree of reliability to respect and preserve the privacy concerned to e-service users.</w:t>
       </w:r>
     </w:p>
     <w:p>
+      <w:r>
+        <w:rPr>
+          <w:b/>
+        </w:rPr>
+        <w:t>Compatibility</w:t>
+      </w:r>
+      <w:r>
+        <w:t xml:space="preserve"> d</w:t>
+      </w:r>
+      <w:r>
+        <w:t>egree to work or share information with other e-services of same type in which</w:t>
+      </w:r>
+      <w:r>
+        <w:t xml:space="preserve"> way that</w:t>
+      </w:r>
+      <w:r>
+        <w:t xml:space="preserve"> an e-service can be used in building new e-services regardless the hardware for software environment.</w:t>
+      </w:r>
+    </w:p>
+    <w:p>
       <w:pPr>
         <w:pStyle w:val="Heading2"/>
       </w:pPr>
-      <w:bookmarkStart w:id="44" w:name="_Toc332882824"/>
+      <w:bookmarkStart w:id="43" w:name="_Toc332882824"/>
       <w:r>
         <w:t>Product quality model for e-services</w:t>
       </w:r>
-      <w:bookmarkEnd w:id="44"/>
+      <w:bookmarkEnd w:id="43"/>
     </w:p>
     <w:p>
       <w:r>
@@ -27004,52 +26534,47 @@
         </w:sdtContent>
       </w:sdt>
       <w:r>
-        <w:t xml:space="preserve"> the main purpose of a software quality model is to specify and assess the level of quality of a product through internal measures of inherent properties of the software, and through external measures of the behavior of the systems of which the software is part.</w:t>
+        <w:t xml:space="preserve"> the main purpose of a software quality model is to specify the level of quality of a product through internal measures of inherent properties of the software, and through external measures of the behavior of the systems of which the software is part.</w:t>
       </w:r>
     </w:p>
     <w:p>
       <w:r>
-        <w:t xml:space="preserve">Product quality model </w:t>
-      </w:r>
-      <w:r>
-        <w:t xml:space="preserve">represents the </w:t>
-      </w:r>
-      <w:r>
-        <w:t xml:space="preserve">characteristics expected by e-services </w:t>
-      </w:r>
-      <w:r>
-        <w:t>users</w:t>
-      </w:r>
-      <w:r>
-        <w:t>.</w:t>
+        <w:t>In order to propose a set of attributes</w:t>
+      </w:r>
+      <w:r>
+        <w:t xml:space="preserve"> for a product quality model,</w:t>
+      </w:r>
+      <w:r>
+        <w:t xml:space="preserve"> the question “What are the qualit</w:t>
+      </w:r>
+      <w:r>
+        <w:t>y</w:t>
+      </w:r>
+      <w:r>
+        <w:t xml:space="preserve"> characteristics of an e-service from the provider perspective?“ was considered.</w:t>
       </w:r>
     </w:p>
     <w:p>
       <w:r>
-        <w:t>In order to propose a set of attributes the question the question “What are the qualitative characteristics of an e-service from the provider perspective?“ was considered.</w:t>
+        <w:t>From</w:t>
+      </w:r>
+      <w:r>
+        <w:t xml:space="preserve"> the perspective of e-service </w:t>
+      </w:r>
+      <w:r>
+        <w:t>provider</w:t>
+      </w:r>
+      <w:r>
+        <w:t xml:space="preserve">, the attributes for product quality considered </w:t>
+      </w:r>
+      <w:r>
+        <w:t>on</w:t>
+      </w:r>
+      <w:r>
+        <w:t xml:space="preserve"> this thesis work are: Compatibility, Funcionality, and Reliability, depicted in Figure 3.</w:t>
       </w:r>
     </w:p>
     <w:p>
-      <w:r>
-        <w:t>Based on ... and f</w:t>
-      </w:r>
-      <w:r>
-        <w:t xml:space="preserve">rom the perspective of e-service </w:t>
-      </w:r>
-      <w:r>
-        <w:t>provider</w:t>
-      </w:r>
-      <w:r>
-        <w:t xml:space="preserve">, the attributes for product quality considered </w:t>
-      </w:r>
-      <w:r>
-        <w:t>on</w:t>
-      </w:r>
-      <w:r>
-        <w:t xml:space="preserve"> this thesis work are: Compatibility, Funcionality, and Reliability, depicted in Figure 3.</w:t>
-      </w:r>
-    </w:p>
-    <w:p>
       <w:pPr>
         <w:jc w:val="center"/>
       </w:pPr>
@@ -27058,7 +26583,6 @@
           <w:noProof/>
           <w:lang w:val="en-US" w:eastAsia="en-US"/>
         </w:rPr>
-        <w:lastRenderedPageBreak/>
         <mc:AlternateContent>
           <mc:Choice Requires="wps">
             <w:drawing>
@@ -27310,25 +26834,7 @@
     </w:p>
     <w:p>
       <w:r>
-        <w:t xml:space="preserve">Hypothesis: </w:t>
-      </w:r>
-      <w:r>
-        <w:t>Compatibility, Functionality</w:t>
-      </w:r>
-      <w:r>
-        <w:t>,</w:t>
-      </w:r>
-      <w:r>
-        <w:t xml:space="preserve"> and Reliability</w:t>
-      </w:r>
-      <w:r>
-        <w:t xml:space="preserve"> contribute to the quality provided in e-services</w:t>
-      </w:r>
-      <w:r>
-        <w:t xml:space="preserve"> for users</w:t>
-      </w:r>
-      <w:r>
-        <w:t>.</w:t>
+        <w:t>We define the e-service product quality model components as follows:</w:t>
       </w:r>
     </w:p>
     <w:p>
@@ -27339,7 +26845,7 @@
         <w:t>Compatibility</w:t>
       </w:r>
       <w:r>
-        <w:t>, degree to work or share information with other e-services of same type in which an e-service can be used in building new e-services regardless the hardware for software environment.</w:t>
+        <w:t xml:space="preserve"> degree to work or share information with other e-services of same type in which an e-service can be used in building new e-services regardless the hardware for software environment.</w:t>
       </w:r>
     </w:p>
     <w:p>
@@ -27353,7 +26859,7 @@
         <w:t xml:space="preserve"> </w:t>
       </w:r>
       <w:r>
-        <w:t>refers to the service characteristics regarding the functions and availability of the e-service.</w:t>
+        <w:t>refers to the functions and availability of the e-service.</w:t>
       </w:r>
     </w:p>
     <w:p>
@@ -27361,6 +26867,7 @@
         <w:rPr>
           <w:b/>
         </w:rPr>
+        <w:lastRenderedPageBreak/>
         <w:t>Reliability</w:t>
       </w:r>
       <w:r>
@@ -27420,56 +26927,6 @@
         </w:sdtContent>
       </w:sdt>
       <w:r>
-        <w:t xml:space="preserve">. Comprises four items related to accurate online transactions, accurate records, correct performance and fulfillment, correct performance and fulfillment of promises </w:t>
-      </w:r>
-      <w:sdt>
-        <w:sdtPr>
-          <w:id w:val="1316228605"/>
-          <w:citation/>
-        </w:sdtPr>
-        <w:sdtContent>
-          <w:r>
-            <w:fldChar w:fldCharType="begin"/>
-          </w:r>
-          <w:r>
-            <w:rPr>
-              <w:lang w:val="en-US"/>
-            </w:rPr>
-            <w:instrText xml:space="preserve"> CITATION ZYa04 \l 1033 </w:instrText>
-          </w:r>
-          <w:r>
-            <w:fldChar w:fldCharType="separate"/>
-          </w:r>
-          <w:r>
-            <w:rPr>
-              <w:noProof/>
-              <w:lang w:val="en-US"/>
-            </w:rPr>
-            <w:t>[</w:t>
-          </w:r>
-          <w:hyperlink w:anchor="ZYa04" w:history="1">
-            <w:r>
-              <w:rPr>
-                <w:rStyle w:val="Tiitellehtautor"/>
-                <w:noProof/>
-                <w:lang w:val="en-US"/>
-              </w:rPr>
-              <w:t>44</w:t>
-            </w:r>
-          </w:hyperlink>
-          <w:r>
-            <w:rPr>
-              <w:noProof/>
-              <w:lang w:val="en-US"/>
-            </w:rPr>
-            <w:t>]</w:t>
-          </w:r>
-          <w:r>
-            <w:fldChar w:fldCharType="end"/>
-          </w:r>
-        </w:sdtContent>
-      </w:sdt>
-      <w:r>
         <w:t>. Reliability is a significant determinant of overall service quality, satisfaction, perceived value, intention to use and re-use intentions</w:t>
       </w:r>
       <w:sdt>
@@ -27591,7 +27048,7 @@
       <w:pPr>
         <w:pStyle w:val="Heading2"/>
       </w:pPr>
-      <w:bookmarkStart w:id="45" w:name="_Toc332882825"/>
+      <w:bookmarkStart w:id="44" w:name="_Toc332882825"/>
       <w:r>
         <w:t>Quality in use model</w:t>
       </w:r>
@@ -27604,7 +27061,7 @@
       <w:r>
         <w:t xml:space="preserve"> dimensions</w:t>
       </w:r>
-      <w:bookmarkEnd w:id="45"/>
+      <w:bookmarkEnd w:id="44"/>
     </w:p>
     <w:p>
       <w:r>
@@ -27676,7 +27133,6 @@
           <w:noProof/>
           <w:lang w:val="en-US" w:eastAsia="en-US"/>
         </w:rPr>
-        <w:lastRenderedPageBreak/>
         <mc:AlternateContent>
           <mc:Choice Requires="wps">
             <w:drawing>
@@ -27931,7 +27387,7 @@
       <w:pPr>
         <w:pStyle w:val="Heading2"/>
       </w:pPr>
-      <w:bookmarkStart w:id="46" w:name="_Toc332882826"/>
+      <w:bookmarkStart w:id="45" w:name="_Toc332882826"/>
       <w:r>
         <w:t xml:space="preserve">Quality product model </w:t>
       </w:r>
@@ -27941,7 +27397,7 @@
       <w:r>
         <w:t xml:space="preserve"> dimensions</w:t>
       </w:r>
-      <w:bookmarkEnd w:id="46"/>
+      <w:bookmarkEnd w:id="45"/>
     </w:p>
     <w:p>
       <w:r>
@@ -27962,6 +27418,7 @@
           <w:noProof/>
           <w:lang w:val="en-US" w:eastAsia="en-US"/>
         </w:rPr>
+        <w:lastRenderedPageBreak/>
         <mc:AlternateContent>
           <mc:Choice Requires="wps">
             <w:drawing>
@@ -28207,11 +27664,11 @@
       <w:pPr>
         <w:pStyle w:val="Heading2"/>
       </w:pPr>
-      <w:bookmarkStart w:id="47" w:name="_Toc332882827"/>
+      <w:bookmarkStart w:id="46" w:name="_Toc332882827"/>
       <w:r>
         <w:t>Quality in use, Product quality models and AUES dimensions</w:t>
       </w:r>
-      <w:bookmarkEnd w:id="47"/>
+      <w:bookmarkEnd w:id="46"/>
     </w:p>
     <w:p>
       <w:r>
@@ -28227,7 +27684,6 @@
           <w:noProof/>
           <w:lang w:val="en-US" w:eastAsia="en-US"/>
         </w:rPr>
-        <w:lastRenderedPageBreak/>
         <mc:AlternateContent>
           <mc:Choice Requires="wps">
             <w:drawing>
@@ -28498,6 +27954,7 @@
           <w:noProof/>
           <w:lang w:val="en-US" w:eastAsia="en-US"/>
         </w:rPr>
+        <w:lastRenderedPageBreak/>
         <mc:AlternateContent>
           <mc:Choice Requires="wps">
             <w:drawing>
@@ -28741,7 +28198,7 @@
       <w:pPr>
         <w:pStyle w:val="Heading2"/>
       </w:pPr>
-      <w:bookmarkStart w:id="48" w:name="_Toc332882828"/>
+      <w:bookmarkStart w:id="47" w:name="_Toc332882828"/>
       <w:r>
         <w:t>Hypothesis on e-services AUES dimensions and Qualitative chara</w:t>
       </w:r>
@@ -28751,7 +28208,7 @@
       <w:r>
         <w:t>teristics</w:t>
       </w:r>
-      <w:bookmarkEnd w:id="48"/>
+      <w:bookmarkEnd w:id="47"/>
     </w:p>
     <w:p>
       <w:r>
@@ -28775,7 +28232,6 @@
         <w:rPr>
           <w:b/>
         </w:rPr>
-        <w:lastRenderedPageBreak/>
         <w:t>H</w:t>
       </w:r>
       <w:r>
@@ -28837,14 +28293,14 @@
       <w:pPr>
         <w:pStyle w:val="Heading2"/>
       </w:pPr>
-      <w:bookmarkStart w:id="49" w:name="_Toc332882829"/>
+      <w:bookmarkStart w:id="48" w:name="_Toc332882829"/>
       <w:r>
         <w:t>AUES and k</w:t>
       </w:r>
       <w:r>
         <w:t>ey e-service dimensional components</w:t>
       </w:r>
-      <w:bookmarkEnd w:id="49"/>
+      <w:bookmarkEnd w:id="48"/>
       <w:r>
         <w:t xml:space="preserve"> </w:t>
       </w:r>
@@ -28886,6 +28342,7 @@
           <w:noProof/>
           <w:lang w:val="en-US" w:eastAsia="en-US"/>
         </w:rPr>
+        <w:lastRenderedPageBreak/>
         <mc:AlternateContent>
           <mc:Choice Requires="wps">
             <w:drawing>
@@ -29135,7 +28592,6 @@
         <w:jc w:val="left"/>
       </w:pPr>
       <w:r>
-        <w:lastRenderedPageBreak/>
         <w:t>Following subsections contain definition</w:t>
       </w:r>
       <w:r>
@@ -29149,14 +28605,14 @@
       <w:pPr>
         <w:pStyle w:val="Heading3"/>
       </w:pPr>
-      <w:bookmarkStart w:id="50" w:name="_Toc332882830"/>
+      <w:bookmarkStart w:id="49" w:name="_Toc332882830"/>
       <w:r>
         <w:t>Accessibility</w:t>
       </w:r>
       <w:r>
         <w:t xml:space="preserve"> key components</w:t>
       </w:r>
-      <w:bookmarkEnd w:id="50"/>
+      <w:bookmarkEnd w:id="49"/>
     </w:p>
     <w:p>
       <w:pPr>
@@ -29323,7 +28779,7 @@
                 <w:noProof/>
                 <w:lang w:val="en-US"/>
               </w:rPr>
-              <w:t>40</w:t>
+              <w:t>41</w:t>
             </w:r>
           </w:hyperlink>
           <w:r>
@@ -29362,14 +28818,14 @@
       <w:r>
         <w:t xml:space="preserve"> degree to which a system, product or component meets needs for reliability under normal operation</w:t>
       </w:r>
-      <w:bookmarkStart w:id="51" w:name="_Ref332718146"/>
+      <w:bookmarkStart w:id="50" w:name="_Ref332718146"/>
       <w:r>
         <w:rPr>
           <w:rStyle w:val="FootnoteReference"/>
         </w:rPr>
         <w:footnoteReference w:id="6"/>
       </w:r>
-      <w:bookmarkEnd w:id="51"/>
+      <w:bookmarkEnd w:id="50"/>
       <w:r>
         <w:t>.</w:t>
       </w:r>
@@ -29420,14 +28876,15 @@
       <w:pPr>
         <w:pStyle w:val="Heading3"/>
       </w:pPr>
-      <w:bookmarkStart w:id="52" w:name="_Toc332882831"/>
-      <w:r>
+      <w:bookmarkStart w:id="51" w:name="_Toc332882831"/>
+      <w:r>
+        <w:lastRenderedPageBreak/>
         <w:t>Usability</w:t>
       </w:r>
       <w:r>
         <w:t xml:space="preserve"> key components</w:t>
       </w:r>
-      <w:bookmarkEnd w:id="52"/>
+      <w:bookmarkEnd w:id="51"/>
     </w:p>
     <w:p>
       <w:pPr>
@@ -29617,7 +29074,7 @@
                 <w:noProof/>
                 <w:lang w:val="en-US"/>
               </w:rPr>
-              <w:t>41</w:t>
+              <w:t>40</w:t>
             </w:r>
           </w:hyperlink>
           <w:r>
@@ -29718,14 +29175,14 @@
       <w:pPr>
         <w:pStyle w:val="Heading3"/>
       </w:pPr>
-      <w:bookmarkStart w:id="53" w:name="_Toc332882832"/>
+      <w:bookmarkStart w:id="52" w:name="_Toc332882832"/>
       <w:r>
         <w:t>Efficiency</w:t>
       </w:r>
       <w:r>
         <w:t xml:space="preserve"> key components</w:t>
       </w:r>
-      <w:bookmarkEnd w:id="53"/>
+      <w:bookmarkEnd w:id="52"/>
     </w:p>
     <w:p>
       <w:pPr>
@@ -29744,14 +29201,14 @@
       <w:r>
         <w:t xml:space="preserve"> degree to which a system, product or component operates as intended despite the presence of hardware or software limits</w:t>
       </w:r>
-      <w:bookmarkStart w:id="54" w:name="_Ref332720216"/>
+      <w:bookmarkStart w:id="53" w:name="_Ref332720216"/>
       <w:r>
         <w:rPr>
           <w:rStyle w:val="FootnoteReference"/>
         </w:rPr>
         <w:footnoteReference w:id="7"/>
       </w:r>
-      <w:bookmarkEnd w:id="54"/>
+      <w:bookmarkEnd w:id="53"/>
       <w:r>
         <w:t>.</w:t>
       </w:r>
@@ -29768,7 +29225,6 @@
         <w:rPr>
           <w:b/>
         </w:rPr>
-        <w:lastRenderedPageBreak/>
         <w:t>Responsiveness</w:t>
       </w:r>
       <w:r>
@@ -30154,6 +29610,7 @@
         <w:rPr>
           <w:b/>
         </w:rPr>
+        <w:lastRenderedPageBreak/>
         <w:t xml:space="preserve">Transaction </w:t>
       </w:r>
       <w:r>
@@ -30254,14 +29711,14 @@
       <w:r>
         <w:t xml:space="preserve"> degree to which the set of functions covers all the specified tasks and user objectives</w:t>
       </w:r>
-      <w:bookmarkStart w:id="55" w:name="_Ref332719043"/>
+      <w:bookmarkStart w:id="54" w:name="_Ref332719043"/>
       <w:r>
         <w:rPr>
           <w:rStyle w:val="FootnoteReference"/>
         </w:rPr>
         <w:footnoteReference w:id="9"/>
       </w:r>
-      <w:bookmarkEnd w:id="55"/>
+      <w:bookmarkEnd w:id="54"/>
       <w:r>
         <w:t>.</w:t>
       </w:r>
@@ -30315,14 +29772,14 @@
       <w:pPr>
         <w:pStyle w:val="Heading3"/>
       </w:pPr>
-      <w:bookmarkStart w:id="56" w:name="_Toc332882833"/>
+      <w:bookmarkStart w:id="55" w:name="_Toc332882833"/>
       <w:r>
         <w:t>Security</w:t>
       </w:r>
       <w:r>
         <w:t xml:space="preserve"> key components</w:t>
       </w:r>
-      <w:bookmarkEnd w:id="56"/>
+      <w:bookmarkEnd w:id="55"/>
     </w:p>
     <w:p>
       <w:pPr>
@@ -30431,14 +29888,14 @@
       <w:r>
         <w:t xml:space="preserve"> to which the identity of a subject or resource can be proved to be the one claimed</w:t>
       </w:r>
-      <w:bookmarkStart w:id="57" w:name="_Ref332722138"/>
+      <w:bookmarkStart w:id="56" w:name="_Ref332722138"/>
       <w:r>
         <w:rPr>
           <w:rStyle w:val="FootnoteReference"/>
         </w:rPr>
         <w:footnoteReference w:id="10"/>
       </w:r>
-      <w:bookmarkEnd w:id="57"/>
+      <w:bookmarkEnd w:id="56"/>
       <w:r>
         <w:t>.</w:t>
       </w:r>
@@ -30455,7 +29912,6 @@
         <w:rPr>
           <w:b/>
         </w:rPr>
-        <w:lastRenderedPageBreak/>
         <w:t>Privacy</w:t>
       </w:r>
       <w:r>
@@ -30729,14 +30185,14 @@
       <w:pPr>
         <w:pStyle w:val="Heading2"/>
       </w:pPr>
-      <w:bookmarkStart w:id="58" w:name="_Toc332882834"/>
+      <w:bookmarkStart w:id="57" w:name="_Toc332882834"/>
       <w:r>
         <w:t>Hypothesis</w:t>
       </w:r>
       <w:r>
         <w:t xml:space="preserve"> on AUES Key dimensional components</w:t>
       </w:r>
-      <w:bookmarkEnd w:id="58"/>
+      <w:bookmarkEnd w:id="57"/>
     </w:p>
     <w:p>
       <w:r>
@@ -31063,11 +30519,11 @@
       <w:pPr>
         <w:pStyle w:val="Heading3"/>
       </w:pPr>
-      <w:bookmarkStart w:id="59" w:name="_Toc332882835"/>
+      <w:bookmarkStart w:id="58" w:name="_Toc332882835"/>
       <w:r>
         <w:t>Hypothesis series</w:t>
       </w:r>
-      <w:bookmarkEnd w:id="59"/>
+      <w:bookmarkEnd w:id="58"/>
     </w:p>
     <w:p>
       <w:r>
@@ -31282,22 +30738,22 @@
       <w:pPr>
         <w:pStyle w:val="Heading2"/>
       </w:pPr>
-      <w:bookmarkStart w:id="60" w:name="_Toc332882836"/>
+      <w:bookmarkStart w:id="59" w:name="_Toc332882836"/>
       <w:r>
         <w:t>Dependability</w:t>
       </w:r>
-      <w:bookmarkEnd w:id="60"/>
+      <w:bookmarkEnd w:id="59"/>
     </w:p>
     <w:p/>
     <w:p>
       <w:pPr>
         <w:pStyle w:val="Heading2"/>
       </w:pPr>
-      <w:bookmarkStart w:id="61" w:name="_Toc332882837"/>
+      <w:bookmarkStart w:id="60" w:name="_Toc332882837"/>
       <w:r>
         <w:t>Conceptual Model</w:t>
       </w:r>
-      <w:bookmarkEnd w:id="61"/>
+      <w:bookmarkEnd w:id="60"/>
     </w:p>
     <w:p>
       <w:r>
@@ -31626,13 +31082,26 @@
       <w:pPr>
         <w:pStyle w:val="Heading1"/>
       </w:pPr>
-      <w:bookmarkStart w:id="62" w:name="_Toc332882838"/>
+      <w:bookmarkStart w:id="61" w:name="_Toc332882838"/>
       <w:r>
         <w:lastRenderedPageBreak/>
         <w:t>Apply</w:t>
       </w:r>
       <w:r>
         <w:t>ing conceptual model on selected Estonian e-services</w:t>
+      </w:r>
+      <w:bookmarkEnd w:id="61"/>
+    </w:p>
+    <w:p>
+      <w:pPr>
+        <w:pStyle w:val="Heading2"/>
+      </w:pPr>
+      <w:bookmarkStart w:id="62" w:name="_Toc332882839"/>
+      <w:r>
+        <w:t xml:space="preserve">Estonian e-service 1: </w:t>
+      </w:r>
+      <w:r>
+        <w:t>Digital Prescription</w:t>
       </w:r>
       <w:bookmarkEnd w:id="62"/>
     </w:p>
@@ -31640,12 +31109,12 @@
       <w:pPr>
         <w:pStyle w:val="Heading2"/>
       </w:pPr>
-      <w:bookmarkStart w:id="63" w:name="_Toc332882839"/>
-      <w:r>
-        <w:t xml:space="preserve">Estonian e-service 1: </w:t>
-      </w:r>
-      <w:r>
-        <w:t>Digital Prescription</w:t>
+      <w:bookmarkStart w:id="63" w:name="_Toc332882840"/>
+      <w:r>
+        <w:t>Estonian e-service 2:</w:t>
+      </w:r>
+      <w:r>
+        <w:t xml:space="preserve"> X-Road services for citizens via eesti.ee</w:t>
       </w:r>
       <w:bookmarkEnd w:id="63"/>
     </w:p>
@@ -31653,12 +31122,9 @@
       <w:pPr>
         <w:pStyle w:val="Heading2"/>
       </w:pPr>
-      <w:bookmarkStart w:id="64" w:name="_Toc332882840"/>
-      <w:r>
-        <w:t>Estonian e-service 2:</w:t>
-      </w:r>
-      <w:r>
-        <w:t xml:space="preserve"> X-Road services for citizens via eesti.ee</w:t>
+      <w:bookmarkStart w:id="64" w:name="_Toc332882841"/>
+      <w:r>
+        <w:t>Methodology</w:t>
       </w:r>
       <w:bookmarkEnd w:id="64"/>
     </w:p>
@@ -31666,9 +31132,9 @@
       <w:pPr>
         <w:pStyle w:val="Heading2"/>
       </w:pPr>
-      <w:bookmarkStart w:id="65" w:name="_Toc332882841"/>
-      <w:r>
-        <w:t>Methodology</w:t>
+      <w:bookmarkStart w:id="65" w:name="_Toc332882842"/>
+      <w:r>
+        <w:t>Scope</w:t>
       </w:r>
       <w:bookmarkEnd w:id="65"/>
     </w:p>
@@ -31676,23 +31142,13 @@
       <w:pPr>
         <w:pStyle w:val="Heading2"/>
       </w:pPr>
-      <w:bookmarkStart w:id="66" w:name="_Toc332882842"/>
-      <w:r>
-        <w:t>Scope</w:t>
+      <w:bookmarkStart w:id="66" w:name="_Toc332882843"/>
+      <w:r>
+        <w:t>Limitations</w:t>
       </w:r>
       <w:bookmarkEnd w:id="66"/>
     </w:p>
     <w:p>
-      <w:pPr>
-        <w:pStyle w:val="Heading2"/>
-      </w:pPr>
-      <w:bookmarkStart w:id="67" w:name="_Toc332882843"/>
-      <w:r>
-        <w:t>Limitations</w:t>
-      </w:r>
-      <w:bookmarkEnd w:id="67"/>
-    </w:p>
-    <w:p>
       <w:r>
         <w:t xml:space="preserve">Some type of users in both provider (people who give support, content provider, system manager/administrator, security manager, maintainer, analyzer, porter, installer) and customer perspective (indirect people who receives output, but does not interact with an e-service) are not considered as part of this thesis work, those type of users accordig witn ISO/IEC 25010 are: Primary </w:t>
       </w:r>
@@ -31702,7 +31158,7 @@
       <w:pPr>
         <w:pStyle w:val="Heading1"/>
       </w:pPr>
-      <w:bookmarkStart w:id="68" w:name="_Toc332882844"/>
+      <w:bookmarkStart w:id="67" w:name="_Toc332882844"/>
       <w:r>
         <w:lastRenderedPageBreak/>
         <w:t>Results</w:t>
@@ -31710,7 +31166,7 @@
       <w:r>
         <w:t xml:space="preserve"> and discussion</w:t>
       </w:r>
-      <w:bookmarkEnd w:id="68"/>
+      <w:bookmarkEnd w:id="67"/>
       <w:r>
         <w:t xml:space="preserve"> </w:t>
       </w:r>
@@ -31719,21 +31175,21 @@
       <w:pPr>
         <w:pStyle w:val="Heading2"/>
       </w:pPr>
-      <w:bookmarkStart w:id="69" w:name="_Toc332882845"/>
+      <w:bookmarkStart w:id="68" w:name="_Toc332882845"/>
       <w:r>
         <w:t>Results</w:t>
       </w:r>
-      <w:bookmarkEnd w:id="69"/>
+      <w:bookmarkEnd w:id="68"/>
     </w:p>
     <w:p>
       <w:pPr>
         <w:pStyle w:val="Heading2"/>
       </w:pPr>
-      <w:bookmarkStart w:id="70" w:name="_Toc332882846"/>
+      <w:bookmarkStart w:id="69" w:name="_Toc332882846"/>
       <w:r>
         <w:t>Discussion</w:t>
       </w:r>
-      <w:bookmarkEnd w:id="70"/>
+      <w:bookmarkEnd w:id="69"/>
     </w:p>
     <w:p>
       <w:pPr>
@@ -31749,12 +31205,12 @@
       <w:pPr>
         <w:pStyle w:val="Heading1"/>
       </w:pPr>
-      <w:bookmarkStart w:id="71" w:name="_Toc332882847"/>
+      <w:bookmarkStart w:id="70" w:name="_Toc332882847"/>
       <w:r>
         <w:lastRenderedPageBreak/>
         <w:t>Conclusions and future work</w:t>
       </w:r>
-      <w:bookmarkEnd w:id="71"/>
+      <w:bookmarkEnd w:id="70"/>
     </w:p>
     <w:p>
       <w:r>
@@ -31765,11 +31221,11 @@
       <w:pPr>
         <w:pStyle w:val="Heading2"/>
       </w:pPr>
-      <w:bookmarkStart w:id="72" w:name="_Toc332882848"/>
+      <w:bookmarkStart w:id="71" w:name="_Toc332882848"/>
       <w:r>
         <w:t>Conclusions</w:t>
       </w:r>
-      <w:bookmarkEnd w:id="72"/>
+      <w:bookmarkEnd w:id="71"/>
     </w:p>
     <w:p>
       <w:r>
@@ -31866,11 +31322,11 @@
       <w:pPr>
         <w:pStyle w:val="Heading2"/>
       </w:pPr>
-      <w:bookmarkStart w:id="73" w:name="_Toc332882849"/>
+      <w:bookmarkStart w:id="72" w:name="_Toc332882849"/>
       <w:r>
         <w:t>Future work</w:t>
       </w:r>
-      <w:bookmarkEnd w:id="73"/>
+      <w:bookmarkEnd w:id="72"/>
     </w:p>
     <w:p>
       <w:r>
@@ -31901,18 +31357,18 @@
           <w:numId w:val="0"/>
         </w:numPr>
       </w:pPr>
-      <w:bookmarkStart w:id="74" w:name="_Toc165742637"/>
-      <w:bookmarkStart w:id="75" w:name="_Toc165745807"/>
-      <w:bookmarkStart w:id="76" w:name="_Toc165746100"/>
-      <w:bookmarkStart w:id="77" w:name="_Toc332882850"/>
+      <w:bookmarkStart w:id="73" w:name="_Toc165742637"/>
+      <w:bookmarkStart w:id="74" w:name="_Toc165745807"/>
+      <w:bookmarkStart w:id="75" w:name="_Toc165746100"/>
+      <w:bookmarkStart w:id="76" w:name="_Toc332882850"/>
+      <w:bookmarkEnd w:id="73"/>
       <w:bookmarkEnd w:id="74"/>
       <w:bookmarkEnd w:id="75"/>
-      <w:bookmarkEnd w:id="76"/>
       <w:r>
         <w:lastRenderedPageBreak/>
         <w:t>References</w:t>
       </w:r>
-      <w:bookmarkEnd w:id="77"/>
+      <w:bookmarkEnd w:id="76"/>
     </w:p>
     <w:sdt>
       <w:sdtPr>
@@ -31999,7 +31455,6 @@
                     <w:noProof/>
                   </w:rPr>
                 </w:pPr>
-                <w:bookmarkStart w:id="78" w:name="Juk10"/>
                 <w:r>
                   <w:rPr>
                     <w:rFonts w:cs="Times New Roman"/>
@@ -32007,75 +31462,6 @@
                   </w:rPr>
                   <w:t>[1]</w:t>
                 </w:r>
-                <w:bookmarkEnd w:id="78"/>
-              </w:p>
-            </w:tc>
-            <w:tc>
-              <w:tcPr>
-                <w:tcW w:w="0" w:type="auto"/>
-                <w:hideMark/>
-              </w:tcPr>
-              <w:p>
-                <w:pPr>
-                  <w:pStyle w:val="Bibliography"/>
-                  <w:rPr>
-                    <w:rFonts w:cs="Times New Roman"/>
-                    <w:noProof/>
-                  </w:rPr>
-                </w:pPr>
-                <w:r>
-                  <w:rPr>
-                    <w:rFonts w:cs="Times New Roman"/>
-                    <w:noProof/>
-                  </w:rPr>
-                  <w:t xml:space="preserve">Jukka Ojasalo, "E-service quality: A conceptual model," </w:t>
-                </w:r>
-                <w:r>
-                  <w:rPr>
-                    <w:rFonts w:cs="Times New Roman"/>
-                    <w:i/>
-                    <w:iCs/>
-                    <w:noProof/>
-                  </w:rPr>
-                  <w:t>Inernational Journal of Arts and Sciences</w:t>
-                </w:r>
-                <w:r>
-                  <w:rPr>
-                    <w:rFonts w:cs="Times New Roman"/>
-                    <w:noProof/>
-                  </w:rPr>
-                  <w:t>, vol. 3, no. 7, pp. 127-143, 2010.</w:t>
-                </w:r>
-              </w:p>
-            </w:tc>
-          </w:tr>
-          <w:tr>
-            <w:trPr>
-              <w:tblCellSpacing w:w="15" w:type="dxa"/>
-            </w:trPr>
-            <w:tc>
-              <w:tcPr>
-                <w:tcW w:w="0" w:type="auto"/>
-                <w:hideMark/>
-              </w:tcPr>
-              <w:p>
-                <w:pPr>
-                  <w:pStyle w:val="Bibliography"/>
-                  <w:jc w:val="right"/>
-                  <w:rPr>
-                    <w:rFonts w:cs="Times New Roman"/>
-                    <w:noProof/>
-                  </w:rPr>
-                </w:pPr>
-                <w:bookmarkStart w:id="79" w:name="APa85"/>
-                <w:r>
-                  <w:rPr>
-                    <w:rFonts w:cs="Times New Roman"/>
-                    <w:noProof/>
-                  </w:rPr>
-                  <w:t>[2]</w:t>
-                </w:r>
-                <w:bookmarkEnd w:id="79"/>
               </w:p>
             </w:tc>
             <w:tc>
@@ -32140,8 +31526,76 @@
                     <w:rFonts w:cs="Times New Roman"/>
                     <w:noProof/>
                   </w:rPr>
+                  <w:t>[2]</w:t>
+                </w:r>
+              </w:p>
+            </w:tc>
+            <w:tc>
+              <w:tcPr>
+                <w:tcW w:w="0" w:type="auto"/>
+                <w:hideMark/>
+              </w:tcPr>
+              <w:p>
+                <w:pPr>
+                  <w:pStyle w:val="Bibliography"/>
+                  <w:rPr>
+                    <w:rFonts w:cs="Times New Roman"/>
+                    <w:noProof/>
+                  </w:rPr>
+                </w:pPr>
+                <w:r>
+                  <w:rPr>
+                    <w:rFonts w:cs="Times New Roman"/>
+                    <w:noProof/>
+                  </w:rPr>
+                  <w:t xml:space="preserve">Jukka Ojasalo, "E-service quality: A conceptual model," </w:t>
+                </w:r>
+                <w:r>
+                  <w:rPr>
+                    <w:rFonts w:cs="Times New Roman"/>
+                    <w:i/>
+                    <w:iCs/>
+                    <w:noProof/>
+                  </w:rPr>
+                  <w:t>Inernational Journal of Arts and Sciences</w:t>
+                </w:r>
+                <w:r>
+                  <w:rPr>
+                    <w:rFonts w:cs="Times New Roman"/>
+                    <w:noProof/>
+                  </w:rPr>
+                  <w:t>, vol. 3, no. 7, pp. 127-143, 2010.</w:t>
+                </w:r>
+              </w:p>
+            </w:tc>
+          </w:tr>
+          <w:tr>
+            <w:trPr>
+              <w:tblCellSpacing w:w="15" w:type="dxa"/>
+            </w:trPr>
+            <w:tc>
+              <w:tcPr>
+                <w:tcW w:w="0" w:type="auto"/>
+                <w:hideMark/>
+              </w:tcPr>
+              <w:p>
+                <w:pPr>
+                  <w:pStyle w:val="Bibliography"/>
+                  <w:jc w:val="right"/>
+                  <w:rPr>
+                    <w:rFonts w:cs="Times New Roman"/>
+                    <w:noProof/>
+                  </w:rPr>
+                </w:pPr>
+                <w:bookmarkStart w:id="77" w:name="Fil14"/>
+                <w:r>
+                  <w:rPr>
+                    <w:rFonts w:cs="Times New Roman"/>
+                    <w:noProof/>
+                  </w:rPr>
                   <w:t>[3]</w:t>
                 </w:r>
+                <w:bookmarkEnd w:id="77"/>
               </w:p>
             </w:tc>
             <w:tc>
@@ -32201,6 +31655,7 @@
                     <w:noProof/>
                   </w:rPr>
                 </w:pPr>
+                <w:bookmarkStart w:id="78" w:name="kri13"/>
                 <w:r>
                   <w:rPr>
                     <w:rFonts w:cs="Times New Roman"/>
@@ -32208,6 +31663,7 @@
                   </w:rPr>
                   <w:t>[4]</w:t>
                 </w:r>
+                <w:bookmarkEnd w:id="78"/>
               </w:p>
             </w:tc>
             <w:tc>
@@ -32267,6 +31723,7 @@
                     <w:noProof/>
                   </w:rPr>
                 </w:pPr>
+                <w:bookmarkStart w:id="79" w:name="JSa03"/>
                 <w:r>
                   <w:rPr>
                     <w:rFonts w:cs="Times New Roman"/>
@@ -32274,6 +31731,7 @@
                   </w:rPr>
                   <w:t>[5]</w:t>
                 </w:r>
+                <w:bookmarkEnd w:id="79"/>
               </w:p>
             </w:tc>
             <w:tc>
@@ -32333,6 +31791,7 @@
                     <w:noProof/>
                   </w:rPr>
                 </w:pPr>
+                <w:bookmarkStart w:id="80" w:name="May"/>
                 <w:r>
                   <w:rPr>
                     <w:rFonts w:cs="Times New Roman"/>
@@ -32340,6 +31799,7 @@
                   </w:rPr>
                   <w:t>[6]</w:t>
                 </w:r>
+                <w:bookmarkEnd w:id="80"/>
               </w:p>
             </w:tc>
             <w:tc>
@@ -32383,7 +31843,6 @@
                     <w:noProof/>
                   </w:rPr>
                 </w:pPr>
-                <w:bookmarkStart w:id="80" w:name="GPi"/>
                 <w:r>
                   <w:rPr>
                     <w:rFonts w:cs="Times New Roman"/>
@@ -32391,7 +31850,6 @@
                   </w:rPr>
                   <w:t>[7]</w:t>
                 </w:r>
-                <w:bookmarkEnd w:id="80"/>
               </w:p>
             </w:tc>
             <w:tc>
@@ -32435,6 +31893,7 @@
                     <w:noProof/>
                   </w:rPr>
                 </w:pPr>
+                <w:bookmarkStart w:id="81" w:name="ELo12"/>
                 <w:r>
                   <w:rPr>
                     <w:rFonts w:cs="Times New Roman"/>
@@ -32442,6 +31901,7 @@
                   </w:rPr>
                   <w:t>[8]</w:t>
                 </w:r>
+                <w:bookmarkEnd w:id="81"/>
               </w:p>
             </w:tc>
             <w:tc>
@@ -32501,6 +31961,7 @@
                     <w:noProof/>
                   </w:rPr>
                 </w:pPr>
+                <w:bookmarkStart w:id="82" w:name="Egi10"/>
                 <w:r>
                   <w:rPr>
                     <w:rFonts w:cs="Times New Roman"/>
@@ -32508,6 +31969,7 @@
                   </w:rPr>
                   <w:t>[9]</w:t>
                 </w:r>
+                <w:bookmarkEnd w:id="82"/>
               </w:p>
             </w:tc>
             <w:tc>
@@ -32551,7 +32013,6 @@
                     <w:noProof/>
                   </w:rPr>
                 </w:pPr>
-                <w:bookmarkStart w:id="81" w:name="BSI11"/>
                 <w:r>
                   <w:rPr>
                     <w:rFonts w:cs="Times New Roman"/>
@@ -32559,7 +32020,6 @@
                   </w:rPr>
                   <w:t>[10]</w:t>
                 </w:r>
-                <w:bookmarkEnd w:id="81"/>
               </w:p>
             </w:tc>
             <w:tc>
@@ -32603,6 +32063,7 @@
                     <w:noProof/>
                   </w:rPr>
                 </w:pPr>
+                <w:bookmarkStart w:id="83" w:name="Moh"/>
                 <w:r>
                   <w:rPr>
                     <w:rFonts w:cs="Times New Roman"/>
@@ -32610,6 +32071,7 @@
                   </w:rPr>
                   <w:t>[11]</w:t>
                 </w:r>
+                <w:bookmarkEnd w:id="83"/>
               </w:p>
             </w:tc>
             <w:tc>
@@ -32653,6 +32115,7 @@
                     <w:noProof/>
                   </w:rPr>
                 </w:pPr>
+                <w:bookmarkStart w:id="84" w:name="Had14"/>
                 <w:r>
                   <w:rPr>
                     <w:rFonts w:cs="Times New Roman"/>
@@ -32660,6 +32123,7 @@
                   </w:rPr>
                   <w:t>[12]</w:t>
                 </w:r>
+                <w:bookmarkEnd w:id="84"/>
               </w:p>
             </w:tc>
             <w:tc>
@@ -32703,6 +32167,7 @@
                     <w:noProof/>
                   </w:rPr>
                 </w:pPr>
+                <w:bookmarkStart w:id="85" w:name="JEC06"/>
                 <w:r>
                   <w:rPr>
                     <w:rFonts w:cs="Times New Roman"/>
@@ -32710,6 +32175,7 @@
                   </w:rPr>
                   <w:t>[13]</w:t>
                 </w:r>
+                <w:bookmarkEnd w:id="85"/>
               </w:p>
             </w:tc>
             <w:tc>
@@ -32779,6 +32245,7 @@
                     <w:noProof/>
                   </w:rPr>
                 </w:pPr>
+                <w:bookmarkStart w:id="86" w:name="VAZ02"/>
                 <w:r>
                   <w:rPr>
                     <w:rFonts w:cs="Times New Roman"/>
@@ -32787,6 +32254,7 @@
                   <w:lastRenderedPageBreak/>
                   <w:t>[14]</w:t>
                 </w:r>
+                <w:bookmarkEnd w:id="86"/>
               </w:p>
             </w:tc>
             <w:tc>
@@ -32846,7 +32314,6 @@
                     <w:noProof/>
                   </w:rPr>
                 </w:pPr>
-                <w:bookmarkStart w:id="82" w:name="Zei01"/>
                 <w:r>
                   <w:rPr>
                     <w:rFonts w:cs="Times New Roman"/>
@@ -32854,7 +32321,6 @@
                   </w:rPr>
                   <w:t>[15]</w:t>
                 </w:r>
-                <w:bookmarkEnd w:id="82"/>
               </w:p>
             </w:tc>
             <w:tc>
@@ -32898,7 +32364,6 @@
                     <w:noProof/>
                   </w:rPr>
                 </w:pPr>
-                <w:bookmarkStart w:id="83" w:name="Cox01"/>
                 <w:r>
                   <w:rPr>
                     <w:rFonts w:cs="Times New Roman"/>
@@ -32906,7 +32371,6 @@
                   </w:rPr>
                   <w:t>[16]</w:t>
                 </w:r>
-                <w:bookmarkEnd w:id="83"/>
               </w:p>
             </w:tc>
             <w:tc>
@@ -32966,6 +32430,7 @@
                     <w:noProof/>
                   </w:rPr>
                 </w:pPr>
+                <w:bookmarkStart w:id="87" w:name="ZYa03"/>
                 <w:r>
                   <w:rPr>
                     <w:rFonts w:cs="Times New Roman"/>
@@ -32973,6 +32438,7 @@
                   </w:rPr>
                   <w:t>[17]</w:t>
                 </w:r>
+                <w:bookmarkEnd w:id="87"/>
               </w:p>
             </w:tc>
             <w:tc>
@@ -33032,6 +32498,7 @@
                     <w:noProof/>
                   </w:rPr>
                 </w:pPr>
+                <w:bookmarkStart w:id="88" w:name="MRa08"/>
                 <w:r>
                   <w:rPr>
                     <w:rFonts w:cs="Times New Roman"/>
@@ -33039,6 +32506,7 @@
                   </w:rPr>
                   <w:t>[18]</w:t>
                 </w:r>
+                <w:bookmarkEnd w:id="88"/>
               </w:p>
             </w:tc>
             <w:tc>
@@ -33098,7 +32566,6 @@
                     <w:noProof/>
                   </w:rPr>
                 </w:pPr>
-                <w:bookmarkStart w:id="84" w:name="Wol"/>
                 <w:r>
                   <w:rPr>
                     <w:rFonts w:cs="Times New Roman"/>
@@ -33106,7 +32573,6 @@
                   </w:rPr>
                   <w:t>[19]</w:t>
                 </w:r>
-                <w:bookmarkEnd w:id="84"/>
               </w:p>
             </w:tc>
             <w:tc>
@@ -33166,6 +32632,7 @@
                     <w:noProof/>
                   </w:rPr>
                 </w:pPr>
+                <w:bookmarkStart w:id="89" w:name="VAZ021"/>
                 <w:r>
                   <w:rPr>
                     <w:rFonts w:cs="Times New Roman"/>
@@ -33173,6 +32640,7 @@
                   </w:rPr>
                   <w:t>[20]</w:t>
                 </w:r>
+                <w:bookmarkEnd w:id="89"/>
               </w:p>
             </w:tc>
             <w:tc>
@@ -33232,6 +32700,7 @@
                     <w:noProof/>
                   </w:rPr>
                 </w:pPr>
+                <w:bookmarkStart w:id="90" w:name="BVa"/>
                 <w:r>
                   <w:rPr>
                     <w:rFonts w:cs="Times New Roman"/>
@@ -33239,6 +32708,7 @@
                   </w:rPr>
                   <w:t>[21]</w:t>
                 </w:r>
+                <w:bookmarkEnd w:id="90"/>
               </w:p>
             </w:tc>
             <w:tc>
@@ -33282,6 +32752,7 @@
                     <w:noProof/>
                   </w:rPr>
                 </w:pPr>
+                <w:bookmarkStart w:id="91" w:name="GBr08"/>
                 <w:r>
                   <w:rPr>
                     <w:rFonts w:cs="Times New Roman"/>
@@ -33289,6 +32760,7 @@
                   </w:rPr>
                   <w:t>[22]</w:t>
                 </w:r>
+                <w:bookmarkEnd w:id="91"/>
               </w:p>
             </w:tc>
             <w:tc>
@@ -33348,6 +32820,7 @@
                     <w:noProof/>
                   </w:rPr>
                 </w:pPr>
+                <w:bookmarkStart w:id="92" w:name="Bre11"/>
                 <w:r>
                   <w:rPr>
                     <w:rFonts w:cs="Times New Roman"/>
@@ -33355,6 +32828,7 @@
                   </w:rPr>
                   <w:t>[23]</w:t>
                 </w:r>
+                <w:bookmarkEnd w:id="92"/>
               </w:p>
             </w:tc>
             <w:tc>
@@ -33414,6 +32888,7 @@
                     <w:noProof/>
                   </w:rPr>
                 </w:pPr>
+                <w:bookmarkStart w:id="93" w:name="HLi091"/>
                 <w:r>
                   <w:rPr>
                     <w:rFonts w:cs="Times New Roman"/>
@@ -33421,6 +32896,7 @@
                   </w:rPr>
                   <w:t>[24]</w:t>
                 </w:r>
+                <w:bookmarkEnd w:id="93"/>
               </w:p>
             </w:tc>
             <w:tc>
@@ -33464,6 +32940,7 @@
                     <w:noProof/>
                   </w:rPr>
                 </w:pPr>
+                <w:bookmarkStart w:id="94" w:name="LiH08"/>
                 <w:r>
                   <w:rPr>
                     <w:rFonts w:cs="Times New Roman"/>
@@ -33471,6 +32948,7 @@
                   </w:rPr>
                   <w:t>[25]</w:t>
                 </w:r>
+                <w:bookmarkEnd w:id="94"/>
               </w:p>
             </w:tc>
             <w:tc>
@@ -33540,6 +33018,7 @@
                     <w:noProof/>
                   </w:rPr>
                 </w:pPr>
+                <w:bookmarkStart w:id="95" w:name="GGL05"/>
                 <w:r>
                   <w:rPr>
                     <w:rFonts w:cs="Times New Roman"/>
@@ -33548,6 +33027,7 @@
                   <w:lastRenderedPageBreak/>
                   <w:t>[26]</w:t>
                 </w:r>
+                <w:bookmarkEnd w:id="95"/>
               </w:p>
             </w:tc>
             <w:tc>
@@ -33607,7 +33087,6 @@
                     <w:noProof/>
                   </w:rPr>
                 </w:pPr>
-                <w:bookmarkStart w:id="85" w:name="NSe06"/>
                 <w:r>
                   <w:rPr>
                     <w:rFonts w:cs="Times New Roman"/>
@@ -33615,7 +33094,6 @@
                   </w:rPr>
                   <w:t>[27]</w:t>
                 </w:r>
-                <w:bookmarkEnd w:id="85"/>
               </w:p>
             </w:tc>
             <w:tc>
@@ -33675,7 +33153,6 @@
                     <w:noProof/>
                   </w:rPr>
                 </w:pPr>
-                <w:bookmarkStart w:id="86" w:name="ISO09"/>
                 <w:r>
                   <w:rPr>
                     <w:rFonts w:cs="Times New Roman"/>
@@ -33683,7 +33160,6 @@
                   </w:rPr>
                   <w:t>[28]</w:t>
                 </w:r>
-                <w:bookmarkEnd w:id="86"/>
               </w:p>
             </w:tc>
             <w:tc>
@@ -33743,6 +33219,7 @@
                     <w:noProof/>
                   </w:rPr>
                 </w:pPr>
+                <w:bookmarkStart w:id="96" w:name="Mar14"/>
                 <w:r>
                   <w:rPr>
                     <w:rFonts w:cs="Times New Roman"/>
@@ -33750,6 +33227,7 @@
                   </w:rPr>
                   <w:t>[29]</w:t>
                 </w:r>
+                <w:bookmarkEnd w:id="96"/>
               </w:p>
             </w:tc>
             <w:tc>
@@ -33809,6 +33287,7 @@
                     <w:noProof/>
                   </w:rPr>
                 </w:pPr>
+                <w:bookmarkStart w:id="97" w:name="Hua13"/>
                 <w:r>
                   <w:rPr>
                     <w:rFonts w:cs="Times New Roman"/>
@@ -33816,6 +33295,7 @@
                   </w:rPr>
                   <w:t>[30]</w:t>
                 </w:r>
+                <w:bookmarkEnd w:id="97"/>
               </w:p>
             </w:tc>
             <w:tc>
@@ -33875,6 +33355,7 @@
                     <w:noProof/>
                   </w:rPr>
                 </w:pPr>
+                <w:bookmarkStart w:id="98" w:name="RLa10"/>
                 <w:r>
                   <w:rPr>
                     <w:rFonts w:cs="Times New Roman"/>
@@ -33882,6 +33363,7 @@
                   </w:rPr>
                   <w:t>[31]</w:t>
                 </w:r>
+                <w:bookmarkEnd w:id="98"/>
               </w:p>
             </w:tc>
             <w:tc>
@@ -33941,7 +33423,6 @@
                     <w:noProof/>
                   </w:rPr>
                 </w:pPr>
-                <w:bookmarkStart w:id="87" w:name="AAl08"/>
                 <w:r>
                   <w:rPr>
                     <w:rFonts w:cs="Times New Roman"/>
@@ -33949,7 +33430,6 @@
                   </w:rPr>
                   <w:t>[32]</w:t>
                 </w:r>
-                <w:bookmarkEnd w:id="87"/>
               </w:p>
             </w:tc>
             <w:tc>
@@ -33993,6 +33473,7 @@
                     <w:noProof/>
                   </w:rPr>
                 </w:pPr>
+                <w:bookmarkStart w:id="99" w:name="Owe13"/>
                 <w:r>
                   <w:rPr>
                     <w:rFonts w:cs="Times New Roman"/>
@@ -34000,6 +33481,7 @@
                   </w:rPr>
                   <w:t>[33]</w:t>
                 </w:r>
+                <w:bookmarkEnd w:id="99"/>
               </w:p>
             </w:tc>
             <w:tc>
@@ -34059,6 +33541,7 @@
                     <w:noProof/>
                   </w:rPr>
                 </w:pPr>
+                <w:bookmarkStart w:id="100" w:name="HLi09"/>
                 <w:r>
                   <w:rPr>
                     <w:rFonts w:cs="Times New Roman"/>
@@ -34066,6 +33549,7 @@
                   </w:rPr>
                   <w:t>[34]</w:t>
                 </w:r>
+                <w:bookmarkEnd w:id="100"/>
               </w:p>
             </w:tc>
             <w:tc>
@@ -34125,6 +33609,7 @@
                     <w:noProof/>
                   </w:rPr>
                 </w:pPr>
+                <w:bookmarkStart w:id="101" w:name="Dem09"/>
                 <w:r>
                   <w:rPr>
                     <w:rFonts w:cs="Times New Roman"/>
@@ -34132,6 +33617,7 @@
                   </w:rPr>
                   <w:t>[35]</w:t>
                 </w:r>
+                <w:bookmarkEnd w:id="101"/>
               </w:p>
             </w:tc>
             <w:tc>
@@ -34175,7 +33661,6 @@
                     <w:noProof/>
                   </w:rPr>
                 </w:pPr>
-                <w:bookmarkStart w:id="88" w:name="CHa07"/>
                 <w:r>
                   <w:rPr>
                     <w:rFonts w:cs="Times New Roman"/>
@@ -34183,7 +33668,6 @@
                   </w:rPr>
                   <w:t>[36]</w:t>
                 </w:r>
-                <w:bookmarkEnd w:id="88"/>
               </w:p>
             </w:tc>
             <w:tc>
@@ -34251,7 +33735,6 @@
                     <w:noProof/>
                   </w:rPr>
                 </w:pPr>
-                <w:bookmarkStart w:id="89" w:name="CWT"/>
                 <w:r>
                   <w:rPr>
                     <w:rFonts w:cs="Times New Roman"/>
@@ -34260,7 +33743,6 @@
                   <w:lastRenderedPageBreak/>
                   <w:t>[37]</w:t>
                 </w:r>
-                <w:bookmarkEnd w:id="89"/>
               </w:p>
             </w:tc>
             <w:tc>
@@ -34320,6 +33802,7 @@
                     <w:noProof/>
                   </w:rPr>
                 </w:pPr>
+                <w:bookmarkStart w:id="102" w:name="Nae11"/>
                 <w:r>
                   <w:rPr>
                     <w:rFonts w:cs="Times New Roman"/>
@@ -34327,6 +33810,7 @@
                   </w:rPr>
                   <w:t>[38]</w:t>
                 </w:r>
+                <w:bookmarkEnd w:id="102"/>
               </w:p>
             </w:tc>
             <w:tc>
@@ -34370,6 +33854,7 @@
                     <w:noProof/>
                   </w:rPr>
                 </w:pPr>
+                <w:bookmarkStart w:id="103" w:name="MFa07"/>
                 <w:r>
                   <w:rPr>
                     <w:rFonts w:cs="Times New Roman"/>
@@ -34377,6 +33862,7 @@
                   </w:rPr>
                   <w:t>[39]</w:t>
                 </w:r>
+                <w:bookmarkEnd w:id="103"/>
               </w:p>
             </w:tc>
             <w:tc>
@@ -34436,6 +33922,7 @@
                     <w:noProof/>
                   </w:rPr>
                 </w:pPr>
+                <w:bookmarkStart w:id="104" w:name="BYo01"/>
                 <w:r>
                   <w:rPr>
                     <w:rFonts w:cs="Times New Roman"/>
@@ -34443,56 +33930,7 @@
                   </w:rPr>
                   <w:t>[40]</w:t>
                 </w:r>
-              </w:p>
-            </w:tc>
-            <w:tc>
-              <w:tcPr>
-                <w:tcW w:w="0" w:type="auto"/>
-                <w:hideMark/>
-              </w:tcPr>
-              <w:p>
-                <w:pPr>
-                  <w:pStyle w:val="Bibliography"/>
-                  <w:rPr>
-                    <w:rFonts w:cs="Times New Roman"/>
-                    <w:noProof/>
-                  </w:rPr>
-                </w:pPr>
-                <w:r>
-                  <w:rPr>
-                    <w:rFonts w:cs="Times New Roman"/>
-                    <w:noProof/>
-                  </w:rPr>
-                  <w:t>M. Kim, J.-H. Kim, and S.J. Lennon, "Online service attributes available on apparel retail web sites: an E-S-QUAL approach," vol. 16, no. 1, pp. 51-77, 2006.</w:t>
-                </w:r>
-              </w:p>
-            </w:tc>
-          </w:tr>
-          <w:tr>
-            <w:trPr>
-              <w:tblCellSpacing w:w="15" w:type="dxa"/>
-            </w:trPr>
-            <w:tc>
-              <w:tcPr>
-                <w:tcW w:w="0" w:type="auto"/>
-                <w:hideMark/>
-              </w:tcPr>
-              <w:p>
-                <w:pPr>
-                  <w:pStyle w:val="Bibliography"/>
-                  <w:jc w:val="right"/>
-                  <w:rPr>
-                    <w:rFonts w:cs="Times New Roman"/>
-                    <w:noProof/>
-                  </w:rPr>
-                </w:pPr>
-                <w:r>
-                  <w:rPr>
-                    <w:rFonts w:cs="Times New Roman"/>
-                    <w:noProof/>
-                  </w:rPr>
-                  <w:t>[41]</w:t>
-                </w:r>
+                <w:bookmarkEnd w:id="104"/>
               </w:p>
             </w:tc>
             <w:tc>
@@ -34552,6 +33990,59 @@
                     <w:noProof/>
                   </w:rPr>
                 </w:pPr>
+                <w:bookmarkStart w:id="105" w:name="MKi061"/>
+                <w:r>
+                  <w:rPr>
+                    <w:rFonts w:cs="Times New Roman"/>
+                    <w:noProof/>
+                  </w:rPr>
+                  <w:t>[41]</w:t>
+                </w:r>
+                <w:bookmarkEnd w:id="105"/>
+              </w:p>
+            </w:tc>
+            <w:tc>
+              <w:tcPr>
+                <w:tcW w:w="0" w:type="auto"/>
+                <w:hideMark/>
+              </w:tcPr>
+              <w:p>
+                <w:pPr>
+                  <w:pStyle w:val="Bibliography"/>
+                  <w:rPr>
+                    <w:rFonts w:cs="Times New Roman"/>
+                    <w:noProof/>
+                  </w:rPr>
+                </w:pPr>
+                <w:r>
+                  <w:rPr>
+                    <w:rFonts w:cs="Times New Roman"/>
+                    <w:noProof/>
+                  </w:rPr>
+                  <w:t>M. Kim, J.-H. Kim, and S.J. Lennon, "Online service attributes available on apparel retail web sites: an E-S-QUAL approach," vol. 16, no. 1, pp. 51-77, 2006.</w:t>
+                </w:r>
+              </w:p>
+            </w:tc>
+          </w:tr>
+          <w:tr>
+            <w:trPr>
+              <w:tblCellSpacing w:w="15" w:type="dxa"/>
+            </w:trPr>
+            <w:tc>
+              <w:tcPr>
+                <w:tcW w:w="0" w:type="auto"/>
+                <w:hideMark/>
+              </w:tcPr>
+              <w:p>
+                <w:pPr>
+                  <w:pStyle w:val="Bibliography"/>
+                  <w:jc w:val="right"/>
+                  <w:rPr>
+                    <w:rFonts w:cs="Times New Roman"/>
+                    <w:noProof/>
+                  </w:rPr>
+                </w:pPr>
+                <w:bookmarkStart w:id="106" w:name="APa05"/>
                 <w:r>
                   <w:rPr>
                     <w:rFonts w:cs="Times New Roman"/>
@@ -34559,6 +34050,7 @@
                   </w:rPr>
                   <w:t>[42]</w:t>
                 </w:r>
+                <w:bookmarkEnd w:id="106"/>
               </w:p>
             </w:tc>
             <w:tc>
@@ -34618,6 +34110,7 @@
                     <w:noProof/>
                   </w:rPr>
                 </w:pPr>
+                <w:bookmarkStart w:id="107" w:name="Iha14"/>
                 <w:r>
                   <w:rPr>
                     <w:rFonts w:cs="Times New Roman"/>
@@ -34625,6 +34118,7 @@
                   </w:rPr>
                   <w:t>[43]</w:t>
                 </w:r>
+                <w:bookmarkEnd w:id="107"/>
               </w:p>
             </w:tc>
             <w:tc>
@@ -34668,7 +34162,6 @@
                     <w:noProof/>
                   </w:rPr>
                 </w:pPr>
-                <w:bookmarkStart w:id="90" w:name="ZYa04"/>
                 <w:r>
                   <w:rPr>
                     <w:rFonts w:cs="Times New Roman"/>
@@ -34676,7 +34169,6 @@
                   </w:rPr>
                   <w:t>[44]</w:t>
                 </w:r>
-                <w:bookmarkEnd w:id="90"/>
               </w:p>
             </w:tc>
             <w:tc>
@@ -34736,7 +34228,6 @@
                     <w:noProof/>
                   </w:rPr>
                 </w:pPr>
-                <w:bookmarkStart w:id="91" w:name="KWa02"/>
                 <w:r>
                   <w:rPr>
                     <w:rFonts w:cs="Times New Roman"/>
@@ -34744,7 +34235,6 @@
                   </w:rPr>
                   <w:t>[45]</w:t>
                 </w:r>
-                <w:bookmarkEnd w:id="91"/>
               </w:p>
             </w:tc>
             <w:tc>
@@ -34804,6 +34294,7 @@
                     <w:noProof/>
                   </w:rPr>
                 </w:pPr>
+                <w:bookmarkStart w:id="108" w:name="Yan02"/>
                 <w:r>
                   <w:rPr>
                     <w:rFonts w:cs="Times New Roman"/>
@@ -34811,6 +34302,7 @@
                   </w:rPr>
                   <w:t>[46]</w:t>
                 </w:r>
+                <w:bookmarkEnd w:id="108"/>
               </w:p>
             </w:tc>
             <w:tc>
@@ -34870,6 +34362,7 @@
                     <w:noProof/>
                   </w:rPr>
                 </w:pPr>
+                <w:bookmarkStart w:id="109" w:name="ECr07"/>
                 <w:r>
                   <w:rPr>
                     <w:rFonts w:cs="Times New Roman"/>
@@ -34877,6 +34370,7 @@
                   </w:rPr>
                   <w:t>[47]</w:t>
                 </w:r>
+                <w:bookmarkEnd w:id="109"/>
               </w:p>
             </w:tc>
             <w:tc>
@@ -34937,6 +34431,7 @@
                     <w:noProof/>
                   </w:rPr>
                 </w:pPr>
+                <w:bookmarkStart w:id="110" w:name="MCO09"/>
                 <w:r>
                   <w:rPr>
                     <w:rFonts w:cs="Times New Roman"/>
@@ -34945,6 +34440,7 @@
                   <w:lastRenderedPageBreak/>
                   <w:t>[48]</w:t>
                 </w:r>
+                <w:bookmarkEnd w:id="110"/>
               </w:p>
             </w:tc>
             <w:tc>
@@ -34988,6 +34484,7 @@
                     <w:noProof/>
                   </w:rPr>
                 </w:pPr>
+                <w:bookmarkStart w:id="111" w:name="Int98"/>
                 <w:r>
                   <w:rPr>
                     <w:rFonts w:cs="Times New Roman"/>
@@ -34995,6 +34492,7 @@
                   </w:rPr>
                   <w:t>[49]</w:t>
                 </w:r>
+                <w:bookmarkEnd w:id="111"/>
               </w:p>
             </w:tc>
             <w:tc>
@@ -35038,6 +34536,7 @@
                     <w:noProof/>
                   </w:rPr>
                 </w:pPr>
+                <w:bookmarkStart w:id="112" w:name="Tsu12"/>
                 <w:r>
                   <w:rPr>
                     <w:rFonts w:cs="Times New Roman"/>
@@ -35045,6 +34544,7 @@
                   </w:rPr>
                   <w:t>[50]</w:t>
                 </w:r>
+                <w:bookmarkEnd w:id="112"/>
               </w:p>
             </w:tc>
             <w:tc>
@@ -35104,6 +34604,7 @@
                     <w:noProof/>
                   </w:rPr>
                 </w:pPr>
+                <w:bookmarkStart w:id="113" w:name="Moh12"/>
                 <w:r>
                   <w:rPr>
                     <w:rFonts w:cs="Times New Roman"/>
@@ -35111,6 +34612,7 @@
                   </w:rPr>
                   <w:t>[51]</w:t>
                 </w:r>
+                <w:bookmarkEnd w:id="113"/>
               </w:p>
             </w:tc>
             <w:tc>
@@ -35154,6 +34656,7 @@
                     <w:noProof/>
                   </w:rPr>
                 </w:pPr>
+                <w:bookmarkStart w:id="114" w:name="Ali11"/>
                 <w:r>
                   <w:rPr>
                     <w:rFonts w:cs="Times New Roman"/>
@@ -35161,6 +34664,7 @@
                   </w:rPr>
                   <w:t>[52]</w:t>
                 </w:r>
+                <w:bookmarkEnd w:id="114"/>
               </w:p>
             </w:tc>
             <w:tc>
@@ -35204,6 +34708,7 @@
                     <w:noProof/>
                   </w:rPr>
                 </w:pPr>
+                <w:bookmarkStart w:id="115" w:name="Hun11"/>
                 <w:r>
                   <w:rPr>
                     <w:rFonts w:cs="Times New Roman"/>
@@ -35211,6 +34716,7 @@
                   </w:rPr>
                   <w:t>[53]</w:t>
                 </w:r>
+                <w:bookmarkEnd w:id="115"/>
               </w:p>
             </w:tc>
             <w:tc>
@@ -35254,6 +34760,7 @@
                     <w:noProof/>
                   </w:rPr>
                 </w:pPr>
+                <w:bookmarkStart w:id="116" w:name="Dan13"/>
                 <w:r>
                   <w:rPr>
                     <w:rFonts w:cs="Times New Roman"/>
@@ -35261,6 +34768,7 @@
                   </w:rPr>
                   <w:t>[54]</w:t>
                 </w:r>
+                <w:bookmarkEnd w:id="116"/>
               </w:p>
             </w:tc>
             <w:tc>
@@ -35320,6 +34828,7 @@
                     <w:noProof/>
                   </w:rPr>
                 </w:pPr>
+                <w:bookmarkStart w:id="117" w:name="JHK09"/>
                 <w:r>
                   <w:rPr>
                     <w:rFonts w:cs="Times New Roman"/>
@@ -35327,6 +34836,7 @@
                   </w:rPr>
                   <w:t>[55]</w:t>
                 </w:r>
+                <w:bookmarkEnd w:id="117"/>
               </w:p>
             </w:tc>
             <w:tc>
@@ -35386,6 +34896,7 @@
                     <w:noProof/>
                   </w:rPr>
                 </w:pPr>
+                <w:bookmarkStart w:id="118" w:name="RVi02"/>
                 <w:r>
                   <w:rPr>
                     <w:rFonts w:cs="Times New Roman"/>
@@ -35393,6 +34904,7 @@
                   </w:rPr>
                   <w:t>[56]</w:t>
                 </w:r>
+                <w:bookmarkEnd w:id="118"/>
               </w:p>
             </w:tc>
             <w:tc>
@@ -35452,6 +34964,7 @@
                     <w:noProof/>
                   </w:rPr>
                 </w:pPr>
+                <w:bookmarkStart w:id="119" w:name="APa88"/>
                 <w:r>
                   <w:rPr>
                     <w:rFonts w:cs="Times New Roman"/>
@@ -35459,6 +34972,7 @@
                   </w:rPr>
                   <w:t>[57]</w:t>
                 </w:r>
+                <w:bookmarkEnd w:id="119"/>
               </w:p>
             </w:tc>
             <w:tc>
@@ -35518,6 +35032,7 @@
                     <w:noProof/>
                   </w:rPr>
                 </w:pPr>
+                <w:bookmarkStart w:id="120" w:name="JKi02"/>
                 <w:r>
                   <w:rPr>
                     <w:rFonts w:cs="Times New Roman"/>
@@ -35525,6 +35040,7 @@
                   </w:rPr>
                   <w:t>[58]</w:t>
                 </w:r>
+                <w:bookmarkEnd w:id="120"/>
               </w:p>
             </w:tc>
             <w:tc>
@@ -35584,6 +35100,7 @@
                     <w:noProof/>
                   </w:rPr>
                 </w:pPr>
+                <w:bookmarkStart w:id="121" w:name="CRa"/>
                 <w:r>
                   <w:rPr>
                     <w:rFonts w:cs="Times New Roman"/>
@@ -35591,6 +35108,7 @@
                   </w:rPr>
                   <w:t>[59]</w:t>
                 </w:r>
+                <w:bookmarkEnd w:id="121"/>
               </w:p>
             </w:tc>
             <w:tc>
@@ -35725,7 +35243,7 @@
           <w:pPr>
             <w:pStyle w:val="HeaderNotNumbered"/>
           </w:pPr>
-          <w:bookmarkStart w:id="92" w:name="_Toc332882851"/>
+          <w:bookmarkStart w:id="122" w:name="_Toc332882851"/>
           <w:r>
             <w:lastRenderedPageBreak/>
             <w:t>Appendix A</w:t>
@@ -35733,7 +35251,7 @@
         </w:p>
       </w:sdtContent>
     </w:sdt>
-    <w:bookmarkEnd w:id="92" w:displacedByCustomXml="prev"/>
+    <w:bookmarkEnd w:id="122" w:displacedByCustomXml="prev"/>
     <w:p>
       <w:pPr>
         <w:rPr>
@@ -36006,7 +35524,7 @@
       <w:pPr>
         <w:pStyle w:val="HeaderNotNumbered"/>
       </w:pPr>
-      <w:bookmarkStart w:id="93" w:name="_Toc332882852"/>
+      <w:bookmarkStart w:id="123" w:name="_Toc332882852"/>
       <w:r>
         <w:lastRenderedPageBreak/>
         <w:t>Appendix</w:t>
@@ -36017,20 +35535,20 @@
       <w:r>
         <w:t>B</w:t>
       </w:r>
-      <w:bookmarkEnd w:id="93"/>
+      <w:bookmarkEnd w:id="123"/>
     </w:p>
     <w:p>
       <w:pPr>
         <w:pStyle w:val="Appendixheading"/>
         <w:pageBreakBefore w:val="0"/>
       </w:pPr>
-      <w:bookmarkStart w:id="94" w:name="_Ref166675784"/>
-      <w:bookmarkStart w:id="95" w:name="_Toc332882853"/>
+      <w:bookmarkStart w:id="124" w:name="_Ref166675784"/>
+      <w:bookmarkStart w:id="125" w:name="_Toc332882853"/>
       <w:r>
         <w:t>Glossary</w:t>
       </w:r>
-      <w:bookmarkEnd w:id="94"/>
-      <w:bookmarkEnd w:id="95"/>
+      <w:bookmarkEnd w:id="124"/>
+      <w:bookmarkEnd w:id="125"/>
     </w:p>
     <w:tbl>
       <w:tblPr>
@@ -36650,12 +36168,12 @@
       <w:pPr>
         <w:pStyle w:val="Appendixheading"/>
       </w:pPr>
-      <w:bookmarkStart w:id="96" w:name="_Toc332882854"/>
+      <w:bookmarkStart w:id="126" w:name="_Toc332882854"/>
       <w:r>
         <w:lastRenderedPageBreak/>
         <w:t>License</w:t>
       </w:r>
-      <w:bookmarkEnd w:id="96"/>
+      <w:bookmarkEnd w:id="126"/>
     </w:p>
     <w:p>
       <w:pPr>
@@ -36807,21 +36325,12 @@
         </w:rPr>
         <w:t>(</w:t>
       </w:r>
-      <w:proofErr w:type="gramStart"/>
       <w:r>
         <w:rPr>
           <w:i/>
           <w:lang w:val="en-GB"/>
         </w:rPr>
-        <w:t>author’s</w:t>
-      </w:r>
-      <w:proofErr w:type="gramEnd"/>
-      <w:r>
-        <w:rPr>
-          <w:i/>
-          <w:lang w:val="en-GB"/>
-        </w:rPr>
-        <w:t xml:space="preserve"> name</w:t>
+        <w:t>author’s name</w:t>
       </w:r>
       <w:r>
         <w:rPr>
@@ -36849,7 +36358,6 @@
           <w:lang w:val="en-GB"/>
         </w:rPr>
       </w:pPr>
-      <w:proofErr w:type="gramStart"/>
       <w:r>
         <w:rPr>
           <w:spacing w:val="-1"/>
@@ -36857,17 +36365,7 @@
           <w:szCs w:val="24"/>
           <w:lang w:val="en-GB"/>
         </w:rPr>
-        <w:t>herewith</w:t>
-      </w:r>
-      <w:proofErr w:type="gramEnd"/>
-      <w:r>
-        <w:rPr>
-          <w:spacing w:val="-1"/>
-          <w:sz w:val="24"/>
-          <w:szCs w:val="24"/>
-          <w:lang w:val="en-GB"/>
-        </w:rPr>
-        <w:t xml:space="preserve"> grant the University of Tartu a free permit (non-exclusive licence) to:</w:t>
+        <w:t>herewith grant the University of Tartu a free permit (non-exclusive licence) to:</w:t>
       </w:r>
     </w:p>
     <w:p>
@@ -36894,41 +36392,13 @@
         </w:rPr>
         <w:t xml:space="preserve">1.1. </w:t>
       </w:r>
-      <w:proofErr w:type="gramStart"/>
       <w:r>
         <w:rPr>
           <w:sz w:val="24"/>
           <w:szCs w:val="24"/>
           <w:lang w:val="en-GB"/>
         </w:rPr>
-        <w:t>reproduce</w:t>
-      </w:r>
-      <w:proofErr w:type="gramEnd"/>
-      <w:r>
-        <w:rPr>
-          <w:sz w:val="24"/>
-          <w:szCs w:val="24"/>
-          <w:lang w:val="en-GB"/>
-        </w:rPr>
-        <w:t xml:space="preserve">, for the purpose of preservation and making available to the public, including for addition to the </w:t>
-      </w:r>
-      <w:proofErr w:type="spellStart"/>
-      <w:r>
-        <w:rPr>
-          <w:sz w:val="24"/>
-          <w:szCs w:val="24"/>
-          <w:lang w:val="en-GB"/>
-        </w:rPr>
-        <w:t>DSpace</w:t>
-      </w:r>
-      <w:proofErr w:type="spellEnd"/>
-      <w:r>
-        <w:rPr>
-          <w:sz w:val="24"/>
-          <w:szCs w:val="24"/>
-          <w:lang w:val="en-GB"/>
-        </w:rPr>
-        <w:t xml:space="preserve"> digital archives until expiry of the term of validity of the copyright, and</w:t>
+        <w:t>reproduce, for the purpose of preservation and making available to the public, including for addition to the DSpace digital archives until expiry of the term of validity of the copyright, and</w:t>
       </w:r>
     </w:p>
     <w:p>
@@ -36955,23 +36425,13 @@
         </w:rPr>
         <w:t xml:space="preserve">1.2. </w:t>
       </w:r>
-      <w:proofErr w:type="gramStart"/>
       <w:r>
         <w:rPr>
           <w:sz w:val="24"/>
           <w:szCs w:val="24"/>
           <w:lang w:val="en-GB"/>
         </w:rPr>
-        <w:t>make</w:t>
-      </w:r>
-      <w:proofErr w:type="gramEnd"/>
-      <w:r>
-        <w:rPr>
-          <w:sz w:val="24"/>
-          <w:szCs w:val="24"/>
-          <w:lang w:val="en-GB"/>
-        </w:rPr>
-        <w:t xml:space="preserve"> available to the public via the web environment</w:t>
+        <w:t>make available to the public via the web environment</w:t>
       </w:r>
       <w:r>
         <w:rPr>
@@ -36996,25 +36456,7 @@
           <w:szCs w:val="24"/>
           <w:lang w:val="en-GB"/>
         </w:rPr>
-        <w:t xml:space="preserve">, including via the </w:t>
-      </w:r>
-      <w:proofErr w:type="spellStart"/>
-      <w:r>
-        <w:rPr>
-          <w:sz w:val="24"/>
-          <w:szCs w:val="24"/>
-          <w:lang w:val="en-GB"/>
-        </w:rPr>
-        <w:t>DSpace</w:t>
-      </w:r>
-      <w:proofErr w:type="spellEnd"/>
-      <w:r>
-        <w:rPr>
-          <w:sz w:val="24"/>
-          <w:szCs w:val="24"/>
-          <w:lang w:val="en-GB"/>
-        </w:rPr>
-        <w:t xml:space="preserve"> digital archives</w:t>
+        <w:t>, including via the DSpace digital archives</w:t>
       </w:r>
       <w:r>
         <w:rPr>
@@ -37043,7 +36485,6 @@
           <w:lang w:val="en-GB"/>
         </w:rPr>
       </w:pPr>
-      <w:proofErr w:type="gramStart"/>
       <w:r>
         <w:rPr>
           <w:spacing w:val="-1"/>
@@ -37058,7 +36499,6 @@
         </w:rPr>
         <w:t>f</w:t>
       </w:r>
-      <w:proofErr w:type="gramEnd"/>
       <w:r>
         <w:rPr>
           <w:spacing w:val="-1"/>
@@ -37126,23 +36566,7 @@
           <w:i/>
           <w:lang w:val="en-GB"/>
         </w:rPr>
-        <w:t>(</w:t>
-      </w:r>
-      <w:proofErr w:type="gramStart"/>
-      <w:r>
-        <w:rPr>
-          <w:i/>
-          <w:lang w:val="en-GB"/>
-        </w:rPr>
-        <w:t>title</w:t>
-      </w:r>
-      <w:proofErr w:type="gramEnd"/>
-      <w:r>
-        <w:rPr>
-          <w:i/>
-          <w:lang w:val="en-GB"/>
-        </w:rPr>
-        <w:t xml:space="preserve"> of thesis)</w:t>
+        <w:t>(title of thesis)</w:t>
       </w:r>
     </w:p>
     <w:p>
@@ -37156,21 +36580,12 @@
           <w:lang w:val="en-GB"/>
         </w:rPr>
       </w:pPr>
-      <w:proofErr w:type="gramStart"/>
       <w:r>
         <w:rPr>
           <w:spacing w:val="-1"/>
           <w:lang w:val="en-GB"/>
         </w:rPr>
-        <w:t>supervised</w:t>
-      </w:r>
-      <w:proofErr w:type="gramEnd"/>
-      <w:r>
-        <w:rPr>
-          <w:spacing w:val="-1"/>
-          <w:lang w:val="en-GB"/>
-        </w:rPr>
-        <w:t xml:space="preserve"> by </w:t>
+        <w:t xml:space="preserve">supervised by </w:t>
       </w:r>
       <w:r>
         <w:rPr>
@@ -37241,23 +36656,7 @@
           <w:i/>
           <w:lang w:val="en-GB"/>
         </w:rPr>
-        <w:t>(</w:t>
-      </w:r>
-      <w:proofErr w:type="gramStart"/>
-      <w:r>
-        <w:rPr>
-          <w:i/>
-          <w:lang w:val="en-GB"/>
-        </w:rPr>
-        <w:t>supervisor’s</w:t>
-      </w:r>
-      <w:proofErr w:type="gramEnd"/>
-      <w:r>
-        <w:rPr>
-          <w:i/>
-          <w:lang w:val="en-GB"/>
-        </w:rPr>
-        <w:t xml:space="preserve"> name)</w:t>
+        <w:t>(supervisor’s name)</w:t>
       </w:r>
     </w:p>
     <w:p>
@@ -37458,7 +36857,7 @@
           <w:rPr>
             <w:noProof/>
           </w:rPr>
-          <w:t>31</w:t>
+          <w:t>14</w:t>
         </w:r>
         <w:r>
           <w:rPr>
@@ -50479,7 +49878,7 @@
     <w:charset w:val="00"/>
     <w:family w:val="auto"/>
     <w:pitch w:val="variable"/>
-    <w:sig w:usb0="00000003" w:usb1="00000000" w:usb2="00000000" w:usb3="00000000" w:csb0="00000001" w:csb1="00000000"/>
+    <w:sig w:usb0="F7FFAFFF" w:usb1="E9DFFFFF" w:usb2="0000003F" w:usb3="00000000" w:csb0="003F01FF" w:csb1="00000000"/>
   </w:font>
   <w:font w:name="Cambria">
     <w:panose1 w:val="02040503050406030204"/>
@@ -52905,7 +52304,7 @@
 </file>
 
 <file path=customXml/itemProps2.xml><?xml version="1.0" encoding="utf-8"?>
-<ds:datastoreItem xmlns:ds="http://schemas.openxmlformats.org/officeDocument/2006/customXml" ds:itemID="{79B8DF35-1775-4547-8A29-4512927D2A6B}">
+<ds:datastoreItem xmlns:ds="http://schemas.openxmlformats.org/officeDocument/2006/customXml" ds:itemID="{5C6F39B0-9EAA-744F-B995-369AEC786D11}">
   <ds:schemaRefs>
     <ds:schemaRef ds:uri="http://schemas.openxmlformats.org/officeDocument/2006/bibliography"/>
   </ds:schemaRefs>

</xml_diff>

<commit_message>
Updated tables and figures order and references to
</commit_message>
<xml_diff>
--- a/cuautle_softwareengineering_2016.docx
+++ b/cuautle_softwareengineering_2016.docx
@@ -134,12 +134,14 @@
             </w:rPr>
             <w:t>Israel Cuautle Mu</w:t>
           </w:r>
+          <w:proofErr w:type="spellStart"/>
           <w:r>
             <w:rPr>
               <w:lang w:val="es-ES_tradnl"/>
             </w:rPr>
             <w:t>ñoz</w:t>
           </w:r>
+          <w:proofErr w:type="spellEnd"/>
         </w:p>
       </w:sdtContent>
     </w:sdt>
@@ -742,6 +744,7 @@
             </w:rPr>
             <w:t xml:space="preserve">) what exactly ‘e-service’ is? </w:t>
           </w:r>
+          <w:proofErr w:type="gramStart"/>
           <w:r>
             <w:rPr>
               <w:lang w:val="en-GB"/>
@@ -754,6 +757,7 @@
             </w:rPr>
             <w:t>nd</w:t>
           </w:r>
+          <w:proofErr w:type="gramEnd"/>
           <w:r>
             <w:rPr>
               <w:lang w:val="en-GB"/>
@@ -5883,7 +5887,14 @@
         <w:rPr>
           <w:lang w:val="en-GB"/>
         </w:rPr>
-        <w:t xml:space="preserve"> artifact</w:t>
+        <w:t xml:space="preserve"> </w:t>
+      </w:r>
+      <w:proofErr w:type="spellStart"/>
+      <w:r>
+        <w:rPr>
+          <w:lang w:val="en-GB"/>
+        </w:rPr>
+        <w:t>artifact</w:t>
       </w:r>
       <w:r>
         <w:rPr>
@@ -5891,6 +5902,7 @@
         </w:rPr>
         <w:t>s</w:t>
       </w:r>
+      <w:proofErr w:type="spellEnd"/>
       <w:r>
         <w:rPr>
           <w:lang w:val="en-GB"/>
@@ -7177,7 +7189,35 @@
         <w:rPr>
           <w:lang w:val="en-GB"/>
         </w:rPr>
-        <w:t>cially on how those are delivered. When users get a product they do evaluations according to several factors, style, texture, tags, etc. But when services are purchased, aspects to evaluate become intangible (Parasuraman, Zeithaml and Berry, 1985)</w:t>
+        <w:t>cially on how those are delivered. When users get a product they do evaluations according to several factors, style, texture, tags, etc. But when services are purchased, aspects to evaluate become intangible (</w:t>
+      </w:r>
+      <w:proofErr w:type="spellStart"/>
+      <w:r>
+        <w:rPr>
+          <w:lang w:val="en-GB"/>
+        </w:rPr>
+        <w:t>Parasuraman</w:t>
+      </w:r>
+      <w:proofErr w:type="spellEnd"/>
+      <w:r>
+        <w:rPr>
+          <w:lang w:val="en-GB"/>
+        </w:rPr>
+        <w:t xml:space="preserve">, </w:t>
+      </w:r>
+      <w:proofErr w:type="spellStart"/>
+      <w:r>
+        <w:rPr>
+          <w:lang w:val="en-GB"/>
+        </w:rPr>
+        <w:t>Zeithaml</w:t>
+      </w:r>
+      <w:proofErr w:type="spellEnd"/>
+      <w:r>
+        <w:rPr>
+          <w:lang w:val="en-GB"/>
+        </w:rPr>
+        <w:t xml:space="preserve"> and Berry, 1985)</w:t>
       </w:r>
       <w:sdt>
         <w:sdtPr>
@@ -7671,7 +7711,10 @@
                               <w:fldChar w:fldCharType="end"/>
                             </w:r>
                             <w:r>
-                              <w:t xml:space="preserve">. Service Quality Model </w:t>
+                              <w:t xml:space="preserve">. </w:t>
+                            </w:r>
+                            <w:r>
+                              <w:t xml:space="preserve">Service Quality Model </w:t>
                             </w:r>
                             <w:sdt>
                               <w:sdtPr>
@@ -7834,7 +7877,10 @@
                         <w:fldChar w:fldCharType="end"/>
                       </w:r>
                       <w:r>
-                        <w:t xml:space="preserve">. Service Quality Model </w:t>
+                        <w:t xml:space="preserve">. </w:t>
+                      </w:r>
+                      <w:r>
+                        <w:t xml:space="preserve">Service Quality Model </w:t>
                       </w:r>
                       <w:sdt>
                         <w:sdtPr>
@@ -7925,7 +7971,35 @@
         <w:rPr>
           <w:lang w:val="en-GB"/>
         </w:rPr>
-        <w:t>veloped by Parasuraman, Zeithaml and Berry (1985)</w:t>
+        <w:t xml:space="preserve">veloped by </w:t>
+      </w:r>
+      <w:proofErr w:type="spellStart"/>
+      <w:r>
+        <w:rPr>
+          <w:lang w:val="en-GB"/>
+        </w:rPr>
+        <w:t>Parasuraman</w:t>
+      </w:r>
+      <w:proofErr w:type="spellEnd"/>
+      <w:r>
+        <w:rPr>
+          <w:lang w:val="en-GB"/>
+        </w:rPr>
+        <w:t xml:space="preserve">, </w:t>
+      </w:r>
+      <w:proofErr w:type="spellStart"/>
+      <w:r>
+        <w:rPr>
+          <w:lang w:val="en-GB"/>
+        </w:rPr>
+        <w:t>Zeithaml</w:t>
+      </w:r>
+      <w:proofErr w:type="spellEnd"/>
+      <w:r>
+        <w:rPr>
+          <w:lang w:val="en-GB"/>
+        </w:rPr>
+        <w:t xml:space="preserve"> and Berry (1985)</w:t>
       </w:r>
       <w:sdt>
         <w:sdtPr>
@@ -8427,7 +8501,10 @@
                               <w:fldChar w:fldCharType="end"/>
                             </w:r>
                             <w:r>
-                              <w:t xml:space="preserve">. Perception of Service Quality </w:t>
+                              <w:t xml:space="preserve">. </w:t>
+                            </w:r>
+                            <w:r>
+                              <w:t xml:space="preserve">Perception of Service Quality </w:t>
                             </w:r>
                             <w:sdt>
                               <w:sdtPr>
@@ -8576,7 +8653,10 @@
                         <w:fldChar w:fldCharType="end"/>
                       </w:r>
                       <w:r>
-                        <w:t xml:space="preserve">. Perception of Service Quality </w:t>
+                        <w:t xml:space="preserve">. </w:t>
+                      </w:r>
+                      <w:r>
+                        <w:t xml:space="preserve">Perception of Service Quality </w:t>
                       </w:r>
                       <w:sdt>
                         <w:sdtPr>
@@ -8790,7 +8870,49 @@
         <w:rPr>
           <w:lang w:val="en-GB"/>
         </w:rPr>
-        <w:t>On the other hand service quality has been defined as a set of non-functional attributes of contextual entities considered as relevant to the service-user interaction. Service quality could be classified as Quality of Execution (QoE) and Quality of Service (QoS) which can be measured for example with execution time, and are supported typically with Service Layer Agreements (SLAs). QoE do</w:t>
+        <w:t>On the other hand service quality has been defined as a set of non-functional attributes of contextual entities considered as relevant to the service-user interaction. Service quality could be classified as Quality of Execution (</w:t>
+      </w:r>
+      <w:proofErr w:type="spellStart"/>
+      <w:r>
+        <w:rPr>
+          <w:lang w:val="en-GB"/>
+        </w:rPr>
+        <w:t>QoE</w:t>
+      </w:r>
+      <w:proofErr w:type="spellEnd"/>
+      <w:r>
+        <w:rPr>
+          <w:lang w:val="en-GB"/>
+        </w:rPr>
+        <w:t>) and Quality of Service (</w:t>
+      </w:r>
+      <w:proofErr w:type="spellStart"/>
+      <w:r>
+        <w:rPr>
+          <w:lang w:val="en-GB"/>
+        </w:rPr>
+        <w:t>QoS</w:t>
+      </w:r>
+      <w:proofErr w:type="spellEnd"/>
+      <w:r>
+        <w:rPr>
+          <w:lang w:val="en-GB"/>
+        </w:rPr>
+        <w:t xml:space="preserve">) which can be measured for example with execution time, and are supported typically with Service Layer Agreements (SLAs). </w:t>
+      </w:r>
+      <w:proofErr w:type="spellStart"/>
+      <w:r>
+        <w:rPr>
+          <w:lang w:val="en-GB"/>
+        </w:rPr>
+        <w:t>QoE</w:t>
+      </w:r>
+      <w:proofErr w:type="spellEnd"/>
+      <w:r>
+        <w:rPr>
+          <w:lang w:val="en-GB"/>
+        </w:rPr>
+        <w:t xml:space="preserve"> do</w:t>
       </w:r>
       <w:r>
         <w:rPr>
@@ -8814,13 +8936,35 @@
         <w:rPr>
           <w:lang w:val="en-GB"/>
         </w:rPr>
-        <w:t xml:space="preserve">bility or reputation; both QoE and </w:t>
-      </w:r>
-      <w:r>
-        <w:rPr>
-          <w:lang w:val="en-GB"/>
-        </w:rPr>
-        <w:t>QoS give a perception to users.</w:t>
+        <w:t xml:space="preserve">bility or reputation; both </w:t>
+      </w:r>
+      <w:proofErr w:type="spellStart"/>
+      <w:r>
+        <w:rPr>
+          <w:lang w:val="en-GB"/>
+        </w:rPr>
+        <w:t>QoE</w:t>
+      </w:r>
+      <w:proofErr w:type="spellEnd"/>
+      <w:r>
+        <w:rPr>
+          <w:lang w:val="en-GB"/>
+        </w:rPr>
+        <w:t xml:space="preserve"> and </w:t>
+      </w:r>
+      <w:proofErr w:type="spellStart"/>
+      <w:r>
+        <w:rPr>
+          <w:lang w:val="en-GB"/>
+        </w:rPr>
+        <w:t>QoS</w:t>
+      </w:r>
+      <w:proofErr w:type="spellEnd"/>
+      <w:r>
+        <w:rPr>
+          <w:lang w:val="en-GB"/>
+        </w:rPr>
+        <w:t xml:space="preserve"> give a perception to users.</w:t>
       </w:r>
     </w:p>
     <w:p>
@@ -8839,7 +8983,21 @@
         <w:rPr>
           <w:lang w:val="en-GB"/>
         </w:rPr>
-        <w:t xml:space="preserve"> Kritikos in</w:t>
+        <w:t xml:space="preserve"> </w:t>
+      </w:r>
+      <w:proofErr w:type="spellStart"/>
+      <w:r>
+        <w:rPr>
+          <w:lang w:val="en-GB"/>
+        </w:rPr>
+        <w:t>Kritikos</w:t>
+      </w:r>
+      <w:proofErr w:type="spellEnd"/>
+      <w:r>
+        <w:rPr>
+          <w:lang w:val="en-GB"/>
+        </w:rPr>
+        <w:t xml:space="preserve"> in</w:t>
       </w:r>
       <w:r>
         <w:rPr>
@@ -8934,7 +9092,21 @@
         <w:rPr>
           <w:lang w:val="en-GB"/>
         </w:rPr>
-        <w:t>vice quality capabilities or requirements. It is worth to mention that the most common SLA components are (according to Paschke et al., 2006): contract validity period, involved parts, service definition and action guarantees. Service definitions specify the service characteristics, components and observable parameters.</w:t>
+        <w:t xml:space="preserve">vice quality capabilities or requirements. It is worth to mention that the most common SLA components are (according to </w:t>
+      </w:r>
+      <w:proofErr w:type="spellStart"/>
+      <w:r>
+        <w:rPr>
+          <w:lang w:val="en-GB"/>
+        </w:rPr>
+        <w:t>Paschke</w:t>
+      </w:r>
+      <w:proofErr w:type="spellEnd"/>
+      <w:r>
+        <w:rPr>
+          <w:lang w:val="en-GB"/>
+        </w:rPr>
+        <w:t xml:space="preserve"> et al., 2006): contract validity period, involved parts, service definition and action guarantees. Service definitions specify the service characteristics, components and observable parameters.</w:t>
       </w:r>
     </w:p>
     <w:p>
@@ -9461,7 +9633,21 @@
         <w:rPr>
           <w:lang w:val="en-GB"/>
         </w:rPr>
-        <w:t>According to the Ruyter et al. (2001) an e-service is an interactive, content-centred and internet-based customer service driven by the customer and integrated with related organ</w:t>
+        <w:t xml:space="preserve">According to the </w:t>
+      </w:r>
+      <w:proofErr w:type="spellStart"/>
+      <w:r>
+        <w:rPr>
+          <w:lang w:val="en-GB"/>
+        </w:rPr>
+        <w:t>Ruyter</w:t>
+      </w:r>
+      <w:proofErr w:type="spellEnd"/>
+      <w:r>
+        <w:rPr>
+          <w:lang w:val="en-GB"/>
+        </w:rPr>
+        <w:t xml:space="preserve"> et al. (2001) an e-service is an interactive, content-centred and internet-based customer service driven by the customer and integrated with related organ</w:t>
       </w:r>
       <w:r>
         <w:rPr>
@@ -10333,22 +10519,7 @@
                               <w:t xml:space="preserve">Figure </w:t>
                             </w:r>
                             <w:r>
-                              <w:fldChar w:fldCharType="begin"/>
-                            </w:r>
-                            <w:r>
-                              <w:instrText xml:space="preserve"> SEQ Figure \* ARABIC </w:instrText>
-                            </w:r>
-                            <w:r>
-                              <w:fldChar w:fldCharType="separate"/>
-                            </w:r>
-                            <w:r>
-                              <w:rPr>
-                                <w:noProof/>
-                              </w:rPr>
-                              <w:t>3</w:t>
-                            </w:r>
-                            <w:r>
-                              <w:fldChar w:fldCharType="end"/>
+                              <w:t>4</w:t>
                             </w:r>
                             <w:r>
                               <w:t xml:space="preserve">. ISO/IEC Family Standards, taken from </w:t>
@@ -10481,22 +10652,7 @@
                         <w:t xml:space="preserve">Figure </w:t>
                       </w:r>
                       <w:r>
-                        <w:fldChar w:fldCharType="begin"/>
-                      </w:r>
-                      <w:r>
-                        <w:instrText xml:space="preserve"> SEQ Figure \* ARABIC </w:instrText>
-                      </w:r>
-                      <w:r>
-                        <w:fldChar w:fldCharType="separate"/>
-                      </w:r>
-                      <w:r>
-                        <w:rPr>
-                          <w:noProof/>
-                        </w:rPr>
-                        <w:t>3</w:t>
-                      </w:r>
-                      <w:r>
-                        <w:fldChar w:fldCharType="end"/>
+                        <w:t>4</w:t>
                       </w:r>
                       <w:r>
                         <w:t xml:space="preserve">. ISO/IEC Family Standards, taken from </w:t>
@@ -10571,13 +10727,17 @@
         </w:rPr>
         <w:t xml:space="preserve"> (in Figure</w:t>
       </w:r>
-      <w:bookmarkStart w:id="24" w:name="_GoBack"/>
-      <w:bookmarkEnd w:id="24"/>
       <w:r>
         <w:rPr>
           <w:b/>
         </w:rPr>
-        <w:t xml:space="preserve"> 3)</w:t>
+        <w:t xml:space="preserve"> 4</w:t>
+      </w:r>
+      <w:r>
+        <w:rPr>
+          <w:b/>
+        </w:rPr>
+        <w:t>)</w:t>
       </w:r>
       <w:r>
         <w:t xml:space="preserve"> – Quality Model Division. The international standards that for this division present detailed quality models for computer systems and software products, quality in use, and data. Practical guidance on the use of the quality models is also provided</w:t>
@@ -10656,10 +10816,10 @@
         <w:t>ure</w:t>
       </w:r>
       <w:r>
-        <w:t>.</w:t>
-      </w:r>
-      <w:r>
-        <w:t xml:space="preserve"> 4) </w:t>
+        <w:t xml:space="preserve"> 5</w:t>
+      </w:r>
+      <w:r>
+        <w:t xml:space="preserve">) </w:t>
       </w:r>
       <w:sdt>
         <w:sdtPr>
@@ -10830,22 +10990,7 @@
                               <w:t xml:space="preserve">Figure </w:t>
                             </w:r>
                             <w:r>
-                              <w:fldChar w:fldCharType="begin"/>
-                            </w:r>
-                            <w:r>
-                              <w:instrText xml:space="preserve"> SEQ Figure \* ARABIC </w:instrText>
-                            </w:r>
-                            <w:r>
-                              <w:fldChar w:fldCharType="separate"/>
-                            </w:r>
-                            <w:r>
-                              <w:rPr>
-                                <w:noProof/>
-                              </w:rPr>
-                              <w:t>4</w:t>
-                            </w:r>
-                            <w:r>
-                              <w:fldChar w:fldCharType="end"/>
+                              <w:t>5</w:t>
                             </w:r>
                             <w:r>
                               <w:t xml:space="preserve">. Quality in Use model, ISO/IEC 25010:2011, taken from </w:t>
@@ -10979,22 +11124,7 @@
                         <w:t xml:space="preserve">Figure </w:t>
                       </w:r>
                       <w:r>
-                        <w:fldChar w:fldCharType="begin"/>
-                      </w:r>
-                      <w:r>
-                        <w:instrText xml:space="preserve"> SEQ Figure \* ARABIC </w:instrText>
-                      </w:r>
-                      <w:r>
-                        <w:fldChar w:fldCharType="separate"/>
-                      </w:r>
-                      <w:r>
-                        <w:rPr>
-                          <w:noProof/>
-                        </w:rPr>
-                        <w:t>4</w:t>
-                      </w:r>
-                      <w:r>
-                        <w:fldChar w:fldCharType="end"/>
+                        <w:t>5</w:t>
                       </w:r>
                       <w:r>
                         <w:t xml:space="preserve">. Quality in Use model, ISO/IEC 25010:2011, taken from </w:t>
@@ -11128,7 +11258,10 @@
         <w:t>ure</w:t>
       </w:r>
       <w:r>
-        <w:t xml:space="preserve"> 5) </w:t>
+        <w:t xml:space="preserve"> 6</w:t>
+      </w:r>
+      <w:r>
+        <w:t xml:space="preserve">) </w:t>
       </w:r>
       <w:sdt>
         <w:sdtPr>
@@ -11298,22 +11431,7 @@
                               <w:t xml:space="preserve">Figure </w:t>
                             </w:r>
                             <w:r>
-                              <w:fldChar w:fldCharType="begin"/>
-                            </w:r>
-                            <w:r>
-                              <w:instrText xml:space="preserve"> SEQ Figure \* ARABIC </w:instrText>
-                            </w:r>
-                            <w:r>
-                              <w:fldChar w:fldCharType="separate"/>
-                            </w:r>
-                            <w:r>
-                              <w:rPr>
-                                <w:noProof/>
-                              </w:rPr>
-                              <w:t>5</w:t>
-                            </w:r>
-                            <w:r>
-                              <w:fldChar w:fldCharType="end"/>
+                              <w:t>6</w:t>
                             </w:r>
                             <w:r>
                               <w:t xml:space="preserve">. Product Quality, ISO/IEC 25010;2011, taken from </w:t>
@@ -11447,22 +11565,7 @@
                         <w:t xml:space="preserve">Figure </w:t>
                       </w:r>
                       <w:r>
-                        <w:fldChar w:fldCharType="begin"/>
-                      </w:r>
-                      <w:r>
-                        <w:instrText xml:space="preserve"> SEQ Figure \* ARABIC </w:instrText>
-                      </w:r>
-                      <w:r>
-                        <w:fldChar w:fldCharType="separate"/>
-                      </w:r>
-                      <w:r>
-                        <w:rPr>
-                          <w:noProof/>
-                        </w:rPr>
-                        <w:t>5</w:t>
-                      </w:r>
-                      <w:r>
-                        <w:fldChar w:fldCharType="end"/>
+                        <w:t>6</w:t>
                       </w:r>
                       <w:r>
                         <w:t xml:space="preserve">. Product Quality, ISO/IEC 25010;2011, taken from </w:t>
@@ -11585,7 +11688,7 @@
       <w:pPr>
         <w:pStyle w:val="Heading2"/>
       </w:pPr>
-      <w:bookmarkStart w:id="25" w:name="_Toc332882807"/>
+      <w:bookmarkStart w:id="24" w:name="_Toc332882807"/>
       <w:r>
         <w:t>E</w:t>
       </w:r>
@@ -11598,7 +11701,7 @@
       <w:r>
         <w:t xml:space="preserve"> (e-SQ)</w:t>
       </w:r>
-      <w:bookmarkEnd w:id="25"/>
+      <w:bookmarkEnd w:id="24"/>
     </w:p>
     <w:p>
       <w:r>
@@ -13328,6 +13431,7 @@
                                       <w:lang w:val="en-US" w:eastAsia="en-US"/>
                                     </w:rPr>
                                   </w:pPr>
+                                  <w:proofErr w:type="spellStart"/>
                                   <w:r>
                                     <w:rPr>
                                       <w:rFonts w:eastAsia="Times New Roman" w:cs="Times New Roman"/>
@@ -13338,6 +13442,7 @@
                                     </w:rPr>
                                     <w:t>WebQual</w:t>
                                   </w:r>
+                                  <w:proofErr w:type="spellEnd"/>
                                 </w:p>
                               </w:tc>
                               <w:tc>
@@ -14192,6 +14297,7 @@
                                       <w:lang w:val="en-US" w:eastAsia="en-US"/>
                                     </w:rPr>
                                   </w:pPr>
+                                  <w:proofErr w:type="spellStart"/>
                                   <w:r>
                                     <w:rPr>
                                       <w:rFonts w:eastAsia="Times New Roman" w:cs="Times New Roman"/>
@@ -14200,7 +14306,18 @@
                                       <w:szCs w:val="22"/>
                                       <w:lang w:val="en-US" w:eastAsia="en-US"/>
                                     </w:rPr>
-                                    <w:t>WebQual 4</w:t>
+                                    <w:t>WebQual</w:t>
+                                  </w:r>
+                                  <w:proofErr w:type="spellEnd"/>
+                                  <w:r>
+                                    <w:rPr>
+                                      <w:rFonts w:eastAsia="Times New Roman" w:cs="Times New Roman"/>
+                                      <w:color w:val="000000"/>
+                                      <w:sz w:val="22"/>
+                                      <w:szCs w:val="22"/>
+                                      <w:lang w:val="en-US" w:eastAsia="en-US"/>
+                                    </w:rPr>
+                                    <w:t xml:space="preserve"> 4</w:t>
                                   </w:r>
                                 </w:p>
                               </w:tc>
@@ -14482,6 +14599,7 @@
                                       <w:lang w:val="en-US" w:eastAsia="en-US"/>
                                     </w:rPr>
                                   </w:pPr>
+                                  <w:proofErr w:type="gramStart"/>
                                   <w:r>
                                     <w:rPr>
                                       <w:rFonts w:eastAsia="Times New Roman" w:cs="Times New Roman"/>
@@ -14490,8 +14608,31 @@
                                       <w:szCs w:val="22"/>
                                       <w:lang w:val="en-US" w:eastAsia="en-US"/>
                                     </w:rPr>
-                                    <w:t>e-TailQ</w:t>
+                                    <w:t>e</w:t>
                                   </w:r>
+                                  <w:proofErr w:type="gramEnd"/>
+                                  <w:r>
+                                    <w:rPr>
+                                      <w:rFonts w:eastAsia="Times New Roman" w:cs="Times New Roman"/>
+                                      <w:color w:val="000000"/>
+                                      <w:sz w:val="22"/>
+                                      <w:szCs w:val="22"/>
+                                      <w:lang w:val="en-US" w:eastAsia="en-US"/>
+                                    </w:rPr>
+                                    <w:t>-</w:t>
+                                  </w:r>
+                                  <w:proofErr w:type="spellStart"/>
+                                  <w:r>
+                                    <w:rPr>
+                                      <w:rFonts w:eastAsia="Times New Roman" w:cs="Times New Roman"/>
+                                      <w:color w:val="000000"/>
+                                      <w:sz w:val="22"/>
+                                      <w:szCs w:val="22"/>
+                                      <w:lang w:val="en-US" w:eastAsia="en-US"/>
+                                    </w:rPr>
+                                    <w:t>TailQ</w:t>
+                                  </w:r>
+                                  <w:proofErr w:type="spellEnd"/>
                                 </w:p>
                               </w:tc>
                               <w:tc>
@@ -15062,6 +15203,7 @@
                                       <w:lang w:val="en-US" w:eastAsia="en-US"/>
                                     </w:rPr>
                                   </w:pPr>
+                                  <w:proofErr w:type="spellStart"/>
                                   <w:r>
                                     <w:rPr>
                                       <w:rFonts w:eastAsia="Times New Roman" w:cs="Times New Roman"/>
@@ -15072,6 +15214,7 @@
                                     </w:rPr>
                                     <w:t>NetQual</w:t>
                                   </w:r>
+                                  <w:proofErr w:type="spellEnd"/>
                                 </w:p>
                               </w:tc>
                               <w:tc>
@@ -15098,7 +15241,7 @@
                                       <w:lang w:val="en-US" w:eastAsia="en-US"/>
                                     </w:rPr>
                                   </w:pPr>
-                                  <w:bookmarkStart w:id="26" w:name="RANGE!C16"/>
+                                  <w:bookmarkStart w:id="25" w:name="RANGE!C16"/>
                                   <w:r>
                                     <w:rPr>
                                       <w:rFonts w:eastAsia="Times New Roman" w:cs="Times New Roman"/>
@@ -15109,7 +15252,7 @@
                                     </w:rPr>
                                     <w:t>1. Information</w:t>
                                   </w:r>
-                                  <w:bookmarkEnd w:id="26"/>
+                                  <w:bookmarkEnd w:id="25"/>
                                 </w:p>
                               </w:tc>
                               <w:tc>
@@ -16040,6 +16183,7 @@
                                 <w:lang w:val="en-US" w:eastAsia="en-US"/>
                               </w:rPr>
                             </w:pPr>
+                            <w:proofErr w:type="spellStart"/>
                             <w:r>
                               <w:rPr>
                                 <w:rFonts w:eastAsia="Times New Roman" w:cs="Times New Roman"/>
@@ -16050,6 +16194,7 @@
                               </w:rPr>
                               <w:t>WebQual</w:t>
                             </w:r>
+                            <w:proofErr w:type="spellEnd"/>
                           </w:p>
                         </w:tc>
                         <w:tc>
@@ -16904,6 +17049,7 @@
                                 <w:lang w:val="en-US" w:eastAsia="en-US"/>
                               </w:rPr>
                             </w:pPr>
+                            <w:proofErr w:type="spellStart"/>
                             <w:r>
                               <w:rPr>
                                 <w:rFonts w:eastAsia="Times New Roman" w:cs="Times New Roman"/>
@@ -16912,7 +17058,18 @@
                                 <w:szCs w:val="22"/>
                                 <w:lang w:val="en-US" w:eastAsia="en-US"/>
                               </w:rPr>
-                              <w:t>WebQual 4</w:t>
+                              <w:t>WebQual</w:t>
+                            </w:r>
+                            <w:proofErr w:type="spellEnd"/>
+                            <w:r>
+                              <w:rPr>
+                                <w:rFonts w:eastAsia="Times New Roman" w:cs="Times New Roman"/>
+                                <w:color w:val="000000"/>
+                                <w:sz w:val="22"/>
+                                <w:szCs w:val="22"/>
+                                <w:lang w:val="en-US" w:eastAsia="en-US"/>
+                              </w:rPr>
+                              <w:t xml:space="preserve"> 4</w:t>
                             </w:r>
                           </w:p>
                         </w:tc>
@@ -17194,6 +17351,7 @@
                                 <w:lang w:val="en-US" w:eastAsia="en-US"/>
                               </w:rPr>
                             </w:pPr>
+                            <w:proofErr w:type="gramStart"/>
                             <w:r>
                               <w:rPr>
                                 <w:rFonts w:eastAsia="Times New Roman" w:cs="Times New Roman"/>
@@ -17202,8 +17360,31 @@
                                 <w:szCs w:val="22"/>
                                 <w:lang w:val="en-US" w:eastAsia="en-US"/>
                               </w:rPr>
-                              <w:t>e-TailQ</w:t>
+                              <w:t>e</w:t>
                             </w:r>
+                            <w:proofErr w:type="gramEnd"/>
+                            <w:r>
+                              <w:rPr>
+                                <w:rFonts w:eastAsia="Times New Roman" w:cs="Times New Roman"/>
+                                <w:color w:val="000000"/>
+                                <w:sz w:val="22"/>
+                                <w:szCs w:val="22"/>
+                                <w:lang w:val="en-US" w:eastAsia="en-US"/>
+                              </w:rPr>
+                              <w:t>-</w:t>
+                            </w:r>
+                            <w:proofErr w:type="spellStart"/>
+                            <w:r>
+                              <w:rPr>
+                                <w:rFonts w:eastAsia="Times New Roman" w:cs="Times New Roman"/>
+                                <w:color w:val="000000"/>
+                                <w:sz w:val="22"/>
+                                <w:szCs w:val="22"/>
+                                <w:lang w:val="en-US" w:eastAsia="en-US"/>
+                              </w:rPr>
+                              <w:t>TailQ</w:t>
+                            </w:r>
+                            <w:proofErr w:type="spellEnd"/>
                           </w:p>
                         </w:tc>
                         <w:tc>
@@ -17774,6 +17955,7 @@
                                 <w:lang w:val="en-US" w:eastAsia="en-US"/>
                               </w:rPr>
                             </w:pPr>
+                            <w:proofErr w:type="spellStart"/>
                             <w:r>
                               <w:rPr>
                                 <w:rFonts w:eastAsia="Times New Roman" w:cs="Times New Roman"/>
@@ -17784,6 +17966,7 @@
                               </w:rPr>
                               <w:t>NetQual</w:t>
                             </w:r>
+                            <w:proofErr w:type="spellEnd"/>
                           </w:p>
                         </w:tc>
                         <w:tc>
@@ -17810,7 +17993,7 @@
                                 <w:lang w:val="en-US" w:eastAsia="en-US"/>
                               </w:rPr>
                             </w:pPr>
-                            <w:bookmarkStart w:id="27" w:name="RANGE!C16"/>
+                            <w:bookmarkStart w:id="26" w:name="RANGE!C16"/>
                             <w:r>
                               <w:rPr>
                                 <w:rFonts w:eastAsia="Times New Roman" w:cs="Times New Roman"/>
@@ -17821,7 +18004,7 @@
                               </w:rPr>
                               <w:t>1. Information</w:t>
                             </w:r>
-                            <w:bookmarkEnd w:id="27"/>
+                            <w:bookmarkEnd w:id="26"/>
                           </w:p>
                         </w:tc>
                         <w:tc>
@@ -18808,11 +18991,11 @@
       <w:pPr>
         <w:pStyle w:val="Heading2"/>
       </w:pPr>
-      <w:bookmarkStart w:id="28" w:name="_Toc332882808"/>
+      <w:bookmarkStart w:id="27" w:name="_Toc332882808"/>
       <w:r>
         <w:t>IT-Services</w:t>
       </w:r>
-      <w:bookmarkEnd w:id="28"/>
+      <w:bookmarkEnd w:id="27"/>
     </w:p>
     <w:p>
       <w:pPr>
@@ -19392,7 +19575,49 @@
         <w:rPr>
           <w:lang w:val="en-GB"/>
         </w:rPr>
-        <w:t xml:space="preserve"> improvement (Chesbrough and Spohrer 2006; Ostrom et al. 2010; Rush 2004)</w:t>
+        <w:t xml:space="preserve"> improvement (</w:t>
+      </w:r>
+      <w:proofErr w:type="spellStart"/>
+      <w:r>
+        <w:rPr>
+          <w:lang w:val="en-GB"/>
+        </w:rPr>
+        <w:t>Chesbrough</w:t>
+      </w:r>
+      <w:proofErr w:type="spellEnd"/>
+      <w:r>
+        <w:rPr>
+          <w:lang w:val="en-GB"/>
+        </w:rPr>
+        <w:t xml:space="preserve"> and </w:t>
+      </w:r>
+      <w:proofErr w:type="spellStart"/>
+      <w:r>
+        <w:rPr>
+          <w:lang w:val="en-GB"/>
+        </w:rPr>
+        <w:t>Spohrer</w:t>
+      </w:r>
+      <w:proofErr w:type="spellEnd"/>
+      <w:r>
+        <w:rPr>
+          <w:lang w:val="en-GB"/>
+        </w:rPr>
+        <w:t xml:space="preserve"> 2006; </w:t>
+      </w:r>
+      <w:proofErr w:type="spellStart"/>
+      <w:r>
+        <w:rPr>
+          <w:lang w:val="en-GB"/>
+        </w:rPr>
+        <w:t>Ostrom</w:t>
+      </w:r>
+      <w:proofErr w:type="spellEnd"/>
+      <w:r>
+        <w:rPr>
+          <w:lang w:val="en-GB"/>
+        </w:rPr>
+        <w:t xml:space="preserve"> et al. 2010; Rush 2004)</w:t>
       </w:r>
       <w:r>
         <w:rPr>
@@ -19405,14 +19630,14 @@
       <w:pPr>
         <w:pStyle w:val="Heading2"/>
       </w:pPr>
-      <w:bookmarkStart w:id="29" w:name="_Toc332882809"/>
+      <w:bookmarkStart w:id="28" w:name="_Toc332882809"/>
       <w:r>
         <w:t>E</w:t>
       </w:r>
       <w:r>
         <w:t>-commerce</w:t>
       </w:r>
-      <w:bookmarkEnd w:id="29"/>
+      <w:bookmarkEnd w:id="28"/>
     </w:p>
     <w:p>
       <w:pPr>
@@ -20709,7 +20934,7 @@
       <w:pPr>
         <w:pStyle w:val="Heading2"/>
       </w:pPr>
-      <w:bookmarkStart w:id="30" w:name="_Toc332882810"/>
+      <w:bookmarkStart w:id="29" w:name="_Toc332882810"/>
       <w:r>
         <w:lastRenderedPageBreak/>
         <w:t>E</w:t>
@@ -20717,7 +20942,7 @@
       <w:r>
         <w:t>-government</w:t>
       </w:r>
-      <w:bookmarkEnd w:id="30"/>
+      <w:bookmarkEnd w:id="29"/>
     </w:p>
     <w:p>
       <w:r>
@@ -21912,14 +22137,14 @@
       <w:pPr>
         <w:pStyle w:val="Heading2"/>
       </w:pPr>
-      <w:bookmarkStart w:id="31" w:name="_Toc332882811"/>
+      <w:bookmarkStart w:id="30" w:name="_Toc332882811"/>
       <w:r>
         <w:t>E</w:t>
       </w:r>
       <w:r>
         <w:t>-infrastructure</w:t>
       </w:r>
-      <w:bookmarkEnd w:id="31"/>
+      <w:bookmarkEnd w:id="30"/>
     </w:p>
     <w:p>
       <w:r>
@@ -22265,7 +22490,7 @@
       <w:pPr>
         <w:pStyle w:val="Heading2"/>
       </w:pPr>
-      <w:bookmarkStart w:id="32" w:name="_Toc332882812"/>
+      <w:bookmarkStart w:id="31" w:name="_Toc332882812"/>
       <w:r>
         <w:t>E</w:t>
       </w:r>
@@ -22278,7 +22503,7 @@
       <w:r>
         <w:t xml:space="preserve"> Providers</w:t>
       </w:r>
-      <w:bookmarkEnd w:id="32"/>
+      <w:bookmarkEnd w:id="31"/>
     </w:p>
     <w:p>
       <w:pPr>
@@ -22972,11 +23197,11 @@
       <w:pPr>
         <w:pStyle w:val="Heading2"/>
       </w:pPr>
-      <w:bookmarkStart w:id="33" w:name="_Toc332882813"/>
+      <w:bookmarkStart w:id="32" w:name="_Toc332882813"/>
       <w:r>
         <w:t>Online environment vs. Traditional business</w:t>
       </w:r>
-      <w:bookmarkEnd w:id="33"/>
+      <w:bookmarkEnd w:id="32"/>
     </w:p>
     <w:p>
       <w:r>
@@ -23242,14 +23467,14 @@
       <w:pPr>
         <w:pStyle w:val="Heading2"/>
       </w:pPr>
-      <w:bookmarkStart w:id="34" w:name="_Toc332882814"/>
+      <w:bookmarkStart w:id="33" w:name="_Toc332882814"/>
       <w:r>
         <w:t>Chapter</w:t>
       </w:r>
       <w:r>
         <w:t xml:space="preserve"> summary</w:t>
       </w:r>
-      <w:bookmarkEnd w:id="34"/>
+      <w:bookmarkEnd w:id="33"/>
     </w:p>
     <w:p>
       <w:r>
@@ -23796,7 +24021,7 @@
       <w:pPr>
         <w:pStyle w:val="Heading1"/>
       </w:pPr>
-      <w:bookmarkStart w:id="35" w:name="_Toc332882815"/>
+      <w:bookmarkStart w:id="34" w:name="_Toc332882815"/>
       <w:r>
         <w:lastRenderedPageBreak/>
         <w:t xml:space="preserve">The </w:t>
@@ -23807,7 +24032,7 @@
       <w:r>
         <w:t xml:space="preserve"> and four dimensions</w:t>
       </w:r>
-      <w:bookmarkEnd w:id="35"/>
+      <w:bookmarkEnd w:id="34"/>
     </w:p>
     <w:p>
       <w:r>
@@ -23881,7 +24106,7 @@
       <w:pPr>
         <w:pStyle w:val="Heading2"/>
       </w:pPr>
-      <w:bookmarkStart w:id="36" w:name="_Toc332882816"/>
+      <w:bookmarkStart w:id="35" w:name="_Toc332882816"/>
       <w:r>
         <w:t>Four dimensions for e-service</w:t>
       </w:r>
@@ -23891,7 +24116,7 @@
       <w:r>
         <w:t xml:space="preserve"> (AUES)</w:t>
       </w:r>
-      <w:bookmarkEnd w:id="36"/>
+      <w:bookmarkEnd w:id="35"/>
     </w:p>
     <w:p>
       <w:r>
@@ -24061,7 +24286,10 @@
         <w:t>Security, shown in Figure</w:t>
       </w:r>
       <w:r>
-        <w:t xml:space="preserve"> 2</w:t>
+        <w:t xml:space="preserve"> </w:t>
+      </w:r>
+      <w:r>
+        <w:t>8</w:t>
       </w:r>
       <w:r>
         <w:t>.</w:t>
@@ -24192,22 +24420,7 @@
                               <w:t xml:space="preserve">Figure </w:t>
                             </w:r>
                             <w:r>
-                              <w:fldChar w:fldCharType="begin"/>
-                            </w:r>
-                            <w:r>
-                              <w:instrText xml:space="preserve"> SEQ Figure \* ARABIC </w:instrText>
-                            </w:r>
-                            <w:r>
-                              <w:fldChar w:fldCharType="separate"/>
-                            </w:r>
-                            <w:r>
-                              <w:rPr>
-                                <w:noProof/>
-                              </w:rPr>
-                              <w:t>2</w:t>
-                            </w:r>
-                            <w:r>
-                              <w:fldChar w:fldCharType="end"/>
+                              <w:t>8</w:t>
                             </w:r>
                             <w:r>
                               <w:t>. Four Quality dimensions for e-services</w:t>
@@ -24306,22 +24519,7 @@
                         <w:t xml:space="preserve">Figure </w:t>
                       </w:r>
                       <w:r>
-                        <w:fldChar w:fldCharType="begin"/>
-                      </w:r>
-                      <w:r>
-                        <w:instrText xml:space="preserve"> SEQ Figure \* ARABIC </w:instrText>
-                      </w:r>
-                      <w:r>
-                        <w:fldChar w:fldCharType="separate"/>
-                      </w:r>
-                      <w:r>
-                        <w:rPr>
-                          <w:noProof/>
-                        </w:rPr>
-                        <w:t>2</w:t>
-                      </w:r>
-                      <w:r>
-                        <w:fldChar w:fldCharType="end"/>
+                        <w:t>8</w:t>
                       </w:r>
                       <w:r>
                         <w:t>. Four Quality dimensions for e-services</w:t>
@@ -24347,13 +24545,31 @@
         <w:t xml:space="preserve">AUES dimensions </w:t>
       </w:r>
       <w:r>
-        <w:t xml:space="preserve">consider as basis </w:t>
+        <w:t>consider</w:t>
+      </w:r>
+      <w:r>
+        <w:t>ed</w:t>
+      </w:r>
+      <w:r>
+        <w:t xml:space="preserve"> as basis </w:t>
       </w:r>
       <w:r>
         <w:t xml:space="preserve">its relevance on </w:t>
       </w:r>
       <w:r>
-        <w:t>e-SQ instruments (Table 3) and e-SQ approaches (Table 4), as described in Chapter 2, Part 6 (e-SQ).</w:t>
+        <w:t xml:space="preserve">e-SQ instruments (Table </w:t>
+      </w:r>
+      <w:r>
+        <w:t>2</w:t>
+      </w:r>
+      <w:r>
+        <w:t xml:space="preserve">) and e-SQ approaches (Table </w:t>
+      </w:r>
+      <w:r>
+        <w:t>3</w:t>
+      </w:r>
+      <w:r>
+        <w:t>), as described in Chapter 2, Part 6 (e-SQ).</w:t>
       </w:r>
     </w:p>
     <w:p>
@@ -24421,22 +24637,7 @@
                               <w:t xml:space="preserve">Table </w:t>
                             </w:r>
                             <w:r>
-                              <w:fldChar w:fldCharType="begin"/>
-                            </w:r>
-                            <w:r>
-                              <w:instrText xml:space="preserve"> SEQ Table \* ARABIC </w:instrText>
-                            </w:r>
-                            <w:r>
-                              <w:fldChar w:fldCharType="separate"/>
-                            </w:r>
-                            <w:r>
-                              <w:rPr>
-                                <w:noProof/>
-                              </w:rPr>
-                              <w:t>3</w:t>
-                            </w:r>
-                            <w:r>
-                              <w:fldChar w:fldCharType="end"/>
+                              <w:t>2</w:t>
                             </w:r>
                             <w:r>
                               <w:t>. Attributes within e-SQ instruments for AUES dimensions</w:t>
@@ -24520,22 +24721,7 @@
                         <w:t xml:space="preserve">Table </w:t>
                       </w:r>
                       <w:r>
-                        <w:fldChar w:fldCharType="begin"/>
-                      </w:r>
-                      <w:r>
-                        <w:instrText xml:space="preserve"> SEQ Table \* ARABIC </w:instrText>
-                      </w:r>
-                      <w:r>
-                        <w:fldChar w:fldCharType="separate"/>
-                      </w:r>
-                      <w:r>
-                        <w:rPr>
-                          <w:noProof/>
-                        </w:rPr>
-                        <w:t>3</w:t>
-                      </w:r>
-                      <w:r>
-                        <w:fldChar w:fldCharType="end"/>
+                        <w:t>2</w:t>
                       </w:r>
                       <w:r>
                         <w:t>. Attributes within e-SQ instruments for AUES dimensions</w:t>
@@ -24602,13 +24788,31 @@
     </w:p>
     <w:p>
       <w:r>
-        <w:t>As shown on Table 3, Accessibility dimension was not considered on any of e-SQ considered instruments, however, it was considered by different</w:t>
+        <w:t xml:space="preserve">As shown on Table </w:t>
+      </w:r>
+      <w:r>
+        <w:t>2</w:t>
+      </w:r>
+      <w:r>
+        <w:t xml:space="preserve">, Accessibility dimension was not considered on any of </w:t>
+      </w:r>
+      <w:r>
+        <w:t xml:space="preserve">the </w:t>
+      </w:r>
+      <w:r>
+        <w:t>e-SQ instruments, however, it was considered by different</w:t>
       </w:r>
       <w:r>
         <w:t xml:space="preserve"> studies by different</w:t>
       </w:r>
       <w:r>
-        <w:t xml:space="preserve"> authors in 2001, 2003, and 2005 as depicted in Table 4.</w:t>
+        <w:t xml:space="preserve"> authors in 2001, 2003,</w:t>
+      </w:r>
+      <w:r>
+        <w:t xml:space="preserve"> and 2005 as depicted in Table 3</w:t>
+      </w:r>
+      <w:r>
+        <w:t>.</w:t>
       </w:r>
     </w:p>
     <w:p>
@@ -24673,22 +24877,7 @@
                               <w:t xml:space="preserve">Table </w:t>
                             </w:r>
                             <w:r>
-                              <w:fldChar w:fldCharType="begin"/>
-                            </w:r>
-                            <w:r>
-                              <w:instrText xml:space="preserve"> SEQ Table \* ARABIC </w:instrText>
-                            </w:r>
-                            <w:r>
-                              <w:fldChar w:fldCharType="separate"/>
-                            </w:r>
-                            <w:r>
-                              <w:rPr>
-                                <w:noProof/>
-                              </w:rPr>
-                              <w:t>4</w:t>
-                            </w:r>
-                            <w:r>
-                              <w:fldChar w:fldCharType="end"/>
+                              <w:t>3</w:t>
                             </w:r>
                             <w:r>
                               <w:t>. Attributes within different approaches for AUES dimensions</w:t>
@@ -24775,22 +24964,7 @@
                         <w:t xml:space="preserve">Table </w:t>
                       </w:r>
                       <w:r>
-                        <w:fldChar w:fldCharType="begin"/>
-                      </w:r>
-                      <w:r>
-                        <w:instrText xml:space="preserve"> SEQ Table \* ARABIC </w:instrText>
-                      </w:r>
-                      <w:r>
-                        <w:fldChar w:fldCharType="separate"/>
-                      </w:r>
-                      <w:r>
-                        <w:rPr>
-                          <w:noProof/>
-                        </w:rPr>
-                        <w:t>4</w:t>
-                      </w:r>
-                      <w:r>
-                        <w:fldChar w:fldCharType="end"/>
+                        <w:t>3</w:t>
                       </w:r>
                       <w:r>
                         <w:t>. Attributes within different approaches for AUES dimensions</w:t>
@@ -24876,14 +25050,14 @@
       <w:pPr>
         <w:pStyle w:val="Heading3"/>
       </w:pPr>
-      <w:bookmarkStart w:id="37" w:name="_Toc332882817"/>
+      <w:bookmarkStart w:id="36" w:name="_Toc332882817"/>
       <w:r>
         <w:t>Accessibility</w:t>
       </w:r>
       <w:r>
         <w:t xml:space="preserve"> dimension</w:t>
       </w:r>
-      <w:bookmarkEnd w:id="37"/>
+      <w:bookmarkEnd w:id="36"/>
     </w:p>
     <w:p>
       <w:r>
@@ -24963,7 +25137,7 @@
           <w:numId w:val="38"/>
         </w:numPr>
       </w:pPr>
-      <w:bookmarkStart w:id="38" w:name="_Toc332882818"/>
+      <w:bookmarkStart w:id="37" w:name="_Toc332882818"/>
       <w:r>
         <w:lastRenderedPageBreak/>
         <w:t>Usability</w:t>
@@ -24971,7 +25145,7 @@
       <w:r>
         <w:t xml:space="preserve"> dimension</w:t>
       </w:r>
-      <w:bookmarkEnd w:id="38"/>
+      <w:bookmarkEnd w:id="37"/>
     </w:p>
     <w:p>
       <w:r>
@@ -25055,14 +25229,14 @@
       <w:pPr>
         <w:pStyle w:val="Heading3"/>
       </w:pPr>
-      <w:bookmarkStart w:id="39" w:name="_Toc332882819"/>
+      <w:bookmarkStart w:id="38" w:name="_Toc332882819"/>
       <w:r>
         <w:t>Efficiency</w:t>
       </w:r>
       <w:r>
         <w:t xml:space="preserve"> dimension</w:t>
       </w:r>
-      <w:bookmarkEnd w:id="39"/>
+      <w:bookmarkEnd w:id="38"/>
     </w:p>
     <w:p>
       <w:r>
@@ -25200,14 +25374,14 @@
       <w:pPr>
         <w:pStyle w:val="Heading3"/>
       </w:pPr>
-      <w:bookmarkStart w:id="40" w:name="_Toc332882820"/>
+      <w:bookmarkStart w:id="39" w:name="_Toc332882820"/>
       <w:r>
         <w:t>Security</w:t>
       </w:r>
       <w:r>
         <w:t xml:space="preserve"> dimension</w:t>
       </w:r>
-      <w:bookmarkEnd w:id="40"/>
+      <w:bookmarkEnd w:id="39"/>
     </w:p>
     <w:p>
       <w:r>
@@ -25613,7 +25787,7 @@
       <w:pPr>
         <w:pStyle w:val="Heading1"/>
       </w:pPr>
-      <w:bookmarkStart w:id="41" w:name="_Toc332882822"/>
+      <w:bookmarkStart w:id="40" w:name="_Toc332882822"/>
       <w:r>
         <w:lastRenderedPageBreak/>
         <w:t>Conceptual model for understanding e-services qualit</w:t>
@@ -25624,7 +25798,7 @@
       <w:r>
         <w:t>tive characteristics</w:t>
       </w:r>
-      <w:bookmarkEnd w:id="41"/>
+      <w:bookmarkEnd w:id="40"/>
     </w:p>
     <w:p>
       <w:r>
@@ -25860,7 +26034,7 @@
       <w:pPr>
         <w:pStyle w:val="Heading2"/>
       </w:pPr>
-      <w:bookmarkStart w:id="42" w:name="_Toc332882823"/>
+      <w:bookmarkStart w:id="41" w:name="_Toc332882823"/>
       <w:r>
         <w:t xml:space="preserve">Quality in </w:t>
       </w:r>
@@ -25870,7 +26044,7 @@
       <w:r>
         <w:t>se model for e-services</w:t>
       </w:r>
-      <w:bookmarkEnd w:id="42"/>
+      <w:bookmarkEnd w:id="41"/>
     </w:p>
     <w:p>
       <w:r>
@@ -26089,7 +26263,7 @@
         <w:t xml:space="preserve">igure </w:t>
       </w:r>
       <w:r>
-        <w:t>2</w:t>
+        <w:t>10</w:t>
       </w:r>
       <w:r>
         <w:t>.</w:t>
@@ -26219,25 +26393,10 @@
                               <w:jc w:val="both"/>
                             </w:pPr>
                             <w:r>
-                              <w:t xml:space="preserve">Figure </w:t>
+                              <w:t>Figure</w:t>
                             </w:r>
                             <w:r>
-                              <w:fldChar w:fldCharType="begin"/>
-                            </w:r>
-                            <w:r>
-                              <w:instrText xml:space="preserve"> SEQ Figure \* ARABIC </w:instrText>
-                            </w:r>
-                            <w:r>
-                              <w:fldChar w:fldCharType="separate"/>
-                            </w:r>
-                            <w:r>
-                              <w:rPr>
-                                <w:noProof/>
-                              </w:rPr>
-                              <w:t>2</w:t>
-                            </w:r>
-                            <w:r>
-                              <w:fldChar w:fldCharType="end"/>
+                              <w:t xml:space="preserve"> 10</w:t>
                             </w:r>
                             <w:r>
                               <w:t>. E-Service model for Quality in use</w:t>
@@ -26328,25 +26487,10 @@
                         <w:jc w:val="both"/>
                       </w:pPr>
                       <w:r>
-                        <w:t xml:space="preserve">Figure </w:t>
+                        <w:t>Figure</w:t>
                       </w:r>
                       <w:r>
-                        <w:fldChar w:fldCharType="begin"/>
-                      </w:r>
-                      <w:r>
-                        <w:instrText xml:space="preserve"> SEQ Figure \* ARABIC </w:instrText>
-                      </w:r>
-                      <w:r>
-                        <w:fldChar w:fldCharType="separate"/>
-                      </w:r>
-                      <w:r>
-                        <w:rPr>
-                          <w:noProof/>
-                        </w:rPr>
-                        <w:t>2</w:t>
-                      </w:r>
-                      <w:r>
-                        <w:fldChar w:fldCharType="end"/>
+                        <w:t xml:space="preserve"> 10</w:t>
                       </w:r>
                       <w:r>
                         <w:t>. E-Service model for Quality in use</w:t>
@@ -26455,11 +26599,11 @@
       <w:pPr>
         <w:pStyle w:val="Heading2"/>
       </w:pPr>
-      <w:bookmarkStart w:id="43" w:name="_Toc332882824"/>
+      <w:bookmarkStart w:id="42" w:name="_Toc332882824"/>
       <w:r>
         <w:t>Product quality model for e-services</w:t>
       </w:r>
-      <w:bookmarkEnd w:id="43"/>
+      <w:bookmarkEnd w:id="42"/>
     </w:p>
     <w:p>
       <w:r>
@@ -26571,7 +26715,13 @@
         <w:t>on</w:t>
       </w:r>
       <w:r>
-        <w:t xml:space="preserve"> this thesis work are: Compatibility, Funcionality, and Reliability, depicted in Figure 3.</w:t>
+        <w:t xml:space="preserve"> this thesis work are: Compatibility, Funcionality, and R</w:t>
+      </w:r>
+      <w:r>
+        <w:t xml:space="preserve">eliability, depicted in Figure </w:t>
+      </w:r>
+      <w:r>
+        <w:t>.</w:t>
       </w:r>
     </w:p>
     <w:p>
@@ -26688,25 +26838,10 @@
                               <w:pStyle w:val="Caption"/>
                             </w:pPr>
                             <w:r>
-                              <w:t xml:space="preserve">Figure </w:t>
+                              <w:t>Figure</w:t>
                             </w:r>
                             <w:r>
-                              <w:fldChar w:fldCharType="begin"/>
-                            </w:r>
-                            <w:r>
-                              <w:instrText xml:space="preserve"> SEQ Figure \* ARABIC </w:instrText>
-                            </w:r>
-                            <w:r>
-                              <w:fldChar w:fldCharType="separate"/>
-                            </w:r>
-                            <w:r>
-                              <w:rPr>
-                                <w:noProof/>
-                              </w:rPr>
-                              <w:t>3</w:t>
-                            </w:r>
-                            <w:r>
-                              <w:fldChar w:fldCharType="end"/>
+                              <w:t xml:space="preserve"> 11</w:t>
                             </w:r>
                             <w:r>
                               <w:t>. E-Service Product Quality Model</w:t>
@@ -26794,25 +26929,10 @@
                         <w:pStyle w:val="Caption"/>
                       </w:pPr>
                       <w:r>
-                        <w:t xml:space="preserve">Figure </w:t>
+                        <w:t>Figure</w:t>
                       </w:r>
                       <w:r>
-                        <w:fldChar w:fldCharType="begin"/>
-                      </w:r>
-                      <w:r>
-                        <w:instrText xml:space="preserve"> SEQ Figure \* ARABIC </w:instrText>
-                      </w:r>
-                      <w:r>
-                        <w:fldChar w:fldCharType="separate"/>
-                      </w:r>
-                      <w:r>
-                        <w:rPr>
-                          <w:noProof/>
-                        </w:rPr>
-                        <w:t>3</w:t>
-                      </w:r>
-                      <w:r>
-                        <w:fldChar w:fldCharType="end"/>
+                        <w:t xml:space="preserve"> 11</w:t>
                       </w:r>
                       <w:r>
                         <w:t>. E-Service Product Quality Model</w:t>
@@ -27048,7 +27168,7 @@
       <w:pPr>
         <w:pStyle w:val="Heading2"/>
       </w:pPr>
-      <w:bookmarkStart w:id="44" w:name="_Toc332882825"/>
+      <w:bookmarkStart w:id="43" w:name="_Toc332882825"/>
       <w:r>
         <w:t>Quality in use model</w:t>
       </w:r>
@@ -27061,7 +27181,7 @@
       <w:r>
         <w:t xml:space="preserve"> dimensions</w:t>
       </w:r>
-      <w:bookmarkEnd w:id="44"/>
+      <w:bookmarkEnd w:id="43"/>
     </w:p>
     <w:p>
       <w:r>
@@ -27239,25 +27359,10 @@
                               <w:jc w:val="both"/>
                             </w:pPr>
                             <w:r>
-                              <w:t xml:space="preserve">Figure </w:t>
+                              <w:t>Figure</w:t>
                             </w:r>
                             <w:r>
-                              <w:fldChar w:fldCharType="begin"/>
-                            </w:r>
-                            <w:r>
-                              <w:instrText xml:space="preserve"> SEQ Figure \* ARABIC </w:instrText>
-                            </w:r>
-                            <w:r>
-                              <w:fldChar w:fldCharType="separate"/>
-                            </w:r>
-                            <w:r>
-                              <w:rPr>
-                                <w:noProof/>
-                              </w:rPr>
-                              <w:t>5</w:t>
-                            </w:r>
-                            <w:r>
-                              <w:fldChar w:fldCharType="end"/>
+                              <w:t xml:space="preserve"> 12</w:t>
                             </w:r>
                             <w:r>
                               <w:t>. Relationships between quality in use model and AUES dimensions</w:t>
@@ -27342,25 +27447,10 @@
                         <w:jc w:val="both"/>
                       </w:pPr>
                       <w:r>
-                        <w:t xml:space="preserve">Figure </w:t>
+                        <w:t>Figure</w:t>
                       </w:r>
                       <w:r>
-                        <w:fldChar w:fldCharType="begin"/>
-                      </w:r>
-                      <w:r>
-                        <w:instrText xml:space="preserve"> SEQ Figure \* ARABIC </w:instrText>
-                      </w:r>
-                      <w:r>
-                        <w:fldChar w:fldCharType="separate"/>
-                      </w:r>
-                      <w:r>
-                        <w:rPr>
-                          <w:noProof/>
-                        </w:rPr>
-                        <w:t>5</w:t>
-                      </w:r>
-                      <w:r>
-                        <w:fldChar w:fldCharType="end"/>
+                        <w:t xml:space="preserve"> 12</w:t>
                       </w:r>
                       <w:r>
                         <w:t>. Relationships between quality in use model and AUES dimensions</w:t>
@@ -27387,7 +27477,7 @@
       <w:pPr>
         <w:pStyle w:val="Heading2"/>
       </w:pPr>
-      <w:bookmarkStart w:id="45" w:name="_Toc332882826"/>
+      <w:bookmarkStart w:id="44" w:name="_Toc332882826"/>
       <w:r>
         <w:t xml:space="preserve">Quality product model </w:t>
       </w:r>
@@ -27397,7 +27487,7 @@
       <w:r>
         <w:t xml:space="preserve"> dimensions</w:t>
       </w:r>
-      <w:bookmarkEnd w:id="45"/>
+      <w:bookmarkEnd w:id="44"/>
     </w:p>
     <w:p>
       <w:r>
@@ -27527,22 +27617,7 @@
                               <w:t xml:space="preserve">Figure </w:t>
                             </w:r>
                             <w:r>
-                              <w:fldChar w:fldCharType="begin"/>
-                            </w:r>
-                            <w:r>
-                              <w:instrText xml:space="preserve"> SEQ Figure \* ARABIC </w:instrText>
-                            </w:r>
-                            <w:r>
-                              <w:fldChar w:fldCharType="separate"/>
-                            </w:r>
-                            <w:r>
-                              <w:rPr>
-                                <w:noProof/>
-                              </w:rPr>
-                              <w:t>6</w:t>
-                            </w:r>
-                            <w:r>
-                              <w:fldChar w:fldCharType="end"/>
+                              <w:t xml:space="preserve"> 13</w:t>
                             </w:r>
                             <w:r>
                               <w:t>. Relationships between product quality modela dn AUES dimensions</w:t>
@@ -27629,22 +27704,7 @@
                         <w:t xml:space="preserve">Figure </w:t>
                       </w:r>
                       <w:r>
-                        <w:fldChar w:fldCharType="begin"/>
-                      </w:r>
-                      <w:r>
-                        <w:instrText xml:space="preserve"> SEQ Figure \* ARABIC </w:instrText>
-                      </w:r>
-                      <w:r>
-                        <w:fldChar w:fldCharType="separate"/>
-                      </w:r>
-                      <w:r>
-                        <w:rPr>
-                          <w:noProof/>
-                        </w:rPr>
-                        <w:t>6</w:t>
-                      </w:r>
-                      <w:r>
-                        <w:fldChar w:fldCharType="end"/>
+                        <w:t xml:space="preserve"> 13</w:t>
                       </w:r>
                       <w:r>
                         <w:t>. Relationships between product quality modela dn AUES dimensions</w:t>
@@ -27664,11 +27724,11 @@
       <w:pPr>
         <w:pStyle w:val="Heading2"/>
       </w:pPr>
-      <w:bookmarkStart w:id="46" w:name="_Toc332882827"/>
+      <w:bookmarkStart w:id="45" w:name="_Toc332882827"/>
       <w:r>
         <w:t>Quality in use, Product quality models and AUES dimensions</w:t>
       </w:r>
-      <w:bookmarkEnd w:id="46"/>
+      <w:bookmarkEnd w:id="45"/>
     </w:p>
     <w:p>
       <w:r>
@@ -27687,8 +27747,8 @@
         <mc:AlternateContent>
           <mc:Choice Requires="wps">
             <w:drawing>
-              <wp:inline distT="0" distB="0" distL="0" distR="0" wp14:anchorId="0806D7BB" wp14:editId="0A4D9B56">
-                <wp:extent cx="4676140" cy="4136164"/>
+              <wp:inline distT="0" distB="0" distL="0" distR="0" wp14:anchorId="0806D7BB" wp14:editId="0AA2E8EC">
+                <wp:extent cx="4676140" cy="4593364"/>
                 <wp:effectExtent l="0" t="0" r="0" b="4445"/>
                 <wp:docPr id="39" name="Text Box 39"/>
                 <wp:cNvGraphicFramePr/>
@@ -27699,7 +27759,7 @@
                       <wps:spPr>
                         <a:xfrm>
                           <a:off x="0" y="0"/>
-                          <a:ext cx="4676140" cy="4136164"/>
+                          <a:ext cx="4676140" cy="4593364"/>
                         </a:xfrm>
                         <a:prstGeom prst="rect">
                           <a:avLst/>
@@ -27792,22 +27852,7 @@
                               <w:t xml:space="preserve">Figure </w:t>
                             </w:r>
                             <w:r>
-                              <w:fldChar w:fldCharType="begin"/>
-                            </w:r>
-                            <w:r>
-                              <w:instrText xml:space="preserve"> SEQ Figure \* ARABIC </w:instrText>
-                            </w:r>
-                            <w:r>
-                              <w:fldChar w:fldCharType="separate"/>
-                            </w:r>
-                            <w:r>
-                              <w:rPr>
-                                <w:noProof/>
-                              </w:rPr>
-                              <w:t>7</w:t>
-                            </w:r>
-                            <w:r>
-                              <w:fldChar w:fldCharType="end"/>
+                              <w:t>14</w:t>
                             </w:r>
                             <w:r>
                               <w:t>. Quality in use, Product quality and AUES dimensions</w:t>
@@ -27830,7 +27875,7 @@
           </mc:Choice>
           <mc:Fallback>
             <w:pict>
-              <v:shape id="Text Box 39" o:spid="_x0000_s1046" type="#_x0000_t202" style="width:368.2pt;height:325.7pt;visibility:visible;mso-wrap-style:none;mso-left-percent:-10001;mso-top-percent:-10001;mso-position-horizontal:absolute;mso-position-horizontal-relative:char;mso-position-vertical:absolute;mso-position-vertical-relative:line;mso-left-percent:-10001;mso-top-percent:-10001;v-text-anchor:top" o:gfxdata="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" filled="f" stroked="f">
+              <v:shape id="Text Box 39" o:spid="_x0000_s1046" type="#_x0000_t202" style="width:368.2pt;height:361.7pt;visibility:visible;mso-wrap-style:none;mso-left-percent:-10001;mso-top-percent:-10001;mso-position-horizontal:absolute;mso-position-horizontal-relative:char;mso-position-vertical:absolute;mso-position-vertical-relative:line;mso-left-percent:-10001;mso-top-percent:-10001;v-text-anchor:top" o:gfxdata="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" filled="f" stroked="f">
                 <v:textbox>
                   <w:txbxContent>
                     <w:p>
@@ -27894,22 +27939,7 @@
                         <w:t xml:space="preserve">Figure </w:t>
                       </w:r>
                       <w:r>
-                        <w:fldChar w:fldCharType="begin"/>
-                      </w:r>
-                      <w:r>
-                        <w:instrText xml:space="preserve"> SEQ Figure \* ARABIC </w:instrText>
-                      </w:r>
-                      <w:r>
-                        <w:fldChar w:fldCharType="separate"/>
-                      </w:r>
-                      <w:r>
-                        <w:rPr>
-                          <w:noProof/>
-                        </w:rPr>
-                        <w:t>7</w:t>
-                      </w:r>
-                      <w:r>
-                        <w:fldChar w:fldCharType="end"/>
+                        <w:t>14</w:t>
                       </w:r>
                       <w:r>
                         <w:t>. Quality in use, Product quality and AUES dimensions</w:t>
@@ -27930,7 +27960,7 @@
         <w:t xml:space="preserve">Table </w:t>
       </w:r>
       <w:r>
-        <w:t>2</w:t>
+        <w:t>4</w:t>
       </w:r>
       <w:r>
         <w:t xml:space="preserve"> helps to understand relation</w:t>
@@ -28008,25 +28038,10 @@
                               <w:keepNext/>
                             </w:pPr>
                             <w:r>
-                              <w:t xml:space="preserve">Table </w:t>
+                              <w:t>Table</w:t>
                             </w:r>
                             <w:r>
-                              <w:fldChar w:fldCharType="begin"/>
-                            </w:r>
-                            <w:r>
-                              <w:instrText xml:space="preserve"> SEQ Table \* ARABIC </w:instrText>
-                            </w:r>
-                            <w:r>
-                              <w:fldChar w:fldCharType="separate"/>
-                            </w:r>
-                            <w:r>
-                              <w:rPr>
-                                <w:noProof/>
-                              </w:rPr>
-                              <w:t>2</w:t>
-                            </w:r>
-                            <w:r>
-                              <w:fldChar w:fldCharType="end"/>
+                              <w:t xml:space="preserve"> 4</w:t>
                             </w:r>
                             <w:r>
                               <w:t>. Relationships between e-service qualitative characteristics and AUES quality dimensions</w:t>
@@ -28109,25 +28124,10 @@
                         <w:keepNext/>
                       </w:pPr>
                       <w:r>
-                        <w:t xml:space="preserve">Table </w:t>
+                        <w:t>Table</w:t>
                       </w:r>
                       <w:r>
-                        <w:fldChar w:fldCharType="begin"/>
-                      </w:r>
-                      <w:r>
-                        <w:instrText xml:space="preserve"> SEQ Table \* ARABIC </w:instrText>
-                      </w:r>
-                      <w:r>
-                        <w:fldChar w:fldCharType="separate"/>
-                      </w:r>
-                      <w:r>
-                        <w:rPr>
-                          <w:noProof/>
-                        </w:rPr>
-                        <w:t>2</w:t>
-                      </w:r>
-                      <w:r>
-                        <w:fldChar w:fldCharType="end"/>
+                        <w:t xml:space="preserve"> 4</w:t>
                       </w:r>
                       <w:r>
                         <w:t>. Relationships between e-service qualitative characteristics and AUES quality dimensions</w:t>
@@ -28198,7 +28198,7 @@
       <w:pPr>
         <w:pStyle w:val="Heading2"/>
       </w:pPr>
-      <w:bookmarkStart w:id="47" w:name="_Toc332882828"/>
+      <w:bookmarkStart w:id="46" w:name="_Toc332882828"/>
       <w:r>
         <w:t>Hypothesis on e-services AUES dimensions and Qualitative chara</w:t>
       </w:r>
@@ -28208,7 +28208,7 @@
       <w:r>
         <w:t>teristics</w:t>
       </w:r>
-      <w:bookmarkEnd w:id="47"/>
+      <w:bookmarkEnd w:id="46"/>
     </w:p>
     <w:p>
       <w:r>
@@ -28286,21 +28286,27 @@
     </w:p>
     <w:p>
       <w:r>
-        <w:t>Previous hypothesis are depicted on Figure 7.</w:t>
+        <w:t>Previous hyp</w:t>
+      </w:r>
+      <w:r>
+        <w:t>othesis are depicted on Figure 14</w:t>
+      </w:r>
+      <w:r>
+        <w:t>.</w:t>
       </w:r>
     </w:p>
     <w:p>
       <w:pPr>
         <w:pStyle w:val="Heading2"/>
       </w:pPr>
-      <w:bookmarkStart w:id="48" w:name="_Toc332882829"/>
+      <w:bookmarkStart w:id="47" w:name="_Toc332882829"/>
       <w:r>
         <w:t>AUES and k</w:t>
       </w:r>
       <w:r>
         <w:t>ey e-service dimensional components</w:t>
       </w:r>
-      <w:bookmarkEnd w:id="48"/>
+      <w:bookmarkEnd w:id="47"/>
       <w:r>
         <w:t xml:space="preserve"> </w:t>
       </w:r>
@@ -28312,7 +28318,10 @@
     </w:p>
     <w:p>
       <w:r>
-        <w:t>Figure 7 shows four proposed dimensions  (Chapter 3, Part 1)</w:t>
+        <w:t>Figure 14</w:t>
+      </w:r>
+      <w:r>
+        <w:t xml:space="preserve"> shows four proposed dimensions  (Chapter 3, Part 1)</w:t>
       </w:r>
       <w:r>
         <w:t xml:space="preserve"> with</w:t>
@@ -28451,25 +28460,10 @@
                               <w:jc w:val="both"/>
                             </w:pPr>
                             <w:r>
-                              <w:t xml:space="preserve">Figure </w:t>
+                              <w:t>Figure</w:t>
                             </w:r>
                             <w:r>
-                              <w:fldChar w:fldCharType="begin"/>
-                            </w:r>
-                            <w:r>
-                              <w:instrText xml:space="preserve"> SEQ Figure \* ARABIC </w:instrText>
-                            </w:r>
-                            <w:r>
-                              <w:fldChar w:fldCharType="separate"/>
-                            </w:r>
-                            <w:r>
-                              <w:rPr>
-                                <w:noProof/>
-                              </w:rPr>
-                              <w:t>7</w:t>
-                            </w:r>
-                            <w:r>
-                              <w:fldChar w:fldCharType="end"/>
+                              <w:t xml:space="preserve"> 15</w:t>
                             </w:r>
                             <w:r>
                               <w:t>. AUES dimensions and their key components.</w:t>
@@ -28553,25 +28547,10 @@
                         <w:jc w:val="both"/>
                       </w:pPr>
                       <w:r>
-                        <w:t xml:space="preserve">Figure </w:t>
+                        <w:t>Figure</w:t>
                       </w:r>
                       <w:r>
-                        <w:fldChar w:fldCharType="begin"/>
-                      </w:r>
-                      <w:r>
-                        <w:instrText xml:space="preserve"> SEQ Figure \* ARABIC </w:instrText>
-                      </w:r>
-                      <w:r>
-                        <w:fldChar w:fldCharType="separate"/>
-                      </w:r>
-                      <w:r>
-                        <w:rPr>
-                          <w:noProof/>
-                        </w:rPr>
-                        <w:t>7</w:t>
-                      </w:r>
-                      <w:r>
-                        <w:fldChar w:fldCharType="end"/>
+                        <w:t xml:space="preserve"> 15</w:t>
                       </w:r>
                       <w:r>
                         <w:t>. AUES dimensions and their key components.</w:t>
@@ -28605,14 +28584,14 @@
       <w:pPr>
         <w:pStyle w:val="Heading3"/>
       </w:pPr>
-      <w:bookmarkStart w:id="49" w:name="_Toc332882830"/>
+      <w:bookmarkStart w:id="48" w:name="_Toc332882830"/>
       <w:r>
         <w:t>Accessibility</w:t>
       </w:r>
       <w:r>
         <w:t xml:space="preserve"> key components</w:t>
       </w:r>
-      <w:bookmarkEnd w:id="49"/>
+      <w:bookmarkEnd w:id="48"/>
     </w:p>
     <w:p>
       <w:pPr>
@@ -28818,14 +28797,14 @@
       <w:r>
         <w:t xml:space="preserve"> degree to which a system, product or component meets needs for reliability under normal operation</w:t>
       </w:r>
-      <w:bookmarkStart w:id="50" w:name="_Ref332718146"/>
+      <w:bookmarkStart w:id="49" w:name="_Ref332718146"/>
       <w:r>
         <w:rPr>
           <w:rStyle w:val="FootnoteReference"/>
         </w:rPr>
         <w:footnoteReference w:id="6"/>
       </w:r>
-      <w:bookmarkEnd w:id="50"/>
+      <w:bookmarkEnd w:id="49"/>
       <w:r>
         <w:t>.</w:t>
       </w:r>
@@ -28876,7 +28855,7 @@
       <w:pPr>
         <w:pStyle w:val="Heading3"/>
       </w:pPr>
-      <w:bookmarkStart w:id="51" w:name="_Toc332882831"/>
+      <w:bookmarkStart w:id="50" w:name="_Toc332882831"/>
       <w:r>
         <w:lastRenderedPageBreak/>
         <w:t>Usability</w:t>
@@ -28884,7 +28863,7 @@
       <w:r>
         <w:t xml:space="preserve"> key components</w:t>
       </w:r>
-      <w:bookmarkEnd w:id="51"/>
+      <w:bookmarkEnd w:id="50"/>
     </w:p>
     <w:p>
       <w:pPr>
@@ -29175,14 +29154,14 @@
       <w:pPr>
         <w:pStyle w:val="Heading3"/>
       </w:pPr>
-      <w:bookmarkStart w:id="52" w:name="_Toc332882832"/>
+      <w:bookmarkStart w:id="51" w:name="_Toc332882832"/>
       <w:r>
         <w:t>Efficiency</w:t>
       </w:r>
       <w:r>
         <w:t xml:space="preserve"> key components</w:t>
       </w:r>
-      <w:bookmarkEnd w:id="52"/>
+      <w:bookmarkEnd w:id="51"/>
     </w:p>
     <w:p>
       <w:pPr>
@@ -29201,14 +29180,14 @@
       <w:r>
         <w:t xml:space="preserve"> degree to which a system, product or component operates as intended despite the presence of hardware or software limits</w:t>
       </w:r>
-      <w:bookmarkStart w:id="53" w:name="_Ref332720216"/>
+      <w:bookmarkStart w:id="52" w:name="_Ref332720216"/>
       <w:r>
         <w:rPr>
           <w:rStyle w:val="FootnoteReference"/>
         </w:rPr>
         <w:footnoteReference w:id="7"/>
       </w:r>
-      <w:bookmarkEnd w:id="53"/>
+      <w:bookmarkEnd w:id="52"/>
       <w:r>
         <w:t>.</w:t>
       </w:r>
@@ -29711,14 +29690,14 @@
       <w:r>
         <w:t xml:space="preserve"> degree to which the set of functions covers all the specified tasks and user objectives</w:t>
       </w:r>
-      <w:bookmarkStart w:id="54" w:name="_Ref332719043"/>
+      <w:bookmarkStart w:id="53" w:name="_Ref332719043"/>
       <w:r>
         <w:rPr>
           <w:rStyle w:val="FootnoteReference"/>
         </w:rPr>
         <w:footnoteReference w:id="9"/>
       </w:r>
-      <w:bookmarkEnd w:id="54"/>
+      <w:bookmarkEnd w:id="53"/>
       <w:r>
         <w:t>.</w:t>
       </w:r>
@@ -29772,14 +29751,14 @@
       <w:pPr>
         <w:pStyle w:val="Heading3"/>
       </w:pPr>
-      <w:bookmarkStart w:id="55" w:name="_Toc332882833"/>
+      <w:bookmarkStart w:id="54" w:name="_Toc332882833"/>
       <w:r>
         <w:t>Security</w:t>
       </w:r>
       <w:r>
         <w:t xml:space="preserve"> key components</w:t>
       </w:r>
-      <w:bookmarkEnd w:id="55"/>
+      <w:bookmarkEnd w:id="54"/>
     </w:p>
     <w:p>
       <w:pPr>
@@ -29888,14 +29867,14 @@
       <w:r>
         <w:t xml:space="preserve"> to which the identity of a subject or resource can be proved to be the one claimed</w:t>
       </w:r>
-      <w:bookmarkStart w:id="56" w:name="_Ref332722138"/>
+      <w:bookmarkStart w:id="55" w:name="_Ref332722138"/>
       <w:r>
         <w:rPr>
           <w:rStyle w:val="FootnoteReference"/>
         </w:rPr>
         <w:footnoteReference w:id="10"/>
       </w:r>
-      <w:bookmarkEnd w:id="56"/>
+      <w:bookmarkEnd w:id="55"/>
       <w:r>
         <w:t>.</w:t>
       </w:r>
@@ -30185,14 +30164,14 @@
       <w:pPr>
         <w:pStyle w:val="Heading2"/>
       </w:pPr>
-      <w:bookmarkStart w:id="57" w:name="_Toc332882834"/>
+      <w:bookmarkStart w:id="56" w:name="_Toc332882834"/>
       <w:r>
         <w:t>Hypothesis</w:t>
       </w:r>
       <w:r>
         <w:t xml:space="preserve"> on AUES Key dimensional components</w:t>
       </w:r>
-      <w:bookmarkEnd w:id="57"/>
+      <w:bookmarkEnd w:id="56"/>
     </w:p>
     <w:p>
       <w:r>
@@ -30371,25 +30350,10 @@
                               <w:pStyle w:val="Caption"/>
                             </w:pPr>
                             <w:r>
-                              <w:t xml:space="preserve">Figure </w:t>
+                              <w:t>Figure</w:t>
                             </w:r>
                             <w:r>
-                              <w:fldChar w:fldCharType="begin"/>
-                            </w:r>
-                            <w:r>
-                              <w:instrText xml:space="preserve"> SEQ Figure \* ARABIC </w:instrText>
-                            </w:r>
-                            <w:r>
-                              <w:fldChar w:fldCharType="separate"/>
-                            </w:r>
-                            <w:r>
-                              <w:rPr>
-                                <w:noProof/>
-                              </w:rPr>
-                              <w:t>9</w:t>
-                            </w:r>
-                            <w:r>
-                              <w:fldChar w:fldCharType="end"/>
+                              <w:t xml:space="preserve"> 16</w:t>
                             </w:r>
                             <w:r>
                               <w:t>. Connections among AUES key dimensioinal components</w:t>
@@ -30477,25 +30441,10 @@
                         <w:pStyle w:val="Caption"/>
                       </w:pPr>
                       <w:r>
-                        <w:t xml:space="preserve">Figure </w:t>
+                        <w:t>Figure</w:t>
                       </w:r>
                       <w:r>
-                        <w:fldChar w:fldCharType="begin"/>
-                      </w:r>
-                      <w:r>
-                        <w:instrText xml:space="preserve"> SEQ Figure \* ARABIC </w:instrText>
-                      </w:r>
-                      <w:r>
-                        <w:fldChar w:fldCharType="separate"/>
-                      </w:r>
-                      <w:r>
-                        <w:rPr>
-                          <w:noProof/>
-                        </w:rPr>
-                        <w:t>9</w:t>
-                      </w:r>
-                      <w:r>
-                        <w:fldChar w:fldCharType="end"/>
+                        <w:t xml:space="preserve"> 16</w:t>
                       </w:r>
                       <w:r>
                         <w:t>. Connections among AUES key dimensioinal components</w:t>
@@ -30519,11 +30468,11 @@
       <w:pPr>
         <w:pStyle w:val="Heading3"/>
       </w:pPr>
-      <w:bookmarkStart w:id="58" w:name="_Toc332882835"/>
+      <w:bookmarkStart w:id="57" w:name="_Toc332882835"/>
       <w:r>
         <w:t>Hypothesis series</w:t>
       </w:r>
-      <w:bookmarkEnd w:id="58"/>
+      <w:bookmarkEnd w:id="57"/>
     </w:p>
     <w:p>
       <w:r>
@@ -30738,22 +30687,22 @@
       <w:pPr>
         <w:pStyle w:val="Heading2"/>
       </w:pPr>
-      <w:bookmarkStart w:id="59" w:name="_Toc332882836"/>
+      <w:bookmarkStart w:id="58" w:name="_Toc332882836"/>
       <w:r>
         <w:t>Dependability</w:t>
       </w:r>
-      <w:bookmarkEnd w:id="59"/>
+      <w:bookmarkEnd w:id="58"/>
     </w:p>
     <w:p/>
     <w:p>
       <w:pPr>
         <w:pStyle w:val="Heading2"/>
       </w:pPr>
-      <w:bookmarkStart w:id="60" w:name="_Toc332882837"/>
+      <w:bookmarkStart w:id="59" w:name="_Toc332882837"/>
       <w:r>
         <w:t>Conceptual Model</w:t>
       </w:r>
-      <w:bookmarkEnd w:id="60"/>
+      <w:bookmarkEnd w:id="59"/>
     </w:p>
     <w:p>
       <w:r>
@@ -30925,25 +30874,10 @@
                               <w:jc w:val="both"/>
                             </w:pPr>
                             <w:r>
-                              <w:t xml:space="preserve">Figure </w:t>
+                              <w:t>Figure</w:t>
                             </w:r>
                             <w:r>
-                              <w:fldChar w:fldCharType="begin"/>
-                            </w:r>
-                            <w:r>
-                              <w:instrText xml:space="preserve"> SEQ Figure \* ARABIC </w:instrText>
-                            </w:r>
-                            <w:r>
-                              <w:fldChar w:fldCharType="separate"/>
-                            </w:r>
-                            <w:r>
-                              <w:rPr>
-                                <w:noProof/>
-                              </w:rPr>
-                              <w:t>10</w:t>
-                            </w:r>
-                            <w:r>
-                              <w:fldChar w:fldCharType="end"/>
+                              <w:t xml:space="preserve"> 17</w:t>
                             </w:r>
                             <w:r>
                               <w:t>. Conceptual model for understanding qualitative characteristics of e-services</w:t>
@@ -31027,25 +30961,10 @@
                         <w:jc w:val="both"/>
                       </w:pPr>
                       <w:r>
-                        <w:t xml:space="preserve">Figure </w:t>
+                        <w:t>Figure</w:t>
                       </w:r>
                       <w:r>
-                        <w:fldChar w:fldCharType="begin"/>
-                      </w:r>
-                      <w:r>
-                        <w:instrText xml:space="preserve"> SEQ Figure \* ARABIC </w:instrText>
-                      </w:r>
-                      <w:r>
-                        <w:fldChar w:fldCharType="separate"/>
-                      </w:r>
-                      <w:r>
-                        <w:rPr>
-                          <w:noProof/>
-                        </w:rPr>
-                        <w:t>10</w:t>
-                      </w:r>
-                      <w:r>
-                        <w:fldChar w:fldCharType="end"/>
+                        <w:t xml:space="preserve"> 17</w:t>
                       </w:r>
                       <w:r>
                         <w:t>. Conceptual model for understanding qualitative characteristics of e-services</w:t>
@@ -31064,7 +30983,13 @@
     <w:p>
       <w:r>
         <w:lastRenderedPageBreak/>
-        <w:t>Table 2 in section 4.5 can be used in order to have a clear understanding on how relationships between qualitative characteristics and AUES qualitative dimensions are.</w:t>
+        <w:t>Tab</w:t>
+      </w:r>
+      <w:r>
+        <w:t>le 4</w:t>
+      </w:r>
+      <w:r>
+        <w:t xml:space="preserve"> in section 4.5 can be used in order to have a clear understanding on how relationships between qualitative characteristics and AUES qualitative dimensions are.</w:t>
       </w:r>
     </w:p>
     <w:p>
@@ -31082,13 +31007,26 @@
       <w:pPr>
         <w:pStyle w:val="Heading1"/>
       </w:pPr>
-      <w:bookmarkStart w:id="61" w:name="_Toc332882838"/>
+      <w:bookmarkStart w:id="60" w:name="_Toc332882838"/>
       <w:r>
         <w:lastRenderedPageBreak/>
         <w:t>Apply</w:t>
       </w:r>
       <w:r>
         <w:t>ing conceptual model on selected Estonian e-services</w:t>
+      </w:r>
+      <w:bookmarkEnd w:id="60"/>
+    </w:p>
+    <w:p>
+      <w:pPr>
+        <w:pStyle w:val="Heading2"/>
+      </w:pPr>
+      <w:bookmarkStart w:id="61" w:name="_Toc332882839"/>
+      <w:r>
+        <w:t xml:space="preserve">Estonian e-service 1: </w:t>
+      </w:r>
+      <w:r>
+        <w:t>Digital Prescription</w:t>
       </w:r>
       <w:bookmarkEnd w:id="61"/>
     </w:p>
@@ -31096,12 +31034,12 @@
       <w:pPr>
         <w:pStyle w:val="Heading2"/>
       </w:pPr>
-      <w:bookmarkStart w:id="62" w:name="_Toc332882839"/>
-      <w:r>
-        <w:t xml:space="preserve">Estonian e-service 1: </w:t>
-      </w:r>
-      <w:r>
-        <w:t>Digital Prescription</w:t>
+      <w:bookmarkStart w:id="62" w:name="_Toc332882840"/>
+      <w:r>
+        <w:t>Estonian e-service 2:</w:t>
+      </w:r>
+      <w:r>
+        <w:t xml:space="preserve"> X-Road services for citizens via eesti.ee</w:t>
       </w:r>
       <w:bookmarkEnd w:id="62"/>
     </w:p>
@@ -31109,12 +31047,9 @@
       <w:pPr>
         <w:pStyle w:val="Heading2"/>
       </w:pPr>
-      <w:bookmarkStart w:id="63" w:name="_Toc332882840"/>
-      <w:r>
-        <w:t>Estonian e-service 2:</w:t>
-      </w:r>
-      <w:r>
-        <w:t xml:space="preserve"> X-Road services for citizens via eesti.ee</w:t>
+      <w:bookmarkStart w:id="63" w:name="_Toc332882841"/>
+      <w:r>
+        <w:t>Methodology</w:t>
       </w:r>
       <w:bookmarkEnd w:id="63"/>
     </w:p>
@@ -31122,9 +31057,9 @@
       <w:pPr>
         <w:pStyle w:val="Heading2"/>
       </w:pPr>
-      <w:bookmarkStart w:id="64" w:name="_Toc332882841"/>
-      <w:r>
-        <w:t>Methodology</w:t>
+      <w:bookmarkStart w:id="64" w:name="_Toc332882842"/>
+      <w:r>
+        <w:t>Scope</w:t>
       </w:r>
       <w:bookmarkEnd w:id="64"/>
     </w:p>
@@ -31132,23 +31067,13 @@
       <w:pPr>
         <w:pStyle w:val="Heading2"/>
       </w:pPr>
-      <w:bookmarkStart w:id="65" w:name="_Toc332882842"/>
-      <w:r>
-        <w:t>Scope</w:t>
+      <w:bookmarkStart w:id="65" w:name="_Toc332882843"/>
+      <w:r>
+        <w:t>Limitations</w:t>
       </w:r>
       <w:bookmarkEnd w:id="65"/>
     </w:p>
     <w:p>
-      <w:pPr>
-        <w:pStyle w:val="Heading2"/>
-      </w:pPr>
-      <w:bookmarkStart w:id="66" w:name="_Toc332882843"/>
-      <w:r>
-        <w:t>Limitations</w:t>
-      </w:r>
-      <w:bookmarkEnd w:id="66"/>
-    </w:p>
-    <w:p>
       <w:r>
         <w:t xml:space="preserve">Some type of users in both provider (people who give support, content provider, system manager/administrator, security manager, maintainer, analyzer, porter, installer) and customer perspective (indirect people who receives output, but does not interact with an e-service) are not considered as part of this thesis work, those type of users accordig witn ISO/IEC 25010 are: Primary </w:t>
       </w:r>
@@ -31158,7 +31083,7 @@
       <w:pPr>
         <w:pStyle w:val="Heading1"/>
       </w:pPr>
-      <w:bookmarkStart w:id="67" w:name="_Toc332882844"/>
+      <w:bookmarkStart w:id="66" w:name="_Toc332882844"/>
       <w:r>
         <w:lastRenderedPageBreak/>
         <w:t>Results</w:t>
@@ -31166,7 +31091,7 @@
       <w:r>
         <w:t xml:space="preserve"> and discussion</w:t>
       </w:r>
-      <w:bookmarkEnd w:id="67"/>
+      <w:bookmarkEnd w:id="66"/>
       <w:r>
         <w:t xml:space="preserve"> </w:t>
       </w:r>
@@ -31175,21 +31100,21 @@
       <w:pPr>
         <w:pStyle w:val="Heading2"/>
       </w:pPr>
-      <w:bookmarkStart w:id="68" w:name="_Toc332882845"/>
+      <w:bookmarkStart w:id="67" w:name="_Toc332882845"/>
       <w:r>
         <w:t>Results</w:t>
       </w:r>
-      <w:bookmarkEnd w:id="68"/>
+      <w:bookmarkEnd w:id="67"/>
     </w:p>
     <w:p>
       <w:pPr>
         <w:pStyle w:val="Heading2"/>
       </w:pPr>
-      <w:bookmarkStart w:id="69" w:name="_Toc332882846"/>
+      <w:bookmarkStart w:id="68" w:name="_Toc332882846"/>
       <w:r>
         <w:t>Discussion</w:t>
       </w:r>
-      <w:bookmarkEnd w:id="69"/>
+      <w:bookmarkEnd w:id="68"/>
     </w:p>
     <w:p>
       <w:pPr>
@@ -31205,12 +31130,12 @@
       <w:pPr>
         <w:pStyle w:val="Heading1"/>
       </w:pPr>
-      <w:bookmarkStart w:id="70" w:name="_Toc332882847"/>
+      <w:bookmarkStart w:id="69" w:name="_Toc332882847"/>
       <w:r>
         <w:lastRenderedPageBreak/>
         <w:t>Conclusions and future work</w:t>
       </w:r>
-      <w:bookmarkEnd w:id="70"/>
+      <w:bookmarkEnd w:id="69"/>
     </w:p>
     <w:p>
       <w:r>
@@ -31221,11 +31146,11 @@
       <w:pPr>
         <w:pStyle w:val="Heading2"/>
       </w:pPr>
-      <w:bookmarkStart w:id="71" w:name="_Toc332882848"/>
+      <w:bookmarkStart w:id="70" w:name="_Toc332882848"/>
       <w:r>
         <w:t>Conclusions</w:t>
       </w:r>
-      <w:bookmarkEnd w:id="71"/>
+      <w:bookmarkEnd w:id="70"/>
     </w:p>
     <w:p>
       <w:r>
@@ -31322,11 +31247,11 @@
       <w:pPr>
         <w:pStyle w:val="Heading2"/>
       </w:pPr>
-      <w:bookmarkStart w:id="72" w:name="_Toc332882849"/>
+      <w:bookmarkStart w:id="71" w:name="_Toc332882849"/>
       <w:r>
         <w:t>Future work</w:t>
       </w:r>
-      <w:bookmarkEnd w:id="72"/>
+      <w:bookmarkEnd w:id="71"/>
     </w:p>
     <w:p>
       <w:r>
@@ -31357,18 +31282,18 @@
           <w:numId w:val="0"/>
         </w:numPr>
       </w:pPr>
-      <w:bookmarkStart w:id="73" w:name="_Toc165742637"/>
-      <w:bookmarkStart w:id="74" w:name="_Toc165745807"/>
-      <w:bookmarkStart w:id="75" w:name="_Toc165746100"/>
-      <w:bookmarkStart w:id="76" w:name="_Toc332882850"/>
+      <w:bookmarkStart w:id="72" w:name="_Toc165742637"/>
+      <w:bookmarkStart w:id="73" w:name="_Toc165745807"/>
+      <w:bookmarkStart w:id="74" w:name="_Toc165746100"/>
+      <w:bookmarkStart w:id="75" w:name="_Toc332882850"/>
+      <w:bookmarkEnd w:id="72"/>
       <w:bookmarkEnd w:id="73"/>
       <w:bookmarkEnd w:id="74"/>
-      <w:bookmarkEnd w:id="75"/>
       <w:r>
         <w:lastRenderedPageBreak/>
         <w:t>References</w:t>
       </w:r>
-      <w:bookmarkEnd w:id="76"/>
+      <w:bookmarkEnd w:id="75"/>
     </w:p>
     <w:sdt>
       <w:sdtPr>
@@ -31587,7 +31512,7 @@
                     <w:noProof/>
                   </w:rPr>
                 </w:pPr>
-                <w:bookmarkStart w:id="77" w:name="Fil14"/>
+                <w:bookmarkStart w:id="76" w:name="Fil14"/>
                 <w:r>
                   <w:rPr>
                     <w:rFonts w:cs="Times New Roman"/>
@@ -31595,7 +31520,7 @@
                   </w:rPr>
                   <w:t>[3]</w:t>
                 </w:r>
-                <w:bookmarkEnd w:id="77"/>
+                <w:bookmarkEnd w:id="76"/>
               </w:p>
             </w:tc>
             <w:tc>
@@ -31655,7 +31580,7 @@
                     <w:noProof/>
                   </w:rPr>
                 </w:pPr>
-                <w:bookmarkStart w:id="78" w:name="kri13"/>
+                <w:bookmarkStart w:id="77" w:name="kri13"/>
                 <w:r>
                   <w:rPr>
                     <w:rFonts w:cs="Times New Roman"/>
@@ -31663,7 +31588,7 @@
                   </w:rPr>
                   <w:t>[4]</w:t>
                 </w:r>
-                <w:bookmarkEnd w:id="78"/>
+                <w:bookmarkEnd w:id="77"/>
               </w:p>
             </w:tc>
             <w:tc>
@@ -31723,7 +31648,7 @@
                     <w:noProof/>
                   </w:rPr>
                 </w:pPr>
-                <w:bookmarkStart w:id="79" w:name="JSa03"/>
+                <w:bookmarkStart w:id="78" w:name="JSa03"/>
                 <w:r>
                   <w:rPr>
                     <w:rFonts w:cs="Times New Roman"/>
@@ -31731,7 +31656,7 @@
                   </w:rPr>
                   <w:t>[5]</w:t>
                 </w:r>
-                <w:bookmarkEnd w:id="79"/>
+                <w:bookmarkEnd w:id="78"/>
               </w:p>
             </w:tc>
             <w:tc>
@@ -31791,7 +31716,7 @@
                     <w:noProof/>
                   </w:rPr>
                 </w:pPr>
-                <w:bookmarkStart w:id="80" w:name="May"/>
+                <w:bookmarkStart w:id="79" w:name="May"/>
                 <w:r>
                   <w:rPr>
                     <w:rFonts w:cs="Times New Roman"/>
@@ -31799,7 +31724,7 @@
                   </w:rPr>
                   <w:t>[6]</w:t>
                 </w:r>
-                <w:bookmarkEnd w:id="80"/>
+                <w:bookmarkEnd w:id="79"/>
               </w:p>
             </w:tc>
             <w:tc>
@@ -31893,7 +31818,7 @@
                     <w:noProof/>
                   </w:rPr>
                 </w:pPr>
-                <w:bookmarkStart w:id="81" w:name="ELo12"/>
+                <w:bookmarkStart w:id="80" w:name="ELo12"/>
                 <w:r>
                   <w:rPr>
                     <w:rFonts w:cs="Times New Roman"/>
@@ -31901,7 +31826,7 @@
                   </w:rPr>
                   <w:t>[8]</w:t>
                 </w:r>
-                <w:bookmarkEnd w:id="81"/>
+                <w:bookmarkEnd w:id="80"/>
               </w:p>
             </w:tc>
             <w:tc>
@@ -31961,7 +31886,7 @@
                     <w:noProof/>
                   </w:rPr>
                 </w:pPr>
-                <w:bookmarkStart w:id="82" w:name="Egi10"/>
+                <w:bookmarkStart w:id="81" w:name="Egi10"/>
                 <w:r>
                   <w:rPr>
                     <w:rFonts w:cs="Times New Roman"/>
@@ -31969,7 +31894,7 @@
                   </w:rPr>
                   <w:t>[9]</w:t>
                 </w:r>
-                <w:bookmarkEnd w:id="82"/>
+                <w:bookmarkEnd w:id="81"/>
               </w:p>
             </w:tc>
             <w:tc>
@@ -32063,7 +31988,7 @@
                     <w:noProof/>
                   </w:rPr>
                 </w:pPr>
-                <w:bookmarkStart w:id="83" w:name="Moh"/>
+                <w:bookmarkStart w:id="82" w:name="Moh"/>
                 <w:r>
                   <w:rPr>
                     <w:rFonts w:cs="Times New Roman"/>
@@ -32071,7 +31996,7 @@
                   </w:rPr>
                   <w:t>[11]</w:t>
                 </w:r>
-                <w:bookmarkEnd w:id="83"/>
+                <w:bookmarkEnd w:id="82"/>
               </w:p>
             </w:tc>
             <w:tc>
@@ -32115,7 +32040,7 @@
                     <w:noProof/>
                   </w:rPr>
                 </w:pPr>
-                <w:bookmarkStart w:id="84" w:name="Had14"/>
+                <w:bookmarkStart w:id="83" w:name="Had14"/>
                 <w:r>
                   <w:rPr>
                     <w:rFonts w:cs="Times New Roman"/>
@@ -32123,7 +32048,7 @@
                   </w:rPr>
                   <w:t>[12]</w:t>
                 </w:r>
-                <w:bookmarkEnd w:id="84"/>
+                <w:bookmarkEnd w:id="83"/>
               </w:p>
             </w:tc>
             <w:tc>
@@ -32167,7 +32092,7 @@
                     <w:noProof/>
                   </w:rPr>
                 </w:pPr>
-                <w:bookmarkStart w:id="85" w:name="JEC06"/>
+                <w:bookmarkStart w:id="84" w:name="JEC06"/>
                 <w:r>
                   <w:rPr>
                     <w:rFonts w:cs="Times New Roman"/>
@@ -32175,7 +32100,7 @@
                   </w:rPr>
                   <w:t>[13]</w:t>
                 </w:r>
-                <w:bookmarkEnd w:id="85"/>
+                <w:bookmarkEnd w:id="84"/>
               </w:p>
             </w:tc>
             <w:tc>
@@ -32245,7 +32170,7 @@
                     <w:noProof/>
                   </w:rPr>
                 </w:pPr>
-                <w:bookmarkStart w:id="86" w:name="VAZ02"/>
+                <w:bookmarkStart w:id="85" w:name="VAZ02"/>
                 <w:r>
                   <w:rPr>
                     <w:rFonts w:cs="Times New Roman"/>
@@ -32254,7 +32179,7 @@
                   <w:lastRenderedPageBreak/>
                   <w:t>[14]</w:t>
                 </w:r>
-                <w:bookmarkEnd w:id="86"/>
+                <w:bookmarkEnd w:id="85"/>
               </w:p>
             </w:tc>
             <w:tc>
@@ -32430,7 +32355,7 @@
                     <w:noProof/>
                   </w:rPr>
                 </w:pPr>
-                <w:bookmarkStart w:id="87" w:name="ZYa03"/>
+                <w:bookmarkStart w:id="86" w:name="ZYa03"/>
                 <w:r>
                   <w:rPr>
                     <w:rFonts w:cs="Times New Roman"/>
@@ -32438,7 +32363,7 @@
                   </w:rPr>
                   <w:t>[17]</w:t>
                 </w:r>
-                <w:bookmarkEnd w:id="87"/>
+                <w:bookmarkEnd w:id="86"/>
               </w:p>
             </w:tc>
             <w:tc>
@@ -32498,7 +32423,7 @@
                     <w:noProof/>
                   </w:rPr>
                 </w:pPr>
-                <w:bookmarkStart w:id="88" w:name="MRa08"/>
+                <w:bookmarkStart w:id="87" w:name="MRa08"/>
                 <w:r>
                   <w:rPr>
                     <w:rFonts w:cs="Times New Roman"/>
@@ -32506,7 +32431,7 @@
                   </w:rPr>
                   <w:t>[18]</w:t>
                 </w:r>
-                <w:bookmarkEnd w:id="88"/>
+                <w:bookmarkEnd w:id="87"/>
               </w:p>
             </w:tc>
             <w:tc>
@@ -32632,7 +32557,7 @@
                     <w:noProof/>
                   </w:rPr>
                 </w:pPr>
-                <w:bookmarkStart w:id="89" w:name="VAZ021"/>
+                <w:bookmarkStart w:id="88" w:name="VAZ021"/>
                 <w:r>
                   <w:rPr>
                     <w:rFonts w:cs="Times New Roman"/>
@@ -32640,7 +32565,7 @@
                   </w:rPr>
                   <w:t>[20]</w:t>
                 </w:r>
-                <w:bookmarkEnd w:id="89"/>
+                <w:bookmarkEnd w:id="88"/>
               </w:p>
             </w:tc>
             <w:tc>
@@ -32700,7 +32625,7 @@
                     <w:noProof/>
                   </w:rPr>
                 </w:pPr>
-                <w:bookmarkStart w:id="90" w:name="BVa"/>
+                <w:bookmarkStart w:id="89" w:name="BVa"/>
                 <w:r>
                   <w:rPr>
                     <w:rFonts w:cs="Times New Roman"/>
@@ -32708,7 +32633,7 @@
                   </w:rPr>
                   <w:t>[21]</w:t>
                 </w:r>
-                <w:bookmarkEnd w:id="90"/>
+                <w:bookmarkEnd w:id="89"/>
               </w:p>
             </w:tc>
             <w:tc>
@@ -32752,7 +32677,7 @@
                     <w:noProof/>
                   </w:rPr>
                 </w:pPr>
-                <w:bookmarkStart w:id="91" w:name="GBr08"/>
+                <w:bookmarkStart w:id="90" w:name="GBr08"/>
                 <w:r>
                   <w:rPr>
                     <w:rFonts w:cs="Times New Roman"/>
@@ -32760,7 +32685,7 @@
                   </w:rPr>
                   <w:t>[22]</w:t>
                 </w:r>
-                <w:bookmarkEnd w:id="91"/>
+                <w:bookmarkEnd w:id="90"/>
               </w:p>
             </w:tc>
             <w:tc>
@@ -32820,7 +32745,7 @@
                     <w:noProof/>
                   </w:rPr>
                 </w:pPr>
-                <w:bookmarkStart w:id="92" w:name="Bre11"/>
+                <w:bookmarkStart w:id="91" w:name="Bre11"/>
                 <w:r>
                   <w:rPr>
                     <w:rFonts w:cs="Times New Roman"/>
@@ -32828,7 +32753,7 @@
                   </w:rPr>
                   <w:t>[23]</w:t>
                 </w:r>
-                <w:bookmarkEnd w:id="92"/>
+                <w:bookmarkEnd w:id="91"/>
               </w:p>
             </w:tc>
             <w:tc>
@@ -32888,7 +32813,7 @@
                     <w:noProof/>
                   </w:rPr>
                 </w:pPr>
-                <w:bookmarkStart w:id="93" w:name="HLi091"/>
+                <w:bookmarkStart w:id="92" w:name="HLi091"/>
                 <w:r>
                   <w:rPr>
                     <w:rFonts w:cs="Times New Roman"/>
@@ -32896,7 +32821,7 @@
                   </w:rPr>
                   <w:t>[24]</w:t>
                 </w:r>
-                <w:bookmarkEnd w:id="93"/>
+                <w:bookmarkEnd w:id="92"/>
               </w:p>
             </w:tc>
             <w:tc>
@@ -32940,7 +32865,7 @@
                     <w:noProof/>
                   </w:rPr>
                 </w:pPr>
-                <w:bookmarkStart w:id="94" w:name="LiH08"/>
+                <w:bookmarkStart w:id="93" w:name="LiH08"/>
                 <w:r>
                   <w:rPr>
                     <w:rFonts w:cs="Times New Roman"/>
@@ -32948,7 +32873,7 @@
                   </w:rPr>
                   <w:t>[25]</w:t>
                 </w:r>
-                <w:bookmarkEnd w:id="94"/>
+                <w:bookmarkEnd w:id="93"/>
               </w:p>
             </w:tc>
             <w:tc>
@@ -33018,7 +32943,7 @@
                     <w:noProof/>
                   </w:rPr>
                 </w:pPr>
-                <w:bookmarkStart w:id="95" w:name="GGL05"/>
+                <w:bookmarkStart w:id="94" w:name="GGL05"/>
                 <w:r>
                   <w:rPr>
                     <w:rFonts w:cs="Times New Roman"/>
@@ -33027,7 +32952,7 @@
                   <w:lastRenderedPageBreak/>
                   <w:t>[26]</w:t>
                 </w:r>
-                <w:bookmarkEnd w:id="95"/>
+                <w:bookmarkEnd w:id="94"/>
               </w:p>
             </w:tc>
             <w:tc>
@@ -33219,7 +33144,7 @@
                     <w:noProof/>
                   </w:rPr>
                 </w:pPr>
-                <w:bookmarkStart w:id="96" w:name="Mar14"/>
+                <w:bookmarkStart w:id="95" w:name="Mar14"/>
                 <w:r>
                   <w:rPr>
                     <w:rFonts w:cs="Times New Roman"/>
@@ -33227,7 +33152,7 @@
                   </w:rPr>
                   <w:t>[29]</w:t>
                 </w:r>
-                <w:bookmarkEnd w:id="96"/>
+                <w:bookmarkEnd w:id="95"/>
               </w:p>
             </w:tc>
             <w:tc>
@@ -33287,7 +33212,7 @@
                     <w:noProof/>
                   </w:rPr>
                 </w:pPr>
-                <w:bookmarkStart w:id="97" w:name="Hua13"/>
+                <w:bookmarkStart w:id="96" w:name="Hua13"/>
                 <w:r>
                   <w:rPr>
                     <w:rFonts w:cs="Times New Roman"/>
@@ -33295,7 +33220,7 @@
                   </w:rPr>
                   <w:t>[30]</w:t>
                 </w:r>
-                <w:bookmarkEnd w:id="97"/>
+                <w:bookmarkEnd w:id="96"/>
               </w:p>
             </w:tc>
             <w:tc>
@@ -33355,7 +33280,7 @@
                     <w:noProof/>
                   </w:rPr>
                 </w:pPr>
-                <w:bookmarkStart w:id="98" w:name="RLa10"/>
+                <w:bookmarkStart w:id="97" w:name="RLa10"/>
                 <w:r>
                   <w:rPr>
                     <w:rFonts w:cs="Times New Roman"/>
@@ -33363,7 +33288,7 @@
                   </w:rPr>
                   <w:t>[31]</w:t>
                 </w:r>
-                <w:bookmarkEnd w:id="98"/>
+                <w:bookmarkEnd w:id="97"/>
               </w:p>
             </w:tc>
             <w:tc>
@@ -33473,7 +33398,7 @@
                     <w:noProof/>
                   </w:rPr>
                 </w:pPr>
-                <w:bookmarkStart w:id="99" w:name="Owe13"/>
+                <w:bookmarkStart w:id="98" w:name="Owe13"/>
                 <w:r>
                   <w:rPr>
                     <w:rFonts w:cs="Times New Roman"/>
@@ -33481,7 +33406,7 @@
                   </w:rPr>
                   <w:t>[33]</w:t>
                 </w:r>
-                <w:bookmarkEnd w:id="99"/>
+                <w:bookmarkEnd w:id="98"/>
               </w:p>
             </w:tc>
             <w:tc>
@@ -33541,7 +33466,7 @@
                     <w:noProof/>
                   </w:rPr>
                 </w:pPr>
-                <w:bookmarkStart w:id="100" w:name="HLi09"/>
+                <w:bookmarkStart w:id="99" w:name="HLi09"/>
                 <w:r>
                   <w:rPr>
                     <w:rFonts w:cs="Times New Roman"/>
@@ -33549,7 +33474,7 @@
                   </w:rPr>
                   <w:t>[34]</w:t>
                 </w:r>
-                <w:bookmarkEnd w:id="100"/>
+                <w:bookmarkEnd w:id="99"/>
               </w:p>
             </w:tc>
             <w:tc>
@@ -33609,7 +33534,7 @@
                     <w:noProof/>
                   </w:rPr>
                 </w:pPr>
-                <w:bookmarkStart w:id="101" w:name="Dem09"/>
+                <w:bookmarkStart w:id="100" w:name="Dem09"/>
                 <w:r>
                   <w:rPr>
                     <w:rFonts w:cs="Times New Roman"/>
@@ -33617,7 +33542,7 @@
                   </w:rPr>
                   <w:t>[35]</w:t>
                 </w:r>
-                <w:bookmarkEnd w:id="101"/>
+                <w:bookmarkEnd w:id="100"/>
               </w:p>
             </w:tc>
             <w:tc>
@@ -33802,7 +33727,7 @@
                     <w:noProof/>
                   </w:rPr>
                 </w:pPr>
-                <w:bookmarkStart w:id="102" w:name="Nae11"/>
+                <w:bookmarkStart w:id="101" w:name="Nae11"/>
                 <w:r>
                   <w:rPr>
                     <w:rFonts w:cs="Times New Roman"/>
@@ -33810,7 +33735,7 @@
                   </w:rPr>
                   <w:t>[38]</w:t>
                 </w:r>
-                <w:bookmarkEnd w:id="102"/>
+                <w:bookmarkEnd w:id="101"/>
               </w:p>
             </w:tc>
             <w:tc>
@@ -33854,7 +33779,7 @@
                     <w:noProof/>
                   </w:rPr>
                 </w:pPr>
-                <w:bookmarkStart w:id="103" w:name="MFa07"/>
+                <w:bookmarkStart w:id="102" w:name="MFa07"/>
                 <w:r>
                   <w:rPr>
                     <w:rFonts w:cs="Times New Roman"/>
@@ -33862,7 +33787,7 @@
                   </w:rPr>
                   <w:t>[39]</w:t>
                 </w:r>
-                <w:bookmarkEnd w:id="103"/>
+                <w:bookmarkEnd w:id="102"/>
               </w:p>
             </w:tc>
             <w:tc>
@@ -33922,7 +33847,7 @@
                     <w:noProof/>
                   </w:rPr>
                 </w:pPr>
-                <w:bookmarkStart w:id="104" w:name="BYo01"/>
+                <w:bookmarkStart w:id="103" w:name="BYo01"/>
                 <w:r>
                   <w:rPr>
                     <w:rFonts w:cs="Times New Roman"/>
@@ -33930,7 +33855,7 @@
                   </w:rPr>
                   <w:t>[40]</w:t>
                 </w:r>
-                <w:bookmarkEnd w:id="104"/>
+                <w:bookmarkEnd w:id="103"/>
               </w:p>
             </w:tc>
             <w:tc>
@@ -33990,7 +33915,7 @@
                     <w:noProof/>
                   </w:rPr>
                 </w:pPr>
-                <w:bookmarkStart w:id="105" w:name="MKi061"/>
+                <w:bookmarkStart w:id="104" w:name="MKi061"/>
                 <w:r>
                   <w:rPr>
                     <w:rFonts w:cs="Times New Roman"/>
@@ -33998,7 +33923,7 @@
                   </w:rPr>
                   <w:t>[41]</w:t>
                 </w:r>
-                <w:bookmarkEnd w:id="105"/>
+                <w:bookmarkEnd w:id="104"/>
               </w:p>
             </w:tc>
             <w:tc>
@@ -34042,7 +33967,7 @@
                     <w:noProof/>
                   </w:rPr>
                 </w:pPr>
-                <w:bookmarkStart w:id="106" w:name="APa05"/>
+                <w:bookmarkStart w:id="105" w:name="APa05"/>
                 <w:r>
                   <w:rPr>
                     <w:rFonts w:cs="Times New Roman"/>
@@ -34050,7 +33975,7 @@
                   </w:rPr>
                   <w:t>[42]</w:t>
                 </w:r>
-                <w:bookmarkEnd w:id="106"/>
+                <w:bookmarkEnd w:id="105"/>
               </w:p>
             </w:tc>
             <w:tc>
@@ -34110,7 +34035,7 @@
                     <w:noProof/>
                   </w:rPr>
                 </w:pPr>
-                <w:bookmarkStart w:id="107" w:name="Iha14"/>
+                <w:bookmarkStart w:id="106" w:name="Iha14"/>
                 <w:r>
                   <w:rPr>
                     <w:rFonts w:cs="Times New Roman"/>
@@ -34118,7 +34043,7 @@
                   </w:rPr>
                   <w:t>[43]</w:t>
                 </w:r>
-                <w:bookmarkEnd w:id="107"/>
+                <w:bookmarkEnd w:id="106"/>
               </w:p>
             </w:tc>
             <w:tc>
@@ -34294,7 +34219,7 @@
                     <w:noProof/>
                   </w:rPr>
                 </w:pPr>
-                <w:bookmarkStart w:id="108" w:name="Yan02"/>
+                <w:bookmarkStart w:id="107" w:name="Yan02"/>
                 <w:r>
                   <w:rPr>
                     <w:rFonts w:cs="Times New Roman"/>
@@ -34302,7 +34227,7 @@
                   </w:rPr>
                   <w:t>[46]</w:t>
                 </w:r>
-                <w:bookmarkEnd w:id="108"/>
+                <w:bookmarkEnd w:id="107"/>
               </w:p>
             </w:tc>
             <w:tc>
@@ -34362,7 +34287,7 @@
                     <w:noProof/>
                   </w:rPr>
                 </w:pPr>
-                <w:bookmarkStart w:id="109" w:name="ECr07"/>
+                <w:bookmarkStart w:id="108" w:name="ECr07"/>
                 <w:r>
                   <w:rPr>
                     <w:rFonts w:cs="Times New Roman"/>
@@ -34370,7 +34295,7 @@
                   </w:rPr>
                   <w:t>[47]</w:t>
                 </w:r>
-                <w:bookmarkEnd w:id="109"/>
+                <w:bookmarkEnd w:id="108"/>
               </w:p>
             </w:tc>
             <w:tc>
@@ -34431,7 +34356,7 @@
                     <w:noProof/>
                   </w:rPr>
                 </w:pPr>
-                <w:bookmarkStart w:id="110" w:name="MCO09"/>
+                <w:bookmarkStart w:id="109" w:name="MCO09"/>
                 <w:r>
                   <w:rPr>
                     <w:rFonts w:cs="Times New Roman"/>
@@ -34440,7 +34365,7 @@
                   <w:lastRenderedPageBreak/>
                   <w:t>[48]</w:t>
                 </w:r>
-                <w:bookmarkEnd w:id="110"/>
+                <w:bookmarkEnd w:id="109"/>
               </w:p>
             </w:tc>
             <w:tc>
@@ -34484,7 +34409,7 @@
                     <w:noProof/>
                   </w:rPr>
                 </w:pPr>
-                <w:bookmarkStart w:id="111" w:name="Int98"/>
+                <w:bookmarkStart w:id="110" w:name="Int98"/>
                 <w:r>
                   <w:rPr>
                     <w:rFonts w:cs="Times New Roman"/>
@@ -34492,7 +34417,7 @@
                   </w:rPr>
                   <w:t>[49]</w:t>
                 </w:r>
-                <w:bookmarkEnd w:id="111"/>
+                <w:bookmarkEnd w:id="110"/>
               </w:p>
             </w:tc>
             <w:tc>
@@ -34536,7 +34461,7 @@
                     <w:noProof/>
                   </w:rPr>
                 </w:pPr>
-                <w:bookmarkStart w:id="112" w:name="Tsu12"/>
+                <w:bookmarkStart w:id="111" w:name="Tsu12"/>
                 <w:r>
                   <w:rPr>
                     <w:rFonts w:cs="Times New Roman"/>
@@ -34544,7 +34469,7 @@
                   </w:rPr>
                   <w:t>[50]</w:t>
                 </w:r>
-                <w:bookmarkEnd w:id="112"/>
+                <w:bookmarkEnd w:id="111"/>
               </w:p>
             </w:tc>
             <w:tc>
@@ -34604,7 +34529,7 @@
                     <w:noProof/>
                   </w:rPr>
                 </w:pPr>
-                <w:bookmarkStart w:id="113" w:name="Moh12"/>
+                <w:bookmarkStart w:id="112" w:name="Moh12"/>
                 <w:r>
                   <w:rPr>
                     <w:rFonts w:cs="Times New Roman"/>
@@ -34612,7 +34537,7 @@
                   </w:rPr>
                   <w:t>[51]</w:t>
                 </w:r>
-                <w:bookmarkEnd w:id="113"/>
+                <w:bookmarkEnd w:id="112"/>
               </w:p>
             </w:tc>
             <w:tc>
@@ -34656,7 +34581,7 @@
                     <w:noProof/>
                   </w:rPr>
                 </w:pPr>
-                <w:bookmarkStart w:id="114" w:name="Ali11"/>
+                <w:bookmarkStart w:id="113" w:name="Ali11"/>
                 <w:r>
                   <w:rPr>
                     <w:rFonts w:cs="Times New Roman"/>
@@ -34664,7 +34589,7 @@
                   </w:rPr>
                   <w:t>[52]</w:t>
                 </w:r>
-                <w:bookmarkEnd w:id="114"/>
+                <w:bookmarkEnd w:id="113"/>
               </w:p>
             </w:tc>
             <w:tc>
@@ -34708,7 +34633,7 @@
                     <w:noProof/>
                   </w:rPr>
                 </w:pPr>
-                <w:bookmarkStart w:id="115" w:name="Hun11"/>
+                <w:bookmarkStart w:id="114" w:name="Hun11"/>
                 <w:r>
                   <w:rPr>
                     <w:rFonts w:cs="Times New Roman"/>
@@ -34716,7 +34641,7 @@
                   </w:rPr>
                   <w:t>[53]</w:t>
                 </w:r>
-                <w:bookmarkEnd w:id="115"/>
+                <w:bookmarkEnd w:id="114"/>
               </w:p>
             </w:tc>
             <w:tc>
@@ -34760,7 +34685,7 @@
                     <w:noProof/>
                   </w:rPr>
                 </w:pPr>
-                <w:bookmarkStart w:id="116" w:name="Dan13"/>
+                <w:bookmarkStart w:id="115" w:name="Dan13"/>
                 <w:r>
                   <w:rPr>
                     <w:rFonts w:cs="Times New Roman"/>
@@ -34768,7 +34693,7 @@
                   </w:rPr>
                   <w:t>[54]</w:t>
                 </w:r>
-                <w:bookmarkEnd w:id="116"/>
+                <w:bookmarkEnd w:id="115"/>
               </w:p>
             </w:tc>
             <w:tc>
@@ -34828,7 +34753,7 @@
                     <w:noProof/>
                   </w:rPr>
                 </w:pPr>
-                <w:bookmarkStart w:id="117" w:name="JHK09"/>
+                <w:bookmarkStart w:id="116" w:name="JHK09"/>
                 <w:r>
                   <w:rPr>
                     <w:rFonts w:cs="Times New Roman"/>
@@ -34836,7 +34761,7 @@
                   </w:rPr>
                   <w:t>[55]</w:t>
                 </w:r>
-                <w:bookmarkEnd w:id="117"/>
+                <w:bookmarkEnd w:id="116"/>
               </w:p>
             </w:tc>
             <w:tc>
@@ -34896,7 +34821,7 @@
                     <w:noProof/>
                   </w:rPr>
                 </w:pPr>
-                <w:bookmarkStart w:id="118" w:name="RVi02"/>
+                <w:bookmarkStart w:id="117" w:name="RVi02"/>
                 <w:r>
                   <w:rPr>
                     <w:rFonts w:cs="Times New Roman"/>
@@ -34904,7 +34829,7 @@
                   </w:rPr>
                   <w:t>[56]</w:t>
                 </w:r>
-                <w:bookmarkEnd w:id="118"/>
+                <w:bookmarkEnd w:id="117"/>
               </w:p>
             </w:tc>
             <w:tc>
@@ -34964,7 +34889,7 @@
                     <w:noProof/>
                   </w:rPr>
                 </w:pPr>
-                <w:bookmarkStart w:id="119" w:name="APa88"/>
+                <w:bookmarkStart w:id="118" w:name="APa88"/>
                 <w:r>
                   <w:rPr>
                     <w:rFonts w:cs="Times New Roman"/>
@@ -34972,7 +34897,7 @@
                   </w:rPr>
                   <w:t>[57]</w:t>
                 </w:r>
-                <w:bookmarkEnd w:id="119"/>
+                <w:bookmarkEnd w:id="118"/>
               </w:p>
             </w:tc>
             <w:tc>
@@ -35032,7 +34957,7 @@
                     <w:noProof/>
                   </w:rPr>
                 </w:pPr>
-                <w:bookmarkStart w:id="120" w:name="JKi02"/>
+                <w:bookmarkStart w:id="119" w:name="JKi02"/>
                 <w:r>
                   <w:rPr>
                     <w:rFonts w:cs="Times New Roman"/>
@@ -35040,7 +34965,7 @@
                   </w:rPr>
                   <w:t>[58]</w:t>
                 </w:r>
-                <w:bookmarkEnd w:id="120"/>
+                <w:bookmarkEnd w:id="119"/>
               </w:p>
             </w:tc>
             <w:tc>
@@ -35100,7 +35025,7 @@
                     <w:noProof/>
                   </w:rPr>
                 </w:pPr>
-                <w:bookmarkStart w:id="121" w:name="CRa"/>
+                <w:bookmarkStart w:id="120" w:name="CRa"/>
                 <w:r>
                   <w:rPr>
                     <w:rFonts w:cs="Times New Roman"/>
@@ -35108,7 +35033,7 @@
                   </w:rPr>
                   <w:t>[59]</w:t>
                 </w:r>
-                <w:bookmarkEnd w:id="121"/>
+                <w:bookmarkEnd w:id="120"/>
               </w:p>
             </w:tc>
             <w:tc>
@@ -35243,7 +35168,7 @@
           <w:pPr>
             <w:pStyle w:val="HeaderNotNumbered"/>
           </w:pPr>
-          <w:bookmarkStart w:id="122" w:name="_Toc332882851"/>
+          <w:bookmarkStart w:id="121" w:name="_Toc332882851"/>
           <w:r>
             <w:lastRenderedPageBreak/>
             <w:t>Appendix A</w:t>
@@ -35251,304 +35176,21 @@
         </w:p>
       </w:sdtContent>
     </w:sdt>
-    <w:bookmarkEnd w:id="122" w:displacedByCustomXml="prev"/>
-    <w:p>
-      <w:pPr>
-        <w:rPr>
-          <w:lang w:val="en-GB"/>
-        </w:rPr>
-      </w:pPr>
-      <w:r>
-        <w:rPr>
-          <w:noProof/>
-          <w:lang w:val="en-US" w:eastAsia="en-US"/>
-        </w:rPr>
-        <mc:AlternateContent>
-          <mc:Choice Requires="wps">
-            <w:drawing>
-              <wp:anchor distT="0" distB="0" distL="114300" distR="114300" simplePos="0" relativeHeight="251669504" behindDoc="0" locked="0" layoutInCell="1" allowOverlap="1" wp14:anchorId="387226F4" wp14:editId="259ED00D">
-                <wp:simplePos x="0" y="0"/>
-                <wp:positionH relativeFrom="column">
-                  <wp:posOffset>76200</wp:posOffset>
-                </wp:positionH>
-                <wp:positionV relativeFrom="paragraph">
-                  <wp:posOffset>1325880</wp:posOffset>
-                </wp:positionV>
-                <wp:extent cx="5572760" cy="6629400"/>
-                <wp:effectExtent l="0" t="0" r="0" b="0"/>
-                <wp:wrapSquare wrapText="bothSides"/>
-                <wp:docPr id="65" name="Text Box 65"/>
-                <wp:cNvGraphicFramePr/>
-                <a:graphic xmlns:a="http://schemas.openxmlformats.org/drawingml/2006/main">
-                  <a:graphicData uri="http://schemas.microsoft.com/office/word/2010/wordprocessingShape">
-                    <wps:wsp>
-                      <wps:cNvSpPr txBox="1"/>
-                      <wps:spPr>
-                        <a:xfrm>
-                          <a:off x="0" y="0"/>
-                          <a:ext cx="5572760" cy="6629400"/>
-                        </a:xfrm>
-                        <a:prstGeom prst="rect">
-                          <a:avLst/>
-                        </a:prstGeom>
-                        <a:noFill/>
-                        <a:ln>
-                          <a:noFill/>
-                        </a:ln>
-                        <a:effectLst/>
-                        <a:extLst>
-                          <a:ext uri="{C572A759-6A51-4108-AA02-DFA0A04FC94B}">
-                            <ma14:wrappingTextBoxFlag xmlns:ma14="http://schemas.microsoft.com/office/mac/drawingml/2011/main"/>
-                          </a:ext>
-                        </a:extLst>
-                      </wps:spPr>
-                      <wps:style>
-                        <a:lnRef idx="0">
-                          <a:schemeClr val="accent1"/>
-                        </a:lnRef>
-                        <a:fillRef idx="0">
-                          <a:schemeClr val="accent1"/>
-                        </a:fillRef>
-                        <a:effectRef idx="0">
-                          <a:schemeClr val="accent1"/>
-                        </a:effectRef>
-                        <a:fontRef idx="minor">
-                          <a:schemeClr val="dk1"/>
-                        </a:fontRef>
-                      </wps:style>
-                      <wps:txbx>
-                        <w:txbxContent>
-                          <w:p>
-                            <w:pPr>
-                              <w:keepNext/>
-                              <w:jc w:val="center"/>
-                            </w:pPr>
-                            <w:r>
-                              <w:rPr>
-                                <w:noProof/>
-                                <w:lang w:val="en-US" w:eastAsia="en-US"/>
-                              </w:rPr>
-                              <w:drawing>
-                                <wp:inline distT="0" distB="0" distL="0" distR="0" wp14:anchorId="1782DB89" wp14:editId="473D712A">
-                                  <wp:extent cx="4130287" cy="6047218"/>
-                                  <wp:effectExtent l="0" t="0" r="10160" b="0"/>
-                                  <wp:docPr id="67" name="Picture 67"/>
-                                  <wp:cNvGraphicFramePr>
-                                    <a:graphicFrameLocks xmlns:a="http://schemas.openxmlformats.org/drawingml/2006/main" noChangeAspect="1"/>
-                                  </wp:cNvGraphicFramePr>
-                                  <a:graphic xmlns:a="http://schemas.openxmlformats.org/drawingml/2006/main">
-                                    <a:graphicData uri="http://schemas.openxmlformats.org/drawingml/2006/picture">
-                                      <pic:pic xmlns:pic="http://schemas.openxmlformats.org/drawingml/2006/picture">
-                                        <pic:nvPicPr>
-                                          <pic:cNvPr id="0" name="Screen Shot 2016-08-15 at 04.52.18.png"/>
-                                          <pic:cNvPicPr/>
-                                        </pic:nvPicPr>
-                                        <pic:blipFill>
-                                          <a:blip r:embed="rId13">
-                                            <a:extLst>
-                                              <a:ext uri="{28A0092B-C50C-407E-A947-70E740481C1C}">
-                                                <a14:useLocalDpi xmlns:a14="http://schemas.microsoft.com/office/drawing/2010/main" val="0"/>
-                                              </a:ext>
-                                            </a:extLst>
-                                          </a:blip>
-                                          <a:stretch>
-                                            <a:fillRect/>
-                                          </a:stretch>
-                                        </pic:blipFill>
-                                        <pic:spPr>
-                                          <a:xfrm>
-                                            <a:off x="0" y="0"/>
-                                            <a:ext cx="4130287" cy="6047218"/>
-                                          </a:xfrm>
-                                          <a:prstGeom prst="rect">
-                                            <a:avLst/>
-                                          </a:prstGeom>
-                                        </pic:spPr>
-                                      </pic:pic>
-                                    </a:graphicData>
-                                  </a:graphic>
-                                </wp:inline>
-                              </w:drawing>
-                            </w:r>
-                          </w:p>
-                          <w:p>
-                            <w:pPr>
-                              <w:pStyle w:val="Caption"/>
-                            </w:pPr>
-                            <w:r>
-                              <w:t>Figure A.1. Procedure model for an E-service</w:t>
-                            </w:r>
-                          </w:p>
-                          <w:p>
-                            <w:pPr>
-                              <w:jc w:val="center"/>
-                            </w:pPr>
-                          </w:p>
-                        </w:txbxContent>
-                      </wps:txbx>
-                      <wps:bodyPr rot="0" spcFirstLastPara="0" vertOverflow="overflow" horzOverflow="overflow" vert="horz" wrap="square" lIns="91440" tIns="45720" rIns="91440" bIns="45720" numCol="1" spcCol="0" rtlCol="0" fromWordArt="0" anchor="t" anchorCtr="0" forceAA="0" compatLnSpc="1">
-                        <a:prstTxWarp prst="textNoShape">
-                          <a:avLst/>
-                        </a:prstTxWarp>
-                        <a:noAutofit/>
-                      </wps:bodyPr>
-                    </wps:wsp>
-                  </a:graphicData>
-                </a:graphic>
-                <wp14:sizeRelH relativeFrom="page">
-                  <wp14:pctWidth>0</wp14:pctWidth>
-                </wp14:sizeRelH>
-                <wp14:sizeRelV relativeFrom="page">
-                  <wp14:pctHeight>0</wp14:pctHeight>
-                </wp14:sizeRelV>
-              </wp:anchor>
-            </w:drawing>
-          </mc:Choice>
-          <mc:Fallback>
-            <w:pict>
-              <v:shape id="Text Box 65" o:spid="_x0000_s1051" type="#_x0000_t202" style="position:absolute;left:0;text-align:left;margin-left:6pt;margin-top:104.4pt;width:438.8pt;height:522pt;z-index:251669504;visibility:visible;mso-wrap-style:square;mso-width-percent:0;mso-height-percent:0;mso-wrap-distance-left:9pt;mso-wrap-distance-top:0;mso-wrap-distance-right:9pt;mso-wrap-distance-bottom:0;mso-position-horizontal:absolute;mso-position-horizontal-relative:text;mso-position-vertical:absolute;mso-position-vertical-relative:text;mso-width-percent:0;mso-height-percent:0;mso-width-relative:page;mso-height-relative:page;v-text-anchor:top" o:gfxdata="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" filled="f" stroked="f">
-                <v:textbox>
-                  <w:txbxContent>
-                    <w:p>
-                      <w:pPr>
-                        <w:keepNext/>
-                        <w:jc w:val="center"/>
-                      </w:pPr>
-                      <w:r>
-                        <w:rPr>
-                          <w:noProof/>
-                          <w:lang w:val="en-US" w:eastAsia="en-US"/>
-                        </w:rPr>
-                        <w:drawing>
-                          <wp:inline distT="0" distB="0" distL="0" distR="0" wp14:anchorId="1782DB89" wp14:editId="473D712A">
-                            <wp:extent cx="4130287" cy="6047218"/>
-                            <wp:effectExtent l="0" t="0" r="10160" b="0"/>
-                            <wp:docPr id="67" name="Picture 67"/>
-                            <wp:cNvGraphicFramePr>
-                              <a:graphicFrameLocks xmlns:a="http://schemas.openxmlformats.org/drawingml/2006/main" noChangeAspect="1"/>
-                            </wp:cNvGraphicFramePr>
-                            <a:graphic xmlns:a="http://schemas.openxmlformats.org/drawingml/2006/main">
-                              <a:graphicData uri="http://schemas.openxmlformats.org/drawingml/2006/picture">
-                                <pic:pic xmlns:pic="http://schemas.openxmlformats.org/drawingml/2006/picture">
-                                  <pic:nvPicPr>
-                                    <pic:cNvPr id="0" name="Screen Shot 2016-08-15 at 04.52.18.png"/>
-                                    <pic:cNvPicPr/>
-                                  </pic:nvPicPr>
-                                  <pic:blipFill>
-                                    <a:blip r:embed="rId13">
-                                      <a:extLst>
-                                        <a:ext uri="{28A0092B-C50C-407E-A947-70E740481C1C}">
-                                          <a14:useLocalDpi xmlns:a14="http://schemas.microsoft.com/office/drawing/2010/main" val="0"/>
-                                        </a:ext>
-                                      </a:extLst>
-                                    </a:blip>
-                                    <a:stretch>
-                                      <a:fillRect/>
-                                    </a:stretch>
-                                  </pic:blipFill>
-                                  <pic:spPr>
-                                    <a:xfrm>
-                                      <a:off x="0" y="0"/>
-                                      <a:ext cx="4130287" cy="6047218"/>
-                                    </a:xfrm>
-                                    <a:prstGeom prst="rect">
-                                      <a:avLst/>
-                                    </a:prstGeom>
-                                  </pic:spPr>
-                                </pic:pic>
-                              </a:graphicData>
-                            </a:graphic>
-                          </wp:inline>
-                        </w:drawing>
-                      </w:r>
-                    </w:p>
-                    <w:p>
-                      <w:pPr>
-                        <w:pStyle w:val="Caption"/>
-                      </w:pPr>
-                      <w:r>
-                        <w:t>Figure A.1. Procedure model for an E-service</w:t>
-                      </w:r>
-                    </w:p>
-                    <w:p>
-                      <w:pPr>
-                        <w:jc w:val="center"/>
-                      </w:pPr>
-                    </w:p>
-                  </w:txbxContent>
-                </v:textbox>
-                <w10:wrap type="square"/>
-              </v:shape>
-            </w:pict>
-          </mc:Fallback>
-        </mc:AlternateContent>
-      </w:r>
-      <w:r>
-        <w:rPr>
-          <w:lang w:val="en-GB"/>
-        </w:rPr>
-        <w:t>This appendix A contains figures</w:t>
-      </w:r>
-      <w:r>
-        <w:rPr>
-          <w:lang w:val="en-GB"/>
-        </w:rPr>
-        <w:t xml:space="preserve">, referenced in specific parts of this thesis work </w:t>
-      </w:r>
-      <w:r>
-        <w:rPr>
-          <w:lang w:val="en-GB"/>
-        </w:rPr>
-        <w:t>to co</w:t>
-      </w:r>
-      <w:r>
-        <w:rPr>
-          <w:lang w:val="en-GB"/>
-        </w:rPr>
-        <w:t>m</w:t>
-      </w:r>
-      <w:r>
-        <w:rPr>
-          <w:lang w:val="en-GB"/>
-        </w:rPr>
-        <w:t>plement concepts on particular chapters</w:t>
-      </w:r>
-      <w:r>
-        <w:rPr>
-          <w:lang w:val="en-GB"/>
-        </w:rPr>
-        <w:t>.</w:t>
-      </w:r>
-    </w:p>
-    <w:p>
-      <w:pPr>
-        <w:pStyle w:val="HeaderNotNumbered"/>
-      </w:pPr>
-      <w:bookmarkStart w:id="123" w:name="_Toc332882852"/>
-      <w:r>
-        <w:lastRenderedPageBreak/>
-        <w:t>Appendix</w:t>
-      </w:r>
-      <w:r>
-        <w:t xml:space="preserve"> </w:t>
-      </w:r>
-      <w:r>
-        <w:t>B</w:t>
-      </w:r>
-      <w:bookmarkEnd w:id="123"/>
-    </w:p>
+    <w:bookmarkEnd w:id="121" w:displacedByCustomXml="prev"/>
     <w:p>
       <w:pPr>
         <w:pStyle w:val="Appendixheading"/>
         <w:pageBreakBefore w:val="0"/>
       </w:pPr>
-      <w:bookmarkStart w:id="124" w:name="_Ref166675784"/>
-      <w:bookmarkStart w:id="125" w:name="_Toc332882853"/>
+      <w:bookmarkStart w:id="122" w:name="_Ref166675784"/>
+      <w:bookmarkStart w:id="123" w:name="_Toc332882853"/>
+      <w:bookmarkStart w:id="124" w:name="_GoBack"/>
+      <w:bookmarkEnd w:id="124"/>
       <w:r>
         <w:t>Glossary</w:t>
       </w:r>
-      <w:bookmarkEnd w:id="124"/>
-      <w:bookmarkEnd w:id="125"/>
+      <w:bookmarkEnd w:id="122"/>
+      <w:bookmarkEnd w:id="123"/>
     </w:p>
     <w:tbl>
       <w:tblPr>
@@ -36168,12 +35810,12 @@
       <w:pPr>
         <w:pStyle w:val="Appendixheading"/>
       </w:pPr>
-      <w:bookmarkStart w:id="126" w:name="_Toc332882854"/>
+      <w:bookmarkStart w:id="125" w:name="_Toc332882854"/>
       <w:r>
         <w:lastRenderedPageBreak/>
         <w:t>License</w:t>
       </w:r>
-      <w:bookmarkEnd w:id="126"/>
+      <w:bookmarkEnd w:id="125"/>
     </w:p>
     <w:p>
       <w:pPr>
@@ -36325,12 +35967,21 @@
         </w:rPr>
         <w:t>(</w:t>
       </w:r>
+      <w:proofErr w:type="gramStart"/>
       <w:r>
         <w:rPr>
           <w:i/>
           <w:lang w:val="en-GB"/>
         </w:rPr>
-        <w:t>author’s name</w:t>
+        <w:t>author’s</w:t>
+      </w:r>
+      <w:proofErr w:type="gramEnd"/>
+      <w:r>
+        <w:rPr>
+          <w:i/>
+          <w:lang w:val="en-GB"/>
+        </w:rPr>
+        <w:t xml:space="preserve"> name</w:t>
       </w:r>
       <w:r>
         <w:rPr>
@@ -36358,6 +36009,7 @@
           <w:lang w:val="en-GB"/>
         </w:rPr>
       </w:pPr>
+      <w:proofErr w:type="gramStart"/>
       <w:r>
         <w:rPr>
           <w:spacing w:val="-1"/>
@@ -36365,7 +36017,17 @@
           <w:szCs w:val="24"/>
           <w:lang w:val="en-GB"/>
         </w:rPr>
-        <w:t>herewith grant the University of Tartu a free permit (non-exclusive licence) to:</w:t>
+        <w:t>herewith</w:t>
+      </w:r>
+      <w:proofErr w:type="gramEnd"/>
+      <w:r>
+        <w:rPr>
+          <w:spacing w:val="-1"/>
+          <w:sz w:val="24"/>
+          <w:szCs w:val="24"/>
+          <w:lang w:val="en-GB"/>
+        </w:rPr>
+        <w:t xml:space="preserve"> grant the University of Tartu a free permit (non-exclusive licence) to:</w:t>
       </w:r>
     </w:p>
     <w:p>
@@ -36392,13 +36054,41 @@
         </w:rPr>
         <w:t xml:space="preserve">1.1. </w:t>
       </w:r>
+      <w:proofErr w:type="gramStart"/>
       <w:r>
         <w:rPr>
           <w:sz w:val="24"/>
           <w:szCs w:val="24"/>
           <w:lang w:val="en-GB"/>
         </w:rPr>
-        <w:t>reproduce, for the purpose of preservation and making available to the public, including for addition to the DSpace digital archives until expiry of the term of validity of the copyright, and</w:t>
+        <w:t>reproduce</w:t>
+      </w:r>
+      <w:proofErr w:type="gramEnd"/>
+      <w:r>
+        <w:rPr>
+          <w:sz w:val="24"/>
+          <w:szCs w:val="24"/>
+          <w:lang w:val="en-GB"/>
+        </w:rPr>
+        <w:t xml:space="preserve">, for the purpose of preservation and making available to the public, including for addition to the </w:t>
+      </w:r>
+      <w:proofErr w:type="spellStart"/>
+      <w:r>
+        <w:rPr>
+          <w:sz w:val="24"/>
+          <w:szCs w:val="24"/>
+          <w:lang w:val="en-GB"/>
+        </w:rPr>
+        <w:t>DSpace</w:t>
+      </w:r>
+      <w:proofErr w:type="spellEnd"/>
+      <w:r>
+        <w:rPr>
+          <w:sz w:val="24"/>
+          <w:szCs w:val="24"/>
+          <w:lang w:val="en-GB"/>
+        </w:rPr>
+        <w:t xml:space="preserve"> digital archives until expiry of the term of validity of the copyright, and</w:t>
       </w:r>
     </w:p>
     <w:p>
@@ -36425,13 +36115,23 @@
         </w:rPr>
         <w:t xml:space="preserve">1.2. </w:t>
       </w:r>
+      <w:proofErr w:type="gramStart"/>
       <w:r>
         <w:rPr>
           <w:sz w:val="24"/>
           <w:szCs w:val="24"/>
           <w:lang w:val="en-GB"/>
         </w:rPr>
-        <w:t>make available to the public via the web environment</w:t>
+        <w:t>make</w:t>
+      </w:r>
+      <w:proofErr w:type="gramEnd"/>
+      <w:r>
+        <w:rPr>
+          <w:sz w:val="24"/>
+          <w:szCs w:val="24"/>
+          <w:lang w:val="en-GB"/>
+        </w:rPr>
+        <w:t xml:space="preserve"> available to the public via the web environment</w:t>
       </w:r>
       <w:r>
         <w:rPr>
@@ -36456,7 +36156,25 @@
           <w:szCs w:val="24"/>
           <w:lang w:val="en-GB"/>
         </w:rPr>
-        <w:t>, including via the DSpace digital archives</w:t>
+        <w:t xml:space="preserve">, including via the </w:t>
+      </w:r>
+      <w:proofErr w:type="spellStart"/>
+      <w:r>
+        <w:rPr>
+          <w:sz w:val="24"/>
+          <w:szCs w:val="24"/>
+          <w:lang w:val="en-GB"/>
+        </w:rPr>
+        <w:t>DSpace</w:t>
+      </w:r>
+      <w:proofErr w:type="spellEnd"/>
+      <w:r>
+        <w:rPr>
+          <w:sz w:val="24"/>
+          <w:szCs w:val="24"/>
+          <w:lang w:val="en-GB"/>
+        </w:rPr>
+        <w:t xml:space="preserve"> digital archives</w:t>
       </w:r>
       <w:r>
         <w:rPr>
@@ -36485,6 +36203,7 @@
           <w:lang w:val="en-GB"/>
         </w:rPr>
       </w:pPr>
+      <w:proofErr w:type="gramStart"/>
       <w:r>
         <w:rPr>
           <w:spacing w:val="-1"/>
@@ -36499,6 +36218,7 @@
         </w:rPr>
         <w:t>f</w:t>
       </w:r>
+      <w:proofErr w:type="gramEnd"/>
       <w:r>
         <w:rPr>
           <w:spacing w:val="-1"/>
@@ -36566,7 +36286,23 @@
           <w:i/>
           <w:lang w:val="en-GB"/>
         </w:rPr>
-        <w:t>(title of thesis)</w:t>
+        <w:t>(</w:t>
+      </w:r>
+      <w:proofErr w:type="gramStart"/>
+      <w:r>
+        <w:rPr>
+          <w:i/>
+          <w:lang w:val="en-GB"/>
+        </w:rPr>
+        <w:t>title</w:t>
+      </w:r>
+      <w:proofErr w:type="gramEnd"/>
+      <w:r>
+        <w:rPr>
+          <w:i/>
+          <w:lang w:val="en-GB"/>
+        </w:rPr>
+        <w:t xml:space="preserve"> of thesis)</w:t>
       </w:r>
     </w:p>
     <w:p>
@@ -36580,12 +36316,21 @@
           <w:lang w:val="en-GB"/>
         </w:rPr>
       </w:pPr>
+      <w:proofErr w:type="gramStart"/>
       <w:r>
         <w:rPr>
           <w:spacing w:val="-1"/>
           <w:lang w:val="en-GB"/>
         </w:rPr>
-        <w:t xml:space="preserve">supervised by </w:t>
+        <w:t>supervised</w:t>
+      </w:r>
+      <w:proofErr w:type="gramEnd"/>
+      <w:r>
+        <w:rPr>
+          <w:spacing w:val="-1"/>
+          <w:lang w:val="en-GB"/>
+        </w:rPr>
+        <w:t xml:space="preserve"> by </w:t>
       </w:r>
       <w:r>
         <w:rPr>
@@ -36656,7 +36401,23 @@
           <w:i/>
           <w:lang w:val="en-GB"/>
         </w:rPr>
-        <w:t>(supervisor’s name)</w:t>
+        <w:t>(</w:t>
+      </w:r>
+      <w:proofErr w:type="gramStart"/>
+      <w:r>
+        <w:rPr>
+          <w:i/>
+          <w:lang w:val="en-GB"/>
+        </w:rPr>
+        <w:t>supervisor’s</w:t>
+      </w:r>
+      <w:proofErr w:type="gramEnd"/>
+      <w:r>
+        <w:rPr>
+          <w:i/>
+          <w:lang w:val="en-GB"/>
+        </w:rPr>
+        <w:t xml:space="preserve"> name)</w:t>
       </w:r>
     </w:p>
     <w:p>
@@ -36857,7 +36618,7 @@
           <w:rPr>
             <w:noProof/>
           </w:rPr>
-          <w:t>14</w:t>
+          <w:t>53</w:t>
         </w:r>
         <w:r>
           <w:rPr>
@@ -52304,7 +52065,7 @@
 </file>
 
 <file path=customXml/itemProps2.xml><?xml version="1.0" encoding="utf-8"?>
-<ds:datastoreItem xmlns:ds="http://schemas.openxmlformats.org/officeDocument/2006/customXml" ds:itemID="{5C6F39B0-9EAA-744F-B995-369AEC786D11}">
+<ds:datastoreItem xmlns:ds="http://schemas.openxmlformats.org/officeDocument/2006/customXml" ds:itemID="{13CA196D-6BFA-C640-80E0-5040E5D2918B}">
   <ds:schemaRefs>
     <ds:schemaRef ds:uri="http://schemas.openxmlformats.org/officeDocument/2006/bibliography"/>
   </ds:schemaRefs>

</xml_diff>

<commit_message>
Added important contributions to both files.
</commit_message>
<xml_diff>
--- a/cuautle_softwareengineering_2016.docx
+++ b/cuautle_softwareengineering_2016.docx
@@ -134,12 +134,14 @@
             </w:rPr>
             <w:t>Israel Cuautle Mu</w:t>
           </w:r>
+          <w:proofErr w:type="spellStart"/>
           <w:r>
             <w:rPr>
               <w:lang w:val="es-ES_tradnl"/>
             </w:rPr>
             <w:t>ñoz</w:t>
           </w:r>
+          <w:proofErr w:type="spellEnd"/>
         </w:p>
       </w:sdtContent>
     </w:sdt>
@@ -742,6 +744,7 @@
             </w:rPr>
             <w:t xml:space="preserve">) what exactly ‘e-service’ is? </w:t>
           </w:r>
+          <w:proofErr w:type="gramStart"/>
           <w:r>
             <w:rPr>
               <w:lang w:val="en-GB"/>
@@ -754,6 +757,7 @@
             </w:rPr>
             <w:t>nd</w:t>
           </w:r>
+          <w:proofErr w:type="gramEnd"/>
           <w:r>
             <w:rPr>
               <w:lang w:val="en-GB"/>
@@ -5883,7 +5887,14 @@
         <w:rPr>
           <w:lang w:val="en-GB"/>
         </w:rPr>
-        <w:t xml:space="preserve"> artifact</w:t>
+        <w:t xml:space="preserve"> </w:t>
+      </w:r>
+      <w:proofErr w:type="spellStart"/>
+      <w:r>
+        <w:rPr>
+          <w:lang w:val="en-GB"/>
+        </w:rPr>
+        <w:t>artifact</w:t>
       </w:r>
       <w:r>
         <w:rPr>
@@ -5891,6 +5902,7 @@
         </w:rPr>
         <w:t>s</w:t>
       </w:r>
+      <w:proofErr w:type="spellEnd"/>
       <w:r>
         <w:rPr>
           <w:lang w:val="en-GB"/>
@@ -6172,8 +6184,8 @@
                               <w:tblLook w:val="04A0" w:firstRow="1" w:lastRow="0" w:firstColumn="1" w:lastColumn="0" w:noHBand="0" w:noVBand="1"/>
                             </w:tblPr>
                             <w:tblGrid>
-                              <w:gridCol w:w="3624"/>
-                              <w:gridCol w:w="5062"/>
+                              <w:gridCol w:w="3617"/>
+                              <w:gridCol w:w="5053"/>
                             </w:tblGrid>
                             <w:tr>
                               <w:tc>
@@ -6351,8 +6363,8 @@
                         <w:tblLook w:val="04A0" w:firstRow="1" w:lastRow="0" w:firstColumn="1" w:lastColumn="0" w:noHBand="0" w:noVBand="1"/>
                       </w:tblPr>
                       <w:tblGrid>
-                        <w:gridCol w:w="3624"/>
-                        <w:gridCol w:w="5062"/>
+                        <w:gridCol w:w="3617"/>
+                        <w:gridCol w:w="5053"/>
                       </w:tblGrid>
                       <w:tr>
                         <w:tc>
@@ -7177,7 +7189,35 @@
         <w:rPr>
           <w:lang w:val="en-GB"/>
         </w:rPr>
-        <w:t>cially on how those are delivered. When users get a product they do evaluations according to several factors, style, texture, tags, etc. But when services are purchased, aspects to evaluate become intangible (Parasuraman, Zeithaml and Berry, 1985)</w:t>
+        <w:t>cially on how those are delivered. When users get a product they do evaluations according to several factors, style, texture, tags, etc. But when services are purchased, aspects to evaluate become intangible (</w:t>
+      </w:r>
+      <w:proofErr w:type="spellStart"/>
+      <w:r>
+        <w:rPr>
+          <w:lang w:val="en-GB"/>
+        </w:rPr>
+        <w:t>Parasuraman</w:t>
+      </w:r>
+      <w:proofErr w:type="spellEnd"/>
+      <w:r>
+        <w:rPr>
+          <w:lang w:val="en-GB"/>
+        </w:rPr>
+        <w:t xml:space="preserve">, </w:t>
+      </w:r>
+      <w:proofErr w:type="spellStart"/>
+      <w:r>
+        <w:rPr>
+          <w:lang w:val="en-GB"/>
+        </w:rPr>
+        <w:t>Zeithaml</w:t>
+      </w:r>
+      <w:proofErr w:type="spellEnd"/>
+      <w:r>
+        <w:rPr>
+          <w:lang w:val="en-GB"/>
+        </w:rPr>
+        <w:t xml:space="preserve"> and Berry, 1985)</w:t>
       </w:r>
       <w:sdt>
         <w:sdtPr>
@@ -7671,7 +7711,10 @@
                               <w:fldChar w:fldCharType="end"/>
                             </w:r>
                             <w:r>
-                              <w:t xml:space="preserve">. Service Quality Model </w:t>
+                              <w:t xml:space="preserve">. </w:t>
+                            </w:r>
+                            <w:r>
+                              <w:t xml:space="preserve">Service Quality Model </w:t>
                             </w:r>
                             <w:sdt>
                               <w:sdtPr>
@@ -7834,7 +7877,10 @@
                         <w:fldChar w:fldCharType="end"/>
                       </w:r>
                       <w:r>
-                        <w:t xml:space="preserve">. Service Quality Model </w:t>
+                        <w:t xml:space="preserve">. </w:t>
+                      </w:r>
+                      <w:r>
+                        <w:t xml:space="preserve">Service Quality Model </w:t>
                       </w:r>
                       <w:sdt>
                         <w:sdtPr>
@@ -7925,7 +7971,35 @@
         <w:rPr>
           <w:lang w:val="en-GB"/>
         </w:rPr>
-        <w:t>veloped by Parasuraman, Zeithaml and Berry (1985)</w:t>
+        <w:t xml:space="preserve">veloped by </w:t>
+      </w:r>
+      <w:proofErr w:type="spellStart"/>
+      <w:r>
+        <w:rPr>
+          <w:lang w:val="en-GB"/>
+        </w:rPr>
+        <w:t>Parasuraman</w:t>
+      </w:r>
+      <w:proofErr w:type="spellEnd"/>
+      <w:r>
+        <w:rPr>
+          <w:lang w:val="en-GB"/>
+        </w:rPr>
+        <w:t xml:space="preserve">, </w:t>
+      </w:r>
+      <w:proofErr w:type="spellStart"/>
+      <w:r>
+        <w:rPr>
+          <w:lang w:val="en-GB"/>
+        </w:rPr>
+        <w:t>Zeithaml</w:t>
+      </w:r>
+      <w:proofErr w:type="spellEnd"/>
+      <w:r>
+        <w:rPr>
+          <w:lang w:val="en-GB"/>
+        </w:rPr>
+        <w:t xml:space="preserve"> and Berry (1985)</w:t>
       </w:r>
       <w:sdt>
         <w:sdtPr>
@@ -8427,7 +8501,10 @@
                               <w:fldChar w:fldCharType="end"/>
                             </w:r>
                             <w:r>
-                              <w:t xml:space="preserve">. Perception of Service Quality </w:t>
+                              <w:t xml:space="preserve">. </w:t>
+                            </w:r>
+                            <w:r>
+                              <w:t xml:space="preserve">Perception of Service Quality </w:t>
                             </w:r>
                             <w:sdt>
                               <w:sdtPr>
@@ -8576,7 +8653,10 @@
                         <w:fldChar w:fldCharType="end"/>
                       </w:r>
                       <w:r>
-                        <w:t xml:space="preserve">. Perception of Service Quality </w:t>
+                        <w:t xml:space="preserve">. </w:t>
+                      </w:r>
+                      <w:r>
+                        <w:t xml:space="preserve">Perception of Service Quality </w:t>
                       </w:r>
                       <w:sdt>
                         <w:sdtPr>
@@ -8790,7 +8870,49 @@
         <w:rPr>
           <w:lang w:val="en-GB"/>
         </w:rPr>
-        <w:t>On the other hand service quality has been defined as a set of non-functional attributes of contextual entities considered as relevant to the service-user interaction. Service quality could be classified as Quality of Execution (QoE) and Quality of Service (QoS) which can be measured for example with execution time, and are supported typically with Service Layer Agreements (SLAs). QoE do</w:t>
+        <w:t>On the other hand service quality has been defined as a set of non-functional attributes of contextual entities considered as relevant to the service-user interaction. Service quality could be classified as Quality of Execution (</w:t>
+      </w:r>
+      <w:proofErr w:type="spellStart"/>
+      <w:r>
+        <w:rPr>
+          <w:lang w:val="en-GB"/>
+        </w:rPr>
+        <w:t>QoE</w:t>
+      </w:r>
+      <w:proofErr w:type="spellEnd"/>
+      <w:r>
+        <w:rPr>
+          <w:lang w:val="en-GB"/>
+        </w:rPr>
+        <w:t>) and Quality of Service (</w:t>
+      </w:r>
+      <w:proofErr w:type="spellStart"/>
+      <w:r>
+        <w:rPr>
+          <w:lang w:val="en-GB"/>
+        </w:rPr>
+        <w:t>QoS</w:t>
+      </w:r>
+      <w:proofErr w:type="spellEnd"/>
+      <w:r>
+        <w:rPr>
+          <w:lang w:val="en-GB"/>
+        </w:rPr>
+        <w:t xml:space="preserve">) which can be measured for example with execution time, and are supported typically with Service Layer Agreements (SLAs). </w:t>
+      </w:r>
+      <w:proofErr w:type="spellStart"/>
+      <w:r>
+        <w:rPr>
+          <w:lang w:val="en-GB"/>
+        </w:rPr>
+        <w:t>QoE</w:t>
+      </w:r>
+      <w:proofErr w:type="spellEnd"/>
+      <w:r>
+        <w:rPr>
+          <w:lang w:val="en-GB"/>
+        </w:rPr>
+        <w:t xml:space="preserve"> do</w:t>
       </w:r>
       <w:r>
         <w:rPr>
@@ -8814,13 +8936,35 @@
         <w:rPr>
           <w:lang w:val="en-GB"/>
         </w:rPr>
-        <w:t xml:space="preserve">bility or reputation; both QoE and </w:t>
-      </w:r>
-      <w:r>
-        <w:rPr>
-          <w:lang w:val="en-GB"/>
-        </w:rPr>
-        <w:t>QoS give a perception to users.</w:t>
+        <w:t xml:space="preserve">bility or reputation; both </w:t>
+      </w:r>
+      <w:proofErr w:type="spellStart"/>
+      <w:r>
+        <w:rPr>
+          <w:lang w:val="en-GB"/>
+        </w:rPr>
+        <w:t>QoE</w:t>
+      </w:r>
+      <w:proofErr w:type="spellEnd"/>
+      <w:r>
+        <w:rPr>
+          <w:lang w:val="en-GB"/>
+        </w:rPr>
+        <w:t xml:space="preserve"> and </w:t>
+      </w:r>
+      <w:proofErr w:type="spellStart"/>
+      <w:r>
+        <w:rPr>
+          <w:lang w:val="en-GB"/>
+        </w:rPr>
+        <w:t>QoS</w:t>
+      </w:r>
+      <w:proofErr w:type="spellEnd"/>
+      <w:r>
+        <w:rPr>
+          <w:lang w:val="en-GB"/>
+        </w:rPr>
+        <w:t xml:space="preserve"> give a perception to users.</w:t>
       </w:r>
     </w:p>
     <w:p>
@@ -8839,7 +8983,21 @@
         <w:rPr>
           <w:lang w:val="en-GB"/>
         </w:rPr>
-        <w:t xml:space="preserve"> Kritikos in</w:t>
+        <w:t xml:space="preserve"> </w:t>
+      </w:r>
+      <w:proofErr w:type="spellStart"/>
+      <w:r>
+        <w:rPr>
+          <w:lang w:val="en-GB"/>
+        </w:rPr>
+        <w:t>Kritikos</w:t>
+      </w:r>
+      <w:proofErr w:type="spellEnd"/>
+      <w:r>
+        <w:rPr>
+          <w:lang w:val="en-GB"/>
+        </w:rPr>
+        <w:t xml:space="preserve"> in</w:t>
       </w:r>
       <w:r>
         <w:rPr>
@@ -8934,7 +9092,21 @@
         <w:rPr>
           <w:lang w:val="en-GB"/>
         </w:rPr>
-        <w:t>vice quality capabilities or requirements. It is worth to mention that the most common SLA components are (according to Paschke et al., 2006): contract validity period, involved parts, service definition and action guarantees. Service definitions specify the service characteristics, components and observable parameters.</w:t>
+        <w:t xml:space="preserve">vice quality capabilities or requirements. It is worth to mention that the most common SLA components are (according to </w:t>
+      </w:r>
+      <w:proofErr w:type="spellStart"/>
+      <w:r>
+        <w:rPr>
+          <w:lang w:val="en-GB"/>
+        </w:rPr>
+        <w:t>Paschke</w:t>
+      </w:r>
+      <w:proofErr w:type="spellEnd"/>
+      <w:r>
+        <w:rPr>
+          <w:lang w:val="en-GB"/>
+        </w:rPr>
+        <w:t xml:space="preserve"> et al., 2006): contract validity period, involved parts, service definition and action guarantees. Service definitions specify the service characteristics, components and observable parameters.</w:t>
       </w:r>
     </w:p>
     <w:p>
@@ -9461,7 +9633,21 @@
         <w:rPr>
           <w:lang w:val="en-GB"/>
         </w:rPr>
-        <w:t>According to the Ruyter et al. (2001) an e-service is an interactive, content-centred and internet-based customer service driven by the customer and integrated with related organ</w:t>
+        <w:t xml:space="preserve">According to the </w:t>
+      </w:r>
+      <w:proofErr w:type="spellStart"/>
+      <w:r>
+        <w:rPr>
+          <w:lang w:val="en-GB"/>
+        </w:rPr>
+        <w:t>Ruyter</w:t>
+      </w:r>
+      <w:proofErr w:type="spellEnd"/>
+      <w:r>
+        <w:rPr>
+          <w:lang w:val="en-GB"/>
+        </w:rPr>
+        <w:t xml:space="preserve"> et al. (2001) an e-service is an interactive, content-centred and internet-based customer service driven by the customer and integrated with related organ</w:t>
       </w:r>
       <w:r>
         <w:rPr>
@@ -13209,6 +13395,7 @@
                                       <w:lang w:val="en-US" w:eastAsia="en-US"/>
                                     </w:rPr>
                                   </w:pPr>
+                                  <w:proofErr w:type="spellStart"/>
                                   <w:r>
                                     <w:rPr>
                                       <w:rFonts w:eastAsia="Times New Roman" w:cs="Times New Roman"/>
@@ -13219,6 +13406,7 @@
                                     </w:rPr>
                                     <w:t>WebQual</w:t>
                                   </w:r>
+                                  <w:proofErr w:type="spellEnd"/>
                                 </w:p>
                               </w:tc>
                               <w:tc>
@@ -14073,6 +14261,7 @@
                                       <w:lang w:val="en-US" w:eastAsia="en-US"/>
                                     </w:rPr>
                                   </w:pPr>
+                                  <w:proofErr w:type="spellStart"/>
                                   <w:r>
                                     <w:rPr>
                                       <w:rFonts w:eastAsia="Times New Roman" w:cs="Times New Roman"/>
@@ -14081,7 +14270,18 @@
                                       <w:szCs w:val="22"/>
                                       <w:lang w:val="en-US" w:eastAsia="en-US"/>
                                     </w:rPr>
-                                    <w:t>WebQual 4</w:t>
+                                    <w:t>WebQual</w:t>
+                                  </w:r>
+                                  <w:proofErr w:type="spellEnd"/>
+                                  <w:r>
+                                    <w:rPr>
+                                      <w:rFonts w:eastAsia="Times New Roman" w:cs="Times New Roman"/>
+                                      <w:color w:val="000000"/>
+                                      <w:sz w:val="22"/>
+                                      <w:szCs w:val="22"/>
+                                      <w:lang w:val="en-US" w:eastAsia="en-US"/>
+                                    </w:rPr>
+                                    <w:t xml:space="preserve"> 4</w:t>
                                   </w:r>
                                 </w:p>
                               </w:tc>
@@ -14363,6 +14563,7 @@
                                       <w:lang w:val="en-US" w:eastAsia="en-US"/>
                                     </w:rPr>
                                   </w:pPr>
+                                  <w:proofErr w:type="gramStart"/>
                                   <w:r>
                                     <w:rPr>
                                       <w:rFonts w:eastAsia="Times New Roman" w:cs="Times New Roman"/>
@@ -14371,8 +14572,31 @@
                                       <w:szCs w:val="22"/>
                                       <w:lang w:val="en-US" w:eastAsia="en-US"/>
                                     </w:rPr>
-                                    <w:t>e-TailQ</w:t>
+                                    <w:t>e</w:t>
                                   </w:r>
+                                  <w:proofErr w:type="gramEnd"/>
+                                  <w:r>
+                                    <w:rPr>
+                                      <w:rFonts w:eastAsia="Times New Roman" w:cs="Times New Roman"/>
+                                      <w:color w:val="000000"/>
+                                      <w:sz w:val="22"/>
+                                      <w:szCs w:val="22"/>
+                                      <w:lang w:val="en-US" w:eastAsia="en-US"/>
+                                    </w:rPr>
+                                    <w:t>-</w:t>
+                                  </w:r>
+                                  <w:proofErr w:type="spellStart"/>
+                                  <w:r>
+                                    <w:rPr>
+                                      <w:rFonts w:eastAsia="Times New Roman" w:cs="Times New Roman"/>
+                                      <w:color w:val="000000"/>
+                                      <w:sz w:val="22"/>
+                                      <w:szCs w:val="22"/>
+                                      <w:lang w:val="en-US" w:eastAsia="en-US"/>
+                                    </w:rPr>
+                                    <w:t>TailQ</w:t>
+                                  </w:r>
+                                  <w:proofErr w:type="spellEnd"/>
                                 </w:p>
                               </w:tc>
                               <w:tc>
@@ -14943,6 +15167,7 @@
                                       <w:lang w:val="en-US" w:eastAsia="en-US"/>
                                     </w:rPr>
                                   </w:pPr>
+                                  <w:proofErr w:type="spellStart"/>
                                   <w:r>
                                     <w:rPr>
                                       <w:rFonts w:eastAsia="Times New Roman" w:cs="Times New Roman"/>
@@ -14953,6 +15178,7 @@
                                     </w:rPr>
                                     <w:t>NetQual</w:t>
                                   </w:r>
+                                  <w:proofErr w:type="spellEnd"/>
                                 </w:p>
                               </w:tc>
                               <w:tc>
@@ -15921,6 +16147,7 @@
                                 <w:lang w:val="en-US" w:eastAsia="en-US"/>
                               </w:rPr>
                             </w:pPr>
+                            <w:proofErr w:type="spellStart"/>
                             <w:r>
                               <w:rPr>
                                 <w:rFonts w:eastAsia="Times New Roman" w:cs="Times New Roman"/>
@@ -15931,6 +16158,7 @@
                               </w:rPr>
                               <w:t>WebQual</w:t>
                             </w:r>
+                            <w:proofErr w:type="spellEnd"/>
                           </w:p>
                         </w:tc>
                         <w:tc>
@@ -16785,6 +17013,7 @@
                                 <w:lang w:val="en-US" w:eastAsia="en-US"/>
                               </w:rPr>
                             </w:pPr>
+                            <w:proofErr w:type="spellStart"/>
                             <w:r>
                               <w:rPr>
                                 <w:rFonts w:eastAsia="Times New Roman" w:cs="Times New Roman"/>
@@ -16793,7 +17022,18 @@
                                 <w:szCs w:val="22"/>
                                 <w:lang w:val="en-US" w:eastAsia="en-US"/>
                               </w:rPr>
-                              <w:t>WebQual 4</w:t>
+                              <w:t>WebQual</w:t>
+                            </w:r>
+                            <w:proofErr w:type="spellEnd"/>
+                            <w:r>
+                              <w:rPr>
+                                <w:rFonts w:eastAsia="Times New Roman" w:cs="Times New Roman"/>
+                                <w:color w:val="000000"/>
+                                <w:sz w:val="22"/>
+                                <w:szCs w:val="22"/>
+                                <w:lang w:val="en-US" w:eastAsia="en-US"/>
+                              </w:rPr>
+                              <w:t xml:space="preserve"> 4</w:t>
                             </w:r>
                           </w:p>
                         </w:tc>
@@ -17075,6 +17315,7 @@
                                 <w:lang w:val="en-US" w:eastAsia="en-US"/>
                               </w:rPr>
                             </w:pPr>
+                            <w:proofErr w:type="gramStart"/>
                             <w:r>
                               <w:rPr>
                                 <w:rFonts w:eastAsia="Times New Roman" w:cs="Times New Roman"/>
@@ -17083,8 +17324,31 @@
                                 <w:szCs w:val="22"/>
                                 <w:lang w:val="en-US" w:eastAsia="en-US"/>
                               </w:rPr>
-                              <w:t>e-TailQ</w:t>
+                              <w:t>e</w:t>
                             </w:r>
+                            <w:proofErr w:type="gramEnd"/>
+                            <w:r>
+                              <w:rPr>
+                                <w:rFonts w:eastAsia="Times New Roman" w:cs="Times New Roman"/>
+                                <w:color w:val="000000"/>
+                                <w:sz w:val="22"/>
+                                <w:szCs w:val="22"/>
+                                <w:lang w:val="en-US" w:eastAsia="en-US"/>
+                              </w:rPr>
+                              <w:t>-</w:t>
+                            </w:r>
+                            <w:proofErr w:type="spellStart"/>
+                            <w:r>
+                              <w:rPr>
+                                <w:rFonts w:eastAsia="Times New Roman" w:cs="Times New Roman"/>
+                                <w:color w:val="000000"/>
+                                <w:sz w:val="22"/>
+                                <w:szCs w:val="22"/>
+                                <w:lang w:val="en-US" w:eastAsia="en-US"/>
+                              </w:rPr>
+                              <w:t>TailQ</w:t>
+                            </w:r>
+                            <w:proofErr w:type="spellEnd"/>
                           </w:p>
                         </w:tc>
                         <w:tc>
@@ -17655,6 +17919,7 @@
                                 <w:lang w:val="en-US" w:eastAsia="en-US"/>
                               </w:rPr>
                             </w:pPr>
+                            <w:proofErr w:type="spellStart"/>
                             <w:r>
                               <w:rPr>
                                 <w:rFonts w:eastAsia="Times New Roman" w:cs="Times New Roman"/>
@@ -17665,6 +17930,7 @@
                               </w:rPr>
                               <w:t>NetQual</w:t>
                             </w:r>
+                            <w:proofErr w:type="spellEnd"/>
                           </w:p>
                         </w:tc>
                         <w:tc>
@@ -19273,7 +19539,49 @@
         <w:rPr>
           <w:lang w:val="en-GB"/>
         </w:rPr>
-        <w:t xml:space="preserve"> improvement (Chesbrough and Spohrer 2006; Ostrom et al. 2010; Rush 2004)</w:t>
+        <w:t xml:space="preserve"> improvement (</w:t>
+      </w:r>
+      <w:proofErr w:type="spellStart"/>
+      <w:r>
+        <w:rPr>
+          <w:lang w:val="en-GB"/>
+        </w:rPr>
+        <w:t>Chesbrough</w:t>
+      </w:r>
+      <w:proofErr w:type="spellEnd"/>
+      <w:r>
+        <w:rPr>
+          <w:lang w:val="en-GB"/>
+        </w:rPr>
+        <w:t xml:space="preserve"> and </w:t>
+      </w:r>
+      <w:proofErr w:type="spellStart"/>
+      <w:r>
+        <w:rPr>
+          <w:lang w:val="en-GB"/>
+        </w:rPr>
+        <w:t>Spohrer</w:t>
+      </w:r>
+      <w:proofErr w:type="spellEnd"/>
+      <w:r>
+        <w:rPr>
+          <w:lang w:val="en-GB"/>
+        </w:rPr>
+        <w:t xml:space="preserve"> 2006; </w:t>
+      </w:r>
+      <w:proofErr w:type="spellStart"/>
+      <w:r>
+        <w:rPr>
+          <w:lang w:val="en-GB"/>
+        </w:rPr>
+        <w:t>Ostrom</w:t>
+      </w:r>
+      <w:proofErr w:type="spellEnd"/>
+      <w:r>
+        <w:rPr>
+          <w:lang w:val="en-GB"/>
+        </w:rPr>
+        <w:t xml:space="preserve"> et al. 2010; Rush 2004)</w:t>
       </w:r>
       <w:r>
         <w:rPr>
@@ -21779,7 +22087,10 @@
         <w:pStyle w:val="Caption"/>
       </w:pPr>
       <w:r>
-        <w:t>E-Government and e-services examples</w:t>
+        <w:t>e-services examples</w:t>
+      </w:r>
+      <w:r>
+        <w:t xml:space="preserve"> related to e-government</w:t>
       </w:r>
       <w:r>
         <w:rPr>
@@ -22861,7 +23172,13 @@
     </w:p>
     <w:p>
       <w:r>
-        <w:t xml:space="preserve">The differences between online environment and traditional business unit are as follows </w:t>
+        <w:t>The differences between online environment and traditional business unit</w:t>
+      </w:r>
+      <w:r>
+        <w:t>s</w:t>
+      </w:r>
+      <w:r>
+        <w:t xml:space="preserve"> are as follows </w:t>
       </w:r>
       <w:sdt>
         <w:sdtPr>
@@ -23571,6 +23888,17 @@
           </w:r>
         </w:sdtContent>
       </w:sdt>
+      <w:r>
+        <w:t>.</w:t>
+      </w:r>
+    </w:p>
+    <w:p>
+      <w:r>
+        <w:t>Gap1 on traditional quality service model also exists on e-services quality perception</w:t>
+      </w:r>
+      <w:r>
+        <w:t xml:space="preserve"> (Chapter 2, Part 3)</w:t>
+      </w:r>
       <w:r>
         <w:t>.</w:t>
       </w:r>
@@ -24848,8 +25176,6 @@
       <w:r>
         <w:t>t</w:t>
       </w:r>
-      <w:bookmarkStart w:id="37" w:name="_GoBack"/>
-      <w:bookmarkEnd w:id="37"/>
       <w:r>
         <w:t xml:space="preserve"> range of characteristics and capabilities to achieve a specified goal in a specified context of use</w:t>
       </w:r>
@@ -24933,7 +25259,7 @@
           <w:numId w:val="38"/>
         </w:numPr>
       </w:pPr>
-      <w:bookmarkStart w:id="38" w:name="_Toc332882818"/>
+      <w:bookmarkStart w:id="37" w:name="_Toc332882818"/>
       <w:r>
         <w:lastRenderedPageBreak/>
         <w:t>Usability</w:t>
@@ -24941,7 +25267,7 @@
       <w:r>
         <w:t xml:space="preserve"> dimension</w:t>
       </w:r>
-      <w:bookmarkEnd w:id="38"/>
+      <w:bookmarkEnd w:id="37"/>
     </w:p>
     <w:p>
       <w:r>
@@ -25031,14 +25357,14 @@
       <w:pPr>
         <w:pStyle w:val="Heading3"/>
       </w:pPr>
-      <w:bookmarkStart w:id="39" w:name="_Toc332882819"/>
+      <w:bookmarkStart w:id="38" w:name="_Toc332882819"/>
       <w:r>
         <w:t>Efficiency</w:t>
       </w:r>
       <w:r>
         <w:t xml:space="preserve"> dimension</w:t>
       </w:r>
-      <w:bookmarkEnd w:id="39"/>
+      <w:bookmarkEnd w:id="38"/>
     </w:p>
     <w:p>
       <w:r>
@@ -25179,14 +25505,14 @@
       <w:pPr>
         <w:pStyle w:val="Heading3"/>
       </w:pPr>
-      <w:bookmarkStart w:id="40" w:name="_Toc332882820"/>
+      <w:bookmarkStart w:id="39" w:name="_Toc332882820"/>
       <w:r>
         <w:t>Security</w:t>
       </w:r>
       <w:r>
         <w:t xml:space="preserve"> dimension</w:t>
       </w:r>
-      <w:bookmarkEnd w:id="40"/>
+      <w:bookmarkEnd w:id="39"/>
     </w:p>
     <w:p>
       <w:r>
@@ -25571,32 +25897,180 @@
     <w:p>
       <w:r>
         <w:lastRenderedPageBreak/>
-        <w:t xml:space="preserve"> /* how is e-service concept defined in terms of AUES? */</w:t>
+        <w:t>Presented AUES quality dimensions presented on this chapter will be related to a quality in use model and product quality model on next chapter</w:t>
+      </w:r>
+      <w:r>
+        <w:t xml:space="preserve"> based on ISO/IEC 25010:2011</w:t>
+      </w:r>
+      <w:r>
+        <w:t xml:space="preserve"> </w:t>
+      </w:r>
+      <w:sdt>
+        <w:sdtPr>
+          <w:id w:val="193118421"/>
+          <w:citation/>
+        </w:sdtPr>
+        <w:sdtContent>
+          <w:r>
+            <w:fldChar w:fldCharType="begin"/>
+          </w:r>
+          <w:r>
+            <w:rPr>
+              <w:lang w:val="en-US"/>
+            </w:rPr>
+            <w:instrText xml:space="preserve"> CITATION BSI11 \l 1033 </w:instrText>
+          </w:r>
+          <w:r>
+            <w:fldChar w:fldCharType="separate"/>
+          </w:r>
+          <w:r>
+            <w:rPr>
+              <w:noProof/>
+              <w:lang w:val="en-US"/>
+            </w:rPr>
+            <w:t>[</w:t>
+          </w:r>
+          <w:hyperlink w:anchor="BSI11" w:history="1">
+            <w:r>
+              <w:rPr>
+                <w:rStyle w:val="Tiitellehtautor"/>
+                <w:noProof/>
+                <w:lang w:val="en-US"/>
+              </w:rPr>
+              <w:t>10</w:t>
+            </w:r>
+          </w:hyperlink>
+          <w:r>
+            <w:rPr>
+              <w:noProof/>
+              <w:lang w:val="en-US"/>
+            </w:rPr>
+            <w:t>]</w:t>
+          </w:r>
+          <w:r>
+            <w:fldChar w:fldCharType="end"/>
+          </w:r>
+        </w:sdtContent>
+      </w:sdt>
+      <w:r>
+        <w:t>.</w:t>
       </w:r>
     </w:p>
     <w:p>
-      <w:r>
-        <w:t>/* Should a definition of e-service in terms of AUES be added or not? */</w:t>
+      <w:pPr>
+        <w:pStyle w:val="Heading2"/>
+      </w:pPr>
+      <w:r>
+        <w:t>Electronic service definition</w:t>
       </w:r>
     </w:p>
     <w:p>
       <w:r>
-        <w:t>Presented AUES quality dimensions presented on this chapter will be related to a quality in use model and product quality model on next chapter</w:t>
-      </w:r>
-      <w:r>
-        <w:t xml:space="preserve"> based on ISO/IEC 25010:2011</w:t>
-      </w:r>
-      <w:r>
-        <w:t>.</w:t>
+        <w:t>We propose d</w:t>
+      </w:r>
+      <w:r>
+        <w:t xml:space="preserve">efinition for electronic service concept </w:t>
+      </w:r>
+      <w:r>
+        <w:t>as</w:t>
+      </w:r>
+      <w:r>
+        <w:t>:</w:t>
       </w:r>
     </w:p>
     <w:p>
+      <w:r>
+        <w:rPr>
+          <w:b/>
+        </w:rPr>
+        <w:t>E-service</w:t>
+      </w:r>
+      <w:r>
+        <w:t xml:space="preserve"> </w:t>
+      </w:r>
+      <w:r>
+        <w:t xml:space="preserve">an asset to deliver </w:t>
+      </w:r>
+      <w:r>
+        <w:t xml:space="preserve">intangible </w:t>
+      </w:r>
+      <w:r>
+        <w:t>products</w:t>
+      </w:r>
+      <w:r>
+        <w:t xml:space="preserve"> via the Internet and </w:t>
+      </w:r>
+      <w:r>
+        <w:t xml:space="preserve">through </w:t>
+      </w:r>
+      <w:r>
+        <w:t xml:space="preserve">a </w:t>
+      </w:r>
+      <w:r>
+        <w:t>service provider</w:t>
+      </w:r>
+      <w:r>
+        <w:t xml:space="preserve"> to drive </w:t>
+      </w:r>
+      <w:r>
+        <w:t xml:space="preserve">reliable </w:t>
+      </w:r>
+      <w:r>
+        <w:t>effiencies</w:t>
+      </w:r>
+      <w:r>
+        <w:t xml:space="preserve"> and functionalites</w:t>
+      </w:r>
+      <w:r>
+        <w:t xml:space="preserve"> </w:t>
+      </w:r>
+      <w:r>
+        <w:t>with convenient access</w:t>
+      </w:r>
+      <w:r>
+        <w:t>,</w:t>
+      </w:r>
+      <w:r>
+        <w:t xml:space="preserve"> interacting or not with other e-services</w:t>
+      </w:r>
+      <w:r>
+        <w:t xml:space="preserve"> for doing</w:t>
+      </w:r>
+      <w:r>
+        <w:t xml:space="preserve"> secure</w:t>
+      </w:r>
+      <w:r>
+        <w:t xml:space="preserve"> online transactions</w:t>
+      </w:r>
+      <w:r>
+        <w:t xml:space="preserve"> </w:t>
+      </w:r>
+      <w:r>
+        <w:t xml:space="preserve">safeguarding </w:t>
+      </w:r>
+      <w:r>
+        <w:t>the privacy and information related to its users,</w:t>
+      </w:r>
+      <w:r>
+        <w:t xml:space="preserve"> </w:t>
+      </w:r>
+      <w:r>
+        <w:t>with significant elements to have th</w:t>
+      </w:r>
+      <w:r>
+        <w:t>e minimum complexity for its use</w:t>
+      </w:r>
+      <w:r>
+        <w:t xml:space="preserve">. </w:t>
+      </w:r>
+    </w:p>
+    <w:p/>
+    <w:p>
       <w:pPr>
         <w:pStyle w:val="Heading1"/>
       </w:pPr>
-      <w:bookmarkStart w:id="41" w:name="_Toc332882822"/>
-      <w:r>
-        <w:lastRenderedPageBreak/>
+      <w:bookmarkStart w:id="40" w:name="_Toc332882822"/>
+      <w:r>
         <w:t>Conceptual model for understanding e-services qualit</w:t>
       </w:r>
       <w:r>
@@ -25605,7 +26079,7 @@
       <w:r>
         <w:t>tive characteristics</w:t>
       </w:r>
-      <w:bookmarkEnd w:id="41"/>
+      <w:bookmarkEnd w:id="40"/>
     </w:p>
     <w:p>
       <w:r>
@@ -25646,7 +26120,7 @@
       <w:pPr>
         <w:pStyle w:val="Heading2"/>
       </w:pPr>
-      <w:bookmarkStart w:id="42" w:name="_Toc332882823"/>
+      <w:bookmarkStart w:id="41" w:name="_Toc332882823"/>
       <w:r>
         <w:t xml:space="preserve">Quality in </w:t>
       </w:r>
@@ -25656,7 +26130,7 @@
       <w:r>
         <w:t>se model for e-services</w:t>
       </w:r>
-      <w:bookmarkEnd w:id="42"/>
+      <w:bookmarkEnd w:id="41"/>
     </w:p>
     <w:p>
       <w:r>
@@ -26270,11 +26744,11 @@
       <w:pPr>
         <w:pStyle w:val="Heading2"/>
       </w:pPr>
-      <w:bookmarkStart w:id="43" w:name="_Toc332882824"/>
+      <w:bookmarkStart w:id="42" w:name="_Toc332882824"/>
       <w:r>
         <w:t>Product quality model for e-services</w:t>
       </w:r>
-      <w:bookmarkEnd w:id="43"/>
+      <w:bookmarkEnd w:id="42"/>
     </w:p>
     <w:p>
       <w:r>
@@ -26856,7 +27330,7 @@
       <w:pPr>
         <w:pStyle w:val="Heading2"/>
       </w:pPr>
-      <w:bookmarkStart w:id="44" w:name="_Toc332882825"/>
+      <w:bookmarkStart w:id="43" w:name="_Toc332882825"/>
       <w:r>
         <w:t>Quality in use model</w:t>
       </w:r>
@@ -26869,7 +27343,7 @@
       <w:r>
         <w:t xml:space="preserve"> dimensions</w:t>
       </w:r>
-      <w:bookmarkEnd w:id="44"/>
+      <w:bookmarkEnd w:id="43"/>
     </w:p>
     <w:p>
       <w:r>
@@ -27323,7 +27797,7 @@
       <w:pPr>
         <w:pStyle w:val="Heading2"/>
       </w:pPr>
-      <w:bookmarkStart w:id="45" w:name="_Toc332882826"/>
+      <w:bookmarkStart w:id="44" w:name="_Toc332882826"/>
       <w:r>
         <w:t xml:space="preserve">Quality product model </w:t>
       </w:r>
@@ -27333,7 +27807,7 @@
       <w:r>
         <w:t xml:space="preserve"> dimensions</w:t>
       </w:r>
-      <w:bookmarkEnd w:id="45"/>
+      <w:bookmarkEnd w:id="44"/>
     </w:p>
     <w:p>
       <w:r>
@@ -27472,19 +27946,7 @@
                               <w:jc w:val="both"/>
                             </w:pPr>
                             <w:r>
-                              <w:t>Figure  13. Relationships between product quality model</w:t>
-                            </w:r>
-                            <w:r>
-                              <w:t xml:space="preserve"> </w:t>
-                            </w:r>
-                            <w:r>
-                              <w:t>an</w:t>
-                            </w:r>
-                            <w:r>
-                              <w:t>d</w:t>
-                            </w:r>
-                            <w:r>
-                              <w:t xml:space="preserve"> AUES dimensions</w:t>
+                              <w:t>Figure  13. Relationships between product quality model and AUES dimensions</w:t>
                             </w:r>
                           </w:p>
                           <w:p/>
@@ -27565,19 +28027,7 @@
                         <w:jc w:val="both"/>
                       </w:pPr>
                       <w:r>
-                        <w:t>Figure  13. Relationships between product quality model</w:t>
-                      </w:r>
-                      <w:r>
-                        <w:t xml:space="preserve"> </w:t>
-                      </w:r>
-                      <w:r>
-                        <w:t>an</w:t>
-                      </w:r>
-                      <w:r>
-                        <w:t>d</w:t>
-                      </w:r>
-                      <w:r>
-                        <w:t xml:space="preserve"> AUES dimensions</w:t>
+                        <w:t>Figure  13. Relationships between product quality model and AUES dimensions</w:t>
                       </w:r>
                     </w:p>
                     <w:p/>
@@ -27675,7 +28125,7 @@
       <w:pPr>
         <w:pStyle w:val="Heading2"/>
       </w:pPr>
-      <w:bookmarkStart w:id="46" w:name="_Toc332882827"/>
+      <w:bookmarkStart w:id="45" w:name="_Toc332882827"/>
       <w:r>
         <w:t xml:space="preserve">Combining </w:t>
       </w:r>
@@ -27688,11 +28138,14 @@
       <w:r>
         <w:t>sions</w:t>
       </w:r>
-      <w:bookmarkEnd w:id="46"/>
+      <w:bookmarkEnd w:id="45"/>
     </w:p>
     <w:p>
       <w:r>
-        <w:t>Paragraph to attach the following image</w:t>
+        <w:t xml:space="preserve">Considering </w:t>
+      </w:r>
+      <w:r>
+        <w:t>previous studies and approaches to evaluate quality on e-services ()</w:t>
       </w:r>
     </w:p>
     <w:p>
@@ -27810,13 +28263,7 @@
                               <w:jc w:val="both"/>
                             </w:pPr>
                             <w:r>
-                              <w:t>Figure 14. Quality in use, Product quality</w:t>
-                            </w:r>
-                            <w:r>
-                              <w:t xml:space="preserve"> models</w:t>
-                            </w:r>
-                            <w:r>
-                              <w:t xml:space="preserve"> and AUES dimensions</w:t>
+                              <w:t>Figure 14. Quality in use, Product quality models and AUES dimensions</w:t>
                             </w:r>
                           </w:p>
                           <w:p/>
@@ -27897,13 +28344,7 @@
                         <w:jc w:val="both"/>
                       </w:pPr>
                       <w:r>
-                        <w:t>Figure 14. Quality in use, Product quality</w:t>
-                      </w:r>
-                      <w:r>
-                        <w:t xml:space="preserve"> models</w:t>
-                      </w:r>
-                      <w:r>
-                        <w:t xml:space="preserve"> and AUES dimensions</w:t>
+                        <w:t>Figure 14. Quality in use, Product quality models and AUES dimensions</w:t>
                       </w:r>
                     </w:p>
                     <w:p/>
@@ -28146,7 +28587,7 @@
       <w:pPr>
         <w:pStyle w:val="Heading2"/>
       </w:pPr>
-      <w:bookmarkStart w:id="47" w:name="_Toc332882828"/>
+      <w:bookmarkStart w:id="46" w:name="_Toc332882828"/>
       <w:r>
         <w:lastRenderedPageBreak/>
         <w:t>Hypothesis on e-services AUES dimensions and Qualitative chara</w:t>
@@ -28157,7 +28598,7 @@
       <w:r>
         <w:t>teristics</w:t>
       </w:r>
-      <w:bookmarkEnd w:id="47"/>
+      <w:bookmarkEnd w:id="46"/>
     </w:p>
     <w:p>
       <w:r>
@@ -28248,14 +28689,14 @@
       <w:pPr>
         <w:pStyle w:val="Heading2"/>
       </w:pPr>
-      <w:bookmarkStart w:id="48" w:name="_Toc332882829"/>
+      <w:bookmarkStart w:id="47" w:name="_Toc332882829"/>
       <w:r>
         <w:t>AUES and k</w:t>
       </w:r>
       <w:r>
         <w:t>ey e-service dimensional components</w:t>
       </w:r>
-      <w:bookmarkEnd w:id="48"/>
+      <w:bookmarkEnd w:id="47"/>
       <w:r>
         <w:t xml:space="preserve"> </w:t>
       </w:r>
@@ -28264,6 +28705,80 @@
       <w:r>
         <w:t xml:space="preserve">As mentioned in </w:t>
       </w:r>
+      <w:r>
+        <w:t>Chapter 2, Part 6, different authors have suggested different dimensions and components meant to evaluate the quality on e-services, Table X shows the suggested quality dimensional</w:t>
+      </w:r>
+      <w:r>
+        <w:t xml:space="preserve"> </w:t>
+      </w:r>
+      <w:r>
+        <w:t>key components</w:t>
+      </w:r>
+      <w:r>
+        <w:t xml:space="preserve"> </w:t>
+      </w:r>
+      <w:r>
+        <w:t>(Figure 14)</w:t>
+      </w:r>
+      <w:r>
+        <w:t xml:space="preserve"> considered on those studies including the product quality model from </w:t>
+      </w:r>
+      <w:r>
+        <w:t>ISO/IEC 25010:2011</w:t>
+      </w:r>
+      <w:r>
+        <w:t xml:space="preserve"> </w:t>
+      </w:r>
+      <w:sdt>
+        <w:sdtPr>
+          <w:id w:val="-1820265563"/>
+          <w:citation/>
+        </w:sdtPr>
+        <w:sdtContent>
+          <w:r>
+            <w:fldChar w:fldCharType="begin"/>
+          </w:r>
+          <w:r>
+            <w:rPr>
+              <w:lang w:val="en-US"/>
+            </w:rPr>
+            <w:instrText xml:space="preserve"> CITATION BSI11 \l 1033 </w:instrText>
+          </w:r>
+          <w:r>
+            <w:fldChar w:fldCharType="separate"/>
+          </w:r>
+          <w:r>
+            <w:rPr>
+              <w:noProof/>
+              <w:lang w:val="en-US"/>
+            </w:rPr>
+            <w:t>[</w:t>
+          </w:r>
+          <w:hyperlink w:anchor="BSI11" w:history="1">
+            <w:r>
+              <w:rPr>
+                <w:rStyle w:val="Tiitellehtautor"/>
+                <w:noProof/>
+                <w:lang w:val="en-US"/>
+              </w:rPr>
+              <w:t>10</w:t>
+            </w:r>
+          </w:hyperlink>
+          <w:r>
+            <w:rPr>
+              <w:noProof/>
+              <w:lang w:val="en-US"/>
+            </w:rPr>
+            <w:t>]</w:t>
+          </w:r>
+          <w:r>
+            <w:fldChar w:fldCharType="end"/>
+          </w:r>
+        </w:sdtContent>
+      </w:sdt>
+      <w:r>
+        <w:t>.</w:t>
+      </w:r>
     </w:p>
     <w:p>
       <w:r>
@@ -28301,6 +28816,7 @@
       <w:pPr>
         <w:jc w:val="center"/>
       </w:pPr>
+      <w:bookmarkStart w:id="48" w:name="_GoBack"/>
       <w:r>
         <w:rPr>
           <w:noProof/>
@@ -28310,9 +28826,9 @@
         <mc:AlternateContent>
           <mc:Choice Requires="wps">
             <w:drawing>
-              <wp:inline distT="0" distB="0" distL="0" distR="0" wp14:anchorId="33B2F0DB" wp14:editId="078E93BB">
-                <wp:extent cx="3642920" cy="5095982"/>
-                <wp:effectExtent l="0" t="0" r="0" b="9525"/>
+              <wp:inline distT="0" distB="0" distL="0" distR="0" wp14:anchorId="33B2F0DB" wp14:editId="5E7E3690">
+                <wp:extent cx="4821419" cy="3132034"/>
+                <wp:effectExtent l="0" t="0" r="0" b="0"/>
                 <wp:docPr id="36" name="Text Box 36"/>
                 <wp:cNvGraphicFramePr/>
                 <a:graphic xmlns:a="http://schemas.openxmlformats.org/drawingml/2006/main">
@@ -28322,7 +28838,7 @@
                       <wps:spPr>
                         <a:xfrm>
                           <a:off x="0" y="0"/>
-                          <a:ext cx="3642920" cy="5095982"/>
+                          <a:ext cx="4821419" cy="3132034"/>
                         </a:xfrm>
                         <a:prstGeom prst="rect">
                           <a:avLst/>
@@ -28367,10 +28883,10 @@
                                 <w:lang w:val="en-US" w:eastAsia="en-US"/>
                               </w:rPr>
                               <w:drawing>
-                                <wp:inline distT="0" distB="0" distL="0" distR="0" wp14:anchorId="42BCE972" wp14:editId="20BC5A19">
-                                  <wp:extent cx="2930191" cy="4515492"/>
-                                  <wp:effectExtent l="0" t="0" r="0" b="5715"/>
-                                  <wp:docPr id="37" name="Picture 37"/>
+                                <wp:inline distT="0" distB="0" distL="0" distR="0" wp14:anchorId="55530670" wp14:editId="79062BD7">
+                                  <wp:extent cx="4614087" cy="2555193"/>
+                                  <wp:effectExtent l="0" t="0" r="8890" b="10795"/>
+                                  <wp:docPr id="49" name="Picture 49"/>
                                   <wp:cNvGraphicFramePr>
                                     <a:graphicFrameLocks xmlns:a="http://schemas.openxmlformats.org/drawingml/2006/main" noChangeAspect="1"/>
                                   </wp:cNvGraphicFramePr>
@@ -28378,7 +28894,7 @@
                                     <a:graphicData uri="http://schemas.openxmlformats.org/drawingml/2006/picture">
                                       <pic:pic xmlns:pic="http://schemas.openxmlformats.org/drawingml/2006/picture">
                                         <pic:nvPicPr>
-                                          <pic:cNvPr id="0" name="Screen Shot 2016-08-14 at 19.42.19.png"/>
+                                          <pic:cNvPr id="0" name="Screen Shot 2016-08-17 at 03.38.11.png"/>
                                           <pic:cNvPicPr/>
                                         </pic:nvPicPr>
                                         <pic:blipFill>
@@ -28396,7 +28912,7 @@
                                         <pic:spPr>
                                           <a:xfrm>
                                             <a:off x="0" y="0"/>
-                                            <a:ext cx="2930191" cy="4515492"/>
+                                            <a:ext cx="4616365" cy="2556455"/>
                                           </a:xfrm>
                                           <a:prstGeom prst="rect">
                                             <a:avLst/>
@@ -28435,7 +28951,7 @@
           </mc:Choice>
           <mc:Fallback>
             <w:pict>
-              <v:shape id="Text Box 36" o:spid="_x0000_s1048" type="#_x0000_t202" style="width:286.85pt;height:401.25pt;visibility:visible;mso-wrap-style:square;mso-left-percent:-10001;mso-top-percent:-10001;mso-position-horizontal:absolute;mso-position-horizontal-relative:char;mso-position-vertical:absolute;mso-position-vertical-relative:line;mso-left-percent:-10001;mso-top-percent:-10001;v-text-anchor:top" o:gfxdata="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" filled="f" stroked="f">
+              <v:shape id="Text Box 36" o:spid="_x0000_s1048" type="#_x0000_t202" style="width:379.65pt;height:246.6pt;visibility:visible;mso-wrap-style:square;mso-left-percent:-10001;mso-top-percent:-10001;mso-position-horizontal:absolute;mso-position-horizontal-relative:char;mso-position-vertical:absolute;mso-position-vertical-relative:line;mso-left-percent:-10001;mso-top-percent:-10001;v-text-anchor:top" o:gfxdata="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" filled="f" stroked="f">
                 <v:textbox>
                   <w:txbxContent>
                     <w:p>
@@ -28448,10 +28964,10 @@
                           <w:lang w:val="en-US" w:eastAsia="en-US"/>
                         </w:rPr>
                         <w:drawing>
-                          <wp:inline distT="0" distB="0" distL="0" distR="0" wp14:anchorId="42BCE972" wp14:editId="20BC5A19">
-                            <wp:extent cx="2930191" cy="4515492"/>
-                            <wp:effectExtent l="0" t="0" r="0" b="5715"/>
-                            <wp:docPr id="37" name="Picture 37"/>
+                          <wp:inline distT="0" distB="0" distL="0" distR="0" wp14:anchorId="55530670" wp14:editId="79062BD7">
+                            <wp:extent cx="4614087" cy="2555193"/>
+                            <wp:effectExtent l="0" t="0" r="8890" b="10795"/>
+                            <wp:docPr id="49" name="Picture 49"/>
                             <wp:cNvGraphicFramePr>
                               <a:graphicFrameLocks xmlns:a="http://schemas.openxmlformats.org/drawingml/2006/main" noChangeAspect="1"/>
                             </wp:cNvGraphicFramePr>
@@ -28459,7 +28975,7 @@
                               <a:graphicData uri="http://schemas.openxmlformats.org/drawingml/2006/picture">
                                 <pic:pic xmlns:pic="http://schemas.openxmlformats.org/drawingml/2006/picture">
                                   <pic:nvPicPr>
-                                    <pic:cNvPr id="0" name="Screen Shot 2016-08-14 at 19.42.19.png"/>
+                                    <pic:cNvPr id="0" name="Screen Shot 2016-08-17 at 03.38.11.png"/>
                                     <pic:cNvPicPr/>
                                   </pic:nvPicPr>
                                   <pic:blipFill>
@@ -28477,7 +28993,7 @@
                                   <pic:spPr>
                                     <a:xfrm>
                                       <a:off x="0" y="0"/>
-                                      <a:ext cx="2930191" cy="4515492"/>
+                                      <a:ext cx="4616365" cy="2556455"/>
                                     </a:xfrm>
                                     <a:prstGeom prst="rect">
                                       <a:avLst/>
@@ -28508,6 +29024,7 @@
           </mc:Fallback>
         </mc:AlternateContent>
       </w:r>
+      <w:bookmarkEnd w:id="48"/>
     </w:p>
     <w:p>
       <w:pPr>
@@ -31091,16 +31608,6 @@
     </w:p>
     <w:p>
       <w:pPr>
-        <w:pStyle w:val="Heading2"/>
-        <w:numPr>
-          <w:ilvl w:val="0"/>
-          <w:numId w:val="0"/>
-        </w:numPr>
-        <w:ind w:left="576"/>
-      </w:pPr>
-    </w:p>
-    <w:p>
-      <w:pPr>
         <w:pStyle w:val="Heading1"/>
       </w:pPr>
       <w:bookmarkStart w:id="70" w:name="_Toc332882847"/>
@@ -31219,6 +31726,11 @@
     <w:p>
       <w:r>
         <w:t>A conceptual model based on ISO/IEC 25010:2011 and part on differents studies was presented within this thesis work.</w:t>
+      </w:r>
+    </w:p>
+    <w:p>
+      <w:r>
+        <w:t>Definition for e-service given in Chapter 3, Part 2 can be considered as reference for s</w:t>
       </w:r>
     </w:p>
     <w:p>
@@ -35870,12 +36382,21 @@
         </w:rPr>
         <w:t>(</w:t>
       </w:r>
+      <w:proofErr w:type="gramStart"/>
       <w:r>
         <w:rPr>
           <w:i/>
           <w:lang w:val="en-GB"/>
         </w:rPr>
-        <w:t>author’s name</w:t>
+        <w:t>author’s</w:t>
+      </w:r>
+      <w:proofErr w:type="gramEnd"/>
+      <w:r>
+        <w:rPr>
+          <w:i/>
+          <w:lang w:val="en-GB"/>
+        </w:rPr>
+        <w:t xml:space="preserve"> name</w:t>
       </w:r>
       <w:r>
         <w:rPr>
@@ -35903,6 +36424,7 @@
           <w:lang w:val="en-GB"/>
         </w:rPr>
       </w:pPr>
+      <w:proofErr w:type="gramStart"/>
       <w:r>
         <w:rPr>
           <w:spacing w:val="-1"/>
@@ -35910,7 +36432,17 @@
           <w:szCs w:val="24"/>
           <w:lang w:val="en-GB"/>
         </w:rPr>
-        <w:t>herewith grant the University of Tartu a free permit (non-exclusive licence) to:</w:t>
+        <w:t>herewith</w:t>
+      </w:r>
+      <w:proofErr w:type="gramEnd"/>
+      <w:r>
+        <w:rPr>
+          <w:spacing w:val="-1"/>
+          <w:sz w:val="24"/>
+          <w:szCs w:val="24"/>
+          <w:lang w:val="en-GB"/>
+        </w:rPr>
+        <w:t xml:space="preserve"> grant the University of Tartu a free permit (non-exclusive licence) to:</w:t>
       </w:r>
     </w:p>
     <w:p>
@@ -35937,13 +36469,41 @@
         </w:rPr>
         <w:t xml:space="preserve">1.1. </w:t>
       </w:r>
+      <w:proofErr w:type="gramStart"/>
       <w:r>
         <w:rPr>
           <w:sz w:val="24"/>
           <w:szCs w:val="24"/>
           <w:lang w:val="en-GB"/>
         </w:rPr>
-        <w:t>reproduce, for the purpose of preservation and making available to the public, including for addition to the DSpace digital archives until expiry of the term of validity of the copyright, and</w:t>
+        <w:t>reproduce</w:t>
+      </w:r>
+      <w:proofErr w:type="gramEnd"/>
+      <w:r>
+        <w:rPr>
+          <w:sz w:val="24"/>
+          <w:szCs w:val="24"/>
+          <w:lang w:val="en-GB"/>
+        </w:rPr>
+        <w:t xml:space="preserve">, for the purpose of preservation and making available to the public, including for addition to the </w:t>
+      </w:r>
+      <w:proofErr w:type="spellStart"/>
+      <w:r>
+        <w:rPr>
+          <w:sz w:val="24"/>
+          <w:szCs w:val="24"/>
+          <w:lang w:val="en-GB"/>
+        </w:rPr>
+        <w:t>DSpace</w:t>
+      </w:r>
+      <w:proofErr w:type="spellEnd"/>
+      <w:r>
+        <w:rPr>
+          <w:sz w:val="24"/>
+          <w:szCs w:val="24"/>
+          <w:lang w:val="en-GB"/>
+        </w:rPr>
+        <w:t xml:space="preserve"> digital archives until expiry of the term of validity of the copyright, and</w:t>
       </w:r>
     </w:p>
     <w:p>
@@ -35970,13 +36530,23 @@
         </w:rPr>
         <w:t xml:space="preserve">1.2. </w:t>
       </w:r>
+      <w:proofErr w:type="gramStart"/>
       <w:r>
         <w:rPr>
           <w:sz w:val="24"/>
           <w:szCs w:val="24"/>
           <w:lang w:val="en-GB"/>
         </w:rPr>
-        <w:t>make available to the public via the web environment</w:t>
+        <w:t>make</w:t>
+      </w:r>
+      <w:proofErr w:type="gramEnd"/>
+      <w:r>
+        <w:rPr>
+          <w:sz w:val="24"/>
+          <w:szCs w:val="24"/>
+          <w:lang w:val="en-GB"/>
+        </w:rPr>
+        <w:t xml:space="preserve"> available to the public via the web environment</w:t>
       </w:r>
       <w:r>
         <w:rPr>
@@ -36001,7 +36571,25 @@
           <w:szCs w:val="24"/>
           <w:lang w:val="en-GB"/>
         </w:rPr>
-        <w:t>, including via the DSpace digital archives</w:t>
+        <w:t xml:space="preserve">, including via the </w:t>
+      </w:r>
+      <w:proofErr w:type="spellStart"/>
+      <w:r>
+        <w:rPr>
+          <w:sz w:val="24"/>
+          <w:szCs w:val="24"/>
+          <w:lang w:val="en-GB"/>
+        </w:rPr>
+        <w:t>DSpace</w:t>
+      </w:r>
+      <w:proofErr w:type="spellEnd"/>
+      <w:r>
+        <w:rPr>
+          <w:sz w:val="24"/>
+          <w:szCs w:val="24"/>
+          <w:lang w:val="en-GB"/>
+        </w:rPr>
+        <w:t xml:space="preserve"> digital archives</w:t>
       </w:r>
       <w:r>
         <w:rPr>
@@ -36030,6 +36618,7 @@
           <w:lang w:val="en-GB"/>
         </w:rPr>
       </w:pPr>
+      <w:proofErr w:type="gramStart"/>
       <w:r>
         <w:rPr>
           <w:spacing w:val="-1"/>
@@ -36044,6 +36633,7 @@
         </w:rPr>
         <w:t>f</w:t>
       </w:r>
+      <w:proofErr w:type="gramEnd"/>
       <w:r>
         <w:rPr>
           <w:spacing w:val="-1"/>
@@ -36111,7 +36701,23 @@
           <w:i/>
           <w:lang w:val="en-GB"/>
         </w:rPr>
-        <w:t>(title of thesis)</w:t>
+        <w:t>(</w:t>
+      </w:r>
+      <w:proofErr w:type="gramStart"/>
+      <w:r>
+        <w:rPr>
+          <w:i/>
+          <w:lang w:val="en-GB"/>
+        </w:rPr>
+        <w:t>title</w:t>
+      </w:r>
+      <w:proofErr w:type="gramEnd"/>
+      <w:r>
+        <w:rPr>
+          <w:i/>
+          <w:lang w:val="en-GB"/>
+        </w:rPr>
+        <w:t xml:space="preserve"> of thesis)</w:t>
       </w:r>
     </w:p>
     <w:p>
@@ -36125,12 +36731,21 @@
           <w:lang w:val="en-GB"/>
         </w:rPr>
       </w:pPr>
+      <w:proofErr w:type="gramStart"/>
       <w:r>
         <w:rPr>
           <w:spacing w:val="-1"/>
           <w:lang w:val="en-GB"/>
         </w:rPr>
-        <w:t xml:space="preserve">supervised by </w:t>
+        <w:t>supervised</w:t>
+      </w:r>
+      <w:proofErr w:type="gramEnd"/>
+      <w:r>
+        <w:rPr>
+          <w:spacing w:val="-1"/>
+          <w:lang w:val="en-GB"/>
+        </w:rPr>
+        <w:t xml:space="preserve"> by </w:t>
       </w:r>
       <w:r>
         <w:rPr>
@@ -36201,7 +36816,23 @@
           <w:i/>
           <w:lang w:val="en-GB"/>
         </w:rPr>
-        <w:t>(supervisor’s name)</w:t>
+        <w:t>(</w:t>
+      </w:r>
+      <w:proofErr w:type="gramStart"/>
+      <w:r>
+        <w:rPr>
+          <w:i/>
+          <w:lang w:val="en-GB"/>
+        </w:rPr>
+        <w:t>supervisor’s</w:t>
+      </w:r>
+      <w:proofErr w:type="gramEnd"/>
+      <w:r>
+        <w:rPr>
+          <w:i/>
+          <w:lang w:val="en-GB"/>
+        </w:rPr>
+        <w:t xml:space="preserve"> name)</w:t>
       </w:r>
     </w:p>
     <w:p>
@@ -36402,7 +37033,7 @@
           <w:rPr>
             <w:noProof/>
           </w:rPr>
-          <w:t>31</w:t>
+          <w:t>38</w:t>
         </w:r>
         <w:r>
           <w:rPr>
@@ -51965,7 +52596,7 @@
 </file>
 
 <file path=customXml/itemProps2.xml><?xml version="1.0" encoding="utf-8"?>
-<ds:datastoreItem xmlns:ds="http://schemas.openxmlformats.org/officeDocument/2006/customXml" ds:itemID="{B08E0284-0207-D345-9977-D64DCA62FFF6}">
+<ds:datastoreItem xmlns:ds="http://schemas.openxmlformats.org/officeDocument/2006/customXml" ds:itemID="{7E6A4873-A619-DF47-9294-78FA76CB5C0E}">
   <ds:schemaRefs>
     <ds:schemaRef ds:uri="http://schemas.openxmlformats.org/officeDocument/2006/bibliography"/>
   </ds:schemaRefs>

</xml_diff>

<commit_message>
Added important changes and format
</commit_message>
<xml_diff>
--- a/cuautle_softwareengineering_2016.docx
+++ b/cuautle_softwareengineering_2016.docx
@@ -134,17 +134,19 @@
             </w:rPr>
             <w:t>Israel Cuautle Mu</w:t>
           </w:r>
+          <w:proofErr w:type="spellStart"/>
           <w:r>
             <w:rPr>
               <w:lang w:val="es-ES_tradnl"/>
             </w:rPr>
             <w:t>ñoz</w:t>
           </w:r>
+          <w:proofErr w:type="spellEnd"/>
         </w:p>
       </w:sdtContent>
     </w:sdt>
-    <w:bookmarkStart w:id="1" w:name="OLE_LINK2" w:displacedByCustomXml="next"/>
-    <w:bookmarkStart w:id="2" w:name="OLE_LINK1" w:displacedByCustomXml="next"/>
+    <w:bookmarkStart w:id="1" w:name="OLE_LINK1" w:displacedByCustomXml="next"/>
+    <w:bookmarkStart w:id="2" w:name="OLE_LINK2" w:displacedByCustomXml="next"/>
     <w:sdt>
       <w:sdtPr>
         <w:alias w:val="Tiitel"/>
@@ -742,6 +744,7 @@
             </w:rPr>
             <w:t xml:space="preserve">) what exactly ‘e-service’ is? </w:t>
           </w:r>
+          <w:proofErr w:type="gramStart"/>
           <w:r>
             <w:rPr>
               <w:lang w:val="en-GB"/>
@@ -754,6 +757,7 @@
             </w:rPr>
             <w:t>nd</w:t>
           </w:r>
+          <w:proofErr w:type="gramEnd"/>
           <w:r>
             <w:rPr>
               <w:lang w:val="en-GB"/>
@@ -5883,7 +5887,14 @@
         <w:rPr>
           <w:lang w:val="en-GB"/>
         </w:rPr>
-        <w:t xml:space="preserve"> artifact</w:t>
+        <w:t xml:space="preserve"> </w:t>
+      </w:r>
+      <w:proofErr w:type="spellStart"/>
+      <w:r>
+        <w:rPr>
+          <w:lang w:val="en-GB"/>
+        </w:rPr>
+        <w:t>artifact</w:t>
       </w:r>
       <w:r>
         <w:rPr>
@@ -5891,6 +5902,7 @@
         </w:rPr>
         <w:t>s</w:t>
       </w:r>
+      <w:proofErr w:type="spellEnd"/>
       <w:r>
         <w:rPr>
           <w:lang w:val="en-GB"/>
@@ -7070,19 +7082,7 @@
         <w:rPr>
           <w:lang w:val="en-GB"/>
         </w:rPr>
-        <w:t>cha</w:t>
-      </w:r>
-      <w:r>
-        <w:rPr>
-          <w:lang w:val="en-GB"/>
-        </w:rPr>
-        <w:t>p</w:t>
-      </w:r>
-      <w:r>
-        <w:rPr>
-          <w:lang w:val="en-GB"/>
-        </w:rPr>
-        <w:t>ter</w:t>
+        <w:t>chapter</w:t>
       </w:r>
       <w:r>
         <w:rPr>
@@ -7106,7 +7106,7 @@
           <wp:inline distT="0" distB="0" distL="0" distR="0" wp14:anchorId="75B3A187" wp14:editId="27C8A9AB">
             <wp:extent cx="4995183" cy="1459762"/>
             <wp:effectExtent l="0" t="0" r="8890" b="0"/>
-            <wp:docPr id="11" name=""/>
+            <wp:docPr id="11" name="Picture 11"/>
             <wp:cNvGraphicFramePr>
               <a:graphicFrameLocks xmlns:a="http://schemas.openxmlformats.org/drawingml/2006/main" noChangeAspect="1"/>
             </wp:cNvGraphicFramePr>
@@ -7177,7 +7177,35 @@
         <w:rPr>
           <w:lang w:val="en-GB"/>
         </w:rPr>
-        <w:t>cially on how those are delivered. When users get a product they do evaluations according to several factors, style, texture, tags, etc. But when services are purchased, aspects to evaluate become intangible (Parasuraman, Zeithaml and Berry, 1985)</w:t>
+        <w:t>cially on how those are delivered. When users get a product they do evaluations according to several factors, style, texture, tags, etc. But when services are purchased, aspects to evaluate become intangible (</w:t>
+      </w:r>
+      <w:proofErr w:type="spellStart"/>
+      <w:r>
+        <w:rPr>
+          <w:lang w:val="en-GB"/>
+        </w:rPr>
+        <w:t>Parasuraman</w:t>
+      </w:r>
+      <w:proofErr w:type="spellEnd"/>
+      <w:r>
+        <w:rPr>
+          <w:lang w:val="en-GB"/>
+        </w:rPr>
+        <w:t xml:space="preserve">, </w:t>
+      </w:r>
+      <w:proofErr w:type="spellStart"/>
+      <w:r>
+        <w:rPr>
+          <w:lang w:val="en-GB"/>
+        </w:rPr>
+        <w:t>Zeithaml</w:t>
+      </w:r>
+      <w:proofErr w:type="spellEnd"/>
+      <w:r>
+        <w:rPr>
+          <w:lang w:val="en-GB"/>
+        </w:rPr>
+        <w:t xml:space="preserve"> and Berry, 1985)</w:t>
       </w:r>
       <w:sdt>
         <w:sdtPr>
@@ -7223,7 +7251,6 @@
           <w:hyperlink w:anchor="APa85" w:history="1">
             <w:r>
               <w:rPr>
-                <w:rStyle w:val="Tiitellehtautor"/>
                 <w:noProof/>
                 <w:lang w:val="en-US"/>
               </w:rPr>
@@ -7362,7 +7389,6 @@
           <w:hyperlink w:anchor="Juk10" w:history="1">
             <w:r>
               <w:rPr>
-                <w:rStyle w:val="Tiitellehtautor"/>
                 <w:noProof/>
                 <w:lang w:val="en-US"/>
               </w:rPr>
@@ -7488,7 +7514,6 @@
           <w:hyperlink w:anchor="Juk10" w:history="1">
             <w:r>
               <w:rPr>
-                <w:rStyle w:val="Tiitellehtautor"/>
                 <w:noProof/>
                 <w:lang w:val="en-US"/>
               </w:rPr>
@@ -7701,7 +7726,6 @@
                                 <w:hyperlink w:anchor="APa85" w:history="1">
                                   <w:r>
                                     <w:rPr>
-                                      <w:rStyle w:val="Tiitellehtautor"/>
                                       <w:noProof/>
                                       <w:lang w:val="en-US"/>
                                     </w:rPr>
@@ -7745,7 +7769,7 @@
           </mc:Choice>
           <mc:Fallback>
             <w:pict>
-              <v:shape id="Text Box 59" o:spid="_x0000_s1028" type="#_x0000_t202" style="position:absolute;left:0;text-align:left;margin-left:204pt;margin-top:91.65pt;width:241.1pt;height:227.7pt;z-index:251670528;visibility:visible;mso-wrap-style:square;mso-height-percent:0;mso-wrap-distance-left:9pt;mso-wrap-distance-top:0;mso-wrap-distance-right:9pt;mso-wrap-distance-bottom:0;mso-position-horizontal:absolute;mso-position-horizontal-relative:text;mso-position-vertical:absolute;mso-position-vertical-relative:text;mso-height-percent:0;mso-height-relative:margin;v-text-anchor:top" o:gfxdata="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" filled="f" stroked="f">
+              <v:shape id="Text Box 59" o:spid="_x0000_s1028" type="#_x0000_t202" style="position:absolute;left:0;text-align:left;margin-left:204pt;margin-top:91.65pt;width:241.1pt;height:227.7pt;z-index:251670528;visibility:visible;mso-wrap-style:square;mso-height-percent:0;mso-wrap-distance-left:9pt;mso-wrap-distance-top:0;mso-wrap-distance-right:9pt;mso-wrap-distance-bottom:0;mso-position-horizontal:absolute;mso-position-horizontal-relative:text;mso-position-vertical:absolute;mso-position-vertical-relative:text;mso-height-percent:0;mso-height-relative:margin;v-text-anchor:top" o:gfxdata="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" filled="f" stroked="f">
                 <v:textbox>
                   <w:txbxContent>
                     <w:p>
@@ -7864,7 +7888,6 @@
                           <w:hyperlink w:anchor="APa85" w:history="1">
                             <w:r>
                               <w:rPr>
-                                <w:rStyle w:val="Tiitellehtautor"/>
                                 <w:noProof/>
                                 <w:lang w:val="en-US"/>
                               </w:rPr>
@@ -7913,19 +7936,35 @@
         <w:rPr>
           <w:lang w:val="en-GB"/>
         </w:rPr>
-        <w:t xml:space="preserve"> the quality of services was created in 1985 as a conceptual model, in a study d</w:t>
-      </w:r>
-      <w:r>
-        <w:rPr>
-          <w:lang w:val="en-GB"/>
-        </w:rPr>
-        <w:t>e</w:t>
-      </w:r>
-      <w:r>
-        <w:rPr>
-          <w:lang w:val="en-GB"/>
-        </w:rPr>
-        <w:t>veloped by Parasuraman, Zeithaml and Berry (1985)</w:t>
+        <w:t xml:space="preserve"> the quality of services was created in 1985 as a conceptual model, in a study developed by </w:t>
+      </w:r>
+      <w:proofErr w:type="spellStart"/>
+      <w:r>
+        <w:rPr>
+          <w:lang w:val="en-GB"/>
+        </w:rPr>
+        <w:t>Parasuraman</w:t>
+      </w:r>
+      <w:proofErr w:type="spellEnd"/>
+      <w:r>
+        <w:rPr>
+          <w:lang w:val="en-GB"/>
+        </w:rPr>
+        <w:t xml:space="preserve">, </w:t>
+      </w:r>
+      <w:proofErr w:type="spellStart"/>
+      <w:r>
+        <w:rPr>
+          <w:lang w:val="en-GB"/>
+        </w:rPr>
+        <w:t>Zeithaml</w:t>
+      </w:r>
+      <w:proofErr w:type="spellEnd"/>
+      <w:r>
+        <w:rPr>
+          <w:lang w:val="en-GB"/>
+        </w:rPr>
+        <w:t xml:space="preserve"> and Berry (1985)</w:t>
       </w:r>
       <w:sdt>
         <w:sdtPr>
@@ -7971,7 +8010,6 @@
           <w:hyperlink w:anchor="APa85" w:history="1">
             <w:r>
               <w:rPr>
-                <w:rStyle w:val="Tiitellehtautor"/>
                 <w:noProof/>
                 <w:lang w:val="en-US"/>
               </w:rPr>
@@ -8009,19 +8047,7 @@
         <w:rPr>
           <w:lang w:val="en-GB"/>
         </w:rPr>
-        <w:t>ture and public conscience were not yet aware of the relevance of service qual</w:t>
-      </w:r>
-      <w:r>
-        <w:rPr>
-          <w:lang w:val="en-GB"/>
-        </w:rPr>
-        <w:t>i</w:t>
-      </w:r>
-      <w:r>
-        <w:rPr>
-          <w:lang w:val="en-GB"/>
-        </w:rPr>
-        <w:t>ty</w:t>
+        <w:t>ture and public conscience were not yet aware of the relevance of service quality</w:t>
       </w:r>
       <w:sdt>
         <w:sdtPr>
@@ -8067,7 +8093,6 @@
           <w:hyperlink w:anchor="Fil14" w:history="1">
             <w:r>
               <w:rPr>
-                <w:rStyle w:val="Tiitellehtautor"/>
                 <w:noProof/>
                 <w:lang w:val="en-US"/>
               </w:rPr>
@@ -8128,7 +8153,6 @@
           <w:hyperlink w:anchor="APa85" w:history="1">
             <w:r>
               <w:rPr>
-                <w:rStyle w:val="Tiitellehtautor"/>
                 <w:noProof/>
                 <w:lang w:val="en-US"/>
               </w:rPr>
@@ -8269,7 +8293,6 @@
           <w:hyperlink w:anchor="APa85" w:history="1">
             <w:r>
               <w:rPr>
-                <w:rStyle w:val="Tiitellehtautor"/>
                 <w:noProof/>
                 <w:lang w:val="en-US"/>
               </w:rPr>
@@ -8457,7 +8480,6 @@
                                 <w:hyperlink w:anchor="APa85" w:history="1">
                                   <w:r>
                                     <w:rPr>
-                                      <w:rStyle w:val="Tiitellehtautor"/>
                                       <w:noProof/>
                                       <w:lang w:val="en-US"/>
                                     </w:rPr>
@@ -8494,7 +8516,7 @@
           </mc:Choice>
           <mc:Fallback>
             <w:pict>
-              <v:shape id="Text Box 61" o:spid="_x0000_s1029" type="#_x0000_t202" style="width:231.75pt;height:238.55pt;visibility:visible;mso-wrap-style:none;mso-left-percent:-10001;mso-top-percent:-10001;mso-position-horizontal:absolute;mso-position-horizontal-relative:char;mso-position-vertical:absolute;mso-position-vertical-relative:line;mso-left-percent:-10001;mso-top-percent:-10001;v-text-anchor:top" o:gfxdata="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" filled="f" stroked="f">
+              <v:shape id="Text Box 61" o:spid="_x0000_s1029" type="#_x0000_t202" style="width:231.75pt;height:238.55pt;visibility:visible;mso-wrap-style:none;mso-left-percent:-10001;mso-top-percent:-10001;mso-position-horizontal:absolute;mso-position-horizontal-relative:char;mso-position-vertical:absolute;mso-position-vertical-relative:line;mso-left-percent:-10001;mso-top-percent:-10001;v-text-anchor:top" o:gfxdata="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" filled="f" stroked="f">
                 <v:textbox>
                   <w:txbxContent>
                     <w:p>
@@ -8606,7 +8628,6 @@
                           <w:hyperlink w:anchor="APa85" w:history="1">
                             <w:r>
                               <w:rPr>
-                                <w:rStyle w:val="Tiitellehtautor"/>
                                 <w:noProof/>
                                 <w:lang w:val="en-US"/>
                               </w:rPr>
@@ -8720,7 +8741,6 @@
           <w:hyperlink w:anchor="kri13" w:history="1">
             <w:r>
               <w:rPr>
-                <w:rStyle w:val="Tiitellehtautor"/>
                 <w:noProof/>
                 <w:lang w:val="en-US"/>
               </w:rPr>
@@ -8790,7 +8810,49 @@
         <w:rPr>
           <w:lang w:val="en-GB"/>
         </w:rPr>
-        <w:t>On the other hand service quality has been defined as a set of non-functional attributes of contextual entities considered as relevant to the service-user interaction. Service quality could be classified as Quality of Execution (QoE) and Quality of Service (QoS) which can be measured for example with execution time, and are supported typically with Service Layer Agreements (SLAs). QoE do</w:t>
+        <w:t>On the other hand service quality has been defined as a set of non-functional attributes of contextual entities considered as relevant to the service-user interaction. Service quality could be classified as Quality of Execution (</w:t>
+      </w:r>
+      <w:proofErr w:type="spellStart"/>
+      <w:r>
+        <w:rPr>
+          <w:lang w:val="en-GB"/>
+        </w:rPr>
+        <w:t>QoE</w:t>
+      </w:r>
+      <w:proofErr w:type="spellEnd"/>
+      <w:r>
+        <w:rPr>
+          <w:lang w:val="en-GB"/>
+        </w:rPr>
+        <w:t>) and Quality of Service (</w:t>
+      </w:r>
+      <w:proofErr w:type="spellStart"/>
+      <w:r>
+        <w:rPr>
+          <w:lang w:val="en-GB"/>
+        </w:rPr>
+        <w:t>QoS</w:t>
+      </w:r>
+      <w:proofErr w:type="spellEnd"/>
+      <w:r>
+        <w:rPr>
+          <w:lang w:val="en-GB"/>
+        </w:rPr>
+        <w:t xml:space="preserve">) which can be measured for example with execution time, and are supported typically with Service Layer Agreements (SLAs). </w:t>
+      </w:r>
+      <w:proofErr w:type="spellStart"/>
+      <w:r>
+        <w:rPr>
+          <w:lang w:val="en-GB"/>
+        </w:rPr>
+        <w:t>QoE</w:t>
+      </w:r>
+      <w:proofErr w:type="spellEnd"/>
+      <w:r>
+        <w:rPr>
+          <w:lang w:val="en-GB"/>
+        </w:rPr>
+        <w:t xml:space="preserve"> do</w:t>
       </w:r>
       <w:r>
         <w:rPr>
@@ -8814,13 +8876,35 @@
         <w:rPr>
           <w:lang w:val="en-GB"/>
         </w:rPr>
-        <w:t xml:space="preserve">bility or reputation; both QoE and </w:t>
-      </w:r>
-      <w:r>
-        <w:rPr>
-          <w:lang w:val="en-GB"/>
-        </w:rPr>
-        <w:t>QoS give a perception to users.</w:t>
+        <w:t xml:space="preserve">bility or reputation; both </w:t>
+      </w:r>
+      <w:proofErr w:type="spellStart"/>
+      <w:r>
+        <w:rPr>
+          <w:lang w:val="en-GB"/>
+        </w:rPr>
+        <w:t>QoE</w:t>
+      </w:r>
+      <w:proofErr w:type="spellEnd"/>
+      <w:r>
+        <w:rPr>
+          <w:lang w:val="en-GB"/>
+        </w:rPr>
+        <w:t xml:space="preserve"> and </w:t>
+      </w:r>
+      <w:proofErr w:type="spellStart"/>
+      <w:r>
+        <w:rPr>
+          <w:lang w:val="en-GB"/>
+        </w:rPr>
+        <w:t>QoS</w:t>
+      </w:r>
+      <w:proofErr w:type="spellEnd"/>
+      <w:r>
+        <w:rPr>
+          <w:lang w:val="en-GB"/>
+        </w:rPr>
+        <w:t xml:space="preserve"> give a perception to users.</w:t>
       </w:r>
     </w:p>
     <w:p>
@@ -8839,7 +8923,21 @@
         <w:rPr>
           <w:lang w:val="en-GB"/>
         </w:rPr>
-        <w:t xml:space="preserve"> Kritikos in</w:t>
+        <w:t xml:space="preserve"> </w:t>
+      </w:r>
+      <w:proofErr w:type="spellStart"/>
+      <w:r>
+        <w:rPr>
+          <w:lang w:val="en-GB"/>
+        </w:rPr>
+        <w:t>Kritikos</w:t>
+      </w:r>
+      <w:proofErr w:type="spellEnd"/>
+      <w:r>
+        <w:rPr>
+          <w:lang w:val="en-GB"/>
+        </w:rPr>
+        <w:t xml:space="preserve"> in</w:t>
       </w:r>
       <w:r>
         <w:rPr>
@@ -8884,7 +8982,6 @@
           <w:hyperlink w:anchor="kri13" w:history="1">
             <w:r>
               <w:rPr>
-                <w:rStyle w:val="Tiitellehtautor"/>
                 <w:noProof/>
                 <w:lang w:val="en-US"/>
               </w:rPr>
@@ -8934,7 +9031,21 @@
         <w:rPr>
           <w:lang w:val="en-GB"/>
         </w:rPr>
-        <w:t>vice quality capabilities or requirements. It is worth to mention that the most common SLA components are (according to Paschke et al., 2006): contract validity period, involved parts, service definition and action guarantees. Service definitions specify the service characteristics, components and observable parameters.</w:t>
+        <w:t xml:space="preserve">vice quality capabilities or requirements. It is worth to mention that the most common SLA components are (according to </w:t>
+      </w:r>
+      <w:proofErr w:type="spellStart"/>
+      <w:r>
+        <w:rPr>
+          <w:lang w:val="en-GB"/>
+        </w:rPr>
+        <w:t>Paschke</w:t>
+      </w:r>
+      <w:proofErr w:type="spellEnd"/>
+      <w:r>
+        <w:rPr>
+          <w:lang w:val="en-GB"/>
+        </w:rPr>
+        <w:t xml:space="preserve"> et al., 2006): contract validity period, involved parts, service definition and action guarantees. Service definitions specify the service characteristics, components and observable parameters.</w:t>
       </w:r>
     </w:p>
     <w:p>
@@ -8986,7 +9097,6 @@
           <w:hyperlink w:anchor="JSa03" w:history="1">
             <w:r>
               <w:rPr>
-                <w:rStyle w:val="Tiitellehtautor"/>
                 <w:noProof/>
                 <w:lang w:val="en-US"/>
               </w:rPr>
@@ -9083,7 +9193,6 @@
           <w:hyperlink w:anchor="Fil14" w:history="1">
             <w:r>
               <w:rPr>
-                <w:rStyle w:val="Tiitellehtautor"/>
                 <w:noProof/>
                 <w:lang w:val="en-US"/>
               </w:rPr>
@@ -9151,7 +9260,6 @@
           <w:hyperlink w:anchor="Fil14" w:history="1">
             <w:r>
               <w:rPr>
-                <w:rStyle w:val="Tiitellehtautor"/>
                 <w:noProof/>
                 <w:lang w:val="en-US"/>
               </w:rPr>
@@ -9209,7 +9317,6 @@
           <w:hyperlink w:anchor="May" w:history="1">
             <w:r>
               <w:rPr>
-                <w:rStyle w:val="Tiitellehtautor"/>
                 <w:noProof/>
                 <w:lang w:val="en-US"/>
               </w:rPr>
@@ -9403,7 +9510,6 @@
           <w:hyperlink w:anchor="kri13" w:history="1">
             <w:r>
               <w:rPr>
-                <w:rStyle w:val="Tiitellehtautor"/>
                 <w:noProof/>
                 <w:lang w:val="en-US"/>
               </w:rPr>
@@ -9461,7 +9567,21 @@
         <w:rPr>
           <w:lang w:val="en-GB"/>
         </w:rPr>
-        <w:t>According to the Ruyter et al. (2001) an e-service is an interactive, content-centred and internet-based customer service driven by the customer and integrated with related organ</w:t>
+        <w:t xml:space="preserve">According to the </w:t>
+      </w:r>
+      <w:proofErr w:type="spellStart"/>
+      <w:r>
+        <w:rPr>
+          <w:lang w:val="en-GB"/>
+        </w:rPr>
+        <w:t>Ruyter</w:t>
+      </w:r>
+      <w:proofErr w:type="spellEnd"/>
+      <w:r>
+        <w:rPr>
+          <w:lang w:val="en-GB"/>
+        </w:rPr>
+        <w:t xml:space="preserve"> et al. (2001) an e-service is an interactive, content-centred and internet-based customer service driven by the customer and integrated with related organ</w:t>
       </w:r>
       <w:r>
         <w:rPr>
@@ -9508,7 +9628,6 @@
           <w:hyperlink w:anchor="JSa03" w:history="1">
             <w:r>
               <w:rPr>
-                <w:rStyle w:val="Tiitellehtautor"/>
                 <w:noProof/>
                 <w:lang w:val="en-US"/>
               </w:rPr>
@@ -9582,7 +9701,6 @@
           <w:hyperlink w:anchor="GPi" w:history="1">
             <w:r>
               <w:rPr>
-                <w:rStyle w:val="Tiitellehtautor"/>
                 <w:noProof/>
                 <w:lang w:val="en-US"/>
               </w:rPr>
@@ -9654,7 +9772,6 @@
           <w:hyperlink w:anchor="GPi" w:history="1">
             <w:r>
               <w:rPr>
-                <w:rStyle w:val="Tiitellehtautor"/>
                 <w:noProof/>
                 <w:lang w:val="en-US"/>
               </w:rPr>
@@ -9714,7 +9831,6 @@
           <w:hyperlink w:anchor="GPi" w:history="1">
             <w:r>
               <w:rPr>
-                <w:rStyle w:val="Tiitellehtautor"/>
                 <w:noProof/>
                 <w:lang w:val="en-US"/>
               </w:rPr>
@@ -9769,7 +9885,6 @@
           <w:hyperlink w:anchor="ELo12" w:history="1">
             <w:r>
               <w:rPr>
-                <w:rStyle w:val="Tiitellehtautor"/>
                 <w:noProof/>
                 <w:lang w:val="en-US"/>
               </w:rPr>
@@ -9825,7 +9940,6 @@
           <w:hyperlink w:anchor="Egi10" w:history="1">
             <w:r>
               <w:rPr>
-                <w:rStyle w:val="Tiitellehtautor"/>
                 <w:noProof/>
                 <w:lang w:val="en-US"/>
               </w:rPr>
@@ -10007,7 +10121,7 @@
           </mc:Choice>
           <mc:Fallback>
             <w:pict>
-              <v:shape id="Text Box 13" o:spid="_x0000_s1030" type="#_x0000_t202" style="width:420pt;height:524.25pt;visibility:visible;mso-wrap-style:square;mso-left-percent:-10001;mso-top-percent:-10001;mso-position-horizontal:absolute;mso-position-horizontal-relative:char;mso-position-vertical:absolute;mso-position-vertical-relative:line;mso-left-percent:-10001;mso-top-percent:-10001;v-text-anchor:top" o:gfxdata="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" filled="f" stroked="f">
+              <v:shape id="Text Box 13" o:spid="_x0000_s1030" type="#_x0000_t202" style="width:420pt;height:524.25pt;visibility:visible;mso-wrap-style:square;mso-left-percent:-10001;mso-top-percent:-10001;mso-position-horizontal:absolute;mso-position-horizontal-relative:char;mso-position-vertical:absolute;mso-position-vertical-relative:line;mso-left-percent:-10001;mso-top-percent:-10001;v-text-anchor:top" o:gfxdata="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" filled="f" stroked="f">
                 <v:textbox>
                   <w:txbxContent>
                     <w:p>
@@ -10155,7 +10269,6 @@
           <w:hyperlink w:anchor="BSI11" w:history="1">
             <w:r>
               <w:rPr>
-                <w:rStyle w:val="Tiitellehtautor"/>
                 <w:noProof/>
                 <w:lang w:val="en-US"/>
               </w:rPr>
@@ -10360,7 +10473,6 @@
                                 <w:hyperlink w:anchor="BSI11" w:history="1">
                                   <w:r>
                                     <w:rPr>
-                                      <w:rStyle w:val="Tiitellehtautor"/>
                                       <w:noProof/>
                                       <w:lang w:val="en-US"/>
                                     </w:rPr>
@@ -10487,7 +10599,6 @@
                           <w:hyperlink w:anchor="BSI11" w:history="1">
                             <w:r>
                               <w:rPr>
-                                <w:rStyle w:val="Tiitellehtautor"/>
                                 <w:noProof/>
                                 <w:lang w:val="en-US"/>
                               </w:rPr>
@@ -10579,7 +10690,6 @@
           <w:hyperlink w:anchor="BSI11" w:history="1">
             <w:r>
               <w:rPr>
-                <w:rStyle w:val="Tiitellehtautor"/>
                 <w:noProof/>
                 <w:lang w:val="en-US"/>
               </w:rPr>
@@ -10651,7 +10761,6 @@
           <w:hyperlink w:anchor="BSI11" w:history="1">
             <w:r>
               <w:rPr>
-                <w:rStyle w:val="Tiitellehtautor"/>
                 <w:noProof/>
                 <w:lang w:val="en-US"/>
               </w:rPr>
@@ -10819,7 +10928,6 @@
                                 <w:hyperlink w:anchor="BSI11" w:history="1">
                                   <w:r>
                                     <w:rPr>
-                                      <w:rStyle w:val="Tiitellehtautor"/>
                                       <w:noProof/>
                                       <w:lang w:val="en-US"/>
                                     </w:rPr>
@@ -10947,7 +11055,6 @@
                           <w:hyperlink w:anchor="BSI11" w:history="1">
                             <w:r>
                               <w:rPr>
-                                <w:rStyle w:val="Tiitellehtautor"/>
                                 <w:noProof/>
                                 <w:lang w:val="en-US"/>
                               </w:rPr>
@@ -11009,7 +11116,6 @@
           <w:hyperlink w:anchor="BSI11" w:history="1">
             <w:r>
               <w:rPr>
-                <w:rStyle w:val="Tiitellehtautor"/>
                 <w:noProof/>
                 <w:lang w:val="en-US"/>
               </w:rPr>
@@ -11081,7 +11187,6 @@
           <w:hyperlink w:anchor="BSI11" w:history="1">
             <w:r>
               <w:rPr>
-                <w:rStyle w:val="Tiitellehtautor"/>
                 <w:noProof/>
                 <w:lang w:val="en-US"/>
               </w:rPr>
@@ -11248,7 +11353,6 @@
                                 <w:hyperlink w:anchor="BSI11" w:history="1">
                                   <w:r>
                                     <w:rPr>
-                                      <w:rStyle w:val="Tiitellehtautor"/>
                                       <w:noProof/>
                                       <w:lang w:val="en-US"/>
                                     </w:rPr>
@@ -11376,7 +11480,6 @@
                           <w:hyperlink w:anchor="BSI11" w:history="1">
                             <w:r>
                               <w:rPr>
-                                <w:rStyle w:val="Tiitellehtautor"/>
                                 <w:noProof/>
                                 <w:lang w:val="en-US"/>
                               </w:rPr>
@@ -11439,7 +11542,6 @@
           <w:hyperlink w:anchor="BSI11" w:history="1">
             <w:r>
               <w:rPr>
-                <w:rStyle w:val="Tiitellehtautor"/>
                 <w:noProof/>
                 <w:lang w:val="en-US"/>
               </w:rPr>
@@ -11513,7 +11615,6 @@
           <w:hyperlink w:anchor="Moh" w:history="1">
             <w:r>
               <w:rPr>
-                <w:rStyle w:val="Tiitellehtautor"/>
                 <w:noProof/>
                 <w:lang w:val="en-US"/>
               </w:rPr>
@@ -11566,7 +11667,6 @@
           <w:hyperlink w:anchor="Had14" w:history="1">
             <w:r>
               <w:rPr>
-                <w:rStyle w:val="Tiitellehtautor"/>
                 <w:noProof/>
                 <w:lang w:val="en-US"/>
               </w:rPr>
@@ -11621,7 +11721,6 @@
           <w:hyperlink w:anchor="JSa03" w:history="1">
             <w:r>
               <w:rPr>
-                <w:rStyle w:val="Tiitellehtautor"/>
                 <w:noProof/>
                 <w:lang w:val="en-US"/>
               </w:rPr>
@@ -11678,7 +11777,6 @@
           <w:hyperlink w:anchor="JEC06" w:history="1">
             <w:r>
               <w:rPr>
-                <w:rStyle w:val="Tiitellehtautor"/>
                 <w:noProof/>
                 <w:lang w:val="en-US"/>
               </w:rPr>
@@ -11742,7 +11840,6 @@
           <w:hyperlink w:anchor="Juk10" w:history="1">
             <w:r>
               <w:rPr>
-                <w:rStyle w:val="Tiitellehtautor"/>
                 <w:noProof/>
                 <w:lang w:val="en-US"/>
               </w:rPr>
@@ -11798,7 +11895,6 @@
           <w:hyperlink w:anchor="Moh" w:history="1">
             <w:r>
               <w:rPr>
-                <w:rStyle w:val="Tiitellehtautor"/>
                 <w:noProof/>
                 <w:lang w:val="en-US"/>
               </w:rPr>
@@ -11872,7 +11968,6 @@
           <w:hyperlink w:anchor="JSa03" w:history="1">
             <w:r>
               <w:rPr>
-                <w:rStyle w:val="Tiitellehtautor"/>
                 <w:noProof/>
                 <w:lang w:val="en-US"/>
               </w:rPr>
@@ -11934,7 +12029,6 @@
           <w:hyperlink w:anchor="VAZ02" w:history="1">
             <w:r>
               <w:rPr>
-                <w:rStyle w:val="Tiitellehtautor"/>
                 <w:noProof/>
                 <w:lang w:val="en-US"/>
               </w:rPr>
@@ -12017,7 +12111,6 @@
           <w:hyperlink w:anchor="Zei01" w:history="1">
             <w:r>
               <w:rPr>
-                <w:rStyle w:val="Tiitellehtautor"/>
                 <w:noProof/>
                 <w:lang w:val="en-US"/>
               </w:rPr>
@@ -12089,7 +12182,6 @@
           <w:hyperlink w:anchor="Cox01" w:history="1">
             <w:r>
               <w:rPr>
-                <w:rStyle w:val="Tiitellehtautor"/>
                 <w:noProof/>
                 <w:lang w:val="en-US"/>
               </w:rPr>
@@ -12159,7 +12251,6 @@
           <w:hyperlink w:anchor="ZYa03" w:history="1">
             <w:r>
               <w:rPr>
-                <w:rStyle w:val="Tiitellehtautor"/>
                 <w:noProof/>
                 <w:lang w:val="en-US"/>
               </w:rPr>
@@ -12234,7 +12325,6 @@
           <w:hyperlink w:anchor="MRa08" w:history="1">
             <w:r>
               <w:rPr>
-                <w:rStyle w:val="Tiitellehtautor"/>
                 <w:noProof/>
                 <w:lang w:val="en-US"/>
               </w:rPr>
@@ -12340,7 +12430,6 @@
           <w:hyperlink w:anchor="Wol" w:history="1">
             <w:r>
               <w:rPr>
-                <w:rStyle w:val="Tiitellehtautor"/>
                 <w:noProof/>
                 <w:lang w:val="en-US"/>
               </w:rPr>
@@ -12427,7 +12516,6 @@
           <w:hyperlink w:anchor="VAZ021" w:history="1">
             <w:r>
               <w:rPr>
-                <w:rStyle w:val="Tiitellehtautor"/>
                 <w:noProof/>
                 <w:lang w:val="en-US"/>
               </w:rPr>
@@ -12477,7 +12565,6 @@
           <w:hyperlink w:anchor="BVa" w:history="1">
             <w:r>
               <w:rPr>
-                <w:rStyle w:val="Tiitellehtautor"/>
                 <w:noProof/>
                 <w:lang w:val="en-US"/>
               </w:rPr>
@@ -12543,7 +12630,6 @@
           <w:hyperlink w:anchor="GBr08" w:history="1">
             <w:r>
               <w:rPr>
-                <w:rStyle w:val="Tiitellehtautor"/>
                 <w:noProof/>
                 <w:lang w:val="en-US"/>
               </w:rPr>
@@ -12691,7 +12777,6 @@
                                 <w:hyperlink w:anchor="Iha14" w:history="1">
                                   <w:r>
                                     <w:rPr>
-                                      <w:rStyle w:val="Tiitellehtautor"/>
                                       <w:noProof/>
                                       <w:lang w:val="en-US"/>
                                     </w:rPr>
@@ -13209,6 +13294,7 @@
                                       <w:lang w:val="en-US" w:eastAsia="en-US"/>
                                     </w:rPr>
                                   </w:pPr>
+                                  <w:proofErr w:type="spellStart"/>
                                   <w:r>
                                     <w:rPr>
                                       <w:rFonts w:eastAsia="Times New Roman" w:cs="Times New Roman"/>
@@ -13219,6 +13305,7 @@
                                     </w:rPr>
                                     <w:t>WebQual</w:t>
                                   </w:r>
+                                  <w:proofErr w:type="spellEnd"/>
                                 </w:p>
                               </w:tc>
                               <w:tc>
@@ -14073,6 +14160,7 @@
                                       <w:lang w:val="en-US" w:eastAsia="en-US"/>
                                     </w:rPr>
                                   </w:pPr>
+                                  <w:proofErr w:type="spellStart"/>
                                   <w:r>
                                     <w:rPr>
                                       <w:rFonts w:eastAsia="Times New Roman" w:cs="Times New Roman"/>
@@ -14081,7 +14169,18 @@
                                       <w:szCs w:val="22"/>
                                       <w:lang w:val="en-US" w:eastAsia="en-US"/>
                                     </w:rPr>
-                                    <w:t>WebQual 4</w:t>
+                                    <w:t>WebQual</w:t>
+                                  </w:r>
+                                  <w:proofErr w:type="spellEnd"/>
+                                  <w:r>
+                                    <w:rPr>
+                                      <w:rFonts w:eastAsia="Times New Roman" w:cs="Times New Roman"/>
+                                      <w:color w:val="000000"/>
+                                      <w:sz w:val="22"/>
+                                      <w:szCs w:val="22"/>
+                                      <w:lang w:val="en-US" w:eastAsia="en-US"/>
+                                    </w:rPr>
+                                    <w:t xml:space="preserve"> 4</w:t>
                                   </w:r>
                                 </w:p>
                               </w:tc>
@@ -14363,6 +14462,7 @@
                                       <w:lang w:val="en-US" w:eastAsia="en-US"/>
                                     </w:rPr>
                                   </w:pPr>
+                                  <w:proofErr w:type="gramStart"/>
                                   <w:r>
                                     <w:rPr>
                                       <w:rFonts w:eastAsia="Times New Roman" w:cs="Times New Roman"/>
@@ -14371,8 +14471,31 @@
                                       <w:szCs w:val="22"/>
                                       <w:lang w:val="en-US" w:eastAsia="en-US"/>
                                     </w:rPr>
-                                    <w:t>e-TailQ</w:t>
+                                    <w:t>e</w:t>
                                   </w:r>
+                                  <w:proofErr w:type="gramEnd"/>
+                                  <w:r>
+                                    <w:rPr>
+                                      <w:rFonts w:eastAsia="Times New Roman" w:cs="Times New Roman"/>
+                                      <w:color w:val="000000"/>
+                                      <w:sz w:val="22"/>
+                                      <w:szCs w:val="22"/>
+                                      <w:lang w:val="en-US" w:eastAsia="en-US"/>
+                                    </w:rPr>
+                                    <w:t>-</w:t>
+                                  </w:r>
+                                  <w:proofErr w:type="spellStart"/>
+                                  <w:r>
+                                    <w:rPr>
+                                      <w:rFonts w:eastAsia="Times New Roman" w:cs="Times New Roman"/>
+                                      <w:color w:val="000000"/>
+                                      <w:sz w:val="22"/>
+                                      <w:szCs w:val="22"/>
+                                      <w:lang w:val="en-US" w:eastAsia="en-US"/>
+                                    </w:rPr>
+                                    <w:t>TailQ</w:t>
+                                  </w:r>
+                                  <w:proofErr w:type="spellEnd"/>
                                 </w:p>
                               </w:tc>
                               <w:tc>
@@ -14943,6 +15066,7 @@
                                       <w:lang w:val="en-US" w:eastAsia="en-US"/>
                                     </w:rPr>
                                   </w:pPr>
+                                  <w:proofErr w:type="spellStart"/>
                                   <w:r>
                                     <w:rPr>
                                       <w:rFonts w:eastAsia="Times New Roman" w:cs="Times New Roman"/>
@@ -14953,6 +15077,7 @@
                                     </w:rPr>
                                     <w:t>NetQual</w:t>
                                   </w:r>
+                                  <w:proofErr w:type="spellEnd"/>
                                 </w:p>
                               </w:tc>
                               <w:tc>
@@ -15403,7 +15528,6 @@
                           <w:hyperlink w:anchor="Iha14" w:history="1">
                             <w:r>
                               <w:rPr>
-                                <w:rStyle w:val="Tiitellehtautor"/>
                                 <w:noProof/>
                                 <w:lang w:val="en-US"/>
                               </w:rPr>
@@ -15921,6 +16045,7 @@
                                 <w:lang w:val="en-US" w:eastAsia="en-US"/>
                               </w:rPr>
                             </w:pPr>
+                            <w:proofErr w:type="spellStart"/>
                             <w:r>
                               <w:rPr>
                                 <w:rFonts w:eastAsia="Times New Roman" w:cs="Times New Roman"/>
@@ -15931,6 +16056,7 @@
                               </w:rPr>
                               <w:t>WebQual</w:t>
                             </w:r>
+                            <w:proofErr w:type="spellEnd"/>
                           </w:p>
                         </w:tc>
                         <w:tc>
@@ -16785,6 +16911,7 @@
                                 <w:lang w:val="en-US" w:eastAsia="en-US"/>
                               </w:rPr>
                             </w:pPr>
+                            <w:proofErr w:type="spellStart"/>
                             <w:r>
                               <w:rPr>
                                 <w:rFonts w:eastAsia="Times New Roman" w:cs="Times New Roman"/>
@@ -16793,7 +16920,18 @@
                                 <w:szCs w:val="22"/>
                                 <w:lang w:val="en-US" w:eastAsia="en-US"/>
                               </w:rPr>
-                              <w:t>WebQual 4</w:t>
+                              <w:t>WebQual</w:t>
+                            </w:r>
+                            <w:proofErr w:type="spellEnd"/>
+                            <w:r>
+                              <w:rPr>
+                                <w:rFonts w:eastAsia="Times New Roman" w:cs="Times New Roman"/>
+                                <w:color w:val="000000"/>
+                                <w:sz w:val="22"/>
+                                <w:szCs w:val="22"/>
+                                <w:lang w:val="en-US" w:eastAsia="en-US"/>
+                              </w:rPr>
+                              <w:t xml:space="preserve"> 4</w:t>
                             </w:r>
                           </w:p>
                         </w:tc>
@@ -17075,6 +17213,7 @@
                                 <w:lang w:val="en-US" w:eastAsia="en-US"/>
                               </w:rPr>
                             </w:pPr>
+                            <w:proofErr w:type="gramStart"/>
                             <w:r>
                               <w:rPr>
                                 <w:rFonts w:eastAsia="Times New Roman" w:cs="Times New Roman"/>
@@ -17083,8 +17222,31 @@
                                 <w:szCs w:val="22"/>
                                 <w:lang w:val="en-US" w:eastAsia="en-US"/>
                               </w:rPr>
-                              <w:t>e-TailQ</w:t>
+                              <w:t>e</w:t>
                             </w:r>
+                            <w:proofErr w:type="gramEnd"/>
+                            <w:r>
+                              <w:rPr>
+                                <w:rFonts w:eastAsia="Times New Roman" w:cs="Times New Roman"/>
+                                <w:color w:val="000000"/>
+                                <w:sz w:val="22"/>
+                                <w:szCs w:val="22"/>
+                                <w:lang w:val="en-US" w:eastAsia="en-US"/>
+                              </w:rPr>
+                              <w:t>-</w:t>
+                            </w:r>
+                            <w:proofErr w:type="spellStart"/>
+                            <w:r>
+                              <w:rPr>
+                                <w:rFonts w:eastAsia="Times New Roman" w:cs="Times New Roman"/>
+                                <w:color w:val="000000"/>
+                                <w:sz w:val="22"/>
+                                <w:szCs w:val="22"/>
+                                <w:lang w:val="en-US" w:eastAsia="en-US"/>
+                              </w:rPr>
+                              <w:t>TailQ</w:t>
+                            </w:r>
+                            <w:proofErr w:type="spellEnd"/>
                           </w:p>
                         </w:tc>
                         <w:tc>
@@ -17655,6 +17817,7 @@
                                 <w:lang w:val="en-US" w:eastAsia="en-US"/>
                               </w:rPr>
                             </w:pPr>
+                            <w:proofErr w:type="spellStart"/>
                             <w:r>
                               <w:rPr>
                                 <w:rFonts w:eastAsia="Times New Roman" w:cs="Times New Roman"/>
@@ -17665,6 +17828,7 @@
                               </w:rPr>
                               <w:t>NetQual</w:t>
                             </w:r>
+                            <w:proofErr w:type="spellEnd"/>
                           </w:p>
                         </w:tc>
                         <w:tc>
@@ -18123,7 +18287,6 @@
           <w:hyperlink w:anchor="Bre11" w:history="1">
             <w:r>
               <w:rPr>
-                <w:rStyle w:val="Tiitellehtautor"/>
                 <w:noProof/>
                 <w:lang w:val="en-US"/>
               </w:rPr>
@@ -18183,7 +18346,6 @@
           <w:hyperlink w:anchor="VAZ02" w:history="1">
             <w:r>
               <w:rPr>
-                <w:rStyle w:val="Tiitellehtautor"/>
                 <w:noProof/>
                 <w:lang w:val="en-US"/>
               </w:rPr>
@@ -18256,7 +18418,6 @@
           <w:hyperlink w:anchor="HLi091" w:history="1">
             <w:r>
               <w:rPr>
-                <w:rStyle w:val="Tiitellehtautor"/>
                 <w:noProof/>
                 <w:lang w:val="en-US"/>
               </w:rPr>
@@ -18306,7 +18467,6 @@
           <w:hyperlink w:anchor="LiH08" w:history="1">
             <w:r>
               <w:rPr>
-                <w:rStyle w:val="Tiitellehtautor"/>
                 <w:noProof/>
                 <w:lang w:val="en-US"/>
               </w:rPr>
@@ -18368,7 +18528,6 @@
           <w:hyperlink w:anchor="Fil14" w:history="1">
             <w:r>
               <w:rPr>
-                <w:rStyle w:val="Tiitellehtautor"/>
                 <w:noProof/>
                 <w:lang w:val="en-US"/>
               </w:rPr>
@@ -18423,7 +18582,6 @@
           <w:hyperlink w:anchor="JSa03" w:history="1">
             <w:r>
               <w:rPr>
-                <w:rStyle w:val="Tiitellehtautor"/>
                 <w:noProof/>
                 <w:lang w:val="en-US"/>
               </w:rPr>
@@ -18485,7 +18643,6 @@
           <w:hyperlink w:anchor="GGL05" w:history="1">
             <w:r>
               <w:rPr>
-                <w:rStyle w:val="Tiitellehtautor"/>
                 <w:noProof/>
                 <w:lang w:val="en-US"/>
               </w:rPr>
@@ -18547,7 +18704,6 @@
           <w:hyperlink w:anchor="NSe06" w:history="1">
             <w:r>
               <w:rPr>
-                <w:rStyle w:val="Tiitellehtautor"/>
                 <w:noProof/>
                 <w:lang w:val="en-US"/>
               </w:rPr>
@@ -18609,7 +18765,6 @@
           <w:hyperlink w:anchor="GGL05" w:history="1">
             <w:r>
               <w:rPr>
-                <w:rStyle w:val="Tiitellehtautor"/>
                 <w:noProof/>
                 <w:lang w:val="en-US"/>
               </w:rPr>
@@ -18662,7 +18817,6 @@
           <w:hyperlink w:anchor="ISO09" w:history="1">
             <w:r>
               <w:rPr>
-                <w:rStyle w:val="Tiitellehtautor"/>
                 <w:noProof/>
                 <w:lang w:val="en-US"/>
               </w:rPr>
@@ -18813,7 +18967,6 @@
           <w:hyperlink w:anchor="Mar14" w:history="1">
             <w:r>
               <w:rPr>
-                <w:rStyle w:val="Tiitellehtautor"/>
                 <w:noProof/>
                 <w:lang w:val="en-US"/>
               </w:rPr>
@@ -18909,7 +19062,6 @@
           <w:hyperlink w:anchor="kri13" w:history="1">
             <w:r>
               <w:rPr>
-                <w:rStyle w:val="Tiitellehtautor"/>
                 <w:noProof/>
                 <w:lang w:val="en-US"/>
               </w:rPr>
@@ -18974,7 +19126,6 @@
           <w:hyperlink w:anchor="Mar14" w:history="1">
             <w:r>
               <w:rPr>
-                <w:rStyle w:val="Tiitellehtautor"/>
                 <w:noProof/>
                 <w:lang w:val="en-US"/>
               </w:rPr>
@@ -19205,7 +19356,6 @@
           <w:hyperlink w:anchor="Mar14" w:history="1">
             <w:r>
               <w:rPr>
-                <w:rStyle w:val="Tiitellehtautor"/>
                 <w:noProof/>
                 <w:lang w:val="en-US"/>
               </w:rPr>
@@ -19273,7 +19423,49 @@
         <w:rPr>
           <w:lang w:val="en-GB"/>
         </w:rPr>
-        <w:t xml:space="preserve"> improvement (Chesbrough and Spohrer 2006; Ostrom et al. 2010; Rush 2004)</w:t>
+        <w:t xml:space="preserve"> improvement (</w:t>
+      </w:r>
+      <w:proofErr w:type="spellStart"/>
+      <w:r>
+        <w:rPr>
+          <w:lang w:val="en-GB"/>
+        </w:rPr>
+        <w:t>Chesbrough</w:t>
+      </w:r>
+      <w:proofErr w:type="spellEnd"/>
+      <w:r>
+        <w:rPr>
+          <w:lang w:val="en-GB"/>
+        </w:rPr>
+        <w:t xml:space="preserve"> and </w:t>
+      </w:r>
+      <w:proofErr w:type="spellStart"/>
+      <w:r>
+        <w:rPr>
+          <w:lang w:val="en-GB"/>
+        </w:rPr>
+        <w:t>Spohrer</w:t>
+      </w:r>
+      <w:proofErr w:type="spellEnd"/>
+      <w:r>
+        <w:rPr>
+          <w:lang w:val="en-GB"/>
+        </w:rPr>
+        <w:t xml:space="preserve"> 2006; </w:t>
+      </w:r>
+      <w:proofErr w:type="spellStart"/>
+      <w:r>
+        <w:rPr>
+          <w:lang w:val="en-GB"/>
+        </w:rPr>
+        <w:t>Ostrom</w:t>
+      </w:r>
+      <w:proofErr w:type="spellEnd"/>
+      <w:r>
+        <w:rPr>
+          <w:lang w:val="en-GB"/>
+        </w:rPr>
+        <w:t xml:space="preserve"> et al. 2010; Rush 2004)</w:t>
       </w:r>
       <w:r>
         <w:rPr>
@@ -19351,7 +19543,6 @@
           <w:hyperlink w:anchor="Hua13" w:history="1">
             <w:r>
               <w:rPr>
-                <w:rStyle w:val="Tiitellehtautor"/>
                 <w:noProof/>
                 <w:lang w:val="en-US"/>
               </w:rPr>
@@ -19390,38 +19581,14 @@
         <w:rPr>
           <w:lang w:val="en-GB"/>
         </w:rPr>
-        <w:t>Online enviro</w:t>
-      </w:r>
-      <w:r>
-        <w:rPr>
-          <w:lang w:val="en-GB"/>
-        </w:rPr>
-        <w:t>n</w:t>
-      </w:r>
-      <w:r>
-        <w:rPr>
-          <w:lang w:val="en-GB"/>
-        </w:rPr>
-        <w:t xml:space="preserve">ment has the power of “fast shifting” to consumers in order to switch to a new provider with a click of a mouse. Online customers expect fast, friendly and high </w:t>
+        <w:t xml:space="preserve">Online environment has the power of “fast shifting” to consumers in order to switch to a new provider with a click of a mouse. Online customers expect fast, friendly and high </w:t>
       </w:r>
       <w:r>
         <w:rPr>
           <w:lang w:val="en-GB"/>
         </w:rPr>
         <w:lastRenderedPageBreak/>
-        <w:t>quality service. According to Zhao and Gutierrez  (2001) users want choice, convenience, and a respo</w:t>
-      </w:r>
-      <w:r>
-        <w:rPr>
-          <w:lang w:val="en-GB"/>
-        </w:rPr>
-        <w:t>n</w:t>
-      </w:r>
-      <w:r>
-        <w:rPr>
-          <w:lang w:val="en-GB"/>
-        </w:rPr>
-        <w:t>sive service with special touch.</w:t>
+        <w:t>quality service. According to Zhao and Gutierrez  (2001) users want choice, convenience, and a responsive service with special touch.</w:t>
       </w:r>
     </w:p>
     <w:p>
@@ -19482,19 +19649,7 @@
         <w:rPr>
           <w:lang w:val="en-GB"/>
         </w:rPr>
-        <w:t>zon), and Consumer to Consumer or C2C (for e</w:t>
-      </w:r>
-      <w:r>
-        <w:rPr>
-          <w:lang w:val="en-GB"/>
-        </w:rPr>
-        <w:t>x</w:t>
-      </w:r>
-      <w:r>
-        <w:rPr>
-          <w:lang w:val="en-GB"/>
-        </w:rPr>
-        <w:t>ample eBay)</w:t>
+        <w:t>zon), and Consumer to Consumer or C2C (for example eBay)</w:t>
       </w:r>
       <w:r>
         <w:rPr>
@@ -19590,7 +19745,6 @@
           <w:hyperlink w:anchor="Had14" w:history="1">
             <w:r>
               <w:rPr>
-                <w:rStyle w:val="Tiitellehtautor"/>
                 <w:noProof/>
                 <w:lang w:val="en-US"/>
               </w:rPr>
@@ -19661,7 +19815,6 @@
           <w:hyperlink w:anchor="Hua13" w:history="1">
             <w:r>
               <w:rPr>
-                <w:rStyle w:val="Tiitellehtautor"/>
                 <w:noProof/>
                 <w:lang w:val="en-US"/>
               </w:rPr>
@@ -19745,7 +19898,6 @@
           <w:hyperlink w:anchor="Hua13" w:history="1">
             <w:r>
               <w:rPr>
-                <w:rStyle w:val="Tiitellehtautor"/>
                 <w:noProof/>
                 <w:lang w:val="en-US"/>
               </w:rPr>
@@ -19915,19 +20067,7 @@
         <w:rPr>
           <w:lang w:val="en-GB"/>
         </w:rPr>
-        <w:t>cu</w:t>
-      </w:r>
-      <w:r>
-        <w:rPr>
-          <w:lang w:val="en-GB"/>
-        </w:rPr>
-        <w:t>s</w:t>
-      </w:r>
-      <w:r>
-        <w:rPr>
-          <w:lang w:val="en-GB"/>
-        </w:rPr>
-        <w:t>tomers when they shop online.</w:t>
+        <w:t>customers when they shop online.</w:t>
       </w:r>
     </w:p>
     <w:p>
@@ -19964,19 +20104,7 @@
         <w:rPr>
           <w:lang w:val="en-GB"/>
         </w:rPr>
-        <w:t>in e-co</w:t>
-      </w:r>
-      <w:r>
-        <w:rPr>
-          <w:lang w:val="en-GB"/>
-        </w:rPr>
-        <w:t>m</w:t>
-      </w:r>
-      <w:r>
-        <w:rPr>
-          <w:lang w:val="en-GB"/>
-        </w:rPr>
-        <w:t>merce</w:t>
+        <w:t>in e-commerce</w:t>
       </w:r>
       <w:r>
         <w:rPr>
@@ -20283,19 +20411,7 @@
         <w:rPr>
           <w:lang w:val="en-GB"/>
         </w:rPr>
-        <w:t>sions is also reported in several studies of e-SQ, but the interpretation of ‘Responsiv</w:t>
-      </w:r>
-      <w:r>
-        <w:rPr>
-          <w:lang w:val="en-GB"/>
-        </w:rPr>
-        <w:t>e</w:t>
-      </w:r>
-      <w:r>
-        <w:rPr>
-          <w:lang w:val="en-GB"/>
-        </w:rPr>
-        <w:t>ness’ dimension is different in web-based context from its connotations in the traditional inte</w:t>
+        <w:t>sions is also reported in several studies of e-SQ, but the interpretation of ‘Responsiveness’ dimension is different in web-based context from its connotations in the traditional inte</w:t>
       </w:r>
       <w:r>
         <w:rPr>
@@ -20353,7 +20469,6 @@
           <w:hyperlink w:anchor="RLa10" w:history="1">
             <w:r>
               <w:rPr>
-                <w:rStyle w:val="Tiitellehtautor"/>
                 <w:noProof/>
                 <w:lang w:val="en-US"/>
               </w:rPr>
@@ -20632,7 +20747,6 @@
           <w:hyperlink w:anchor="Moh" w:history="1">
             <w:r>
               <w:rPr>
-                <w:rStyle w:val="Tiitellehtautor"/>
                 <w:noProof/>
                 <w:lang w:val="en-US"/>
               </w:rPr>
@@ -20709,7 +20823,6 @@
           <w:hyperlink w:anchor="AAl08" w:history="1">
             <w:r>
               <w:rPr>
-                <w:rStyle w:val="Tiitellehtautor"/>
                 <w:noProof/>
                 <w:lang w:val="en-US"/>
               </w:rPr>
@@ -20771,7 +20884,6 @@
           <w:hyperlink w:anchor="JSa03" w:history="1">
             <w:r>
               <w:rPr>
-                <w:rStyle w:val="Tiitellehtautor"/>
                 <w:noProof/>
                 <w:lang w:val="en-US"/>
               </w:rPr>
@@ -20788,7 +20900,6 @@
           <w:hyperlink w:anchor="Owe13" w:history="1">
             <w:r>
               <w:rPr>
-                <w:rStyle w:val="Tiitellehtautor"/>
                 <w:noProof/>
                 <w:lang w:val="en-US"/>
               </w:rPr>
@@ -20838,7 +20949,6 @@
           <w:hyperlink w:anchor="HLi09" w:history="1">
             <w:r>
               <w:rPr>
-                <w:rStyle w:val="Tiitellehtautor"/>
                 <w:noProof/>
                 <w:lang w:val="en-US"/>
               </w:rPr>
@@ -20924,7 +21034,6 @@
           <w:hyperlink w:anchor="APa85" w:history="1">
             <w:r>
               <w:rPr>
-                <w:rStyle w:val="Tiitellehtautor"/>
                 <w:noProof/>
                 <w:lang w:val="en-US"/>
               </w:rPr>
@@ -20987,7 +21096,6 @@
           <w:hyperlink w:anchor="Fil14" w:history="1">
             <w:r>
               <w:rPr>
-                <w:rStyle w:val="Tiitellehtautor"/>
                 <w:noProof/>
                 <w:lang w:val="en-US"/>
               </w:rPr>
@@ -21078,7 +21186,6 @@
           <w:hyperlink w:anchor="Dem09" w:history="1">
             <w:r>
               <w:rPr>
-                <w:rStyle w:val="Tiitellehtautor"/>
                 <w:noProof/>
                 <w:highlight w:val="yellow"/>
                 <w:lang w:val="en-US"/>
@@ -21301,7 +21408,6 @@
           <w:hyperlink w:anchor="CHa07" w:history="1">
             <w:r>
               <w:rPr>
-                <w:rStyle w:val="Tiitellehtautor"/>
                 <w:noProof/>
                 <w:lang w:val="en-US"/>
               </w:rPr>
@@ -21359,7 +21465,6 @@
           <w:hyperlink w:anchor="CWT" w:history="1">
             <w:r>
               <w:rPr>
-                <w:rStyle w:val="Tiitellehtautor"/>
                 <w:noProof/>
                 <w:lang w:val="en-US"/>
               </w:rPr>
@@ -21414,7 +21519,6 @@
           <w:hyperlink w:anchor="Moh" w:history="1">
             <w:r>
               <w:rPr>
-                <w:rStyle w:val="Tiitellehtautor"/>
                 <w:noProof/>
                 <w:lang w:val="en-US"/>
               </w:rPr>
@@ -21469,7 +21573,6 @@
           <w:hyperlink w:anchor="Moh" w:history="1">
             <w:r>
               <w:rPr>
-                <w:rStyle w:val="Tiitellehtautor"/>
                 <w:noProof/>
                 <w:lang w:val="en-US"/>
               </w:rPr>
@@ -21548,7 +21651,6 @@
           <w:hyperlink w:anchor="Owe13" w:history="1">
             <w:r>
               <w:rPr>
-                <w:rStyle w:val="Tiitellehtautor"/>
                 <w:noProof/>
                 <w:lang w:val="en-US"/>
               </w:rPr>
@@ -21709,7 +21811,7 @@
           </mc:Choice>
           <mc:Fallback>
             <w:pict>
-              <v:shape id="Text Box 16" o:spid="_x0000_s1036" type="#_x0000_t202" style="width:366.05pt;height:259.3pt;visibility:visible;mso-wrap-style:square;mso-left-percent:-10001;mso-top-percent:-10001;mso-position-horizontal:absolute;mso-position-horizontal-relative:char;mso-position-vertical:absolute;mso-position-vertical-relative:line;mso-left-percent:-10001;mso-top-percent:-10001;v-text-anchor:top" o:gfxdata="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" filled="f" stroked="f">
+              <v:shape id="Text Box 16" o:spid="_x0000_s1036" type="#_x0000_t202" style="width:366.05pt;height:259.3pt;visibility:visible;mso-wrap-style:square;mso-left-percent:-10001;mso-top-percent:-10001;mso-position-horizontal:absolute;mso-position-horizontal-relative:char;mso-position-vertical:absolute;mso-position-vertical-relative:line;mso-left-percent:-10001;mso-top-percent:-10001;v-text-anchor:top" o:gfxdata="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" filled="f" stroked="f">
                 <v:textbox>
                   <w:txbxContent>
                     <w:p>
@@ -21844,7 +21946,6 @@
           <w:hyperlink w:anchor="Owe13" w:history="1">
             <w:r>
               <w:rPr>
-                <w:rStyle w:val="Tiitellehtautor"/>
                 <w:noProof/>
                 <w:lang w:val="en-US"/>
               </w:rPr>
@@ -21916,7 +22017,6 @@
           <w:hyperlink w:anchor="Owe13" w:history="1">
             <w:r>
               <w:rPr>
-                <w:rStyle w:val="Tiitellehtautor"/>
                 <w:noProof/>
                 <w:lang w:val="en-US"/>
               </w:rPr>
@@ -22116,7 +22216,6 @@
           <w:hyperlink w:anchor="Nae11" w:history="1">
             <w:r>
               <w:rPr>
-                <w:rStyle w:val="Tiitellehtautor"/>
                 <w:noProof/>
                 <w:lang w:val="en-US"/>
               </w:rPr>
@@ -22219,7 +22318,6 @@
           <w:hyperlink w:anchor="Nae11" w:history="1">
             <w:r>
               <w:rPr>
-                <w:rStyle w:val="Tiitellehtautor"/>
                 <w:noProof/>
                 <w:lang w:val="en-US"/>
               </w:rPr>
@@ -22287,19 +22385,7 @@
         <w:rPr>
           <w:lang w:val="en-GB"/>
         </w:rPr>
-        <w:t>: (1) The service personnel, (2) Information and communication, (3) Technology, (4) Policies and plans, (5) Se</w:t>
-      </w:r>
-      <w:r>
-        <w:rPr>
-          <w:lang w:val="en-GB"/>
-        </w:rPr>
-        <w:t>r</w:t>
-      </w:r>
-      <w:r>
-        <w:rPr>
-          <w:lang w:val="en-GB"/>
-        </w:rPr>
-        <w:t>vice level agreements, (6) Privacy, (7) Accountability, and (8) Third party</w:t>
+        <w:t>: (1) The service personnel, (2) Information and communication, (3) Technology, (4) Policies and plans, (5) Service level agreements, (6) Privacy, (7) Accountability, and (8) Third party</w:t>
       </w:r>
       <w:r>
         <w:rPr>
@@ -22336,19 +22422,7 @@
         <w:rPr>
           <w:lang w:val="en-GB"/>
         </w:rPr>
-        <w:t>, there should be a developed tool for the quant</w:t>
-      </w:r>
-      <w:r>
-        <w:rPr>
-          <w:lang w:val="en-GB"/>
-        </w:rPr>
-        <w:t>i</w:t>
-      </w:r>
-      <w:r>
-        <w:rPr>
-          <w:lang w:val="en-GB"/>
-        </w:rPr>
-        <w:t>tative assessment of trustworthiness, having two parts, one for evaluating the e-service provider and another part to assess the e-service provider from the user's perspe</w:t>
+        <w:t>, there should be a developed tool for the quantitative assessment of trustworthiness, having two parts, one for evaluating the e-service provider and another part to assess the e-service provider from the user's perspe</w:t>
       </w:r>
       <w:r>
         <w:rPr>
@@ -22406,7 +22480,6 @@
           <w:hyperlink w:anchor="Egi10" w:history="1">
             <w:r>
               <w:rPr>
-                <w:rStyle w:val="Tiitellehtautor"/>
                 <w:noProof/>
                 <w:lang w:val="en-US"/>
               </w:rPr>
@@ -22484,7 +22557,6 @@
           <w:hyperlink w:anchor="Egi10" w:history="1">
             <w:r>
               <w:rPr>
-                <w:rStyle w:val="Tiitellehtautor"/>
                 <w:noProof/>
                 <w:lang w:val="en-US"/>
               </w:rPr>
@@ -22562,7 +22634,6 @@
           <w:hyperlink w:anchor="Egi10" w:history="1">
             <w:r>
               <w:rPr>
-                <w:rStyle w:val="Tiitellehtautor"/>
                 <w:noProof/>
                 <w:lang w:val="en-US"/>
               </w:rPr>
@@ -22829,7 +22900,6 @@
           <w:hyperlink w:anchor="JSa03" w:history="1">
             <w:r>
               <w:rPr>
-                <w:rStyle w:val="Tiitellehtautor"/>
                 <w:noProof/>
                 <w:lang w:val="en-US"/>
               </w:rPr>
@@ -22900,7 +22970,6 @@
           <w:hyperlink w:anchor="RLa10" w:history="1">
             <w:r>
               <w:rPr>
-                <w:rStyle w:val="Tiitellehtautor"/>
                 <w:noProof/>
                 <w:lang w:val="en-US"/>
               </w:rPr>
@@ -22982,7 +23051,6 @@
           <w:hyperlink w:anchor="JSa03" w:history="1">
             <w:r>
               <w:rPr>
-                <w:rStyle w:val="Tiitellehtautor"/>
                 <w:noProof/>
                 <w:lang w:val="en-US"/>
               </w:rPr>
@@ -23105,7 +23173,6 @@
           <w:hyperlink w:anchor="MFa07" w:history="1">
             <w:r>
               <w:rPr>
-                <w:rStyle w:val="Tiitellehtautor"/>
                 <w:noProof/>
                 <w:lang w:val="en-US"/>
               </w:rPr>
@@ -23353,7 +23420,6 @@
           <w:hyperlink w:anchor="May" w:history="1">
             <w:r>
               <w:rPr>
-                <w:rStyle w:val="Tiitellehtautor"/>
                 <w:noProof/>
                 <w:lang w:val="en-US"/>
               </w:rPr>
@@ -23454,7 +23520,6 @@
           <w:hyperlink w:anchor="NSe06" w:history="1">
             <w:r>
               <w:rPr>
-                <w:rStyle w:val="Tiitellehtautor"/>
                 <w:noProof/>
                 <w:lang w:val="en-US"/>
               </w:rPr>
@@ -23511,7 +23576,6 @@
           <w:hyperlink w:anchor="Iha14" w:history="1">
             <w:r>
               <w:rPr>
-                <w:rStyle w:val="Tiitellehtautor"/>
                 <w:noProof/>
                 <w:lang w:val="en-US"/>
               </w:rPr>
@@ -23561,7 +23625,6 @@
           <w:hyperlink w:anchor="ZYa03" w:history="1">
             <w:r>
               <w:rPr>
-                <w:rStyle w:val="Tiitellehtautor"/>
                 <w:noProof/>
                 <w:lang w:val="en-US"/>
               </w:rPr>
@@ -23754,7 +23817,7 @@
           </mc:Choice>
           <mc:Fallback>
             <w:pict>
-              <v:shape id="Text Box 15" o:spid="_x0000_s1037" type="#_x0000_t202" style="width:450.05pt;height:253pt;visibility:visible;mso-wrap-style:square;mso-left-percent:-10001;mso-top-percent:-10001;mso-position-horizontal:absolute;mso-position-horizontal-relative:char;mso-position-vertical:absolute;mso-position-vertical-relative:line;mso-left-percent:-10001;mso-top-percent:-10001;v-text-anchor:top" o:gfxdata="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" filled="f" stroked="f">
+              <v:shape id="Text Box 15" o:spid="_x0000_s1037" type="#_x0000_t202" style="width:450.05pt;height:253pt;visibility:visible;mso-wrap-style:square;mso-left-percent:-10001;mso-top-percent:-10001;mso-position-horizontal:absolute;mso-position-horizontal-relative:char;mso-position-vertical:absolute;mso-position-vertical-relative:line;mso-left-percent:-10001;mso-top-percent:-10001;v-text-anchor:top" o:gfxdata="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" filled="f" stroked="f">
                 <v:textbox>
                   <w:txbxContent>
                     <w:p>
@@ -23988,7 +24051,6 @@
           <w:hyperlink w:anchor="ELo12" w:history="1">
             <w:r>
               <w:rPr>
-                <w:rStyle w:val="Tiitellehtautor"/>
                 <w:noProof/>
                 <w:lang w:val="en-US"/>
               </w:rPr>
@@ -24043,7 +24105,6 @@
           <w:hyperlink w:anchor="ELo12" w:history="1">
             <w:r>
               <w:rPr>
-                <w:rStyle w:val="Tiitellehtautor"/>
                 <w:noProof/>
                 <w:lang w:val="en-US"/>
               </w:rPr>
@@ -24279,7 +24340,7 @@
           </mc:Choice>
           <mc:Fallback>
             <w:pict>
-              <v:shape id="Text Box 23" o:spid="_x0000_s1038" type="#_x0000_t202" style="width:275.8pt;height:162pt;visibility:visible;mso-wrap-style:square;mso-left-percent:-10001;mso-top-percent:-10001;mso-position-horizontal:absolute;mso-position-horizontal-relative:char;mso-position-vertical:absolute;mso-position-vertical-relative:line;mso-left-percent:-10001;mso-top-percent:-10001;v-text-anchor:top" o:gfxdata="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" filled="f" stroked="f">
+              <v:shape id="Text Box 23" o:spid="_x0000_s1038" type="#_x0000_t202" style="width:275.8pt;height:162pt;visibility:visible;mso-wrap-style:square;mso-left-percent:-10001;mso-top-percent:-10001;mso-position-horizontal:absolute;mso-position-horizontal-relative:char;mso-position-vertical:absolute;mso-position-vertical-relative:line;mso-left-percent:-10001;mso-top-percent:-10001;v-text-anchor:top" o:gfxdata="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" filled="f" stroked="f">
                 <v:textbox>
                   <w:txbxContent>
                     <w:p>
@@ -24466,7 +24527,8 @@
                           <w:p>
                             <w:r>
                               <w:rPr>
-                                <w:lang w:val="en-US"/>
+                                <w:noProof/>
+                                <w:lang w:val="en-US" w:eastAsia="en-US"/>
                               </w:rPr>
                               <w:drawing>
                                 <wp:inline distT="0" distB="0" distL="0" distR="0" wp14:anchorId="481AA208" wp14:editId="40C6DECE">
@@ -24529,7 +24591,7 @@
           </mc:Choice>
           <mc:Fallback>
             <w:pict>
-              <v:shape id="Text Box 19" o:spid="_x0000_s1039" type="#_x0000_t202" style="width:437.15pt;height:160.9pt;visibility:visible;mso-wrap-style:none;mso-left-percent:-10001;mso-top-percent:-10001;mso-position-horizontal:absolute;mso-position-horizontal-relative:char;mso-position-vertical:absolute;mso-position-vertical-relative:line;mso-left-percent:-10001;mso-top-percent:-10001;v-text-anchor:top" o:gfxdata="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" filled="f" stroked="f">
+              <v:shape id="Text Box 19" o:spid="_x0000_s1039" type="#_x0000_t202" style="width:437.15pt;height:160.9pt;visibility:visible;mso-wrap-style:none;mso-left-percent:-10001;mso-top-percent:-10001;mso-position-horizontal:absolute;mso-position-horizontal-relative:char;mso-position-vertical:absolute;mso-position-vertical-relative:line;mso-left-percent:-10001;mso-top-percent:-10001;v-text-anchor:top" o:gfxdata="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" filled="f" stroked="f">
                 <v:textbox>
                   <w:txbxContent>
                     <w:p>
@@ -24544,7 +24606,8 @@
                     <w:p>
                       <w:r>
                         <w:rPr>
-                          <w:lang w:val="en-US"/>
+                          <w:noProof/>
+                          <w:lang w:val="en-US" w:eastAsia="en-US"/>
                         </w:rPr>
                         <w:drawing>
                           <wp:inline distT="0" distB="0" distL="0" distR="0" wp14:anchorId="481AA208" wp14:editId="40C6DECE">
@@ -24697,7 +24760,8 @@
                             </w:pPr>
                             <w:r>
                               <w:rPr>
-                                <w:lang w:val="en-US"/>
+                                <w:noProof/>
+                                <w:lang w:val="en-US" w:eastAsia="en-US"/>
                               </w:rPr>
                               <w:drawing>
                                 <wp:inline distT="0" distB="0" distL="0" distR="0" wp14:anchorId="0AA32E28" wp14:editId="312E6948">
@@ -24760,7 +24824,7 @@
           </mc:Choice>
           <mc:Fallback>
             <w:pict>
-              <v:shape id="Text Box 22" o:spid="_x0000_s1040" type="#_x0000_t202" style="width:432.05pt;height:185.4pt;visibility:visible;mso-wrap-style:none;mso-left-percent:-10001;mso-top-percent:-10001;mso-position-horizontal:absolute;mso-position-horizontal-relative:char;mso-position-vertical:absolute;mso-position-vertical-relative:line;mso-left-percent:-10001;mso-top-percent:-10001;v-text-anchor:top" o:gfxdata="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" filled="f" stroked="f">
+              <v:shape id="Text Box 22" o:spid="_x0000_s1040" type="#_x0000_t202" style="width:432.05pt;height:185.4pt;visibility:visible;mso-wrap-style:none;mso-left-percent:-10001;mso-top-percent:-10001;mso-position-horizontal:absolute;mso-position-horizontal-relative:char;mso-position-vertical:absolute;mso-position-vertical-relative:line;mso-left-percent:-10001;mso-top-percent:-10001;v-text-anchor:top" o:gfxdata="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" filled="f" stroked="f">
                 <v:textbox>
                   <w:txbxContent>
                     <w:p>
@@ -24778,7 +24842,8 @@
                       </w:pPr>
                       <w:r>
                         <w:rPr>
-                          <w:lang w:val="en-US"/>
+                          <w:noProof/>
+                          <w:lang w:val="en-US" w:eastAsia="en-US"/>
                         </w:rPr>
                         <w:drawing>
                           <wp:inline distT="0" distB="0" distL="0" distR="0" wp14:anchorId="0AA32E28" wp14:editId="312E6948">
@@ -24906,7 +24971,6 @@
           <w:hyperlink w:anchor="BSI11" w:history="1">
             <w:r>
               <w:rPr>
-                <w:rStyle w:val="Tiitellehtautor"/>
                 <w:noProof/>
                 <w:lang w:val="en-US"/>
               </w:rPr>
@@ -24996,7 +25060,6 @@
           <w:hyperlink w:anchor="BYo01" w:history="1">
             <w:r>
               <w:rPr>
-                <w:rStyle w:val="Tiitellehtautor"/>
                 <w:noProof/>
                 <w:lang w:val="en-US"/>
               </w:rPr>
@@ -25090,7 +25153,6 @@
           <w:hyperlink w:anchor="MKi061" w:history="1">
             <w:r>
               <w:rPr>
-                <w:rStyle w:val="Tiitellehtautor"/>
                 <w:noProof/>
                 <w:lang w:val="en-US"/>
               </w:rPr>
@@ -25150,7 +25212,6 @@
           <w:hyperlink w:anchor="Moh" w:history="1">
             <w:r>
               <w:rPr>
-                <w:rStyle w:val="Tiitellehtautor"/>
                 <w:noProof/>
                 <w:lang w:val="en-US"/>
               </w:rPr>
@@ -25241,7 +25302,6 @@
           <w:hyperlink w:anchor="Had14" w:history="1">
             <w:r>
               <w:rPr>
-                <w:rStyle w:val="Tiitellehtautor"/>
                 <w:noProof/>
                 <w:lang w:val="en-US"/>
               </w:rPr>
@@ -25296,7 +25356,6 @@
           <w:hyperlink w:anchor="APa05" w:history="1">
             <w:r>
               <w:rPr>
-                <w:rStyle w:val="Tiitellehtautor"/>
                 <w:noProof/>
                 <w:lang w:val="en-US"/>
               </w:rPr>
@@ -25488,7 +25547,7 @@
           </mc:Choice>
           <mc:Fallback>
             <w:pict>
-              <v:shape id="Text Box 24" o:spid="_x0000_s1041" type="#_x0000_t202" style="width:317.4pt;height:161.65pt;visibility:visible;mso-wrap-style:square;mso-left-percent:-10001;mso-top-percent:-10001;mso-position-horizontal:absolute;mso-position-horizontal-relative:char;mso-position-vertical:absolute;mso-position-vertical-relative:line;mso-left-percent:-10001;mso-top-percent:-10001;v-text-anchor:top" o:gfxdata="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" filled="f" stroked="f">
+              <v:shape id="Text Box 24" o:spid="_x0000_s1041" type="#_x0000_t202" style="width:317.4pt;height:161.65pt;visibility:visible;mso-wrap-style:square;mso-left-percent:-10001;mso-top-percent:-10001;mso-position-horizontal:absolute;mso-position-horizontal-relative:char;mso-position-vertical:absolute;mso-position-vertical-relative:line;mso-left-percent:-10001;mso-top-percent:-10001;v-text-anchor:top" o:gfxdata="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" filled="f" stroked="f">
                 <v:textbox>
                   <w:txbxContent>
                     <w:p>
@@ -25625,7 +25684,6 @@
           <w:hyperlink w:anchor="BSI11" w:history="1">
             <w:r>
               <w:rPr>
-                <w:rStyle w:val="Tiitellehtautor"/>
                 <w:noProof/>
                 <w:lang w:val="en-US"/>
               </w:rPr>
@@ -25763,6 +25821,7 @@
       </w:pPr>
       <w:bookmarkStart w:id="40" w:name="_Toc332882822"/>
       <w:r>
+        <w:lastRenderedPageBreak/>
         <w:t>Conceptual model for understanding e-services qualit</w:t>
       </w:r>
       <w:r>
@@ -25862,7 +25921,6 @@
           <w:hyperlink w:anchor="BSI11" w:history="1">
             <w:r>
               <w:rPr>
-                <w:rStyle w:val="Tiitellehtautor"/>
                 <w:noProof/>
                 <w:lang w:val="en-US"/>
               </w:rPr>
@@ -25924,7 +25982,6 @@
           <w:hyperlink w:anchor="May" w:history="1">
             <w:r>
               <w:rPr>
-                <w:rStyle w:val="Tiitellehtautor"/>
                 <w:noProof/>
                 <w:lang w:val="en-US"/>
               </w:rPr>
@@ -26129,7 +26186,7 @@
           </mc:Choice>
           <mc:Fallback>
             <w:pict>
-              <v:shape id="Text Box 17" o:spid="_x0000_s1042" type="#_x0000_t202" style="position:absolute;left:0;text-align:left;margin-left:198pt;margin-top:10.05pt;width:239.1pt;height:162pt;z-index:251671552;visibility:visible;mso-wrap-style:square;mso-width-percent:0;mso-height-percent:0;mso-wrap-distance-left:9pt;mso-wrap-distance-top:0;mso-wrap-distance-right:9pt;mso-wrap-distance-bottom:0;mso-position-horizontal:absolute;mso-position-horizontal-relative:text;mso-position-vertical:absolute;mso-position-vertical-relative:text;mso-width-percent:0;mso-height-percent:0;mso-width-relative:page;mso-height-relative:page;v-text-anchor:top" o:gfxdata="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" filled="f" stroked="f">
+              <v:shape id="Text Box 17" o:spid="_x0000_s1042" type="#_x0000_t202" style="position:absolute;left:0;text-align:left;margin-left:198pt;margin-top:10.05pt;width:239.1pt;height:162pt;z-index:251671552;visibility:visible;mso-wrap-style:square;mso-width-percent:0;mso-height-percent:0;mso-wrap-distance-left:9pt;mso-wrap-distance-top:0;mso-wrap-distance-right:9pt;mso-wrap-distance-bottom:0;mso-position-horizontal:absolute;mso-position-horizontal-relative:text;mso-position-vertical:absolute;mso-position-vertical-relative:text;mso-width-percent:0;mso-height-percent:0;mso-width-relative:page;mso-height-relative:page;v-text-anchor:top" o:gfxdata="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" filled="f" stroked="f">
                 <v:textbox>
                   <w:txbxContent>
                     <w:p>
@@ -26489,7 +26546,6 @@
           <w:hyperlink w:anchor="May" w:history="1">
             <w:r>
               <w:rPr>
-                <w:rStyle w:val="Tiitellehtautor"/>
                 <w:rFonts w:eastAsiaTheme="minorEastAsia"/>
                 <w:noProof/>
                 <w:lang w:val="en-US"/>
@@ -26728,7 +26784,7 @@
           </mc:Choice>
           <mc:Fallback>
             <w:pict>
-              <v:shape id="Text Box 21" o:spid="_x0000_s1043" type="#_x0000_t202" style="width:245.9pt;height:153pt;visibility:visible;mso-wrap-style:square;mso-left-percent:-10001;mso-top-percent:-10001;mso-position-horizontal:absolute;mso-position-horizontal-relative:char;mso-position-vertical:absolute;mso-position-vertical-relative:line;mso-left-percent:-10001;mso-top-percent:-10001;v-text-anchor:top" o:gfxdata="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" filled="f" stroked="f">
+              <v:shape id="Text Box 21" o:spid="_x0000_s1043" type="#_x0000_t202" style="width:245.9pt;height:153pt;visibility:visible;mso-wrap-style:square;mso-left-percent:-10001;mso-top-percent:-10001;mso-position-horizontal:absolute;mso-position-horizontal-relative:char;mso-position-vertical:absolute;mso-position-vertical-relative:line;mso-left-percent:-10001;mso-top-percent:-10001;v-text-anchor:top" o:gfxdata="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" filled="f" stroked="f">
                 <v:textbox>
                   <w:txbxContent>
                     <w:p>
@@ -26881,7 +26937,6 @@
           <w:hyperlink w:anchor="Had14" w:history="1">
             <w:r>
               <w:rPr>
-                <w:rStyle w:val="Tiitellehtautor"/>
                 <w:noProof/>
                 <w:lang w:val="en-US"/>
               </w:rPr>
@@ -26938,7 +26993,6 @@
           <w:hyperlink w:anchor="RLa10" w:history="1">
             <w:r>
               <w:rPr>
-                <w:rStyle w:val="Tiitellehtautor"/>
                 <w:noProof/>
                 <w:lang w:val="en-US"/>
               </w:rPr>
@@ -26995,7 +27049,6 @@
           <w:hyperlink w:anchor="HLi091" w:history="1">
             <w:r>
               <w:rPr>
-                <w:rStyle w:val="Tiitellehtautor"/>
                 <w:noProof/>
                 <w:lang w:val="en-US"/>
               </w:rPr>
@@ -27228,7 +27281,7 @@
           </mc:Choice>
           <mc:Fallback>
             <w:pict>
-              <v:shape id="Text Box 28" o:spid="_x0000_s1044" type="#_x0000_t202" style="width:396pt;height:206.4pt;visibility:visible;mso-wrap-style:square;mso-left-percent:-10001;mso-top-percent:-10001;mso-position-horizontal:absolute;mso-position-horizontal-relative:char;mso-position-vertical:absolute;mso-position-vertical-relative:line;mso-left-percent:-10001;mso-top-percent:-10001;v-text-anchor:top" o:gfxdata="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" filled="f" stroked="f">
+              <v:shape id="Text Box 28" o:spid="_x0000_s1044" type="#_x0000_t202" style="width:396pt;height:206.4pt;visibility:visible;mso-wrap-style:square;mso-left-percent:-10001;mso-top-percent:-10001;mso-position-horizontal:absolute;mso-position-horizontal-relative:char;mso-position-vertical:absolute;mso-position-vertical-relative:line;mso-left-percent:-10001;mso-top-percent:-10001;v-text-anchor:top" o:gfxdata="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" filled="f" stroked="f">
                 <v:textbox>
                   <w:txbxContent>
                     <w:p>
@@ -27658,7 +27711,7 @@
           </mc:Choice>
           <mc:Fallback>
             <w:pict>
-              <v:shape id="Text Box 33" o:spid="_x0000_s1045" type="#_x0000_t202" style="width:390.35pt;height:177.7pt;visibility:visible;mso-wrap-style:none;mso-left-percent:-10001;mso-top-percent:-10001;mso-position-horizontal:absolute;mso-position-horizontal-relative:char;mso-position-vertical:absolute;mso-position-vertical-relative:line;mso-left-percent:-10001;mso-top-percent:-10001;v-text-anchor:top" o:gfxdata="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" filled="f" stroked="f">
+              <v:shape id="Text Box 33" o:spid="_x0000_s1045" type="#_x0000_t202" style="width:390.35pt;height:177.7pt;visibility:visible;mso-wrap-style:none;mso-left-percent:-10001;mso-top-percent:-10001;mso-position-horizontal:absolute;mso-position-horizontal-relative:char;mso-position-vertical:absolute;mso-position-vertical-relative:line;mso-left-percent:-10001;mso-top-percent:-10001;v-text-anchor:top" o:gfxdata="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" filled="f" stroked="f">
                 <v:textbox>
                   <w:txbxContent>
                     <w:p>
@@ -27975,7 +28028,7 @@
           </mc:Choice>
           <mc:Fallback>
             <w:pict>
-              <v:shape id="Text Box 39" o:spid="_x0000_s1046" type="#_x0000_t202" style="width:368.2pt;height:369pt;visibility:visible;mso-wrap-style:none;mso-left-percent:-10001;mso-top-percent:-10001;mso-position-horizontal:absolute;mso-position-horizontal-relative:char;mso-position-vertical:absolute;mso-position-vertical-relative:line;mso-left-percent:-10001;mso-top-percent:-10001;v-text-anchor:top" o:gfxdata="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" filled="f" stroked="f">
+              <v:shape id="Text Box 39" o:spid="_x0000_s1046" type="#_x0000_t202" style="width:368.2pt;height:369pt;visibility:visible;mso-wrap-style:none;mso-left-percent:-10001;mso-top-percent:-10001;mso-position-horizontal:absolute;mso-position-horizontal-relative:char;mso-position-vertical:absolute;mso-position-vertical-relative:line;mso-left-percent:-10001;mso-top-percent:-10001;v-text-anchor:top" o:gfxdata="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" filled="f" stroked="f">
                 <v:textbox>
                   <w:txbxContent>
                     <w:p>
@@ -28202,7 +28255,7 @@
           </mc:Choice>
           <mc:Fallback>
             <w:pict>
-              <v:shape id="Text Box 42" o:spid="_x0000_s1047" type="#_x0000_t202" style="width:444.05pt;height:189.75pt;visibility:visible;mso-wrap-style:none;mso-left-percent:-10001;mso-top-percent:-10001;mso-position-horizontal:absolute;mso-position-horizontal-relative:char;mso-position-vertical:absolute;mso-position-vertical-relative:line;mso-left-percent:-10001;mso-top-percent:-10001;v-text-anchor:top" o:gfxdata="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" filled="f" stroked="f">
+              <v:shape id="Text Box 42" o:spid="_x0000_s1047" type="#_x0000_t202" style="width:444.05pt;height:189.75pt;visibility:visible;mso-wrap-style:none;mso-left-percent:-10001;mso-top-percent:-10001;mso-position-horizontal:absolute;mso-position-horizontal-relative:char;mso-position-vertical:absolute;mso-position-vertical-relative:line;mso-left-percent:-10001;mso-top-percent:-10001;v-text-anchor:top" o:gfxdata="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" filled="f" stroked="f">
                 <v:textbox>
                   <w:txbxContent>
                     <w:p>
@@ -28452,7 +28505,6 @@
           <w:hyperlink w:anchor="BSI11" w:history="1">
             <w:r>
               <w:rPr>
-                <w:rStyle w:val="Tiitellehtautor"/>
                 <w:noProof/>
                 <w:lang w:val="en-US"/>
               </w:rPr>
@@ -28472,6 +28524,9 @@
         </w:sdtContent>
       </w:sdt>
       <w:r>
+        <w:t>, there are some studies which consider some of our key dimensional components with a different term</w:t>
+      </w:r>
+      <w:r>
         <w:t>.</w:t>
       </w:r>
     </w:p>
@@ -28519,12 +28574,11 @@
           <w:noProof/>
           <w:lang w:val="en-US" w:eastAsia="en-US"/>
         </w:rPr>
-        <w:lastRenderedPageBreak/>
         <mc:AlternateContent>
           <mc:Choice Requires="wps">
             <w:drawing>
-              <wp:inline distT="0" distB="0" distL="0" distR="0" wp14:anchorId="33B2F0DB" wp14:editId="5E7E3690">
-                <wp:extent cx="4821419" cy="3132034"/>
+              <wp:inline distT="0" distB="0" distL="0" distR="0" wp14:anchorId="33B2F0DB" wp14:editId="740814F1">
+                <wp:extent cx="4821419" cy="2971800"/>
                 <wp:effectExtent l="0" t="0" r="0" b="0"/>
                 <wp:docPr id="36" name="Text Box 36"/>
                 <wp:cNvGraphicFramePr/>
@@ -28535,7 +28589,7 @@
                       <wps:spPr>
                         <a:xfrm>
                           <a:off x="0" y="0"/>
-                          <a:ext cx="4821419" cy="3132034"/>
+                          <a:ext cx="4821419" cy="2971800"/>
                         </a:xfrm>
                         <a:prstGeom prst="rect">
                           <a:avLst/>
@@ -28580,9 +28634,9 @@
                                 <w:lang w:val="en-US" w:eastAsia="en-US"/>
                               </w:rPr>
                               <w:drawing>
-                                <wp:inline distT="0" distB="0" distL="0" distR="0" wp14:anchorId="55530670" wp14:editId="79062BD7">
-                                  <wp:extent cx="4614087" cy="2555193"/>
-                                  <wp:effectExtent l="0" t="0" r="8890" b="10795"/>
+                                <wp:inline distT="0" distB="0" distL="0" distR="0" wp14:anchorId="55530670" wp14:editId="65AE92B0">
+                                  <wp:extent cx="4263805" cy="2361214"/>
+                                  <wp:effectExtent l="0" t="0" r="3810" b="1270"/>
                                   <wp:docPr id="49" name="Picture 49"/>
                                   <wp:cNvGraphicFramePr>
                                     <a:graphicFrameLocks xmlns:a="http://schemas.openxmlformats.org/drawingml/2006/main" noChangeAspect="1"/>
@@ -28609,7 +28663,7 @@
                                         <pic:spPr>
                                           <a:xfrm>
                                             <a:off x="0" y="0"/>
-                                            <a:ext cx="4616365" cy="2556455"/>
+                                            <a:ext cx="4266893" cy="2362924"/>
                                           </a:xfrm>
                                           <a:prstGeom prst="rect">
                                             <a:avLst/>
@@ -28648,7 +28702,7 @@
           </mc:Choice>
           <mc:Fallback>
             <w:pict>
-              <v:shape id="Text Box 36" o:spid="_x0000_s1048" type="#_x0000_t202" style="width:379.65pt;height:246.6pt;visibility:visible;mso-wrap-style:square;mso-left-percent:-10001;mso-top-percent:-10001;mso-position-horizontal:absolute;mso-position-horizontal-relative:char;mso-position-vertical:absolute;mso-position-vertical-relative:line;mso-left-percent:-10001;mso-top-percent:-10001;v-text-anchor:top" o:gfxdata="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" filled="f" stroked="f">
+              <v:shape id="Text Box 36" o:spid="_x0000_s1048" type="#_x0000_t202" style="width:379.65pt;height:234pt;visibility:visible;mso-wrap-style:square;mso-left-percent:-10001;mso-top-percent:-10001;mso-position-horizontal:absolute;mso-position-horizontal-relative:char;mso-position-vertical:absolute;mso-position-vertical-relative:line;mso-left-percent:-10001;mso-top-percent:-10001;v-text-anchor:top" o:gfxdata="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" filled="f" stroked="f">
                 <v:textbox>
                   <w:txbxContent>
                     <w:p>
@@ -28661,9 +28715,9 @@
                           <w:lang w:val="en-US" w:eastAsia="en-US"/>
                         </w:rPr>
                         <w:drawing>
-                          <wp:inline distT="0" distB="0" distL="0" distR="0" wp14:anchorId="55530670" wp14:editId="79062BD7">
-                            <wp:extent cx="4614087" cy="2555193"/>
-                            <wp:effectExtent l="0" t="0" r="8890" b="10795"/>
+                          <wp:inline distT="0" distB="0" distL="0" distR="0" wp14:anchorId="55530670" wp14:editId="65AE92B0">
+                            <wp:extent cx="4263805" cy="2361214"/>
+                            <wp:effectExtent l="0" t="0" r="3810" b="1270"/>
                             <wp:docPr id="49" name="Picture 49"/>
                             <wp:cNvGraphicFramePr>
                               <a:graphicFrameLocks xmlns:a="http://schemas.openxmlformats.org/drawingml/2006/main" noChangeAspect="1"/>
@@ -28690,7 +28744,7 @@
                                   <pic:spPr>
                                     <a:xfrm>
                                       <a:off x="0" y="0"/>
-                                      <a:ext cx="4616365" cy="2556455"/>
+                                      <a:ext cx="4266893" cy="2362924"/>
                                     </a:xfrm>
                                     <a:prstGeom prst="rect">
                                       <a:avLst/>
@@ -28731,6 +28785,7 @@
           <w:noProof/>
           <w:lang w:val="en-US" w:eastAsia="en-US"/>
         </w:rPr>
+        <w:lastRenderedPageBreak/>
         <mc:AlternateContent>
           <mc:Choice Requires="wps">
             <w:drawing>
@@ -28784,22 +28839,7 @@
                               <w:keepNext/>
                             </w:pPr>
                             <w:r>
-                              <w:t>Table</w:t>
-                            </w:r>
-                            <w:r>
-                              <w:t xml:space="preserve"> 5</w:t>
-                            </w:r>
-                            <w:r>
-                              <w:t>.</w:t>
-                            </w:r>
-                            <w:r>
-                              <w:t xml:space="preserve"> S</w:t>
-                            </w:r>
-                            <w:r>
-                              <w:t>uggested quality dimensional key components</w:t>
-                            </w:r>
-                            <w:r>
-                              <w:t xml:space="preserve"> and Approach References </w:t>
+                              <w:t xml:space="preserve">Table 5. Suggested quality dimensional key components and Approach References </w:t>
                             </w:r>
                           </w:p>
                           <w:p>
@@ -28870,7 +28910,7 @@
           </mc:Choice>
           <mc:Fallback>
             <w:pict>
-              <v:shape id="Text Box 50" o:spid="_x0000_s1049" type="#_x0000_t202" style="width:395.85pt;height:675pt;visibility:visible;mso-wrap-style:square;mso-left-percent:-10001;mso-top-percent:-10001;mso-position-horizontal:absolute;mso-position-horizontal-relative:char;mso-position-vertical:absolute;mso-position-vertical-relative:line;mso-left-percent:-10001;mso-top-percent:-10001;v-text-anchor:top" o:gfxdata="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" filled="f" stroked="f">
+              <v:shape id="Text Box 50" o:spid="_x0000_s1049" type="#_x0000_t202" style="width:395.85pt;height:675pt;visibility:visible;mso-wrap-style:square;mso-left-percent:-10001;mso-top-percent:-10001;mso-position-horizontal:absolute;mso-position-horizontal-relative:char;mso-position-vertical:absolute;mso-position-vertical-relative:line;mso-left-percent:-10001;mso-top-percent:-10001;v-text-anchor:top" o:gfxdata="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" filled="f" stroked="f">
                 <v:textbox>
                   <w:txbxContent>
                     <w:p>
@@ -28879,22 +28919,7 @@
                         <w:keepNext/>
                       </w:pPr>
                       <w:r>
-                        <w:t>Table</w:t>
-                      </w:r>
-                      <w:r>
-                        <w:t xml:space="preserve"> 5</w:t>
-                      </w:r>
-                      <w:r>
-                        <w:t>.</w:t>
-                      </w:r>
-                      <w:r>
-                        <w:t xml:space="preserve"> S</w:t>
-                      </w:r>
-                      <w:r>
-                        <w:t>uggested quality dimensional key components</w:t>
-                      </w:r>
-                      <w:r>
-                        <w:t xml:space="preserve"> and Approach References </w:t>
+                        <w:t xml:space="preserve">Table 5. Suggested quality dimensional key components and Approach References </w:t>
                       </w:r>
                     </w:p>
                     <w:p>
@@ -28963,6 +28988,7 @@
         <w:jc w:val="left"/>
       </w:pPr>
       <w:r>
+        <w:lastRenderedPageBreak/>
         <w:t>We define each quality dimensional component as follows:</w:t>
       </w:r>
     </w:p>
@@ -29027,7 +29053,6 @@
           <w:hyperlink w:anchor="KWa02" w:history="1">
             <w:r>
               <w:rPr>
-                <w:rStyle w:val="Tiitellehtautor"/>
                 <w:noProof/>
                 <w:lang w:val="en-US"/>
               </w:rPr>
@@ -29084,7 +29109,6 @@
           <w:hyperlink w:anchor="HLi091" w:history="1">
             <w:r>
               <w:rPr>
-                <w:rStyle w:val="Tiitellehtautor"/>
                 <w:noProof/>
                 <w:lang w:val="en-US"/>
               </w:rPr>
@@ -29143,7 +29167,6 @@
           <w:hyperlink w:anchor="MKi061" w:history="1">
             <w:r>
               <w:rPr>
-                <w:rStyle w:val="Tiitellehtautor"/>
                 <w:noProof/>
                 <w:lang w:val="en-US"/>
               </w:rPr>
@@ -29246,7 +29269,6 @@
       </w:pPr>
       <w:bookmarkStart w:id="50" w:name="_Toc332882831"/>
       <w:r>
-        <w:lastRenderedPageBreak/>
         <w:t>Usability</w:t>
       </w:r>
       <w:r>
@@ -29278,13 +29300,25 @@
         <w:t>s</w:t>
       </w:r>
       <w:r>
-        <w:t xml:space="preserve"> required to navigate a website, well organ</w:t>
-      </w:r>
-      <w:r>
-        <w:t>ized/structured and easy-to-foll</w:t>
-      </w:r>
-      <w:r>
-        <w:t>ow catalogs, and ease of completing an online transaction</w:t>
+        <w:t xml:space="preserve"> required f</w:t>
+      </w:r>
+      <w:r>
+        <w:t>o</w:t>
+      </w:r>
+      <w:r>
+        <w:t>r</w:t>
+      </w:r>
+      <w:r>
+        <w:t xml:space="preserve"> </w:t>
+      </w:r>
+      <w:r>
+        <w:t xml:space="preserve">completing </w:t>
+      </w:r>
+      <w:r>
+        <w:t>online transaction</w:t>
+      </w:r>
+      <w:r>
+        <w:t>s</w:t>
       </w:r>
       <w:sdt>
         <w:sdtPr>
@@ -29321,7 +29355,6 @@
           <w:hyperlink w:anchor="ZYa04" w:history="1">
             <w:r>
               <w:rPr>
-                <w:rStyle w:val="Tiitellehtautor"/>
                 <w:noProof/>
                 <w:lang w:val="en-US"/>
               </w:rPr>
@@ -29381,7 +29414,6 @@
           <w:hyperlink w:anchor="APa05" w:history="1">
             <w:r>
               <w:rPr>
-                <w:rStyle w:val="Tiitellehtautor"/>
                 <w:noProof/>
                 <w:lang w:val="en-US"/>
               </w:rPr>
@@ -29441,7 +29473,6 @@
           <w:hyperlink w:anchor="BYo01" w:history="1">
             <w:r>
               <w:rPr>
-                <w:rStyle w:val="Tiitellehtautor"/>
                 <w:noProof/>
                 <w:lang w:val="en-US"/>
               </w:rPr>
@@ -29479,7 +29510,13 @@
         <w:t>Learnability</w:t>
       </w:r>
       <w:r>
-        <w:t xml:space="preserve"> degree to wich a product or system can be used by specified users to achieve specified goals of learning oto use the product or system with effectiveness, efficiency, freedom from risk and satisfaction in a specified context of use</w:t>
+        <w:t xml:space="preserve"> degree to wich a product can be used by specified users to achieve specified goals of learning to use the product </w:t>
+      </w:r>
+      <w:r>
+        <w:t>w</w:t>
+      </w:r>
+      <w:r>
+        <w:t>ith effectiveness, efficiency, freedom from risk and satisfaction in a specified context of use</w:t>
       </w:r>
       <w:r>
         <w:fldChar w:fldCharType="begin"/>
@@ -29518,7 +29555,13 @@
         <w:t>User interface aesthetics</w:t>
       </w:r>
       <w:r>
-        <w:t xml:space="preserve"> degree to which a user interface enables pleasing ans satisfying interaction for the user</w:t>
+        <w:t xml:space="preserve"> degree to which a user interface enables pleasing an</w:t>
+      </w:r>
+      <w:r>
+        <w:t>d</w:t>
+      </w:r>
+      <w:r>
+        <w:t xml:space="preserve"> satisfying interaction for the user</w:t>
       </w:r>
       <w:r>
         <w:fldChar w:fldCharType="begin"/>
@@ -29573,7 +29616,13 @@
         <w:t>Fault tolerance</w:t>
       </w:r>
       <w:r>
-        <w:t xml:space="preserve"> degree to which a system, product or component operates as intended despite the presence of hardware or software limits</w:t>
+        <w:t xml:space="preserve"> de</w:t>
+      </w:r>
+      <w:r>
+        <w:t xml:space="preserve">gree to which a system </w:t>
+      </w:r>
+      <w:r>
+        <w:t>operates as intended despite the presence of hardware or software limits</w:t>
       </w:r>
       <w:bookmarkStart w:id="52" w:name="_Ref332720216"/>
       <w:r>
@@ -29602,7 +29651,7 @@
         <w:t>Responsiveness</w:t>
       </w:r>
       <w:r>
-        <w:t xml:space="preserve"> handling of problems effectively and responding to users in online environment, wich can increase the satisfaction of users</w:t>
+        <w:t xml:space="preserve"> handling of problems effectively and responding to users in online environment, can increase the satisfaction of users</w:t>
       </w:r>
       <w:sdt>
         <w:sdtPr>
@@ -29639,7 +29688,6 @@
           <w:hyperlink w:anchor="HLi091" w:history="1">
             <w:r>
               <w:rPr>
-                <w:rStyle w:val="Tiitellehtautor"/>
                 <w:noProof/>
                 <w:lang w:val="en-US"/>
               </w:rPr>
@@ -29699,7 +29747,6 @@
           <w:hyperlink w:anchor="Yan02" w:history="1">
             <w:r>
               <w:rPr>
-                <w:rStyle w:val="Tiitellehtautor"/>
                 <w:noProof/>
                 <w:lang w:val="en-US"/>
               </w:rPr>
@@ -29759,7 +29806,6 @@
           <w:hyperlink w:anchor="GGL05" w:history="1">
             <w:r>
               <w:rPr>
-                <w:rStyle w:val="Tiitellehtautor"/>
                 <w:noProof/>
                 <w:lang w:val="en-US"/>
               </w:rPr>
@@ -29794,13 +29840,20 @@
         <w:rPr>
           <w:b/>
         </w:rPr>
+        <w:lastRenderedPageBreak/>
         <w:t>Customer Service</w:t>
       </w:r>
       <w:r>
         <w:t xml:space="preserve"> consumers expect to be able to complete transactions correctly, to receive personalized attention, to have the product delivered on time, to have thier emails answered quickly </w:t>
       </w:r>
       <w:r>
-        <w:t>and to have access to information. Website management should ensure these expectations are met in the best way possible.</w:t>
+        <w:t xml:space="preserve">and to have access to information. </w:t>
+      </w:r>
+      <w:r>
+        <w:t>M</w:t>
+      </w:r>
+      <w:r>
+        <w:t>anagement should ensure these expectations are met in the best way possible.</w:t>
       </w:r>
       <w:sdt>
         <w:sdtPr>
@@ -29837,7 +29890,6 @@
           <w:hyperlink w:anchor="ECr07" w:history="1">
             <w:r>
               <w:rPr>
-                <w:rStyle w:val="Tiitellehtautor"/>
                 <w:noProof/>
                 <w:lang w:val="en-US"/>
               </w:rPr>
@@ -29879,7 +29931,19 @@
         <w:rPr>
           <w:lang w:val="en-US"/>
         </w:rPr>
-        <w:t xml:space="preserve"> degree to which the response and processing times and throughput rates of a product or system, when performing its functions, meet requirements</w:t>
+        <w:t xml:space="preserve"> degree to which the response and processing times a</w:t>
+      </w:r>
+      <w:r>
+        <w:rPr>
+          <w:lang w:val="en-US"/>
+        </w:rPr>
+        <w:t xml:space="preserve">nd throughput rates of a </w:t>
+      </w:r>
+      <w:r>
+        <w:rPr>
+          <w:lang w:val="en-US"/>
+        </w:rPr>
+        <w:t>system, when performing its functions, meet requirements</w:t>
       </w:r>
       <w:r>
         <w:rPr>
@@ -29943,7 +30007,6 @@
           <w:hyperlink w:anchor="MCO09" w:history="1">
             <w:r>
               <w:rPr>
-                <w:rStyle w:val="Tiitellehtautor"/>
                 <w:noProof/>
                 <w:lang w:val="en-US"/>
               </w:rPr>
@@ -29984,7 +30047,6 @@
         <w:rPr>
           <w:b/>
         </w:rPr>
-        <w:lastRenderedPageBreak/>
         <w:t xml:space="preserve">Transaction </w:t>
       </w:r>
       <w:r>
@@ -30030,7 +30092,6 @@
           <w:hyperlink w:anchor="Int98" w:history="1">
             <w:r>
               <w:rPr>
-                <w:rStyle w:val="Tiitellehtautor"/>
                 <w:noProof/>
                 <w:lang w:val="en-US"/>
               </w:rPr>
@@ -30173,7 +30234,19 @@
         <w:t>Safety</w:t>
       </w:r>
       <w:r>
-        <w:t xml:space="preserve"> attribute of a system that it will not incur any catastrophic failures in the interval of time when it is</w:t>
+        <w:t xml:space="preserve"> attribute of a system that will not incur </w:t>
+      </w:r>
+      <w:r>
+        <w:t xml:space="preserve">in </w:t>
+      </w:r>
+      <w:r>
+        <w:t>any catastrophic failure</w:t>
+      </w:r>
+      <w:r>
+        <w:t>s in the interval of time when an e-service</w:t>
+      </w:r>
+      <w:r>
+        <w:t xml:space="preserve"> is</w:t>
       </w:r>
       <w:r>
         <w:t xml:space="preserve"> in</w:t>
@@ -30216,7 +30289,6 @@
           <w:hyperlink w:anchor="BSI11" w:history="1">
             <w:r>
               <w:rPr>
-                <w:rStyle w:val="Tiitellehtautor"/>
                 <w:noProof/>
                 <w:lang w:val="en-US"/>
               </w:rPr>
@@ -30331,7 +30403,6 @@
           <w:hyperlink w:anchor="APa05" w:history="1">
             <w:r>
               <w:rPr>
-                <w:rStyle w:val="Tiitellehtautor"/>
                 <w:noProof/>
                 <w:lang w:val="en-US"/>
               </w:rPr>
@@ -30391,7 +30462,6 @@
           <w:hyperlink w:anchor="Had14" w:history="1">
             <w:r>
               <w:rPr>
-                <w:rStyle w:val="Tiitellehtautor"/>
                 <w:noProof/>
                 <w:lang w:val="en-US"/>
               </w:rPr>
@@ -30457,7 +30527,6 @@
           <w:hyperlink w:anchor="JEC06" w:history="1">
             <w:r>
               <w:rPr>
-                <w:rStyle w:val="Tiitellehtautor"/>
                 <w:noProof/>
                 <w:lang w:val="en-US"/>
               </w:rPr>
@@ -30495,7 +30564,15 @@
         <w:t>Integrity</w:t>
       </w:r>
       <w:r>
-        <w:t xml:space="preserve"> degree to which a system, product or component prevents unauthorized access to, or modification of, computers programs or data</w:t>
+        <w:t xml:space="preserve"> degree to which a system</w:t>
+      </w:r>
+      <w:r>
+        <w:t xml:space="preserve"> </w:t>
+      </w:r>
+      <w:bookmarkStart w:id="56" w:name="_GoBack"/>
+      <w:bookmarkEnd w:id="56"/>
+      <w:r>
+        <w:t>or component prevents unauthorized access to, or modification of, computers programs or data</w:t>
       </w:r>
       <w:r>
         <w:fldChar w:fldCharType="begin"/>
@@ -30531,6 +30608,7 @@
         <w:rPr>
           <w:b/>
         </w:rPr>
+        <w:lastRenderedPageBreak/>
         <w:t>Confidentiality</w:t>
       </w:r>
       <w:r>
@@ -30562,14 +30640,14 @@
       <w:pPr>
         <w:pStyle w:val="Heading2"/>
       </w:pPr>
-      <w:bookmarkStart w:id="56" w:name="_Toc332882834"/>
+      <w:bookmarkStart w:id="57" w:name="_Toc332882834"/>
       <w:r>
         <w:t>Hypothesis</w:t>
       </w:r>
       <w:r>
         <w:t xml:space="preserve"> on AUES Key dimensional components</w:t>
       </w:r>
-      <w:bookmarkEnd w:id="56"/>
+      <w:bookmarkEnd w:id="57"/>
     </w:p>
     <w:p>
       <w:r>
@@ -30655,17 +30733,15 @@
       <w:pPr>
         <w:jc w:val="center"/>
       </w:pPr>
-      <w:bookmarkStart w:id="57" w:name="_GoBack"/>
       <w:r>
         <w:rPr>
           <w:noProof/>
           <w:lang w:val="en-US" w:eastAsia="en-US"/>
         </w:rPr>
-        <w:lastRenderedPageBreak/>
         <mc:AlternateContent>
           <mc:Choice Requires="wps">
             <w:drawing>
-              <wp:inline distT="0" distB="0" distL="0" distR="0" wp14:anchorId="76C422B5" wp14:editId="7E49A68F">
+              <wp:inline distT="0" distB="0" distL="0" distR="0" wp14:anchorId="76C422B5" wp14:editId="52604A0E">
                 <wp:extent cx="5537841" cy="3184377"/>
                 <wp:effectExtent l="0" t="0" r="0" b="0"/>
                 <wp:docPr id="44" name="Text Box 44"/>
@@ -30791,7 +30867,7 @@
           </mc:Choice>
           <mc:Fallback>
             <w:pict>
-              <v:shape id="Text Box 44" o:spid="_x0000_s1050" type="#_x0000_t202" style="width:436.05pt;height:250.75pt;visibility:visible;mso-wrap-style:none;mso-left-percent:-10001;mso-top-percent:-10001;mso-position-horizontal:absolute;mso-position-horizontal-relative:char;mso-position-vertical:absolute;mso-position-vertical-relative:line;mso-left-percent:-10001;mso-top-percent:-10001;v-text-anchor:top" o:gfxdata="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" filled="f" stroked="f">
+              <v:shape id="Text Box 44" o:spid="_x0000_s1050" type="#_x0000_t202" style="width:436.05pt;height:250.75pt;visibility:visible;mso-wrap-style:none;mso-left-percent:-10001;mso-top-percent:-10001;mso-position-horizontal:absolute;mso-position-horizontal-relative:char;mso-position-vertical:absolute;mso-position-vertical-relative:line;mso-left-percent:-10001;mso-top-percent:-10001;v-text-anchor:top" o:gfxdata="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" filled="f" stroked="f">
                 <v:textbox>
                   <w:txbxContent>
                     <w:p>
@@ -30868,7 +30944,6 @@
           </mc:Fallback>
         </mc:AlternateContent>
       </w:r>
-      <w:bookmarkEnd w:id="57"/>
     </w:p>
     <w:p>
       <w:pPr>
@@ -31084,7 +31159,13 @@
         <w:t>C</w:t>
       </w:r>
       <w:r>
-        <w:t>omposed component Transaction Capability contributes directly to the degree of Time Behaviour component.</w:t>
+        <w:t>omposed component Transaction Capa</w:t>
+      </w:r>
+      <w:r>
+        <w:t>bility contributes directly to</w:t>
+      </w:r>
+      <w:r>
+        <w:t xml:space="preserve"> degree of Time Behaviour component.</w:t>
       </w:r>
     </w:p>
     <w:p>
@@ -31114,7 +31195,13 @@
         <w:t>contribute</w:t>
       </w:r>
       <w:r>
-        <w:t xml:space="preserve"> the </w:t>
+        <w:t xml:space="preserve"> t</w:t>
+      </w:r>
+      <w:r>
+        <w:t>o</w:t>
+      </w:r>
+      <w:r>
+        <w:t xml:space="preserve"> </w:t>
       </w:r>
       <w:r>
         <w:t>degree</w:t>
@@ -31128,10 +31215,19 @@
     </w:p>
     <w:p>
       <w:r>
-        <w:t>Previous set of hypothesis would help on applying the conceptual model to selected Estonian e-sevices on chapter 5</w:t>
-      </w:r>
-      <w:r>
-        <w:t xml:space="preserve"> which will support their dependability</w:t>
+        <w:t>Prev</w:t>
+      </w:r>
+      <w:r>
+        <w:t xml:space="preserve">ious set of hypothesis </w:t>
+      </w:r>
+      <w:r>
+        <w:t>will</w:t>
+      </w:r>
+      <w:r>
+        <w:t xml:space="preserve"> be proved </w:t>
+      </w:r>
+      <w:r>
+        <w:t>in Chapter 5 and discussed in Chapter 6.</w:t>
       </w:r>
       <w:r>
         <w:t>.</w:t>
@@ -31141,24 +31237,13 @@
       <w:pPr>
         <w:pStyle w:val="Heading2"/>
       </w:pPr>
-      <w:bookmarkStart w:id="59" w:name="_Toc332882836"/>
-      <w:r>
-        <w:t>Dependability</w:t>
+      <w:bookmarkStart w:id="59" w:name="_Toc332882837"/>
+      <w:r>
+        <w:t>Conceptual Model</w:t>
       </w:r>
       <w:bookmarkEnd w:id="59"/>
     </w:p>
-    <w:p/>
     <w:p>
-      <w:pPr>
-        <w:pStyle w:val="Heading2"/>
-      </w:pPr>
-      <w:bookmarkStart w:id="60" w:name="_Toc332882837"/>
-      <w:r>
-        <w:t>Conceptual Model</w:t>
-      </w:r>
-      <w:bookmarkEnd w:id="60"/>
-    </w:p>
-    <w:p>
       <w:r>
         <w:t>By means</w:t>
       </w:r>
@@ -31190,31 +31275,49 @@
         <w:t xml:space="preserve"> (Chapter 3, Part 1)</w:t>
       </w:r>
       <w:r>
-        <w:t xml:space="preserve"> and their key components</w:t>
+        <w:t xml:space="preserve"> </w:t>
+      </w:r>
+      <w:r>
+        <w:t>with</w:t>
+      </w:r>
+      <w:r>
+        <w:t xml:space="preserve"> their key components</w:t>
       </w:r>
       <w:r>
         <w:t xml:space="preserve"> (Chapter 4, Part 6)</w:t>
       </w:r>
       <w:r>
-        <w:t xml:space="preserve">, and taking </w:t>
-      </w:r>
-      <w:r>
-        <w:t>as basis</w:t>
-      </w:r>
-      <w:r>
-        <w:t xml:space="preserve"> the ISO/IEC 25010 standard</w:t>
+        <w:t xml:space="preserve">, and </w:t>
+      </w:r>
+      <w:r>
+        <w:t>based on</w:t>
+      </w:r>
+      <w:r>
+        <w:t xml:space="preserve"> ISO/IEC 25010 standard</w:t>
       </w:r>
       <w:r>
         <w:t xml:space="preserve"> (Chapter 2, Part 5)</w:t>
       </w:r>
       <w:r>
-        <w:t xml:space="preserve"> the conceptual model on figure 10</w:t>
+        <w:t xml:space="preserve"> the conceptual model on F</w:t>
+      </w:r>
+      <w:r>
+        <w:t>igure 1</w:t>
+      </w:r>
+      <w:r>
+        <w:t>7</w:t>
       </w:r>
       <w:r>
         <w:t xml:space="preserve"> proposes six qualitative characteristics for understa</w:t>
       </w:r>
       <w:r>
-        <w:t>nding the quality of e-services: Convenience, Performance, Trustworthiness, Compatibility, Functionality, and Reliability.</w:t>
+        <w:t>nding the quality of e-services</w:t>
+      </w:r>
+      <w:r>
+        <w:t xml:space="preserve"> in AUES dimensions </w:t>
+      </w:r>
+      <w:r>
+        <w:t>.</w:t>
       </w:r>
     </w:p>
     <w:p>
@@ -31226,9 +31329,9 @@
         <mc:AlternateContent>
           <mc:Choice Requires="wps">
             <w:drawing>
-              <wp:inline distT="0" distB="0" distL="0" distR="0" wp14:anchorId="16BB361D" wp14:editId="3C085877">
-                <wp:extent cx="5639678" cy="4538885"/>
-                <wp:effectExtent l="0" t="0" r="0" b="8255"/>
+              <wp:inline distT="0" distB="0" distL="0" distR="0" wp14:anchorId="16BB361D" wp14:editId="6DFDC03E">
+                <wp:extent cx="5639678" cy="4914900"/>
+                <wp:effectExtent l="0" t="0" r="0" b="12700"/>
                 <wp:docPr id="48" name="Text Box 48"/>
                 <wp:cNvGraphicFramePr/>
                 <a:graphic xmlns:a="http://schemas.openxmlformats.org/drawingml/2006/main">
@@ -31238,7 +31341,7 @@
                       <wps:spPr>
                         <a:xfrm>
                           <a:off x="0" y="0"/>
-                          <a:ext cx="5639678" cy="4538885"/>
+                          <a:ext cx="5639678" cy="4914900"/>
                         </a:xfrm>
                         <a:prstGeom prst="rect">
                           <a:avLst/>
@@ -31273,6 +31376,7 @@
                           <w:p>
                             <w:pPr>
                               <w:keepNext/>
+                              <w:jc w:val="center"/>
                             </w:pPr>
                             <w:r>
                               <w:rPr>
@@ -31280,10 +31384,10 @@
                                 <w:lang w:val="en-US" w:eastAsia="en-US"/>
                               </w:rPr>
                               <w:drawing>
-                                <wp:inline distT="0" distB="0" distL="0" distR="0" wp14:anchorId="774AD5B6" wp14:editId="6E323B5C">
-                                  <wp:extent cx="5393275" cy="3999771"/>
-                                  <wp:effectExtent l="0" t="0" r="0" b="0"/>
-                                  <wp:docPr id="46" name="Picture 46"/>
+                                <wp:inline distT="0" distB="0" distL="0" distR="0" wp14:anchorId="79FB2CB4" wp14:editId="1CAD39AF">
+                                  <wp:extent cx="5393275" cy="4390865"/>
+                                  <wp:effectExtent l="0" t="0" r="0" b="3810"/>
+                                  <wp:docPr id="5" name="Picture 5"/>
                                   <wp:cNvGraphicFramePr>
                                     <a:graphicFrameLocks xmlns:a="http://schemas.openxmlformats.org/drawingml/2006/main" noChangeAspect="1"/>
                                   </wp:cNvGraphicFramePr>
@@ -31291,7 +31395,7 @@
                                     <a:graphicData uri="http://schemas.openxmlformats.org/drawingml/2006/picture">
                                       <pic:pic xmlns:pic="http://schemas.openxmlformats.org/drawingml/2006/picture">
                                         <pic:nvPicPr>
-                                          <pic:cNvPr id="0" name="Screen Shot 2016-08-17 at 00.54.31.png"/>
+                                          <pic:cNvPr id="0" name="Screen Shot 2016-08-17 at 05.20.32.png"/>
                                           <pic:cNvPicPr/>
                                         </pic:nvPicPr>
                                         <pic:blipFill>
@@ -31309,7 +31413,7 @@
                                         <pic:spPr>
                                           <a:xfrm>
                                             <a:off x="0" y="0"/>
-                                            <a:ext cx="5393275" cy="3999771"/>
+                                            <a:ext cx="5393275" cy="4390865"/>
                                           </a:xfrm>
                                           <a:prstGeom prst="rect">
                                             <a:avLst/>
@@ -31348,12 +31452,13 @@
           </mc:Choice>
           <mc:Fallback>
             <w:pict>
-              <v:shape id="Text Box 48" o:spid="_x0000_s1051" type="#_x0000_t202" style="width:444.05pt;height:357.4pt;visibility:visible;mso-wrap-style:none;mso-left-percent:-10001;mso-top-percent:-10001;mso-position-horizontal:absolute;mso-position-horizontal-relative:char;mso-position-vertical:absolute;mso-position-vertical-relative:line;mso-left-percent:-10001;mso-top-percent:-10001;v-text-anchor:top" o:gfxdata="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" filled="f" stroked="f">
+              <v:shape id="Text Box 48" o:spid="_x0000_s1051" type="#_x0000_t202" style="width:444.05pt;height:387pt;visibility:visible;mso-wrap-style:none;mso-left-percent:-10001;mso-top-percent:-10001;mso-position-horizontal:absolute;mso-position-horizontal-relative:char;mso-position-vertical:absolute;mso-position-vertical-relative:line;mso-left-percent:-10001;mso-top-percent:-10001;v-text-anchor:top" o:gfxdata="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" filled="f" stroked="f">
                 <v:textbox>
                   <w:txbxContent>
                     <w:p>
                       <w:pPr>
                         <w:keepNext/>
+                        <w:jc w:val="center"/>
                       </w:pPr>
                       <w:r>
                         <w:rPr>
@@ -31361,10 +31466,10 @@
                           <w:lang w:val="en-US" w:eastAsia="en-US"/>
                         </w:rPr>
                         <w:drawing>
-                          <wp:inline distT="0" distB="0" distL="0" distR="0" wp14:anchorId="774AD5B6" wp14:editId="6E323B5C">
-                            <wp:extent cx="5393275" cy="3999771"/>
-                            <wp:effectExtent l="0" t="0" r="0" b="0"/>
-                            <wp:docPr id="46" name="Picture 46"/>
+                          <wp:inline distT="0" distB="0" distL="0" distR="0" wp14:anchorId="79FB2CB4" wp14:editId="1CAD39AF">
+                            <wp:extent cx="5393275" cy="4390865"/>
+                            <wp:effectExtent l="0" t="0" r="0" b="3810"/>
+                            <wp:docPr id="5" name="Picture 5"/>
                             <wp:cNvGraphicFramePr>
                               <a:graphicFrameLocks xmlns:a="http://schemas.openxmlformats.org/drawingml/2006/main" noChangeAspect="1"/>
                             </wp:cNvGraphicFramePr>
@@ -31372,7 +31477,7 @@
                               <a:graphicData uri="http://schemas.openxmlformats.org/drawingml/2006/picture">
                                 <pic:pic xmlns:pic="http://schemas.openxmlformats.org/drawingml/2006/picture">
                                   <pic:nvPicPr>
-                                    <pic:cNvPr id="0" name="Screen Shot 2016-08-17 at 00.54.31.png"/>
+                                    <pic:cNvPr id="0" name="Screen Shot 2016-08-17 at 05.20.32.png"/>
                                     <pic:cNvPicPr/>
                                   </pic:nvPicPr>
                                   <pic:blipFill>
@@ -31390,7 +31495,7 @@
                                   <pic:spPr>
                                     <a:xfrm>
                                       <a:off x="0" y="0"/>
-                                      <a:ext cx="5393275" cy="3999771"/>
+                                      <a:ext cx="5393275" cy="4390865"/>
                                     </a:xfrm>
                                     <a:prstGeom prst="rect">
                                       <a:avLst/>
@@ -31424,7 +31529,6 @@
     </w:p>
     <w:p>
       <w:r>
-        <w:lastRenderedPageBreak/>
         <w:t>Tab</w:t>
       </w:r>
       <w:r>
@@ -31436,6 +31540,7 @@
     </w:p>
     <w:p>
       <w:r>
+        <w:lastRenderedPageBreak/>
         <w:t xml:space="preserve">On next chapter proposed conceptual model for understanding characteristics of e-services will be applied in order to test how effective </w:t>
       </w:r>
       <w:r>
@@ -31445,6 +31550,72 @@
         <w:t xml:space="preserve"> could be.</w:t>
       </w:r>
     </w:p>
+    <w:p>
+      <w:pPr>
+        <w:pStyle w:val="Heading2"/>
+      </w:pPr>
+      <w:bookmarkStart w:id="60" w:name="_Toc332882836"/>
+      <w:r>
+        <w:t>Conceptual model dependability</w:t>
+      </w:r>
+      <w:bookmarkEnd w:id="60"/>
+    </w:p>
+    <w:p>
+      <w:r>
+        <w:t xml:space="preserve">According with dependability definition in </w:t>
+      </w:r>
+      <w:sdt>
+        <w:sdtPr>
+          <w:id w:val="1352611143"/>
+          <w:citation/>
+        </w:sdtPr>
+        <w:sdtContent>
+          <w:r>
+            <w:fldChar w:fldCharType="begin"/>
+          </w:r>
+          <w:r>
+            <w:rPr>
+              <w:lang w:val="en-US"/>
+            </w:rPr>
+            <w:instrText xml:space="preserve"> CITATION BSI11 \l 1033 </w:instrText>
+          </w:r>
+          <w:r>
+            <w:fldChar w:fldCharType="separate"/>
+          </w:r>
+          <w:r>
+            <w:rPr>
+              <w:noProof/>
+              <w:lang w:val="en-US"/>
+            </w:rPr>
+            <w:t>[</w:t>
+          </w:r>
+          <w:hyperlink w:anchor="BSI11" w:history="1">
+            <w:r>
+              <w:rPr>
+                <w:rStyle w:val="Tiitellehtautor"/>
+                <w:noProof/>
+                <w:lang w:val="en-US"/>
+              </w:rPr>
+              <w:t>10</w:t>
+            </w:r>
+          </w:hyperlink>
+          <w:r>
+            <w:rPr>
+              <w:noProof/>
+              <w:lang w:val="en-US"/>
+            </w:rPr>
+            <w:t>]</w:t>
+          </w:r>
+          <w:r>
+            <w:fldChar w:fldCharType="end"/>
+          </w:r>
+        </w:sdtContent>
+      </w:sdt>
+      <w:r>
+        <w:t xml:space="preserve">, </w:t>
+      </w:r>
+    </w:p>
+    <w:p/>
     <w:p>
       <w:pPr>
         <w:pStyle w:val="Heading1"/>
@@ -31621,7 +31792,6 @@
           <w:hyperlink w:anchor="ELo12" w:history="1">
             <w:r>
               <w:rPr>
-                <w:rStyle w:val="Tiitellehtautor"/>
                 <w:noProof/>
                 <w:lang w:val="en-US"/>
               </w:rPr>
@@ -32531,7 +32701,6 @@
                     <w:rFonts w:cs="Times New Roman"/>
                     <w:noProof/>
                   </w:rPr>
-                  <w:lastRenderedPageBreak/>
                   <w:t>[13]</w:t>
                 </w:r>
               </w:p>
@@ -32563,7 +32732,17 @@
                     <w:iCs/>
                     <w:noProof/>
                   </w:rPr>
-                  <w:t>Journal of Service Research</w:t>
+                  <w:t xml:space="preserve">Journal </w:t>
+                </w:r>
+                <w:r>
+                  <w:rPr>
+                    <w:rFonts w:cs="Times New Roman"/>
+                    <w:i/>
+                    <w:iCs/>
+                    <w:noProof/>
+                  </w:rPr>
+                  <w:lastRenderedPageBreak/>
+                  <w:t>of Service Research</w:t>
                 </w:r>
                 <w:r>
                   <w:rPr>
@@ -32598,6 +32777,7 @@
                     <w:rFonts w:cs="Times New Roman"/>
                     <w:noProof/>
                   </w:rPr>
+                  <w:lastRenderedPageBreak/>
                   <w:t>[14]</w:t>
                 </w:r>
               </w:p>
@@ -33313,8 +33493,17 @@
                     <w:iCs/>
                     <w:noProof/>
                   </w:rPr>
+                  <w:t xml:space="preserve">Future Generation Communication and Networking Symposia, Second International </w:t>
+                </w:r>
+                <w:r>
+                  <w:rPr>
+                    <w:rFonts w:cs="Times New Roman"/>
+                    <w:i/>
+                    <w:iCs/>
+                    <w:noProof/>
+                  </w:rPr>
                   <w:lastRenderedPageBreak/>
-                  <w:t>Future Generation Communication and Networking Symposia, Second International Conference</w:t>
+                  <w:t>Conference</w:t>
                 </w:r>
                 <w:r>
                   <w:rPr>
@@ -34008,15 +34197,7 @@
                     <w:rFonts w:cs="Times New Roman"/>
                     <w:noProof/>
                   </w:rPr>
-                  <w:t xml:space="preserve">C. Halaris, B. Magoutas, X. Papadomichelaki, and G. Mentzas, "Classification and </w:t>
-                </w:r>
-                <w:r>
-                  <w:rPr>
-                    <w:rFonts w:cs="Times New Roman"/>
-                    <w:noProof/>
-                  </w:rPr>
-                  <w:lastRenderedPageBreak/>
-                  <w:t xml:space="preserve">synthesis of quality approaches in e-government services," </w:t>
+                  <w:t xml:space="preserve">C. Halaris, B. Magoutas, X. Papadomichelaki, and G. Mentzas, "Classification and synthesis of quality approaches in e-government services," </w:t>
                 </w:r>
                 <w:r>
                   <w:rPr>
@@ -34032,7 +34213,15 @@
                     <w:rFonts w:cs="Times New Roman"/>
                     <w:noProof/>
                   </w:rPr>
-                  <w:t>, vol. 17, no. 4, pp. 378-401, 2007.</w:t>
+                  <w:t xml:space="preserve">, vol. 17, </w:t>
+                </w:r>
+                <w:r>
+                  <w:rPr>
+                    <w:rFonts w:cs="Times New Roman"/>
+                    <w:noProof/>
+                  </w:rPr>
+                  <w:lastRenderedPageBreak/>
+                  <w:t>no. 4, pp. 378-401, 2007.</w:t>
                 </w:r>
               </w:p>
             </w:tc>
@@ -34701,15 +34890,7 @@
                     <w:rFonts w:cs="Times New Roman"/>
                     <w:noProof/>
                   </w:rPr>
-                  <w:t xml:space="preserve">E. Cristobal, C. Flavian, and M. Guinaliu, "Perceived e-service quality (PeSQ): </w:t>
-                </w:r>
-                <w:r>
-                  <w:rPr>
-                    <w:rFonts w:cs="Times New Roman"/>
-                    <w:noProof/>
-                  </w:rPr>
-                  <w:lastRenderedPageBreak/>
-                  <w:t xml:space="preserve">measurement validation and effects on consumer satisfaction and web site loyalty.," </w:t>
+                  <w:t xml:space="preserve">E. Cristobal, C. Flavian, and M. Guinaliu, "Perceived e-service quality (PeSQ): measurement validation and effects on consumer satisfaction and web site loyalty.," </w:t>
                 </w:r>
                 <w:r>
                   <w:rPr>
@@ -34718,6 +34899,7 @@
                     <w:iCs/>
                     <w:noProof/>
                   </w:rPr>
+                  <w:lastRenderedPageBreak/>
                   <w:t>Managing Service Quality</w:t>
                 </w:r>
                 <w:r>
@@ -35473,7 +35655,6 @@
             <w:rPr>
               <w:lang w:val="en-GB"/>
             </w:rPr>
-            <w:lastRenderedPageBreak/>
             <w:fldChar w:fldCharType="end"/>
           </w:r>
         </w:p>
@@ -35680,7 +35861,6 @@
                 <w:hyperlink w:anchor="BSI11" w:history="1">
                   <w:r>
                     <w:rPr>
-                      <w:rStyle w:val="Tiitellehtautor"/>
                       <w:rFonts w:cs="Times New Roman"/>
                       <w:noProof/>
                       <w:lang w:val="en-US"/>
@@ -35835,7 +36015,6 @@
                 <w:hyperlink w:anchor="BSI11" w:history="1">
                   <w:r>
                     <w:rPr>
-                      <w:rStyle w:val="Tiitellehtautor"/>
                       <w:rFonts w:cs="Times New Roman"/>
                       <w:noProof/>
                       <w:lang w:val="en-US"/>
@@ -35997,7 +36176,6 @@
                 <w:hyperlink w:anchor="BSI11" w:history="1">
                   <w:r>
                     <w:rPr>
-                      <w:rStyle w:val="Tiitellehtautor"/>
                       <w:rFonts w:cs="Times New Roman"/>
                       <w:noProof/>
                       <w:lang w:val="en-US"/>
@@ -36125,7 +36303,6 @@
                 <w:hyperlink w:anchor="BSI11" w:history="1">
                   <w:r>
                     <w:rPr>
-                      <w:rStyle w:val="Tiitellehtautor"/>
                       <w:rFonts w:cs="Times New Roman"/>
                       <w:noProof/>
                       <w:lang w:val="en-US"/>
@@ -36334,12 +36511,21 @@
         </w:rPr>
         <w:t>(</w:t>
       </w:r>
+      <w:proofErr w:type="gramStart"/>
       <w:r>
         <w:rPr>
           <w:i/>
           <w:lang w:val="en-GB"/>
         </w:rPr>
-        <w:t>author’s name</w:t>
+        <w:t>author’s</w:t>
+      </w:r>
+      <w:proofErr w:type="gramEnd"/>
+      <w:r>
+        <w:rPr>
+          <w:i/>
+          <w:lang w:val="en-GB"/>
+        </w:rPr>
+        <w:t xml:space="preserve"> name</w:t>
       </w:r>
       <w:r>
         <w:rPr>
@@ -36367,6 +36553,7 @@
           <w:lang w:val="en-GB"/>
         </w:rPr>
       </w:pPr>
+      <w:proofErr w:type="gramStart"/>
       <w:r>
         <w:rPr>
           <w:spacing w:val="-1"/>
@@ -36374,7 +36561,17 @@
           <w:szCs w:val="24"/>
           <w:lang w:val="en-GB"/>
         </w:rPr>
-        <w:t>herewith grant the University of Tartu a free permit (non-exclusive licence) to:</w:t>
+        <w:t>herewith</w:t>
+      </w:r>
+      <w:proofErr w:type="gramEnd"/>
+      <w:r>
+        <w:rPr>
+          <w:spacing w:val="-1"/>
+          <w:sz w:val="24"/>
+          <w:szCs w:val="24"/>
+          <w:lang w:val="en-GB"/>
+        </w:rPr>
+        <w:t xml:space="preserve"> grant the University of Tartu a free permit (non-exclusive licence) to:</w:t>
       </w:r>
     </w:p>
     <w:p>
@@ -36401,13 +36598,41 @@
         </w:rPr>
         <w:t xml:space="preserve">1.1. </w:t>
       </w:r>
+      <w:proofErr w:type="gramStart"/>
       <w:r>
         <w:rPr>
           <w:sz w:val="24"/>
           <w:szCs w:val="24"/>
           <w:lang w:val="en-GB"/>
         </w:rPr>
-        <w:t>reproduce, for the purpose of preservation and making available to the public, including for addition to the DSpace digital archives until expiry of the term of validity of the copyright, and</w:t>
+        <w:t>reproduce</w:t>
+      </w:r>
+      <w:proofErr w:type="gramEnd"/>
+      <w:r>
+        <w:rPr>
+          <w:sz w:val="24"/>
+          <w:szCs w:val="24"/>
+          <w:lang w:val="en-GB"/>
+        </w:rPr>
+        <w:t xml:space="preserve">, for the purpose of preservation and making available to the public, including for addition to the </w:t>
+      </w:r>
+      <w:proofErr w:type="spellStart"/>
+      <w:r>
+        <w:rPr>
+          <w:sz w:val="24"/>
+          <w:szCs w:val="24"/>
+          <w:lang w:val="en-GB"/>
+        </w:rPr>
+        <w:t>DSpace</w:t>
+      </w:r>
+      <w:proofErr w:type="spellEnd"/>
+      <w:r>
+        <w:rPr>
+          <w:sz w:val="24"/>
+          <w:szCs w:val="24"/>
+          <w:lang w:val="en-GB"/>
+        </w:rPr>
+        <w:t xml:space="preserve"> digital archives until expiry of the term of validity of the copyright, and</w:t>
       </w:r>
     </w:p>
     <w:p>
@@ -36434,13 +36659,23 @@
         </w:rPr>
         <w:t xml:space="preserve">1.2. </w:t>
       </w:r>
+      <w:proofErr w:type="gramStart"/>
       <w:r>
         <w:rPr>
           <w:sz w:val="24"/>
           <w:szCs w:val="24"/>
           <w:lang w:val="en-GB"/>
         </w:rPr>
-        <w:t>make available to the public via the web environment</w:t>
+        <w:t>make</w:t>
+      </w:r>
+      <w:proofErr w:type="gramEnd"/>
+      <w:r>
+        <w:rPr>
+          <w:sz w:val="24"/>
+          <w:szCs w:val="24"/>
+          <w:lang w:val="en-GB"/>
+        </w:rPr>
+        <w:t xml:space="preserve"> available to the public via the web environment</w:t>
       </w:r>
       <w:r>
         <w:rPr>
@@ -36465,7 +36700,25 @@
           <w:szCs w:val="24"/>
           <w:lang w:val="en-GB"/>
         </w:rPr>
-        <w:t>, including via the DSpace digital archives</w:t>
+        <w:t xml:space="preserve">, including via the </w:t>
+      </w:r>
+      <w:proofErr w:type="spellStart"/>
+      <w:r>
+        <w:rPr>
+          <w:sz w:val="24"/>
+          <w:szCs w:val="24"/>
+          <w:lang w:val="en-GB"/>
+        </w:rPr>
+        <w:t>DSpace</w:t>
+      </w:r>
+      <w:proofErr w:type="spellEnd"/>
+      <w:r>
+        <w:rPr>
+          <w:sz w:val="24"/>
+          <w:szCs w:val="24"/>
+          <w:lang w:val="en-GB"/>
+        </w:rPr>
+        <w:t xml:space="preserve"> digital archives</w:t>
       </w:r>
       <w:r>
         <w:rPr>
@@ -36494,6 +36747,7 @@
           <w:lang w:val="en-GB"/>
         </w:rPr>
       </w:pPr>
+      <w:proofErr w:type="gramStart"/>
       <w:r>
         <w:rPr>
           <w:spacing w:val="-1"/>
@@ -36508,6 +36762,7 @@
         </w:rPr>
         <w:t>f</w:t>
       </w:r>
+      <w:proofErr w:type="gramEnd"/>
       <w:r>
         <w:rPr>
           <w:spacing w:val="-1"/>
@@ -36575,7 +36830,23 @@
           <w:i/>
           <w:lang w:val="en-GB"/>
         </w:rPr>
-        <w:t>(title of thesis)</w:t>
+        <w:t>(</w:t>
+      </w:r>
+      <w:proofErr w:type="gramStart"/>
+      <w:r>
+        <w:rPr>
+          <w:i/>
+          <w:lang w:val="en-GB"/>
+        </w:rPr>
+        <w:t>title</w:t>
+      </w:r>
+      <w:proofErr w:type="gramEnd"/>
+      <w:r>
+        <w:rPr>
+          <w:i/>
+          <w:lang w:val="en-GB"/>
+        </w:rPr>
+        <w:t xml:space="preserve"> of thesis)</w:t>
       </w:r>
     </w:p>
     <w:p>
@@ -36589,12 +36860,21 @@
           <w:lang w:val="en-GB"/>
         </w:rPr>
       </w:pPr>
+      <w:proofErr w:type="gramStart"/>
       <w:r>
         <w:rPr>
           <w:spacing w:val="-1"/>
           <w:lang w:val="en-GB"/>
         </w:rPr>
-        <w:t xml:space="preserve">supervised by </w:t>
+        <w:t>supervised</w:t>
+      </w:r>
+      <w:proofErr w:type="gramEnd"/>
+      <w:r>
+        <w:rPr>
+          <w:spacing w:val="-1"/>
+          <w:lang w:val="en-GB"/>
+        </w:rPr>
+        <w:t xml:space="preserve"> by </w:t>
       </w:r>
       <w:r>
         <w:rPr>
@@ -36665,7 +36945,23 @@
           <w:i/>
           <w:lang w:val="en-GB"/>
         </w:rPr>
-        <w:t>(supervisor’s name)</w:t>
+        <w:t>(</w:t>
+      </w:r>
+      <w:proofErr w:type="gramStart"/>
+      <w:r>
+        <w:rPr>
+          <w:i/>
+          <w:lang w:val="en-GB"/>
+        </w:rPr>
+        <w:t>supervisor’s</w:t>
+      </w:r>
+      <w:proofErr w:type="gramEnd"/>
+      <w:r>
+        <w:rPr>
+          <w:i/>
+          <w:lang w:val="en-GB"/>
+        </w:rPr>
+        <w:t xml:space="preserve"> name)</w:t>
       </w:r>
     </w:p>
     <w:p>
@@ -36789,7 +37085,7 @@
           <w:spacing w:val="-1"/>
           <w:lang w:val="en-GB"/>
         </w:rPr>
-        <w:t>15.08.2016</w:t>
+        <w:t>17.08.2016</w:t>
       </w:r>
       <w:r>
         <w:rPr>
@@ -36866,7 +37162,7 @@
           <w:rPr>
             <w:noProof/>
           </w:rPr>
-          <w:t>43</w:t>
+          <w:t>41</w:t>
         </w:r>
         <w:r>
           <w:rPr>
@@ -42547,6 +42843,7 @@
   <w:style w:type="character" w:default="1" w:styleId="DefaultParagraphFont">
     <w:name w:val="Default Paragraph Font"/>
     <w:uiPriority w:val="1"/>
+    <w:semiHidden/>
     <w:unhideWhenUsed/>
   </w:style>
   <w:style w:type="table" w:default="1" w:styleId="TableNormal">
@@ -46370,6 +46667,7 @@
   <w:style w:type="character" w:default="1" w:styleId="DefaultParagraphFont">
     <w:name w:val="Default Paragraph Font"/>
     <w:uiPriority w:val="1"/>
+    <w:semiHidden/>
     <w:unhideWhenUsed/>
   </w:style>
   <w:style w:type="table" w:default="1" w:styleId="TableNormal">
@@ -49968,7 +50266,7 @@
     <w:charset w:val="00"/>
     <w:family w:val="auto"/>
     <w:pitch w:val="variable"/>
-    <w:sig w:usb0="E0002AFF" w:usb1="C0007841" w:usb2="00000009" w:usb3="00000000" w:csb0="000001FF" w:csb1="00000000"/>
+    <w:sig w:usb0="00000003" w:usb1="00000000" w:usb2="00000000" w:usb3="00000000" w:csb0="00000001" w:csb1="00000000"/>
   </w:font>
   <w:font w:name="Symbol">
     <w:panose1 w:val="00000000000000000000"/>
@@ -49982,7 +50280,7 @@
     <w:charset w:val="00"/>
     <w:family w:val="auto"/>
     <w:pitch w:val="variable"/>
-    <w:sig w:usb0="E0002AFF" w:usb1="C0007843" w:usb2="00000009" w:usb3="00000000" w:csb0="000001FF" w:csb1="00000000"/>
+    <w:sig w:usb0="00000003" w:usb1="00000000" w:usb2="00000000" w:usb3="00000000" w:csb0="00000001" w:csb1="00000000"/>
   </w:font>
   <w:font w:name="Wingdings">
     <w:panose1 w:val="05000000000000000000"/>
@@ -49996,26 +50294,28 @@
     <w:charset w:val="00"/>
     <w:family w:val="auto"/>
     <w:pitch w:val="variable"/>
-    <w:sig w:usb0="E10002FF" w:usb1="4000ACFF" w:usb2="00000009" w:usb3="00000000" w:csb0="0000019F" w:csb1="00000000"/>
+    <w:sig w:usb0="00000003" w:usb1="00000000" w:usb2="00000000" w:usb3="00000000" w:csb0="00000001" w:csb1="00000000"/>
   </w:font>
   <w:font w:name="Arial Unicode MS">
     <w:panose1 w:val="020B0604020202020204"/>
     <w:charset w:val="00"/>
     <w:family w:val="auto"/>
     <w:pitch w:val="variable"/>
-    <w:sig w:usb0="F7FFAFFF" w:usb1="E9DFFFFF" w:usb2="0000003F" w:usb3="00000000" w:csb0="003F01FF" w:csb1="00000000"/>
+    <w:sig w:usb0="00000003" w:usb1="00000000" w:usb2="00000000" w:usb3="00000000" w:csb0="00000001" w:csb1="00000000"/>
   </w:font>
   <w:font w:name="Cambria">
     <w:panose1 w:val="02040503050406030204"/>
     <w:charset w:val="00"/>
     <w:family w:val="auto"/>
     <w:pitch w:val="variable"/>
-    <w:sig w:usb0="E00002FF" w:usb1="400004FF" w:usb2="00000000" w:usb3="00000000" w:csb0="0000019F" w:csb1="00000000"/>
+    <w:sig w:usb0="00000003" w:usb1="00000000" w:usb2="00000000" w:usb3="00000000" w:csb0="00000001" w:csb1="00000000"/>
   </w:font>
   <w:font w:name="ＭＳ ゴシック">
-    <w:charset w:val="4E"/>
-    <w:family w:val="auto"/>
-    <w:pitch w:val="variable"/>
+    <w:panose1 w:val="00000000000000000000"/>
+    <w:charset w:val="80"/>
+    <w:family w:val="modern"/>
+    <w:notTrueType/>
+    <w:pitch w:val="fixed"/>
     <w:sig w:usb0="00000001" w:usb1="08070000" w:usb2="00000010" w:usb3="00000000" w:csb0="00020000" w:csb1="00000000"/>
   </w:font>
   <w:font w:name="Arial">
@@ -50023,14 +50323,14 @@
     <w:charset w:val="00"/>
     <w:family w:val="auto"/>
     <w:pitch w:val="variable"/>
-    <w:sig w:usb0="E0002AFF" w:usb1="C0007843" w:usb2="00000009" w:usb3="00000000" w:csb0="000001FF" w:csb1="00000000"/>
+    <w:sig w:usb0="00000003" w:usb1="00000000" w:usb2="00000000" w:usb3="00000000" w:csb0="00000001" w:csb1="00000000"/>
   </w:font>
   <w:font w:name="Tahoma">
     <w:panose1 w:val="020B0604030504040204"/>
     <w:charset w:val="00"/>
     <w:family w:val="auto"/>
     <w:pitch w:val="variable"/>
-    <w:sig w:usb0="E1002AFF" w:usb1="C000605B" w:usb2="00000029" w:usb3="00000000" w:csb0="000101FF" w:csb1="00000000"/>
+    <w:sig w:usb0="00000003" w:usb1="00000000" w:usb2="00000000" w:usb3="00000000" w:csb0="00000001" w:csb1="00000000"/>
   </w:font>
   <w:font w:name="Times">
     <w:panose1 w:val="02000500000000000000"/>
@@ -50040,9 +50340,11 @@
     <w:sig w:usb0="00000003" w:usb1="00000000" w:usb2="00000000" w:usb3="00000000" w:csb0="00000001" w:csb1="00000000"/>
   </w:font>
   <w:font w:name="ＭＳ 明朝">
-    <w:charset w:val="4E"/>
-    <w:family w:val="auto"/>
-    <w:pitch w:val="variable"/>
+    <w:panose1 w:val="00000000000000000000"/>
+    <w:charset w:val="80"/>
+    <w:family w:val="roman"/>
+    <w:notTrueType/>
+    <w:pitch w:val="fixed"/>
     <w:sig w:usb0="00000001" w:usb1="08070000" w:usb2="00000010" w:usb3="00000000" w:csb0="00020000" w:csb1="00000000"/>
   </w:font>
   <w:font w:name="MS MinNew Roman">
@@ -50073,6 +50375,7 @@
     <w:rsid w:val="003F7A18"/>
     <w:rsid w:val="007D6104"/>
     <w:rsid w:val="00BB410A"/>
+    <w:rsid w:val="00D06E2E"/>
   </w:rsids>
   <m:mathPr>
     <m:mathFont m:val="Cambria Math"/>
@@ -52429,7 +52732,7 @@
 </file>
 
 <file path=customXml/itemProps2.xml><?xml version="1.0" encoding="utf-8"?>
-<ds:datastoreItem xmlns:ds="http://schemas.openxmlformats.org/officeDocument/2006/customXml" ds:itemID="{2C574B0E-7518-4A48-B317-118BC3E09685}">
+<ds:datastoreItem xmlns:ds="http://schemas.openxmlformats.org/officeDocument/2006/customXml" ds:itemID="{40646FEF-9C57-174A-84F0-7DDED97D9E02}">
   <ds:schemaRefs>
     <ds:schemaRef ds:uri="http://schemas.openxmlformats.org/officeDocument/2006/bibliography"/>
   </ds:schemaRefs>

</xml_diff>

<commit_message>
Added dependability schema for main model
</commit_message>
<xml_diff>
--- a/cuautle_softwareengineering_2016.docx
+++ b/cuautle_softwareengineering_2016.docx
@@ -6125,7 +6125,7 @@
         <mc:AlternateContent>
           <mc:Choice Requires="wps">
             <w:drawing>
-              <wp:inline distT="0" distB="0" distL="0" distR="0" wp14:anchorId="3ED2E604" wp14:editId="669299FE">
+              <wp:inline distT="0" distB="0" distL="0" distR="0" wp14:anchorId="3ED2E604" wp14:editId="70E50BA4">
                 <wp:extent cx="5551805" cy="1894965"/>
                 <wp:effectExtent l="0" t="0" r="0" b="10160"/>
                 <wp:docPr id="9" name="Text Box 9"/>
@@ -7103,7 +7103,7 @@
           <w:lang w:val="en-US" w:eastAsia="en-US"/>
         </w:rPr>
         <w:drawing>
-          <wp:inline distT="0" distB="0" distL="0" distR="0" wp14:anchorId="75B3A187" wp14:editId="27C8A9AB">
+          <wp:inline distT="0" distB="0" distL="0" distR="0" wp14:anchorId="75B3A187" wp14:editId="1DFC86A5">
             <wp:extent cx="4995183" cy="1459762"/>
             <wp:effectExtent l="0" t="0" r="8890" b="0"/>
             <wp:docPr id="11" name="Picture 11"/>
@@ -7550,7 +7550,7 @@
         <mc:AlternateContent>
           <mc:Choice Requires="wps">
             <w:drawing>
-              <wp:anchor distT="0" distB="0" distL="114300" distR="114300" simplePos="0" relativeHeight="251670528" behindDoc="0" locked="0" layoutInCell="1" allowOverlap="1" wp14:anchorId="5131FE81" wp14:editId="2272625A">
+              <wp:anchor distT="0" distB="0" distL="114300" distR="114300" simplePos="0" relativeHeight="251670528" behindDoc="0" locked="0" layoutInCell="1" allowOverlap="1" wp14:anchorId="5131FE81" wp14:editId="7BC6295A">
                 <wp:simplePos x="0" y="0"/>
                 <wp:positionH relativeFrom="column">
                   <wp:posOffset>2590800</wp:posOffset>
@@ -8327,7 +8327,7 @@
         <mc:AlternateContent>
           <mc:Choice Requires="wps">
             <w:drawing>
-              <wp:inline distT="0" distB="0" distL="0" distR="0" wp14:anchorId="402E3C61" wp14:editId="5ADB0B6C">
+              <wp:inline distT="0" distB="0" distL="0" distR="0" wp14:anchorId="402E3C61" wp14:editId="7C2D517C">
                 <wp:extent cx="2943480" cy="3029484"/>
                 <wp:effectExtent l="0" t="0" r="0" b="0"/>
                 <wp:docPr id="61" name="Text Box 61"/>
@@ -9974,7 +9974,7 @@
         <mc:AlternateContent>
           <mc:Choice Requires="wps">
             <w:drawing>
-              <wp:inline distT="0" distB="0" distL="0" distR="0" wp14:anchorId="547F37B4" wp14:editId="6DB33560">
+              <wp:inline distT="0" distB="0" distL="0" distR="0" wp14:anchorId="547F37B4" wp14:editId="719C028C">
                 <wp:extent cx="5334000" cy="6658242"/>
                 <wp:effectExtent l="0" t="0" r="0" b="0"/>
                 <wp:docPr id="13" name="Text Box 13"/>
@@ -10341,7 +10341,7 @@
         <mc:AlternateContent>
           <mc:Choice Requires="wps">
             <w:drawing>
-              <wp:inline distT="0" distB="0" distL="0" distR="0" wp14:anchorId="7257B8A5" wp14:editId="53A1720D">
+              <wp:inline distT="0" distB="0" distL="0" distR="0" wp14:anchorId="7257B8A5" wp14:editId="091AA27C">
                 <wp:extent cx="3583703" cy="2857500"/>
                 <wp:effectExtent l="0" t="0" r="0" b="12700"/>
                 <wp:docPr id="68" name="Text Box 68"/>
@@ -10796,7 +10796,7 @@
         <mc:AlternateContent>
           <mc:Choice Requires="wps">
             <w:drawing>
-              <wp:inline distT="0" distB="0" distL="0" distR="0" wp14:anchorId="2393634E" wp14:editId="34D17435">
+              <wp:inline distT="0" distB="0" distL="0" distR="0" wp14:anchorId="2393634E" wp14:editId="5DD818A1">
                 <wp:extent cx="4770856" cy="2628900"/>
                 <wp:effectExtent l="0" t="0" r="0" b="12700"/>
                 <wp:docPr id="71" name="Text Box 71"/>
@@ -11221,7 +11221,7 @@
         <mc:AlternateContent>
           <mc:Choice Requires="wps">
             <w:drawing>
-              <wp:inline distT="0" distB="0" distL="0" distR="0" wp14:anchorId="21067B9A" wp14:editId="48D8616A">
+              <wp:inline distT="0" distB="0" distL="0" distR="0" wp14:anchorId="21067B9A" wp14:editId="4635D16C">
                 <wp:extent cx="5487278" cy="2643855"/>
                 <wp:effectExtent l="0" t="0" r="0" b="0"/>
                 <wp:docPr id="73" name="Text Box 73"/>
@@ -12669,7 +12669,7 @@
         <mc:AlternateContent>
           <mc:Choice Requires="wps">
             <w:drawing>
-              <wp:inline distT="0" distB="0" distL="0" distR="0" wp14:anchorId="2CFF2362" wp14:editId="163EEFED">
+              <wp:inline distT="0" distB="0" distL="0" distR="0" wp14:anchorId="2CFF2362" wp14:editId="19AFFC85">
                 <wp:extent cx="4689475" cy="4487610"/>
                 <wp:effectExtent l="0" t="0" r="0" b="8255"/>
                 <wp:docPr id="14" name="Text Box 14"/>
@@ -20135,7 +20135,7 @@
         <mc:AlternateContent>
           <mc:Choice Requires="wps">
             <w:drawing>
-              <wp:inline distT="0" distB="0" distL="0" distR="0" wp14:anchorId="3B8D7020" wp14:editId="6869884F">
+              <wp:inline distT="0" distB="0" distL="0" distR="0" wp14:anchorId="3B8D7020" wp14:editId="0F773D75">
                 <wp:extent cx="4125648" cy="2553056"/>
                 <wp:effectExtent l="0" t="0" r="0" b="12700"/>
                 <wp:docPr id="2" name="Text Box 2"/>
@@ -21698,7 +21698,7 @@
         <mc:AlternateContent>
           <mc:Choice Requires="wps">
             <w:drawing>
-              <wp:inline distT="0" distB="0" distL="0" distR="0" wp14:anchorId="6DE6A0FC" wp14:editId="6A8A7D77">
+              <wp:inline distT="0" distB="0" distL="0" distR="0" wp14:anchorId="6DE6A0FC" wp14:editId="6C7D5B63">
                 <wp:extent cx="4649078" cy="3293336"/>
                 <wp:effectExtent l="0" t="0" r="0" b="8890"/>
                 <wp:docPr id="16" name="Text Box 16"/>
@@ -23668,7 +23668,7 @@
         <mc:AlternateContent>
           <mc:Choice Requires="wps">
             <w:drawing>
-              <wp:inline distT="0" distB="0" distL="0" distR="0" wp14:anchorId="39070989" wp14:editId="180FB7AF">
+              <wp:inline distT="0" distB="0" distL="0" distR="0" wp14:anchorId="39070989" wp14:editId="2027D369">
                 <wp:extent cx="5715878" cy="3213219"/>
                 <wp:effectExtent l="0" t="0" r="0" b="12700"/>
                 <wp:docPr id="15" name="Text Box 15"/>
@@ -24206,7 +24206,7 @@
         <mc:AlternateContent>
           <mc:Choice Requires="wps">
             <w:drawing>
-              <wp:inline distT="0" distB="0" distL="0" distR="0" wp14:anchorId="681696FC" wp14:editId="2CA62AE0">
+              <wp:inline distT="0" distB="0" distL="0" distR="0" wp14:anchorId="681696FC" wp14:editId="32E63318">
                 <wp:extent cx="3502518" cy="2057400"/>
                 <wp:effectExtent l="0" t="0" r="0" b="0"/>
                 <wp:docPr id="23" name="Text Box 23"/>
@@ -24468,7 +24468,7 @@
         <mc:AlternateContent>
           <mc:Choice Requires="wps">
             <w:drawing>
-              <wp:inline distT="0" distB="0" distL="0" distR="0" wp14:anchorId="44B3E36E" wp14:editId="395E3087">
+              <wp:inline distT="0" distB="0" distL="0" distR="0" wp14:anchorId="44B3E36E" wp14:editId="4442F24A">
                 <wp:extent cx="5551805" cy="2043430"/>
                 <wp:effectExtent l="0" t="0" r="0" b="0"/>
                 <wp:docPr id="19" name="Text Box 19"/>
@@ -24701,7 +24701,7 @@
         <mc:AlternateContent>
           <mc:Choice Requires="wps">
             <w:drawing>
-              <wp:inline distT="0" distB="0" distL="0" distR="0" wp14:anchorId="2C38B896" wp14:editId="170E2717">
+              <wp:inline distT="0" distB="0" distL="0" distR="0" wp14:anchorId="2C38B896" wp14:editId="5755E12A">
                 <wp:extent cx="5487278" cy="2354366"/>
                 <wp:effectExtent l="0" t="0" r="0" b="8255"/>
                 <wp:docPr id="22" name="Text Box 22"/>
@@ -25404,7 +25404,7 @@
         <mc:AlternateContent>
           <mc:Choice Requires="wps">
             <w:drawing>
-              <wp:inline distT="0" distB="0" distL="0" distR="0" wp14:anchorId="6A79CD79" wp14:editId="066BEAE9">
+              <wp:inline distT="0" distB="0" distL="0" distR="0" wp14:anchorId="6A79CD79" wp14:editId="14ABF1C3">
                 <wp:extent cx="4030933" cy="2053127"/>
                 <wp:effectExtent l="0" t="0" r="0" b="4445"/>
                 <wp:docPr id="24" name="Text Box 24"/>
@@ -26044,7 +26044,7 @@
         <mc:AlternateContent>
           <mc:Choice Requires="wps">
             <w:drawing>
-              <wp:anchor distT="0" distB="0" distL="114300" distR="114300" simplePos="0" relativeHeight="251671552" behindDoc="0" locked="0" layoutInCell="1" allowOverlap="1" wp14:anchorId="030E241F" wp14:editId="5EB6F61D">
+              <wp:anchor distT="0" distB="0" distL="114300" distR="114300" simplePos="0" relativeHeight="251671552" behindDoc="0" locked="0" layoutInCell="1" allowOverlap="1" wp14:anchorId="030E241F" wp14:editId="23666FBA">
                 <wp:simplePos x="0" y="0"/>
                 <wp:positionH relativeFrom="column">
                   <wp:posOffset>2514600</wp:posOffset>
@@ -26658,7 +26658,7 @@
         <mc:AlternateContent>
           <mc:Choice Requires="wps">
             <w:drawing>
-              <wp:inline distT="0" distB="0" distL="0" distR="0" wp14:anchorId="499AE724" wp14:editId="3FBD738F">
+              <wp:inline distT="0" distB="0" distL="0" distR="0" wp14:anchorId="499AE724" wp14:editId="2BD8FAA7">
                 <wp:extent cx="3122942" cy="1943100"/>
                 <wp:effectExtent l="0" t="0" r="0" b="12700"/>
                 <wp:docPr id="21" name="Text Box 21"/>
@@ -27158,7 +27158,7 @@
         <mc:AlternateContent>
           <mc:Choice Requires="wps">
             <w:drawing>
-              <wp:inline distT="0" distB="0" distL="0" distR="0" wp14:anchorId="34C01E7D" wp14:editId="20E87961">
+              <wp:inline distT="0" distB="0" distL="0" distR="0" wp14:anchorId="34C01E7D" wp14:editId="3E14A878">
                 <wp:extent cx="5029200" cy="2621151"/>
                 <wp:effectExtent l="0" t="0" r="0" b="0"/>
                 <wp:docPr id="28" name="Text Box 28"/>
@@ -27589,7 +27589,7 @@
         <mc:AlternateContent>
           <mc:Choice Requires="wps">
             <w:drawing>
-              <wp:inline distT="0" distB="0" distL="0" distR="0" wp14:anchorId="2712C28B" wp14:editId="03A80096">
+              <wp:inline distT="0" distB="0" distL="0" distR="0" wp14:anchorId="2712C28B" wp14:editId="398FC83B">
                 <wp:extent cx="4957693" cy="2256941"/>
                 <wp:effectExtent l="0" t="0" r="0" b="3810"/>
                 <wp:docPr id="33" name="Text Box 33"/>
@@ -27906,7 +27906,7 @@
         <mc:AlternateContent>
           <mc:Choice Requires="wps">
             <w:drawing>
-              <wp:inline distT="0" distB="0" distL="0" distR="0" wp14:anchorId="0806D7BB" wp14:editId="0EAABE4A">
+              <wp:inline distT="0" distB="0" distL="0" distR="0" wp14:anchorId="0806D7BB" wp14:editId="5C014198">
                 <wp:extent cx="4676140" cy="4686300"/>
                 <wp:effectExtent l="0" t="0" r="0" b="12700"/>
                 <wp:docPr id="39" name="Text Box 39"/>
@@ -28134,7 +28134,7 @@
         <mc:AlternateContent>
           <mc:Choice Requires="wps">
             <w:drawing>
-              <wp:inline distT="0" distB="0" distL="0" distR="0" wp14:anchorId="432B019C" wp14:editId="41FB90F5">
+              <wp:inline distT="0" distB="0" distL="0" distR="0" wp14:anchorId="432B019C" wp14:editId="373E4CF8">
                 <wp:extent cx="5639678" cy="2409914"/>
                 <wp:effectExtent l="0" t="0" r="0" b="3175"/>
                 <wp:docPr id="42" name="Text Box 42"/>
@@ -28577,7 +28577,7 @@
         <mc:AlternateContent>
           <mc:Choice Requires="wps">
             <w:drawing>
-              <wp:inline distT="0" distB="0" distL="0" distR="0" wp14:anchorId="33B2F0DB" wp14:editId="740814F1">
+              <wp:inline distT="0" distB="0" distL="0" distR="0" wp14:anchorId="33B2F0DB" wp14:editId="6C1B9D62">
                 <wp:extent cx="4821419" cy="2971800"/>
                 <wp:effectExtent l="0" t="0" r="0" b="0"/>
                 <wp:docPr id="36" name="Text Box 36"/>
@@ -28789,7 +28789,7 @@
         <mc:AlternateContent>
           <mc:Choice Requires="wps">
             <w:drawing>
-              <wp:inline distT="0" distB="0" distL="0" distR="0" wp14:anchorId="437049A3" wp14:editId="41584408">
+              <wp:inline distT="0" distB="0" distL="0" distR="0" wp14:anchorId="437049A3" wp14:editId="7A71A9E4">
                 <wp:extent cx="5027230" cy="8572500"/>
                 <wp:effectExtent l="0" t="0" r="0" b="12700"/>
                 <wp:docPr id="50" name="Text Box 50"/>
@@ -30569,8 +30569,6 @@
       <w:r>
         <w:t xml:space="preserve"> </w:t>
       </w:r>
-      <w:bookmarkStart w:id="56" w:name="_GoBack"/>
-      <w:bookmarkEnd w:id="56"/>
       <w:r>
         <w:t>or component prevents unauthorized access to, or modification of, computers programs or data</w:t>
       </w:r>
@@ -30640,14 +30638,14 @@
       <w:pPr>
         <w:pStyle w:val="Heading2"/>
       </w:pPr>
-      <w:bookmarkStart w:id="57" w:name="_Toc332882834"/>
+      <w:bookmarkStart w:id="56" w:name="_Toc332882834"/>
       <w:r>
         <w:t>Hypothesis</w:t>
       </w:r>
       <w:r>
         <w:t xml:space="preserve"> on AUES Key dimensional components</w:t>
       </w:r>
-      <w:bookmarkEnd w:id="57"/>
+      <w:bookmarkEnd w:id="56"/>
     </w:p>
     <w:p>
       <w:r>
@@ -30741,7 +30739,7 @@
         <mc:AlternateContent>
           <mc:Choice Requires="wps">
             <w:drawing>
-              <wp:inline distT="0" distB="0" distL="0" distR="0" wp14:anchorId="76C422B5" wp14:editId="52604A0E">
+              <wp:inline distT="0" distB="0" distL="0" distR="0" wp14:anchorId="76C422B5" wp14:editId="758F823E">
                 <wp:extent cx="5537841" cy="3184377"/>
                 <wp:effectExtent l="0" t="0" r="0" b="0"/>
                 <wp:docPr id="44" name="Text Box 44"/>
@@ -30949,302 +30947,302 @@
       <w:pPr>
         <w:pStyle w:val="Heading3"/>
       </w:pPr>
-      <w:bookmarkStart w:id="58" w:name="_Toc332882835"/>
+      <w:bookmarkStart w:id="57" w:name="_Toc332882835"/>
       <w:r>
         <w:t>Hypothesis series</w:t>
+      </w:r>
+      <w:bookmarkEnd w:id="57"/>
+    </w:p>
+    <w:p>
+      <w:r>
+        <w:rPr>
+          <w:b/>
+        </w:rPr>
+        <w:t>H</w:t>
+      </w:r>
+      <w:r>
+        <w:rPr>
+          <w:b/>
+        </w:rPr>
+        <w:t>4.8</w:t>
+      </w:r>
+      <w:r>
+        <w:rPr>
+          <w:b/>
+        </w:rPr>
+        <w:t>.1</w:t>
+      </w:r>
+      <w:r>
+        <w:t>: Operability component contributes t</w:t>
+      </w:r>
+      <w:r>
+        <w:t>o degree of M</w:t>
+      </w:r>
+      <w:r>
+        <w:t>aturity.</w:t>
+      </w:r>
+    </w:p>
+    <w:p>
+      <w:r>
+        <w:rPr>
+          <w:b/>
+        </w:rPr>
+        <w:t>H</w:t>
+      </w:r>
+      <w:r>
+        <w:rPr>
+          <w:b/>
+        </w:rPr>
+        <w:t>4</w:t>
+      </w:r>
+      <w:r>
+        <w:rPr>
+          <w:b/>
+        </w:rPr>
+        <w:t>.8</w:t>
+      </w:r>
+      <w:r>
+        <w:rPr>
+          <w:b/>
+        </w:rPr>
+        <w:t>.2</w:t>
+      </w:r>
+      <w:r>
+        <w:t>: Learnability component contributes to degree of Ease of use.</w:t>
+      </w:r>
+    </w:p>
+    <w:p>
+      <w:r>
+        <w:rPr>
+          <w:b/>
+        </w:rPr>
+        <w:t>H</w:t>
+      </w:r>
+      <w:r>
+        <w:rPr>
+          <w:b/>
+        </w:rPr>
+        <w:t>4.8</w:t>
+      </w:r>
+      <w:r>
+        <w:rPr>
+          <w:b/>
+        </w:rPr>
+        <w:t>.3</w:t>
+      </w:r>
+      <w:r>
+        <w:t xml:space="preserve">: </w:t>
+      </w:r>
+      <w:r>
+        <w:t>User interface aesthetics</w:t>
+      </w:r>
+      <w:r>
+        <w:t xml:space="preserve"> </w:t>
+      </w:r>
+      <w:r>
+        <w:t>contributes to degree of</w:t>
+      </w:r>
+      <w:r>
+        <w:t xml:space="preserve"> </w:t>
+      </w:r>
+      <w:r>
+        <w:t>Learnability.</w:t>
+      </w:r>
+    </w:p>
+    <w:p>
+      <w:r>
+        <w:rPr>
+          <w:b/>
+        </w:rPr>
+        <w:t>H</w:t>
+      </w:r>
+      <w:r>
+        <w:rPr>
+          <w:b/>
+        </w:rPr>
+        <w:t>4.8</w:t>
+      </w:r>
+      <w:r>
+        <w:rPr>
+          <w:b/>
+        </w:rPr>
+        <w:t>.4</w:t>
+      </w:r>
+      <w:r>
+        <w:t xml:space="preserve">: </w:t>
+      </w:r>
+      <w:r>
+        <w:t xml:space="preserve">Fault Tolerance, </w:t>
+      </w:r>
+      <w:r>
+        <w:t>Responsiveness</w:t>
+      </w:r>
+      <w:r>
+        <w:t>, and Ease of Use</w:t>
+      </w:r>
+      <w:r>
+        <w:t xml:space="preserve"> contribute directly but independently to degree of Operability.</w:t>
+      </w:r>
+    </w:p>
+    <w:p>
+      <w:r>
+        <w:rPr>
+          <w:b/>
+        </w:rPr>
+        <w:t>H</w:t>
+      </w:r>
+      <w:r>
+        <w:rPr>
+          <w:b/>
+        </w:rPr>
+        <w:t>4.8</w:t>
+      </w:r>
+      <w:r>
+        <w:rPr>
+          <w:b/>
+        </w:rPr>
+        <w:t>.5</w:t>
+      </w:r>
+      <w:r>
+        <w:t xml:space="preserve">: </w:t>
+      </w:r>
+      <w:r>
+        <w:t xml:space="preserve">Customer Service and Time behavior </w:t>
+      </w:r>
+      <w:r>
+        <w:t xml:space="preserve">components </w:t>
+      </w:r>
+      <w:r>
+        <w:t xml:space="preserve">contribute </w:t>
+      </w:r>
+      <w:r>
+        <w:t xml:space="preserve">directly but </w:t>
+      </w:r>
+      <w:r>
+        <w:t>independently to degree of Responsivenes</w:t>
+      </w:r>
+      <w:r>
+        <w:t>s</w:t>
+      </w:r>
+      <w:r>
+        <w:t>.</w:t>
+      </w:r>
+      <w:r>
+        <w:t xml:space="preserve"> </w:t>
+      </w:r>
+    </w:p>
+    <w:p>
+      <w:r>
+        <w:rPr>
+          <w:b/>
+        </w:rPr>
+        <w:t>H</w:t>
+      </w:r>
+      <w:r>
+        <w:rPr>
+          <w:b/>
+        </w:rPr>
+        <w:t>4.8</w:t>
+      </w:r>
+      <w:r>
+        <w:rPr>
+          <w:b/>
+        </w:rPr>
+        <w:t>.6</w:t>
+      </w:r>
+      <w:r>
+        <w:t xml:space="preserve">: </w:t>
+      </w:r>
+      <w:r>
+        <w:t>C</w:t>
+      </w:r>
+      <w:r>
+        <w:t>omposed component Transaction Capa</w:t>
+      </w:r>
+      <w:r>
+        <w:t>bility contributes directly to</w:t>
+      </w:r>
+      <w:r>
+        <w:t xml:space="preserve"> degree of Time Behaviour component.</w:t>
+      </w:r>
+    </w:p>
+    <w:p>
+      <w:r>
+        <w:rPr>
+          <w:b/>
+        </w:rPr>
+        <w:lastRenderedPageBreak/>
+        <w:t>H</w:t>
+      </w:r>
+      <w:r>
+        <w:rPr>
+          <w:b/>
+        </w:rPr>
+        <w:t>4.8</w:t>
+      </w:r>
+      <w:r>
+        <w:rPr>
+          <w:b/>
+        </w:rPr>
+        <w:t>.7</w:t>
+      </w:r>
+      <w:r>
+        <w:t xml:space="preserve">: Authenticity, Privacy, Integrity, and Confidentiality </w:t>
+      </w:r>
+      <w:r>
+        <w:t>contribute</w:t>
+      </w:r>
+      <w:r>
+        <w:t xml:space="preserve"> t</w:t>
+      </w:r>
+      <w:r>
+        <w:t>o</w:t>
+      </w:r>
+      <w:r>
+        <w:t xml:space="preserve"> </w:t>
+      </w:r>
+      <w:r>
+        <w:t>degree</w:t>
+      </w:r>
+      <w:r>
+        <w:t xml:space="preserve"> of Safety</w:t>
+      </w:r>
+      <w:r>
+        <w:t xml:space="preserve"> component.</w:t>
+      </w:r>
+    </w:p>
+    <w:p>
+      <w:r>
+        <w:t>Prev</w:t>
+      </w:r>
+      <w:r>
+        <w:t xml:space="preserve">ious set of hypothesis </w:t>
+      </w:r>
+      <w:r>
+        <w:t>will</w:t>
+      </w:r>
+      <w:r>
+        <w:t xml:space="preserve"> be proved </w:t>
+      </w:r>
+      <w:r>
+        <w:t>in Chapter 5 and discussed in Chapter 6.</w:t>
+      </w:r>
+      <w:r>
+        <w:t>.</w:t>
+      </w:r>
+    </w:p>
+    <w:p>
+      <w:pPr>
+        <w:pStyle w:val="Heading2"/>
+      </w:pPr>
+      <w:bookmarkStart w:id="58" w:name="_Toc332882837"/>
+      <w:r>
+        <w:t>Conceptual Model</w:t>
       </w:r>
       <w:bookmarkEnd w:id="58"/>
     </w:p>
     <w:p>
       <w:r>
-        <w:rPr>
-          <w:b/>
-        </w:rPr>
-        <w:t>H</w:t>
-      </w:r>
-      <w:r>
-        <w:rPr>
-          <w:b/>
-        </w:rPr>
-        <w:t>4.8</w:t>
-      </w:r>
-      <w:r>
-        <w:rPr>
-          <w:b/>
-        </w:rPr>
-        <w:t>.1</w:t>
-      </w:r>
-      <w:r>
-        <w:t>: Operability component contributes t</w:t>
-      </w:r>
-      <w:r>
-        <w:t>o degree of M</w:t>
-      </w:r>
-      <w:r>
-        <w:t>aturity.</w:t>
-      </w:r>
-    </w:p>
-    <w:p>
-      <w:r>
-        <w:rPr>
-          <w:b/>
-        </w:rPr>
-        <w:t>H</w:t>
-      </w:r>
-      <w:r>
-        <w:rPr>
-          <w:b/>
-        </w:rPr>
-        <w:t>4</w:t>
-      </w:r>
-      <w:r>
-        <w:rPr>
-          <w:b/>
-        </w:rPr>
-        <w:t>.8</w:t>
-      </w:r>
-      <w:r>
-        <w:rPr>
-          <w:b/>
-        </w:rPr>
-        <w:t>.2</w:t>
-      </w:r>
-      <w:r>
-        <w:t>: Learnability component contributes to degree of Ease of use.</w:t>
-      </w:r>
-    </w:p>
-    <w:p>
-      <w:r>
-        <w:rPr>
-          <w:b/>
-        </w:rPr>
-        <w:t>H</w:t>
-      </w:r>
-      <w:r>
-        <w:rPr>
-          <w:b/>
-        </w:rPr>
-        <w:t>4.8</w:t>
-      </w:r>
-      <w:r>
-        <w:rPr>
-          <w:b/>
-        </w:rPr>
-        <w:t>.3</w:t>
-      </w:r>
-      <w:r>
-        <w:t xml:space="preserve">: </w:t>
-      </w:r>
-      <w:r>
-        <w:t>User interface aesthetics</w:t>
-      </w:r>
-      <w:r>
-        <w:t xml:space="preserve"> </w:t>
-      </w:r>
-      <w:r>
-        <w:t>contributes to degree of</w:t>
-      </w:r>
-      <w:r>
-        <w:t xml:space="preserve"> </w:t>
-      </w:r>
-      <w:r>
-        <w:t>Learnability.</w:t>
-      </w:r>
-    </w:p>
-    <w:p>
-      <w:r>
-        <w:rPr>
-          <w:b/>
-        </w:rPr>
-        <w:t>H</w:t>
-      </w:r>
-      <w:r>
-        <w:rPr>
-          <w:b/>
-        </w:rPr>
-        <w:t>4.8</w:t>
-      </w:r>
-      <w:r>
-        <w:rPr>
-          <w:b/>
-        </w:rPr>
-        <w:t>.4</w:t>
-      </w:r>
-      <w:r>
-        <w:t xml:space="preserve">: </w:t>
-      </w:r>
-      <w:r>
-        <w:t xml:space="preserve">Fault Tolerance, </w:t>
-      </w:r>
-      <w:r>
-        <w:t>Responsiveness</w:t>
-      </w:r>
-      <w:r>
-        <w:t>, and Ease of Use</w:t>
-      </w:r>
-      <w:r>
-        <w:t xml:space="preserve"> contribute directly but independently to degree of Operability.</w:t>
-      </w:r>
-    </w:p>
-    <w:p>
-      <w:r>
-        <w:rPr>
-          <w:b/>
-        </w:rPr>
-        <w:t>H</w:t>
-      </w:r>
-      <w:r>
-        <w:rPr>
-          <w:b/>
-        </w:rPr>
-        <w:t>4.8</w:t>
-      </w:r>
-      <w:r>
-        <w:rPr>
-          <w:b/>
-        </w:rPr>
-        <w:t>.5</w:t>
-      </w:r>
-      <w:r>
-        <w:t xml:space="preserve">: </w:t>
-      </w:r>
-      <w:r>
-        <w:t xml:space="preserve">Customer Service and Time behavior </w:t>
-      </w:r>
-      <w:r>
-        <w:t xml:space="preserve">components </w:t>
-      </w:r>
-      <w:r>
-        <w:t xml:space="preserve">contribute </w:t>
-      </w:r>
-      <w:r>
-        <w:t xml:space="preserve">directly but </w:t>
-      </w:r>
-      <w:r>
-        <w:t>independently to degree of Responsivenes</w:t>
-      </w:r>
-      <w:r>
-        <w:t>s</w:t>
-      </w:r>
-      <w:r>
-        <w:t>.</w:t>
-      </w:r>
-      <w:r>
-        <w:t xml:space="preserve"> </w:t>
-      </w:r>
-    </w:p>
-    <w:p>
-      <w:r>
-        <w:rPr>
-          <w:b/>
-        </w:rPr>
-        <w:t>H</w:t>
-      </w:r>
-      <w:r>
-        <w:rPr>
-          <w:b/>
-        </w:rPr>
-        <w:t>4.8</w:t>
-      </w:r>
-      <w:r>
-        <w:rPr>
-          <w:b/>
-        </w:rPr>
-        <w:t>.6</w:t>
-      </w:r>
-      <w:r>
-        <w:t xml:space="preserve">: </w:t>
-      </w:r>
-      <w:r>
-        <w:t>C</w:t>
-      </w:r>
-      <w:r>
-        <w:t>omposed component Transaction Capa</w:t>
-      </w:r>
-      <w:r>
-        <w:t>bility contributes directly to</w:t>
-      </w:r>
-      <w:r>
-        <w:t xml:space="preserve"> degree of Time Behaviour component.</w:t>
-      </w:r>
-    </w:p>
-    <w:p>
-      <w:r>
-        <w:rPr>
-          <w:b/>
-        </w:rPr>
-        <w:lastRenderedPageBreak/>
-        <w:t>H</w:t>
-      </w:r>
-      <w:r>
-        <w:rPr>
-          <w:b/>
-        </w:rPr>
-        <w:t>4.8</w:t>
-      </w:r>
-      <w:r>
-        <w:rPr>
-          <w:b/>
-        </w:rPr>
-        <w:t>.7</w:t>
-      </w:r>
-      <w:r>
-        <w:t xml:space="preserve">: Authenticity, Privacy, Integrity, and Confidentiality </w:t>
-      </w:r>
-      <w:r>
-        <w:t>contribute</w:t>
-      </w:r>
-      <w:r>
-        <w:t xml:space="preserve"> t</w:t>
-      </w:r>
-      <w:r>
-        <w:t>o</w:t>
-      </w:r>
-      <w:r>
-        <w:t xml:space="preserve"> </w:t>
-      </w:r>
-      <w:r>
-        <w:t>degree</w:t>
-      </w:r>
-      <w:r>
-        <w:t xml:space="preserve"> of Safety</w:t>
-      </w:r>
-      <w:r>
-        <w:t xml:space="preserve"> component.</w:t>
-      </w:r>
-    </w:p>
-    <w:p>
-      <w:r>
-        <w:t>Prev</w:t>
-      </w:r>
-      <w:r>
-        <w:t xml:space="preserve">ious set of hypothesis </w:t>
-      </w:r>
-      <w:r>
-        <w:t>will</w:t>
-      </w:r>
-      <w:r>
-        <w:t xml:space="preserve"> be proved </w:t>
-      </w:r>
-      <w:r>
-        <w:t>in Chapter 5 and discussed in Chapter 6.</w:t>
-      </w:r>
-      <w:r>
-        <w:t>.</w:t>
-      </w:r>
-    </w:p>
-    <w:p>
-      <w:pPr>
-        <w:pStyle w:val="Heading2"/>
-      </w:pPr>
-      <w:bookmarkStart w:id="59" w:name="_Toc332882837"/>
-      <w:r>
-        <w:t>Conceptual Model</w:t>
-      </w:r>
-      <w:bookmarkEnd w:id="59"/>
-    </w:p>
-    <w:p>
-      <w:r>
         <w:t>By means</w:t>
       </w:r>
       <w:r>
@@ -31329,7 +31327,7 @@
         <mc:AlternateContent>
           <mc:Choice Requires="wps">
             <w:drawing>
-              <wp:inline distT="0" distB="0" distL="0" distR="0" wp14:anchorId="16BB361D" wp14:editId="6DFDC03E">
+              <wp:inline distT="0" distB="0" distL="0" distR="0" wp14:anchorId="16BB361D" wp14:editId="1D846C74">
                 <wp:extent cx="5639678" cy="4914900"/>
                 <wp:effectExtent l="0" t="0" r="0" b="12700"/>
                 <wp:docPr id="48" name="Text Box 48"/>
@@ -31554,15 +31552,30 @@
       <w:pPr>
         <w:pStyle w:val="Heading2"/>
       </w:pPr>
-      <w:bookmarkStart w:id="60" w:name="_Toc332882836"/>
+      <w:bookmarkStart w:id="59" w:name="_Toc332882836"/>
       <w:r>
         <w:t>Conceptual model dependability</w:t>
       </w:r>
-      <w:bookmarkEnd w:id="60"/>
+      <w:bookmarkEnd w:id="59"/>
     </w:p>
     <w:p>
       <w:r>
-        <w:t xml:space="preserve">According with dependability definition in </w:t>
+        <w:t xml:space="preserve">According with </w:t>
+      </w:r>
+      <w:r>
+        <w:t>understanding</w:t>
+      </w:r>
+      <w:r>
+        <w:t xml:space="preserve"> </w:t>
+      </w:r>
+      <w:r>
+        <w:t xml:space="preserve">of </w:t>
+      </w:r>
+      <w:r>
+        <w:t xml:space="preserve">dependability </w:t>
+      </w:r>
+      <w:r>
+        <w:t xml:space="preserve">in </w:t>
       </w:r>
       <w:sdt>
         <w:sdtPr>
@@ -31612,7 +31625,242 @@
         </w:sdtContent>
       </w:sdt>
       <w:r>
-        <w:t xml:space="preserve">, </w:t>
+        <w:t>,</w:t>
+      </w:r>
+      <w:r>
+        <w:t xml:space="preserve"> which states that dependability characteristics include Availability, Reliability, Security (including Confidentiality and Integrity) </w:t>
+      </w:r>
+      <w:r>
+        <w:t>with their inherent factors (Safety and Trustworthiness),</w:t>
+      </w:r>
+      <w:r>
+        <w:t xml:space="preserve"> </w:t>
+      </w:r>
+      <w:r>
+        <w:t xml:space="preserve">the </w:t>
+      </w:r>
+      <w:r>
+        <w:t xml:space="preserve">dependability </w:t>
+      </w:r>
+      <w:r>
+        <w:t>model for proposed conceptual model for understanding qualitative characteristics in previous section (4.9)</w:t>
+      </w:r>
+      <w:r>
+        <w:t xml:space="preserve"> is depicted in Figure 18, which represents the extracted elements from conceptu</w:t>
+      </w:r>
+      <w:bookmarkStart w:id="60" w:name="_GoBack"/>
+      <w:bookmarkEnd w:id="60"/>
+      <w:r>
+        <w:t>al model form Figure 17</w:t>
+      </w:r>
+      <w:r>
+        <w:t>.</w:t>
+      </w:r>
+    </w:p>
+    <w:p>
+      <w:pPr>
+        <w:jc w:val="center"/>
+      </w:pPr>
+      <w:r>
+        <w:rPr>
+          <w:noProof/>
+          <w:lang w:val="en-US" w:eastAsia="en-US"/>
+        </w:rPr>
+        <mc:AlternateContent>
+          <mc:Choice Requires="wps">
+            <w:drawing>
+              <wp:inline distT="0" distB="0" distL="0" distR="0" wp14:anchorId="5E8D5221" wp14:editId="511516F6">
+                <wp:extent cx="5359804" cy="2962186"/>
+                <wp:effectExtent l="0" t="0" r="0" b="10160"/>
+                <wp:docPr id="7" name="Text Box 7"/>
+                <wp:cNvGraphicFramePr/>
+                <a:graphic xmlns:a="http://schemas.openxmlformats.org/drawingml/2006/main">
+                  <a:graphicData uri="http://schemas.microsoft.com/office/word/2010/wordprocessingShape">
+                    <wps:wsp>
+                      <wps:cNvSpPr txBox="1"/>
+                      <wps:spPr>
+                        <a:xfrm>
+                          <a:off x="0" y="0"/>
+                          <a:ext cx="5359804" cy="2962186"/>
+                        </a:xfrm>
+                        <a:prstGeom prst="rect">
+                          <a:avLst/>
+                        </a:prstGeom>
+                        <a:noFill/>
+                        <a:ln>
+                          <a:noFill/>
+                        </a:ln>
+                        <a:effectLst/>
+                        <a:extLst>
+                          <a:ext uri="{C572A759-6A51-4108-AA02-DFA0A04FC94B}">
+                            <ma14:wrappingTextBoxFlag xmlns:ma14="http://schemas.microsoft.com/office/mac/drawingml/2011/main"/>
+                          </a:ext>
+                        </a:extLst>
+                      </wps:spPr>
+                      <wps:style>
+                        <a:lnRef idx="0">
+                          <a:schemeClr val="accent1"/>
+                        </a:lnRef>
+                        <a:fillRef idx="0">
+                          <a:schemeClr val="accent1"/>
+                        </a:fillRef>
+                        <a:effectRef idx="0">
+                          <a:schemeClr val="accent1"/>
+                        </a:effectRef>
+                        <a:fontRef idx="minor">
+                          <a:schemeClr val="dk1"/>
+                        </a:fontRef>
+                      </wps:style>
+                      <wps:txbx>
+                        <w:txbxContent>
+                          <w:p>
+                            <w:pPr>
+                              <w:keepNext/>
+                            </w:pPr>
+                            <w:r>
+                              <w:rPr>
+                                <w:noProof/>
+                                <w:lang w:val="en-US" w:eastAsia="en-US"/>
+                              </w:rPr>
+                              <w:drawing>
+                                <wp:inline distT="0" distB="0" distL="0" distR="0" wp14:anchorId="3868B341" wp14:editId="187BA0A1">
+                                  <wp:extent cx="5037200" cy="2331504"/>
+                                  <wp:effectExtent l="0" t="0" r="0" b="5715"/>
+                                  <wp:docPr id="10" name="Picture 10"/>
+                                  <wp:cNvGraphicFramePr>
+                                    <a:graphicFrameLocks xmlns:a="http://schemas.openxmlformats.org/drawingml/2006/main" noChangeAspect="1"/>
+                                  </wp:cNvGraphicFramePr>
+                                  <a:graphic xmlns:a="http://schemas.openxmlformats.org/drawingml/2006/main">
+                                    <a:graphicData uri="http://schemas.openxmlformats.org/drawingml/2006/picture">
+                                      <pic:pic xmlns:pic="http://schemas.openxmlformats.org/drawingml/2006/picture">
+                                        <pic:nvPicPr>
+                                          <pic:cNvPr id="0" name="Screen Shot 2016-08-17 at 05.41.39.png"/>
+                                          <pic:cNvPicPr/>
+                                        </pic:nvPicPr>
+                                        <pic:blipFill>
+                                          <a:blip r:embed="rId34">
+                                            <a:extLst>
+                                              <a:ext uri="{28A0092B-C50C-407E-A947-70E740481C1C}">
+                                                <a14:useLocalDpi xmlns:a14="http://schemas.microsoft.com/office/drawing/2010/main" val="0"/>
+                                              </a:ext>
+                                            </a:extLst>
+                                          </a:blip>
+                                          <a:stretch>
+                                            <a:fillRect/>
+                                          </a:stretch>
+                                        </pic:blipFill>
+                                        <pic:spPr>
+                                          <a:xfrm>
+                                            <a:off x="0" y="0"/>
+                                            <a:ext cx="5039825" cy="2332719"/>
+                                          </a:xfrm>
+                                          <a:prstGeom prst="rect">
+                                            <a:avLst/>
+                                          </a:prstGeom>
+                                        </pic:spPr>
+                                      </pic:pic>
+                                    </a:graphicData>
+                                  </a:graphic>
+                                </wp:inline>
+                              </w:drawing>
+                            </w:r>
+                          </w:p>
+                          <w:p>
+                            <w:pPr>
+                              <w:pStyle w:val="Caption"/>
+                            </w:pPr>
+                            <w:r>
+                              <w:t>Figure 18. Dependability model for Proposed conceptual model in Figure 17</w:t>
+                            </w:r>
+                          </w:p>
+                          <w:p/>
+                        </w:txbxContent>
+                      </wps:txbx>
+                      <wps:bodyPr rot="0" spcFirstLastPara="0" vertOverflow="overflow" horzOverflow="overflow" vert="horz" wrap="none" lIns="91440" tIns="45720" rIns="91440" bIns="45720" numCol="1" spcCol="0" rtlCol="0" fromWordArt="0" anchor="t" anchorCtr="0" forceAA="0" compatLnSpc="1">
+                        <a:prstTxWarp prst="textNoShape">
+                          <a:avLst/>
+                        </a:prstTxWarp>
+                        <a:noAutofit/>
+                      </wps:bodyPr>
+                    </wps:wsp>
+                  </a:graphicData>
+                </a:graphic>
+              </wp:inline>
+            </w:drawing>
+          </mc:Choice>
+          <mc:Fallback>
+            <w:pict>
+              <v:shape id="Text Box 7" o:spid="_x0000_s1052" type="#_x0000_t202" style="width:422.05pt;height:233.25pt;visibility:visible;mso-wrap-style:none;mso-left-percent:-10001;mso-top-percent:-10001;mso-position-horizontal:absolute;mso-position-horizontal-relative:char;mso-position-vertical:absolute;mso-position-vertical-relative:line;mso-left-percent:-10001;mso-top-percent:-10001;v-text-anchor:top" o:gfxdata="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" filled="f" stroked="f">
+                <v:textbox>
+                  <w:txbxContent>
+                    <w:p>
+                      <w:pPr>
+                        <w:keepNext/>
+                      </w:pPr>
+                      <w:r>
+                        <w:rPr>
+                          <w:noProof/>
+                          <w:lang w:val="en-US" w:eastAsia="en-US"/>
+                        </w:rPr>
+                        <w:drawing>
+                          <wp:inline distT="0" distB="0" distL="0" distR="0" wp14:anchorId="3868B341" wp14:editId="187BA0A1">
+                            <wp:extent cx="5037200" cy="2331504"/>
+                            <wp:effectExtent l="0" t="0" r="0" b="5715"/>
+                            <wp:docPr id="10" name="Picture 10"/>
+                            <wp:cNvGraphicFramePr>
+                              <a:graphicFrameLocks xmlns:a="http://schemas.openxmlformats.org/drawingml/2006/main" noChangeAspect="1"/>
+                            </wp:cNvGraphicFramePr>
+                            <a:graphic xmlns:a="http://schemas.openxmlformats.org/drawingml/2006/main">
+                              <a:graphicData uri="http://schemas.openxmlformats.org/drawingml/2006/picture">
+                                <pic:pic xmlns:pic="http://schemas.openxmlformats.org/drawingml/2006/picture">
+                                  <pic:nvPicPr>
+                                    <pic:cNvPr id="0" name="Screen Shot 2016-08-17 at 05.41.39.png"/>
+                                    <pic:cNvPicPr/>
+                                  </pic:nvPicPr>
+                                  <pic:blipFill>
+                                    <a:blip r:embed="rId34">
+                                      <a:extLst>
+                                        <a:ext uri="{28A0092B-C50C-407E-A947-70E740481C1C}">
+                                          <a14:useLocalDpi xmlns:a14="http://schemas.microsoft.com/office/drawing/2010/main" val="0"/>
+                                        </a:ext>
+                                      </a:extLst>
+                                    </a:blip>
+                                    <a:stretch>
+                                      <a:fillRect/>
+                                    </a:stretch>
+                                  </pic:blipFill>
+                                  <pic:spPr>
+                                    <a:xfrm>
+                                      <a:off x="0" y="0"/>
+                                      <a:ext cx="5039825" cy="2332719"/>
+                                    </a:xfrm>
+                                    <a:prstGeom prst="rect">
+                                      <a:avLst/>
+                                    </a:prstGeom>
+                                  </pic:spPr>
+                                </pic:pic>
+                              </a:graphicData>
+                            </a:graphic>
+                          </wp:inline>
+                        </w:drawing>
+                      </w:r>
+                    </w:p>
+                    <w:p>
+                      <w:pPr>
+                        <w:pStyle w:val="Caption"/>
+                      </w:pPr>
+                      <w:r>
+                        <w:t>Figure 18. Dependability model for Proposed conceptual model in Figure 17</w:t>
+                      </w:r>
+                    </w:p>
+                    <w:p/>
+                  </w:txbxContent>
+                </v:textbox>
+                <w10:anchorlock/>
+              </v:shape>
+            </w:pict>
+          </mc:Fallback>
+        </mc:AlternateContent>
       </w:r>
     </w:p>
     <w:p/>
@@ -37097,7 +37345,7 @@
       </w:r>
     </w:p>
     <w:sectPr>
-      <w:footerReference w:type="default" r:id="rId34"/>
+      <w:footerReference w:type="default" r:id="rId35"/>
       <w:pgSz w:w="11907" w:h="16839" w:code="9"/>
       <w:pgMar w:top="1440" w:right="1440" w:bottom="1440" w:left="1440" w:header="709" w:footer="709" w:gutter="284"/>
       <w:cols w:space="708"/>
@@ -37162,7 +37410,7 @@
           <w:rPr>
             <w:noProof/>
           </w:rPr>
-          <w:t>41</w:t>
+          <w:t>44</w:t>
         </w:r>
         <w:r>
           <w:rPr>
@@ -52732,7 +52980,7 @@
 </file>
 
 <file path=customXml/itemProps2.xml><?xml version="1.0" encoding="utf-8"?>
-<ds:datastoreItem xmlns:ds="http://schemas.openxmlformats.org/officeDocument/2006/customXml" ds:itemID="{40646FEF-9C57-174A-84F0-7DDED97D9E02}">
+<ds:datastoreItem xmlns:ds="http://schemas.openxmlformats.org/officeDocument/2006/customXml" ds:itemID="{3E8597A6-D64C-1B4F-A5F6-921267C56A09}">
   <ds:schemaRefs>
     <ds:schemaRef ds:uri="http://schemas.openxmlformats.org/officeDocument/2006/bibliography"/>
   </ds:schemaRefs>

</xml_diff>

<commit_message>
Added first part for first estonian service.
</commit_message>
<xml_diff>
--- a/cuautle_softwareengineering_2016.docx
+++ b/cuautle_softwareengineering_2016.docx
@@ -134,14 +134,12 @@
             </w:rPr>
             <w:t>Israel Cuautle Mu</w:t>
           </w:r>
-          <w:proofErr w:type="spellStart"/>
           <w:r>
             <w:rPr>
               <w:lang w:val="es-ES_tradnl"/>
             </w:rPr>
             <w:t>ñoz</w:t>
           </w:r>
-          <w:proofErr w:type="spellEnd"/>
         </w:p>
       </w:sdtContent>
     </w:sdt>
@@ -744,7 +742,6 @@
             </w:rPr>
             <w:t xml:space="preserve">) what exactly ‘e-service’ is? </w:t>
           </w:r>
-          <w:proofErr w:type="gramStart"/>
           <w:r>
             <w:rPr>
               <w:lang w:val="en-GB"/>
@@ -757,7 +754,6 @@
             </w:rPr>
             <w:t>nd</w:t>
           </w:r>
-          <w:proofErr w:type="gramEnd"/>
           <w:r>
             <w:rPr>
               <w:lang w:val="en-GB"/>
@@ -5974,14 +5970,7 @@
         <w:rPr>
           <w:lang w:val="en-GB"/>
         </w:rPr>
-        <w:t xml:space="preserve"> </w:t>
-      </w:r>
-      <w:proofErr w:type="spellStart"/>
-      <w:r>
-        <w:rPr>
-          <w:lang w:val="en-GB"/>
-        </w:rPr>
-        <w:t>artifact</w:t>
+        <w:t xml:space="preserve"> artifact</w:t>
       </w:r>
       <w:r>
         <w:rPr>
@@ -5989,7 +5978,6 @@
         </w:rPr>
         <w:t>s</w:t>
       </w:r>
-      <w:proofErr w:type="spellEnd"/>
       <w:r>
         <w:rPr>
           <w:lang w:val="en-GB"/>
@@ -6853,35 +6841,7 @@
         <w:rPr>
           <w:lang w:val="en-GB"/>
         </w:rPr>
-        <w:t>cially on how those are delivered. When users get a product they do evaluations according to several factors, style, texture, tags, etc. But when services are purchased, aspects to evaluate become intangible (</w:t>
-      </w:r>
-      <w:proofErr w:type="spellStart"/>
-      <w:r>
-        <w:rPr>
-          <w:lang w:val="en-GB"/>
-        </w:rPr>
-        <w:t>Parasuraman</w:t>
-      </w:r>
-      <w:proofErr w:type="spellEnd"/>
-      <w:r>
-        <w:rPr>
-          <w:lang w:val="en-GB"/>
-        </w:rPr>
-        <w:t xml:space="preserve">, </w:t>
-      </w:r>
-      <w:proofErr w:type="spellStart"/>
-      <w:r>
-        <w:rPr>
-          <w:lang w:val="en-GB"/>
-        </w:rPr>
-        <w:t>Zeithaml</w:t>
-      </w:r>
-      <w:proofErr w:type="spellEnd"/>
-      <w:r>
-        <w:rPr>
-          <w:lang w:val="en-GB"/>
-        </w:rPr>
-        <w:t xml:space="preserve"> and Berry, 1985)</w:t>
+        <w:t>cially on how those are delivered. When users get a product they do evaluations according to several factors, style, texture, tags, etc. But when services are purchased, aspects to evaluate become intangible (Parasuraman, Zeithaml and Berry, 1985)</w:t>
       </w:r>
       <w:sdt>
         <w:sdtPr>
@@ -7176,35 +7136,7 @@
         <w:rPr>
           <w:lang w:val="en-GB"/>
         </w:rPr>
-        <w:t xml:space="preserve">oped by </w:t>
-      </w:r>
-      <w:proofErr w:type="spellStart"/>
-      <w:r>
-        <w:rPr>
-          <w:lang w:val="en-GB"/>
-        </w:rPr>
-        <w:t>Parasuraman</w:t>
-      </w:r>
-      <w:proofErr w:type="spellEnd"/>
-      <w:r>
-        <w:rPr>
-          <w:lang w:val="en-GB"/>
-        </w:rPr>
-        <w:t xml:space="preserve">, </w:t>
-      </w:r>
-      <w:proofErr w:type="spellStart"/>
-      <w:r>
-        <w:rPr>
-          <w:lang w:val="en-GB"/>
-        </w:rPr>
-        <w:t>Zeithaml</w:t>
-      </w:r>
-      <w:proofErr w:type="spellEnd"/>
-      <w:r>
-        <w:rPr>
-          <w:lang w:val="en-GB"/>
-        </w:rPr>
-        <w:t xml:space="preserve"> and Berry (1985)</w:t>
+        <w:t>oped by Parasuraman, Zeithaml and Berry (1985)</w:t>
       </w:r>
       <w:sdt>
         <w:sdtPr>
@@ -8736,49 +8668,7 @@
         <w:rPr>
           <w:lang w:val="en-GB"/>
         </w:rPr>
-        <w:t>On the other hand service quality has been defined as a set of non-functional attributes of contextual entities considered as relevant to the service-user interaction. Service quality could be classified as Quality of Execution (</w:t>
-      </w:r>
-      <w:proofErr w:type="spellStart"/>
-      <w:r>
-        <w:rPr>
-          <w:lang w:val="en-GB"/>
-        </w:rPr>
-        <w:t>QoE</w:t>
-      </w:r>
-      <w:proofErr w:type="spellEnd"/>
-      <w:r>
-        <w:rPr>
-          <w:lang w:val="en-GB"/>
-        </w:rPr>
-        <w:t>) and Quality of Service (</w:t>
-      </w:r>
-      <w:proofErr w:type="spellStart"/>
-      <w:r>
-        <w:rPr>
-          <w:lang w:val="en-GB"/>
-        </w:rPr>
-        <w:t>QoS</w:t>
-      </w:r>
-      <w:proofErr w:type="spellEnd"/>
-      <w:r>
-        <w:rPr>
-          <w:lang w:val="en-GB"/>
-        </w:rPr>
-        <w:t xml:space="preserve">) which can be measured for example with execution time, and are supported typically with Service Layer Agreements (SLAs). </w:t>
-      </w:r>
-      <w:proofErr w:type="spellStart"/>
-      <w:r>
-        <w:rPr>
-          <w:lang w:val="en-GB"/>
-        </w:rPr>
-        <w:t>QoE</w:t>
-      </w:r>
-      <w:proofErr w:type="spellEnd"/>
-      <w:r>
-        <w:rPr>
-          <w:lang w:val="en-GB"/>
-        </w:rPr>
-        <w:t xml:space="preserve"> do</w:t>
+        <w:t>On the other hand service quality has been defined as a set of non-functional attributes of contextual entities considered as relevant to the service-user interaction. Service quality could be classified as Quality of Execution (QoE) and Quality of Service (QoS) which can be measured for example with execution time, and are supported typically with Service Layer Agreements (SLAs). QoE do</w:t>
       </w:r>
       <w:r>
         <w:rPr>
@@ -8802,35 +8692,13 @@
         <w:rPr>
           <w:lang w:val="en-GB"/>
         </w:rPr>
-        <w:t xml:space="preserve">bility or reputation; both </w:t>
-      </w:r>
-      <w:proofErr w:type="spellStart"/>
-      <w:r>
-        <w:rPr>
-          <w:lang w:val="en-GB"/>
-        </w:rPr>
-        <w:t>QoE</w:t>
-      </w:r>
-      <w:proofErr w:type="spellEnd"/>
-      <w:r>
-        <w:rPr>
-          <w:lang w:val="en-GB"/>
-        </w:rPr>
-        <w:t xml:space="preserve"> and </w:t>
-      </w:r>
-      <w:proofErr w:type="spellStart"/>
-      <w:r>
-        <w:rPr>
-          <w:lang w:val="en-GB"/>
-        </w:rPr>
-        <w:t>QoS</w:t>
-      </w:r>
-      <w:proofErr w:type="spellEnd"/>
-      <w:r>
-        <w:rPr>
-          <w:lang w:val="en-GB"/>
-        </w:rPr>
-        <w:t xml:space="preserve"> give a perception to users.</w:t>
+        <w:t xml:space="preserve">bility or reputation; both QoE and </w:t>
+      </w:r>
+      <w:r>
+        <w:rPr>
+          <w:lang w:val="en-GB"/>
+        </w:rPr>
+        <w:t>QoS give a perception to users.</w:t>
       </w:r>
     </w:p>
     <w:p>
@@ -8849,21 +8717,7 @@
         <w:rPr>
           <w:lang w:val="en-GB"/>
         </w:rPr>
-        <w:t xml:space="preserve"> </w:t>
-      </w:r>
-      <w:proofErr w:type="spellStart"/>
-      <w:r>
-        <w:rPr>
-          <w:lang w:val="en-GB"/>
-        </w:rPr>
-        <w:t>Kritikos</w:t>
-      </w:r>
-      <w:proofErr w:type="spellEnd"/>
-      <w:r>
-        <w:rPr>
-          <w:lang w:val="en-GB"/>
-        </w:rPr>
-        <w:t xml:space="preserve"> in</w:t>
+        <w:t xml:space="preserve"> Kritikos in</w:t>
       </w:r>
       <w:r>
         <w:rPr>
@@ -8958,21 +8812,7 @@
         <w:rPr>
           <w:lang w:val="en-GB"/>
         </w:rPr>
-        <w:t xml:space="preserve">vice quality capabilities or requirements. It is worth to mention that the most common SLA components are (according to </w:t>
-      </w:r>
-      <w:proofErr w:type="spellStart"/>
-      <w:r>
-        <w:rPr>
-          <w:lang w:val="en-GB"/>
-        </w:rPr>
-        <w:t>Paschke</w:t>
-      </w:r>
-      <w:proofErr w:type="spellEnd"/>
-      <w:r>
-        <w:rPr>
-          <w:lang w:val="en-GB"/>
-        </w:rPr>
-        <w:t xml:space="preserve"> et al., 2006): contract validity period, involved parts, service definition and action guarantees. Service definitions specify the service characteristics, components and observable parameters.</w:t>
+        <w:t>vice quality capabilities or requirements. It is worth to mention that the most common SLA components are (according to Paschke et al., 2006): contract validity period, involved parts, service definition and action guarantees. Service definitions specify the service characteristics, components and observable parameters.</w:t>
       </w:r>
     </w:p>
     <w:p>
@@ -9511,21 +9351,7 @@
         <w:rPr>
           <w:lang w:val="en-GB"/>
         </w:rPr>
-        <w:t xml:space="preserve">According to the </w:t>
-      </w:r>
-      <w:proofErr w:type="spellStart"/>
-      <w:r>
-        <w:rPr>
-          <w:lang w:val="en-GB"/>
-        </w:rPr>
-        <w:t>Ruyter</w:t>
-      </w:r>
-      <w:proofErr w:type="spellEnd"/>
-      <w:r>
-        <w:rPr>
-          <w:lang w:val="en-GB"/>
-        </w:rPr>
-        <w:t xml:space="preserve"> et al. (2001) an e-service is an interactive, content-centred and internet-based customer service driven by the customer and integrated with related organ</w:t>
+        <w:t>According to the Ruyter et al. (2001) an e-service is an interactive, content-centred and internet-based customer service driven by the customer and integrated with related organ</w:t>
       </w:r>
       <w:r>
         <w:rPr>
@@ -13280,7 +13106,6 @@
                                       <w:lang w:val="en-US" w:eastAsia="en-US"/>
                                     </w:rPr>
                                   </w:pPr>
-                                  <w:proofErr w:type="spellStart"/>
                                   <w:r>
                                     <w:rPr>
                                       <w:rFonts w:eastAsia="Times New Roman" w:cs="Times New Roman"/>
@@ -13291,7 +13116,6 @@
                                     </w:rPr>
                                     <w:t>WebQual</w:t>
                                   </w:r>
-                                  <w:proofErr w:type="spellEnd"/>
                                 </w:p>
                               </w:tc>
                               <w:tc>
@@ -14146,7 +13970,6 @@
                                       <w:lang w:val="en-US" w:eastAsia="en-US"/>
                                     </w:rPr>
                                   </w:pPr>
-                                  <w:proofErr w:type="spellStart"/>
                                   <w:r>
                                     <w:rPr>
                                       <w:rFonts w:eastAsia="Times New Roman" w:cs="Times New Roman"/>
@@ -14155,18 +13978,7 @@
                                       <w:szCs w:val="22"/>
                                       <w:lang w:val="en-US" w:eastAsia="en-US"/>
                                     </w:rPr>
-                                    <w:t>WebQual</w:t>
-                                  </w:r>
-                                  <w:proofErr w:type="spellEnd"/>
-                                  <w:r>
-                                    <w:rPr>
-                                      <w:rFonts w:eastAsia="Times New Roman" w:cs="Times New Roman"/>
-                                      <w:color w:val="000000"/>
-                                      <w:sz w:val="22"/>
-                                      <w:szCs w:val="22"/>
-                                      <w:lang w:val="en-US" w:eastAsia="en-US"/>
-                                    </w:rPr>
-                                    <w:t xml:space="preserve"> 4</w:t>
+                                    <w:t>WebQual 4</w:t>
                                   </w:r>
                                 </w:p>
                               </w:tc>
@@ -14448,7 +14260,6 @@
                                       <w:lang w:val="en-US" w:eastAsia="en-US"/>
                                     </w:rPr>
                                   </w:pPr>
-                                  <w:proofErr w:type="gramStart"/>
                                   <w:r>
                                     <w:rPr>
                                       <w:rFonts w:eastAsia="Times New Roman" w:cs="Times New Roman"/>
@@ -14457,31 +14268,8 @@
                                       <w:szCs w:val="22"/>
                                       <w:lang w:val="en-US" w:eastAsia="en-US"/>
                                     </w:rPr>
-                                    <w:t>e</w:t>
+                                    <w:t>e-TailQ</w:t>
                                   </w:r>
-                                  <w:proofErr w:type="gramEnd"/>
-                                  <w:r>
-                                    <w:rPr>
-                                      <w:rFonts w:eastAsia="Times New Roman" w:cs="Times New Roman"/>
-                                      <w:color w:val="000000"/>
-                                      <w:sz w:val="22"/>
-                                      <w:szCs w:val="22"/>
-                                      <w:lang w:val="en-US" w:eastAsia="en-US"/>
-                                    </w:rPr>
-                                    <w:t>-</w:t>
-                                  </w:r>
-                                  <w:proofErr w:type="spellStart"/>
-                                  <w:r>
-                                    <w:rPr>
-                                      <w:rFonts w:eastAsia="Times New Roman" w:cs="Times New Roman"/>
-                                      <w:color w:val="000000"/>
-                                      <w:sz w:val="22"/>
-                                      <w:szCs w:val="22"/>
-                                      <w:lang w:val="en-US" w:eastAsia="en-US"/>
-                                    </w:rPr>
-                                    <w:t>TailQ</w:t>
-                                  </w:r>
-                                  <w:proofErr w:type="spellEnd"/>
                                 </w:p>
                               </w:tc>
                               <w:tc>
@@ -15052,7 +14840,6 @@
                                       <w:lang w:val="en-US" w:eastAsia="en-US"/>
                                     </w:rPr>
                                   </w:pPr>
-                                  <w:proofErr w:type="spellStart"/>
                                   <w:r>
                                     <w:rPr>
                                       <w:rFonts w:eastAsia="Times New Roman" w:cs="Times New Roman"/>
@@ -15063,7 +14850,6 @@
                                     </w:rPr>
                                     <w:t>NetQual</w:t>
                                   </w:r>
-                                  <w:proofErr w:type="spellEnd"/>
                                 </w:p>
                               </w:tc>
                               <w:tc>
@@ -16032,7 +15818,6 @@
                                 <w:lang w:val="en-US" w:eastAsia="en-US"/>
                               </w:rPr>
                             </w:pPr>
-                            <w:proofErr w:type="spellStart"/>
                             <w:r>
                               <w:rPr>
                                 <w:rFonts w:eastAsia="Times New Roman" w:cs="Times New Roman"/>
@@ -16043,7 +15828,6 @@
                               </w:rPr>
                               <w:t>WebQual</w:t>
                             </w:r>
-                            <w:proofErr w:type="spellEnd"/>
                           </w:p>
                         </w:tc>
                         <w:tc>
@@ -16898,7 +16682,6 @@
                                 <w:lang w:val="en-US" w:eastAsia="en-US"/>
                               </w:rPr>
                             </w:pPr>
-                            <w:proofErr w:type="spellStart"/>
                             <w:r>
                               <w:rPr>
                                 <w:rFonts w:eastAsia="Times New Roman" w:cs="Times New Roman"/>
@@ -16907,18 +16690,7 @@
                                 <w:szCs w:val="22"/>
                                 <w:lang w:val="en-US" w:eastAsia="en-US"/>
                               </w:rPr>
-                              <w:t>WebQual</w:t>
-                            </w:r>
-                            <w:proofErr w:type="spellEnd"/>
-                            <w:r>
-                              <w:rPr>
-                                <w:rFonts w:eastAsia="Times New Roman" w:cs="Times New Roman"/>
-                                <w:color w:val="000000"/>
-                                <w:sz w:val="22"/>
-                                <w:szCs w:val="22"/>
-                                <w:lang w:val="en-US" w:eastAsia="en-US"/>
-                              </w:rPr>
-                              <w:t xml:space="preserve"> 4</w:t>
+                              <w:t>WebQual 4</w:t>
                             </w:r>
                           </w:p>
                         </w:tc>
@@ -17200,7 +16972,6 @@
                                 <w:lang w:val="en-US" w:eastAsia="en-US"/>
                               </w:rPr>
                             </w:pPr>
-                            <w:proofErr w:type="gramStart"/>
                             <w:r>
                               <w:rPr>
                                 <w:rFonts w:eastAsia="Times New Roman" w:cs="Times New Roman"/>
@@ -17209,31 +16980,8 @@
                                 <w:szCs w:val="22"/>
                                 <w:lang w:val="en-US" w:eastAsia="en-US"/>
                               </w:rPr>
-                              <w:t>e</w:t>
+                              <w:t>e-TailQ</w:t>
                             </w:r>
-                            <w:proofErr w:type="gramEnd"/>
-                            <w:r>
-                              <w:rPr>
-                                <w:rFonts w:eastAsia="Times New Roman" w:cs="Times New Roman"/>
-                                <w:color w:val="000000"/>
-                                <w:sz w:val="22"/>
-                                <w:szCs w:val="22"/>
-                                <w:lang w:val="en-US" w:eastAsia="en-US"/>
-                              </w:rPr>
-                              <w:t>-</w:t>
-                            </w:r>
-                            <w:proofErr w:type="spellStart"/>
-                            <w:r>
-                              <w:rPr>
-                                <w:rFonts w:eastAsia="Times New Roman" w:cs="Times New Roman"/>
-                                <w:color w:val="000000"/>
-                                <w:sz w:val="22"/>
-                                <w:szCs w:val="22"/>
-                                <w:lang w:val="en-US" w:eastAsia="en-US"/>
-                              </w:rPr>
-                              <w:t>TailQ</w:t>
-                            </w:r>
-                            <w:proofErr w:type="spellEnd"/>
                           </w:p>
                         </w:tc>
                         <w:tc>
@@ -17804,7 +17552,6 @@
                                 <w:lang w:val="en-US" w:eastAsia="en-US"/>
                               </w:rPr>
                             </w:pPr>
-                            <w:proofErr w:type="spellStart"/>
                             <w:r>
                               <w:rPr>
                                 <w:rFonts w:eastAsia="Times New Roman" w:cs="Times New Roman"/>
@@ -17815,7 +17562,6 @@
                               </w:rPr>
                               <w:t>NetQual</w:t>
                             </w:r>
-                            <w:proofErr w:type="spellEnd"/>
                           </w:p>
                         </w:tc>
                         <w:tc>
@@ -19430,49 +19176,7 @@
         <w:rPr>
           <w:lang w:val="en-GB"/>
         </w:rPr>
-        <w:t xml:space="preserve"> improvement (</w:t>
-      </w:r>
-      <w:proofErr w:type="spellStart"/>
-      <w:r>
-        <w:rPr>
-          <w:lang w:val="en-GB"/>
-        </w:rPr>
-        <w:t>Chesbrough</w:t>
-      </w:r>
-      <w:proofErr w:type="spellEnd"/>
-      <w:r>
-        <w:rPr>
-          <w:lang w:val="en-GB"/>
-        </w:rPr>
-        <w:t xml:space="preserve"> and </w:t>
-      </w:r>
-      <w:proofErr w:type="spellStart"/>
-      <w:r>
-        <w:rPr>
-          <w:lang w:val="en-GB"/>
-        </w:rPr>
-        <w:t>Spohrer</w:t>
-      </w:r>
-      <w:proofErr w:type="spellEnd"/>
-      <w:r>
-        <w:rPr>
-          <w:lang w:val="en-GB"/>
-        </w:rPr>
-        <w:t xml:space="preserve"> 2006; </w:t>
-      </w:r>
-      <w:proofErr w:type="spellStart"/>
-      <w:r>
-        <w:rPr>
-          <w:lang w:val="en-GB"/>
-        </w:rPr>
-        <w:t>Ostrom</w:t>
-      </w:r>
-      <w:proofErr w:type="spellEnd"/>
-      <w:r>
-        <w:rPr>
-          <w:lang w:val="en-GB"/>
-        </w:rPr>
-        <w:t xml:space="preserve"> et al. 2010; Rush 2004)</w:t>
+        <w:t xml:space="preserve"> improvement (Chesbrough and Spohrer 2006; Ostrom et al. 2010; Rush 2004)</w:t>
       </w:r>
       <w:r>
         <w:rPr>
@@ -26420,25 +26124,7 @@
                               <w:pStyle w:val="Caption"/>
                             </w:pPr>
                             <w:r>
-                              <w:t xml:space="preserve">Figure 10. </w:t>
-                            </w:r>
-                            <w:r>
-                              <w:t>Proposed e-se</w:t>
-                            </w:r>
-                            <w:r>
-                              <w:t xml:space="preserve">rvice </w:t>
-                            </w:r>
-                            <w:r>
-                              <w:t xml:space="preserve"> </w:t>
-                            </w:r>
-                            <w:r>
-                              <w:t>Quality in use</w:t>
-                            </w:r>
-                            <w:r>
-                              <w:t xml:space="preserve"> </w:t>
-                            </w:r>
-                            <w:r>
-                              <w:t>model</w:t>
+                              <w:t>Figure 10. Proposed e-service  Quality in use model</w:t>
                             </w:r>
                           </w:p>
                           <w:p/>
@@ -26526,25 +26212,7 @@
                         <w:pStyle w:val="Caption"/>
                       </w:pPr>
                       <w:r>
-                        <w:t xml:space="preserve">Figure 10. </w:t>
-                      </w:r>
-                      <w:r>
-                        <w:t>Proposed e-se</w:t>
-                      </w:r>
-                      <w:r>
-                        <w:t xml:space="preserve">rvice </w:t>
-                      </w:r>
-                      <w:r>
-                        <w:t xml:space="preserve"> </w:t>
-                      </w:r>
-                      <w:r>
-                        <w:t>Quality in use</w:t>
-                      </w:r>
-                      <w:r>
-                        <w:t xml:space="preserve"> </w:t>
-                      </w:r>
-                      <w:r>
-                        <w:t>model</w:t>
+                        <w:t>Figure 10. Proposed e-service  Quality in use model</w:t>
                       </w:r>
                     </w:p>
                     <w:p/>
@@ -26950,19 +26618,7 @@
                               <w:pStyle w:val="Caption"/>
                             </w:pPr>
                             <w:r>
-                              <w:t xml:space="preserve">Figure 11. </w:t>
-                            </w:r>
-                            <w:r>
-                              <w:t>Proposed e-se</w:t>
-                            </w:r>
-                            <w:r>
-                              <w:t xml:space="preserve">rvice Product Quality </w:t>
-                            </w:r>
-                            <w:r>
-                              <w:t>m</w:t>
-                            </w:r>
-                            <w:r>
-                              <w:t>odel</w:t>
+                              <w:t>Figure 11. Proposed e-service Product Quality model</w:t>
                             </w:r>
                           </w:p>
                           <w:p>
@@ -27047,19 +26703,7 @@
                         <w:pStyle w:val="Caption"/>
                       </w:pPr>
                       <w:r>
-                        <w:t xml:space="preserve">Figure 11. </w:t>
-                      </w:r>
-                      <w:r>
-                        <w:t>Proposed e-se</w:t>
-                      </w:r>
-                      <w:r>
-                        <w:t xml:space="preserve">rvice Product Quality </w:t>
-                      </w:r>
-                      <w:r>
-                        <w:t>m</w:t>
-                      </w:r>
-                      <w:r>
-                        <w:t>odel</w:t>
+                        <w:t>Figure 11. Proposed e-service Product Quality model</w:t>
                       </w:r>
                     </w:p>
                     <w:p>
@@ -27912,13 +27556,7 @@
                               <w:pStyle w:val="Caption"/>
                             </w:pPr>
                             <w:r>
-                              <w:t xml:space="preserve">Figure  13. Relationships </w:t>
-                            </w:r>
-                            <w:r>
-                              <w:t>in</w:t>
-                            </w:r>
-                            <w:r>
-                              <w:t xml:space="preserve"> product quality model and AUES </w:t>
+                              <w:t xml:space="preserve">Figure  13. Relationships in product quality model and AUES </w:t>
                             </w:r>
                           </w:p>
                           <w:p/>
@@ -27999,13 +27637,7 @@
                         <w:pStyle w:val="Caption"/>
                       </w:pPr>
                       <w:r>
-                        <w:t xml:space="preserve">Figure  13. Relationships </w:t>
-                      </w:r>
-                      <w:r>
-                        <w:t>in</w:t>
-                      </w:r>
-                      <w:r>
-                        <w:t xml:space="preserve"> product quality model and AUES </w:t>
+                        <w:t xml:space="preserve">Figure  13. Relationships in product quality model and AUES </w:t>
                       </w:r>
                     </w:p>
                     <w:p/>
@@ -31954,7 +31586,6 @@
       <w:pPr>
         <w:jc w:val="center"/>
       </w:pPr>
-      <w:bookmarkStart w:id="63" w:name="_GoBack"/>
       <w:r>
         <w:rPr>
           <w:noProof/>
@@ -32156,41 +31787,118 @@
           </mc:Fallback>
         </mc:AlternateContent>
       </w:r>
+    </w:p>
+    <w:p>
+      <w:pPr>
+        <w:pStyle w:val="Heading1"/>
+      </w:pPr>
+      <w:bookmarkStart w:id="63" w:name="_Toc333059451"/>
+      <w:r>
+        <w:lastRenderedPageBreak/>
+        <w:t xml:space="preserve">Applying </w:t>
+      </w:r>
+      <w:r>
+        <w:t>c</w:t>
+      </w:r>
+      <w:r>
+        <w:t>onceptual model on Estonian e-services</w:t>
+      </w:r>
       <w:bookmarkEnd w:id="63"/>
     </w:p>
     <w:p>
       <w:pPr>
-        <w:pStyle w:val="Heading1"/>
-      </w:pPr>
-      <w:bookmarkStart w:id="64" w:name="_Toc333059451"/>
-      <w:r>
-        <w:lastRenderedPageBreak/>
-        <w:t>Apply</w:t>
-      </w:r>
-      <w:r>
-        <w:t>ing conceptual model on selected Estonian e-services</w:t>
+        <w:pStyle w:val="Heading2"/>
+      </w:pPr>
+      <w:bookmarkStart w:id="64" w:name="_Toc333059452"/>
+      <w:r>
+        <w:t xml:space="preserve">Estonian e-service 1: </w:t>
+      </w:r>
+      <w:r>
+        <w:t>Digital Prescription</w:t>
       </w:r>
       <w:bookmarkEnd w:id="64"/>
     </w:p>
     <w:p>
-      <w:pPr>
-        <w:pStyle w:val="Heading2"/>
-      </w:pPr>
-      <w:bookmarkStart w:id="65" w:name="_Toc333059452"/>
-      <w:r>
-        <w:t xml:space="preserve">Estonian e-service 1: </w:t>
-      </w:r>
-      <w:r>
-        <w:t>Digital Prescription</w:t>
-      </w:r>
+      <w:r>
+        <w:rPr>
+          <w:b/>
+        </w:rPr>
+        <w:t>Name of the e-service:</w:t>
+      </w:r>
+      <w:r>
+        <w:t xml:space="preserve"> Digital prescription</w:t>
+      </w:r>
+    </w:p>
+    <w:p>
+      <w:r>
+        <w:rPr>
+          <w:b/>
+        </w:rPr>
+        <w:t>Service provider:</w:t>
+      </w:r>
+      <w:r>
+        <w:t xml:space="preserve"> Estonian Health Insurance Fund, the Estonian Ministry of Social Affairs</w:t>
+      </w:r>
+    </w:p>
+    <w:p>
+      <w:r>
+        <w:rPr>
+          <w:b/>
+        </w:rPr>
+        <w:t>State of the e-service:</w:t>
+      </w:r>
+      <w:r>
+        <w:t xml:space="preserve"> Bilateral interaction</w:t>
+      </w:r>
+    </w:p>
+    <w:p>
+      <w:r>
+        <w:rPr>
+          <w:b/>
+        </w:rPr>
+        <w:t>Time of implementation:</w:t>
+      </w:r>
+      <w:r>
+        <w:t xml:space="preserve"> 2010</w:t>
+      </w:r>
+    </w:p>
+    <w:p>
+      <w:r>
+        <w:rPr>
+          <w:b/>
+        </w:rPr>
+        <w:t>Description</w:t>
+      </w:r>
+      <w:r>
+        <w:t>:</w:t>
+      </w:r>
+    </w:p>
+    <w:p>
+      <w:r>
+        <w:t>A database called the Digital Prescription Centre (Retseptikeskus) has been established to provide the digital prescription service. The Digital Prescription Centre is a database established in order to issue and process prescriptions and medical device cards and to ensure insured persons with benefit for medicinal products and for medical devices and the purpose of the database is to ensure protection of the health of persons using medicinal products subjecto to medical prescription and supervision over the correctness and justification of dispensing medicinal products, and to create possibilities for the state to collect statistics on medicinal products. (Section 2 of the Statute on Establishing the digital Prescription Centre and Managing the Digital Prescription Centre).</w:t>
+      </w:r>
+    </w:p>
+    <w:p>
+      <w:r>
+        <w:t>Digital Prescription Centre is a system which enables to gather data from different registries and users and use the data to provide the digital prescription service. The chied processor of the Digital Prescription Centre is the Ministry of Social Affairs and the authorised processor is the Estonian Health Insurance Fund. As the authorised processor, the Estonian Health Insurance Fund keeps record of the time and mode of issuing the data, the content of the data and the recipients of the data.</w:t>
+      </w:r>
+    </w:p>
+    <w:p>
+      <w:r>
+        <w:t>In the year 2005, three years after initiating a comprehensive national health information system, the Ministry of Social Affairs introduced the new e-health concept as a recipient of star-up aid. This envisaged four e-health projects: didital health records, digital image, digital registration and digital prescription.</w:t>
+      </w:r>
+      <w:bookmarkStart w:id="65" w:name="_GoBack"/>
       <w:bookmarkEnd w:id="65"/>
     </w:p>
+    <w:p/>
+    <w:p/>
     <w:p>
       <w:pPr>
         <w:pStyle w:val="Heading2"/>
       </w:pPr>
       <w:bookmarkStart w:id="66" w:name="_Toc333059453"/>
       <w:r>
+        <w:lastRenderedPageBreak/>
         <w:t>Estonian e-service 2:</w:t>
       </w:r>
       <w:r>
@@ -37120,21 +36828,12 @@
         </w:rPr>
         <w:t>(</w:t>
       </w:r>
-      <w:proofErr w:type="gramStart"/>
       <w:r>
         <w:rPr>
           <w:i/>
           <w:lang w:val="en-GB"/>
         </w:rPr>
-        <w:t>author’s</w:t>
-      </w:r>
-      <w:proofErr w:type="gramEnd"/>
-      <w:r>
-        <w:rPr>
-          <w:i/>
-          <w:lang w:val="en-GB"/>
-        </w:rPr>
-        <w:t xml:space="preserve"> name</w:t>
+        <w:t>author’s name</w:t>
       </w:r>
       <w:r>
         <w:rPr>
@@ -37162,7 +36861,6 @@
           <w:lang w:val="en-GB"/>
         </w:rPr>
       </w:pPr>
-      <w:proofErr w:type="gramStart"/>
       <w:r>
         <w:rPr>
           <w:spacing w:val="-1"/>
@@ -37170,17 +36868,7 @@
           <w:szCs w:val="24"/>
           <w:lang w:val="en-GB"/>
         </w:rPr>
-        <w:t>herewith</w:t>
-      </w:r>
-      <w:proofErr w:type="gramEnd"/>
-      <w:r>
-        <w:rPr>
-          <w:spacing w:val="-1"/>
-          <w:sz w:val="24"/>
-          <w:szCs w:val="24"/>
-          <w:lang w:val="en-GB"/>
-        </w:rPr>
-        <w:t xml:space="preserve"> grant the University of Tartu a free permit (non-exclusive licence) to:</w:t>
+        <w:t>herewith grant the University of Tartu a free permit (non-exclusive licence) to:</w:t>
       </w:r>
     </w:p>
     <w:p>
@@ -37207,41 +36895,13 @@
         </w:rPr>
         <w:t xml:space="preserve">1.1. </w:t>
       </w:r>
-      <w:proofErr w:type="gramStart"/>
       <w:r>
         <w:rPr>
           <w:sz w:val="24"/>
           <w:szCs w:val="24"/>
           <w:lang w:val="en-GB"/>
         </w:rPr>
-        <w:t>reproduce</w:t>
-      </w:r>
-      <w:proofErr w:type="gramEnd"/>
-      <w:r>
-        <w:rPr>
-          <w:sz w:val="24"/>
-          <w:szCs w:val="24"/>
-          <w:lang w:val="en-GB"/>
-        </w:rPr>
-        <w:t xml:space="preserve">, for the purpose of preservation and making available to the public, including for addition to the </w:t>
-      </w:r>
-      <w:proofErr w:type="spellStart"/>
-      <w:r>
-        <w:rPr>
-          <w:sz w:val="24"/>
-          <w:szCs w:val="24"/>
-          <w:lang w:val="en-GB"/>
-        </w:rPr>
-        <w:t>DSpace</w:t>
-      </w:r>
-      <w:proofErr w:type="spellEnd"/>
-      <w:r>
-        <w:rPr>
-          <w:sz w:val="24"/>
-          <w:szCs w:val="24"/>
-          <w:lang w:val="en-GB"/>
-        </w:rPr>
-        <w:t xml:space="preserve"> digital archives until expiry of the term of validity of the copyright, and</w:t>
+        <w:t>reproduce, for the purpose of preservation and making available to the public, including for addition to the DSpace digital archives until expiry of the term of validity of the copyright, and</w:t>
       </w:r>
     </w:p>
     <w:p>
@@ -37268,23 +36928,13 @@
         </w:rPr>
         <w:t xml:space="preserve">1.2. </w:t>
       </w:r>
-      <w:proofErr w:type="gramStart"/>
       <w:r>
         <w:rPr>
           <w:sz w:val="24"/>
           <w:szCs w:val="24"/>
           <w:lang w:val="en-GB"/>
         </w:rPr>
-        <w:t>make</w:t>
-      </w:r>
-      <w:proofErr w:type="gramEnd"/>
-      <w:r>
-        <w:rPr>
-          <w:sz w:val="24"/>
-          <w:szCs w:val="24"/>
-          <w:lang w:val="en-GB"/>
-        </w:rPr>
-        <w:t xml:space="preserve"> available to the public via the web environment</w:t>
+        <w:t>make available to the public via the web environment</w:t>
       </w:r>
       <w:r>
         <w:rPr>
@@ -37309,25 +36959,7 @@
           <w:szCs w:val="24"/>
           <w:lang w:val="en-GB"/>
         </w:rPr>
-        <w:t xml:space="preserve">, including via the </w:t>
-      </w:r>
-      <w:proofErr w:type="spellStart"/>
-      <w:r>
-        <w:rPr>
-          <w:sz w:val="24"/>
-          <w:szCs w:val="24"/>
-          <w:lang w:val="en-GB"/>
-        </w:rPr>
-        <w:t>DSpace</w:t>
-      </w:r>
-      <w:proofErr w:type="spellEnd"/>
-      <w:r>
-        <w:rPr>
-          <w:sz w:val="24"/>
-          <w:szCs w:val="24"/>
-          <w:lang w:val="en-GB"/>
-        </w:rPr>
-        <w:t xml:space="preserve"> digital archives</w:t>
+        <w:t>, including via the DSpace digital archives</w:t>
       </w:r>
       <w:r>
         <w:rPr>
@@ -37356,7 +36988,6 @@
           <w:lang w:val="en-GB"/>
         </w:rPr>
       </w:pPr>
-      <w:proofErr w:type="gramStart"/>
       <w:r>
         <w:rPr>
           <w:spacing w:val="-1"/>
@@ -37371,7 +37002,6 @@
         </w:rPr>
         <w:t>f</w:t>
       </w:r>
-      <w:proofErr w:type="gramEnd"/>
       <w:r>
         <w:rPr>
           <w:spacing w:val="-1"/>
@@ -37439,23 +37069,7 @@
           <w:i/>
           <w:lang w:val="en-GB"/>
         </w:rPr>
-        <w:t>(</w:t>
-      </w:r>
-      <w:proofErr w:type="gramStart"/>
-      <w:r>
-        <w:rPr>
-          <w:i/>
-          <w:lang w:val="en-GB"/>
-        </w:rPr>
-        <w:t>title</w:t>
-      </w:r>
-      <w:proofErr w:type="gramEnd"/>
-      <w:r>
-        <w:rPr>
-          <w:i/>
-          <w:lang w:val="en-GB"/>
-        </w:rPr>
-        <w:t xml:space="preserve"> of thesis)</w:t>
+        <w:t>(title of thesis)</w:t>
       </w:r>
     </w:p>
     <w:p>
@@ -37469,21 +37083,12 @@
           <w:lang w:val="en-GB"/>
         </w:rPr>
       </w:pPr>
-      <w:proofErr w:type="gramStart"/>
       <w:r>
         <w:rPr>
           <w:spacing w:val="-1"/>
           <w:lang w:val="en-GB"/>
         </w:rPr>
-        <w:t>supervised</w:t>
-      </w:r>
-      <w:proofErr w:type="gramEnd"/>
-      <w:r>
-        <w:rPr>
-          <w:spacing w:val="-1"/>
-          <w:lang w:val="en-GB"/>
-        </w:rPr>
-        <w:t xml:space="preserve"> by </w:t>
+        <w:t xml:space="preserve">supervised by </w:t>
       </w:r>
       <w:r>
         <w:rPr>
@@ -37554,23 +37159,7 @@
           <w:i/>
           <w:lang w:val="en-GB"/>
         </w:rPr>
-        <w:t>(</w:t>
-      </w:r>
-      <w:proofErr w:type="gramStart"/>
-      <w:r>
-        <w:rPr>
-          <w:i/>
-          <w:lang w:val="en-GB"/>
-        </w:rPr>
-        <w:t>supervisor’s</w:t>
-      </w:r>
-      <w:proofErr w:type="gramEnd"/>
-      <w:r>
-        <w:rPr>
-          <w:i/>
-          <w:lang w:val="en-GB"/>
-        </w:rPr>
-        <w:t xml:space="preserve"> name)</w:t>
+        <w:t>(supervisor’s name)</w:t>
       </w:r>
     </w:p>
     <w:p>
@@ -53337,7 +52926,7 @@
 </file>
 
 <file path=customXml/itemProps2.xml><?xml version="1.0" encoding="utf-8"?>
-<ds:datastoreItem xmlns:ds="http://schemas.openxmlformats.org/officeDocument/2006/customXml" ds:itemID="{E7ED9A0D-4A7E-754B-9DF0-490BAD4C63CF}">
+<ds:datastoreItem xmlns:ds="http://schemas.openxmlformats.org/officeDocument/2006/customXml" ds:itemID="{70974D3A-DA11-F649-AF86-2E88C466DC28}">
   <ds:schemaRefs>
     <ds:schemaRef ds:uri="http://schemas.openxmlformats.org/officeDocument/2006/bibliography"/>
   </ds:schemaRefs>

</xml_diff>

<commit_message>
Added important changes to related files.
</commit_message>
<xml_diff>
--- a/cuautle_softwareengineering_2016.docx
+++ b/cuautle_softwareengineering_2016.docx
@@ -139,9 +139,15 @@
             <w:rPr>
               <w:lang w:val="es-ES_tradnl"/>
             </w:rPr>
-            <w:t>ñoz</w:t>
+            <w:t>ño</w:t>
           </w:r>
           <w:proofErr w:type="spellEnd"/>
+          <w:r>
+            <w:rPr>
+              <w:lang w:val="es-ES_tradnl"/>
+            </w:rPr>
+            <w:t>z</w:t>
+          </w:r>
         </w:p>
       </w:sdtContent>
     </w:sdt>
@@ -1084,12 +1090,19 @@
           <w:rFonts w:eastAsia="MS MinNew Roman"/>
           <w:lang w:eastAsia="ja-JP"/>
         </w:rPr>
-        <w:t>Teisest küljest, mis on e-teenuse põhikomponendid, kui vaadata neid neljast aspektist: (1) kättesaadavus, (2) kasutatavus, (3) tõhusus, (4) turvalisus?</w:t>
+        <w:t xml:space="preserve">Teisest küljest, mis </w:t>
+      </w:r>
+      <w:r>
+        <w:rPr>
+          <w:rFonts w:eastAsia="MS MinNew Roman"/>
+          <w:lang w:eastAsia="ja-JP"/>
+        </w:rPr>
+        <w:lastRenderedPageBreak/>
+        <w:t>on e-teenuse põhikomponendid, kui vaadata neid neljast aspektist: (1) kättesaadavus, (2) kasutatavus, (3) tõhusus, (4) turvalisus?</w:t>
       </w:r>
     </w:p>
     <w:p>
       <w:r>
-        <w:lastRenderedPageBreak/>
         <w:t xml:space="preserve">Käesolevas magistritöös esitatakse kontseptuaalne mudel, mis aitab mõista e-teenuse põhikomponente (kvaliteedi parameetreid) nagu </w:t>
       </w:r>
       <w:r>
@@ -1285,7 +1298,7 @@
             <w:rPr>
               <w:noProof/>
             </w:rPr>
-            <w:instrText xml:space="preserve"> PAGEREF _Toc333059410 \h </w:instrText>
+            <w:instrText xml:space="preserve"> PAGEREF _Toc333099161 \h </w:instrText>
           </w:r>
           <w:r>
             <w:rPr>
@@ -1302,7 +1315,7 @@
             <w:rPr>
               <w:noProof/>
             </w:rPr>
-            <w:t>6</w:t>
+            <w:t>7</w:t>
           </w:r>
           <w:r>
             <w:rPr>
@@ -1360,7 +1373,7 @@
             <w:rPr>
               <w:noProof/>
             </w:rPr>
-            <w:instrText xml:space="preserve"> PAGEREF _Toc333059411 \h </w:instrText>
+            <w:instrText xml:space="preserve"> PAGEREF _Toc333099162 \h </w:instrText>
           </w:r>
           <w:r>
             <w:rPr>
@@ -1377,7 +1390,7 @@
             <w:rPr>
               <w:noProof/>
             </w:rPr>
-            <w:t>7</w:t>
+            <w:t>8</w:t>
           </w:r>
           <w:r>
             <w:rPr>
@@ -1438,7 +1451,7 @@
             <w:rPr>
               <w:noProof/>
             </w:rPr>
-            <w:instrText xml:space="preserve"> PAGEREF _Toc333059412 \h </w:instrText>
+            <w:instrText xml:space="preserve"> PAGEREF _Toc333099163 \h </w:instrText>
           </w:r>
           <w:r>
             <w:rPr>
@@ -1455,7 +1468,7 @@
             <w:rPr>
               <w:noProof/>
             </w:rPr>
-            <w:t>8</w:t>
+            <w:t>9</w:t>
           </w:r>
           <w:r>
             <w:rPr>
@@ -1513,7 +1526,7 @@
             <w:rPr>
               <w:noProof/>
             </w:rPr>
-            <w:instrText xml:space="preserve"> PAGEREF _Toc333059413 \h </w:instrText>
+            <w:instrText xml:space="preserve"> PAGEREF _Toc333099164 \h </w:instrText>
           </w:r>
           <w:r>
             <w:rPr>
@@ -1530,7 +1543,7 @@
             <w:rPr>
               <w:noProof/>
             </w:rPr>
-            <w:t>8</w:t>
+            <w:t>9</w:t>
           </w:r>
           <w:r>
             <w:rPr>
@@ -1588,7 +1601,7 @@
             <w:rPr>
               <w:noProof/>
             </w:rPr>
-            <w:instrText xml:space="preserve"> PAGEREF _Toc333059414 \h </w:instrText>
+            <w:instrText xml:space="preserve"> PAGEREF _Toc333099165 \h </w:instrText>
           </w:r>
           <w:r>
             <w:rPr>
@@ -1605,7 +1618,7 @@
             <w:rPr>
               <w:noProof/>
             </w:rPr>
-            <w:t>8</w:t>
+            <w:t>9</w:t>
           </w:r>
           <w:r>
             <w:rPr>
@@ -1663,7 +1676,7 @@
             <w:rPr>
               <w:noProof/>
             </w:rPr>
-            <w:instrText xml:space="preserve"> PAGEREF _Toc333059415 \h </w:instrText>
+            <w:instrText xml:space="preserve"> PAGEREF _Toc333099166 \h </w:instrText>
           </w:r>
           <w:r>
             <w:rPr>
@@ -1680,7 +1693,7 @@
             <w:rPr>
               <w:noProof/>
             </w:rPr>
-            <w:t>9</w:t>
+            <w:t>10</w:t>
           </w:r>
           <w:r>
             <w:rPr>
@@ -1738,7 +1751,7 @@
             <w:rPr>
               <w:noProof/>
             </w:rPr>
-            <w:instrText xml:space="preserve"> PAGEREF _Toc333059416 \h </w:instrText>
+            <w:instrText xml:space="preserve"> PAGEREF _Toc333099167 \h </w:instrText>
           </w:r>
           <w:r>
             <w:rPr>
@@ -1755,7 +1768,7 @@
             <w:rPr>
               <w:noProof/>
             </w:rPr>
-            <w:t>12</w:t>
+            <w:t>13</w:t>
           </w:r>
           <w:r>
             <w:rPr>
@@ -1813,7 +1826,7 @@
             <w:rPr>
               <w:noProof/>
             </w:rPr>
-            <w:instrText xml:space="preserve"> PAGEREF _Toc333059417 \h </w:instrText>
+            <w:instrText xml:space="preserve"> PAGEREF _Toc333099168 \h </w:instrText>
           </w:r>
           <w:r>
             <w:rPr>
@@ -1830,7 +1843,7 @@
             <w:rPr>
               <w:noProof/>
             </w:rPr>
-            <w:t>14</w:t>
+            <w:t>15</w:t>
           </w:r>
           <w:r>
             <w:rPr>
@@ -1888,7 +1901,7 @@
             <w:rPr>
               <w:noProof/>
             </w:rPr>
-            <w:instrText xml:space="preserve"> PAGEREF _Toc333059418 \h </w:instrText>
+            <w:instrText xml:space="preserve"> PAGEREF _Toc333099169 \h </w:instrText>
           </w:r>
           <w:r>
             <w:rPr>
@@ -1905,7 +1918,7 @@
             <w:rPr>
               <w:noProof/>
             </w:rPr>
-            <w:t>14</w:t>
+            <w:t>15</w:t>
           </w:r>
           <w:r>
             <w:rPr>
@@ -1963,7 +1976,7 @@
             <w:rPr>
               <w:noProof/>
             </w:rPr>
-            <w:instrText xml:space="preserve"> PAGEREF _Toc333059419 \h </w:instrText>
+            <w:instrText xml:space="preserve"> PAGEREF _Toc333099170 \h </w:instrText>
           </w:r>
           <w:r>
             <w:rPr>
@@ -1980,7 +1993,7 @@
             <w:rPr>
               <w:noProof/>
             </w:rPr>
-            <w:t>15</w:t>
+            <w:t>16</w:t>
           </w:r>
           <w:r>
             <w:rPr>
@@ -2038,7 +2051,7 @@
             <w:rPr>
               <w:noProof/>
             </w:rPr>
-            <w:instrText xml:space="preserve"> PAGEREF _Toc333059420 \h </w:instrText>
+            <w:instrText xml:space="preserve"> PAGEREF _Toc333099171 \h </w:instrText>
           </w:r>
           <w:r>
             <w:rPr>
@@ -2055,7 +2068,7 @@
             <w:rPr>
               <w:noProof/>
             </w:rPr>
-            <w:t>16</w:t>
+            <w:t>17</w:t>
           </w:r>
           <w:r>
             <w:rPr>
@@ -2113,7 +2126,7 @@
             <w:rPr>
               <w:noProof/>
             </w:rPr>
-            <w:instrText xml:space="preserve"> PAGEREF _Toc333059421 \h </w:instrText>
+            <w:instrText xml:space="preserve"> PAGEREF _Toc333099172 \h </w:instrText>
           </w:r>
           <w:r>
             <w:rPr>
@@ -2130,7 +2143,7 @@
             <w:rPr>
               <w:noProof/>
             </w:rPr>
-            <w:t>18</w:t>
+            <w:t>19</w:t>
           </w:r>
           <w:r>
             <w:rPr>
@@ -2188,7 +2201,7 @@
             <w:rPr>
               <w:noProof/>
             </w:rPr>
-            <w:instrText xml:space="preserve"> PAGEREF _Toc333059422 \h </w:instrText>
+            <w:instrText xml:space="preserve"> PAGEREF _Toc333099173 \h </w:instrText>
           </w:r>
           <w:r>
             <w:rPr>
@@ -2205,7 +2218,7 @@
             <w:rPr>
               <w:noProof/>
             </w:rPr>
-            <w:t>19</w:t>
+            <w:t>20</w:t>
           </w:r>
           <w:r>
             <w:rPr>
@@ -2263,7 +2276,7 @@
             <w:rPr>
               <w:noProof/>
             </w:rPr>
-            <w:instrText xml:space="preserve"> PAGEREF _Toc333059423 \h </w:instrText>
+            <w:instrText xml:space="preserve"> PAGEREF _Toc333099174 \h </w:instrText>
           </w:r>
           <w:r>
             <w:rPr>
@@ -2280,7 +2293,7 @@
             <w:rPr>
               <w:noProof/>
             </w:rPr>
-            <w:t>21</w:t>
+            <w:t>22</w:t>
           </w:r>
           <w:r>
             <w:rPr>
@@ -2338,7 +2351,7 @@
             <w:rPr>
               <w:noProof/>
             </w:rPr>
-            <w:instrText xml:space="preserve"> PAGEREF _Toc333059424 \h </w:instrText>
+            <w:instrText xml:space="preserve"> PAGEREF _Toc333099175 \h </w:instrText>
           </w:r>
           <w:r>
             <w:rPr>
@@ -2355,7 +2368,7 @@
             <w:rPr>
               <w:noProof/>
             </w:rPr>
-            <w:t>23</w:t>
+            <w:t>24</w:t>
           </w:r>
           <w:r>
             <w:rPr>
@@ -2413,7 +2426,7 @@
             <w:rPr>
               <w:noProof/>
             </w:rPr>
-            <w:instrText xml:space="preserve"> PAGEREF _Toc333059425 \h </w:instrText>
+            <w:instrText xml:space="preserve"> PAGEREF _Toc333099176 \h </w:instrText>
           </w:r>
           <w:r>
             <w:rPr>
@@ -2430,7 +2443,7 @@
             <w:rPr>
               <w:noProof/>
             </w:rPr>
-            <w:t>24</w:t>
+            <w:t>25</w:t>
           </w:r>
           <w:r>
             <w:rPr>
@@ -2488,7 +2501,7 @@
             <w:rPr>
               <w:noProof/>
             </w:rPr>
-            <w:instrText xml:space="preserve"> PAGEREF _Toc333059426 \h </w:instrText>
+            <w:instrText xml:space="preserve"> PAGEREF _Toc333099177 \h </w:instrText>
           </w:r>
           <w:r>
             <w:rPr>
@@ -2505,7 +2518,7 @@
             <w:rPr>
               <w:noProof/>
             </w:rPr>
-            <w:t>26</w:t>
+            <w:t>27</w:t>
           </w:r>
           <w:r>
             <w:rPr>
@@ -2563,7 +2576,7 @@
             <w:rPr>
               <w:noProof/>
             </w:rPr>
-            <w:instrText xml:space="preserve"> PAGEREF _Toc333059427 \h </w:instrText>
+            <w:instrText xml:space="preserve"> PAGEREF _Toc333099178 \h </w:instrText>
           </w:r>
           <w:r>
             <w:rPr>
@@ -2580,7 +2593,7 @@
             <w:rPr>
               <w:noProof/>
             </w:rPr>
-            <w:t>26</w:t>
+            <w:t>27</w:t>
           </w:r>
           <w:r>
             <w:rPr>
@@ -2641,7 +2654,7 @@
             <w:rPr>
               <w:noProof/>
             </w:rPr>
-            <w:instrText xml:space="preserve"> PAGEREF _Toc333059428 \h </w:instrText>
+            <w:instrText xml:space="preserve"> PAGEREF _Toc333099179 \h </w:instrText>
           </w:r>
           <w:r>
             <w:rPr>
@@ -2658,7 +2671,7 @@
             <w:rPr>
               <w:noProof/>
             </w:rPr>
-            <w:t>28</w:t>
+            <w:t>29</w:t>
           </w:r>
           <w:r>
             <w:rPr>
@@ -2716,7 +2729,7 @@
             <w:rPr>
               <w:noProof/>
             </w:rPr>
-            <w:instrText xml:space="preserve"> PAGEREF _Toc333059429 \h </w:instrText>
+            <w:instrText xml:space="preserve"> PAGEREF _Toc333099180 \h </w:instrText>
           </w:r>
           <w:r>
             <w:rPr>
@@ -2733,7 +2746,7 @@
             <w:rPr>
               <w:noProof/>
             </w:rPr>
-            <w:t>28</w:t>
+            <w:t>29</w:t>
           </w:r>
           <w:r>
             <w:rPr>
@@ -2791,7 +2804,7 @@
             <w:rPr>
               <w:noProof/>
             </w:rPr>
-            <w:instrText xml:space="preserve"> PAGEREF _Toc333059430 \h </w:instrText>
+            <w:instrText xml:space="preserve"> PAGEREF _Toc333099181 \h </w:instrText>
           </w:r>
           <w:r>
             <w:rPr>
@@ -2808,7 +2821,7 @@
             <w:rPr>
               <w:noProof/>
             </w:rPr>
-            <w:t>29</w:t>
+            <w:t>30</w:t>
           </w:r>
           <w:r>
             <w:rPr>
@@ -2866,7 +2879,7 @@
             <w:rPr>
               <w:noProof/>
             </w:rPr>
-            <w:instrText xml:space="preserve"> PAGEREF _Toc333059431 \h </w:instrText>
+            <w:instrText xml:space="preserve"> PAGEREF _Toc333099182 \h </w:instrText>
           </w:r>
           <w:r>
             <w:rPr>
@@ -2883,7 +2896,7 @@
             <w:rPr>
               <w:noProof/>
             </w:rPr>
-            <w:t>30</w:t>
+            <w:t>31</w:t>
           </w:r>
           <w:r>
             <w:rPr>
@@ -2941,7 +2954,7 @@
             <w:rPr>
               <w:noProof/>
             </w:rPr>
-            <w:instrText xml:space="preserve"> PAGEREF _Toc333059432 \h </w:instrText>
+            <w:instrText xml:space="preserve"> PAGEREF _Toc333099183 \h </w:instrText>
           </w:r>
           <w:r>
             <w:rPr>
@@ -2958,7 +2971,7 @@
             <w:rPr>
               <w:noProof/>
             </w:rPr>
-            <w:t>30</w:t>
+            <w:t>31</w:t>
           </w:r>
           <w:r>
             <w:rPr>
@@ -3016,7 +3029,7 @@
             <w:rPr>
               <w:noProof/>
             </w:rPr>
-            <w:instrText xml:space="preserve"> PAGEREF _Toc333059433 \h </w:instrText>
+            <w:instrText xml:space="preserve"> PAGEREF _Toc333099184 \h </w:instrText>
           </w:r>
           <w:r>
             <w:rPr>
@@ -3033,7 +3046,7 @@
             <w:rPr>
               <w:noProof/>
             </w:rPr>
-            <w:t>30</w:t>
+            <w:t>31</w:t>
           </w:r>
           <w:r>
             <w:rPr>
@@ -3091,7 +3104,7 @@
             <w:rPr>
               <w:noProof/>
             </w:rPr>
-            <w:instrText xml:space="preserve"> PAGEREF _Toc333059434 \h </w:instrText>
+            <w:instrText xml:space="preserve"> PAGEREF _Toc333099185 \h </w:instrText>
           </w:r>
           <w:r>
             <w:rPr>
@@ -3108,7 +3121,7 @@
             <w:rPr>
               <w:noProof/>
             </w:rPr>
-            <w:t>31</w:t>
+            <w:t>32</w:t>
           </w:r>
           <w:r>
             <w:rPr>
@@ -3166,7 +3179,7 @@
             <w:rPr>
               <w:noProof/>
             </w:rPr>
-            <w:instrText xml:space="preserve"> PAGEREF _Toc333059435 \h </w:instrText>
+            <w:instrText xml:space="preserve"> PAGEREF _Toc333099186 \h </w:instrText>
           </w:r>
           <w:r>
             <w:rPr>
@@ -3183,7 +3196,7 @@
             <w:rPr>
               <w:noProof/>
             </w:rPr>
-            <w:t>31</w:t>
+            <w:t>32</w:t>
           </w:r>
           <w:r>
             <w:rPr>
@@ -3241,7 +3254,7 @@
             <w:rPr>
               <w:noProof/>
             </w:rPr>
-            <w:instrText xml:space="preserve"> PAGEREF _Toc333059436 \h </w:instrText>
+            <w:instrText xml:space="preserve"> PAGEREF _Toc333099187 \h </w:instrText>
           </w:r>
           <w:r>
             <w:rPr>
@@ -3258,7 +3271,7 @@
             <w:rPr>
               <w:noProof/>
             </w:rPr>
-            <w:t>31</w:t>
+            <w:t>32</w:t>
           </w:r>
           <w:r>
             <w:rPr>
@@ -3316,7 +3329,7 @@
             <w:rPr>
               <w:noProof/>
             </w:rPr>
-            <w:instrText xml:space="preserve"> PAGEREF _Toc333059437 \h </w:instrText>
+            <w:instrText xml:space="preserve"> PAGEREF _Toc333099188 \h </w:instrText>
           </w:r>
           <w:r>
             <w:rPr>
@@ -3333,7 +3346,7 @@
             <w:rPr>
               <w:noProof/>
             </w:rPr>
-            <w:t>32</w:t>
+            <w:t>33</w:t>
           </w:r>
           <w:r>
             <w:rPr>
@@ -3391,7 +3404,7 @@
             <w:rPr>
               <w:noProof/>
             </w:rPr>
-            <w:instrText xml:space="preserve"> PAGEREF _Toc333059438 \h </w:instrText>
+            <w:instrText xml:space="preserve"> PAGEREF _Toc333099189 \h </w:instrText>
           </w:r>
           <w:r>
             <w:rPr>
@@ -3408,7 +3421,7 @@
             <w:rPr>
               <w:noProof/>
             </w:rPr>
-            <w:t>33</w:t>
+            <w:t>34</w:t>
           </w:r>
           <w:r>
             <w:rPr>
@@ -3466,7 +3479,7 @@
             <w:rPr>
               <w:noProof/>
             </w:rPr>
-            <w:instrText xml:space="preserve"> PAGEREF _Toc333059439 \h </w:instrText>
+            <w:instrText xml:space="preserve"> PAGEREF _Toc333099190 \h </w:instrText>
           </w:r>
           <w:r>
             <w:rPr>
@@ -3483,7 +3496,7 @@
             <w:rPr>
               <w:noProof/>
             </w:rPr>
-            <w:t>34</w:t>
+            <w:t>35</w:t>
           </w:r>
           <w:r>
             <w:rPr>
@@ -3541,7 +3554,7 @@
             <w:rPr>
               <w:noProof/>
             </w:rPr>
-            <w:instrText xml:space="preserve"> PAGEREF _Toc333059440 \h </w:instrText>
+            <w:instrText xml:space="preserve"> PAGEREF _Toc333099191 \h </w:instrText>
           </w:r>
           <w:r>
             <w:rPr>
@@ -3558,7 +3571,7 @@
             <w:rPr>
               <w:noProof/>
             </w:rPr>
-            <w:t>35</w:t>
+            <w:t>36</w:t>
           </w:r>
           <w:r>
             <w:rPr>
@@ -3616,7 +3629,7 @@
             <w:rPr>
               <w:noProof/>
             </w:rPr>
-            <w:instrText xml:space="preserve"> PAGEREF _Toc333059441 \h </w:instrText>
+            <w:instrText xml:space="preserve"> PAGEREF _Toc333099192 \h </w:instrText>
           </w:r>
           <w:r>
             <w:rPr>
@@ -3633,7 +3646,7 @@
             <w:rPr>
               <w:noProof/>
             </w:rPr>
-            <w:t>36</w:t>
+            <w:t>37</w:t>
           </w:r>
           <w:r>
             <w:rPr>
@@ -3691,7 +3704,7 @@
             <w:rPr>
               <w:noProof/>
             </w:rPr>
-            <w:instrText xml:space="preserve"> PAGEREF _Toc333059442 \h </w:instrText>
+            <w:instrText xml:space="preserve"> PAGEREF _Toc333099193 \h </w:instrText>
           </w:r>
           <w:r>
             <w:rPr>
@@ -3708,7 +3721,7 @@
             <w:rPr>
               <w:noProof/>
             </w:rPr>
-            <w:t>36</w:t>
+            <w:t>37</w:t>
           </w:r>
           <w:r>
             <w:rPr>
@@ -3734,7 +3747,6 @@
             <w:rPr>
               <w:noProof/>
             </w:rPr>
-            <w:lastRenderedPageBreak/>
             <w:t>3.10.1</w:t>
           </w:r>
           <w:r>
@@ -3767,7 +3779,7 @@
             <w:rPr>
               <w:noProof/>
             </w:rPr>
-            <w:instrText xml:space="preserve"> PAGEREF _Toc333059443 \h </w:instrText>
+            <w:instrText xml:space="preserve"> PAGEREF _Toc333099194 \h </w:instrText>
           </w:r>
           <w:r>
             <w:rPr>
@@ -3784,7 +3796,7 @@
             <w:rPr>
               <w:noProof/>
             </w:rPr>
-            <w:t>38</w:t>
+            <w:t>40</w:t>
           </w:r>
           <w:r>
             <w:rPr>
@@ -3842,7 +3854,7 @@
             <w:rPr>
               <w:noProof/>
             </w:rPr>
-            <w:instrText xml:space="preserve"> PAGEREF _Toc333059444 \h </w:instrText>
+            <w:instrText xml:space="preserve"> PAGEREF _Toc333099195 \h </w:instrText>
           </w:r>
           <w:r>
             <w:rPr>
@@ -3859,7 +3871,7 @@
             <w:rPr>
               <w:noProof/>
             </w:rPr>
-            <w:t>38</w:t>
+            <w:t>40</w:t>
           </w:r>
           <w:r>
             <w:rPr>
@@ -3917,7 +3929,7 @@
             <w:rPr>
               <w:noProof/>
             </w:rPr>
-            <w:instrText xml:space="preserve"> PAGEREF _Toc333059445 \h </w:instrText>
+            <w:instrText xml:space="preserve"> PAGEREF _Toc333099196 \h </w:instrText>
           </w:r>
           <w:r>
             <w:rPr>
@@ -3934,7 +3946,7 @@
             <w:rPr>
               <w:noProof/>
             </w:rPr>
-            <w:t>38</w:t>
+            <w:t>40</w:t>
           </w:r>
           <w:r>
             <w:rPr>
@@ -3992,7 +4004,7 @@
             <w:rPr>
               <w:noProof/>
             </w:rPr>
-            <w:instrText xml:space="preserve"> PAGEREF _Toc333059446 \h </w:instrText>
+            <w:instrText xml:space="preserve"> PAGEREF _Toc333099197 \h </w:instrText>
           </w:r>
           <w:r>
             <w:rPr>
@@ -4009,7 +4021,7 @@
             <w:rPr>
               <w:noProof/>
             </w:rPr>
-            <w:t>39</w:t>
+            <w:t>41</w:t>
           </w:r>
           <w:r>
             <w:rPr>
@@ -4067,7 +4079,7 @@
             <w:rPr>
               <w:noProof/>
             </w:rPr>
-            <w:instrText xml:space="preserve"> PAGEREF _Toc333059447 \h </w:instrText>
+            <w:instrText xml:space="preserve"> PAGEREF _Toc333099198 \h </w:instrText>
           </w:r>
           <w:r>
             <w:rPr>
@@ -4084,7 +4096,7 @@
             <w:rPr>
               <w:noProof/>
             </w:rPr>
-            <w:t>40</w:t>
+            <w:t>42</w:t>
           </w:r>
           <w:r>
             <w:rPr>
@@ -4124,7 +4136,7 @@
             <w:rPr>
               <w:noProof/>
             </w:rPr>
-            <w:t>Hypothesis series</w:t>
+            <w:t>AUES key components hypothesis series</w:t>
           </w:r>
           <w:r>
             <w:rPr>
@@ -4142,7 +4154,7 @@
             <w:rPr>
               <w:noProof/>
             </w:rPr>
-            <w:instrText xml:space="preserve"> PAGEREF _Toc333059448 \h </w:instrText>
+            <w:instrText xml:space="preserve"> PAGEREF _Toc333099199 \h </w:instrText>
           </w:r>
           <w:r>
             <w:rPr>
@@ -4159,7 +4171,7 @@
             <w:rPr>
               <w:noProof/>
             </w:rPr>
-            <w:t>40</w:t>
+            <w:t>42</w:t>
           </w:r>
           <w:r>
             <w:rPr>
@@ -4217,7 +4229,7 @@
             <w:rPr>
               <w:noProof/>
             </w:rPr>
-            <w:instrText xml:space="preserve"> PAGEREF _Toc333059449 \h </w:instrText>
+            <w:instrText xml:space="preserve"> PAGEREF _Toc333099200 \h </w:instrText>
           </w:r>
           <w:r>
             <w:rPr>
@@ -4234,7 +4246,7 @@
             <w:rPr>
               <w:noProof/>
             </w:rPr>
-            <w:t>41</w:t>
+            <w:t>43</w:t>
           </w:r>
           <w:r>
             <w:rPr>
@@ -4292,7 +4304,7 @@
             <w:rPr>
               <w:noProof/>
             </w:rPr>
-            <w:instrText xml:space="preserve"> PAGEREF _Toc333059450 \h </w:instrText>
+            <w:instrText xml:space="preserve"> PAGEREF _Toc333099201 \h </w:instrText>
           </w:r>
           <w:r>
             <w:rPr>
@@ -4309,7 +4321,7 @@
             <w:rPr>
               <w:noProof/>
             </w:rPr>
-            <w:t>42</w:t>
+            <w:t>43</w:t>
           </w:r>
           <w:r>
             <w:rPr>
@@ -4352,7 +4364,7 @@
             <w:rPr>
               <w:noProof/>
             </w:rPr>
-            <w:t>Applying conceptual model on selected Estonian e-services</w:t>
+            <w:t>Applying conceptual model on Estonian e-services</w:t>
           </w:r>
           <w:r>
             <w:rPr>
@@ -4370,7 +4382,7 @@
             <w:rPr>
               <w:noProof/>
             </w:rPr>
-            <w:instrText xml:space="preserve"> PAGEREF _Toc333059451 \h </w:instrText>
+            <w:instrText xml:space="preserve"> PAGEREF _Toc333099202 \h </w:instrText>
           </w:r>
           <w:r>
             <w:rPr>
@@ -4387,7 +4399,7 @@
             <w:rPr>
               <w:noProof/>
             </w:rPr>
-            <w:t>43</w:t>
+            <w:t>45</w:t>
           </w:r>
           <w:r>
             <w:rPr>
@@ -4445,7 +4457,7 @@
             <w:rPr>
               <w:noProof/>
             </w:rPr>
-            <w:instrText xml:space="preserve"> PAGEREF _Toc333059452 \h </w:instrText>
+            <w:instrText xml:space="preserve"> PAGEREF _Toc333099203 \h </w:instrText>
           </w:r>
           <w:r>
             <w:rPr>
@@ -4462,7 +4474,7 @@
             <w:rPr>
               <w:noProof/>
             </w:rPr>
-            <w:t>43</w:t>
+            <w:t>45</w:t>
           </w:r>
           <w:r>
             <w:rPr>
@@ -4520,7 +4532,7 @@
             <w:rPr>
               <w:noProof/>
             </w:rPr>
-            <w:instrText xml:space="preserve"> PAGEREF _Toc333059453 \h </w:instrText>
+            <w:instrText xml:space="preserve"> PAGEREF _Toc333099204 \h </w:instrText>
           </w:r>
           <w:r>
             <w:rPr>
@@ -4537,7 +4549,7 @@
             <w:rPr>
               <w:noProof/>
             </w:rPr>
-            <w:t>43</w:t>
+            <w:t>46</w:t>
           </w:r>
           <w:r>
             <w:rPr>
@@ -4595,7 +4607,7 @@
             <w:rPr>
               <w:noProof/>
             </w:rPr>
-            <w:instrText xml:space="preserve"> PAGEREF _Toc333059454 \h </w:instrText>
+            <w:instrText xml:space="preserve"> PAGEREF _Toc333099205 \h </w:instrText>
           </w:r>
           <w:r>
             <w:rPr>
@@ -4612,7 +4624,7 @@
             <w:rPr>
               <w:noProof/>
             </w:rPr>
-            <w:t>43</w:t>
+            <w:t>48</w:t>
           </w:r>
           <w:r>
             <w:rPr>
@@ -4670,7 +4682,7 @@
             <w:rPr>
               <w:noProof/>
             </w:rPr>
-            <w:instrText xml:space="preserve"> PAGEREF _Toc333059455 \h </w:instrText>
+            <w:instrText xml:space="preserve"> PAGEREF _Toc333099206 \h </w:instrText>
           </w:r>
           <w:r>
             <w:rPr>
@@ -4687,7 +4699,7 @@
             <w:rPr>
               <w:noProof/>
             </w:rPr>
-            <w:t>43</w:t>
+            <w:t>48</w:t>
           </w:r>
           <w:r>
             <w:rPr>
@@ -4745,7 +4757,7 @@
             <w:rPr>
               <w:noProof/>
             </w:rPr>
-            <w:instrText xml:space="preserve"> PAGEREF _Toc333059456 \h </w:instrText>
+            <w:instrText xml:space="preserve"> PAGEREF _Toc333099207 \h </w:instrText>
           </w:r>
           <w:r>
             <w:rPr>
@@ -4762,7 +4774,7 @@
             <w:rPr>
               <w:noProof/>
             </w:rPr>
-            <w:t>43</w:t>
+            <w:t>48</w:t>
           </w:r>
           <w:r>
             <w:rPr>
@@ -4823,7 +4835,7 @@
             <w:rPr>
               <w:noProof/>
             </w:rPr>
-            <w:instrText xml:space="preserve"> PAGEREF _Toc333059457 \h </w:instrText>
+            <w:instrText xml:space="preserve"> PAGEREF _Toc333099208 \h </w:instrText>
           </w:r>
           <w:r>
             <w:rPr>
@@ -4840,7 +4852,7 @@
             <w:rPr>
               <w:noProof/>
             </w:rPr>
-            <w:t>44</w:t>
+            <w:t>49</w:t>
           </w:r>
           <w:r>
             <w:rPr>
@@ -4898,7 +4910,7 @@
             <w:rPr>
               <w:noProof/>
             </w:rPr>
-            <w:instrText xml:space="preserve"> PAGEREF _Toc333059458 \h </w:instrText>
+            <w:instrText xml:space="preserve"> PAGEREF _Toc333099209 \h </w:instrText>
           </w:r>
           <w:r>
             <w:rPr>
@@ -4915,7 +4927,7 @@
             <w:rPr>
               <w:noProof/>
             </w:rPr>
-            <w:t>44</w:t>
+            <w:t>49</w:t>
           </w:r>
           <w:r>
             <w:rPr>
@@ -4973,7 +4985,7 @@
             <w:rPr>
               <w:noProof/>
             </w:rPr>
-            <w:instrText xml:space="preserve"> PAGEREF _Toc333059459 \h </w:instrText>
+            <w:instrText xml:space="preserve"> PAGEREF _Toc333099210 \h </w:instrText>
           </w:r>
           <w:r>
             <w:rPr>
@@ -4990,7 +5002,7 @@
             <w:rPr>
               <w:noProof/>
             </w:rPr>
-            <w:t>44</w:t>
+            <w:t>49</w:t>
           </w:r>
           <w:r>
             <w:rPr>
@@ -5051,7 +5063,7 @@
             <w:rPr>
               <w:noProof/>
             </w:rPr>
-            <w:instrText xml:space="preserve"> PAGEREF _Toc333059460 \h </w:instrText>
+            <w:instrText xml:space="preserve"> PAGEREF _Toc333099211 \h </w:instrText>
           </w:r>
           <w:r>
             <w:rPr>
@@ -5068,7 +5080,7 @@
             <w:rPr>
               <w:noProof/>
             </w:rPr>
-            <w:t>45</w:t>
+            <w:t>50</w:t>
           </w:r>
           <w:r>
             <w:rPr>
@@ -5126,7 +5138,7 @@
             <w:rPr>
               <w:noProof/>
             </w:rPr>
-            <w:instrText xml:space="preserve"> PAGEREF _Toc333059461 \h </w:instrText>
+            <w:instrText xml:space="preserve"> PAGEREF _Toc333099212 \h </w:instrText>
           </w:r>
           <w:r>
             <w:rPr>
@@ -5143,7 +5155,7 @@
             <w:rPr>
               <w:noProof/>
             </w:rPr>
-            <w:t>45</w:t>
+            <w:t>50</w:t>
           </w:r>
           <w:r>
             <w:rPr>
@@ -5201,7 +5213,7 @@
             <w:rPr>
               <w:noProof/>
             </w:rPr>
-            <w:instrText xml:space="preserve"> PAGEREF _Toc333059462 \h </w:instrText>
+            <w:instrText xml:space="preserve"> PAGEREF _Toc333099213 \h </w:instrText>
           </w:r>
           <w:r>
             <w:rPr>
@@ -5218,7 +5230,7 @@
             <w:rPr>
               <w:noProof/>
             </w:rPr>
-            <w:t>45</w:t>
+            <w:t>50</w:t>
           </w:r>
           <w:r>
             <w:rPr>
@@ -5261,7 +5273,7 @@
             <w:rPr>
               <w:noProof/>
             </w:rPr>
-            <w:instrText xml:space="preserve"> PAGEREF _Toc333059463 \h </w:instrText>
+            <w:instrText xml:space="preserve"> PAGEREF _Toc333099214 \h </w:instrText>
           </w:r>
           <w:r>
             <w:rPr>
@@ -5278,7 +5290,7 @@
             <w:rPr>
               <w:noProof/>
             </w:rPr>
-            <w:t>46</w:t>
+            <w:t>51</w:t>
           </w:r>
           <w:r>
             <w:rPr>
@@ -5321,7 +5333,7 @@
             <w:rPr>
               <w:noProof/>
             </w:rPr>
-            <w:instrText xml:space="preserve"> PAGEREF _Toc333059464 \h </w:instrText>
+            <w:instrText xml:space="preserve"> PAGEREF _Toc333099215 \h </w:instrText>
           </w:r>
           <w:r>
             <w:rPr>
@@ -5338,7 +5350,7 @@
             <w:rPr>
               <w:noProof/>
             </w:rPr>
-            <w:t>52</w:t>
+            <w:t>57</w:t>
           </w:r>
           <w:r>
             <w:rPr>
@@ -5396,7 +5408,7 @@
             <w:rPr>
               <w:noProof/>
             </w:rPr>
-            <w:instrText xml:space="preserve"> PAGEREF _Toc333059465 \h </w:instrText>
+            <w:instrText xml:space="preserve"> PAGEREF _Toc333099216 \h </w:instrText>
           </w:r>
           <w:r>
             <w:rPr>
@@ -5413,7 +5425,7 @@
             <w:rPr>
               <w:noProof/>
             </w:rPr>
-            <w:t>52</w:t>
+            <w:t>57</w:t>
           </w:r>
           <w:r>
             <w:rPr>
@@ -5471,7 +5483,7 @@
             <w:rPr>
               <w:noProof/>
             </w:rPr>
-            <w:instrText xml:space="preserve"> PAGEREF _Toc333059466 \h </w:instrText>
+            <w:instrText xml:space="preserve"> PAGEREF _Toc333099217 \h </w:instrText>
           </w:r>
           <w:r>
             <w:rPr>
@@ -5488,7 +5500,7 @@
             <w:rPr>
               <w:noProof/>
             </w:rPr>
-            <w:t>53</w:t>
+            <w:t>58</w:t>
           </w:r>
           <w:r>
             <w:rPr>
@@ -5531,9 +5543,8 @@
       <w:pPr>
         <w:pStyle w:val="Heading1"/>
       </w:pPr>
-      <w:bookmarkStart w:id="6" w:name="_Toc333059410"/>
-      <w:r>
-        <w:lastRenderedPageBreak/>
+      <w:bookmarkStart w:id="6" w:name="_Toc333099161"/>
+      <w:r>
         <w:t>Introduction</w:t>
       </w:r>
       <w:bookmarkEnd w:id="6"/>
@@ -6019,7 +6030,7 @@
       <w:pPr>
         <w:pStyle w:val="Heading2"/>
       </w:pPr>
-      <w:bookmarkStart w:id="7" w:name="_Toc333059411"/>
+      <w:bookmarkStart w:id="7" w:name="_Toc333099162"/>
       <w:r>
         <w:lastRenderedPageBreak/>
         <w:t>Organization of thesis</w:t>
@@ -6766,7 +6777,7 @@
       <w:bookmarkStart w:id="15" w:name="_Toc164946394"/>
       <w:bookmarkStart w:id="16" w:name="_Toc164947853"/>
       <w:bookmarkStart w:id="17" w:name="_Toc164949069"/>
-      <w:bookmarkStart w:id="18" w:name="_Toc333059412"/>
+      <w:bookmarkStart w:id="18" w:name="_Toc333099163"/>
       <w:bookmarkEnd w:id="8"/>
       <w:bookmarkEnd w:id="9"/>
       <w:bookmarkEnd w:id="10"/>
@@ -6830,7 +6841,7 @@
       <w:pPr>
         <w:pStyle w:val="Heading2"/>
       </w:pPr>
-      <w:bookmarkStart w:id="19" w:name="_Toc333059413"/>
+      <w:bookmarkStart w:id="19" w:name="_Toc333099164"/>
       <w:r>
         <w:t>Service</w:t>
       </w:r>
@@ -7024,7 +7035,7 @@
       <w:pPr>
         <w:pStyle w:val="Heading2"/>
       </w:pPr>
-      <w:bookmarkStart w:id="20" w:name="_Toc333059414"/>
+      <w:bookmarkStart w:id="20" w:name="_Toc333099165"/>
       <w:r>
         <w:t>Quality</w:t>
       </w:r>
@@ -7137,7 +7148,7 @@
       <w:pPr>
         <w:pStyle w:val="Heading2"/>
       </w:pPr>
-      <w:bookmarkStart w:id="21" w:name="_Toc333059415"/>
+      <w:bookmarkStart w:id="21" w:name="_Toc333099166"/>
       <w:r>
         <w:t>Service</w:t>
       </w:r>
@@ -8250,8 +8261,8 @@
         <mc:AlternateContent>
           <mc:Choice Requires="wps">
             <w:drawing>
-              <wp:inline distT="0" distB="0" distL="0" distR="0" wp14:anchorId="402E3C61" wp14:editId="7C2D517C">
-                <wp:extent cx="2943480" cy="3029484"/>
+              <wp:inline distT="0" distB="0" distL="0" distR="0" wp14:anchorId="402E3C61" wp14:editId="46490FCF">
+                <wp:extent cx="2943480" cy="3258084"/>
                 <wp:effectExtent l="0" t="0" r="0" b="0"/>
                 <wp:docPr id="61" name="Text Box 61"/>
                 <wp:cNvGraphicFramePr/>
@@ -8262,7 +8273,7 @@
                       <wps:spPr>
                         <a:xfrm>
                           <a:off x="0" y="0"/>
-                          <a:ext cx="2943480" cy="3029484"/>
+                          <a:ext cx="2943480" cy="3258084"/>
                         </a:xfrm>
                         <a:prstGeom prst="rect">
                           <a:avLst/>
@@ -8304,9 +8315,9 @@
                                 <w:lang w:val="en-US" w:eastAsia="en-US"/>
                               </w:rPr>
                               <w:drawing>
-                                <wp:inline distT="0" distB="0" distL="0" distR="0" wp14:anchorId="4C0DDDC1" wp14:editId="70BC3098">
-                                  <wp:extent cx="2723426" cy="2489415"/>
-                                  <wp:effectExtent l="0" t="0" r="0" b="0"/>
+                                <wp:inline distT="0" distB="0" distL="0" distR="0" wp14:anchorId="4C0DDDC1" wp14:editId="20FD3AAA">
+                                  <wp:extent cx="2933286" cy="2681243"/>
+                                  <wp:effectExtent l="0" t="0" r="0" b="11430"/>
                                   <wp:docPr id="64" name="Picture 64"/>
                                   <wp:cNvGraphicFramePr>
                                     <a:graphicFrameLocks xmlns:a="http://schemas.openxmlformats.org/drawingml/2006/main" noChangeAspect="1"/>
@@ -8333,7 +8344,7 @@
                                         <pic:spPr>
                                           <a:xfrm>
                                             <a:off x="0" y="0"/>
-                                            <a:ext cx="2724172" cy="2490097"/>
+                                            <a:ext cx="2934678" cy="2682515"/>
                                           </a:xfrm>
                                           <a:prstGeom prst="rect">
                                             <a:avLst/>
@@ -8440,7 +8451,7 @@
           </mc:Choice>
           <mc:Fallback>
             <w:pict>
-              <v:shape id="Text Box 61" o:spid="_x0000_s1029" type="#_x0000_t202" style="width:231.75pt;height:238.55pt;visibility:visible;mso-wrap-style:none;mso-left-percent:-10001;mso-top-percent:-10001;mso-position-horizontal:absolute;mso-position-horizontal-relative:char;mso-position-vertical:absolute;mso-position-vertical-relative:line;mso-left-percent:-10001;mso-top-percent:-10001;v-text-anchor:top" o:gfxdata="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" filled="f" stroked="f">
+              <v:shape id="Text Box 61" o:spid="_x0000_s1029" type="#_x0000_t202" style="width:231.75pt;height:256.55pt;visibility:visible;mso-wrap-style:none;mso-left-percent:-10001;mso-top-percent:-10001;mso-position-horizontal:absolute;mso-position-horizontal-relative:char;mso-position-vertical:absolute;mso-position-vertical-relative:line;mso-left-percent:-10001;mso-top-percent:-10001;v-text-anchor:top" o:gfxdata="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" filled="f" stroked="f">
                 <v:textbox>
                   <w:txbxContent>
                     <w:p>
@@ -8453,9 +8464,9 @@
                           <w:lang w:val="en-US" w:eastAsia="en-US"/>
                         </w:rPr>
                         <w:drawing>
-                          <wp:inline distT="0" distB="0" distL="0" distR="0" wp14:anchorId="4C0DDDC1" wp14:editId="70BC3098">
-                            <wp:extent cx="2723426" cy="2489415"/>
-                            <wp:effectExtent l="0" t="0" r="0" b="0"/>
+                          <wp:inline distT="0" distB="0" distL="0" distR="0" wp14:anchorId="4C0DDDC1" wp14:editId="20FD3AAA">
+                            <wp:extent cx="2933286" cy="2681243"/>
+                            <wp:effectExtent l="0" t="0" r="0" b="11430"/>
                             <wp:docPr id="64" name="Picture 64"/>
                             <wp:cNvGraphicFramePr>
                               <a:graphicFrameLocks xmlns:a="http://schemas.openxmlformats.org/drawingml/2006/main" noChangeAspect="1"/>
@@ -8482,7 +8493,7 @@
                                   <pic:spPr>
                                     <a:xfrm>
                                       <a:off x="0" y="0"/>
-                                      <a:ext cx="2724172" cy="2490097"/>
+                                      <a:ext cx="2934678" cy="2682515"/>
                                     </a:xfrm>
                                     <a:prstGeom prst="rect">
                                       <a:avLst/>
@@ -9486,7 +9497,7 @@
       <w:pPr>
         <w:pStyle w:val="Heading2"/>
       </w:pPr>
-      <w:bookmarkStart w:id="22" w:name="_Toc333059416"/>
+      <w:bookmarkStart w:id="22" w:name="_Toc333099167"/>
       <w:r>
         <w:t xml:space="preserve">Definitions of </w:t>
       </w:r>
@@ -10177,7 +10188,7 @@
       <w:pPr>
         <w:pStyle w:val="Heading2"/>
       </w:pPr>
-      <w:bookmarkStart w:id="23" w:name="_Toc333059417"/>
+      <w:bookmarkStart w:id="23" w:name="_Toc333099168"/>
       <w:r>
         <w:lastRenderedPageBreak/>
         <w:t>ISO/IEC 25010</w:t>
@@ -10673,7 +10684,7 @@
       <w:pPr>
         <w:pStyle w:val="Heading3"/>
       </w:pPr>
-      <w:bookmarkStart w:id="24" w:name="_Toc333059418"/>
+      <w:bookmarkStart w:id="24" w:name="_Toc333099169"/>
       <w:r>
         <w:t>Quality in use model</w:t>
       </w:r>
@@ -11105,7 +11116,7 @@
       <w:pPr>
         <w:pStyle w:val="Heading3"/>
       </w:pPr>
-      <w:bookmarkStart w:id="25" w:name="_Toc333059419"/>
+      <w:bookmarkStart w:id="25" w:name="_Toc333099170"/>
       <w:r>
         <w:t>Quality product model</w:t>
       </w:r>
@@ -11537,7 +11548,7 @@
       <w:pPr>
         <w:pStyle w:val="Heading2"/>
       </w:pPr>
-      <w:bookmarkStart w:id="26" w:name="_Toc333059420"/>
+      <w:bookmarkStart w:id="26" w:name="_Toc333099171"/>
       <w:r>
         <w:t>E</w:t>
       </w:r>
@@ -18846,7 +18857,7 @@
       <w:pPr>
         <w:pStyle w:val="Heading2"/>
       </w:pPr>
-      <w:bookmarkStart w:id="29" w:name="_Toc333059421"/>
+      <w:bookmarkStart w:id="29" w:name="_Toc333099172"/>
       <w:r>
         <w:t>IT-Services</w:t>
       </w:r>
@@ -19485,7 +19496,7 @@
       <w:pPr>
         <w:pStyle w:val="Heading2"/>
       </w:pPr>
-      <w:bookmarkStart w:id="30" w:name="_Toc333059422"/>
+      <w:bookmarkStart w:id="30" w:name="_Toc333099173"/>
       <w:r>
         <w:t>E</w:t>
       </w:r>
@@ -20855,7 +20866,7 @@
       <w:pPr>
         <w:pStyle w:val="Heading2"/>
       </w:pPr>
-      <w:bookmarkStart w:id="31" w:name="_Toc333059423"/>
+      <w:bookmarkStart w:id="31" w:name="_Toc333099174"/>
       <w:r>
         <w:t>E</w:t>
       </w:r>
@@ -21674,7 +21685,7 @@
         <mc:AlternateContent>
           <mc:Choice Requires="wps">
             <w:drawing>
-              <wp:inline distT="0" distB="0" distL="0" distR="0" wp14:anchorId="6DE6A0FC" wp14:editId="1DD30A1C">
+              <wp:inline distT="0" distB="0" distL="0" distR="0" wp14:anchorId="6DE6A0FC" wp14:editId="20CA93FD">
                 <wp:extent cx="4387007" cy="2423801"/>
                 <wp:effectExtent l="0" t="0" r="0" b="0"/>
                 <wp:docPr id="16" name="Text Box 16"/>
@@ -21729,7 +21740,7 @@
                                 <w:lang w:val="en-US" w:eastAsia="en-US"/>
                               </w:rPr>
                               <w:drawing>
-                                <wp:inline distT="0" distB="0" distL="0" distR="0" wp14:anchorId="10D0DC38" wp14:editId="2412D21B">
+                                <wp:inline distT="0" distB="0" distL="0" distR="0" wp14:anchorId="10D0DC38" wp14:editId="04969B25">
                                   <wp:extent cx="3131488" cy="2195503"/>
                                   <wp:effectExtent l="0" t="0" r="0" b="0"/>
                                   <wp:docPr id="18" name="Picture 18"/>
@@ -21758,7 +21769,7 @@
                                         <pic:spPr>
                                           <a:xfrm>
                                             <a:off x="0" y="0"/>
-                                            <a:ext cx="3141321" cy="2202397"/>
+                                            <a:ext cx="3131488" cy="2195503"/>
                                           </a:xfrm>
                                           <a:prstGeom prst="rect">
                                             <a:avLst/>
@@ -21801,7 +21812,7 @@
                           <w:lang w:val="en-US" w:eastAsia="en-US"/>
                         </w:rPr>
                         <w:drawing>
-                          <wp:inline distT="0" distB="0" distL="0" distR="0" wp14:anchorId="10D0DC38" wp14:editId="2412D21B">
+                          <wp:inline distT="0" distB="0" distL="0" distR="0" wp14:anchorId="10D0DC38" wp14:editId="04969B25">
                             <wp:extent cx="3131488" cy="2195503"/>
                             <wp:effectExtent l="0" t="0" r="0" b="0"/>
                             <wp:docPr id="18" name="Picture 18"/>
@@ -21830,7 +21841,7 @@
                                   <pic:spPr>
                                     <a:xfrm>
                                       <a:off x="0" y="0"/>
-                                      <a:ext cx="3141321" cy="2202397"/>
+                                      <a:ext cx="3131488" cy="2195503"/>
                                     </a:xfrm>
                                     <a:prstGeom prst="rect">
                                       <a:avLst/>
@@ -21873,7 +21884,7 @@
       <w:pPr>
         <w:pStyle w:val="Heading2"/>
       </w:pPr>
-      <w:bookmarkStart w:id="32" w:name="_Toc333059424"/>
+      <w:bookmarkStart w:id="32" w:name="_Toc333099175"/>
       <w:r>
         <w:t>E</w:t>
       </w:r>
@@ -22229,7 +22240,7 @@
       <w:pPr>
         <w:pStyle w:val="Heading2"/>
       </w:pPr>
-      <w:bookmarkStart w:id="33" w:name="_Toc333059425"/>
+      <w:bookmarkStart w:id="33" w:name="_Toc333099176"/>
       <w:r>
         <w:t>E</w:t>
       </w:r>
@@ -22913,7 +22924,7 @@
       <w:pPr>
         <w:pStyle w:val="Heading2"/>
       </w:pPr>
-      <w:bookmarkStart w:id="34" w:name="_Toc333059426"/>
+      <w:bookmarkStart w:id="34" w:name="_Toc333099177"/>
       <w:r>
         <w:t xml:space="preserve">Online </w:t>
       </w:r>
@@ -23223,7 +23234,7 @@
       <w:pPr>
         <w:pStyle w:val="Heading2"/>
       </w:pPr>
-      <w:bookmarkStart w:id="35" w:name="_Toc333059427"/>
+      <w:bookmarkStart w:id="35" w:name="_Toc333099178"/>
       <w:r>
         <w:t>Chapter</w:t>
       </w:r>
@@ -23885,7 +23896,7 @@
                               <w:rPr>
                                 <w:noProof/>
                               </w:rPr>
-                              <w:t>7</w:t>
+                              <w:t>4</w:t>
                             </w:r>
                             <w:r>
                               <w:fldChar w:fldCharType="end"/>
@@ -23987,7 +23998,7 @@
                         <w:rPr>
                           <w:noProof/>
                         </w:rPr>
-                        <w:t>7</w:t>
+                        <w:t>4</w:t>
                       </w:r>
                       <w:r>
                         <w:fldChar w:fldCharType="end"/>
@@ -24018,7 +24029,7 @@
       <w:pPr>
         <w:pStyle w:val="Heading1"/>
       </w:pPr>
-      <w:bookmarkStart w:id="36" w:name="_Toc333059428"/>
+      <w:bookmarkStart w:id="36" w:name="_Toc333099179"/>
       <w:r>
         <w:lastRenderedPageBreak/>
         <w:t xml:space="preserve">The </w:t>
@@ -24115,7 +24126,7 @@
       <w:pPr>
         <w:pStyle w:val="Heading2"/>
       </w:pPr>
-      <w:bookmarkStart w:id="37" w:name="_Toc333059429"/>
+      <w:bookmarkStart w:id="37" w:name="_Toc333099180"/>
       <w:r>
         <w:t>Four dimensions for e-service</w:t>
       </w:r>
@@ -24316,7 +24327,7 @@
         <mc:AlternateContent>
           <mc:Choice Requires="wps">
             <w:drawing>
-              <wp:inline distT="0" distB="0" distL="0" distR="0" wp14:anchorId="681696FC" wp14:editId="573CCC7E">
+              <wp:inline distT="0" distB="0" distL="0" distR="0" wp14:anchorId="681696FC" wp14:editId="57C49AC7">
                 <wp:extent cx="3623583" cy="2391754"/>
                 <wp:effectExtent l="0" t="0" r="0" b="0"/>
                 <wp:docPr id="23" name="Text Box 23"/>
@@ -24371,10 +24382,10 @@
                                 <w:lang w:val="en-US" w:eastAsia="en-US"/>
                               </w:rPr>
                               <w:drawing>
-                                <wp:inline distT="0" distB="0" distL="0" distR="0" wp14:anchorId="76A1BDA0" wp14:editId="327760B8">
-                                  <wp:extent cx="2066112" cy="1732720"/>
-                                  <wp:effectExtent l="0" t="0" r="0" b="0"/>
-                                  <wp:docPr id="26" name="Picture 26"/>
+                                <wp:inline distT="0" distB="0" distL="0" distR="0" wp14:anchorId="0FE72A87" wp14:editId="209E68CB">
+                                  <wp:extent cx="1125362" cy="1595800"/>
+                                  <wp:effectExtent l="0" t="0" r="0" b="4445"/>
+                                  <wp:docPr id="57" name="Picture 57"/>
                                   <wp:cNvGraphicFramePr>
                                     <a:graphicFrameLocks xmlns:a="http://schemas.openxmlformats.org/drawingml/2006/main" noChangeAspect="1"/>
                                   </wp:cNvGraphicFramePr>
@@ -24382,37 +24393,29 @@
                                     <a:graphicData uri="http://schemas.openxmlformats.org/drawingml/2006/picture">
                                       <pic:pic xmlns:pic="http://schemas.openxmlformats.org/drawingml/2006/picture">
                                         <pic:nvPicPr>
-                                          <pic:cNvPr id="1" name="Screen Shot 2016-08-14 at 18.13.52.png"/>
+                                          <pic:cNvPr id="0" name="Screen Shot 2016-08-17 at 23.15.41.png"/>
                                           <pic:cNvPicPr/>
                                         </pic:nvPicPr>
-                                        <pic:blipFill rotWithShape="1">
+                                        <pic:blipFill>
                                           <a:blip r:embed="rId21">
-                                            <a:alphaModFix/>
                                             <a:extLst>
                                               <a:ext uri="{28A0092B-C50C-407E-A947-70E740481C1C}">
                                                 <a14:useLocalDpi xmlns:a14="http://schemas.microsoft.com/office/drawing/2010/main" val="0"/>
                                               </a:ext>
                                             </a:extLst>
                                           </a:blip>
-                                          <a:srcRect t="6352" b="7454"/>
-                                          <a:stretch/>
+                                          <a:stretch>
+                                            <a:fillRect/>
+                                          </a:stretch>
                                         </pic:blipFill>
-                                        <pic:spPr bwMode="auto">
+                                        <pic:spPr>
                                           <a:xfrm>
                                             <a:off x="0" y="0"/>
-                                            <a:ext cx="2069024" cy="1735163"/>
+                                            <a:ext cx="1125362" cy="1595800"/>
                                           </a:xfrm>
                                           <a:prstGeom prst="rect">
                                             <a:avLst/>
                                           </a:prstGeom>
-                                          <a:ln>
-                                            <a:noFill/>
-                                          </a:ln>
-                                          <a:extLst>
-                                            <a:ext uri="{53640926-AAD7-44d8-BBD7-CCE9431645EC}">
-                                              <a14:shadowObscured xmlns:a14="http://schemas.microsoft.com/office/drawing/2010/main"/>
-                                            </a:ext>
-                                          </a:extLst>
                                         </pic:spPr>
                                       </pic:pic>
                                     </a:graphicData>
@@ -24464,10 +24467,10 @@
                           <w:lang w:val="en-US" w:eastAsia="en-US"/>
                         </w:rPr>
                         <w:drawing>
-                          <wp:inline distT="0" distB="0" distL="0" distR="0" wp14:anchorId="76A1BDA0" wp14:editId="327760B8">
-                            <wp:extent cx="2066112" cy="1732720"/>
-                            <wp:effectExtent l="0" t="0" r="0" b="0"/>
-                            <wp:docPr id="26" name="Picture 26"/>
+                          <wp:inline distT="0" distB="0" distL="0" distR="0" wp14:anchorId="0FE72A87" wp14:editId="209E68CB">
+                            <wp:extent cx="1125362" cy="1595800"/>
+                            <wp:effectExtent l="0" t="0" r="0" b="4445"/>
+                            <wp:docPr id="57" name="Picture 57"/>
                             <wp:cNvGraphicFramePr>
                               <a:graphicFrameLocks xmlns:a="http://schemas.openxmlformats.org/drawingml/2006/main" noChangeAspect="1"/>
                             </wp:cNvGraphicFramePr>
@@ -24475,37 +24478,29 @@
                               <a:graphicData uri="http://schemas.openxmlformats.org/drawingml/2006/picture">
                                 <pic:pic xmlns:pic="http://schemas.openxmlformats.org/drawingml/2006/picture">
                                   <pic:nvPicPr>
-                                    <pic:cNvPr id="1" name="Screen Shot 2016-08-14 at 18.13.52.png"/>
+                                    <pic:cNvPr id="0" name="Screen Shot 2016-08-17 at 23.15.41.png"/>
                                     <pic:cNvPicPr/>
                                   </pic:nvPicPr>
-                                  <pic:blipFill rotWithShape="1">
+                                  <pic:blipFill>
                                     <a:blip r:embed="rId21">
-                                      <a:alphaModFix/>
                                       <a:extLst>
                                         <a:ext uri="{28A0092B-C50C-407E-A947-70E740481C1C}">
                                           <a14:useLocalDpi xmlns:a14="http://schemas.microsoft.com/office/drawing/2010/main" val="0"/>
                                         </a:ext>
                                       </a:extLst>
                                     </a:blip>
-                                    <a:srcRect t="6352" b="7454"/>
-                                    <a:stretch/>
+                                    <a:stretch>
+                                      <a:fillRect/>
+                                    </a:stretch>
                                   </pic:blipFill>
-                                  <pic:spPr bwMode="auto">
+                                  <pic:spPr>
                                     <a:xfrm>
                                       <a:off x="0" y="0"/>
-                                      <a:ext cx="2069024" cy="1735163"/>
+                                      <a:ext cx="1125362" cy="1595800"/>
                                     </a:xfrm>
                                     <a:prstGeom prst="rect">
                                       <a:avLst/>
                                     </a:prstGeom>
-                                    <a:ln>
-                                      <a:noFill/>
-                                    </a:ln>
-                                    <a:extLst>
-                                      <a:ext uri="{53640926-AAD7-44d8-BBD7-CCE9431645EC}">
-                                        <a14:shadowObscured xmlns:a14="http://schemas.microsoft.com/office/drawing/2010/main"/>
-                                      </a:ext>
-                                    </a:extLst>
                                   </pic:spPr>
                                 </pic:pic>
                               </a:graphicData>
@@ -24814,9 +24809,9 @@
         <mc:AlternateContent>
           <mc:Choice Requires="wps">
             <w:drawing>
-              <wp:inline distT="0" distB="0" distL="0" distR="0" wp14:anchorId="2C38B896" wp14:editId="48AC0CBC">
-                <wp:extent cx="5563478" cy="2497508"/>
-                <wp:effectExtent l="0" t="0" r="0" b="0"/>
+              <wp:inline distT="0" distB="0" distL="0" distR="0" wp14:anchorId="2C38B896" wp14:editId="7081F112">
+                <wp:extent cx="5563478" cy="2383208"/>
+                <wp:effectExtent l="0" t="0" r="0" b="4445"/>
                 <wp:docPr id="22" name="Text Box 22"/>
                 <wp:cNvGraphicFramePr/>
                 <a:graphic xmlns:a="http://schemas.openxmlformats.org/drawingml/2006/main">
@@ -24826,7 +24821,7 @@
                       <wps:spPr>
                         <a:xfrm>
                           <a:off x="0" y="0"/>
-                          <a:ext cx="5563478" cy="2497508"/>
+                          <a:ext cx="5563478" cy="2383208"/>
                         </a:xfrm>
                         <a:prstGeom prst="rect">
                           <a:avLst/>
@@ -24937,7 +24932,7 @@
           </mc:Choice>
           <mc:Fallback>
             <w:pict>
-              <v:shape id="Text Box 22" o:spid="_x0000_s1040" type="#_x0000_t202" style="width:438.05pt;height:196.65pt;visibility:visible;mso-wrap-style:none;mso-left-percent:-10001;mso-top-percent:-10001;mso-position-horizontal:absolute;mso-position-horizontal-relative:char;mso-position-vertical:absolute;mso-position-vertical-relative:line;mso-left-percent:-10001;mso-top-percent:-10001;v-text-anchor:top" o:gfxdata="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" filled="f" stroked="f">
+              <v:shape id="Text Box 22" o:spid="_x0000_s1040" type="#_x0000_t202" style="width:438.05pt;height:187.65pt;visibility:visible;mso-wrap-style:none;mso-left-percent:-10001;mso-top-percent:-10001;mso-position-horizontal:absolute;mso-position-horizontal-relative:char;mso-position-vertical:absolute;mso-position-vertical-relative:line;mso-left-percent:-10001;mso-top-percent:-10001;v-text-anchor:top" o:gfxdata="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" filled="f" stroked="f">
                 <v:textbox>
                   <w:txbxContent>
                     <w:p>
@@ -25030,7 +25025,7 @@
       <w:pPr>
         <w:pStyle w:val="Heading3"/>
       </w:pPr>
-      <w:bookmarkStart w:id="38" w:name="_Toc333059430"/>
+      <w:bookmarkStart w:id="38" w:name="_Toc333099181"/>
       <w:r>
         <w:t>Accessibility</w:t>
       </w:r>
@@ -25129,7 +25124,7 @@
           <w:numId w:val="38"/>
         </w:numPr>
       </w:pPr>
-      <w:bookmarkStart w:id="39" w:name="_Toc333059431"/>
+      <w:bookmarkStart w:id="39" w:name="_Toc333099182"/>
       <w:r>
         <w:lastRenderedPageBreak/>
         <w:t>Usability</w:t>
@@ -25227,7 +25222,7 @@
       <w:pPr>
         <w:pStyle w:val="Heading3"/>
       </w:pPr>
-      <w:bookmarkStart w:id="40" w:name="_Toc333059432"/>
+      <w:bookmarkStart w:id="40" w:name="_Toc333099183"/>
       <w:r>
         <w:t>Efficiency</w:t>
       </w:r>
@@ -25375,7 +25370,7 @@
       <w:pPr>
         <w:pStyle w:val="Heading3"/>
       </w:pPr>
-      <w:bookmarkStart w:id="41" w:name="_Toc333059433"/>
+      <w:bookmarkStart w:id="41" w:name="_Toc333099184"/>
       <w:r>
         <w:t>Security</w:t>
       </w:r>
@@ -25523,7 +25518,7 @@
         <mc:AlternateContent>
           <mc:Choice Requires="wps">
             <w:drawing>
-              <wp:inline distT="0" distB="0" distL="0" distR="0" wp14:anchorId="6A79CD79" wp14:editId="255C08CF">
+              <wp:inline distT="0" distB="0" distL="0" distR="0" wp14:anchorId="6A79CD79" wp14:editId="14771BE1">
                 <wp:extent cx="4345703" cy="2043513"/>
                 <wp:effectExtent l="0" t="0" r="0" b="0"/>
                 <wp:docPr id="24" name="Text Box 24"/>
@@ -25578,10 +25573,10 @@
                                 <w:lang w:val="en-US" w:eastAsia="en-US"/>
                               </w:rPr>
                               <w:drawing>
-                                <wp:inline distT="0" distB="0" distL="0" distR="0" wp14:anchorId="1EBFCCE6" wp14:editId="2E8F479B">
-                                  <wp:extent cx="2443551" cy="1450087"/>
+                                <wp:inline distT="0" distB="0" distL="0" distR="0" wp14:anchorId="3C0C3BCA" wp14:editId="2453993B">
+                                  <wp:extent cx="2724138" cy="1526153"/>
                                   <wp:effectExtent l="0" t="0" r="0" b="0"/>
-                                  <wp:docPr id="25" name="Picture 25"/>
+                                  <wp:docPr id="56" name="Picture 56"/>
                                   <wp:cNvGraphicFramePr>
                                     <a:graphicFrameLocks xmlns:a="http://schemas.openxmlformats.org/drawingml/2006/main" noChangeAspect="1"/>
                                   </wp:cNvGraphicFramePr>
@@ -25589,7 +25584,7 @@
                                     <a:graphicData uri="http://schemas.openxmlformats.org/drawingml/2006/picture">
                                       <pic:pic xmlns:pic="http://schemas.openxmlformats.org/drawingml/2006/picture">
                                         <pic:nvPicPr>
-                                          <pic:cNvPr id="0" name="Screen Shot 2016-08-16 at 15.59.06.png"/>
+                                          <pic:cNvPr id="0" name="Screen Shot 2016-08-17 at 23.14.40.png"/>
                                           <pic:cNvPicPr/>
                                         </pic:nvPicPr>
                                         <pic:blipFill>
@@ -25607,7 +25602,7 @@
                                         <pic:spPr>
                                           <a:xfrm>
                                             <a:off x="0" y="0"/>
-                                            <a:ext cx="2445372" cy="1451167"/>
+                                            <a:ext cx="2724937" cy="1526600"/>
                                           </a:xfrm>
                                           <a:prstGeom prst="rect">
                                             <a:avLst/>
@@ -25640,7 +25635,7 @@
                               <w:rPr>
                                 <w:noProof/>
                               </w:rPr>
-                              <w:t>9</w:t>
+                              <w:t>5</w:t>
                             </w:r>
                             <w:r>
                               <w:fldChar w:fldCharType="end"/>
@@ -25680,10 +25675,10 @@
                           <w:lang w:val="en-US" w:eastAsia="en-US"/>
                         </w:rPr>
                         <w:drawing>
-                          <wp:inline distT="0" distB="0" distL="0" distR="0" wp14:anchorId="1EBFCCE6" wp14:editId="2E8F479B">
-                            <wp:extent cx="2443551" cy="1450087"/>
+                          <wp:inline distT="0" distB="0" distL="0" distR="0" wp14:anchorId="3C0C3BCA" wp14:editId="2453993B">
+                            <wp:extent cx="2724138" cy="1526153"/>
                             <wp:effectExtent l="0" t="0" r="0" b="0"/>
-                            <wp:docPr id="25" name="Picture 25"/>
+                            <wp:docPr id="56" name="Picture 56"/>
                             <wp:cNvGraphicFramePr>
                               <a:graphicFrameLocks xmlns:a="http://schemas.openxmlformats.org/drawingml/2006/main" noChangeAspect="1"/>
                             </wp:cNvGraphicFramePr>
@@ -25691,7 +25686,7 @@
                               <a:graphicData uri="http://schemas.openxmlformats.org/drawingml/2006/picture">
                                 <pic:pic xmlns:pic="http://schemas.openxmlformats.org/drawingml/2006/picture">
                                   <pic:nvPicPr>
-                                    <pic:cNvPr id="0" name="Screen Shot 2016-08-16 at 15.59.06.png"/>
+                                    <pic:cNvPr id="0" name="Screen Shot 2016-08-17 at 23.14.40.png"/>
                                     <pic:cNvPicPr/>
                                   </pic:nvPicPr>
                                   <pic:blipFill>
@@ -25709,7 +25704,7 @@
                                   <pic:spPr>
                                     <a:xfrm>
                                       <a:off x="0" y="0"/>
-                                      <a:ext cx="2445372" cy="1451167"/>
+                                      <a:ext cx="2724937" cy="1526600"/>
                                     </a:xfrm>
                                     <a:prstGeom prst="rect">
                                       <a:avLst/>
@@ -25742,7 +25737,7 @@
                         <w:rPr>
                           <w:noProof/>
                         </w:rPr>
-                        <w:t>9</w:t>
+                        <w:t>5</w:t>
                       </w:r>
                       <w:r>
                         <w:fldChar w:fldCharType="end"/>
@@ -25763,7 +25758,13 @@
     </w:p>
     <w:p>
       <w:r>
-        <w:t>Presented AUES quality dimensions presented on this chapter will be related to a quality in use model and product quality model on next chapter</w:t>
+        <w:t>Pr</w:t>
+      </w:r>
+      <w:r>
+        <w:t>oposed</w:t>
+      </w:r>
+      <w:r>
+        <w:t xml:space="preserve"> AUES quality dimensions on this chapter will be related to a quality in use model and product quality model on next chapter</w:t>
       </w:r>
       <w:r>
         <w:t xml:space="preserve"> based on ISO/IEC 25010:2011</w:t>
@@ -25826,7 +25827,7 @@
       <w:pPr>
         <w:pStyle w:val="Heading2"/>
       </w:pPr>
-      <w:bookmarkStart w:id="42" w:name="_Toc333059434"/>
+      <w:bookmarkStart w:id="42" w:name="_Toc333099185"/>
       <w:r>
         <w:lastRenderedPageBreak/>
         <w:t>Electronic service definition</w:t>
@@ -26020,14 +26021,17 @@
     </w:p>
     <w:p>
       <w:pPr>
-        <w:pStyle w:val="Heading2"/>
-      </w:pPr>
-      <w:bookmarkStart w:id="43" w:name="_Toc333059435"/>
+        <w:pStyle w:val="Heading1"/>
+      </w:pPr>
+      <w:bookmarkStart w:id="43" w:name="_Toc333099186"/>
       <w:r>
         <w:t>Conceptual model for understanding e-services qualit</w:t>
       </w:r>
       <w:r>
-        <w:t>ative chara</w:t>
+        <w:t>a</w:t>
+      </w:r>
+      <w:r>
+        <w:t>tive chara</w:t>
       </w:r>
       <w:r>
         <w:t>c</w:t>
@@ -26076,7 +26080,7 @@
       <w:pPr>
         <w:pStyle w:val="Heading2"/>
       </w:pPr>
-      <w:bookmarkStart w:id="44" w:name="_Toc333059436"/>
+      <w:bookmarkStart w:id="44" w:name="_Toc333099187"/>
       <w:r>
         <w:t xml:space="preserve">Quality in </w:t>
       </w:r>
@@ -26311,8 +26315,8 @@
         <mc:AlternateContent>
           <mc:Choice Requires="wps">
             <w:drawing>
-              <wp:inline distT="0" distB="0" distL="0" distR="0" wp14:anchorId="7E35AD1A" wp14:editId="4AA689CE">
-                <wp:extent cx="4175499" cy="2286000"/>
+              <wp:inline distT="0" distB="0" distL="0" distR="0" wp14:anchorId="7E35AD1A" wp14:editId="13386CB4">
+                <wp:extent cx="4175499" cy="2057400"/>
                 <wp:effectExtent l="0" t="0" r="0" b="0"/>
                 <wp:docPr id="17" name="Text Box 17"/>
                 <wp:cNvGraphicFramePr/>
@@ -26323,7 +26327,7 @@
                       <wps:spPr>
                         <a:xfrm>
                           <a:off x="0" y="0"/>
-                          <a:ext cx="4175499" cy="2286000"/>
+                          <a:ext cx="4175499" cy="2057400"/>
                         </a:xfrm>
                         <a:prstGeom prst="rect">
                           <a:avLst/>
@@ -26366,10 +26370,10 @@
                                 <w:lang w:val="en-US" w:eastAsia="en-US"/>
                               </w:rPr>
                               <w:drawing>
-                                <wp:inline distT="0" distB="0" distL="0" distR="0" wp14:anchorId="2266BAB4" wp14:editId="2B1795E7">
-                                  <wp:extent cx="3161843" cy="1594859"/>
-                                  <wp:effectExtent l="0" t="0" r="0" b="5715"/>
-                                  <wp:docPr id="29" name="Picture 29"/>
+                                <wp:inline distT="0" distB="0" distL="0" distR="0" wp14:anchorId="5878BF05" wp14:editId="2F8A19ED">
+                                  <wp:extent cx="3992245" cy="1522730"/>
+                                  <wp:effectExtent l="0" t="0" r="0" b="1270"/>
+                                  <wp:docPr id="53" name="Picture 53"/>
                                   <wp:cNvGraphicFramePr>
                                     <a:graphicFrameLocks xmlns:a="http://schemas.openxmlformats.org/drawingml/2006/main" noChangeAspect="1"/>
                                   </wp:cNvGraphicFramePr>
@@ -26377,10 +26381,10 @@
                                     <a:graphicData uri="http://schemas.openxmlformats.org/drawingml/2006/picture">
                                       <pic:pic xmlns:pic="http://schemas.openxmlformats.org/drawingml/2006/picture">
                                         <pic:nvPicPr>
-                                          <pic:cNvPr id="0" name="Screen Shot 2016-08-14 at 16.47.28.png"/>
+                                          <pic:cNvPr id="0" name="Screen Shot 2016-08-17 at 23.07.39.png"/>
                                           <pic:cNvPicPr/>
                                         </pic:nvPicPr>
-                                        <pic:blipFill rotWithShape="1">
+                                        <pic:blipFill>
                                           <a:blip r:embed="rId25">
                                             <a:extLst>
                                               <a:ext uri="{28A0092B-C50C-407E-A947-70E740481C1C}">
@@ -26388,25 +26392,18 @@
                                               </a:ext>
                                             </a:extLst>
                                           </a:blip>
-                                          <a:srcRect t="5132"/>
-                                          <a:stretch/>
+                                          <a:stretch>
+                                            <a:fillRect/>
+                                          </a:stretch>
                                         </pic:blipFill>
-                                        <pic:spPr bwMode="auto">
+                                        <pic:spPr>
                                           <a:xfrm>
                                             <a:off x="0" y="0"/>
-                                            <a:ext cx="3166161" cy="1597037"/>
+                                            <a:ext cx="3992245" cy="1522730"/>
                                           </a:xfrm>
                                           <a:prstGeom prst="rect">
                                             <a:avLst/>
                                           </a:prstGeom>
-                                          <a:ln>
-                                            <a:noFill/>
-                                          </a:ln>
-                                          <a:extLst>
-                                            <a:ext uri="{53640926-AAD7-44d8-BBD7-CCE9431645EC}">
-                                              <a14:shadowObscured xmlns:a14="http://schemas.microsoft.com/office/drawing/2010/main"/>
-                                            </a:ext>
-                                          </a:extLst>
                                         </pic:spPr>
                                       </pic:pic>
                                     </a:graphicData>
@@ -26440,7 +26437,7 @@
           </mc:Choice>
           <mc:Fallback>
             <w:pict>
-              <v:shape id="Text Box 17" o:spid="_x0000_s1042" type="#_x0000_t202" style="width:328.8pt;height:180pt;visibility:visible;mso-wrap-style:square;mso-left-percent:-10001;mso-top-percent:-10001;mso-position-horizontal:absolute;mso-position-horizontal-relative:char;mso-position-vertical:absolute;mso-position-vertical-relative:line;mso-left-percent:-10001;mso-top-percent:-10001;v-text-anchor:top" o:gfxdata="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" filled="f" stroked="f">
+              <v:shape id="Text Box 17" o:spid="_x0000_s1042" type="#_x0000_t202" style="width:328.8pt;height:162pt;visibility:visible;mso-wrap-style:square;mso-left-percent:-10001;mso-top-percent:-10001;mso-position-horizontal:absolute;mso-position-horizontal-relative:char;mso-position-vertical:absolute;mso-position-vertical-relative:line;mso-left-percent:-10001;mso-top-percent:-10001;v-text-anchor:top" o:gfxdata="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" filled="f" stroked="f">
                 <v:textbox>
                   <w:txbxContent>
                     <w:p>
@@ -26454,10 +26451,10 @@
                           <w:lang w:val="en-US" w:eastAsia="en-US"/>
                         </w:rPr>
                         <w:drawing>
-                          <wp:inline distT="0" distB="0" distL="0" distR="0" wp14:anchorId="2266BAB4" wp14:editId="2B1795E7">
-                            <wp:extent cx="3161843" cy="1594859"/>
-                            <wp:effectExtent l="0" t="0" r="0" b="5715"/>
-                            <wp:docPr id="29" name="Picture 29"/>
+                          <wp:inline distT="0" distB="0" distL="0" distR="0" wp14:anchorId="5878BF05" wp14:editId="2F8A19ED">
+                            <wp:extent cx="3992245" cy="1522730"/>
+                            <wp:effectExtent l="0" t="0" r="0" b="1270"/>
+                            <wp:docPr id="53" name="Picture 53"/>
                             <wp:cNvGraphicFramePr>
                               <a:graphicFrameLocks xmlns:a="http://schemas.openxmlformats.org/drawingml/2006/main" noChangeAspect="1"/>
                             </wp:cNvGraphicFramePr>
@@ -26465,10 +26462,10 @@
                               <a:graphicData uri="http://schemas.openxmlformats.org/drawingml/2006/picture">
                                 <pic:pic xmlns:pic="http://schemas.openxmlformats.org/drawingml/2006/picture">
                                   <pic:nvPicPr>
-                                    <pic:cNvPr id="0" name="Screen Shot 2016-08-14 at 16.47.28.png"/>
+                                    <pic:cNvPr id="0" name="Screen Shot 2016-08-17 at 23.07.39.png"/>
                                     <pic:cNvPicPr/>
                                   </pic:nvPicPr>
-                                  <pic:blipFill rotWithShape="1">
+                                  <pic:blipFill>
                                     <a:blip r:embed="rId25">
                                       <a:extLst>
                                         <a:ext uri="{28A0092B-C50C-407E-A947-70E740481C1C}">
@@ -26476,25 +26473,18 @@
                                         </a:ext>
                                       </a:extLst>
                                     </a:blip>
-                                    <a:srcRect t="5132"/>
-                                    <a:stretch/>
+                                    <a:stretch>
+                                      <a:fillRect/>
+                                    </a:stretch>
                                   </pic:blipFill>
-                                  <pic:spPr bwMode="auto">
+                                  <pic:spPr>
                                     <a:xfrm>
                                       <a:off x="0" y="0"/>
-                                      <a:ext cx="3166161" cy="1597037"/>
+                                      <a:ext cx="3992245" cy="1522730"/>
                                     </a:xfrm>
                                     <a:prstGeom prst="rect">
                                       <a:avLst/>
                                     </a:prstGeom>
-                                    <a:ln>
-                                      <a:noFill/>
-                                    </a:ln>
-                                    <a:extLst>
-                                      <a:ext uri="{53640926-AAD7-44d8-BBD7-CCE9431645EC}">
-                                        <a14:shadowObscured xmlns:a14="http://schemas.microsoft.com/office/drawing/2010/main"/>
-                                      </a:ext>
-                                    </a:extLst>
                                   </pic:spPr>
                                 </pic:pic>
                               </a:graphicData>
@@ -26591,61 +26581,41 @@
     </w:p>
     <w:p>
       <w:r>
-        <w:rPr>
-          <w:b/>
-        </w:rPr>
-        <w:t>Compatibility</w:t>
-      </w:r>
-      <w:r>
-        <w:t xml:space="preserve"> d</w:t>
-      </w:r>
-      <w:r>
-        <w:t>egree to work or share information with other e-services of same type in which</w:t>
-      </w:r>
-      <w:r>
-        <w:t xml:space="preserve"> way that</w:t>
-      </w:r>
-      <w:r>
-        <w:t xml:space="preserve"> an e-service can be used in building new e-services regardless the hardware for software environment.</w:t>
+        <w:t>The</w:t>
+      </w:r>
+      <w:r>
+        <w:t xml:space="preserve"> quality in use model </w:t>
+      </w:r>
+      <w:r>
+        <w:t xml:space="preserve">contains the characteristics that </w:t>
+      </w:r>
+      <w:r>
+        <w:t>user</w:t>
+      </w:r>
+      <w:r>
+        <w:t>s</w:t>
+      </w:r>
+      <w:r>
+        <w:t xml:space="preserve"> will </w:t>
+      </w:r>
+      <w:r>
+        <w:t>perceive as</w:t>
+      </w:r>
+      <w:r>
+        <w:t xml:space="preserve"> quality influencing </w:t>
+      </w:r>
+      <w:r>
+        <w:t>properties as result of using an e-service</w:t>
+      </w:r>
+      <w:r>
+        <w:t>.</w:t>
       </w:r>
     </w:p>
     <w:p>
-      <w:r>
-        <w:t>The</w:t>
-      </w:r>
-      <w:r>
-        <w:t xml:space="preserve"> quality in use model </w:t>
-      </w:r>
-      <w:r>
-        <w:t xml:space="preserve">contains the characteristics that </w:t>
-      </w:r>
-      <w:r>
-        <w:t>user</w:t>
-      </w:r>
-      <w:r>
-        <w:t>s</w:t>
-      </w:r>
-      <w:r>
-        <w:t xml:space="preserve"> will </w:t>
-      </w:r>
-      <w:r>
-        <w:t>perceive as</w:t>
-      </w:r>
-      <w:r>
-        <w:t xml:space="preserve"> quality influencing </w:t>
-      </w:r>
-      <w:r>
-        <w:t>properties as result of using an e-service</w:t>
-      </w:r>
-      <w:r>
-        <w:t>.</w:t>
-      </w:r>
-    </w:p>
-    <w:p>
       <w:pPr>
         <w:pStyle w:val="Heading2"/>
       </w:pPr>
-      <w:bookmarkStart w:id="45" w:name="_Toc333059437"/>
+      <w:bookmarkStart w:id="45" w:name="_Toc333099188"/>
       <w:r>
         <w:t>Product quality model for e-services</w:t>
       </w:r>
@@ -26812,9 +26782,9 @@
         <mc:AlternateContent>
           <mc:Choice Requires="wps">
             <w:drawing>
-              <wp:inline distT="0" distB="0" distL="0" distR="0" wp14:anchorId="499AE724" wp14:editId="17DBF2DC">
-                <wp:extent cx="3912004" cy="1943100"/>
-                <wp:effectExtent l="0" t="0" r="0" b="12700"/>
+              <wp:inline distT="0" distB="0" distL="0" distR="0" wp14:anchorId="499AE724" wp14:editId="053AC115">
+                <wp:extent cx="3912004" cy="1828800"/>
+                <wp:effectExtent l="0" t="0" r="0" b="0"/>
                 <wp:docPr id="21" name="Text Box 21"/>
                 <wp:cNvGraphicFramePr/>
                 <a:graphic xmlns:a="http://schemas.openxmlformats.org/drawingml/2006/main">
@@ -26824,7 +26794,7 @@
                       <wps:spPr>
                         <a:xfrm>
                           <a:off x="0" y="0"/>
-                          <a:ext cx="3912004" cy="1943100"/>
+                          <a:ext cx="3912004" cy="1828800"/>
                         </a:xfrm>
                         <a:prstGeom prst="rect">
                           <a:avLst/>
@@ -26867,10 +26837,10 @@
                                 <w:lang w:val="en-US" w:eastAsia="en-US"/>
                               </w:rPr>
                               <w:drawing>
-                                <wp:inline distT="0" distB="0" distL="0" distR="0" wp14:anchorId="40CCB9ED" wp14:editId="6EE600A0">
-                                  <wp:extent cx="2993106" cy="1480559"/>
-                                  <wp:effectExtent l="0" t="0" r="4445" b="0"/>
-                                  <wp:docPr id="27" name="Picture 27"/>
+                                <wp:inline distT="0" distB="0" distL="0" distR="0" wp14:anchorId="72C57558" wp14:editId="434B6B21">
+                                  <wp:extent cx="3651885" cy="1737360"/>
+                                  <wp:effectExtent l="0" t="0" r="5715" b="0"/>
+                                  <wp:docPr id="54" name="Picture 54"/>
                                   <wp:cNvGraphicFramePr>
                                     <a:graphicFrameLocks xmlns:a="http://schemas.openxmlformats.org/drawingml/2006/main" noChangeAspect="1"/>
                                   </wp:cNvGraphicFramePr>
@@ -26878,7 +26848,7 @@
                                     <a:graphicData uri="http://schemas.openxmlformats.org/drawingml/2006/picture">
                                       <pic:pic xmlns:pic="http://schemas.openxmlformats.org/drawingml/2006/picture">
                                         <pic:nvPicPr>
-                                          <pic:cNvPr id="0" name="Screen Shot 2016-08-14 at 17.36.18.png"/>
+                                          <pic:cNvPr id="0" name="Screen Shot 2016-08-17 at 23.09.03.png"/>
                                           <pic:cNvPicPr/>
                                         </pic:nvPicPr>
                                         <pic:blipFill>
@@ -26896,7 +26866,7 @@
                                         <pic:spPr>
                                           <a:xfrm>
                                             <a:off x="0" y="0"/>
-                                            <a:ext cx="3002474" cy="1485193"/>
+                                            <a:ext cx="3651885" cy="1737360"/>
                                           </a:xfrm>
                                           <a:prstGeom prst="rect">
                                             <a:avLst/>
@@ -26938,7 +26908,7 @@
           </mc:Choice>
           <mc:Fallback>
             <w:pict>
-              <v:shape id="Text Box 21" o:spid="_x0000_s1043" type="#_x0000_t202" style="width:308.05pt;height:153pt;visibility:visible;mso-wrap-style:square;mso-left-percent:-10001;mso-top-percent:-10001;mso-position-horizontal:absolute;mso-position-horizontal-relative:char;mso-position-vertical:absolute;mso-position-vertical-relative:line;mso-left-percent:-10001;mso-top-percent:-10001;v-text-anchor:top" o:gfxdata="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" filled="f" stroked="f">
+              <v:shape id="Text Box 21" o:spid="_x0000_s1043" type="#_x0000_t202" style="width:308.05pt;height:2in;visibility:visible;mso-wrap-style:square;mso-left-percent:-10001;mso-top-percent:-10001;mso-position-horizontal:absolute;mso-position-horizontal-relative:char;mso-position-vertical:absolute;mso-position-vertical-relative:line;mso-left-percent:-10001;mso-top-percent:-10001;v-text-anchor:top" o:gfxdata="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" filled="f" stroked="f">
                 <v:textbox>
                   <w:txbxContent>
                     <w:p>
@@ -26952,10 +26922,10 @@
                           <w:lang w:val="en-US" w:eastAsia="en-US"/>
                         </w:rPr>
                         <w:drawing>
-                          <wp:inline distT="0" distB="0" distL="0" distR="0" wp14:anchorId="40CCB9ED" wp14:editId="6EE600A0">
-                            <wp:extent cx="2993106" cy="1480559"/>
-                            <wp:effectExtent l="0" t="0" r="4445" b="0"/>
-                            <wp:docPr id="27" name="Picture 27"/>
+                          <wp:inline distT="0" distB="0" distL="0" distR="0" wp14:anchorId="72C57558" wp14:editId="434B6B21">
+                            <wp:extent cx="3651885" cy="1737360"/>
+                            <wp:effectExtent l="0" t="0" r="5715" b="0"/>
+                            <wp:docPr id="54" name="Picture 54"/>
                             <wp:cNvGraphicFramePr>
                               <a:graphicFrameLocks xmlns:a="http://schemas.openxmlformats.org/drawingml/2006/main" noChangeAspect="1"/>
                             </wp:cNvGraphicFramePr>
@@ -26963,7 +26933,7 @@
                               <a:graphicData uri="http://schemas.openxmlformats.org/drawingml/2006/picture">
                                 <pic:pic xmlns:pic="http://schemas.openxmlformats.org/drawingml/2006/picture">
                                   <pic:nvPicPr>
-                                    <pic:cNvPr id="0" name="Screen Shot 2016-08-14 at 17.36.18.png"/>
+                                    <pic:cNvPr id="0" name="Screen Shot 2016-08-17 at 23.09.03.png"/>
                                     <pic:cNvPicPr/>
                                   </pic:nvPicPr>
                                   <pic:blipFill>
@@ -26981,7 +26951,7 @@
                                   <pic:spPr>
                                     <a:xfrm>
                                       <a:off x="0" y="0"/>
-                                      <a:ext cx="3002474" cy="1485193"/>
+                                      <a:ext cx="3651885" cy="1737360"/>
                                     </a:xfrm>
                                     <a:prstGeom prst="rect">
                                       <a:avLst/>
@@ -27231,7 +27201,7 @@
       <w:pPr>
         <w:pStyle w:val="Heading2"/>
       </w:pPr>
-      <w:bookmarkStart w:id="46" w:name="_Toc333059438"/>
+      <w:bookmarkStart w:id="46" w:name="_Toc333099189"/>
       <w:r>
         <w:t>Quality in use model</w:t>
       </w:r>
@@ -27314,7 +27284,7 @@
         <mc:AlternateContent>
           <mc:Choice Requires="wps">
             <w:drawing>
-              <wp:inline distT="0" distB="0" distL="0" distR="0" wp14:anchorId="34C01E7D" wp14:editId="0026D1FF">
+              <wp:inline distT="0" distB="0" distL="0" distR="0" wp14:anchorId="34C01E7D" wp14:editId="169BD0F5">
                 <wp:extent cx="5029200" cy="2476144"/>
                 <wp:effectExtent l="0" t="0" r="0" b="0"/>
                 <wp:docPr id="28" name="Text Box 28"/>
@@ -27369,10 +27339,10 @@
                                 <w:lang w:val="en-US" w:eastAsia="en-US"/>
                               </w:rPr>
                               <w:drawing>
-                                <wp:inline distT="0" distB="0" distL="0" distR="0" wp14:anchorId="0136A8A3" wp14:editId="5B896C4E">
-                                  <wp:extent cx="4308999" cy="1899303"/>
-                                  <wp:effectExtent l="0" t="0" r="9525" b="5715"/>
-                                  <wp:docPr id="30" name="Picture 30"/>
+                                <wp:inline distT="0" distB="0" distL="0" distR="0" wp14:anchorId="05873CC1" wp14:editId="4B3C2C47">
+                                  <wp:extent cx="4846320" cy="1773555"/>
+                                  <wp:effectExtent l="0" t="0" r="5080" b="4445"/>
+                                  <wp:docPr id="63" name="Picture 63"/>
                                   <wp:cNvGraphicFramePr>
                                     <a:graphicFrameLocks xmlns:a="http://schemas.openxmlformats.org/drawingml/2006/main" noChangeAspect="1"/>
                                   </wp:cNvGraphicFramePr>
@@ -27380,7 +27350,7 @@
                                     <a:graphicData uri="http://schemas.openxmlformats.org/drawingml/2006/picture">
                                       <pic:pic xmlns:pic="http://schemas.openxmlformats.org/drawingml/2006/picture">
                                         <pic:nvPicPr>
-                                          <pic:cNvPr id="0" name="Screen Shot 2016-08-17 at 00.43.06.png"/>
+                                          <pic:cNvPr id="0" name="Screen Shot 2016-08-17 at 23.26.55.png"/>
                                           <pic:cNvPicPr/>
                                         </pic:nvPicPr>
                                         <pic:blipFill>
@@ -27398,7 +27368,7 @@
                                         <pic:spPr>
                                           <a:xfrm>
                                             <a:off x="0" y="0"/>
-                                            <a:ext cx="4311928" cy="1900594"/>
+                                            <a:ext cx="4846320" cy="1773555"/>
                                           </a:xfrm>
                                           <a:prstGeom prst="rect">
                                             <a:avLst/>
@@ -27451,10 +27421,10 @@
                           <w:lang w:val="en-US" w:eastAsia="en-US"/>
                         </w:rPr>
                         <w:drawing>
-                          <wp:inline distT="0" distB="0" distL="0" distR="0" wp14:anchorId="0136A8A3" wp14:editId="5B896C4E">
-                            <wp:extent cx="4308999" cy="1899303"/>
-                            <wp:effectExtent l="0" t="0" r="9525" b="5715"/>
-                            <wp:docPr id="30" name="Picture 30"/>
+                          <wp:inline distT="0" distB="0" distL="0" distR="0" wp14:anchorId="05873CC1" wp14:editId="4B3C2C47">
+                            <wp:extent cx="4846320" cy="1773555"/>
+                            <wp:effectExtent l="0" t="0" r="5080" b="4445"/>
+                            <wp:docPr id="63" name="Picture 63"/>
                             <wp:cNvGraphicFramePr>
                               <a:graphicFrameLocks xmlns:a="http://schemas.openxmlformats.org/drawingml/2006/main" noChangeAspect="1"/>
                             </wp:cNvGraphicFramePr>
@@ -27462,7 +27432,7 @@
                               <a:graphicData uri="http://schemas.openxmlformats.org/drawingml/2006/picture">
                                 <pic:pic xmlns:pic="http://schemas.openxmlformats.org/drawingml/2006/picture">
                                   <pic:nvPicPr>
-                                    <pic:cNvPr id="0" name="Screen Shot 2016-08-17 at 00.43.06.png"/>
+                                    <pic:cNvPr id="0" name="Screen Shot 2016-08-17 at 23.26.55.png"/>
                                     <pic:cNvPicPr/>
                                   </pic:nvPicPr>
                                   <pic:blipFill>
@@ -27480,7 +27450,7 @@
                                   <pic:spPr>
                                     <a:xfrm>
                                       <a:off x="0" y="0"/>
-                                      <a:ext cx="4311928" cy="1900594"/>
+                                      <a:ext cx="4846320" cy="1773555"/>
                                     </a:xfrm>
                                     <a:prstGeom prst="rect">
                                       <a:avLst/>
@@ -27568,7 +27538,13 @@
         <w:t xml:space="preserve">quality </w:t>
       </w:r>
       <w:r>
-        <w:t>dimension contributes to quality perceived by user through Convenience, Performance and Compatibility qualitative characteristics.</w:t>
+        <w:t>dimension contributes to quality perceived by user through Convenience</w:t>
+      </w:r>
+      <w:r>
+        <w:t xml:space="preserve"> and</w:t>
+      </w:r>
+      <w:r>
+        <w:t xml:space="preserve"> Performance qualitative characteristics.</w:t>
       </w:r>
     </w:p>
     <w:p>
@@ -27614,7 +27590,13 @@
         <w:t xml:space="preserve">quality </w:t>
       </w:r>
       <w:r>
-        <w:t>dimension contributes to quality perceived by user through Convenience, Performance, and Compatibility qualitative characteristics.</w:t>
+        <w:t>dimension contributes to quality percei</w:t>
+      </w:r>
+      <w:r>
+        <w:t>ved by user through Convenience and</w:t>
+      </w:r>
+      <w:r>
+        <w:t xml:space="preserve"> Performance qualitative characteristics.</w:t>
       </w:r>
     </w:p>
     <w:p>
@@ -27643,7 +27625,7 @@
         <w:t xml:space="preserve">quality </w:t>
       </w:r>
       <w:r>
-        <w:t>dimension contributes to quality perceived by user through Trustworthiness and Compatibility qualitative characteristics.</w:t>
+        <w:t>dimension contributes to quality perceived by user through Trustworthiness qualitative characteristic.</w:t>
       </w:r>
     </w:p>
     <w:p>
@@ -27697,7 +27679,7 @@
       <w:pPr>
         <w:pStyle w:val="Heading2"/>
       </w:pPr>
-      <w:bookmarkStart w:id="47" w:name="_Toc333059439"/>
+      <w:bookmarkStart w:id="47" w:name="_Toc333099190"/>
       <w:r>
         <w:t xml:space="preserve">Quality product model </w:t>
       </w:r>
@@ -27750,7 +27732,7 @@
         <mc:AlternateContent>
           <mc:Choice Requires="wps">
             <w:drawing>
-              <wp:inline distT="0" distB="0" distL="0" distR="0" wp14:anchorId="2712C28B" wp14:editId="2832E8A7">
+              <wp:inline distT="0" distB="0" distL="0" distR="0" wp14:anchorId="2712C28B" wp14:editId="551EB0C9">
                 <wp:extent cx="5231617" cy="2225111"/>
                 <wp:effectExtent l="0" t="0" r="0" b="10160"/>
                 <wp:docPr id="33" name="Text Box 33"/>
@@ -27805,10 +27787,10 @@
                                 <w:lang w:val="en-US" w:eastAsia="en-US"/>
                               </w:rPr>
                               <w:drawing>
-                                <wp:inline distT="0" distB="0" distL="0" distR="0" wp14:anchorId="710C5396" wp14:editId="356F481F">
-                                  <wp:extent cx="5012275" cy="1704964"/>
+                                <wp:inline distT="0" distB="0" distL="0" distR="0" wp14:anchorId="1B31C5AF" wp14:editId="72DE290B">
+                                  <wp:extent cx="4833525" cy="1682860"/>
                                   <wp:effectExtent l="0" t="0" r="0" b="0"/>
-                                  <wp:docPr id="31" name="Picture 31"/>
+                                  <wp:docPr id="65" name="Picture 65"/>
                                   <wp:cNvGraphicFramePr>
                                     <a:graphicFrameLocks xmlns:a="http://schemas.openxmlformats.org/drawingml/2006/main" noChangeAspect="1"/>
                                   </wp:cNvGraphicFramePr>
@@ -27816,7 +27798,7 @@
                                     <a:graphicData uri="http://schemas.openxmlformats.org/drawingml/2006/picture">
                                       <pic:pic xmlns:pic="http://schemas.openxmlformats.org/drawingml/2006/picture">
                                         <pic:nvPicPr>
-                                          <pic:cNvPr id="0" name="Screen Shot 2016-08-17 at 00.44.48.png"/>
+                                          <pic:cNvPr id="0" name="Screen Shot 2016-08-17 at 23.29.46.png"/>
                                           <pic:cNvPicPr/>
                                         </pic:nvPicPr>
                                         <pic:blipFill>
@@ -27834,7 +27816,7 @@
                                         <pic:spPr>
                                           <a:xfrm>
                                             <a:off x="0" y="0"/>
-                                            <a:ext cx="5023507" cy="1708785"/>
+                                            <a:ext cx="4834789" cy="1683300"/>
                                           </a:xfrm>
                                           <a:prstGeom prst="rect">
                                             <a:avLst/>
@@ -27886,10 +27868,10 @@
                           <w:lang w:val="en-US" w:eastAsia="en-US"/>
                         </w:rPr>
                         <w:drawing>
-                          <wp:inline distT="0" distB="0" distL="0" distR="0" wp14:anchorId="710C5396" wp14:editId="356F481F">
-                            <wp:extent cx="5012275" cy="1704964"/>
+                          <wp:inline distT="0" distB="0" distL="0" distR="0" wp14:anchorId="1B31C5AF" wp14:editId="72DE290B">
+                            <wp:extent cx="4833525" cy="1682860"/>
                             <wp:effectExtent l="0" t="0" r="0" b="0"/>
-                            <wp:docPr id="31" name="Picture 31"/>
+                            <wp:docPr id="65" name="Picture 65"/>
                             <wp:cNvGraphicFramePr>
                               <a:graphicFrameLocks xmlns:a="http://schemas.openxmlformats.org/drawingml/2006/main" noChangeAspect="1"/>
                             </wp:cNvGraphicFramePr>
@@ -27897,7 +27879,7 @@
                               <a:graphicData uri="http://schemas.openxmlformats.org/drawingml/2006/picture">
                                 <pic:pic xmlns:pic="http://schemas.openxmlformats.org/drawingml/2006/picture">
                                   <pic:nvPicPr>
-                                    <pic:cNvPr id="0" name="Screen Shot 2016-08-17 at 00.44.48.png"/>
+                                    <pic:cNvPr id="0" name="Screen Shot 2016-08-17 at 23.29.46.png"/>
                                     <pic:cNvPicPr/>
                                   </pic:nvPicPr>
                                   <pic:blipFill>
@@ -27915,7 +27897,7 @@
                                   <pic:spPr>
                                     <a:xfrm>
                                       <a:off x="0" y="0"/>
-                                      <a:ext cx="5023507" cy="1708785"/>
+                                      <a:ext cx="4834789" cy="1683300"/>
                                     </a:xfrm>
                                     <a:prstGeom prst="rect">
                                       <a:avLst/>
@@ -28032,7 +28014,7 @@
       <w:pPr>
         <w:pStyle w:val="Heading2"/>
       </w:pPr>
-      <w:bookmarkStart w:id="48" w:name="_Toc333059440"/>
+      <w:bookmarkStart w:id="48" w:name="_Toc333099191"/>
       <w:r>
         <w:t>Quality in use, Product quality models and AUES dime</w:t>
       </w:r>
@@ -28058,12 +28040,7 @@
         <w:t xml:space="preserve"> combination</w:t>
       </w:r>
       <w:r>
-        <w:t xml:space="preserve"> of quality in use model and product quliaty model depicted </w:t>
-      </w:r>
-      <w:bookmarkStart w:id="49" w:name="_GoBack"/>
-      <w:bookmarkEnd w:id="49"/>
-      <w:r>
-        <w:t>on Figure 14</w:t>
+        <w:t xml:space="preserve"> of quality in use model and product quliaty model depicted on Figure 14</w:t>
       </w:r>
       <w:r>
         <w:t xml:space="preserve"> </w:t>
@@ -28114,9 +28091,9 @@
         <mc:AlternateContent>
           <mc:Choice Requires="wps">
             <w:drawing>
-              <wp:inline distT="0" distB="0" distL="0" distR="0" wp14:anchorId="0806D7BB" wp14:editId="2A8B96F1">
-                <wp:extent cx="4642669" cy="4343400"/>
-                <wp:effectExtent l="0" t="0" r="0" b="0"/>
+              <wp:inline distT="0" distB="0" distL="0" distR="0" wp14:anchorId="0806D7BB" wp14:editId="430E094B">
+                <wp:extent cx="4167665" cy="3929997"/>
+                <wp:effectExtent l="0" t="0" r="0" b="7620"/>
                 <wp:docPr id="39" name="Text Box 39"/>
                 <wp:cNvGraphicFramePr/>
                 <a:graphic xmlns:a="http://schemas.openxmlformats.org/drawingml/2006/main">
@@ -28126,7 +28103,7 @@
                       <wps:spPr>
                         <a:xfrm>
                           <a:off x="0" y="0"/>
-                          <a:ext cx="4642669" cy="4343400"/>
+                          <a:ext cx="4167665" cy="3929997"/>
                         </a:xfrm>
                         <a:prstGeom prst="rect">
                           <a:avLst/>
@@ -28169,10 +28146,10 @@
                                 <w:lang w:val="en-US" w:eastAsia="en-US"/>
                               </w:rPr>
                               <w:drawing>
-                                <wp:inline distT="0" distB="0" distL="0" distR="0" wp14:anchorId="0A503696" wp14:editId="59AD601B">
-                                  <wp:extent cx="3993901" cy="3666504"/>
-                                  <wp:effectExtent l="0" t="0" r="0" b="0"/>
-                                  <wp:docPr id="38" name="Picture 38"/>
+                                <wp:inline distT="0" distB="0" distL="0" distR="0" wp14:anchorId="1603A2E1" wp14:editId="68D4C129">
+                                  <wp:extent cx="3676994" cy="3323590"/>
+                                  <wp:effectExtent l="0" t="0" r="6350" b="3810"/>
+                                  <wp:docPr id="67" name="Picture 67"/>
                                   <wp:cNvGraphicFramePr>
                                     <a:graphicFrameLocks xmlns:a="http://schemas.openxmlformats.org/drawingml/2006/main" noChangeAspect="1"/>
                                   </wp:cNvGraphicFramePr>
@@ -28180,7 +28157,7 @@
                                     <a:graphicData uri="http://schemas.openxmlformats.org/drawingml/2006/picture">
                                       <pic:pic xmlns:pic="http://schemas.openxmlformats.org/drawingml/2006/picture">
                                         <pic:nvPicPr>
-                                          <pic:cNvPr id="0" name="Screen Shot 2016-08-17 at 00.46.47.png"/>
+                                          <pic:cNvPr id="0" name="Screen Shot 2016-08-17 at 23.48.30.png"/>
                                           <pic:cNvPicPr/>
                                         </pic:nvPicPr>
                                         <pic:blipFill>
@@ -28198,7 +28175,7 @@
                                         <pic:spPr>
                                           <a:xfrm>
                                             <a:off x="0" y="0"/>
-                                            <a:ext cx="3998665" cy="3670878"/>
+                                            <a:ext cx="3677345" cy="3323907"/>
                                           </a:xfrm>
                                           <a:prstGeom prst="rect">
                                             <a:avLst/>
@@ -28236,7 +28213,7 @@
           </mc:Choice>
           <mc:Fallback>
             <w:pict>
-              <v:shape id="Text Box 39" o:spid="_x0000_s1046" type="#_x0000_t202" style="width:365.55pt;height:342pt;visibility:visible;mso-wrap-style:none;mso-left-percent:-10001;mso-top-percent:-10001;mso-position-horizontal:absolute;mso-position-horizontal-relative:char;mso-position-vertical:absolute;mso-position-vertical-relative:line;mso-left-percent:-10001;mso-top-percent:-10001;v-text-anchor:top" o:gfxdata="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" filled="f" stroked="f">
+              <v:shape id="Text Box 39" o:spid="_x0000_s1046" type="#_x0000_t202" style="width:328.15pt;height:309.45pt;visibility:visible;mso-wrap-style:none;mso-left-percent:-10001;mso-top-percent:-10001;mso-position-horizontal:absolute;mso-position-horizontal-relative:char;mso-position-vertical:absolute;mso-position-vertical-relative:line;mso-left-percent:-10001;mso-top-percent:-10001;v-text-anchor:top" o:gfxdata="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" filled="f" stroked="f">
                 <v:textbox>
                   <w:txbxContent>
                     <w:p>
@@ -28250,10 +28227,10 @@
                           <w:lang w:val="en-US" w:eastAsia="en-US"/>
                         </w:rPr>
                         <w:drawing>
-                          <wp:inline distT="0" distB="0" distL="0" distR="0" wp14:anchorId="0A503696" wp14:editId="59AD601B">
-                            <wp:extent cx="3993901" cy="3666504"/>
-                            <wp:effectExtent l="0" t="0" r="0" b="0"/>
-                            <wp:docPr id="38" name="Picture 38"/>
+                          <wp:inline distT="0" distB="0" distL="0" distR="0" wp14:anchorId="1603A2E1" wp14:editId="68D4C129">
+                            <wp:extent cx="3676994" cy="3323590"/>
+                            <wp:effectExtent l="0" t="0" r="6350" b="3810"/>
+                            <wp:docPr id="67" name="Picture 67"/>
                             <wp:cNvGraphicFramePr>
                               <a:graphicFrameLocks xmlns:a="http://schemas.openxmlformats.org/drawingml/2006/main" noChangeAspect="1"/>
                             </wp:cNvGraphicFramePr>
@@ -28261,7 +28238,7 @@
                               <a:graphicData uri="http://schemas.openxmlformats.org/drawingml/2006/picture">
                                 <pic:pic xmlns:pic="http://schemas.openxmlformats.org/drawingml/2006/picture">
                                   <pic:nvPicPr>
-                                    <pic:cNvPr id="0" name="Screen Shot 2016-08-17 at 00.46.47.png"/>
+                                    <pic:cNvPr id="0" name="Screen Shot 2016-08-17 at 23.48.30.png"/>
                                     <pic:cNvPicPr/>
                                   </pic:nvPicPr>
                                   <pic:blipFill>
@@ -28279,7 +28256,7 @@
                                   <pic:spPr>
                                     <a:xfrm>
                                       <a:off x="0" y="0"/>
-                                      <a:ext cx="3998665" cy="3670878"/>
+                                      <a:ext cx="3677345" cy="3323907"/>
                                     </a:xfrm>
                                     <a:prstGeom prst="rect">
                                       <a:avLst/>
@@ -28319,7 +28296,13 @@
         <w:t>4</w:t>
       </w:r>
       <w:r>
-        <w:t xml:space="preserve"> helps to understand relation</w:t>
+        <w:t xml:space="preserve"> </w:t>
+      </w:r>
+      <w:r>
+        <w:t>aids</w:t>
+      </w:r>
+      <w:r>
+        <w:t xml:space="preserve"> to understand relation</w:t>
       </w:r>
       <w:r>
         <w:t>ships between</w:t>
@@ -28343,9 +28326,9 @@
         <mc:AlternateContent>
           <mc:Choice Requires="wps">
             <w:drawing>
-              <wp:inline distT="0" distB="0" distL="0" distR="0" wp14:anchorId="432B019C" wp14:editId="5259E4B1">
-                <wp:extent cx="5639678" cy="2409914"/>
-                <wp:effectExtent l="0" t="0" r="0" b="3175"/>
+              <wp:inline distT="0" distB="0" distL="0" distR="0" wp14:anchorId="432B019C" wp14:editId="78652511">
+                <wp:extent cx="5639678" cy="1916394"/>
+                <wp:effectExtent l="0" t="0" r="0" b="0"/>
                 <wp:docPr id="42" name="Text Box 42"/>
                 <wp:cNvGraphicFramePr/>
                 <a:graphic xmlns:a="http://schemas.openxmlformats.org/drawingml/2006/main">
@@ -28355,7 +28338,7 @@
                       <wps:spPr>
                         <a:xfrm>
                           <a:off x="0" y="0"/>
-                          <a:ext cx="5639678" cy="2409914"/>
+                          <a:ext cx="5639678" cy="1916394"/>
                         </a:xfrm>
                         <a:prstGeom prst="rect">
                           <a:avLst/>
@@ -28406,10 +28389,10 @@
                                 <w:lang w:val="en-US" w:eastAsia="en-US"/>
                               </w:rPr>
                               <w:drawing>
-                                <wp:inline distT="0" distB="0" distL="0" distR="0" wp14:anchorId="43C8DB21" wp14:editId="752B9C5B">
-                                  <wp:extent cx="5317075" cy="1768328"/>
-                                  <wp:effectExtent l="0" t="0" r="0" b="10160"/>
-                                  <wp:docPr id="43" name="Picture 43"/>
+                                <wp:inline distT="0" distB="0" distL="0" distR="0" wp14:anchorId="5FA7AA6E" wp14:editId="33C26B5E">
+                                  <wp:extent cx="5317075" cy="1286850"/>
+                                  <wp:effectExtent l="0" t="0" r="0" b="8890"/>
+                                  <wp:docPr id="70" name="Picture 70"/>
                                   <wp:cNvGraphicFramePr>
                                     <a:graphicFrameLocks xmlns:a="http://schemas.openxmlformats.org/drawingml/2006/main" noChangeAspect="1"/>
                                   </wp:cNvGraphicFramePr>
@@ -28417,7 +28400,7 @@
                                     <a:graphicData uri="http://schemas.openxmlformats.org/drawingml/2006/picture">
                                       <pic:pic xmlns:pic="http://schemas.openxmlformats.org/drawingml/2006/picture">
                                         <pic:nvPicPr>
-                                          <pic:cNvPr id="0" name="Screen Shot 2016-08-14 at 21.35.13.png"/>
+                                          <pic:cNvPr id="0" name="Screen Shot 2016-08-17 at 23.55.10.png"/>
                                           <pic:cNvPicPr/>
                                         </pic:nvPicPr>
                                         <pic:blipFill>
@@ -28435,7 +28418,7 @@
                                         <pic:spPr>
                                           <a:xfrm>
                                             <a:off x="0" y="0"/>
-                                            <a:ext cx="5317075" cy="1768328"/>
+                                            <a:ext cx="5317075" cy="1286850"/>
                                           </a:xfrm>
                                           <a:prstGeom prst="rect">
                                             <a:avLst/>
@@ -28464,7 +28447,7 @@
           </mc:Choice>
           <mc:Fallback>
             <w:pict>
-              <v:shape id="Text Box 42" o:spid="_x0000_s1047" type="#_x0000_t202" style="width:444.05pt;height:189.75pt;visibility:visible;mso-wrap-style:none;mso-left-percent:-10001;mso-top-percent:-10001;mso-position-horizontal:absolute;mso-position-horizontal-relative:char;mso-position-vertical:absolute;mso-position-vertical-relative:line;mso-left-percent:-10001;mso-top-percent:-10001;v-text-anchor:top" o:gfxdata="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" filled="f" stroked="f">
+              <v:shape id="Text Box 42" o:spid="_x0000_s1047" type="#_x0000_t202" style="width:444.05pt;height:150.9pt;visibility:visible;mso-wrap-style:none;mso-left-percent:-10001;mso-top-percent:-10001;mso-position-horizontal:absolute;mso-position-horizontal-relative:char;mso-position-vertical:absolute;mso-position-vertical-relative:line;mso-left-percent:-10001;mso-top-percent:-10001;v-text-anchor:top" o:gfxdata="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" filled="f" stroked="f">
                 <v:textbox>
                   <w:txbxContent>
                     <w:p>
@@ -28486,10 +28469,10 @@
                           <w:lang w:val="en-US" w:eastAsia="en-US"/>
                         </w:rPr>
                         <w:drawing>
-                          <wp:inline distT="0" distB="0" distL="0" distR="0" wp14:anchorId="43C8DB21" wp14:editId="752B9C5B">
-                            <wp:extent cx="5317075" cy="1768328"/>
-                            <wp:effectExtent l="0" t="0" r="0" b="10160"/>
-                            <wp:docPr id="43" name="Picture 43"/>
+                          <wp:inline distT="0" distB="0" distL="0" distR="0" wp14:anchorId="5FA7AA6E" wp14:editId="33C26B5E">
+                            <wp:extent cx="5317075" cy="1286850"/>
+                            <wp:effectExtent l="0" t="0" r="0" b="8890"/>
+                            <wp:docPr id="70" name="Picture 70"/>
                             <wp:cNvGraphicFramePr>
                               <a:graphicFrameLocks xmlns:a="http://schemas.openxmlformats.org/drawingml/2006/main" noChangeAspect="1"/>
                             </wp:cNvGraphicFramePr>
@@ -28497,7 +28480,7 @@
                               <a:graphicData uri="http://schemas.openxmlformats.org/drawingml/2006/picture">
                                 <pic:pic xmlns:pic="http://schemas.openxmlformats.org/drawingml/2006/picture">
                                   <pic:nvPicPr>
-                                    <pic:cNvPr id="0" name="Screen Shot 2016-08-14 at 21.35.13.png"/>
+                                    <pic:cNvPr id="0" name="Screen Shot 2016-08-17 at 23.55.10.png"/>
                                     <pic:cNvPicPr/>
                                   </pic:nvPicPr>
                                   <pic:blipFill>
@@ -28515,7 +28498,7 @@
                                   <pic:spPr>
                                     <a:xfrm>
                                       <a:off x="0" y="0"/>
-                                      <a:ext cx="5317075" cy="1768328"/>
+                                      <a:ext cx="5317075" cy="1286850"/>
                                     </a:xfrm>
                                     <a:prstGeom prst="rect">
                                       <a:avLst/>
@@ -28541,7 +28524,7 @@
       <w:pPr>
         <w:pStyle w:val="Heading2"/>
       </w:pPr>
-      <w:bookmarkStart w:id="50" w:name="_Toc333059441"/>
+      <w:bookmarkStart w:id="49" w:name="_Toc333099192"/>
       <w:r>
         <w:t>Hypothesis on e-services AUES dimensions and Qualitative chara</w:t>
       </w:r>
@@ -28551,7 +28534,7 @@
       <w:r>
         <w:t>teristics</w:t>
       </w:r>
-      <w:bookmarkEnd w:id="50"/>
+      <w:bookmarkEnd w:id="49"/>
     </w:p>
     <w:p>
       <w:r>
@@ -28629,7 +28612,10 @@
     </w:p>
     <w:p>
       <w:r>
-        <w:t>Previous hyp</w:t>
+        <w:t>Aforementioned</w:t>
+      </w:r>
+      <w:r>
+        <w:t xml:space="preserve"> hyp</w:t>
       </w:r>
       <w:r>
         <w:t>othesis are depicted on Figure 14</w:t>
@@ -28642,14 +28628,14 @@
       <w:pPr>
         <w:pStyle w:val="Heading2"/>
       </w:pPr>
-      <w:bookmarkStart w:id="51" w:name="_Toc333059442"/>
+      <w:bookmarkStart w:id="50" w:name="_Toc333099193"/>
       <w:r>
         <w:t>AUES and k</w:t>
       </w:r>
       <w:r>
         <w:t>ey e-service dimensional components</w:t>
       </w:r>
-      <w:bookmarkEnd w:id="51"/>
+      <w:bookmarkEnd w:id="50"/>
       <w:r>
         <w:t xml:space="preserve"> </w:t>
       </w:r>
@@ -28659,7 +28645,13 @@
         <w:t xml:space="preserve">As mentioned in </w:t>
       </w:r>
       <w:r>
-        <w:t xml:space="preserve">Chapter 2, Part 6, different authors have suggested different dimensions and components meant to evaluate the quality on e-services, Table </w:t>
+        <w:t>Chapter 2, Part 6, different authors have suggested different dimensions and components</w:t>
+      </w:r>
+      <w:r>
+        <w:t>,</w:t>
+      </w:r>
+      <w:r>
+        <w:t xml:space="preserve"> meant to evaluate the quality on e-services, Table </w:t>
       </w:r>
       <w:r>
         <w:t>5</w:t>
@@ -28787,9 +28779,9 @@
         <mc:AlternateContent>
           <mc:Choice Requires="wps">
             <w:drawing>
-              <wp:inline distT="0" distB="0" distL="0" distR="0" wp14:anchorId="33B2F0DB" wp14:editId="38369BFF">
-                <wp:extent cx="4821419" cy="5715000"/>
-                <wp:effectExtent l="0" t="0" r="0" b="0"/>
+              <wp:inline distT="0" distB="0" distL="0" distR="0" wp14:anchorId="33B2F0DB" wp14:editId="797009DB">
+                <wp:extent cx="4127073" cy="4686300"/>
+                <wp:effectExtent l="0" t="0" r="0" b="12700"/>
                 <wp:docPr id="36" name="Text Box 36"/>
                 <wp:cNvGraphicFramePr/>
                 <a:graphic xmlns:a="http://schemas.openxmlformats.org/drawingml/2006/main">
@@ -28799,7 +28791,7 @@
                       <wps:spPr>
                         <a:xfrm>
                           <a:off x="0" y="0"/>
-                          <a:ext cx="4821419" cy="5715000"/>
+                          <a:ext cx="4127073" cy="4686300"/>
                         </a:xfrm>
                         <a:prstGeom prst="rect">
                           <a:avLst/>
@@ -28845,10 +28837,10 @@
                                 <w:lang w:val="en-US" w:eastAsia="en-US"/>
                               </w:rPr>
                               <w:drawing>
-                                <wp:inline distT="0" distB="0" distL="0" distR="0" wp14:anchorId="75F495E5" wp14:editId="3F23DBDF">
-                                  <wp:extent cx="3461102" cy="5023859"/>
-                                  <wp:effectExtent l="0" t="0" r="0" b="5715"/>
-                                  <wp:docPr id="47" name="Picture 47"/>
+                                <wp:inline distT="0" distB="0" distL="0" distR="0" wp14:anchorId="70F54D21" wp14:editId="465CFF9B">
+                                  <wp:extent cx="2760984" cy="4109459"/>
+                                  <wp:effectExtent l="0" t="0" r="7620" b="5715"/>
+                                  <wp:docPr id="72" name="Picture 72"/>
                                   <wp:cNvGraphicFramePr>
                                     <a:graphicFrameLocks xmlns:a="http://schemas.openxmlformats.org/drawingml/2006/main" noChangeAspect="1"/>
                                   </wp:cNvGraphicFramePr>
@@ -28856,7 +28848,7 @@
                                     <a:graphicData uri="http://schemas.openxmlformats.org/drawingml/2006/picture">
                                       <pic:pic xmlns:pic="http://schemas.openxmlformats.org/drawingml/2006/picture">
                                         <pic:nvPicPr>
-                                          <pic:cNvPr id="0" name="Screen Shot 2016-08-17 at 18.01.43.png"/>
+                                          <pic:cNvPr id="0" name="Screen Shot 2016-08-17 at 23.57.40.png"/>
                                           <pic:cNvPicPr/>
                                         </pic:nvPicPr>
                                         <pic:blipFill>
@@ -28874,7 +28866,7 @@
                                         <pic:spPr>
                                           <a:xfrm>
                                             <a:off x="0" y="0"/>
-                                            <a:ext cx="3461102" cy="5023859"/>
+                                            <a:ext cx="2761508" cy="4110239"/>
                                           </a:xfrm>
                                           <a:prstGeom prst="rect">
                                             <a:avLst/>
@@ -28892,7 +28884,7 @@
                               <w:pStyle w:val="Caption"/>
                             </w:pPr>
                             <w:r>
-                              <w:t>Figure 15. AUES dimensions and their key components.</w:t>
+                              <w:t>Figure 15. AUES dimensions and their key components</w:t>
                             </w:r>
                           </w:p>
                           <w:p/>
@@ -28912,7 +28904,7 @@
           </mc:Choice>
           <mc:Fallback>
             <w:pict>
-              <v:shape id="Text Box 36" o:spid="_x0000_s1048" type="#_x0000_t202" style="width:379.65pt;height:450pt;visibility:visible;mso-wrap-style:square;mso-left-percent:-10001;mso-top-percent:-10001;mso-position-horizontal:absolute;mso-position-horizontal-relative:char;mso-position-vertical:absolute;mso-position-vertical-relative:line;mso-left-percent:-10001;mso-top-percent:-10001;v-text-anchor:top" o:gfxdata="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" filled="f" stroked="f">
+              <v:shape id="Text Box 36" o:spid="_x0000_s1048" type="#_x0000_t202" style="width:324.95pt;height:369pt;visibility:visible;mso-wrap-style:square;mso-left-percent:-10001;mso-top-percent:-10001;mso-position-horizontal:absolute;mso-position-horizontal-relative:char;mso-position-vertical:absolute;mso-position-vertical-relative:line;mso-left-percent:-10001;mso-top-percent:-10001;v-text-anchor:top" o:gfxdata="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" filled="f" stroked="f">
                 <v:textbox>
                   <w:txbxContent>
                     <w:p>
@@ -28926,10 +28918,10 @@
                           <w:lang w:val="en-US" w:eastAsia="en-US"/>
                         </w:rPr>
                         <w:drawing>
-                          <wp:inline distT="0" distB="0" distL="0" distR="0" wp14:anchorId="75F495E5" wp14:editId="3F23DBDF">
-                            <wp:extent cx="3461102" cy="5023859"/>
-                            <wp:effectExtent l="0" t="0" r="0" b="5715"/>
-                            <wp:docPr id="47" name="Picture 47"/>
+                          <wp:inline distT="0" distB="0" distL="0" distR="0" wp14:anchorId="70F54D21" wp14:editId="465CFF9B">
+                            <wp:extent cx="2760984" cy="4109459"/>
+                            <wp:effectExtent l="0" t="0" r="7620" b="5715"/>
+                            <wp:docPr id="72" name="Picture 72"/>
                             <wp:cNvGraphicFramePr>
                               <a:graphicFrameLocks xmlns:a="http://schemas.openxmlformats.org/drawingml/2006/main" noChangeAspect="1"/>
                             </wp:cNvGraphicFramePr>
@@ -28937,7 +28929,7 @@
                               <a:graphicData uri="http://schemas.openxmlformats.org/drawingml/2006/picture">
                                 <pic:pic xmlns:pic="http://schemas.openxmlformats.org/drawingml/2006/picture">
                                   <pic:nvPicPr>
-                                    <pic:cNvPr id="0" name="Screen Shot 2016-08-17 at 18.01.43.png"/>
+                                    <pic:cNvPr id="0" name="Screen Shot 2016-08-17 at 23.57.40.png"/>
                                     <pic:cNvPicPr/>
                                   </pic:nvPicPr>
                                   <pic:blipFill>
@@ -28955,7 +28947,7 @@
                                   <pic:spPr>
                                     <a:xfrm>
                                       <a:off x="0" y="0"/>
-                                      <a:ext cx="3461102" cy="5023859"/>
+                                      <a:ext cx="2761508" cy="4110239"/>
                                     </a:xfrm>
                                     <a:prstGeom prst="rect">
                                       <a:avLst/>
@@ -28973,7 +28965,7 @@
                         <w:pStyle w:val="Caption"/>
                       </w:pPr>
                       <w:r>
-                        <w:t>Figure 15. AUES dimensions and their key components.</w:t>
+                        <w:t>Figure 15. AUES dimensions and their key components</w:t>
                       </w:r>
                     </w:p>
                     <w:p/>
@@ -28999,8 +28991,8 @@
         <mc:AlternateContent>
           <mc:Choice Requires="wps">
             <w:drawing>
-              <wp:inline distT="0" distB="0" distL="0" distR="0" wp14:anchorId="437049A3" wp14:editId="7A71A9E4">
-                <wp:extent cx="5027230" cy="8572500"/>
+              <wp:inline distT="0" distB="0" distL="0" distR="0" wp14:anchorId="437049A3" wp14:editId="242FFCFC">
+                <wp:extent cx="5146159" cy="8801100"/>
                 <wp:effectExtent l="0" t="0" r="0" b="12700"/>
                 <wp:docPr id="50" name="Text Box 50"/>
                 <wp:cNvGraphicFramePr/>
@@ -29011,7 +29003,7 @@
                       <wps:spPr>
                         <a:xfrm>
                           <a:off x="0" y="0"/>
-                          <a:ext cx="5027230" cy="8572500"/>
+                          <a:ext cx="5146159" cy="8801100"/>
                         </a:xfrm>
                         <a:prstGeom prst="rect">
                           <a:avLst/>
@@ -29062,9 +29054,9 @@
                                 <w:lang w:val="en-US" w:eastAsia="en-US"/>
                               </w:rPr>
                               <w:drawing>
-                                <wp:inline distT="0" distB="0" distL="0" distR="0" wp14:anchorId="1BF054BE" wp14:editId="3B67101D">
-                                  <wp:extent cx="4689874" cy="8007410"/>
-                                  <wp:effectExtent l="0" t="0" r="9525" b="0"/>
+                                <wp:inline distT="0" distB="0" distL="0" distR="0" wp14:anchorId="1BF054BE" wp14:editId="4ABC766A">
+                                  <wp:extent cx="4782470" cy="8165507"/>
+                                  <wp:effectExtent l="0" t="0" r="0" b="0"/>
                                   <wp:docPr id="51" name="Picture 51"/>
                                   <wp:cNvGraphicFramePr>
                                     <a:graphicFrameLocks xmlns:a="http://schemas.openxmlformats.org/drawingml/2006/main" noChangeAspect="1"/>
@@ -29091,7 +29083,7 @@
                                         <pic:spPr>
                                           <a:xfrm>
                                             <a:off x="0" y="0"/>
-                                            <a:ext cx="4692041" cy="8011110"/>
+                                            <a:ext cx="4785087" cy="8169975"/>
                                           </a:xfrm>
                                           <a:prstGeom prst="rect">
                                             <a:avLst/>
@@ -29120,7 +29112,7 @@
           </mc:Choice>
           <mc:Fallback>
             <w:pict>
-              <v:shape id="Text Box 50" o:spid="_x0000_s1049" type="#_x0000_t202" style="width:395.85pt;height:675pt;visibility:visible;mso-wrap-style:square;mso-left-percent:-10001;mso-top-percent:-10001;mso-position-horizontal:absolute;mso-position-horizontal-relative:char;mso-position-vertical:absolute;mso-position-vertical-relative:line;mso-left-percent:-10001;mso-top-percent:-10001;v-text-anchor:top" o:gfxdata="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" filled="f" stroked="f">
+              <v:shape id="Text Box 50" o:spid="_x0000_s1049" type="#_x0000_t202" style="width:405.2pt;height:693pt;visibility:visible;mso-wrap-style:square;mso-left-percent:-10001;mso-top-percent:-10001;mso-position-horizontal:absolute;mso-position-horizontal-relative:char;mso-position-vertical:absolute;mso-position-vertical-relative:line;mso-left-percent:-10001;mso-top-percent:-10001;v-text-anchor:top" o:gfxdata="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" filled="f" stroked="f">
                 <v:textbox>
                   <w:txbxContent>
                     <w:p>
@@ -29142,9 +29134,9 @@
                           <w:lang w:val="en-US" w:eastAsia="en-US"/>
                         </w:rPr>
                         <w:drawing>
-                          <wp:inline distT="0" distB="0" distL="0" distR="0" wp14:anchorId="1BF054BE" wp14:editId="3B67101D">
-                            <wp:extent cx="4689874" cy="8007410"/>
-                            <wp:effectExtent l="0" t="0" r="9525" b="0"/>
+                          <wp:inline distT="0" distB="0" distL="0" distR="0" wp14:anchorId="1BF054BE" wp14:editId="4ABC766A">
+                            <wp:extent cx="4782470" cy="8165507"/>
+                            <wp:effectExtent l="0" t="0" r="0" b="0"/>
                             <wp:docPr id="51" name="Picture 51"/>
                             <wp:cNvGraphicFramePr>
                               <a:graphicFrameLocks xmlns:a="http://schemas.openxmlformats.org/drawingml/2006/main" noChangeAspect="1"/>
@@ -29171,7 +29163,7 @@
                                   <pic:spPr>
                                     <a:xfrm>
                                       <a:off x="0" y="0"/>
-                                      <a:ext cx="4692041" cy="8011110"/>
+                                      <a:ext cx="4785087" cy="8169975"/>
                                     </a:xfrm>
                                     <a:prstGeom prst="rect">
                                       <a:avLst/>
@@ -29197,7 +29189,7 @@
       <w:pPr>
         <w:pStyle w:val="Heading3"/>
       </w:pPr>
-      <w:bookmarkStart w:id="52" w:name="_Toc333059443"/>
+      <w:bookmarkStart w:id="51" w:name="_Toc333099194"/>
       <w:r>
         <w:lastRenderedPageBreak/>
         <w:t>Accessibility</w:t>
@@ -29208,7 +29200,7 @@
       <w:r>
         <w:t xml:space="preserve"> definitions</w:t>
       </w:r>
-      <w:bookmarkEnd w:id="52"/>
+      <w:bookmarkEnd w:id="51"/>
     </w:p>
     <w:p>
       <w:pPr>
@@ -29420,14 +29412,14 @@
       <w:r>
         <w:t xml:space="preserve"> or component meets needs for reliability under normal operation</w:t>
       </w:r>
-      <w:bookmarkStart w:id="53" w:name="_Ref332718146"/>
+      <w:bookmarkStart w:id="52" w:name="_Ref332718146"/>
       <w:r>
         <w:rPr>
           <w:rStyle w:val="FootnoteReference"/>
         </w:rPr>
         <w:footnoteReference w:id="6"/>
       </w:r>
-      <w:bookmarkEnd w:id="53"/>
+      <w:bookmarkEnd w:id="52"/>
       <w:r>
         <w:t>.</w:t>
       </w:r>
@@ -29465,7 +29457,7 @@
         <w:rPr>
           <w:rStyle w:val="FootnoteReference"/>
         </w:rPr>
-        <w:t>5</w:t>
+        <w:t>6</w:t>
       </w:r>
       <w:r>
         <w:fldChar w:fldCharType="end"/>
@@ -29478,7 +29470,7 @@
       <w:pPr>
         <w:pStyle w:val="Heading3"/>
       </w:pPr>
-      <w:bookmarkStart w:id="54" w:name="_Toc333059444"/>
+      <w:bookmarkStart w:id="53" w:name="_Toc333099195"/>
       <w:r>
         <w:t>Usability</w:t>
       </w:r>
@@ -29488,7 +29480,7 @@
       <w:r>
         <w:t xml:space="preserve"> definitions</w:t>
       </w:r>
-      <w:bookmarkEnd w:id="54"/>
+      <w:bookmarkEnd w:id="53"/>
     </w:p>
     <w:p>
       <w:pPr>
@@ -29766,7 +29758,7 @@
         <w:rPr>
           <w:rStyle w:val="FootnoteReference"/>
         </w:rPr>
-        <w:t>6</w:t>
+        <w:t>7</w:t>
       </w:r>
       <w:r>
         <w:fldChar w:fldCharType="end"/>
@@ -29811,7 +29803,7 @@
         <w:rPr>
           <w:rStyle w:val="FootnoteReference"/>
         </w:rPr>
-        <w:t>6</w:t>
+        <w:t>7</w:t>
       </w:r>
       <w:r>
         <w:fldChar w:fldCharType="end"/>
@@ -29824,7 +29816,7 @@
       <w:pPr>
         <w:pStyle w:val="Heading3"/>
       </w:pPr>
-      <w:bookmarkStart w:id="55" w:name="_Toc333059445"/>
+      <w:bookmarkStart w:id="54" w:name="_Toc333099196"/>
       <w:r>
         <w:t>Efficiency</w:t>
       </w:r>
@@ -29834,7 +29826,7 @@
       <w:r>
         <w:t xml:space="preserve"> definitions</w:t>
       </w:r>
-      <w:bookmarkEnd w:id="55"/>
+      <w:bookmarkEnd w:id="54"/>
     </w:p>
     <w:p>
       <w:pPr>
@@ -29859,14 +29851,14 @@
       <w:r>
         <w:t>operates as intended despite the presence of hardware or software limits</w:t>
       </w:r>
-      <w:bookmarkStart w:id="56" w:name="_Ref332720216"/>
+      <w:bookmarkStart w:id="55" w:name="_Ref332720216"/>
       <w:r>
         <w:rPr>
           <w:rStyle w:val="FootnoteReference"/>
         </w:rPr>
         <w:footnoteReference w:id="7"/>
       </w:r>
-      <w:bookmarkEnd w:id="56"/>
+      <w:bookmarkEnd w:id="55"/>
       <w:r>
         <w:t>.</w:t>
       </w:r>
@@ -30402,14 +30394,14 @@
       <w:r>
         <w:t xml:space="preserve"> degree to which the set of functions covers all the specified tasks and user objectives</w:t>
       </w:r>
-      <w:bookmarkStart w:id="57" w:name="_Ref332719043"/>
+      <w:bookmarkStart w:id="56" w:name="_Ref332719043"/>
       <w:r>
         <w:rPr>
           <w:rStyle w:val="FootnoteReference"/>
         </w:rPr>
         <w:footnoteReference w:id="9"/>
       </w:r>
-      <w:bookmarkEnd w:id="57"/>
+      <w:bookmarkEnd w:id="56"/>
       <w:r>
         <w:t>.</w:t>
       </w:r>
@@ -30450,7 +30442,7 @@
         <w:rPr>
           <w:rStyle w:val="FootnoteReference"/>
         </w:rPr>
-        <w:t>6</w:t>
+        <w:t>9</w:t>
       </w:r>
       <w:r>
         <w:fldChar w:fldCharType="end"/>
@@ -30463,7 +30455,7 @@
       <w:pPr>
         <w:pStyle w:val="Heading3"/>
       </w:pPr>
-      <w:bookmarkStart w:id="58" w:name="_Toc333059446"/>
+      <w:bookmarkStart w:id="57" w:name="_Toc333099197"/>
       <w:r>
         <w:t>Security</w:t>
       </w:r>
@@ -30473,7 +30465,7 @@
       <w:r>
         <w:t xml:space="preserve"> definitions</w:t>
       </w:r>
-      <w:bookmarkEnd w:id="58"/>
+      <w:bookmarkEnd w:id="57"/>
     </w:p>
     <w:p>
       <w:pPr>
@@ -30594,14 +30586,14 @@
       <w:r>
         <w:t xml:space="preserve"> to which the identity of a subject or resource can be proved to be the one claimed</w:t>
       </w:r>
-      <w:bookmarkStart w:id="59" w:name="_Ref332722138"/>
+      <w:bookmarkStart w:id="58" w:name="_Ref332722138"/>
       <w:r>
         <w:rPr>
           <w:rStyle w:val="FootnoteReference"/>
         </w:rPr>
         <w:footnoteReference w:id="10"/>
       </w:r>
-      <w:bookmarkEnd w:id="59"/>
+      <w:bookmarkEnd w:id="58"/>
       <w:r>
         <w:t>.</w:t>
       </w:r>
@@ -30854,7 +30846,7 @@
         <w:rPr>
           <w:rStyle w:val="FootnoteReference"/>
         </w:rPr>
-        <w:t>9</w:t>
+        <w:t>10</w:t>
       </w:r>
       <w:r>
         <w:fldChar w:fldCharType="end"/>
@@ -30900,7 +30892,7 @@
         <w:rPr>
           <w:rStyle w:val="FootnoteReference"/>
         </w:rPr>
-        <w:t>9</w:t>
+        <w:t>10</w:t>
       </w:r>
       <w:r>
         <w:fldChar w:fldCharType="end"/>
@@ -30913,14 +30905,14 @@
       <w:pPr>
         <w:pStyle w:val="Heading2"/>
       </w:pPr>
-      <w:bookmarkStart w:id="60" w:name="_Toc333059447"/>
+      <w:bookmarkStart w:id="59" w:name="_Toc333099198"/>
       <w:r>
         <w:t>Hypothesis</w:t>
       </w:r>
       <w:r>
         <w:t xml:space="preserve"> on AUES Key dimensional components</w:t>
       </w:r>
-      <w:bookmarkEnd w:id="60"/>
+      <w:bookmarkEnd w:id="59"/>
     </w:p>
     <w:p>
       <w:r>
@@ -30939,7 +30931,10 @@
         <w:t xml:space="preserve">proposed </w:t>
       </w:r>
       <w:r>
-        <w:t xml:space="preserve">connnections </w:t>
+        <w:t>influences</w:t>
+      </w:r>
+      <w:r>
+        <w:t xml:space="preserve"> </w:t>
       </w:r>
       <w:r>
         <w:t xml:space="preserve">among the AUES key </w:t>
@@ -30948,10 +30943,10 @@
         <w:t>dimensional components</w:t>
       </w:r>
       <w:r>
-        <w:t xml:space="preserve"> to guarantee their reliability</w:t>
-      </w:r>
-      <w:r>
-        <w:t xml:space="preserve"> were considered, F</w:t>
+        <w:t xml:space="preserve"> are shown in</w:t>
+      </w:r>
+      <w:r>
+        <w:t xml:space="preserve"> F</w:t>
       </w:r>
       <w:r>
         <w:t xml:space="preserve">igure </w:t>
@@ -30960,9 +30955,6 @@
         <w:t>16</w:t>
       </w:r>
       <w:r>
-        <w:t xml:space="preserve"> depicts those</w:t>
-      </w:r>
-      <w:r>
         <w:t>,</w:t>
       </w:r>
       <w:r>
@@ -30975,13 +30967,22 @@
         <w:t xml:space="preserve"> </w:t>
       </w:r>
       <w:r>
-        <w:t>for</w:t>
+        <w:t>t</w:t>
+      </w:r>
+      <w:r>
+        <w:t>o</w:t>
       </w:r>
       <w:r>
         <w:t xml:space="preserve"> </w:t>
       </w:r>
       <w:r>
-        <w:t xml:space="preserve">supporting the qualitative characteristics of e-services (Quality in use model, </w:t>
+        <w:t>support</w:t>
+      </w:r>
+      <w:r>
+        <w:t xml:space="preserve"> </w:t>
+      </w:r>
+      <w:r>
+        <w:t xml:space="preserve">the qualitative characteristics of e-services (Quality in use model, </w:t>
       </w:r>
       <w:r>
         <w:t>Chapter 4, part 1</w:t>
@@ -31004,8 +31005,9 @@
     </w:p>
     <w:p>
       <w:pPr>
-        <w:jc w:val="center"/>
-      </w:pPr>
+        <w:pStyle w:val="Heading3"/>
+      </w:pPr>
+      <w:bookmarkStart w:id="60" w:name="_Toc333099199"/>
       <w:r>
         <w:rPr>
           <w:noProof/>
@@ -31014,9 +31016,17 @@
         <mc:AlternateContent>
           <mc:Choice Requires="wps">
             <w:drawing>
-              <wp:inline distT="0" distB="0" distL="0" distR="0" wp14:anchorId="76C422B5" wp14:editId="758F823E">
-                <wp:extent cx="5537841" cy="3184377"/>
+              <wp:anchor distT="0" distB="0" distL="114300" distR="114300" simplePos="0" relativeHeight="251665408" behindDoc="0" locked="0" layoutInCell="1" allowOverlap="1" wp14:anchorId="1DDE4A76" wp14:editId="3EBF3F70">
+                <wp:simplePos x="0" y="0"/>
+                <wp:positionH relativeFrom="column">
+                  <wp:posOffset>2362200</wp:posOffset>
+                </wp:positionH>
+                <wp:positionV relativeFrom="paragraph">
+                  <wp:posOffset>489585</wp:posOffset>
+                </wp:positionV>
+                <wp:extent cx="3209925" cy="5239385"/>
                 <wp:effectExtent l="0" t="0" r="0" b="0"/>
+                <wp:wrapSquare wrapText="bothSides"/>
                 <wp:docPr id="44" name="Text Box 44"/>
                 <wp:cNvGraphicFramePr/>
                 <a:graphic xmlns:a="http://schemas.openxmlformats.org/drawingml/2006/main">
@@ -31026,7 +31036,7 @@
                       <wps:spPr>
                         <a:xfrm>
                           <a:off x="0" y="0"/>
-                          <a:ext cx="5537841" cy="3184377"/>
+                          <a:ext cx="3209925" cy="5239385"/>
                         </a:xfrm>
                         <a:prstGeom prst="rect">
                           <a:avLst/>
@@ -31069,10 +31079,10 @@
                                 <w:lang w:val="en-US" w:eastAsia="en-US"/>
                               </w:rPr>
                               <w:drawing>
-                                <wp:inline distT="0" distB="0" distL="0" distR="0" wp14:anchorId="3157C4BB" wp14:editId="0FF50A08">
-                                  <wp:extent cx="5321538" cy="2598990"/>
-                                  <wp:effectExtent l="0" t="0" r="0" b="0"/>
-                                  <wp:docPr id="52" name="Picture 52"/>
+                                <wp:inline distT="0" distB="0" distL="0" distR="0" wp14:anchorId="1EBEE61C" wp14:editId="405137DA">
+                                  <wp:extent cx="2777290" cy="4539953"/>
+                                  <wp:effectExtent l="0" t="0" r="0" b="6985"/>
+                                  <wp:docPr id="78" name="Picture 78"/>
                                   <wp:cNvGraphicFramePr>
                                     <a:graphicFrameLocks xmlns:a="http://schemas.openxmlformats.org/drawingml/2006/main" noChangeAspect="1"/>
                                   </wp:cNvGraphicFramePr>
@@ -31080,7 +31090,7 @@
                                     <a:graphicData uri="http://schemas.openxmlformats.org/drawingml/2006/picture">
                                       <pic:pic xmlns:pic="http://schemas.openxmlformats.org/drawingml/2006/picture">
                                         <pic:nvPicPr>
-                                          <pic:cNvPr id="0" name="Screen Shot 2016-08-17 at 04.17.18.png"/>
+                                          <pic:cNvPr id="0" name="Screen Shot 2016-08-18 at 00.07.00.png"/>
                                           <pic:cNvPicPr/>
                                         </pic:nvPicPr>
                                         <pic:blipFill>
@@ -31098,7 +31108,7 @@
                                         <pic:spPr>
                                           <a:xfrm>
                                             <a:off x="0" y="0"/>
-                                            <a:ext cx="5321755" cy="2599096"/>
+                                            <a:ext cx="2779148" cy="4542990"/>
                                           </a:xfrm>
                                           <a:prstGeom prst="rect">
                                             <a:avLst/>
@@ -31116,7 +31126,7 @@
                               <w:pStyle w:val="Caption"/>
                             </w:pPr>
                             <w:r>
-                              <w:t>Figure 16. Connections among AUES key dimensioinal components</w:t>
+                              <w:t>Figure 16. Influences among AUES key dimensioinal components</w:t>
                             </w:r>
                           </w:p>
                           <w:p>
@@ -31126,7 +31136,7 @@
                           </w:p>
                         </w:txbxContent>
                       </wps:txbx>
-                      <wps:bodyPr rot="0" spcFirstLastPara="0" vertOverflow="overflow" horzOverflow="overflow" vert="horz" wrap="none" lIns="91440" tIns="45720" rIns="91440" bIns="45720" numCol="1" spcCol="0" rtlCol="0" fromWordArt="0" anchor="t" anchorCtr="0" forceAA="0" compatLnSpc="1">
+                      <wps:bodyPr rot="0" spcFirstLastPara="0" vertOverflow="overflow" horzOverflow="overflow" vert="horz" wrap="square" lIns="91440" tIns="45720" rIns="91440" bIns="45720" numCol="1" spcCol="0" rtlCol="0" fromWordArt="0" anchor="t" anchorCtr="0" forceAA="0" compatLnSpc="1">
                         <a:prstTxWarp prst="textNoShape">
                           <a:avLst/>
                         </a:prstTxWarp>
@@ -31135,12 +31145,18 @@
                     </wps:wsp>
                   </a:graphicData>
                 </a:graphic>
-              </wp:inline>
+                <wp14:sizeRelH relativeFrom="page">
+                  <wp14:pctWidth>0</wp14:pctWidth>
+                </wp14:sizeRelH>
+                <wp14:sizeRelV relativeFrom="page">
+                  <wp14:pctHeight>0</wp14:pctHeight>
+                </wp14:sizeRelV>
+              </wp:anchor>
             </w:drawing>
           </mc:Choice>
           <mc:Fallback>
             <w:pict>
-              <v:shape id="Text Box 44" o:spid="_x0000_s1050" type="#_x0000_t202" style="width:436.05pt;height:250.75pt;visibility:visible;mso-wrap-style:none;mso-left-percent:-10001;mso-top-percent:-10001;mso-position-horizontal:absolute;mso-position-horizontal-relative:char;mso-position-vertical:absolute;mso-position-vertical-relative:line;mso-left-percent:-10001;mso-top-percent:-10001;v-text-anchor:top" o:gfxdata="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" filled="f" stroked="f">
+              <v:shape id="Text Box 44" o:spid="_x0000_s1050" type="#_x0000_t202" style="position:absolute;left:0;text-align:left;margin-left:186pt;margin-top:38.55pt;width:252.75pt;height:412.55pt;z-index:251665408;visibility:visible;mso-wrap-style:square;mso-width-percent:0;mso-height-percent:0;mso-wrap-distance-left:9pt;mso-wrap-distance-top:0;mso-wrap-distance-right:9pt;mso-wrap-distance-bottom:0;mso-position-horizontal:absolute;mso-position-horizontal-relative:text;mso-position-vertical:absolute;mso-position-vertical-relative:text;mso-width-percent:0;mso-height-percent:0;mso-width-relative:page;mso-height-relative:page;v-text-anchor:top" o:gfxdata="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" filled="f" stroked="f">
                 <v:textbox>
                   <w:txbxContent>
                     <w:p>
@@ -31154,10 +31170,10 @@
                           <w:lang w:val="en-US" w:eastAsia="en-US"/>
                         </w:rPr>
                         <w:drawing>
-                          <wp:inline distT="0" distB="0" distL="0" distR="0" wp14:anchorId="3157C4BB" wp14:editId="0FF50A08">
-                            <wp:extent cx="5321538" cy="2598990"/>
-                            <wp:effectExtent l="0" t="0" r="0" b="0"/>
-                            <wp:docPr id="52" name="Picture 52"/>
+                          <wp:inline distT="0" distB="0" distL="0" distR="0" wp14:anchorId="1EBEE61C" wp14:editId="405137DA">
+                            <wp:extent cx="2777290" cy="4539953"/>
+                            <wp:effectExtent l="0" t="0" r="0" b="6985"/>
+                            <wp:docPr id="78" name="Picture 78"/>
                             <wp:cNvGraphicFramePr>
                               <a:graphicFrameLocks xmlns:a="http://schemas.openxmlformats.org/drawingml/2006/main" noChangeAspect="1"/>
                             </wp:cNvGraphicFramePr>
@@ -31165,7 +31181,7 @@
                               <a:graphicData uri="http://schemas.openxmlformats.org/drawingml/2006/picture">
                                 <pic:pic xmlns:pic="http://schemas.openxmlformats.org/drawingml/2006/picture">
                                   <pic:nvPicPr>
-                                    <pic:cNvPr id="0" name="Screen Shot 2016-08-17 at 04.17.18.png"/>
+                                    <pic:cNvPr id="0" name="Screen Shot 2016-08-18 at 00.07.00.png"/>
                                     <pic:cNvPicPr/>
                                   </pic:nvPicPr>
                                   <pic:blipFill>
@@ -31183,7 +31199,7 @@
                                   <pic:spPr>
                                     <a:xfrm>
                                       <a:off x="0" y="0"/>
-                                      <a:ext cx="5321755" cy="2599096"/>
+                                      <a:ext cx="2779148" cy="4542990"/>
                                     </a:xfrm>
                                     <a:prstGeom prst="rect">
                                       <a:avLst/>
@@ -31201,7 +31217,7 @@
                         <w:pStyle w:val="Caption"/>
                       </w:pPr>
                       <w:r>
-                        <w:t>Figure 16. Connections among AUES key dimensioinal components</w:t>
+                        <w:t>Figure 16. Influences among AUES key dimensioinal components</w:t>
                       </w:r>
                     </w:p>
                     <w:p>
@@ -31211,316 +31227,290 @@
                     </w:p>
                   </w:txbxContent>
                 </v:textbox>
-                <w10:anchorlock/>
+                <w10:wrap type="square"/>
               </v:shape>
             </w:pict>
           </mc:Fallback>
         </mc:AlternateContent>
       </w:r>
+      <w:r>
+        <w:t>AUES key components h</w:t>
+      </w:r>
+      <w:r>
+        <w:t>ypothesis series</w:t>
+      </w:r>
+      <w:bookmarkEnd w:id="60"/>
     </w:p>
     <w:p>
-      <w:pPr>
-        <w:pStyle w:val="Heading3"/>
-      </w:pPr>
-      <w:bookmarkStart w:id="61" w:name="_Toc333059448"/>
-      <w:r>
-        <w:t>AUES key components h</w:t>
-      </w:r>
-      <w:r>
-        <w:t>ypothesis series</w:t>
+      <w:r>
+        <w:rPr>
+          <w:b/>
+        </w:rPr>
+        <w:t>H</w:t>
+      </w:r>
+      <w:r>
+        <w:rPr>
+          <w:b/>
+        </w:rPr>
+        <w:t>4.8</w:t>
+      </w:r>
+      <w:r>
+        <w:rPr>
+          <w:b/>
+        </w:rPr>
+        <w:t>.1</w:t>
+      </w:r>
+      <w:r>
+        <w:t>: Operability contributes t</w:t>
+      </w:r>
+      <w:r>
+        <w:t>o degree of M</w:t>
+      </w:r>
+      <w:r>
+        <w:t>aturity.</w:t>
+      </w:r>
+    </w:p>
+    <w:p>
+      <w:r>
+        <w:rPr>
+          <w:b/>
+        </w:rPr>
+        <w:t>H</w:t>
+      </w:r>
+      <w:r>
+        <w:rPr>
+          <w:b/>
+        </w:rPr>
+        <w:t>4</w:t>
+      </w:r>
+      <w:r>
+        <w:rPr>
+          <w:b/>
+        </w:rPr>
+        <w:t>.8</w:t>
+      </w:r>
+      <w:r>
+        <w:rPr>
+          <w:b/>
+        </w:rPr>
+        <w:t>.2</w:t>
+      </w:r>
+      <w:r>
+        <w:t>: Learnability contributes to degree of Ease of use.</w:t>
+      </w:r>
+    </w:p>
+    <w:p>
+      <w:r>
+        <w:rPr>
+          <w:b/>
+        </w:rPr>
+        <w:t>H</w:t>
+      </w:r>
+      <w:r>
+        <w:rPr>
+          <w:b/>
+        </w:rPr>
+        <w:t>4.8</w:t>
+      </w:r>
+      <w:r>
+        <w:rPr>
+          <w:b/>
+        </w:rPr>
+        <w:t>.3</w:t>
+      </w:r>
+      <w:r>
+        <w:t xml:space="preserve">: </w:t>
+      </w:r>
+      <w:r>
+        <w:t>User interface aesthetics</w:t>
+      </w:r>
+      <w:r>
+        <w:t xml:space="preserve"> </w:t>
+      </w:r>
+      <w:r>
+        <w:t>to degree of</w:t>
+      </w:r>
+      <w:r>
+        <w:t xml:space="preserve"> </w:t>
+      </w:r>
+      <w:r>
+        <w:t>Learnability.</w:t>
+      </w:r>
+    </w:p>
+    <w:p>
+      <w:r>
+        <w:rPr>
+          <w:b/>
+        </w:rPr>
+        <w:t>H</w:t>
+      </w:r>
+      <w:r>
+        <w:rPr>
+          <w:b/>
+        </w:rPr>
+        <w:t>4.8</w:t>
+      </w:r>
+      <w:r>
+        <w:rPr>
+          <w:b/>
+        </w:rPr>
+        <w:t>.4</w:t>
+      </w:r>
+      <w:r>
+        <w:t xml:space="preserve">: </w:t>
+      </w:r>
+      <w:r>
+        <w:t xml:space="preserve">Fault Tolerance, </w:t>
+      </w:r>
+      <w:r>
+        <w:t>Responsiveness</w:t>
+      </w:r>
+      <w:r>
+        <w:t>, and Ease of Use</w:t>
+      </w:r>
+      <w:r>
+        <w:t xml:space="preserve"> contribute directly but independently to degree of Operability.</w:t>
+      </w:r>
+    </w:p>
+    <w:p>
+      <w:r>
+        <w:rPr>
+          <w:b/>
+        </w:rPr>
+        <w:t>H</w:t>
+      </w:r>
+      <w:r>
+        <w:rPr>
+          <w:b/>
+        </w:rPr>
+        <w:t>4.8</w:t>
+      </w:r>
+      <w:r>
+        <w:rPr>
+          <w:b/>
+        </w:rPr>
+        <w:t>.5</w:t>
+      </w:r>
+      <w:r>
+        <w:t xml:space="preserve">: </w:t>
+      </w:r>
+      <w:r>
+        <w:t xml:space="preserve">Customer Service and Time behavior </w:t>
+      </w:r>
+      <w:r>
+        <w:t xml:space="preserve">components </w:t>
+      </w:r>
+      <w:r>
+        <w:t xml:space="preserve">contribute </w:t>
+      </w:r>
+      <w:r>
+        <w:t xml:space="preserve">directly but </w:t>
+      </w:r>
+      <w:r>
+        <w:t>independently to degree of Responsivenes</w:t>
+      </w:r>
+      <w:r>
+        <w:t>s</w:t>
+      </w:r>
+      <w:r>
+        <w:t>.</w:t>
+      </w:r>
+      <w:r>
+        <w:t xml:space="preserve"> </w:t>
+      </w:r>
+    </w:p>
+    <w:p>
+      <w:r>
+        <w:rPr>
+          <w:b/>
+        </w:rPr>
+        <w:t>H</w:t>
+      </w:r>
+      <w:r>
+        <w:rPr>
+          <w:b/>
+        </w:rPr>
+        <w:t>4.8</w:t>
+      </w:r>
+      <w:r>
+        <w:rPr>
+          <w:b/>
+        </w:rPr>
+        <w:t>.6</w:t>
+      </w:r>
+      <w:r>
+        <w:t xml:space="preserve">: </w:t>
+      </w:r>
+      <w:r>
+        <w:t>C</w:t>
+      </w:r>
+      <w:r>
+        <w:t>omposed component Transaction Capa</w:t>
+      </w:r>
+      <w:r>
+        <w:t>bility contributes directly to</w:t>
+      </w:r>
+      <w:r>
+        <w:t xml:space="preserve"> degree of Time Behaviour component.</w:t>
+      </w:r>
+    </w:p>
+    <w:p>
+      <w:r>
+        <w:rPr>
+          <w:b/>
+        </w:rPr>
+        <w:lastRenderedPageBreak/>
+        <w:t>H</w:t>
+      </w:r>
+      <w:r>
+        <w:rPr>
+          <w:b/>
+        </w:rPr>
+        <w:t>4.8</w:t>
+      </w:r>
+      <w:r>
+        <w:rPr>
+          <w:b/>
+        </w:rPr>
+        <w:t>.7</w:t>
+      </w:r>
+      <w:r>
+        <w:t xml:space="preserve">: Authenticity, Privacy, Integrity, and Confidentiality </w:t>
+      </w:r>
+      <w:r>
+        <w:t>contribute</w:t>
+      </w:r>
+      <w:r>
+        <w:t xml:space="preserve"> t</w:t>
+      </w:r>
+      <w:r>
+        <w:t>o</w:t>
+      </w:r>
+      <w:r>
+        <w:t xml:space="preserve"> </w:t>
+      </w:r>
+      <w:r>
+        <w:t>degree</w:t>
+      </w:r>
+      <w:r>
+        <w:t xml:space="preserve"> of Safety</w:t>
+      </w:r>
+      <w:r>
+        <w:t xml:space="preserve"> component.</w:t>
+      </w:r>
+    </w:p>
+    <w:p>
+      <w:pPr>
+        <w:pStyle w:val="Heading2"/>
+      </w:pPr>
+      <w:bookmarkStart w:id="61" w:name="_Toc333099200"/>
+      <w:r>
+        <w:t>Conceptual Model</w:t>
       </w:r>
       <w:bookmarkEnd w:id="61"/>
     </w:p>
     <w:p>
       <w:r>
-        <w:rPr>
-          <w:b/>
-        </w:rPr>
-        <w:t>H</w:t>
-      </w:r>
-      <w:r>
-        <w:rPr>
-          <w:b/>
-        </w:rPr>
-        <w:t>4.8</w:t>
-      </w:r>
-      <w:r>
-        <w:rPr>
-          <w:b/>
-        </w:rPr>
-        <w:t>.1</w:t>
-      </w:r>
-      <w:r>
-        <w:t>: Operability component contributes t</w:t>
-      </w:r>
-      <w:r>
-        <w:t>o degree of M</w:t>
-      </w:r>
-      <w:r>
-        <w:t>aturity.</w:t>
-      </w:r>
-    </w:p>
-    <w:p>
-      <w:r>
-        <w:rPr>
-          <w:b/>
-        </w:rPr>
-        <w:t>H</w:t>
-      </w:r>
-      <w:r>
-        <w:rPr>
-          <w:b/>
-        </w:rPr>
-        <w:t>4</w:t>
-      </w:r>
-      <w:r>
-        <w:rPr>
-          <w:b/>
-        </w:rPr>
-        <w:t>.8</w:t>
-      </w:r>
-      <w:r>
-        <w:rPr>
-          <w:b/>
-        </w:rPr>
-        <w:t>.2</w:t>
-      </w:r>
-      <w:r>
-        <w:t>: Learnability component contributes to degree of Ease of use.</w:t>
-      </w:r>
-    </w:p>
-    <w:p>
-      <w:r>
-        <w:rPr>
-          <w:b/>
-        </w:rPr>
-        <w:t>H</w:t>
-      </w:r>
-      <w:r>
-        <w:rPr>
-          <w:b/>
-        </w:rPr>
-        <w:t>4.8</w:t>
-      </w:r>
-      <w:r>
-        <w:rPr>
-          <w:b/>
-        </w:rPr>
-        <w:t>.3</w:t>
-      </w:r>
-      <w:r>
-        <w:t xml:space="preserve">: </w:t>
-      </w:r>
-      <w:r>
-        <w:t>User interface aesthetics</w:t>
-      </w:r>
-      <w:r>
-        <w:t xml:space="preserve"> </w:t>
-      </w:r>
-      <w:r>
-        <w:t>contributes to degree of</w:t>
-      </w:r>
-      <w:r>
-        <w:t xml:space="preserve"> </w:t>
-      </w:r>
-      <w:r>
-        <w:t>Learnability.</w:t>
-      </w:r>
-    </w:p>
-    <w:p>
-      <w:r>
-        <w:rPr>
-          <w:b/>
-        </w:rPr>
-        <w:t>H</w:t>
-      </w:r>
-      <w:r>
-        <w:rPr>
-          <w:b/>
-        </w:rPr>
-        <w:t>4.8</w:t>
-      </w:r>
-      <w:r>
-        <w:rPr>
-          <w:b/>
-        </w:rPr>
-        <w:t>.4</w:t>
-      </w:r>
-      <w:r>
-        <w:t xml:space="preserve">: </w:t>
-      </w:r>
-      <w:r>
-        <w:t xml:space="preserve">Fault Tolerance, </w:t>
-      </w:r>
-      <w:r>
-        <w:t>Responsiveness</w:t>
-      </w:r>
-      <w:r>
-        <w:t>, and Ease of Use</w:t>
-      </w:r>
-      <w:r>
-        <w:t xml:space="preserve"> contribute directly but independently to degree of Operability.</w:t>
-      </w:r>
-    </w:p>
-    <w:p>
-      <w:r>
-        <w:rPr>
-          <w:b/>
-        </w:rPr>
-        <w:t>H</w:t>
-      </w:r>
-      <w:r>
-        <w:rPr>
-          <w:b/>
-        </w:rPr>
-        <w:t>4.8</w:t>
-      </w:r>
-      <w:r>
-        <w:rPr>
-          <w:b/>
-        </w:rPr>
-        <w:t>.5</w:t>
-      </w:r>
-      <w:r>
-        <w:t xml:space="preserve">: </w:t>
-      </w:r>
-      <w:r>
-        <w:t xml:space="preserve">Customer Service and Time behavior </w:t>
-      </w:r>
-      <w:r>
-        <w:t xml:space="preserve">components </w:t>
-      </w:r>
-      <w:r>
-        <w:t xml:space="preserve">contribute </w:t>
-      </w:r>
-      <w:r>
-        <w:t xml:space="preserve">directly but </w:t>
-      </w:r>
-      <w:r>
-        <w:t>independently to degree of Responsivenes</w:t>
-      </w:r>
-      <w:r>
-        <w:t>s</w:t>
-      </w:r>
-      <w:r>
-        <w:t>.</w:t>
-      </w:r>
-      <w:r>
-        <w:t xml:space="preserve"> </w:t>
-      </w:r>
-    </w:p>
-    <w:p>
-      <w:r>
-        <w:rPr>
-          <w:b/>
-        </w:rPr>
-        <w:t>H</w:t>
-      </w:r>
-      <w:r>
-        <w:rPr>
-          <w:b/>
-        </w:rPr>
-        <w:t>4.8</w:t>
-      </w:r>
-      <w:r>
-        <w:rPr>
-          <w:b/>
-        </w:rPr>
-        <w:t>.6</w:t>
-      </w:r>
-      <w:r>
-        <w:t xml:space="preserve">: </w:t>
-      </w:r>
-      <w:r>
-        <w:t>C</w:t>
-      </w:r>
-      <w:r>
-        <w:t>omposed component Transaction Capa</w:t>
-      </w:r>
-      <w:r>
-        <w:t>bility contributes directly to</w:t>
-      </w:r>
-      <w:r>
-        <w:t xml:space="preserve"> degree of Time Behaviour component.</w:t>
-      </w:r>
-    </w:p>
-    <w:p>
-      <w:r>
-        <w:rPr>
-          <w:b/>
-        </w:rPr>
-        <w:lastRenderedPageBreak/>
-        <w:t>H</w:t>
-      </w:r>
-      <w:r>
-        <w:rPr>
-          <w:b/>
-        </w:rPr>
-        <w:t>4.8</w:t>
-      </w:r>
-      <w:r>
-        <w:rPr>
-          <w:b/>
-        </w:rPr>
-        <w:t>.7</w:t>
-      </w:r>
-      <w:r>
-        <w:t xml:space="preserve">: Authenticity, Privacy, Integrity, and Confidentiality </w:t>
-      </w:r>
-      <w:r>
-        <w:t>contribute</w:t>
-      </w:r>
-      <w:r>
-        <w:t xml:space="preserve"> t</w:t>
-      </w:r>
-      <w:r>
-        <w:t>o</w:t>
-      </w:r>
-      <w:r>
-        <w:t xml:space="preserve"> </w:t>
-      </w:r>
-      <w:r>
-        <w:t>degree</w:t>
-      </w:r>
-      <w:r>
-        <w:t xml:space="preserve"> of Safety</w:t>
-      </w:r>
-      <w:r>
-        <w:t xml:space="preserve"> component.</w:t>
-      </w:r>
-    </w:p>
-    <w:p>
-      <w:r>
-        <w:t>Prev</w:t>
-      </w:r>
-      <w:r>
-        <w:t xml:space="preserve">ious set of hypothesis </w:t>
-      </w:r>
-      <w:r>
-        <w:t>will</w:t>
-      </w:r>
-      <w:r>
-        <w:t xml:space="preserve"> be proved </w:t>
-      </w:r>
-      <w:r>
-        <w:t>in Chapter 5 and discussed in Chapter 6.</w:t>
-      </w:r>
-      <w:r>
-        <w:t>.</w:t>
-      </w:r>
-    </w:p>
-    <w:p>
-      <w:pPr>
-        <w:pStyle w:val="Heading2"/>
-      </w:pPr>
-      <w:bookmarkStart w:id="62" w:name="_Toc333059449"/>
-      <w:r>
-        <w:t>Conceptual Model</w:t>
-      </w:r>
-      <w:bookmarkEnd w:id="62"/>
-    </w:p>
-    <w:p>
-      <w:r>
         <w:t>By means</w:t>
       </w:r>
       <w:r>
@@ -31605,9 +31595,9 @@
         <mc:AlternateContent>
           <mc:Choice Requires="wps">
             <w:drawing>
-              <wp:inline distT="0" distB="0" distL="0" distR="0" wp14:anchorId="16BB361D" wp14:editId="1D846C74">
-                <wp:extent cx="5639678" cy="4914900"/>
-                <wp:effectExtent l="0" t="0" r="0" b="12700"/>
+              <wp:inline distT="0" distB="0" distL="0" distR="0" wp14:anchorId="16BB361D" wp14:editId="7485B5A1">
+                <wp:extent cx="5639678" cy="5097566"/>
+                <wp:effectExtent l="0" t="0" r="0" b="8255"/>
                 <wp:docPr id="48" name="Text Box 48"/>
                 <wp:cNvGraphicFramePr/>
                 <a:graphic xmlns:a="http://schemas.openxmlformats.org/drawingml/2006/main">
@@ -31617,7 +31607,7 @@
                       <wps:spPr>
                         <a:xfrm>
                           <a:off x="0" y="0"/>
-                          <a:ext cx="5639678" cy="4914900"/>
+                          <a:ext cx="5639678" cy="5097566"/>
                         </a:xfrm>
                         <a:prstGeom prst="rect">
                           <a:avLst/>
@@ -31660,10 +31650,10 @@
                                 <w:lang w:val="en-US" w:eastAsia="en-US"/>
                               </w:rPr>
                               <w:drawing>
-                                <wp:inline distT="0" distB="0" distL="0" distR="0" wp14:anchorId="79FB2CB4" wp14:editId="1CAD39AF">
-                                  <wp:extent cx="5393275" cy="4390865"/>
-                                  <wp:effectExtent l="0" t="0" r="0" b="3810"/>
-                                  <wp:docPr id="5" name="Picture 5"/>
+                                <wp:inline distT="0" distB="0" distL="0" distR="0" wp14:anchorId="4302FE34" wp14:editId="5EF81D8D">
+                                  <wp:extent cx="5469475" cy="4520565"/>
+                                  <wp:effectExtent l="0" t="0" r="0" b="635"/>
+                                  <wp:docPr id="77" name="Picture 77"/>
                                   <wp:cNvGraphicFramePr>
                                     <a:graphicFrameLocks xmlns:a="http://schemas.openxmlformats.org/drawingml/2006/main" noChangeAspect="1"/>
                                   </wp:cNvGraphicFramePr>
@@ -31671,7 +31661,7 @@
                                     <a:graphicData uri="http://schemas.openxmlformats.org/drawingml/2006/picture">
                                       <pic:pic xmlns:pic="http://schemas.openxmlformats.org/drawingml/2006/picture">
                                         <pic:nvPicPr>
-                                          <pic:cNvPr id="0" name="Screen Shot 2016-08-17 at 05.20.32.png"/>
+                                          <pic:cNvPr id="0" name="Screen Shot 2016-08-18 at 00.11.56.png"/>
                                           <pic:cNvPicPr/>
                                         </pic:nvPicPr>
                                         <pic:blipFill>
@@ -31689,7 +31679,7 @@
                                         <pic:spPr>
                                           <a:xfrm>
                                             <a:off x="0" y="0"/>
-                                            <a:ext cx="5393275" cy="4390865"/>
+                                            <a:ext cx="5471788" cy="4522477"/>
                                           </a:xfrm>
                                           <a:prstGeom prst="rect">
                                             <a:avLst/>
@@ -31728,7 +31718,7 @@
           </mc:Choice>
           <mc:Fallback>
             <w:pict>
-              <v:shape id="Text Box 48" o:spid="_x0000_s1051" type="#_x0000_t202" style="width:444.05pt;height:387pt;visibility:visible;mso-wrap-style:none;mso-left-percent:-10001;mso-top-percent:-10001;mso-position-horizontal:absolute;mso-position-horizontal-relative:char;mso-position-vertical:absolute;mso-position-vertical-relative:line;mso-left-percent:-10001;mso-top-percent:-10001;v-text-anchor:top" o:gfxdata="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" filled="f" stroked="f">
+              <v:shape id="Text Box 48" o:spid="_x0000_s1051" type="#_x0000_t202" style="width:444.05pt;height:401.4pt;visibility:visible;mso-wrap-style:none;mso-left-percent:-10001;mso-top-percent:-10001;mso-position-horizontal:absolute;mso-position-horizontal-relative:char;mso-position-vertical:absolute;mso-position-vertical-relative:line;mso-left-percent:-10001;mso-top-percent:-10001;v-text-anchor:top" o:gfxdata="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" filled="f" stroked="f">
                 <v:textbox>
                   <w:txbxContent>
                     <w:p>
@@ -31742,10 +31732,10 @@
                           <w:lang w:val="en-US" w:eastAsia="en-US"/>
                         </w:rPr>
                         <w:drawing>
-                          <wp:inline distT="0" distB="0" distL="0" distR="0" wp14:anchorId="79FB2CB4" wp14:editId="1CAD39AF">
-                            <wp:extent cx="5393275" cy="4390865"/>
-                            <wp:effectExtent l="0" t="0" r="0" b="3810"/>
-                            <wp:docPr id="5" name="Picture 5"/>
+                          <wp:inline distT="0" distB="0" distL="0" distR="0" wp14:anchorId="4302FE34" wp14:editId="5EF81D8D">
+                            <wp:extent cx="5469475" cy="4520565"/>
+                            <wp:effectExtent l="0" t="0" r="0" b="635"/>
+                            <wp:docPr id="77" name="Picture 77"/>
                             <wp:cNvGraphicFramePr>
                               <a:graphicFrameLocks xmlns:a="http://schemas.openxmlformats.org/drawingml/2006/main" noChangeAspect="1"/>
                             </wp:cNvGraphicFramePr>
@@ -31753,7 +31743,7 @@
                               <a:graphicData uri="http://schemas.openxmlformats.org/drawingml/2006/picture">
                                 <pic:pic xmlns:pic="http://schemas.openxmlformats.org/drawingml/2006/picture">
                                   <pic:nvPicPr>
-                                    <pic:cNvPr id="0" name="Screen Shot 2016-08-17 at 05.20.32.png"/>
+                                    <pic:cNvPr id="0" name="Screen Shot 2016-08-18 at 00.11.56.png"/>
                                     <pic:cNvPicPr/>
                                   </pic:nvPicPr>
                                   <pic:blipFill>
@@ -31771,7 +31761,7 @@
                                   <pic:spPr>
                                     <a:xfrm>
                                       <a:off x="0" y="0"/>
-                                      <a:ext cx="5393275" cy="4390865"/>
+                                      <a:ext cx="5471788" cy="4522477"/>
                                     </a:xfrm>
                                     <a:prstGeom prst="rect">
                                       <a:avLst/>
@@ -31811,7 +31801,12 @@
         <w:t>le 4</w:t>
       </w:r>
       <w:r>
-        <w:t xml:space="preserve"> in section 4.5 can be used in order to have a clear understanding on how relationships between qualitative characteristics and AUES qualitative dimensions are.</w:t>
+        <w:t xml:space="preserve"> in section 4.5 can be used in order to have a clear understanding on how relationships between quali</w:t>
+      </w:r>
+      <w:bookmarkStart w:id="62" w:name="_GoBack"/>
+      <w:bookmarkEnd w:id="62"/>
+      <w:r>
+        <w:t>tative characteristics and AUES qualitative dimensions are.</w:t>
       </w:r>
     </w:p>
     <w:p>
@@ -31830,7 +31825,7 @@
       <w:pPr>
         <w:pStyle w:val="Heading2"/>
       </w:pPr>
-      <w:bookmarkStart w:id="63" w:name="_Toc333059450"/>
+      <w:bookmarkStart w:id="63" w:name="_Toc333099201"/>
       <w:r>
         <w:t>Conceptual model dependability</w:t>
       </w:r>
@@ -32137,7 +32132,7 @@
       <w:pPr>
         <w:pStyle w:val="Heading1"/>
       </w:pPr>
-      <w:bookmarkStart w:id="64" w:name="_Toc333059451"/>
+      <w:bookmarkStart w:id="64" w:name="_Toc333099202"/>
       <w:r>
         <w:lastRenderedPageBreak/>
         <w:t xml:space="preserve">Applying </w:t>
@@ -32154,7 +32149,7 @@
       <w:pPr>
         <w:pStyle w:val="Heading2"/>
       </w:pPr>
-      <w:bookmarkStart w:id="65" w:name="_Toc333059452"/>
+      <w:bookmarkStart w:id="65" w:name="_Toc333099203"/>
       <w:r>
         <w:t xml:space="preserve">Estonian e-service 1: </w:t>
       </w:r>
@@ -32239,7 +32234,7 @@
       <w:pPr>
         <w:pStyle w:val="Heading2"/>
       </w:pPr>
-      <w:bookmarkStart w:id="66" w:name="_Toc333059453"/>
+      <w:bookmarkStart w:id="66" w:name="_Toc333099204"/>
       <w:r>
         <w:lastRenderedPageBreak/>
         <w:t>Estonian e-service 2:</w:t>
@@ -32331,14 +32326,123 @@
       <w:r>
         <w:t>RIA ensures that the X-Road and state portal eesti.ee are administered and developed according ot the instructions of the Ministry of Economic Affairs and Communications. The same institutions also coordinate and organise the state portal’s</w:t>
       </w:r>
+      <w:r>
+        <w:t xml:space="preserve"> operation in accordance to the Public Information Act.</w:t>
+      </w:r>
     </w:p>
     <w:p>
+      <w:r>
+        <w:t>The aim of the state portal eesti.ee is to provide state related information, services and contacts in a secure environment. The topics and services in the state portal are for residents, entrepreneurs and officials. There are more than 307 services for citizens and 72 for entrepreneurs. Each workday the portal gets more than 10 000 visitors.</w:t>
+      </w:r>
+    </w:p>
+    <w:p>
+      <w:r>
+        <w:lastRenderedPageBreak/>
+        <w:t>The eesti.ee services can be divided as follows: search/query, application, authentication, notification request and registration.</w:t>
+      </w:r>
+    </w:p>
+    <w:p>
+      <w:r>
+        <w:t>The X-Road services for citizens vary in type and scope. There are three different groups:</w:t>
+      </w:r>
+    </w:p>
+    <w:p>
+      <w:pPr>
+        <w:pStyle w:val="ListParagraph"/>
+        <w:numPr>
+          <w:ilvl w:val="0"/>
+          <w:numId w:val="50"/>
+        </w:numPr>
+      </w:pPr>
+      <w:r>
+        <w:t>Query in registries</w:t>
+      </w:r>
+      <w:r>
+        <w:t>:</w:t>
+      </w:r>
+      <w:r>
+        <w:t xml:space="preserve"> r</w:t>
+      </w:r>
+      <w:r>
+        <w:t>esidents can check and see the data that the state has on them.</w:t>
+      </w:r>
+    </w:p>
+    <w:p>
+      <w:pPr>
+        <w:pStyle w:val="ListParagraph"/>
+        <w:numPr>
+          <w:ilvl w:val="0"/>
+          <w:numId w:val="50"/>
+        </w:numPr>
+      </w:pPr>
+      <w:r>
+        <w:t>Services:</w:t>
+      </w:r>
+      <w:r>
+        <w:t xml:space="preserve"> </w:t>
+      </w:r>
+      <w:r>
+        <w:t>t</w:t>
+      </w:r>
+      <w:r>
+        <w:t>hese are based on data from one or several registries.</w:t>
+      </w:r>
+    </w:p>
+    <w:p>
+      <w:pPr>
+        <w:pStyle w:val="ListParagraph"/>
+        <w:numPr>
+          <w:ilvl w:val="0"/>
+          <w:numId w:val="50"/>
+        </w:numPr>
+      </w:pPr>
+      <w:r>
+        <w:t>Authentication service</w:t>
+      </w:r>
+      <w:r>
+        <w:t>:</w:t>
+      </w:r>
+      <w:r>
+        <w:t xml:space="preserve"> </w:t>
+      </w:r>
+      <w:r>
+        <w:t>for some services eesti.ee is only the log in site.</w:t>
+      </w:r>
+    </w:p>
+    <w:p>
+      <w:r>
+        <w:t>Each service has individual use logic and structure and the service provider is responsible for these. There are more than a hundred X-Road services for citizens and the state portal is responsible for these. There are more than a hundred X-Road services for citizens in the state portal.</w:t>
+      </w:r>
+    </w:p>
+    <w:p>
+      <w:r>
+        <w:t>RIA is responsible for the state portal as an environment and makes sure that it is user friendly, secure and well manageable. Whe  new services are added, they are all managed according to the specifics of the service. Cooperation with service providers, including other institutions, is an important aspect of providing the state portal services.</w:t>
+      </w:r>
+    </w:p>
+    <w:p>
+      <w:r>
+        <w:t>Often new services (or using existing eesti.ee services) develop from cooperation relations with other institutions. In addition to finding new services or service providers, updating current services is also in focus. Several popoular services have been in use since 2004-2007 and the content and above all user friendliness have not been updated since then.</w:t>
+      </w:r>
+    </w:p>
+    <w:p>
+      <w:r>
+        <w:t>The state portal does not affect the quality of any particular public e-service because the content and the structure of the services are entirely the responsibility of the service owner/establisment providing the services. At the same time the portal offers the chance to provide electronic services in a user-friendly, secure and reliable environment. RIA actively participates in developing the administrative policies of this sphere but this has no direct relation to eesti.ee or the X-Road services.</w:t>
+      </w:r>
+    </w:p>
+    <w:p>
+      <w:r>
+        <w:t xml:space="preserve">Conditions </w:t>
+      </w:r>
+      <w:r>
+        <w:t xml:space="preserve"> </w:t>
+      </w:r>
+    </w:p>
+    <w:p>
       <w:pPr>
         <w:pStyle w:val="Heading2"/>
       </w:pPr>
-      <w:bookmarkStart w:id="67" w:name="_Toc333059454"/>
-      <w:r>
-        <w:lastRenderedPageBreak/>
+      <w:bookmarkStart w:id="67" w:name="_Toc333099205"/>
+      <w:r>
         <w:t>Methodology</w:t>
       </w:r>
       <w:bookmarkEnd w:id="67"/>
@@ -32347,7 +32451,7 @@
       <w:pPr>
         <w:pStyle w:val="Heading2"/>
       </w:pPr>
-      <w:bookmarkStart w:id="68" w:name="_Toc333059455"/>
+      <w:bookmarkStart w:id="68" w:name="_Toc333099206"/>
       <w:r>
         <w:t>Scope</w:t>
       </w:r>
@@ -32357,7 +32461,7 @@
       <w:pPr>
         <w:pStyle w:val="Heading2"/>
       </w:pPr>
-      <w:bookmarkStart w:id="69" w:name="_Toc333059456"/>
+      <w:bookmarkStart w:id="69" w:name="_Toc333099207"/>
       <w:r>
         <w:t>Limitations</w:t>
       </w:r>
@@ -32373,7 +32477,7 @@
       <w:pPr>
         <w:pStyle w:val="Heading1"/>
       </w:pPr>
-      <w:bookmarkStart w:id="70" w:name="_Toc333059457"/>
+      <w:bookmarkStart w:id="70" w:name="_Toc333099208"/>
       <w:r>
         <w:lastRenderedPageBreak/>
         <w:t>Results</w:t>
@@ -32390,7 +32494,7 @@
       <w:pPr>
         <w:pStyle w:val="Heading2"/>
       </w:pPr>
-      <w:bookmarkStart w:id="71" w:name="_Toc333059458"/>
+      <w:bookmarkStart w:id="71" w:name="_Toc333099209"/>
       <w:r>
         <w:t>Results</w:t>
       </w:r>
@@ -32400,7 +32504,7 @@
       <w:pPr>
         <w:pStyle w:val="Heading2"/>
       </w:pPr>
-      <w:bookmarkStart w:id="72" w:name="_Toc333059459"/>
+      <w:bookmarkStart w:id="72" w:name="_Toc333099210"/>
       <w:r>
         <w:t>Discussion</w:t>
       </w:r>
@@ -32410,7 +32514,7 @@
       <w:pPr>
         <w:pStyle w:val="Heading1"/>
       </w:pPr>
-      <w:bookmarkStart w:id="73" w:name="_Toc333059460"/>
+      <w:bookmarkStart w:id="73" w:name="_Toc333099211"/>
       <w:r>
         <w:lastRenderedPageBreak/>
         <w:t>Conclusions and future work</w:t>
@@ -32426,7 +32530,7 @@
       <w:pPr>
         <w:pStyle w:val="Heading2"/>
       </w:pPr>
-      <w:bookmarkStart w:id="74" w:name="_Toc333059461"/>
+      <w:bookmarkStart w:id="74" w:name="_Toc333099212"/>
       <w:r>
         <w:t>Conclusions</w:t>
       </w:r>
@@ -32537,7 +32641,7 @@
       <w:pPr>
         <w:pStyle w:val="Heading2"/>
       </w:pPr>
-      <w:bookmarkStart w:id="75" w:name="_Toc333059462"/>
+      <w:bookmarkStart w:id="75" w:name="_Toc333099213"/>
       <w:r>
         <w:t>Future work</w:t>
       </w:r>
@@ -32575,7 +32679,7 @@
       <w:bookmarkStart w:id="76" w:name="_Toc165742637"/>
       <w:bookmarkStart w:id="77" w:name="_Toc165745807"/>
       <w:bookmarkStart w:id="78" w:name="_Toc165746100"/>
-      <w:bookmarkStart w:id="79" w:name="_Toc333059463"/>
+      <w:bookmarkStart w:id="79" w:name="_Toc333099214"/>
       <w:bookmarkEnd w:id="76"/>
       <w:bookmarkEnd w:id="77"/>
       <w:bookmarkEnd w:id="78"/>
@@ -36458,7 +36562,7 @@
           <w:pPr>
             <w:pStyle w:val="HeaderNotNumbered"/>
           </w:pPr>
-          <w:bookmarkStart w:id="125" w:name="_Toc333059464"/>
+          <w:bookmarkStart w:id="125" w:name="_Toc333099215"/>
           <w:r>
             <w:lastRenderedPageBreak/>
             <w:t>Appendix A</w:t>
@@ -36473,7 +36577,7 @@
         <w:pageBreakBefore w:val="0"/>
       </w:pPr>
       <w:bookmarkStart w:id="126" w:name="_Ref166675784"/>
-      <w:bookmarkStart w:id="127" w:name="_Toc333059465"/>
+      <w:bookmarkStart w:id="127" w:name="_Toc333099216"/>
       <w:r>
         <w:t>Glossary</w:t>
       </w:r>
@@ -37098,7 +37202,7 @@
       <w:pPr>
         <w:pStyle w:val="Appendixheading"/>
       </w:pPr>
-      <w:bookmarkStart w:id="128" w:name="_Toc333059466"/>
+      <w:bookmarkStart w:id="128" w:name="_Toc333099217"/>
       <w:r>
         <w:lastRenderedPageBreak/>
         <w:t>License</w:t>
@@ -37906,7 +38010,7 @@
           <w:rPr>
             <w:noProof/>
           </w:rPr>
-          <w:t>35</w:t>
+          <w:t>45</w:t>
         </w:r>
         <w:r>
           <w:rPr>
@@ -40208,6 +40312,119 @@
     </w:lvl>
   </w:abstractNum>
   <w:abstractNum w:abstractNumId="18">
+    <w:nsid w:val="2BBB6CBB"/>
+    <w:multiLevelType w:val="hybridMultilevel"/>
+    <w:tmpl w:val="21146D34"/>
+    <w:lvl w:ilvl="0" w:tplc="04090001">
+      <w:start w:val="1"/>
+      <w:numFmt w:val="bullet"/>
+      <w:lvlText w:val=""/>
+      <w:lvlJc w:val="left"/>
+      <w:pPr>
+        <w:ind w:left="720" w:hanging="360"/>
+      </w:pPr>
+      <w:rPr>
+        <w:rFonts w:ascii="Symbol" w:hAnsi="Symbol" w:hint="default"/>
+      </w:rPr>
+    </w:lvl>
+    <w:lvl w:ilvl="1" w:tplc="04090003" w:tentative="1">
+      <w:start w:val="1"/>
+      <w:numFmt w:val="bullet"/>
+      <w:lvlText w:val="o"/>
+      <w:lvlJc w:val="left"/>
+      <w:pPr>
+        <w:ind w:left="1440" w:hanging="360"/>
+      </w:pPr>
+      <w:rPr>
+        <w:rFonts w:ascii="Courier New" w:hAnsi="Courier New" w:hint="default"/>
+      </w:rPr>
+    </w:lvl>
+    <w:lvl w:ilvl="2" w:tplc="04090005" w:tentative="1">
+      <w:start w:val="1"/>
+      <w:numFmt w:val="bullet"/>
+      <w:lvlText w:val=""/>
+      <w:lvlJc w:val="left"/>
+      <w:pPr>
+        <w:ind w:left="2160" w:hanging="360"/>
+      </w:pPr>
+      <w:rPr>
+        <w:rFonts w:ascii="Wingdings" w:hAnsi="Wingdings" w:hint="default"/>
+      </w:rPr>
+    </w:lvl>
+    <w:lvl w:ilvl="3" w:tplc="04090001" w:tentative="1">
+      <w:start w:val="1"/>
+      <w:numFmt w:val="bullet"/>
+      <w:lvlText w:val=""/>
+      <w:lvlJc w:val="left"/>
+      <w:pPr>
+        <w:ind w:left="2880" w:hanging="360"/>
+      </w:pPr>
+      <w:rPr>
+        <w:rFonts w:ascii="Symbol" w:hAnsi="Symbol" w:hint="default"/>
+      </w:rPr>
+    </w:lvl>
+    <w:lvl w:ilvl="4" w:tplc="04090003" w:tentative="1">
+      <w:start w:val="1"/>
+      <w:numFmt w:val="bullet"/>
+      <w:lvlText w:val="o"/>
+      <w:lvlJc w:val="left"/>
+      <w:pPr>
+        <w:ind w:left="3600" w:hanging="360"/>
+      </w:pPr>
+      <w:rPr>
+        <w:rFonts w:ascii="Courier New" w:hAnsi="Courier New" w:hint="default"/>
+      </w:rPr>
+    </w:lvl>
+    <w:lvl w:ilvl="5" w:tplc="04090005" w:tentative="1">
+      <w:start w:val="1"/>
+      <w:numFmt w:val="bullet"/>
+      <w:lvlText w:val=""/>
+      <w:lvlJc w:val="left"/>
+      <w:pPr>
+        <w:ind w:left="4320" w:hanging="360"/>
+      </w:pPr>
+      <w:rPr>
+        <w:rFonts w:ascii="Wingdings" w:hAnsi="Wingdings" w:hint="default"/>
+      </w:rPr>
+    </w:lvl>
+    <w:lvl w:ilvl="6" w:tplc="04090001" w:tentative="1">
+      <w:start w:val="1"/>
+      <w:numFmt w:val="bullet"/>
+      <w:lvlText w:val=""/>
+      <w:lvlJc w:val="left"/>
+      <w:pPr>
+        <w:ind w:left="5040" w:hanging="360"/>
+      </w:pPr>
+      <w:rPr>
+        <w:rFonts w:ascii="Symbol" w:hAnsi="Symbol" w:hint="default"/>
+      </w:rPr>
+    </w:lvl>
+    <w:lvl w:ilvl="7" w:tplc="04090003" w:tentative="1">
+      <w:start w:val="1"/>
+      <w:numFmt w:val="bullet"/>
+      <w:lvlText w:val="o"/>
+      <w:lvlJc w:val="left"/>
+      <w:pPr>
+        <w:ind w:left="5760" w:hanging="360"/>
+      </w:pPr>
+      <w:rPr>
+        <w:rFonts w:ascii="Courier New" w:hAnsi="Courier New" w:hint="default"/>
+      </w:rPr>
+    </w:lvl>
+    <w:lvl w:ilvl="8" w:tplc="04090005" w:tentative="1">
+      <w:start w:val="1"/>
+      <w:numFmt w:val="bullet"/>
+      <w:lvlText w:val=""/>
+      <w:lvlJc w:val="left"/>
+      <w:pPr>
+        <w:ind w:left="6480" w:hanging="360"/>
+      </w:pPr>
+      <w:rPr>
+        <w:rFonts w:ascii="Wingdings" w:hAnsi="Wingdings" w:hint="default"/>
+      </w:rPr>
+    </w:lvl>
+  </w:abstractNum>
+  <w:abstractNum w:abstractNumId="19">
     <w:nsid w:val="2EF63E04"/>
     <w:multiLevelType w:val="hybridMultilevel"/>
     <w:tmpl w:val="9EDE4BE8"/>
@@ -40294,7 +40511,7 @@
       </w:pPr>
     </w:lvl>
   </w:abstractNum>
-  <w:abstractNum w:abstractNumId="19">
+  <w:abstractNum w:abstractNumId="20">
     <w:nsid w:val="2F633331"/>
     <w:multiLevelType w:val="multilevel"/>
     <w:tmpl w:val="04090025"/>
@@ -40435,7 +40652,7 @@
       </w:rPr>
     </w:lvl>
   </w:abstractNum>
-  <w:abstractNum w:abstractNumId="20">
+  <w:abstractNum w:abstractNumId="21">
     <w:nsid w:val="3227365C"/>
     <w:multiLevelType w:val="hybridMultilevel"/>
     <w:tmpl w:val="26760796"/>
@@ -40548,7 +40765,7 @@
       </w:rPr>
     </w:lvl>
   </w:abstractNum>
-  <w:abstractNum w:abstractNumId="21">
+  <w:abstractNum w:abstractNumId="22">
     <w:nsid w:val="352C150E"/>
     <w:multiLevelType w:val="multilevel"/>
     <w:tmpl w:val="0409001F"/>
@@ -40634,7 +40851,7 @@
       </w:pPr>
     </w:lvl>
   </w:abstractNum>
-  <w:abstractNum w:abstractNumId="22">
+  <w:abstractNum w:abstractNumId="23">
     <w:nsid w:val="37545B36"/>
     <w:multiLevelType w:val="hybridMultilevel"/>
     <w:tmpl w:val="FC6ED018"/>
@@ -40720,7 +40937,7 @@
       </w:pPr>
     </w:lvl>
   </w:abstractNum>
-  <w:abstractNum w:abstractNumId="23">
+  <w:abstractNum w:abstractNumId="24">
     <w:nsid w:val="3A627473"/>
     <w:multiLevelType w:val="multilevel"/>
     <w:tmpl w:val="0409001D"/>
@@ -40806,7 +41023,7 @@
       </w:pPr>
     </w:lvl>
   </w:abstractNum>
-  <w:abstractNum w:abstractNumId="24">
+  <w:abstractNum w:abstractNumId="25">
     <w:nsid w:val="3B9054B8"/>
     <w:multiLevelType w:val="hybridMultilevel"/>
     <w:tmpl w:val="AA6EA7C2"/>
@@ -40919,7 +41136,7 @@
       </w:rPr>
     </w:lvl>
   </w:abstractNum>
-  <w:abstractNum w:abstractNumId="25">
+  <w:abstractNum w:abstractNumId="26">
     <w:nsid w:val="3F502D41"/>
     <w:multiLevelType w:val="multilevel"/>
     <w:tmpl w:val="AEAED5D6"/>
@@ -41036,7 +41253,7 @@
       </w:pPr>
     </w:lvl>
   </w:abstractNum>
-  <w:abstractNum w:abstractNumId="26">
+  <w:abstractNum w:abstractNumId="27">
     <w:nsid w:val="4A7C30A2"/>
     <w:multiLevelType w:val="hybridMultilevel"/>
     <w:tmpl w:val="EEDC25FA"/>
@@ -41125,7 +41342,7 @@
       </w:pPr>
     </w:lvl>
   </w:abstractNum>
-  <w:abstractNum w:abstractNumId="27">
+  <w:abstractNum w:abstractNumId="28">
     <w:nsid w:val="4BDD2612"/>
     <w:multiLevelType w:val="hybridMultilevel"/>
     <w:tmpl w:val="8FDA10E6"/>
@@ -41211,7 +41428,7 @@
       </w:pPr>
     </w:lvl>
   </w:abstractNum>
-  <w:abstractNum w:abstractNumId="28">
+  <w:abstractNum w:abstractNumId="29">
     <w:nsid w:val="4EBB1A97"/>
     <w:multiLevelType w:val="multilevel"/>
     <w:tmpl w:val="0409001F"/>
@@ -41297,7 +41514,7 @@
       </w:pPr>
     </w:lvl>
   </w:abstractNum>
-  <w:abstractNum w:abstractNumId="29">
+  <w:abstractNum w:abstractNumId="30">
     <w:nsid w:val="558A450B"/>
     <w:multiLevelType w:val="hybridMultilevel"/>
     <w:tmpl w:val="F41C9210"/>
@@ -41383,7 +41600,7 @@
       </w:pPr>
     </w:lvl>
   </w:abstractNum>
-  <w:abstractNum w:abstractNumId="30">
+  <w:abstractNum w:abstractNumId="31">
     <w:nsid w:val="577F5ADD"/>
     <w:multiLevelType w:val="hybridMultilevel"/>
     <w:tmpl w:val="4656A96C"/>
@@ -41496,7 +41713,7 @@
       </w:rPr>
     </w:lvl>
   </w:abstractNum>
-  <w:abstractNum w:abstractNumId="31">
+  <w:abstractNum w:abstractNumId="32">
     <w:nsid w:val="57824F0A"/>
     <w:multiLevelType w:val="multilevel"/>
     <w:tmpl w:val="5BF4F29E"/>
@@ -41625,7 +41842,7 @@
       </w:rPr>
     </w:lvl>
   </w:abstractNum>
-  <w:abstractNum w:abstractNumId="32">
+  <w:abstractNum w:abstractNumId="33">
     <w:nsid w:val="5C196691"/>
     <w:multiLevelType w:val="hybridMultilevel"/>
     <w:tmpl w:val="11DA17E4"/>
@@ -41738,7 +41955,7 @@
       </w:rPr>
     </w:lvl>
   </w:abstractNum>
-  <w:abstractNum w:abstractNumId="33">
+  <w:abstractNum w:abstractNumId="34">
     <w:nsid w:val="62D1479B"/>
     <w:multiLevelType w:val="multilevel"/>
     <w:tmpl w:val="0409001F"/>
@@ -41824,7 +42041,7 @@
       </w:pPr>
     </w:lvl>
   </w:abstractNum>
-  <w:abstractNum w:abstractNumId="34">
+  <w:abstractNum w:abstractNumId="35">
     <w:nsid w:val="62DA0493"/>
     <w:multiLevelType w:val="hybridMultilevel"/>
     <w:tmpl w:val="49689AEE"/>
@@ -41910,7 +42127,7 @@
       </w:pPr>
     </w:lvl>
   </w:abstractNum>
-  <w:abstractNum w:abstractNumId="35">
+  <w:abstractNum w:abstractNumId="36">
     <w:nsid w:val="62FE66A2"/>
     <w:multiLevelType w:val="hybridMultilevel"/>
     <w:tmpl w:val="21AE5EC6"/>
@@ -41999,7 +42216,7 @@
       </w:pPr>
     </w:lvl>
   </w:abstractNum>
-  <w:abstractNum w:abstractNumId="36">
+  <w:abstractNum w:abstractNumId="37">
     <w:nsid w:val="67545F98"/>
     <w:multiLevelType w:val="hybridMultilevel"/>
     <w:tmpl w:val="14AC6DF6"/>
@@ -42085,7 +42302,7 @@
       </w:pPr>
     </w:lvl>
   </w:abstractNum>
-  <w:abstractNum w:abstractNumId="37">
+  <w:abstractNum w:abstractNumId="38">
     <w:nsid w:val="6A0047E0"/>
     <w:multiLevelType w:val="multilevel"/>
     <w:tmpl w:val="40B6E044"/>
@@ -42226,7 +42443,7 @@
       </w:rPr>
     </w:lvl>
   </w:abstractNum>
-  <w:abstractNum w:abstractNumId="38">
+  <w:abstractNum w:abstractNumId="39">
     <w:nsid w:val="6BD81AA6"/>
     <w:multiLevelType w:val="multilevel"/>
     <w:tmpl w:val="AEAED5D6"/>
@@ -42343,7 +42560,7 @@
       </w:pPr>
     </w:lvl>
   </w:abstractNum>
-  <w:abstractNum w:abstractNumId="39">
+  <w:abstractNum w:abstractNumId="40">
     <w:nsid w:val="6FA558F1"/>
     <w:multiLevelType w:val="hybridMultilevel"/>
     <w:tmpl w:val="B6A8F3B2"/>
@@ -42456,7 +42673,7 @@
       </w:rPr>
     </w:lvl>
   </w:abstractNum>
-  <w:abstractNum w:abstractNumId="40">
+  <w:abstractNum w:abstractNumId="41">
     <w:nsid w:val="714F31EE"/>
     <w:multiLevelType w:val="multilevel"/>
     <w:tmpl w:val="857C5E94"/>
@@ -42597,7 +42814,7 @@
       </w:rPr>
     </w:lvl>
   </w:abstractNum>
-  <w:abstractNum w:abstractNumId="41">
+  <w:abstractNum w:abstractNumId="42">
     <w:nsid w:val="76306160"/>
     <w:multiLevelType w:val="hybridMultilevel"/>
     <w:tmpl w:val="F1A636C2"/>
@@ -42710,7 +42927,7 @@
       </w:rPr>
     </w:lvl>
   </w:abstractNum>
-  <w:abstractNum w:abstractNumId="42">
+  <w:abstractNum w:abstractNumId="43">
     <w:nsid w:val="7E943701"/>
     <w:multiLevelType w:val="hybridMultilevel"/>
     <w:tmpl w:val="D94CED86"/>
@@ -42796,7 +43013,7 @@
       </w:pPr>
     </w:lvl>
   </w:abstractNum>
-  <w:abstractNum w:abstractNumId="43">
+  <w:abstractNum w:abstractNumId="44">
     <w:nsid w:val="7EB81DCC"/>
     <w:multiLevelType w:val="hybridMultilevel"/>
     <w:tmpl w:val="90E4ED6E"/>
@@ -42882,7 +43099,7 @@
       </w:pPr>
     </w:lvl>
   </w:abstractNum>
-  <w:abstractNum w:abstractNumId="44">
+  <w:abstractNum w:abstractNumId="45">
     <w:nsid w:val="7F86176F"/>
     <w:multiLevelType w:val="hybridMultilevel"/>
     <w:tmpl w:val="668C6CC8"/>
@@ -42999,10 +43216,10 @@
     <w:abstractNumId w:val="7"/>
   </w:num>
   <w:num w:numId="2">
-    <w:abstractNumId w:val="18"/>
+    <w:abstractNumId w:val="19"/>
   </w:num>
   <w:num w:numId="3">
-    <w:abstractNumId w:val="41"/>
+    <w:abstractNumId w:val="42"/>
   </w:num>
   <w:num w:numId="4">
     <w:abstractNumId w:val="13"/>
@@ -43011,16 +43228,16 @@
     <w:abstractNumId w:val="5"/>
   </w:num>
   <w:num w:numId="6">
-    <w:abstractNumId w:val="42"/>
+    <w:abstractNumId w:val="43"/>
   </w:num>
   <w:num w:numId="7">
-    <w:abstractNumId w:val="43"/>
+    <w:abstractNumId w:val="44"/>
   </w:num>
   <w:num w:numId="8">
     <w:abstractNumId w:val="1"/>
   </w:num>
   <w:num w:numId="9">
-    <w:abstractNumId w:val="36"/>
+    <w:abstractNumId w:val="37"/>
   </w:num>
   <w:num w:numId="10">
     <w:abstractNumId w:val="4"/>
@@ -43038,7 +43255,7 @@
     <w:abstractNumId w:val="6"/>
   </w:num>
   <w:num w:numId="15">
-    <w:abstractNumId w:val="27"/>
+    <w:abstractNumId w:val="28"/>
   </w:num>
   <w:num w:numId="16">
     <w:abstractNumId w:val="11"/>
@@ -43047,49 +43264,49 @@
     <w:abstractNumId w:val="9"/>
   </w:num>
   <w:num w:numId="18">
-    <w:abstractNumId w:val="25"/>
+    <w:abstractNumId w:val="26"/>
   </w:num>
   <w:num w:numId="19">
-    <w:abstractNumId w:val="38"/>
+    <w:abstractNumId w:val="39"/>
   </w:num>
   <w:num w:numId="20">
-    <w:abstractNumId w:val="40"/>
+    <w:abstractNumId w:val="41"/>
   </w:num>
   <w:num w:numId="21">
     <w:abstractNumId w:val="16"/>
   </w:num>
   <w:num w:numId="22">
-    <w:abstractNumId w:val="21"/>
+    <w:abstractNumId w:val="22"/>
   </w:num>
   <w:num w:numId="23">
-    <w:abstractNumId w:val="33"/>
+    <w:abstractNumId w:val="34"/>
   </w:num>
   <w:num w:numId="24">
-    <w:abstractNumId w:val="28"/>
+    <w:abstractNumId w:val="29"/>
   </w:num>
   <w:num w:numId="25">
     <w:abstractNumId w:val="12"/>
   </w:num>
   <w:num w:numId="26">
-    <w:abstractNumId w:val="34"/>
+    <w:abstractNumId w:val="35"/>
   </w:num>
   <w:num w:numId="27">
-    <w:abstractNumId w:val="37"/>
+    <w:abstractNumId w:val="38"/>
   </w:num>
   <w:num w:numId="28">
     <w:abstractNumId w:val="3"/>
   </w:num>
   <w:num w:numId="29">
-    <w:abstractNumId w:val="23"/>
+    <w:abstractNumId w:val="24"/>
   </w:num>
   <w:num w:numId="30">
     <w:abstractNumId w:val="10"/>
   </w:num>
   <w:num w:numId="31">
-    <w:abstractNumId w:val="30"/>
+    <w:abstractNumId w:val="31"/>
   </w:num>
   <w:num w:numId="32">
-    <w:abstractNumId w:val="39"/>
+    <w:abstractNumId w:val="40"/>
   </w:num>
   <w:num w:numId="33">
     <w:abstractNumId w:val="14"/>
@@ -43098,13 +43315,13 @@
     <w:abstractNumId w:val="15"/>
   </w:num>
   <w:num w:numId="35">
-    <w:abstractNumId w:val="24"/>
+    <w:abstractNumId w:val="25"/>
   </w:num>
   <w:num w:numId="36">
-    <w:abstractNumId w:val="44"/>
+    <w:abstractNumId w:val="45"/>
   </w:num>
   <w:num w:numId="37">
-    <w:abstractNumId w:val="31"/>
+    <w:abstractNumId w:val="32"/>
   </w:num>
   <w:num w:numId="38">
     <w:abstractNumId w:val="6"/>
@@ -43140,7 +43357,7 @@
     <w:abstractNumId w:val="6"/>
   </w:num>
   <w:num w:numId="40">
-    <w:abstractNumId w:val="19"/>
+    <w:abstractNumId w:val="20"/>
   </w:num>
   <w:num w:numId="41">
     <w:abstractNumId w:val="17"/>
@@ -43149,25 +43366,28 @@
     <w:abstractNumId w:val="0"/>
   </w:num>
   <w:num w:numId="43">
-    <w:abstractNumId w:val="32"/>
+    <w:abstractNumId w:val="33"/>
   </w:num>
   <w:num w:numId="44">
     <w:abstractNumId w:val="8"/>
   </w:num>
   <w:num w:numId="45">
-    <w:abstractNumId w:val="35"/>
+    <w:abstractNumId w:val="36"/>
   </w:num>
   <w:num w:numId="46">
-    <w:abstractNumId w:val="26"/>
+    <w:abstractNumId w:val="27"/>
   </w:num>
   <w:num w:numId="47">
-    <w:abstractNumId w:val="22"/>
+    <w:abstractNumId w:val="23"/>
   </w:num>
   <w:num w:numId="48">
-    <w:abstractNumId w:val="29"/>
+    <w:abstractNumId w:val="30"/>
   </w:num>
   <w:num w:numId="49">
-    <w:abstractNumId w:val="20"/>
+    <w:abstractNumId w:val="21"/>
+  </w:num>
+  <w:num w:numId="50">
+    <w:abstractNumId w:val="18"/>
   </w:num>
   <w:numIdMacAtCleanup w:val="11"/>
 </w:numbering>
@@ -53472,7 +53692,7 @@
 </file>
 
 <file path=customXml/itemProps2.xml><?xml version="1.0" encoding="utf-8"?>
-<ds:datastoreItem xmlns:ds="http://schemas.openxmlformats.org/officeDocument/2006/customXml" ds:itemID="{333684C7-ACDB-6946-9EA9-CE7717001DE0}">
+<ds:datastoreItem xmlns:ds="http://schemas.openxmlformats.org/officeDocument/2006/customXml" ds:itemID="{CF0E4F8C-A864-E14D-B943-50C3A543F76A}">
   <ds:schemaRefs>
     <ds:schemaRef ds:uri="http://schemas.openxmlformats.org/officeDocument/2006/bibliography"/>
   </ds:schemaRefs>

</xml_diff>